<commit_message>
Se haccen algunas correcciones y se comleta la descripcion del problema REVISAR y hacer correciones si es necesario
</commit_message>
<xml_diff>
--- a/Anteproyecto.docx
+++ b/Anteproyecto.docx
@@ -1017,17 +1017,7 @@
           <w:sz w:val="24"/>
           <w:szCs w:val="24"/>
         </w:rPr>
-        <w:t xml:space="preserve"> muchos problemas. Entonces, da</w:t>
-      </w:r>
-      <w:bookmarkStart w:id="2" w:name="_GoBack"/>
-      <w:bookmarkEnd w:id="2"/>
-      <w:r>
-        <w:rPr>
-          <w:rFonts w:ascii="Arial" w:hAnsi="Arial" w:cs="Arial"/>
-          <w:sz w:val="24"/>
-          <w:szCs w:val="24"/>
-        </w:rPr>
-        <w:t>do que no</w:t>
+        <w:t xml:space="preserve"> muchos problemas. Entonces, dado que no</w:t>
       </w:r>
       <w:r>
         <w:rPr>
@@ -1522,7 +1512,7 @@
         </w:rPr>
         <w:t>Dado que el</w:t>
       </w:r>
-      <w:commentRangeStart w:id="3"/>
+      <w:commentRangeStart w:id="2"/>
       <w:r>
         <w:rPr>
           <w:rFonts w:ascii="Arial" w:hAnsi="Arial" w:cs="Arial"/>
@@ -1772,97 +1762,97 @@
         </w:rPr>
         <w:t xml:space="preserve"> de existir una aplicación enfocada únicamente a esa consulta, podría ser mucho menor.</w:t>
       </w:r>
+      <w:commentRangeEnd w:id="2"/>
+      <w:r>
+        <w:rPr>
+          <w:rStyle w:val="CommentReference"/>
+        </w:rPr>
+        <w:commentReference w:id="2"/>
+      </w:r>
+    </w:p>
+    <w:p>
+      <w:pPr>
+        <w:ind w:left="708"/>
+        <w:rPr>
+          <w:rFonts w:ascii="Arial" w:hAnsi="Arial" w:cs="Arial"/>
+          <w:sz w:val="24"/>
+          <w:szCs w:val="24"/>
+        </w:rPr>
+      </w:pPr>
+      <w:commentRangeStart w:id="3"/>
+      <w:r>
+        <w:rPr>
+          <w:rFonts w:ascii="Arial" w:hAnsi="Arial" w:cs="Arial"/>
+          <w:sz w:val="24"/>
+          <w:szCs w:val="24"/>
+          <w:highlight w:val="green"/>
+        </w:rPr>
+        <w:t xml:space="preserve">En la actualidad es evidente el aumento en el del uso de smartphones </w:t>
+      </w:r>
+      <w:r>
+        <w:rPr>
+          <w:rFonts w:ascii="Arial" w:hAnsi="Arial" w:cs="Arial"/>
+          <w:color w:val="FF0000"/>
+          <w:sz w:val="24"/>
+          <w:szCs w:val="24"/>
+          <w:highlight w:val="green"/>
+        </w:rPr>
+        <w:t xml:space="preserve">el </w:t>
+      </w:r>
+      <w:r>
+        <w:rPr>
+          <w:rFonts w:ascii="Arial" w:hAnsi="Arial" w:cs="Arial"/>
+          <w:sz w:val="24"/>
+          <w:szCs w:val="24"/>
+          <w:highlight w:val="green"/>
+        </w:rPr>
+        <w:t xml:space="preserve">cual ofrece grandes ventajas a la hora de acceder a la información de manera rápida y eficaz, el sistema de información ofrece sus servicios a través de aplicativos web, muchas veces para los usuarios de dichos aplicativos pueden no </w:t>
+      </w:r>
+      <w:r>
+        <w:rPr>
+          <w:rFonts w:ascii="Arial" w:hAnsi="Arial" w:cs="Arial"/>
+          <w:sz w:val="24"/>
+          <w:szCs w:val="24"/>
+          <w:highlight w:val="green"/>
+        </w:rPr>
+        <w:t>tener</w:t>
+      </w:r>
+      <w:r>
+        <w:rPr>
+          <w:rFonts w:ascii="Arial" w:hAnsi="Arial" w:cs="Arial"/>
+          <w:sz w:val="24"/>
+          <w:szCs w:val="24"/>
+          <w:highlight w:val="green"/>
+        </w:rPr>
+        <w:t xml:space="preserve"> fácil acceso a un computador por lo que una buena opción para acceder a la información es mediante el uso de un smartphone, al ser el sistema de información un aplicativo web es necesario usar un navegador, en diferentes smartphones la visualización y usabilidad de dichos aplicativos no </w:t>
+      </w:r>
+      <w:proofErr w:type="spellStart"/>
+      <w:r>
+        <w:rPr>
+          <w:rFonts w:ascii="Arial" w:hAnsi="Arial" w:cs="Arial"/>
+          <w:sz w:val="24"/>
+          <w:szCs w:val="24"/>
+          <w:highlight w:val="green"/>
+        </w:rPr>
+        <w:t>ofrecé</w:t>
+      </w:r>
+      <w:proofErr w:type="spellEnd"/>
+      <w:r>
+        <w:rPr>
+          <w:rFonts w:ascii="Arial" w:hAnsi="Arial" w:cs="Arial"/>
+          <w:sz w:val="24"/>
+          <w:szCs w:val="24"/>
+          <w:highlight w:val="green"/>
+        </w:rPr>
+        <w:t xml:space="preserve"> una buena experiencia ya que no son creados especialmente para ellos y generalmente los aplicativos web son muy grandes u ofrecen utilidades muy complejas, debido a esto es importante el diseño de un aplicativo móvil el cual le permita al usuario acceder de manera fácil y oportuna al sistema de información.</w:t>
+      </w:r>
       <w:commentRangeEnd w:id="3"/>
-      <w:r>
-        <w:rPr>
-          <w:rStyle w:val="CommentReference"/>
-        </w:rPr>
-        <w:commentReference w:id="3"/>
-      </w:r>
-    </w:p>
-    <w:p>
-      <w:pPr>
-        <w:ind w:left="708"/>
-        <w:rPr>
-          <w:rFonts w:ascii="Arial" w:hAnsi="Arial" w:cs="Arial"/>
-          <w:sz w:val="24"/>
-          <w:szCs w:val="24"/>
-        </w:rPr>
-      </w:pPr>
-      <w:commentRangeStart w:id="4"/>
-      <w:r>
-        <w:rPr>
-          <w:rFonts w:ascii="Arial" w:hAnsi="Arial" w:cs="Arial"/>
-          <w:sz w:val="24"/>
-          <w:szCs w:val="24"/>
-          <w:highlight w:val="green"/>
-        </w:rPr>
-        <w:t xml:space="preserve">En la actualidad es evidente el aumento en el del uso de smartphones </w:t>
-      </w:r>
-      <w:r>
-        <w:rPr>
-          <w:rFonts w:ascii="Arial" w:hAnsi="Arial" w:cs="Arial"/>
-          <w:color w:val="FF0000"/>
-          <w:sz w:val="24"/>
-          <w:szCs w:val="24"/>
-          <w:highlight w:val="green"/>
-        </w:rPr>
-        <w:t xml:space="preserve">el </w:t>
-      </w:r>
-      <w:r>
-        <w:rPr>
-          <w:rFonts w:ascii="Arial" w:hAnsi="Arial" w:cs="Arial"/>
-          <w:sz w:val="24"/>
-          <w:szCs w:val="24"/>
-          <w:highlight w:val="green"/>
-        </w:rPr>
-        <w:t xml:space="preserve">cual ofrece grandes ventajas a la hora de acceder a la información de manera rápida y eficaz, el sistema de información ofrece sus servicios a través de aplicativos web, muchas veces para los usuarios de dichos aplicativos pueden no </w:t>
-      </w:r>
-      <w:r>
-        <w:rPr>
-          <w:rFonts w:ascii="Arial" w:hAnsi="Arial" w:cs="Arial"/>
-          <w:sz w:val="24"/>
-          <w:szCs w:val="24"/>
-          <w:highlight w:val="green"/>
-        </w:rPr>
-        <w:t>tener</w:t>
-      </w:r>
-      <w:r>
-        <w:rPr>
-          <w:rFonts w:ascii="Arial" w:hAnsi="Arial" w:cs="Arial"/>
-          <w:sz w:val="24"/>
-          <w:szCs w:val="24"/>
-          <w:highlight w:val="green"/>
-        </w:rPr>
-        <w:t xml:space="preserve"> fácil acceso a un computador por lo que una buena opción para acceder a la información es mediante el uso de un smartphone, al ser el sistema de información un aplicativo web es necesario usar un navegador, en diferentes smartphones la visualización y usabilidad de dichos aplicativos no </w:t>
-      </w:r>
-      <w:proofErr w:type="spellStart"/>
-      <w:r>
-        <w:rPr>
-          <w:rFonts w:ascii="Arial" w:hAnsi="Arial" w:cs="Arial"/>
-          <w:sz w:val="24"/>
-          <w:szCs w:val="24"/>
-          <w:highlight w:val="green"/>
-        </w:rPr>
-        <w:t>ofrecé</w:t>
-      </w:r>
-      <w:proofErr w:type="spellEnd"/>
-      <w:r>
-        <w:rPr>
-          <w:rFonts w:ascii="Arial" w:hAnsi="Arial" w:cs="Arial"/>
-          <w:sz w:val="24"/>
-          <w:szCs w:val="24"/>
-          <w:highlight w:val="green"/>
-        </w:rPr>
-        <w:t xml:space="preserve"> una buena experiencia ya que no son creados especialmente para ellos y generalmente los aplicativos web son muy grandes u ofrecen utilidades muy complejas, debido a esto es importante el diseño de un aplicativo móvil el cual le permita al usuario acceder de manera fácil y oportuna al sistema de información.</w:t>
-      </w:r>
-      <w:commentRangeEnd w:id="4"/>
       <w:r>
         <w:rPr>
           <w:rStyle w:val="CommentReference"/>
           <w:highlight w:val="green"/>
         </w:rPr>
-        <w:commentReference w:id="4"/>
+        <w:commentReference w:id="3"/>
       </w:r>
     </w:p>
     <w:p>
@@ -2013,7 +2003,7 @@
           <w:szCs w:val="24"/>
         </w:rPr>
       </w:pPr>
-      <w:commentRangeStart w:id="5"/>
+      <w:commentRangeStart w:id="4"/>
       <w:r>
         <w:rPr>
           <w:rFonts w:ascii="Arial" w:hAnsi="Arial" w:cs="Arial"/>
@@ -2464,17 +2454,26 @@
           <w:szCs w:val="24"/>
           <w:highlight w:val="green"/>
         </w:rPr>
-        <w:t>institucion.</w:t>
-      </w:r>
-      <w:commentRangeEnd w:id="5"/>
+        <w:t>institucion</w:t>
+      </w:r>
+      <w:proofErr w:type="spellEnd"/>
+      <w:r>
+        <w:rPr>
+          <w:rFonts w:ascii="Arial" w:hAnsi="Arial" w:cs="Arial"/>
+          <w:sz w:val="24"/>
+          <w:szCs w:val="24"/>
+          <w:highlight w:val="green"/>
+        </w:rPr>
+        <w:t>.</w:t>
+      </w:r>
+      <w:commentRangeEnd w:id="4"/>
       <w:r>
         <w:rPr>
           <w:rStyle w:val="CommentReference"/>
           <w:highlight w:val="green"/>
         </w:rPr>
-        <w:commentReference w:id="5"/>
-      </w:r>
-      <w:proofErr w:type="spellEnd"/>
+        <w:commentReference w:id="4"/>
+      </w:r>
     </w:p>
     <w:p>
       <w:pPr>
@@ -3009,7 +3008,7 @@
           <w:szCs w:val="24"/>
         </w:rPr>
       </w:pPr>
-      <w:commentRangeStart w:id="6"/>
+      <w:commentRangeStart w:id="5"/>
       <w:r>
         <w:rPr>
           <w:rFonts w:ascii="Arial" w:hAnsi="Arial" w:cs="Arial"/>
@@ -3018,12 +3017,12 @@
         </w:rPr>
         <w:t>Evaluar el funcionamiento del aplicativo resultado del proyecto Arquitectura…</w:t>
       </w:r>
-      <w:commentRangeEnd w:id="6"/>
+      <w:commentRangeEnd w:id="5"/>
       <w:r>
         <w:rPr>
           <w:rStyle w:val="CommentReference"/>
         </w:rPr>
-        <w:commentReference w:id="6"/>
+        <w:commentReference w:id="5"/>
       </w:r>
     </w:p>
     <w:p>
@@ -3039,7 +3038,7 @@
           <w:szCs w:val="24"/>
         </w:rPr>
       </w:pPr>
-      <w:commentRangeStart w:id="7"/>
+      <w:commentRangeStart w:id="6"/>
       <w:r>
         <w:rPr>
           <w:rFonts w:ascii="Arial" w:hAnsi="Arial" w:cs="Arial"/>
@@ -3056,12 +3055,12 @@
         </w:rPr>
         <w:t>de la comunidad universitaria.</w:t>
       </w:r>
-      <w:commentRangeEnd w:id="7"/>
+      <w:commentRangeEnd w:id="6"/>
       <w:r>
         <w:rPr>
           <w:rStyle w:val="CommentReference"/>
         </w:rPr>
-        <w:commentReference w:id="7"/>
+        <w:commentReference w:id="6"/>
       </w:r>
     </w:p>
     <w:p>
@@ -3192,7 +3191,7 @@
           <w:szCs w:val="24"/>
         </w:rPr>
       </w:pPr>
-      <w:commentRangeStart w:id="8"/>
+      <w:commentRangeStart w:id="7"/>
       <w:r>
         <w:rPr>
           <w:rFonts w:ascii="Arial" w:hAnsi="Arial" w:cs="Arial"/>
@@ -3434,6 +3433,68 @@
         </w:rPr>
         <w:t>Debido a esta nueva forma de compartir la información muchas empresas e instituciones han entendido la importancia de resolver esta necesidad y adaptarse a los nuevos hábitos que la sociedad ha adquirido, empezando a tener presencia en el mundo móvil ofreciendo una interfaz propia para dar una gran experiencia a sus usuarios potenciando al máximo la utilidad y los beneficios de explorar esta alternativa.</w:t>
       </w:r>
+      <w:commentRangeEnd w:id="7"/>
+      <w:r>
+        <w:rPr>
+          <w:rStyle w:val="CommentReference"/>
+        </w:rPr>
+        <w:commentReference w:id="7"/>
+      </w:r>
+    </w:p>
+    <w:p>
+      <w:pPr>
+        <w:pStyle w:val="ListParagraph"/>
+        <w:rPr>
+          <w:rFonts w:ascii="Arial" w:hAnsi="Arial" w:cs="Arial"/>
+          <w:sz w:val="24"/>
+          <w:szCs w:val="24"/>
+        </w:rPr>
+      </w:pPr>
+    </w:p>
+    <w:p>
+      <w:pPr>
+        <w:pStyle w:val="ListParagraph"/>
+        <w:rPr>
+          <w:rFonts w:ascii="Arial" w:hAnsi="Arial" w:cs="Arial"/>
+          <w:sz w:val="24"/>
+          <w:szCs w:val="24"/>
+        </w:rPr>
+      </w:pPr>
+      <w:commentRangeStart w:id="8"/>
+      <w:r>
+        <w:rPr>
+          <w:rFonts w:ascii="Arial" w:hAnsi="Arial" w:cs="Arial"/>
+          <w:sz w:val="24"/>
+          <w:szCs w:val="24"/>
+        </w:rPr>
+        <w:t xml:space="preserve">En este sentido, se propone identificar las necesidades o carencias en cuanto al acceso a la información por parte de los usuarios de teléfonos móviles de la comunidad universitaria de la Universidad de Nariño y explorar hasta qué punto esas necesidades pueden ser resueltas mediante un aplicativo móvil. La carencia de elementos que permitan la gestión de la información en dispositivos móviles, excluye a buena parte de la comunidad, que muchas veces se ve obligada a pagar servicios adicionales dentro de la universidad para hacer consultas simples. Ello refleja una enorme necesidad de facilitarle a esos usuarios el acceso a la información pertinente para los procesos académicos, </w:t>
+      </w:r>
+      <w:r>
+        <w:rPr>
+          <w:rFonts w:ascii="Arial" w:hAnsi="Arial" w:cs="Arial"/>
+          <w:sz w:val="24"/>
+          <w:szCs w:val="24"/>
+        </w:rPr>
+        <w:t xml:space="preserve">además de la incorporación de mecanismos novedosos para interactuar con las plataformas de la universidad de forma sencilla y </w:t>
+      </w:r>
+      <w:proofErr w:type="spellStart"/>
+      <w:r>
+        <w:rPr>
+          <w:rFonts w:ascii="Arial" w:hAnsi="Arial" w:cs="Arial"/>
+          <w:sz w:val="24"/>
+          <w:szCs w:val="24"/>
+        </w:rPr>
+        <w:t>practica</w:t>
+      </w:r>
+      <w:proofErr w:type="spellEnd"/>
+      <w:r>
+        <w:rPr>
+          <w:rFonts w:ascii="Arial" w:hAnsi="Arial" w:cs="Arial"/>
+          <w:sz w:val="24"/>
+          <w:szCs w:val="24"/>
+        </w:rPr>
+        <w:t>, con las facilidades que ofrecen los dispositivos móviles.</w:t>
+      </w:r>
       <w:commentRangeEnd w:id="8"/>
       <w:r>
         <w:rPr>
@@ -3468,15 +3529,151 @@
           <w:sz w:val="24"/>
           <w:szCs w:val="24"/>
         </w:rPr>
-        <w:t xml:space="preserve">En este sentido, se propone identificar las necesidades o carencias en cuanto al acceso a la información por parte de los usuarios de teléfonos móviles de la comunidad universitaria de la Universidad de Nariño y explorar hasta qué punto esas necesidades pueden ser resueltas mediante un aplicativo móvil. La carencia de elementos que permitan la gestión de la información en dispositivos móviles, excluye a buena parte de la comunidad, que muchas veces se ve obligada a pagar servicios adicionales dentro de la universidad para hacer consultas simples. Ello refleja una enorme necesidad de facilitarle a esos usuarios el acceso a la información pertinente para los procesos académicos, </w:t>
-      </w:r>
-      <w:r>
-        <w:rPr>
-          <w:rFonts w:ascii="Arial" w:hAnsi="Arial" w:cs="Arial"/>
-          <w:sz w:val="24"/>
-          <w:szCs w:val="24"/>
-        </w:rPr>
-        <w:t xml:space="preserve">además de la incorporación de mecanismos novedosos para interactuar con las plataformas de la universidad de forma sencilla y </w:t>
+        <w:t>De esta forma al implementar en la universidad este servicio de distribución de información basado en móviles,</w:t>
+      </w:r>
+      <w:r>
+        <w:rPr>
+          <w:rFonts w:ascii="Arial" w:hAnsi="Arial" w:cs="Arial"/>
+          <w:sz w:val="24"/>
+          <w:szCs w:val="24"/>
+        </w:rPr>
+        <w:t xml:space="preserve"> se creara</w:t>
+      </w:r>
+      <w:r>
+        <w:rPr>
+          <w:rFonts w:ascii="Arial" w:hAnsi="Arial" w:cs="Arial"/>
+          <w:sz w:val="24"/>
+          <w:szCs w:val="24"/>
+        </w:rPr>
+        <w:t xml:space="preserve"> </w:t>
+      </w:r>
+      <w:r>
+        <w:rPr>
+          <w:rFonts w:ascii="Arial" w:hAnsi="Arial" w:cs="Arial"/>
+          <w:sz w:val="24"/>
+          <w:szCs w:val="24"/>
+        </w:rPr>
+        <w:t xml:space="preserve">un </w:t>
+      </w:r>
+      <w:r>
+        <w:rPr>
+          <w:rFonts w:ascii="Arial" w:hAnsi="Arial" w:cs="Arial"/>
+          <w:sz w:val="24"/>
+          <w:szCs w:val="24"/>
+        </w:rPr>
+        <w:t>canal</w:t>
+      </w:r>
+      <w:r>
+        <w:rPr>
+          <w:rFonts w:ascii="Arial" w:hAnsi="Arial" w:cs="Arial"/>
+          <w:sz w:val="24"/>
+          <w:szCs w:val="24"/>
+        </w:rPr>
+        <w:t xml:space="preserve"> de comunicación</w:t>
+      </w:r>
+      <w:r>
+        <w:rPr>
+          <w:rFonts w:ascii="Arial" w:hAnsi="Arial" w:cs="Arial"/>
+          <w:sz w:val="24"/>
+          <w:szCs w:val="24"/>
+        </w:rPr>
+        <w:t xml:space="preserve"> mucho más efectivo entre la universidad y su comunidad ya que se establecerá una conexión directa con los Smartphone que son dispositivos que los usuarios llevan consigo la mayor parte del </w:t>
+      </w:r>
+      <w:r>
+        <w:rPr>
+          <w:rFonts w:ascii="Arial" w:hAnsi="Arial" w:cs="Arial"/>
+          <w:sz w:val="24"/>
+          <w:szCs w:val="24"/>
+        </w:rPr>
+        <w:t>tiempo</w:t>
+      </w:r>
+      <w:r>
+        <w:rPr>
+          <w:rFonts w:ascii="Arial" w:hAnsi="Arial" w:cs="Arial"/>
+          <w:sz w:val="24"/>
+          <w:szCs w:val="24"/>
+        </w:rPr>
+        <w:t xml:space="preserve"> y son </w:t>
+      </w:r>
+      <w:r>
+        <w:rPr>
+          <w:rFonts w:ascii="Arial" w:hAnsi="Arial" w:cs="Arial"/>
+          <w:sz w:val="24"/>
+          <w:szCs w:val="24"/>
+        </w:rPr>
+        <w:t>utilizados y revisados</w:t>
+      </w:r>
+      <w:r>
+        <w:rPr>
+          <w:rFonts w:ascii="Arial" w:hAnsi="Arial" w:cs="Arial"/>
+          <w:sz w:val="24"/>
+          <w:szCs w:val="24"/>
+        </w:rPr>
+        <w:t xml:space="preserve"> de manera constante</w:t>
+      </w:r>
+      <w:r>
+        <w:rPr>
+          <w:rFonts w:ascii="Arial" w:hAnsi="Arial" w:cs="Arial"/>
+          <w:sz w:val="24"/>
+          <w:szCs w:val="24"/>
+        </w:rPr>
+        <w:t xml:space="preserve"> </w:t>
+      </w:r>
+      <w:r>
+        <w:rPr>
+          <w:rFonts w:ascii="Arial" w:hAnsi="Arial" w:cs="Arial"/>
+          <w:sz w:val="24"/>
+          <w:szCs w:val="24"/>
+        </w:rPr>
+        <w:t>durante</w:t>
+      </w:r>
+      <w:r>
+        <w:rPr>
+          <w:rFonts w:ascii="Arial" w:hAnsi="Arial" w:cs="Arial"/>
+          <w:sz w:val="24"/>
+          <w:szCs w:val="24"/>
+        </w:rPr>
+        <w:t xml:space="preserve"> el día</w:t>
+      </w:r>
+      <w:r>
+        <w:rPr>
+          <w:rFonts w:ascii="Arial" w:hAnsi="Arial" w:cs="Arial"/>
+          <w:sz w:val="24"/>
+          <w:szCs w:val="24"/>
+        </w:rPr>
+        <w:t xml:space="preserve">, </w:t>
+      </w:r>
+      <w:r>
+        <w:rPr>
+          <w:rFonts w:ascii="Arial" w:hAnsi="Arial" w:cs="Arial"/>
+          <w:sz w:val="24"/>
+          <w:szCs w:val="24"/>
+        </w:rPr>
+        <w:t>facilitando de manera significativa</w:t>
+      </w:r>
+      <w:r>
+        <w:rPr>
+          <w:rFonts w:ascii="Arial" w:hAnsi="Arial" w:cs="Arial"/>
+          <w:sz w:val="24"/>
+          <w:szCs w:val="24"/>
+        </w:rPr>
+        <w:t xml:space="preserve"> </w:t>
+      </w:r>
+      <w:r>
+        <w:rPr>
+          <w:rFonts w:ascii="Arial" w:hAnsi="Arial" w:cs="Arial"/>
+          <w:sz w:val="24"/>
+          <w:szCs w:val="24"/>
+        </w:rPr>
+        <w:t>a las instituciones</w:t>
+      </w:r>
+      <w:r>
+        <w:rPr>
+          <w:rFonts w:ascii="Arial" w:hAnsi="Arial" w:cs="Arial"/>
+          <w:sz w:val="24"/>
+          <w:szCs w:val="24"/>
+        </w:rPr>
+        <w:t xml:space="preserve"> como distribuir </w:t>
       </w:r>
       <w:proofErr w:type="spellStart"/>
       <w:r>
@@ -3485,7 +3682,7 @@
           <w:sz w:val="24"/>
           <w:szCs w:val="24"/>
         </w:rPr>
-        <w:t>practica</w:t>
+        <w:t>informacion</w:t>
       </w:r>
       <w:proofErr w:type="spellEnd"/>
       <w:r>
@@ -3494,7 +3691,105 @@
           <w:sz w:val="24"/>
           <w:szCs w:val="24"/>
         </w:rPr>
-        <w:t>, con las facilidades que ofrecen los dispositivos móviles.</w:t>
+        <w:t xml:space="preserve"> y </w:t>
+      </w:r>
+      <w:r>
+        <w:rPr>
+          <w:rFonts w:ascii="Arial" w:hAnsi="Arial" w:cs="Arial"/>
+          <w:sz w:val="24"/>
+          <w:szCs w:val="24"/>
+        </w:rPr>
+        <w:t xml:space="preserve">generar </w:t>
+      </w:r>
+      <w:r>
+        <w:rPr>
+          <w:rFonts w:ascii="Arial" w:hAnsi="Arial" w:cs="Arial"/>
+          <w:sz w:val="24"/>
+          <w:szCs w:val="24"/>
+        </w:rPr>
+        <w:t xml:space="preserve">nuevos servicios </w:t>
+      </w:r>
+      <w:r>
+        <w:rPr>
+          <w:rFonts w:ascii="Arial" w:hAnsi="Arial" w:cs="Arial"/>
+          <w:sz w:val="24"/>
+          <w:szCs w:val="24"/>
+        </w:rPr>
+        <w:t>de forma</w:t>
+      </w:r>
+      <w:r>
+        <w:rPr>
+          <w:rFonts w:ascii="Arial" w:hAnsi="Arial" w:cs="Arial"/>
+          <w:sz w:val="24"/>
+          <w:szCs w:val="24"/>
+        </w:rPr>
+        <w:t xml:space="preserve"> sencilla y </w:t>
+      </w:r>
+      <w:proofErr w:type="spellStart"/>
+      <w:r>
+        <w:rPr>
+          <w:rFonts w:ascii="Arial" w:hAnsi="Arial" w:cs="Arial"/>
+          <w:sz w:val="24"/>
+          <w:szCs w:val="24"/>
+        </w:rPr>
+        <w:t>agil</w:t>
+      </w:r>
+      <w:proofErr w:type="spellEnd"/>
+      <w:r>
+        <w:rPr>
+          <w:rFonts w:ascii="Arial" w:hAnsi="Arial" w:cs="Arial"/>
+          <w:sz w:val="24"/>
+          <w:szCs w:val="24"/>
+        </w:rPr>
+        <w:t xml:space="preserve">. </w:t>
+      </w:r>
+      <w:r>
+        <w:rPr>
+          <w:rFonts w:ascii="Arial" w:hAnsi="Arial" w:cs="Arial"/>
+          <w:sz w:val="24"/>
+          <w:szCs w:val="24"/>
+        </w:rPr>
+        <w:t>Para lo cual es necesario cont</w:t>
+      </w:r>
+      <w:r>
+        <w:rPr>
+          <w:rFonts w:ascii="Arial" w:hAnsi="Arial" w:cs="Arial"/>
+          <w:sz w:val="24"/>
+          <w:szCs w:val="24"/>
+        </w:rPr>
+        <w:t xml:space="preserve">ar con una aplicación que proporcione las herramientas necesarias para satisfacer cualquier tipo de necesidad </w:t>
+      </w:r>
+      <w:r>
+        <w:rPr>
+          <w:rFonts w:ascii="Arial" w:hAnsi="Arial" w:cs="Arial"/>
+          <w:sz w:val="24"/>
+          <w:szCs w:val="24"/>
+        </w:rPr>
+        <w:t xml:space="preserve">al tiempo en </w:t>
+      </w:r>
+      <w:r>
+        <w:rPr>
+          <w:rFonts w:ascii="Arial" w:hAnsi="Arial" w:cs="Arial"/>
+          <w:sz w:val="24"/>
+          <w:szCs w:val="24"/>
+        </w:rPr>
+        <w:t xml:space="preserve">que </w:t>
+      </w:r>
+      <w:r>
+        <w:rPr>
+          <w:rFonts w:ascii="Arial" w:hAnsi="Arial" w:cs="Arial"/>
+          <w:sz w:val="24"/>
+          <w:szCs w:val="24"/>
+        </w:rPr>
+        <w:t>se hagan visibles</w:t>
+      </w:r>
+      <w:r>
+        <w:rPr>
+          <w:rFonts w:ascii="Arial" w:hAnsi="Arial" w:cs="Arial"/>
+          <w:sz w:val="24"/>
+          <w:szCs w:val="24"/>
+        </w:rPr>
+        <w:t xml:space="preserve"> dentro y fuera de la universidad.</w:t>
       </w:r>
       <w:commentRangeEnd w:id="9"/>
       <w:r>
@@ -3529,22 +3824,150 @@
           <w:rFonts w:ascii="Arial" w:hAnsi="Arial" w:cs="Arial"/>
           <w:sz w:val="24"/>
           <w:szCs w:val="24"/>
-        </w:rPr>
-        <w:t>De esta forma al implementar en la universidad este servicio de distribución de información basado en móviles,</w:t>
-      </w:r>
-      <w:r>
-        <w:rPr>
-          <w:rFonts w:ascii="Arial" w:hAnsi="Arial" w:cs="Arial"/>
-          <w:sz w:val="24"/>
-          <w:szCs w:val="24"/>
-        </w:rPr>
-        <w:t xml:space="preserve"> se creara</w:t>
-      </w:r>
-      <w:r>
-        <w:rPr>
-          <w:rFonts w:ascii="Arial" w:hAnsi="Arial" w:cs="Arial"/>
-          <w:sz w:val="24"/>
-          <w:szCs w:val="24"/>
+          <w:highlight w:val="red"/>
+        </w:rPr>
+        <w:t xml:space="preserve">En cuanto a </w:t>
+      </w:r>
+      <w:r>
+        <w:rPr>
+          <w:rFonts w:ascii="Arial" w:hAnsi="Arial" w:cs="Arial"/>
+          <w:sz w:val="24"/>
+          <w:szCs w:val="24"/>
+          <w:highlight w:val="red"/>
+        </w:rPr>
+        <w:t xml:space="preserve">la entrega de cualquier </w:t>
+      </w:r>
+      <w:r>
+        <w:rPr>
+          <w:rFonts w:ascii="Arial" w:hAnsi="Arial" w:cs="Arial"/>
+          <w:sz w:val="24"/>
+          <w:szCs w:val="24"/>
+          <w:highlight w:val="red"/>
+        </w:rPr>
+        <w:t>producto para un</w:t>
+      </w:r>
+      <w:r>
+        <w:rPr>
+          <w:rFonts w:ascii="Arial" w:hAnsi="Arial" w:cs="Arial"/>
+          <w:sz w:val="24"/>
+          <w:szCs w:val="24"/>
+          <w:highlight w:val="red"/>
+        </w:rPr>
+        <w:t xml:space="preserve"> usuario es necesario pasar por un periodo de pruebas para comprobar el </w:t>
+      </w:r>
+      <w:proofErr w:type="spellStart"/>
+      <w:r>
+        <w:rPr>
+          <w:rFonts w:ascii="Arial" w:hAnsi="Arial" w:cs="Arial"/>
+          <w:sz w:val="24"/>
+          <w:szCs w:val="24"/>
+          <w:highlight w:val="red"/>
+        </w:rPr>
+        <w:t>funcionamento</w:t>
+      </w:r>
+      <w:proofErr w:type="spellEnd"/>
+      <w:r>
+        <w:rPr>
+          <w:rFonts w:ascii="Arial" w:hAnsi="Arial" w:cs="Arial"/>
+          <w:sz w:val="24"/>
+          <w:szCs w:val="24"/>
+          <w:highlight w:val="red"/>
+        </w:rPr>
+        <w:t xml:space="preserve"> de la aplicación dentro de un entorno que </w:t>
+      </w:r>
+      <w:proofErr w:type="spellStart"/>
+      <w:r>
+        <w:rPr>
+          <w:rFonts w:ascii="Arial" w:hAnsi="Arial" w:cs="Arial"/>
+          <w:sz w:val="24"/>
+          <w:szCs w:val="24"/>
+          <w:highlight w:val="red"/>
+        </w:rPr>
+        <w:t>asemenje</w:t>
+      </w:r>
+      <w:proofErr w:type="spellEnd"/>
+      <w:r>
+        <w:rPr>
+          <w:rFonts w:ascii="Arial" w:hAnsi="Arial" w:cs="Arial"/>
+          <w:sz w:val="24"/>
+          <w:szCs w:val="24"/>
+          <w:highlight w:val="red"/>
+        </w:rPr>
+        <w:t xml:space="preserve"> las características del ambiente </w:t>
+      </w:r>
+      <w:r>
+        <w:rPr>
+          <w:rFonts w:ascii="Arial" w:hAnsi="Arial" w:cs="Arial"/>
+          <w:sz w:val="24"/>
+          <w:szCs w:val="24"/>
+          <w:highlight w:val="red"/>
+        </w:rPr>
+        <w:t xml:space="preserve">real </w:t>
+      </w:r>
+      <w:r>
+        <w:rPr>
+          <w:rFonts w:ascii="Arial" w:hAnsi="Arial" w:cs="Arial"/>
+          <w:sz w:val="24"/>
+          <w:szCs w:val="24"/>
+          <w:highlight w:val="red"/>
+        </w:rPr>
+        <w:t xml:space="preserve">en el cual será utilizado, sometiendo la aplicación a </w:t>
+      </w:r>
+      <w:r>
+        <w:rPr>
+          <w:rFonts w:ascii="Arial" w:hAnsi="Arial" w:cs="Arial"/>
+          <w:sz w:val="24"/>
+          <w:szCs w:val="24"/>
+          <w:highlight w:val="red"/>
+        </w:rPr>
+        <w:t xml:space="preserve">un uso forzado, provocando errores en una </w:t>
+      </w:r>
+      <w:proofErr w:type="spellStart"/>
+      <w:r>
+        <w:rPr>
+          <w:rFonts w:ascii="Arial" w:hAnsi="Arial" w:cs="Arial"/>
+          <w:sz w:val="24"/>
+          <w:szCs w:val="24"/>
+          <w:highlight w:val="red"/>
+        </w:rPr>
+        <w:t>face</w:t>
+      </w:r>
+      <w:proofErr w:type="spellEnd"/>
+      <w:r>
+        <w:rPr>
+          <w:rFonts w:ascii="Arial" w:hAnsi="Arial" w:cs="Arial"/>
+          <w:sz w:val="24"/>
+          <w:szCs w:val="24"/>
+          <w:highlight w:val="red"/>
+        </w:rPr>
+        <w:t xml:space="preserve"> de </w:t>
+      </w:r>
+      <w:proofErr w:type="spellStart"/>
+      <w:r>
+        <w:rPr>
+          <w:rFonts w:ascii="Arial" w:hAnsi="Arial" w:cs="Arial"/>
+          <w:sz w:val="24"/>
+          <w:szCs w:val="24"/>
+          <w:highlight w:val="red"/>
+        </w:rPr>
+        <w:t>validacion</w:t>
+      </w:r>
+      <w:proofErr w:type="spellEnd"/>
+      <w:r>
+        <w:rPr>
+          <w:rFonts w:ascii="Arial" w:hAnsi="Arial" w:cs="Arial"/>
+          <w:sz w:val="24"/>
+          <w:szCs w:val="24"/>
+          <w:highlight w:val="red"/>
+        </w:rPr>
+        <w:t>. Con</w:t>
+      </w:r>
+      <w:r>
+        <w:rPr>
+          <w:rFonts w:ascii="Arial" w:hAnsi="Arial" w:cs="Arial"/>
+          <w:sz w:val="24"/>
+          <w:szCs w:val="24"/>
+          <w:highlight w:val="red"/>
         </w:rPr>
         <w:t xml:space="preserve"> </w:t>
       </w:r>
@@ -3553,128 +3976,9 @@
           <w:rFonts w:ascii="Arial" w:hAnsi="Arial" w:cs="Arial"/>
           <w:sz w:val="24"/>
           <w:szCs w:val="24"/>
-        </w:rPr>
-        <w:t xml:space="preserve">un </w:t>
-      </w:r>
-      <w:r>
-        <w:rPr>
-          <w:rFonts w:ascii="Arial" w:hAnsi="Arial" w:cs="Arial"/>
-          <w:sz w:val="24"/>
-          <w:szCs w:val="24"/>
-        </w:rPr>
-        <w:t>canal</w:t>
-      </w:r>
-      <w:r>
-        <w:rPr>
-          <w:rFonts w:ascii="Arial" w:hAnsi="Arial" w:cs="Arial"/>
-          <w:sz w:val="24"/>
-          <w:szCs w:val="24"/>
-        </w:rPr>
-        <w:t xml:space="preserve"> de comunicación</w:t>
-      </w:r>
-      <w:r>
-        <w:rPr>
-          <w:rFonts w:ascii="Arial" w:hAnsi="Arial" w:cs="Arial"/>
-          <w:sz w:val="24"/>
-          <w:szCs w:val="24"/>
-        </w:rPr>
-        <w:t xml:space="preserve"> mucho más efectivo entre la universidad y su comunidad ya que se establecerá una conexión directa con los Smartphone que son dispositivos que los usuarios llevan consigo la mayor parte del </w:t>
-      </w:r>
-      <w:r>
-        <w:rPr>
-          <w:rFonts w:ascii="Arial" w:hAnsi="Arial" w:cs="Arial"/>
-          <w:sz w:val="24"/>
-          <w:szCs w:val="24"/>
-        </w:rPr>
-        <w:t>tiempo</w:t>
-      </w:r>
-      <w:r>
-        <w:rPr>
-          <w:rFonts w:ascii="Arial" w:hAnsi="Arial" w:cs="Arial"/>
-          <w:sz w:val="24"/>
-          <w:szCs w:val="24"/>
-        </w:rPr>
-        <w:t xml:space="preserve"> y son </w:t>
-      </w:r>
-      <w:r>
-        <w:rPr>
-          <w:rFonts w:ascii="Arial" w:hAnsi="Arial" w:cs="Arial"/>
-          <w:sz w:val="24"/>
-          <w:szCs w:val="24"/>
-        </w:rPr>
-        <w:t>utilizados y revisados</w:t>
-      </w:r>
-      <w:r>
-        <w:rPr>
-          <w:rFonts w:ascii="Arial" w:hAnsi="Arial" w:cs="Arial"/>
-          <w:sz w:val="24"/>
-          <w:szCs w:val="24"/>
-        </w:rPr>
-        <w:t xml:space="preserve"> de manera constante</w:t>
-      </w:r>
-      <w:r>
-        <w:rPr>
-          <w:rFonts w:ascii="Arial" w:hAnsi="Arial" w:cs="Arial"/>
-          <w:sz w:val="24"/>
-          <w:szCs w:val="24"/>
-        </w:rPr>
-        <w:t xml:space="preserve"> </w:t>
-      </w:r>
-      <w:r>
-        <w:rPr>
-          <w:rFonts w:ascii="Arial" w:hAnsi="Arial" w:cs="Arial"/>
-          <w:sz w:val="24"/>
-          <w:szCs w:val="24"/>
-        </w:rPr>
-        <w:t>durante</w:t>
-      </w:r>
-      <w:r>
-        <w:rPr>
-          <w:rFonts w:ascii="Arial" w:hAnsi="Arial" w:cs="Arial"/>
-          <w:sz w:val="24"/>
-          <w:szCs w:val="24"/>
-        </w:rPr>
-        <w:t xml:space="preserve"> el día</w:t>
-      </w:r>
-      <w:r>
-        <w:rPr>
-          <w:rFonts w:ascii="Arial" w:hAnsi="Arial" w:cs="Arial"/>
-          <w:sz w:val="24"/>
-          <w:szCs w:val="24"/>
-        </w:rPr>
-        <w:t xml:space="preserve">, </w:t>
-      </w:r>
-      <w:r>
-        <w:rPr>
-          <w:rFonts w:ascii="Arial" w:hAnsi="Arial" w:cs="Arial"/>
-          <w:sz w:val="24"/>
-          <w:szCs w:val="24"/>
-        </w:rPr>
-        <w:t>facilitando de manera significativa</w:t>
-      </w:r>
-      <w:r>
-        <w:rPr>
-          <w:rFonts w:ascii="Arial" w:hAnsi="Arial" w:cs="Arial"/>
-          <w:sz w:val="24"/>
-          <w:szCs w:val="24"/>
-        </w:rPr>
-        <w:t xml:space="preserve"> </w:t>
-      </w:r>
-      <w:r>
-        <w:rPr>
-          <w:rFonts w:ascii="Arial" w:hAnsi="Arial" w:cs="Arial"/>
-          <w:sz w:val="24"/>
-          <w:szCs w:val="24"/>
-        </w:rPr>
-        <w:t>a las instituciones</w:t>
-      </w:r>
-      <w:r>
-        <w:rPr>
-          <w:rFonts w:ascii="Arial" w:hAnsi="Arial" w:cs="Arial"/>
-          <w:sz w:val="24"/>
-          <w:szCs w:val="24"/>
-        </w:rPr>
-        <w:t xml:space="preserve"> como distribuir </w:t>
+          <w:highlight w:val="red"/>
+        </w:rPr>
+        <w:t xml:space="preserve">la ejecución de esta </w:t>
       </w:r>
       <w:proofErr w:type="spellStart"/>
       <w:r>
@@ -3682,8 +3986,9 @@
           <w:rFonts w:ascii="Arial" w:hAnsi="Arial" w:cs="Arial"/>
           <w:sz w:val="24"/>
           <w:szCs w:val="24"/>
-        </w:rPr>
-        <w:t>informacion</w:t>
+          <w:highlight w:val="red"/>
+        </w:rPr>
+        <w:t>ctividad</w:t>
       </w:r>
       <w:proofErr w:type="spellEnd"/>
       <w:r>
@@ -3691,40 +3996,18 @@
           <w:rFonts w:ascii="Arial" w:hAnsi="Arial" w:cs="Arial"/>
           <w:sz w:val="24"/>
           <w:szCs w:val="24"/>
-        </w:rPr>
-        <w:t xml:space="preserve"> y </w:t>
-      </w:r>
-      <w:r>
-        <w:rPr>
-          <w:rFonts w:ascii="Arial" w:hAnsi="Arial" w:cs="Arial"/>
-          <w:sz w:val="24"/>
-          <w:szCs w:val="24"/>
-        </w:rPr>
-        <w:t xml:space="preserve">generar </w:t>
-      </w:r>
-      <w:r>
-        <w:rPr>
-          <w:rFonts w:ascii="Arial" w:hAnsi="Arial" w:cs="Arial"/>
-          <w:sz w:val="24"/>
-          <w:szCs w:val="24"/>
-        </w:rPr>
-        <w:t xml:space="preserve">nuevos servicios </w:t>
-      </w:r>
-      <w:r>
-        <w:rPr>
-          <w:rFonts w:ascii="Arial" w:hAnsi="Arial" w:cs="Arial"/>
-          <w:sz w:val="24"/>
-          <w:szCs w:val="24"/>
-        </w:rPr>
-        <w:t>de forma</w:t>
-      </w:r>
-      <w:r>
-        <w:rPr>
-          <w:rFonts w:ascii="Arial" w:hAnsi="Arial" w:cs="Arial"/>
-          <w:sz w:val="24"/>
-          <w:szCs w:val="24"/>
-        </w:rPr>
-        <w:t xml:space="preserve"> sencilla y </w:t>
+          <w:highlight w:val="red"/>
+        </w:rPr>
+        <w:t xml:space="preserve"> se garantizará</w:t>
+      </w:r>
+      <w:r>
+        <w:rPr>
+          <w:rFonts w:ascii="Arial" w:hAnsi="Arial" w:cs="Arial"/>
+          <w:sz w:val="24"/>
+          <w:szCs w:val="24"/>
+          <w:highlight w:val="red"/>
+        </w:rPr>
+        <w:t xml:space="preserve"> que la aplicación final tenga un porcentaje de fallas menor y más </w:t>
       </w:r>
       <w:proofErr w:type="spellStart"/>
       <w:r>
@@ -3732,8 +4015,9 @@
           <w:rFonts w:ascii="Arial" w:hAnsi="Arial" w:cs="Arial"/>
           <w:sz w:val="24"/>
           <w:szCs w:val="24"/>
-        </w:rPr>
-        <w:t>agil</w:t>
+          <w:highlight w:val="red"/>
+        </w:rPr>
+        <w:t>robustes</w:t>
       </w:r>
       <w:proofErr w:type="spellEnd"/>
       <w:r>
@@ -3741,302 +4025,17 @@
           <w:rFonts w:ascii="Arial" w:hAnsi="Arial" w:cs="Arial"/>
           <w:sz w:val="24"/>
           <w:szCs w:val="24"/>
-        </w:rPr>
-        <w:t xml:space="preserve">. </w:t>
-      </w:r>
-      <w:r>
-        <w:rPr>
-          <w:rFonts w:ascii="Arial" w:hAnsi="Arial" w:cs="Arial"/>
-          <w:sz w:val="24"/>
-          <w:szCs w:val="24"/>
-        </w:rPr>
-        <w:t>Para lo cual es necesario cont</w:t>
-      </w:r>
-      <w:r>
-        <w:rPr>
-          <w:rFonts w:ascii="Arial" w:hAnsi="Arial" w:cs="Arial"/>
-          <w:sz w:val="24"/>
-          <w:szCs w:val="24"/>
-        </w:rPr>
-        <w:t xml:space="preserve">ar con una aplicación que proporcione las herramientas necesarias para satisfacer cualquier tipo de necesidad </w:t>
-      </w:r>
-      <w:r>
-        <w:rPr>
-          <w:rFonts w:ascii="Arial" w:hAnsi="Arial" w:cs="Arial"/>
-          <w:sz w:val="24"/>
-          <w:szCs w:val="24"/>
-        </w:rPr>
-        <w:t xml:space="preserve">al tiempo en </w:t>
-      </w:r>
-      <w:r>
-        <w:rPr>
-          <w:rFonts w:ascii="Arial" w:hAnsi="Arial" w:cs="Arial"/>
-          <w:sz w:val="24"/>
-          <w:szCs w:val="24"/>
-        </w:rPr>
-        <w:t xml:space="preserve">que </w:t>
-      </w:r>
-      <w:r>
-        <w:rPr>
-          <w:rFonts w:ascii="Arial" w:hAnsi="Arial" w:cs="Arial"/>
-          <w:sz w:val="24"/>
-          <w:szCs w:val="24"/>
-        </w:rPr>
-        <w:t>se hagan visibles</w:t>
-      </w:r>
-      <w:r>
-        <w:rPr>
-          <w:rFonts w:ascii="Arial" w:hAnsi="Arial" w:cs="Arial"/>
-          <w:sz w:val="24"/>
-          <w:szCs w:val="24"/>
-        </w:rPr>
-        <w:t xml:space="preserve"> dentro y fuera de la universidad.</w:t>
+          <w:highlight w:val="red"/>
+        </w:rPr>
+        <w:t xml:space="preserve"> en cuanto a funcionalidad.</w:t>
       </w:r>
       <w:commentRangeEnd w:id="10"/>
-      <w:r>
-        <w:rPr>
-          <w:rStyle w:val="CommentReference"/>
-        </w:rPr>
-        <w:commentReference w:id="10"/>
-      </w:r>
-    </w:p>
-    <w:p>
-      <w:pPr>
-        <w:pStyle w:val="ListParagraph"/>
-        <w:rPr>
-          <w:rFonts w:ascii="Arial" w:hAnsi="Arial" w:cs="Arial"/>
-          <w:sz w:val="24"/>
-          <w:szCs w:val="24"/>
-        </w:rPr>
-      </w:pPr>
-    </w:p>
-    <w:p>
-      <w:pPr>
-        <w:pStyle w:val="ListParagraph"/>
-        <w:rPr>
-          <w:rFonts w:ascii="Arial" w:hAnsi="Arial" w:cs="Arial"/>
-          <w:sz w:val="24"/>
-          <w:szCs w:val="24"/>
-        </w:rPr>
-      </w:pPr>
-      <w:commentRangeStart w:id="11"/>
-      <w:r>
-        <w:rPr>
-          <w:rFonts w:ascii="Arial" w:hAnsi="Arial" w:cs="Arial"/>
-          <w:sz w:val="24"/>
-          <w:szCs w:val="24"/>
-          <w:highlight w:val="red"/>
-        </w:rPr>
-        <w:t xml:space="preserve">En cuanto a </w:t>
-      </w:r>
-      <w:r>
-        <w:rPr>
-          <w:rFonts w:ascii="Arial" w:hAnsi="Arial" w:cs="Arial"/>
-          <w:sz w:val="24"/>
-          <w:szCs w:val="24"/>
-          <w:highlight w:val="red"/>
-        </w:rPr>
-        <w:t xml:space="preserve">la entrega de cualquier </w:t>
-      </w:r>
-      <w:r>
-        <w:rPr>
-          <w:rFonts w:ascii="Arial" w:hAnsi="Arial" w:cs="Arial"/>
-          <w:sz w:val="24"/>
-          <w:szCs w:val="24"/>
-          <w:highlight w:val="red"/>
-        </w:rPr>
-        <w:t>producto para un</w:t>
-      </w:r>
-      <w:r>
-        <w:rPr>
-          <w:rFonts w:ascii="Arial" w:hAnsi="Arial" w:cs="Arial"/>
-          <w:sz w:val="24"/>
-          <w:szCs w:val="24"/>
-          <w:highlight w:val="red"/>
-        </w:rPr>
-        <w:t xml:space="preserve"> usuario es necesario pasar por un periodo de pruebas para comprobar el </w:t>
-      </w:r>
-      <w:proofErr w:type="spellStart"/>
-      <w:r>
-        <w:rPr>
-          <w:rFonts w:ascii="Arial" w:hAnsi="Arial" w:cs="Arial"/>
-          <w:sz w:val="24"/>
-          <w:szCs w:val="24"/>
-          <w:highlight w:val="red"/>
-        </w:rPr>
-        <w:t>funcionamento</w:t>
-      </w:r>
-      <w:proofErr w:type="spellEnd"/>
-      <w:r>
-        <w:rPr>
-          <w:rFonts w:ascii="Arial" w:hAnsi="Arial" w:cs="Arial"/>
-          <w:sz w:val="24"/>
-          <w:szCs w:val="24"/>
-          <w:highlight w:val="red"/>
-        </w:rPr>
-        <w:t xml:space="preserve"> de la aplicación dentro de un entorno que </w:t>
-      </w:r>
-      <w:proofErr w:type="spellStart"/>
-      <w:r>
-        <w:rPr>
-          <w:rFonts w:ascii="Arial" w:hAnsi="Arial" w:cs="Arial"/>
-          <w:sz w:val="24"/>
-          <w:szCs w:val="24"/>
-          <w:highlight w:val="red"/>
-        </w:rPr>
-        <w:t>asemenje</w:t>
-      </w:r>
-      <w:proofErr w:type="spellEnd"/>
-      <w:r>
-        <w:rPr>
-          <w:rFonts w:ascii="Arial" w:hAnsi="Arial" w:cs="Arial"/>
-          <w:sz w:val="24"/>
-          <w:szCs w:val="24"/>
-          <w:highlight w:val="red"/>
-        </w:rPr>
-        <w:t xml:space="preserve"> las características del ambiente </w:t>
-      </w:r>
-      <w:r>
-        <w:rPr>
-          <w:rFonts w:ascii="Arial" w:hAnsi="Arial" w:cs="Arial"/>
-          <w:sz w:val="24"/>
-          <w:szCs w:val="24"/>
-          <w:highlight w:val="red"/>
-        </w:rPr>
-        <w:t xml:space="preserve">real </w:t>
-      </w:r>
-      <w:r>
-        <w:rPr>
-          <w:rFonts w:ascii="Arial" w:hAnsi="Arial" w:cs="Arial"/>
-          <w:sz w:val="24"/>
-          <w:szCs w:val="24"/>
-          <w:highlight w:val="red"/>
-        </w:rPr>
-        <w:t xml:space="preserve">en el cual será utilizado, sometiendo la aplicación a </w:t>
-      </w:r>
-      <w:r>
-        <w:rPr>
-          <w:rFonts w:ascii="Arial" w:hAnsi="Arial" w:cs="Arial"/>
-          <w:sz w:val="24"/>
-          <w:szCs w:val="24"/>
-          <w:highlight w:val="red"/>
-        </w:rPr>
-        <w:t xml:space="preserve">un uso forzado, provocando errores en una </w:t>
-      </w:r>
-      <w:proofErr w:type="spellStart"/>
-      <w:r>
-        <w:rPr>
-          <w:rFonts w:ascii="Arial" w:hAnsi="Arial" w:cs="Arial"/>
-          <w:sz w:val="24"/>
-          <w:szCs w:val="24"/>
-          <w:highlight w:val="red"/>
-        </w:rPr>
-        <w:t>face</w:t>
-      </w:r>
-      <w:proofErr w:type="spellEnd"/>
-      <w:r>
-        <w:rPr>
-          <w:rFonts w:ascii="Arial" w:hAnsi="Arial" w:cs="Arial"/>
-          <w:sz w:val="24"/>
-          <w:szCs w:val="24"/>
-          <w:highlight w:val="red"/>
-        </w:rPr>
-        <w:t xml:space="preserve"> de </w:t>
-      </w:r>
-      <w:proofErr w:type="spellStart"/>
-      <w:r>
-        <w:rPr>
-          <w:rFonts w:ascii="Arial" w:hAnsi="Arial" w:cs="Arial"/>
-          <w:sz w:val="24"/>
-          <w:szCs w:val="24"/>
-          <w:highlight w:val="red"/>
-        </w:rPr>
-        <w:t>validacion</w:t>
-      </w:r>
-      <w:proofErr w:type="spellEnd"/>
-      <w:r>
-        <w:rPr>
-          <w:rFonts w:ascii="Arial" w:hAnsi="Arial" w:cs="Arial"/>
-          <w:sz w:val="24"/>
-          <w:szCs w:val="24"/>
-          <w:highlight w:val="red"/>
-        </w:rPr>
-        <w:t>. Con</w:t>
-      </w:r>
-      <w:r>
-        <w:rPr>
-          <w:rFonts w:ascii="Arial" w:hAnsi="Arial" w:cs="Arial"/>
-          <w:sz w:val="24"/>
-          <w:szCs w:val="24"/>
-          <w:highlight w:val="red"/>
-        </w:rPr>
-        <w:t xml:space="preserve"> </w:t>
-      </w:r>
-      <w:r>
-        <w:rPr>
-          <w:rFonts w:ascii="Arial" w:hAnsi="Arial" w:cs="Arial"/>
-          <w:sz w:val="24"/>
-          <w:szCs w:val="24"/>
-          <w:highlight w:val="red"/>
-        </w:rPr>
-        <w:t xml:space="preserve">la ejecución de esta </w:t>
-      </w:r>
-      <w:proofErr w:type="spellStart"/>
-      <w:r>
-        <w:rPr>
-          <w:rFonts w:ascii="Arial" w:hAnsi="Arial" w:cs="Arial"/>
-          <w:sz w:val="24"/>
-          <w:szCs w:val="24"/>
-          <w:highlight w:val="red"/>
-        </w:rPr>
-        <w:t>ctividad</w:t>
-      </w:r>
-      <w:proofErr w:type="spellEnd"/>
-      <w:r>
-        <w:rPr>
-          <w:rFonts w:ascii="Arial" w:hAnsi="Arial" w:cs="Arial"/>
-          <w:sz w:val="24"/>
-          <w:szCs w:val="24"/>
-          <w:highlight w:val="red"/>
-        </w:rPr>
-        <w:t xml:space="preserve"> se garantizará</w:t>
-      </w:r>
-      <w:r>
-        <w:rPr>
-          <w:rFonts w:ascii="Arial" w:hAnsi="Arial" w:cs="Arial"/>
-          <w:sz w:val="24"/>
-          <w:szCs w:val="24"/>
-          <w:highlight w:val="red"/>
-        </w:rPr>
-        <w:t xml:space="preserve"> que la aplicación final tenga un porcentaje de fallas menor y más </w:t>
-      </w:r>
-      <w:proofErr w:type="spellStart"/>
-      <w:r>
-        <w:rPr>
-          <w:rFonts w:ascii="Arial" w:hAnsi="Arial" w:cs="Arial"/>
-          <w:sz w:val="24"/>
-          <w:szCs w:val="24"/>
-          <w:highlight w:val="red"/>
-        </w:rPr>
-        <w:t>robustes</w:t>
-      </w:r>
-      <w:proofErr w:type="spellEnd"/>
-      <w:r>
-        <w:rPr>
-          <w:rFonts w:ascii="Arial" w:hAnsi="Arial" w:cs="Arial"/>
-          <w:sz w:val="24"/>
-          <w:szCs w:val="24"/>
-          <w:highlight w:val="red"/>
-        </w:rPr>
-        <w:t xml:space="preserve"> en cuanto a funcionalidad.</w:t>
-      </w:r>
-      <w:commentRangeEnd w:id="11"/>
       <w:r>
         <w:rPr>
           <w:rStyle w:val="CommentReference"/>
           <w:highlight w:val="red"/>
         </w:rPr>
-        <w:commentReference w:id="11"/>
+        <w:commentReference w:id="10"/>
       </w:r>
     </w:p>
     <w:p>
@@ -4071,13 +4070,47 @@
           <w:szCs w:val="24"/>
         </w:rPr>
       </w:pPr>
-      <w:r>
-        <w:rPr>
-          <w:rFonts w:ascii="Arial" w:hAnsi="Arial" w:cs="Arial"/>
-          <w:sz w:val="24"/>
-          <w:szCs w:val="24"/>
-        </w:rPr>
-        <w:t>Buscar similitudes y diferencias con otros proyectos. (regionales, nacionales e internacionales).</w:t>
+      <w:proofErr w:type="spellStart"/>
+      <w:r>
+        <w:rPr>
+          <w:rFonts w:ascii="Arial" w:hAnsi="Arial" w:cs="Arial"/>
+          <w:sz w:val="24"/>
+          <w:szCs w:val="24"/>
+        </w:rPr>
+        <w:t>Titulo</w:t>
+      </w:r>
+      <w:proofErr w:type="spellEnd"/>
+      <w:r>
+        <w:rPr>
+          <w:rFonts w:ascii="Arial" w:hAnsi="Arial" w:cs="Arial"/>
+          <w:sz w:val="24"/>
+          <w:szCs w:val="24"/>
+        </w:rPr>
+        <w:t xml:space="preserve">: </w:t>
+      </w:r>
+      <w:r>
+        <w:rPr>
+          <w:rFonts w:ascii="Arial" w:hAnsi="Arial" w:cs="Arial"/>
+          <w:sz w:val="24"/>
+          <w:szCs w:val="24"/>
+        </w:rPr>
+        <w:t>Aplicación móvil adaptativa para fomentar comunidad, consultar y compartir información</w:t>
+      </w:r>
+      <w:r>
+        <w:rPr>
+          <w:rFonts w:ascii="Arial" w:hAnsi="Arial" w:cs="Arial"/>
+          <w:sz w:val="24"/>
+          <w:szCs w:val="24"/>
+        </w:rPr>
+        <w:t xml:space="preserve"> </w:t>
+      </w:r>
+      <w:r>
+        <w:rPr>
+          <w:rFonts w:ascii="Arial" w:hAnsi="Arial" w:cs="Arial"/>
+          <w:sz w:val="24"/>
+          <w:szCs w:val="24"/>
+        </w:rPr>
+        <w:t>de disponibilidad de servicios estudiantiles de la Pontificia Universidad Javeriana.</w:t>
       </w:r>
     </w:p>
     <w:p>
@@ -4095,7 +4128,298 @@
           <w:sz w:val="24"/>
           <w:szCs w:val="24"/>
         </w:rPr>
-        <w:t>Es importante aplicarlo en la región.</w:t>
+        <w:t xml:space="preserve">Autor: </w:t>
+      </w:r>
+      <w:r>
+        <w:rPr>
+          <w:rFonts w:ascii="Arial" w:hAnsi="Arial" w:cs="Arial"/>
+          <w:sz w:val="24"/>
+          <w:szCs w:val="24"/>
+        </w:rPr>
+        <w:t>Carlos Felipe Peña Gómez</w:t>
+      </w:r>
+      <w:r>
+        <w:rPr>
+          <w:rFonts w:ascii="Arial" w:hAnsi="Arial" w:cs="Arial"/>
+          <w:sz w:val="24"/>
+          <w:szCs w:val="24"/>
+        </w:rPr>
+        <w:t xml:space="preserve">, </w:t>
+      </w:r>
+      <w:r>
+        <w:rPr>
+          <w:rFonts w:ascii="Arial" w:hAnsi="Arial" w:cs="Arial"/>
+          <w:sz w:val="24"/>
+          <w:szCs w:val="24"/>
+        </w:rPr>
+        <w:t>Diego Felipe Ra</w:t>
+      </w:r>
+      <w:bookmarkStart w:id="11" w:name="_GoBack"/>
+      <w:bookmarkEnd w:id="11"/>
+      <w:r>
+        <w:rPr>
+          <w:rFonts w:ascii="Arial" w:hAnsi="Arial" w:cs="Arial"/>
+          <w:sz w:val="24"/>
+          <w:szCs w:val="24"/>
+        </w:rPr>
+        <w:t>mírez Salamanca</w:t>
+      </w:r>
+      <w:r>
+        <w:rPr>
+          <w:rFonts w:ascii="Arial" w:hAnsi="Arial" w:cs="Arial"/>
+          <w:sz w:val="24"/>
+          <w:szCs w:val="24"/>
+        </w:rPr>
+        <w:t>.</w:t>
+      </w:r>
+    </w:p>
+    <w:p>
+      <w:pPr>
+        <w:ind w:left="708"/>
+        <w:rPr>
+          <w:rFonts w:ascii="Arial" w:hAnsi="Arial" w:cs="Arial"/>
+          <w:sz w:val="24"/>
+          <w:szCs w:val="24"/>
+        </w:rPr>
+      </w:pPr>
+      <w:proofErr w:type="spellStart"/>
+      <w:r>
+        <w:rPr>
+          <w:rFonts w:ascii="Arial" w:hAnsi="Arial" w:cs="Arial"/>
+          <w:sz w:val="24"/>
+          <w:szCs w:val="24"/>
+        </w:rPr>
+        <w:t>Institucion</w:t>
+      </w:r>
+      <w:proofErr w:type="spellEnd"/>
+      <w:r>
+        <w:rPr>
+          <w:rFonts w:ascii="Arial" w:hAnsi="Arial" w:cs="Arial"/>
+          <w:sz w:val="24"/>
+          <w:szCs w:val="24"/>
+        </w:rPr>
+        <w:t xml:space="preserve">: </w:t>
+      </w:r>
+      <w:r>
+        <w:rPr>
+          <w:rFonts w:ascii="Arial" w:hAnsi="Arial" w:cs="Arial"/>
+          <w:sz w:val="24"/>
+          <w:szCs w:val="24"/>
+        </w:rPr>
+        <w:t>PONTIFICIA UNIVERSIDAD JAVERIANA</w:t>
+      </w:r>
+      <w:r>
+        <w:rPr>
+          <w:rFonts w:ascii="Arial" w:hAnsi="Arial" w:cs="Arial"/>
+          <w:sz w:val="24"/>
+          <w:szCs w:val="24"/>
+        </w:rPr>
+        <w:t>.</w:t>
+      </w:r>
+    </w:p>
+    <w:p>
+      <w:pPr>
+        <w:ind w:left="708"/>
+        <w:rPr>
+          <w:rFonts w:ascii="Arial" w:hAnsi="Arial" w:cs="Arial"/>
+          <w:sz w:val="24"/>
+          <w:szCs w:val="24"/>
+        </w:rPr>
+      </w:pPr>
+      <w:r>
+        <w:rPr>
+          <w:rFonts w:ascii="Arial" w:hAnsi="Arial" w:cs="Arial"/>
+          <w:sz w:val="24"/>
+          <w:szCs w:val="24"/>
+        </w:rPr>
+        <w:t xml:space="preserve">Año: </w:t>
+      </w:r>
+      <w:r>
+        <w:rPr>
+          <w:rFonts w:ascii="Arial" w:hAnsi="Arial" w:cs="Arial"/>
+          <w:sz w:val="24"/>
+          <w:szCs w:val="24"/>
+        </w:rPr>
+        <w:t>2016</w:t>
+      </w:r>
+    </w:p>
+    <w:p>
+      <w:pPr>
+        <w:ind w:left="708"/>
+        <w:rPr>
+          <w:rFonts w:ascii="Arial" w:hAnsi="Arial" w:cs="Arial"/>
+          <w:sz w:val="24"/>
+          <w:szCs w:val="24"/>
+          <w:lang w:val="en-US"/>
+        </w:rPr>
+      </w:pPr>
+      <w:r>
+        <w:rPr>
+          <w:rFonts w:ascii="Arial" w:hAnsi="Arial" w:cs="Arial"/>
+          <w:sz w:val="24"/>
+          <w:szCs w:val="24"/>
+          <w:lang w:val="en-US"/>
+        </w:rPr>
+        <w:t xml:space="preserve">URL: </w:t>
+      </w:r>
+      <w:hyperlink r:id="rId11" w:history="1">
+        <w:r>
+          <w:rPr>
+            <w:rStyle w:val="Hyperlink"/>
+            <w:rFonts w:ascii="Arial" w:hAnsi="Arial" w:cs="Arial"/>
+            <w:sz w:val="24"/>
+            <w:szCs w:val="24"/>
+            <w:lang w:val="en-US"/>
+          </w:rPr>
+          <w:t>https://repository.javeriana.edu.co/handle/10554/21456</w:t>
+        </w:r>
+      </w:hyperlink>
+    </w:p>
+    <w:p>
+      <w:pPr>
+        <w:ind w:left="708"/>
+        <w:rPr>
+          <w:rFonts w:ascii="Arial" w:hAnsi="Arial" w:cs="Arial"/>
+          <w:sz w:val="24"/>
+          <w:szCs w:val="24"/>
+          <w:lang w:val="en-US"/>
+        </w:rPr>
+      </w:pPr>
+      <w:proofErr w:type="spellStart"/>
+      <w:r>
+        <w:rPr>
+          <w:rFonts w:ascii="Arial" w:hAnsi="Arial" w:cs="Arial"/>
+          <w:sz w:val="24"/>
+          <w:szCs w:val="24"/>
+          <w:lang w:val="en-US"/>
+        </w:rPr>
+        <w:t>Resumen</w:t>
+      </w:r>
+      <w:proofErr w:type="spellEnd"/>
+      <w:r>
+        <w:rPr>
+          <w:rFonts w:ascii="Arial" w:hAnsi="Arial" w:cs="Arial"/>
+          <w:sz w:val="24"/>
+          <w:szCs w:val="24"/>
+          <w:lang w:val="en-US"/>
+        </w:rPr>
+        <w:t>:</w:t>
+      </w:r>
+    </w:p>
+    <w:p>
+      <w:pPr>
+        <w:ind w:left="708"/>
+        <w:rPr>
+          <w:rFonts w:ascii="Arial" w:hAnsi="Arial" w:cs="Arial"/>
+          <w:sz w:val="24"/>
+          <w:szCs w:val="24"/>
+        </w:rPr>
+      </w:pPr>
+      <w:r>
+        <w:rPr>
+          <w:rFonts w:ascii="Arial" w:hAnsi="Arial" w:cs="Arial"/>
+          <w:sz w:val="24"/>
+          <w:szCs w:val="24"/>
+        </w:rPr>
+        <w:t>“La falta de información acerca de la localización y disponibilidad de servicios es una causa de</w:t>
+      </w:r>
+      <w:r>
+        <w:rPr>
+          <w:rFonts w:ascii="Arial" w:hAnsi="Arial" w:cs="Arial"/>
+          <w:sz w:val="24"/>
+          <w:szCs w:val="24"/>
+        </w:rPr>
+        <w:t xml:space="preserve"> </w:t>
+      </w:r>
+      <w:r>
+        <w:rPr>
+          <w:rFonts w:ascii="Arial" w:hAnsi="Arial" w:cs="Arial"/>
+          <w:sz w:val="24"/>
+          <w:szCs w:val="24"/>
+        </w:rPr>
+        <w:t>problemas de coordinación para actividades académicas. También, los grandes campus universitarios</w:t>
+      </w:r>
+      <w:r>
+        <w:rPr>
+          <w:rFonts w:ascii="Arial" w:hAnsi="Arial" w:cs="Arial"/>
+          <w:sz w:val="24"/>
+          <w:szCs w:val="24"/>
+        </w:rPr>
+        <w:t xml:space="preserve"> </w:t>
+      </w:r>
+      <w:r>
+        <w:rPr>
+          <w:rFonts w:ascii="Arial" w:hAnsi="Arial" w:cs="Arial"/>
+          <w:sz w:val="24"/>
+          <w:szCs w:val="24"/>
+        </w:rPr>
+        <w:t>presentan dificultades para la movilización y búsqueda de servicios. De lo anterior, se</w:t>
+      </w:r>
+      <w:r>
+        <w:rPr>
+          <w:rFonts w:ascii="Arial" w:hAnsi="Arial" w:cs="Arial"/>
+          <w:sz w:val="24"/>
+          <w:szCs w:val="24"/>
+        </w:rPr>
+        <w:t xml:space="preserve"> </w:t>
+      </w:r>
+      <w:r>
+        <w:rPr>
+          <w:rFonts w:ascii="Arial" w:hAnsi="Arial" w:cs="Arial"/>
+          <w:sz w:val="24"/>
+          <w:szCs w:val="24"/>
+        </w:rPr>
+        <w:t>presenta NUBI una aplicación móvil adaptativa, con el objetivo de atender las necesidades</w:t>
+      </w:r>
+      <w:r>
+        <w:rPr>
+          <w:rFonts w:ascii="Arial" w:hAnsi="Arial" w:cs="Arial"/>
+          <w:sz w:val="24"/>
+          <w:szCs w:val="24"/>
+        </w:rPr>
+        <w:t xml:space="preserve"> </w:t>
+      </w:r>
+      <w:r>
+        <w:rPr>
+          <w:rFonts w:ascii="Arial" w:hAnsi="Arial" w:cs="Arial"/>
+          <w:sz w:val="24"/>
+          <w:szCs w:val="24"/>
+        </w:rPr>
+        <w:t>individuales y colectivas de los estudiantes de la Pontificia Universidad Javeriana mediante el</w:t>
+      </w:r>
+      <w:r>
+        <w:rPr>
+          <w:rFonts w:ascii="Arial" w:hAnsi="Arial" w:cs="Arial"/>
+          <w:sz w:val="24"/>
+          <w:szCs w:val="24"/>
+        </w:rPr>
+        <w:t xml:space="preserve"> </w:t>
+      </w:r>
+      <w:r>
+        <w:rPr>
+          <w:rFonts w:ascii="Arial" w:hAnsi="Arial" w:cs="Arial"/>
+          <w:sz w:val="24"/>
+          <w:szCs w:val="24"/>
+        </w:rPr>
+        <w:t>aporte comunitario de información y coordinación de grupos.”</w:t>
+      </w:r>
+    </w:p>
+    <w:p>
+      <w:pPr>
+        <w:ind w:left="708"/>
+        <w:rPr>
+          <w:rFonts w:ascii="Arial" w:hAnsi="Arial" w:cs="Arial"/>
+          <w:sz w:val="24"/>
+          <w:szCs w:val="24"/>
+        </w:rPr>
+      </w:pPr>
+      <w:r>
+        <w:rPr>
+          <w:rFonts w:ascii="Arial" w:hAnsi="Arial" w:cs="Arial"/>
+          <w:sz w:val="24"/>
+          <w:szCs w:val="24"/>
+        </w:rPr>
+        <w:t>Aporte:</w:t>
       </w:r>
     </w:p>
     <w:p>
@@ -4227,7 +4551,7 @@
           <w:sz w:val="24"/>
           <w:szCs w:val="24"/>
         </w:rPr>
-        <w:t xml:space="preserve">“El proceso permite a los desarrolladores de aplicaciones móviles, detallar los criterios de usabilidad de la aplicación, el primer paso es identificar a los usuarios, las tareas y los contextos en los que se utilizará la aplicación móvil, el siguiente paso es dar prioridad a los atributos de usabilidad, identificar qué atributos son los más importantes para la aplicación, y para cada uno definir un conjunto de métricas para verificar el grado en que se cumplen en la aplicación final. El proceso de desarrollo de aplicaciones móviles en espiral contempla cinco (5) iteraciones, para cada una de ellas tres (3) tareas (determinación de requisitos, diseño y prueba) y finaliza cada iteración con la planificación de la siguiente; en la primera iteración se determinan los requisitos del sistema y se identifican usuarios, tareas y contextos en los que se utilizará la aplicación. Luego, se definen y priorizan los atributos de facilidad de uso y se identifican métricas para cada atributo; se dibuja un prototipo de la interfaz de aplicación y se realiza la prueba del prototipo, los desarrolladores podrán utilizar diferentes técnicas de usabilidad para medir el valor de cada atributo. En la segunda iteración el equipo de desarrollo recogerá más datos y requisitos, explorará si hay más usuarios potenciales, tareas y contextos en los que se utilizará la aplicación. A continuación, los atributos de usabilidad se redefinen y son priorizados, como resultado, los desarrolladores alterarán las métricas para acomodar los requisitos añadidos; en el diseño se realiza un prototipo de alta fidelidad de la interfaz y se realizan las pruebas, utilizando técnicas de usabilidad para cada atributo, la calificación se compara con los resultados de la </w:t>
+        <w:t xml:space="preserve">“El proceso permite a los desarrolladores de aplicaciones móviles, detallar los criterios de usabilidad de la aplicación, el primer paso es identificar a los usuarios, las tareas y los contextos en los que se utilizará la aplicación móvil, el siguiente paso es dar prioridad a los atributos de usabilidad, identificar qué atributos son los más importantes para la aplicación, y para cada uno definir un conjunto de métricas para verificar el grado en que se </w:t>
       </w:r>
       <w:r>
         <w:rPr>
@@ -4236,7 +4560,7 @@
           <w:szCs w:val="24"/>
         </w:rPr>
         <w:lastRenderedPageBreak/>
-        <w:t>iteración anterior. En la tercera iteración los desarrolladores pueden identificar y priorizar los atributos de usabilidad con mayor claridad utilizando los resultados de la iteración anterior; se desarrolla el diseño de todo el sistema y se realiza la versión alfa con sus respectivas pruebas, el equipo de desarrollo compara los resultados con la calificación de la iteración anterior. En la cuarta iteración los resultados de la iteración anterior son utilizados para identificar y dar prioridad a los atributos de facilidad de uso; se desarrolla la versión beta y se libera para su evaluación por parte del cliente. En la quinta iteración se desarrolla el producto final; se realiza una evaluación de facilidad de uso, la calificación de cada atributo se calcula y se compara con la calificación de la fase anterior. Una alteración en el producto final se realiza sobre la base de los resultados y se libera al producto.”</w:t>
+        <w:t>cumplen en la aplicación final. El proceso de desarrollo de aplicaciones móviles en espiral contempla cinco (5) iteraciones, para cada una de ellas tres (3) tareas (determinación de requisitos, diseño y prueba) y finaliza cada iteración con la planificación de la siguiente; en la primera iteración se determinan los requisitos del sistema y se identifican usuarios, tareas y contextos en los que se utilizará la aplicación. Luego, se definen y priorizan los atributos de facilidad de uso y se identifican métricas para cada atributo; se dibuja un prototipo de la interfaz de aplicación y se realiza la prueba del prototipo, los desarrolladores podrán utilizar diferentes técnicas de usabilidad para medir el valor de cada atributo. En la segunda iteración el equipo de desarrollo recogerá más datos y requisitos, explorará si hay más usuarios potenciales, tareas y contextos en los que se utilizará la aplicación. A continuación, los atributos de usabilidad se redefinen y son priorizados, como resultado, los desarrolladores alterarán las métricas para acomodar los requisitos añadidos; en el diseño se realiza un prototipo de alta fidelidad de la interfaz y se realizan las pruebas, utilizando técnicas de usabilidad para cada atributo, la calificación se compara con los resultados de la iteración anterior. En la tercera iteración los desarrolladores pueden identificar y priorizar los atributos de usabilidad con mayor claridad utilizando los resultados de la iteración anterior; se desarrolla el diseño de todo el sistema y se realiza la versión alfa con sus respectivas pruebas, el equipo de desarrollo compara los resultados con la calificación de la iteración anterior. En la cuarta iteración los resultados de la iteración anterior son utilizados para identificar y dar prioridad a los atributos de facilidad de uso; se desarrolla la versión beta y se libera para su evaluación por parte del cliente. En la quinta iteración se desarrolla el producto final; se realiza una evaluación de facilidad de uso, la calificación de cada atributo se calcula y se compara con la calificación de la fase anterior. Una alteración en el producto final se realiza sobre la base de los resultados y se libera al producto.”</w:t>
       </w:r>
     </w:p>
     <w:p>
@@ -4280,7 +4604,7 @@
           <w:szCs w:val="24"/>
         </w:rPr>
       </w:pPr>
-      <w:hyperlink r:id="rId11" w:history="1">
+      <w:hyperlink r:id="rId12" w:history="1">
         <w:r>
           <w:rPr>
             <w:rStyle w:val="Hyperlink"/>
@@ -4311,7 +4635,7 @@
           <w:szCs w:val="24"/>
         </w:rPr>
       </w:pPr>
-      <w:hyperlink r:id="rId12" w:history="1">
+      <w:hyperlink r:id="rId13" w:history="1">
         <w:r>
           <w:rPr>
             <w:rStyle w:val="Hyperlink"/>
@@ -4363,7 +4687,7 @@
           <w:szCs w:val="24"/>
         </w:rPr>
       </w:pPr>
-      <w:hyperlink r:id="rId13" w:history="1">
+      <w:hyperlink r:id="rId14" w:history="1">
         <w:r>
           <w:rPr>
             <w:rStyle w:val="Hyperlink"/>
@@ -4443,7 +4767,7 @@
           <w:szCs w:val="24"/>
         </w:rPr>
       </w:pPr>
-      <w:hyperlink r:id="rId14" w:history="1">
+      <w:hyperlink r:id="rId15" w:history="1">
         <w:r>
           <w:rPr>
             <w:rStyle w:val="Hyperlink"/>
@@ -4477,7 +4801,7 @@
           <w:u w:val="none"/>
         </w:rPr>
       </w:pPr>
-      <w:hyperlink r:id="rId15" w:history="1">
+      <w:hyperlink r:id="rId16" w:history="1">
         <w:r>
           <w:rPr>
             <w:rStyle w:val="Hyperlink"/>
@@ -4558,7 +4882,7 @@
           <w:szCs w:val="24"/>
         </w:rPr>
       </w:pPr>
-      <w:hyperlink r:id="rId16" w:history="1">
+      <w:hyperlink r:id="rId17" w:history="1">
         <w:r>
           <w:rPr>
             <w:rStyle w:val="Hyperlink"/>
@@ -4590,7 +4914,7 @@
           <w:lang w:val="en-US"/>
         </w:rPr>
       </w:pPr>
-      <w:hyperlink r:id="rId17" w:history="1">
+      <w:hyperlink r:id="rId18" w:history="1">
         <w:r>
           <w:rPr>
             <w:rStyle w:val="Hyperlink"/>
@@ -4652,7 +4976,7 @@
           <w:szCs w:val="24"/>
         </w:rPr>
       </w:pPr>
-      <w:hyperlink r:id="rId18" w:history="1">
+      <w:hyperlink r:id="rId19" w:history="1">
         <w:r>
           <w:rPr>
             <w:rStyle w:val="Hyperlink"/>
@@ -4691,7 +5015,7 @@
           <w:szCs w:val="24"/>
         </w:rPr>
       </w:pPr>
-      <w:hyperlink r:id="rId19" w:history="1">
+      <w:hyperlink r:id="rId20" w:history="1">
         <w:r>
           <w:rPr>
             <w:rStyle w:val="Hyperlink"/>
@@ -4873,7 +5197,7 @@
       </w:r>
     </w:p>
   </w:comment>
-  <w:comment w:id="3" w:author="john mario getial bolaños" w:date="2018-04-28T13:01:00Z" w:initials="jmgb">
+  <w:comment w:id="2" w:author="john mario getial bolaños" w:date="2018-04-28T13:01:00Z" w:initials="jmgb">
     <w:p>
       <w:pPr>
         <w:pStyle w:val="CommentText"/>
@@ -4889,7 +5213,7 @@
       </w:r>
     </w:p>
   </w:comment>
-  <w:comment w:id="4" w:author="john mario getial bolaños" w:date="2018-04-26T09:17:00Z" w:initials="jmgb">
+  <w:comment w:id="3" w:author="john mario getial bolaños" w:date="2018-04-26T09:17:00Z" w:initials="jmgb">
     <w:p>
       <w:pPr>
         <w:pStyle w:val="CommentText"/>
@@ -4905,7 +5229,7 @@
       </w:r>
     </w:p>
   </w:comment>
-  <w:comment w:id="5" w:author="john mario getial bolaños" w:date="2018-04-28T13:06:00Z" w:initials="jmgb">
+  <w:comment w:id="4" w:author="john mario getial bolaños" w:date="2018-04-28T13:06:00Z" w:initials="jmgb">
     <w:p>
       <w:pPr>
         <w:pStyle w:val="CommentText"/>
@@ -4921,7 +5245,7 @@
       </w:r>
     </w:p>
   </w:comment>
-  <w:comment w:id="6" w:author="john mario getial bolaños" w:date="2018-04-28T15:49:00Z" w:initials="jmgb">
+  <w:comment w:id="5" w:author="john mario getial bolaños" w:date="2018-04-28T15:49:00Z" w:initials="jmgb">
     <w:p>
       <w:pPr>
         <w:pStyle w:val="CommentText"/>
@@ -4937,7 +5261,7 @@
       </w:r>
     </w:p>
   </w:comment>
-  <w:comment w:id="7" w:author="john mario getial bolaños" w:date="2018-04-28T15:54:00Z" w:initials="jmgb">
+  <w:comment w:id="6" w:author="john mario getial bolaños" w:date="2018-04-28T15:54:00Z" w:initials="jmgb">
     <w:p>
       <w:pPr>
         <w:pStyle w:val="CommentText"/>
@@ -4966,7 +5290,7 @@
       </w:pPr>
     </w:p>
   </w:comment>
-  <w:comment w:id="8" w:author="john mario getial bolaños" w:date="2018-04-28T12:56:00Z" w:initials="jmgb">
+  <w:comment w:id="7" w:author="john mario getial bolaños" w:date="2018-04-28T12:56:00Z" w:initials="jmgb">
     <w:p>
       <w:pPr>
         <w:pStyle w:val="CommentText"/>
@@ -4987,7 +5311,7 @@
       </w:r>
     </w:p>
   </w:comment>
-  <w:comment w:id="9" w:author="john mario getial bolaños" w:date="2018-04-28T12:55:00Z" w:initials="jmgb">
+  <w:comment w:id="8" w:author="john mario getial bolaños" w:date="2018-04-28T12:55:00Z" w:initials="jmgb">
     <w:p>
       <w:pPr>
         <w:pStyle w:val="CommentText"/>
@@ -5032,7 +5356,7 @@
       </w:pPr>
     </w:p>
   </w:comment>
-  <w:comment w:id="10" w:author="john mario getial bolaños" w:date="2018-04-27T10:57:00Z" w:initials="jmgb">
+  <w:comment w:id="9" w:author="john mario getial bolaños" w:date="2018-04-27T10:57:00Z" w:initials="jmgb">
     <w:p>
       <w:pPr>
         <w:pStyle w:val="CommentText"/>
@@ -5066,7 +5390,7 @@
       </w:r>
     </w:p>
   </w:comment>
-  <w:comment w:id="11" w:author="john mario getial bolaños" w:date="2018-04-28T12:55:00Z" w:initials="jmgb">
+  <w:comment w:id="10" w:author="john mario getial bolaños" w:date="2018-04-28T12:55:00Z" w:initials="jmgb">
     <w:p>
       <w:pPr>
         <w:pStyle w:val="CommentText"/>
@@ -5221,13 +5545,8 @@
         <w:footnoteRef/>
       </w:r>
       <w:r>
-        <w:t xml:space="preserve"> </w:t>
-      </w:r>
-      <w:proofErr w:type="spellStart"/>
-      <w:r>
-        <w:t>jhfsgvhjdf</w:t>
-      </w:r>
-      <w:proofErr w:type="spellEnd"/>
+        <w:t xml:space="preserve"> jhfsgvhjdf</w:t>
+      </w:r>
     </w:p>
   </w:footnote>
 </w:footnotes>
@@ -6271,7 +6590,6 @@
   <w:style w:type="character" w:default="1" w:styleId="DefaultParagraphFont">
     <w:name w:val="Default Paragraph Font"/>
     <w:uiPriority w:val="1"/>
-    <w:semiHidden/>
     <w:unhideWhenUsed/>
   </w:style>
   <w:style w:type="table" w:default="1" w:styleId="TableNormal">
@@ -6485,6 +6803,18 @@
     <w:rsid w:val="00383BD4"/>
     <w:rPr>
       <w:vertAlign w:val="superscript"/>
+    </w:rPr>
+  </w:style>
+  <w:style w:type="character" w:styleId="UnresolvedMention">
+    <w:name w:val="Unresolved Mention"/>
+    <w:basedOn w:val="DefaultParagraphFont"/>
+    <w:uiPriority w:val="99"/>
+    <w:semiHidden/>
+    <w:unhideWhenUsed/>
+    <w:rsid w:val="008C051E"/>
+    <w:rPr>
+      <w:color w:val="808080"/>
+      <w:shd w:val="clear" w:color="auto" w:fill="E6E6E6"/>
     </w:rPr>
   </w:style>
 </w:styles>
@@ -6772,7 +7102,7 @@
 </file>
 
 <file path=customXml/itemProps1.xml><?xml version="1.0" encoding="utf-8"?>
-<ds:datastoreItem xmlns:ds="http://schemas.openxmlformats.org/officeDocument/2006/customXml" ds:itemID="{9CC28638-DEB7-4A87-88B3-0FEC55968D10}">
+<ds:datastoreItem xmlns:ds="http://schemas.openxmlformats.org/officeDocument/2006/customXml" ds:itemID="{E0D2D953-DE3A-45B5-9E1E-B73D19CCFCF6}">
   <ds:schemaRefs>
     <ds:schemaRef ds:uri="http://schemas.openxmlformats.org/officeDocument/2006/bibliography"/>
   </ds:schemaRefs>

</xml_diff>

<commit_message>
Se corrije la sistematizacion
</commit_message>
<xml_diff>
--- a/Anteproyecto.docx
+++ b/Anteproyecto.docx
@@ -1,6 +1,6 @@
 
 <file path=word/document.xml><?xml version="1.0" encoding="utf-8"?>
-<w:document xmlns:wpc="http://schemas.microsoft.com/office/word/2010/wordprocessingCanvas" xmlns:cx="http://schemas.microsoft.com/office/drawing/2014/chartex" xmlns:cx1="http://schemas.microsoft.com/office/drawing/2015/9/8/chartex" xmlns:cx2="http://schemas.microsoft.com/office/drawing/2015/10/21/chartex" xmlns:cx3="http://schemas.microsoft.com/office/drawing/2016/5/9/chartex" xmlns:cx4="http://schemas.microsoft.com/office/drawing/2016/5/10/chartex" xmlns:cx5="http://schemas.microsoft.com/office/drawing/2016/5/11/chartex" xmlns:cx6="http://schemas.microsoft.com/office/drawing/2016/5/12/chartex" xmlns:cx7="http://schemas.microsoft.com/office/drawing/2016/5/13/chartex" xmlns:cx8="http://schemas.microsoft.com/office/drawing/2016/5/14/chartex" xmlns:mc="http://schemas.openxmlformats.org/markup-compatibility/2006" xmlns:aink="http://schemas.microsoft.com/office/drawing/2016/ink" xmlns:am3d="http://schemas.microsoft.com/office/drawing/2017/model3d" xmlns:o="urn:schemas-microsoft-com:office:office" xmlns:r="http://schemas.openxmlformats.org/officeDocument/2006/relationships" xmlns:m="http://schemas.openxmlformats.org/officeDocument/2006/math" xmlns:v="urn:schemas-microsoft-com:vml" xmlns:wp14="http://schemas.microsoft.com/office/word/2010/wordprocessingDrawing" xmlns:wp="http://schemas.openxmlformats.org/drawingml/2006/wordprocessingDrawing" xmlns:w10="urn:schemas-microsoft-com:office:word" xmlns:w="http://schemas.openxmlformats.org/wordprocessingml/2006/main" xmlns:w14="http://schemas.microsoft.com/office/word/2010/wordml" xmlns:w15="http://schemas.microsoft.com/office/word/2012/wordml" xmlns:w16cid="http://schemas.microsoft.com/office/word/2016/wordml/cid" xmlns:w16se="http://schemas.microsoft.com/office/word/2015/wordml/symex" xmlns:wpg="http://schemas.microsoft.com/office/word/2010/wordprocessingGroup" xmlns:wpi="http://schemas.microsoft.com/office/word/2010/wordprocessingInk" xmlns:wne="http://schemas.microsoft.com/office/word/2006/wordml" xmlns:wps="http://schemas.microsoft.com/office/word/2010/wordprocessingShape" mc:Ignorable="w14 w15 w16se w16cid wp14">
+<w:document xmlns:wpc="http://schemas.microsoft.com/office/word/2010/wordprocessingCanvas" xmlns:cx="http://schemas.microsoft.com/office/drawing/2014/chartex" xmlns:mc="http://schemas.openxmlformats.org/markup-compatibility/2006" xmlns:o="urn:schemas-microsoft-com:office:office" xmlns:r="http://schemas.openxmlformats.org/officeDocument/2006/relationships" xmlns:m="http://schemas.openxmlformats.org/officeDocument/2006/math" xmlns:v="urn:schemas-microsoft-com:vml" xmlns:wp14="http://schemas.microsoft.com/office/word/2010/wordprocessingDrawing" xmlns:wp="http://schemas.openxmlformats.org/drawingml/2006/wordprocessingDrawing" xmlns:w10="urn:schemas-microsoft-com:office:word" xmlns:w="http://schemas.openxmlformats.org/wordprocessingml/2006/main" xmlns:w14="http://schemas.microsoft.com/office/word/2010/wordml" xmlns:w15="http://schemas.microsoft.com/office/word/2012/wordml" xmlns:w16se="http://schemas.microsoft.com/office/word/2015/wordml/symex" xmlns:wpg="http://schemas.microsoft.com/office/word/2010/wordprocessingGroup" xmlns:wpi="http://schemas.microsoft.com/office/word/2010/wordprocessingInk" xmlns:wne="http://schemas.microsoft.com/office/word/2006/wordml" xmlns:wps="http://schemas.microsoft.com/office/word/2010/wordprocessingShape" mc:Ignorable="w14 w15 w16se wp14">
   <w:body>
     <w:p>
       <w:pPr>
@@ -496,7 +496,7 @@
       </w:r>
       <w:r>
         <w:rPr>
-          <w:rStyle w:val="FootnoteReference"/>
+          <w:rStyle w:val="Refdenotaalpie"/>
           <w:rFonts w:ascii="Arial" w:hAnsi="Arial" w:cs="Arial"/>
           <w:sz w:val="24"/>
           <w:szCs w:val="24"/>
@@ -954,7 +954,7 @@
     </w:p>
     <w:p>
       <w:pPr>
-        <w:pStyle w:val="ListParagraph"/>
+        <w:pStyle w:val="Prrafodelista"/>
         <w:numPr>
           <w:ilvl w:val="0"/>
           <w:numId w:val="1"/>
@@ -978,7 +978,7 @@
     </w:p>
     <w:p>
       <w:pPr>
-        <w:pStyle w:val="ListParagraph"/>
+        <w:pStyle w:val="Prrafodelista"/>
         <w:numPr>
           <w:ilvl w:val="1"/>
           <w:numId w:val="1"/>
@@ -1038,7 +1038,7 @@
     </w:p>
     <w:p>
       <w:pPr>
-        <w:pStyle w:val="ListParagraph"/>
+        <w:pStyle w:val="Prrafodelista"/>
         <w:numPr>
           <w:ilvl w:val="1"/>
           <w:numId w:val="1"/>
@@ -1062,7 +1062,7 @@
     </w:p>
     <w:p>
       <w:pPr>
-        <w:pStyle w:val="ListParagraph"/>
+        <w:pStyle w:val="Prrafodelista"/>
         <w:numPr>
           <w:ilvl w:val="1"/>
           <w:numId w:val="1"/>
@@ -1230,7 +1230,7 @@
     </w:p>
     <w:p>
       <w:pPr>
-        <w:pStyle w:val="ListParagraph"/>
+        <w:pStyle w:val="Prrafodelista"/>
         <w:numPr>
           <w:ilvl w:val="1"/>
           <w:numId w:val="1"/>
@@ -1254,7 +1254,7 @@
     </w:p>
     <w:p>
       <w:pPr>
-        <w:pStyle w:val="ListParagraph"/>
+        <w:pStyle w:val="Prrafodelista"/>
         <w:spacing w:line="360" w:lineRule="auto"/>
         <w:ind w:left="1440"/>
         <w:jc w:val="both"/>
@@ -1267,7 +1267,7 @@
     </w:p>
     <w:p>
       <w:pPr>
-        <w:pStyle w:val="ListParagraph"/>
+        <w:pStyle w:val="Prrafodelista"/>
         <w:numPr>
           <w:ilvl w:val="0"/>
           <w:numId w:val="1"/>
@@ -1307,19 +1307,19 @@
     </w:p>
     <w:p>
       <w:pPr>
-        <w:pStyle w:val="ListParagraph"/>
-        <w:spacing w:line="360" w:lineRule="auto"/>
-        <w:jc w:val="both"/>
-        <w:rPr>
-          <w:rFonts w:ascii="Arial" w:hAnsi="Arial" w:cs="Arial"/>
-          <w:sz w:val="24"/>
-          <w:szCs w:val="24"/>
-        </w:rPr>
-      </w:pPr>
-    </w:p>
-    <w:p>
-      <w:pPr>
-        <w:pStyle w:val="ListParagraph"/>
+        <w:pStyle w:val="Prrafodelista"/>
+        <w:spacing w:line="360" w:lineRule="auto"/>
+        <w:jc w:val="both"/>
+        <w:rPr>
+          <w:rFonts w:ascii="Arial" w:hAnsi="Arial" w:cs="Arial"/>
+          <w:sz w:val="24"/>
+          <w:szCs w:val="24"/>
+        </w:rPr>
+      </w:pPr>
+    </w:p>
+    <w:p>
+      <w:pPr>
+        <w:pStyle w:val="Prrafodelista"/>
         <w:numPr>
           <w:ilvl w:val="1"/>
           <w:numId w:val="1"/>
@@ -1440,7 +1440,7 @@
       </w:r>
       <w:r>
         <w:rPr>
-          <w:rStyle w:val="FootnoteReference"/>
+          <w:rStyle w:val="Refdenotaalpie"/>
           <w:rFonts w:ascii="Arial" w:hAnsi="Arial" w:cs="Arial"/>
           <w:sz w:val="24"/>
           <w:szCs w:val="24"/>
@@ -1458,7 +1458,7 @@
     </w:p>
     <w:p>
       <w:pPr>
-        <w:pStyle w:val="ListParagraph"/>
+        <w:pStyle w:val="Prrafodelista"/>
         <w:spacing w:line="360" w:lineRule="auto"/>
         <w:jc w:val="both"/>
         <w:rPr>
@@ -1529,15 +1529,7 @@
           <w:sz w:val="24"/>
           <w:szCs w:val="24"/>
         </w:rPr>
-        <w:t>problemas</w:t>
-      </w:r>
-      <w:r>
-        <w:rPr>
-          <w:rFonts w:ascii="Arial" w:hAnsi="Arial" w:cs="Arial"/>
-          <w:sz w:val="24"/>
-          <w:szCs w:val="24"/>
-        </w:rPr>
-        <w:t xml:space="preserve"> </w:t>
+        <w:t xml:space="preserve">problemas </w:t>
       </w:r>
       <w:r>
         <w:rPr>
@@ -1659,7 +1651,7 @@
       <w:bookmarkEnd w:id="0"/>
       <w:r>
         <w:rPr>
-          <w:rStyle w:val="FootnoteReference"/>
+          <w:rStyle w:val="Refdenotaalpie"/>
           <w:rFonts w:ascii="Arial" w:hAnsi="Arial" w:cs="Arial"/>
           <w:sz w:val="24"/>
           <w:szCs w:val="24"/>
@@ -2242,7 +2234,7 @@
       </w:r>
       <w:r>
         <w:rPr>
-          <w:rStyle w:val="FootnoteReference"/>
+          <w:rStyle w:val="Refdenotaalpie"/>
           <w:rFonts w:ascii="Arial" w:hAnsi="Arial" w:cs="Arial"/>
           <w:sz w:val="24"/>
           <w:szCs w:val="24"/>
@@ -2595,7 +2587,7 @@
       <w:proofErr w:type="spellEnd"/>
       <w:r>
         <w:rPr>
-          <w:rStyle w:val="FootnoteReference"/>
+          <w:rStyle w:val="Refdenotaalpie"/>
           <w:rFonts w:ascii="Arial" w:hAnsi="Arial" w:cs="Arial"/>
           <w:sz w:val="24"/>
           <w:szCs w:val="24"/>
@@ -2889,7 +2881,7 @@
     </w:p>
     <w:p>
       <w:pPr>
-        <w:pStyle w:val="ListParagraph"/>
+        <w:pStyle w:val="Prrafodelista"/>
         <w:spacing w:line="360" w:lineRule="auto"/>
         <w:jc w:val="both"/>
         <w:rPr>
@@ -3197,7 +3189,7 @@
       </w:r>
       <w:r>
         <w:rPr>
-          <w:rStyle w:val="FootnoteReference"/>
+          <w:rStyle w:val="Refdenotaalpie"/>
           <w:rFonts w:ascii="Arial" w:hAnsi="Arial" w:cs="Arial"/>
           <w:sz w:val="24"/>
           <w:szCs w:val="24"/>
@@ -3279,7 +3271,7 @@
     </w:p>
     <w:p>
       <w:pPr>
-        <w:pStyle w:val="ListParagraph"/>
+        <w:pStyle w:val="Prrafodelista"/>
         <w:numPr>
           <w:ilvl w:val="0"/>
           <w:numId w:val="1"/>
@@ -3403,7 +3395,7 @@
     </w:p>
     <w:p>
       <w:pPr>
-        <w:pStyle w:val="ListParagraph"/>
+        <w:pStyle w:val="Prrafodelista"/>
         <w:numPr>
           <w:ilvl w:val="1"/>
           <w:numId w:val="1"/>
@@ -3427,7 +3419,7 @@
     </w:p>
     <w:p>
       <w:pPr>
-        <w:pStyle w:val="ListParagraph"/>
+        <w:pStyle w:val="Prrafodelista"/>
         <w:spacing w:line="360" w:lineRule="auto"/>
         <w:ind w:left="1440"/>
         <w:jc w:val="both"/>
@@ -3440,12 +3432,43 @@
     </w:p>
     <w:p>
       <w:pPr>
-        <w:pStyle w:val="ListParagraph"/>
-        <w:spacing w:line="360" w:lineRule="auto"/>
+        <w:pStyle w:val="Prrafodelista"/>
         <w:ind w:left="1440"/>
         <w:jc w:val="both"/>
         <w:rPr>
           <w:rFonts w:ascii="Arial" w:hAnsi="Arial" w:cs="Arial"/>
+          <w:sz w:val="24"/>
+          <w:szCs w:val="24"/>
+        </w:rPr>
+      </w:pPr>
+      <w:r>
+        <w:rPr>
+          <w:rFonts w:ascii="Arial" w:hAnsi="Arial" w:cs="Arial"/>
+          <w:sz w:val="24"/>
+          <w:szCs w:val="24"/>
+        </w:rPr>
+        <w:t>¿Qué necesidades, en cuanto al acceso a la información, presentan los usuarios de dispositivos móviles en la Universidad de Nariño?</w:t>
+      </w:r>
+    </w:p>
+    <w:p>
+      <w:pPr>
+        <w:pStyle w:val="Prrafodelista"/>
+        <w:ind w:left="1440"/>
+        <w:jc w:val="both"/>
+        <w:rPr>
+          <w:rFonts w:ascii="Arial" w:hAnsi="Arial" w:cs="Arial"/>
+          <w:sz w:val="24"/>
+          <w:szCs w:val="24"/>
+        </w:rPr>
+      </w:pPr>
+    </w:p>
+    <w:p>
+      <w:pPr>
+        <w:pStyle w:val="Prrafodelista"/>
+        <w:ind w:left="1440"/>
+        <w:jc w:val="both"/>
+        <w:rPr>
+          <w:rFonts w:ascii="Arial" w:hAnsi="Arial" w:cs="Arial"/>
           <w:color w:val="FF0000"/>
           <w:sz w:val="24"/>
           <w:szCs w:val="24"/>
@@ -3458,17 +3481,101 @@
           <w:sz w:val="24"/>
           <w:szCs w:val="24"/>
         </w:rPr>
-        <w:t>¿Con que frecuencia los estudiantes y profesores requieren ingresar a la página web de la universidad?</w:t>
-      </w:r>
-    </w:p>
-    <w:p>
-      <w:pPr>
-        <w:pStyle w:val="ListParagraph"/>
-        <w:spacing w:line="360" w:lineRule="auto"/>
+        <w:t>¿Es posible mejorar la comunicación entre la universidad estudiantes y profesores mediante la integración de una aplicación para dispositivos móviles?</w:t>
+      </w:r>
+      <w:bookmarkStart w:id="1" w:name="_GoBack"/>
+      <w:bookmarkEnd w:id="1"/>
+    </w:p>
+    <w:p>
+      <w:pPr>
+        <w:pStyle w:val="Prrafodelista"/>
         <w:ind w:left="1440"/>
         <w:jc w:val="both"/>
         <w:rPr>
           <w:rFonts w:ascii="Arial" w:hAnsi="Arial" w:cs="Arial"/>
+          <w:sz w:val="24"/>
+          <w:szCs w:val="24"/>
+        </w:rPr>
+      </w:pPr>
+    </w:p>
+    <w:p>
+      <w:pPr>
+        <w:pStyle w:val="Prrafodelista"/>
+        <w:ind w:left="1440"/>
+        <w:jc w:val="both"/>
+        <w:rPr>
+          <w:rFonts w:ascii="Arial" w:hAnsi="Arial" w:cs="Arial"/>
+          <w:sz w:val="24"/>
+          <w:szCs w:val="24"/>
+        </w:rPr>
+      </w:pPr>
+      <w:r>
+        <w:rPr>
+          <w:rFonts w:ascii="Arial" w:hAnsi="Arial" w:cs="Arial"/>
+          <w:sz w:val="24"/>
+          <w:szCs w:val="24"/>
+        </w:rPr>
+        <w:t xml:space="preserve">¿Qué herramientas para facilitar el proceso de acceso a la información existen y cómo podemos </w:t>
+      </w:r>
+      <w:proofErr w:type="spellStart"/>
+      <w:r>
+        <w:rPr>
+          <w:rFonts w:ascii="Arial" w:hAnsi="Arial" w:cs="Arial"/>
+          <w:sz w:val="24"/>
+          <w:szCs w:val="24"/>
+        </w:rPr>
+        <w:t>mejorlas</w:t>
+      </w:r>
+      <w:proofErr w:type="spellEnd"/>
+      <w:r>
+        <w:rPr>
+          <w:rFonts w:ascii="Arial" w:hAnsi="Arial" w:cs="Arial"/>
+          <w:sz w:val="24"/>
+          <w:szCs w:val="24"/>
+        </w:rPr>
+        <w:t xml:space="preserve"> y aplicarlas en la Universidad de Nariño?</w:t>
+      </w:r>
+    </w:p>
+    <w:p>
+      <w:pPr>
+        <w:pStyle w:val="Prrafodelista"/>
+        <w:ind w:left="1440"/>
+        <w:jc w:val="both"/>
+        <w:rPr>
+          <w:rFonts w:ascii="Arial" w:hAnsi="Arial" w:cs="Arial"/>
+          <w:sz w:val="24"/>
+          <w:szCs w:val="24"/>
+        </w:rPr>
+      </w:pPr>
+    </w:p>
+    <w:p>
+      <w:pPr>
+        <w:pStyle w:val="Prrafodelista"/>
+        <w:ind w:left="1440"/>
+        <w:jc w:val="both"/>
+        <w:rPr>
+          <w:rFonts w:ascii="Arial" w:hAnsi="Arial" w:cs="Arial"/>
+          <w:sz w:val="24"/>
+          <w:szCs w:val="24"/>
+        </w:rPr>
+      </w:pPr>
+      <w:r>
+        <w:rPr>
+          <w:rFonts w:ascii="Arial" w:hAnsi="Arial" w:cs="Arial"/>
+          <w:sz w:val="24"/>
+          <w:szCs w:val="24"/>
+        </w:rPr>
+        <w:t>¿Cuál es el nivel de satisfacción de la comunidad universitaria de la Universidad de Nariño con las herramientas de acceso a la información de las que disponen?</w:t>
+      </w:r>
+    </w:p>
+    <w:p>
+      <w:pPr>
+        <w:pStyle w:val="Prrafodelista"/>
+        <w:spacing w:line="360" w:lineRule="auto"/>
+        <w:ind w:left="1440"/>
+        <w:jc w:val="both"/>
+        <w:rPr>
+          <w:rFonts w:ascii="Arial" w:hAnsi="Arial" w:cs="Arial"/>
           <w:color w:val="FF0000"/>
           <w:sz w:val="24"/>
           <w:szCs w:val="24"/>
@@ -3477,7 +3584,7 @@
     </w:p>
     <w:p>
       <w:pPr>
-        <w:pStyle w:val="ListParagraph"/>
+        <w:pStyle w:val="Prrafodelista"/>
         <w:spacing w:line="360" w:lineRule="auto"/>
         <w:ind w:left="1440"/>
         <w:jc w:val="both"/>
@@ -3488,144 +3595,10 @@
           <w:szCs w:val="24"/>
         </w:rPr>
       </w:pPr>
-      <w:r>
-        <w:rPr>
-          <w:rFonts w:ascii="Arial" w:hAnsi="Arial" w:cs="Arial"/>
-          <w:color w:val="FF0000"/>
-          <w:sz w:val="24"/>
-          <w:szCs w:val="24"/>
-        </w:rPr>
-        <w:t xml:space="preserve">¿Se hace un uso constante de dispositivos móviles para ingresar a </w:t>
-      </w:r>
-      <w:r>
-        <w:rPr>
-          <w:rFonts w:ascii="Arial" w:hAnsi="Arial" w:cs="Arial"/>
-          <w:color w:val="FF0000"/>
-          <w:sz w:val="24"/>
-          <w:szCs w:val="24"/>
-        </w:rPr>
-        <w:t>las páginas</w:t>
-      </w:r>
-      <w:r>
-        <w:rPr>
-          <w:rFonts w:ascii="Arial" w:hAnsi="Arial" w:cs="Arial"/>
-          <w:color w:val="FF0000"/>
-          <w:sz w:val="24"/>
-          <w:szCs w:val="24"/>
-        </w:rPr>
-        <w:t xml:space="preserve"> web de la universidad?</w:t>
-      </w:r>
-    </w:p>
-    <w:p>
-      <w:pPr>
-        <w:pStyle w:val="ListParagraph"/>
-        <w:spacing w:line="360" w:lineRule="auto"/>
-        <w:ind w:left="1440"/>
-        <w:jc w:val="both"/>
-        <w:rPr>
-          <w:rFonts w:ascii="Arial" w:hAnsi="Arial" w:cs="Arial"/>
-          <w:color w:val="FF0000"/>
-          <w:sz w:val="24"/>
-          <w:szCs w:val="24"/>
-        </w:rPr>
-      </w:pPr>
-    </w:p>
-    <w:p>
-      <w:pPr>
-        <w:pStyle w:val="ListParagraph"/>
-        <w:spacing w:line="360" w:lineRule="auto"/>
-        <w:ind w:left="1440"/>
-        <w:jc w:val="both"/>
-        <w:rPr>
-          <w:rFonts w:ascii="Arial" w:hAnsi="Arial" w:cs="Arial"/>
-          <w:color w:val="FF0000"/>
-          <w:sz w:val="24"/>
-          <w:szCs w:val="24"/>
-        </w:rPr>
-      </w:pPr>
-      <w:r>
-        <w:rPr>
-          <w:rFonts w:ascii="Arial" w:hAnsi="Arial" w:cs="Arial"/>
-          <w:color w:val="FF0000"/>
-          <w:sz w:val="24"/>
-          <w:szCs w:val="24"/>
-        </w:rPr>
-        <w:t>¿Cuál es el nivel de aceptación de la comunidad universitaria de las páginas web de la universidad cuando son navegadas desde un dispositivo móvil?</w:t>
-      </w:r>
-    </w:p>
-    <w:p>
-      <w:pPr>
-        <w:pStyle w:val="ListParagraph"/>
-        <w:spacing w:line="360" w:lineRule="auto"/>
-        <w:ind w:left="1440"/>
-        <w:jc w:val="both"/>
-        <w:rPr>
-          <w:rFonts w:ascii="Arial" w:hAnsi="Arial" w:cs="Arial"/>
-          <w:color w:val="FF0000"/>
-          <w:sz w:val="24"/>
-          <w:szCs w:val="24"/>
-        </w:rPr>
-      </w:pPr>
-    </w:p>
-    <w:p>
-      <w:pPr>
-        <w:pStyle w:val="ListParagraph"/>
-        <w:spacing w:line="360" w:lineRule="auto"/>
-        <w:ind w:left="1440"/>
-        <w:jc w:val="both"/>
-        <w:rPr>
-          <w:rFonts w:ascii="Arial" w:hAnsi="Arial" w:cs="Arial"/>
-          <w:color w:val="FF0000"/>
-          <w:sz w:val="24"/>
-          <w:szCs w:val="24"/>
-        </w:rPr>
-      </w:pPr>
-      <w:r>
-        <w:rPr>
-          <w:rFonts w:ascii="Arial" w:hAnsi="Arial" w:cs="Arial"/>
-          <w:color w:val="FF0000"/>
-          <w:sz w:val="24"/>
-          <w:szCs w:val="24"/>
-        </w:rPr>
-        <w:lastRenderedPageBreak/>
-        <w:t>¿Es posible mejorar la comunicación entre la universidad estudiantes y profesores</w:t>
-      </w:r>
-      <w:r>
-        <w:rPr>
-          <w:rFonts w:ascii="Arial" w:hAnsi="Arial" w:cs="Arial"/>
-          <w:color w:val="FF0000"/>
-          <w:sz w:val="24"/>
-          <w:szCs w:val="24"/>
-        </w:rPr>
-        <w:t xml:space="preserve"> mediante la integración de una aplicación para dispositivos móviles</w:t>
-      </w:r>
-      <w:r>
-        <w:rPr>
-          <w:rFonts w:ascii="Arial" w:hAnsi="Arial" w:cs="Arial"/>
-          <w:color w:val="FF0000"/>
-          <w:sz w:val="24"/>
-          <w:szCs w:val="24"/>
-        </w:rPr>
-        <w:t>?</w:t>
-      </w:r>
-    </w:p>
-    <w:p>
-      <w:pPr>
-        <w:pStyle w:val="ListParagraph"/>
-        <w:spacing w:line="360" w:lineRule="auto"/>
-        <w:ind w:left="1440"/>
-        <w:jc w:val="both"/>
-        <w:rPr>
-          <w:rFonts w:ascii="Arial" w:hAnsi="Arial" w:cs="Arial"/>
-          <w:color w:val="FF0000"/>
-          <w:sz w:val="24"/>
-          <w:szCs w:val="24"/>
-        </w:rPr>
-      </w:pPr>
-    </w:p>
-    <w:p>
-      <w:pPr>
-        <w:pStyle w:val="ListParagraph"/>
+    </w:p>
+    <w:p>
+      <w:pPr>
+        <w:pStyle w:val="Prrafodelista"/>
         <w:numPr>
           <w:ilvl w:val="0"/>
           <w:numId w:val="1"/>
@@ -3644,24 +3617,25 @@
           <w:sz w:val="24"/>
           <w:szCs w:val="24"/>
         </w:rPr>
+        <w:lastRenderedPageBreak/>
         <w:t>Objetivos.</w:t>
       </w:r>
     </w:p>
     <w:p>
       <w:pPr>
-        <w:pStyle w:val="ListParagraph"/>
-        <w:spacing w:line="360" w:lineRule="auto"/>
-        <w:jc w:val="both"/>
-        <w:rPr>
-          <w:rFonts w:ascii="Arial" w:hAnsi="Arial" w:cs="Arial"/>
-          <w:sz w:val="24"/>
-          <w:szCs w:val="24"/>
-        </w:rPr>
-      </w:pPr>
-    </w:p>
-    <w:p>
-      <w:pPr>
-        <w:pStyle w:val="ListParagraph"/>
+        <w:pStyle w:val="Prrafodelista"/>
+        <w:spacing w:line="360" w:lineRule="auto"/>
+        <w:jc w:val="both"/>
+        <w:rPr>
+          <w:rFonts w:ascii="Arial" w:hAnsi="Arial" w:cs="Arial"/>
+          <w:sz w:val="24"/>
+          <w:szCs w:val="24"/>
+        </w:rPr>
+      </w:pPr>
+    </w:p>
+    <w:p>
+      <w:pPr>
+        <w:pStyle w:val="Prrafodelista"/>
         <w:numPr>
           <w:ilvl w:val="1"/>
           <w:numId w:val="1"/>
@@ -3761,7 +3735,7 @@
     </w:p>
     <w:p>
       <w:pPr>
-        <w:pStyle w:val="ListParagraph"/>
+        <w:pStyle w:val="Prrafodelista"/>
         <w:spacing w:line="360" w:lineRule="auto"/>
         <w:ind w:left="1440"/>
         <w:jc w:val="both"/>
@@ -3774,7 +3748,7 @@
     </w:p>
     <w:p>
       <w:pPr>
-        <w:pStyle w:val="ListParagraph"/>
+        <w:pStyle w:val="Prrafodelista"/>
         <w:numPr>
           <w:ilvl w:val="1"/>
           <w:numId w:val="1"/>
@@ -3798,7 +3772,7 @@
     </w:p>
     <w:p>
       <w:pPr>
-        <w:pStyle w:val="ListParagraph"/>
+        <w:pStyle w:val="Prrafodelista"/>
         <w:numPr>
           <w:ilvl w:val="2"/>
           <w:numId w:val="1"/>
@@ -3830,7 +3804,7 @@
     </w:p>
     <w:p>
       <w:pPr>
-        <w:pStyle w:val="ListParagraph"/>
+        <w:pStyle w:val="Prrafodelista"/>
         <w:numPr>
           <w:ilvl w:val="2"/>
           <w:numId w:val="1"/>
@@ -3870,7 +3844,7 @@
     </w:p>
     <w:p>
       <w:pPr>
-        <w:pStyle w:val="ListParagraph"/>
+        <w:pStyle w:val="Prrafodelista"/>
         <w:numPr>
           <w:ilvl w:val="2"/>
           <w:numId w:val="1"/>
@@ -3934,7 +3908,7 @@
     </w:p>
     <w:p>
       <w:pPr>
-        <w:pStyle w:val="ListParagraph"/>
+        <w:pStyle w:val="Prrafodelista"/>
         <w:spacing w:line="360" w:lineRule="auto"/>
         <w:ind w:left="1440"/>
         <w:jc w:val="both"/>
@@ -3947,7 +3921,7 @@
     </w:p>
     <w:p>
       <w:pPr>
-        <w:pStyle w:val="ListParagraph"/>
+        <w:pStyle w:val="Prrafodelista"/>
         <w:numPr>
           <w:ilvl w:val="0"/>
           <w:numId w:val="1"/>
@@ -3971,19 +3945,19 @@
     </w:p>
     <w:p>
       <w:pPr>
-        <w:pStyle w:val="ListParagraph"/>
-        <w:spacing w:line="360" w:lineRule="auto"/>
-        <w:jc w:val="both"/>
-        <w:rPr>
-          <w:rFonts w:ascii="Arial" w:hAnsi="Arial" w:cs="Arial"/>
-          <w:sz w:val="24"/>
-          <w:szCs w:val="24"/>
-        </w:rPr>
-      </w:pPr>
-    </w:p>
-    <w:p>
-      <w:pPr>
-        <w:pStyle w:val="ListParagraph"/>
+        <w:pStyle w:val="Prrafodelista"/>
+        <w:spacing w:line="360" w:lineRule="auto"/>
+        <w:jc w:val="both"/>
+        <w:rPr>
+          <w:rFonts w:ascii="Arial" w:hAnsi="Arial" w:cs="Arial"/>
+          <w:sz w:val="24"/>
+          <w:szCs w:val="24"/>
+        </w:rPr>
+      </w:pPr>
+    </w:p>
+    <w:p>
+      <w:pPr>
+        <w:pStyle w:val="Prrafodelista"/>
         <w:spacing w:line="360" w:lineRule="auto"/>
         <w:jc w:val="both"/>
         <w:rPr>
@@ -4046,17 +4020,7 @@
           <w:sz w:val="24"/>
           <w:szCs w:val="24"/>
         </w:rPr>
-        <w:t>s específ</w:t>
-      </w:r>
-      <w:bookmarkStart w:id="1" w:name="_GoBack"/>
-      <w:bookmarkEnd w:id="1"/>
-      <w:r>
-        <w:rPr>
-          <w:rFonts w:ascii="Arial" w:hAnsi="Arial" w:cs="Arial"/>
-          <w:sz w:val="24"/>
-          <w:szCs w:val="24"/>
-        </w:rPr>
-        <w:t>ico</w:t>
+        <w:t>s específico</w:t>
       </w:r>
       <w:r>
         <w:rPr>
@@ -4104,24 +4068,32 @@
           <w:sz w:val="24"/>
           <w:szCs w:val="24"/>
         </w:rPr>
+        <w:t>a los dispositivos móviles</w:t>
+      </w:r>
+      <w:r>
+        <w:rPr>
+          <w:rFonts w:ascii="Arial" w:hAnsi="Arial" w:cs="Arial"/>
+          <w:sz w:val="24"/>
+          <w:szCs w:val="24"/>
+        </w:rPr>
+        <w:t xml:space="preserve">, </w:t>
+      </w:r>
+      <w:r>
+        <w:rPr>
+          <w:rFonts w:ascii="Arial" w:hAnsi="Arial" w:cs="Arial"/>
+          <w:sz w:val="24"/>
+          <w:szCs w:val="24"/>
+        </w:rPr>
+        <w:t xml:space="preserve">como revisar redes sociales, consumir y generar </w:t>
+      </w:r>
+      <w:r>
+        <w:rPr>
+          <w:rFonts w:ascii="Arial" w:hAnsi="Arial" w:cs="Arial"/>
+          <w:sz w:val="24"/>
+          <w:szCs w:val="24"/>
+        </w:rPr>
         <w:lastRenderedPageBreak/>
-        <w:t>a los dispositivos móviles</w:t>
-      </w:r>
-      <w:r>
-        <w:rPr>
-          <w:rFonts w:ascii="Arial" w:hAnsi="Arial" w:cs="Arial"/>
-          <w:sz w:val="24"/>
-          <w:szCs w:val="24"/>
-        </w:rPr>
-        <w:t xml:space="preserve">, </w:t>
-      </w:r>
-      <w:r>
-        <w:rPr>
-          <w:rFonts w:ascii="Arial" w:hAnsi="Arial" w:cs="Arial"/>
-          <w:sz w:val="24"/>
-          <w:szCs w:val="24"/>
-        </w:rPr>
-        <w:t>como revisar redes sociales, consumir y generar información, escuch</w:t>
+        <w:t>información, escuch</w:t>
       </w:r>
       <w:r>
         <w:rPr>
@@ -4141,7 +4113,7 @@
       </w:r>
       <w:r>
         <w:rPr>
-          <w:rStyle w:val="FootnoteReference"/>
+          <w:rStyle w:val="Refdenotaalpie"/>
           <w:rFonts w:ascii="Arial" w:hAnsi="Arial" w:cs="Arial"/>
           <w:sz w:val="24"/>
           <w:szCs w:val="24"/>
@@ -4159,19 +4131,19 @@
     </w:p>
     <w:p>
       <w:pPr>
-        <w:pStyle w:val="ListParagraph"/>
-        <w:spacing w:line="360" w:lineRule="auto"/>
-        <w:jc w:val="both"/>
-        <w:rPr>
-          <w:rFonts w:ascii="Arial" w:hAnsi="Arial" w:cs="Arial"/>
-          <w:sz w:val="24"/>
-          <w:szCs w:val="24"/>
-        </w:rPr>
-      </w:pPr>
-    </w:p>
-    <w:p>
-      <w:pPr>
-        <w:pStyle w:val="ListParagraph"/>
+        <w:pStyle w:val="Prrafodelista"/>
+        <w:spacing w:line="360" w:lineRule="auto"/>
+        <w:jc w:val="both"/>
+        <w:rPr>
+          <w:rFonts w:ascii="Arial" w:hAnsi="Arial" w:cs="Arial"/>
+          <w:sz w:val="24"/>
+          <w:szCs w:val="24"/>
+        </w:rPr>
+      </w:pPr>
+    </w:p>
+    <w:p>
+      <w:pPr>
+        <w:pStyle w:val="Prrafodelista"/>
         <w:spacing w:line="360" w:lineRule="auto"/>
         <w:jc w:val="both"/>
         <w:rPr>
@@ -4254,7 +4226,7 @@
       </w:r>
       <w:r>
         <w:rPr>
-          <w:rStyle w:val="FootnoteReference"/>
+          <w:rStyle w:val="Refdenotaalpie"/>
           <w:rFonts w:ascii="Arial" w:hAnsi="Arial" w:cs="Arial"/>
           <w:sz w:val="24"/>
           <w:szCs w:val="24"/>
@@ -4336,7 +4308,7 @@
     </w:p>
     <w:p>
       <w:pPr>
-        <w:pStyle w:val="ListParagraph"/>
+        <w:pStyle w:val="Prrafodelista"/>
         <w:spacing w:line="360" w:lineRule="auto"/>
         <w:jc w:val="both"/>
         <w:rPr>
@@ -4356,7 +4328,7 @@
       </w:r>
       <w:r>
         <w:rPr>
-          <w:rStyle w:val="FootnoteReference"/>
+          <w:rStyle w:val="Refdenotaalpie"/>
           <w:rFonts w:ascii="Arial" w:hAnsi="Arial" w:cs="Arial"/>
           <w:sz w:val="24"/>
           <w:szCs w:val="24"/>
@@ -4373,7 +4345,7 @@
       </w:r>
       <w:r>
         <w:rPr>
-          <w:rStyle w:val="FootnoteReference"/>
+          <w:rStyle w:val="Refdenotaalpie"/>
           <w:rFonts w:ascii="Arial" w:hAnsi="Arial" w:cs="Arial"/>
           <w:sz w:val="24"/>
           <w:szCs w:val="24"/>
@@ -4391,34 +4363,42 @@
     </w:p>
     <w:p>
       <w:pPr>
-        <w:pStyle w:val="ListParagraph"/>
-        <w:spacing w:line="360" w:lineRule="auto"/>
-        <w:jc w:val="both"/>
-        <w:rPr>
-          <w:rFonts w:ascii="Arial" w:hAnsi="Arial" w:cs="Arial"/>
-          <w:sz w:val="24"/>
-          <w:szCs w:val="24"/>
-        </w:rPr>
-      </w:pPr>
-    </w:p>
-    <w:p>
-      <w:pPr>
-        <w:pStyle w:val="ListParagraph"/>
-        <w:spacing w:line="360" w:lineRule="auto"/>
-        <w:jc w:val="both"/>
-        <w:rPr>
-          <w:rFonts w:ascii="Arial" w:hAnsi="Arial" w:cs="Arial"/>
-          <w:sz w:val="24"/>
-          <w:szCs w:val="24"/>
-        </w:rPr>
-      </w:pPr>
-      <w:r>
-        <w:rPr>
-          <w:rFonts w:ascii="Arial" w:hAnsi="Arial" w:cs="Arial"/>
-          <w:sz w:val="24"/>
-          <w:szCs w:val="24"/>
-        </w:rPr>
-        <w:t xml:space="preserve">Sin embargo, en el caso de la Universidad de Nariño, la carencia de elementos que permitan la gestión de la información en dispositivos móviles, supone un problema para buena parte de la comunidad, que, muchas veces, </w:t>
+        <w:pStyle w:val="Prrafodelista"/>
+        <w:spacing w:line="360" w:lineRule="auto"/>
+        <w:jc w:val="both"/>
+        <w:rPr>
+          <w:rFonts w:ascii="Arial" w:hAnsi="Arial" w:cs="Arial"/>
+          <w:sz w:val="24"/>
+          <w:szCs w:val="24"/>
+        </w:rPr>
+      </w:pPr>
+    </w:p>
+    <w:p>
+      <w:pPr>
+        <w:pStyle w:val="Prrafodelista"/>
+        <w:spacing w:line="360" w:lineRule="auto"/>
+        <w:jc w:val="both"/>
+        <w:rPr>
+          <w:rFonts w:ascii="Arial" w:hAnsi="Arial" w:cs="Arial"/>
+          <w:sz w:val="24"/>
+          <w:szCs w:val="24"/>
+        </w:rPr>
+      </w:pPr>
+      <w:r>
+        <w:rPr>
+          <w:rFonts w:ascii="Arial" w:hAnsi="Arial" w:cs="Arial"/>
+          <w:sz w:val="24"/>
+          <w:szCs w:val="24"/>
+        </w:rPr>
+        <w:t>Sin embargo, en el caso de la Universidad de Nariño, la carencia de elementos que permitan la gestión de la información en dispositivos móviles, supone un problema para buena parte de la comunidad, que, muchas veces, se ve obligada a pagar servicios adicionales dentro de la universidad pa</w:t>
+      </w:r>
+      <w:r>
+        <w:rPr>
+          <w:rFonts w:ascii="Arial" w:hAnsi="Arial" w:cs="Arial"/>
+          <w:sz w:val="24"/>
+          <w:szCs w:val="24"/>
+        </w:rPr>
+        <w:t xml:space="preserve">ra </w:t>
       </w:r>
       <w:r>
         <w:rPr>
@@ -4427,15 +4407,7 @@
           <w:szCs w:val="24"/>
         </w:rPr>
         <w:lastRenderedPageBreak/>
-        <w:t>se ve obligada a pagar servicios adicionales dentro de la universidad pa</w:t>
-      </w:r>
-      <w:r>
-        <w:rPr>
-          <w:rFonts w:ascii="Arial" w:hAnsi="Arial" w:cs="Arial"/>
-          <w:sz w:val="24"/>
-          <w:szCs w:val="24"/>
-        </w:rPr>
-        <w:t>ra hacer consultas simples</w:t>
+        <w:t>hacer consultas simples</w:t>
       </w:r>
       <w:r>
         <w:rPr>
@@ -4596,19 +4568,19 @@
     </w:p>
     <w:p>
       <w:pPr>
-        <w:pStyle w:val="ListParagraph"/>
-        <w:spacing w:line="360" w:lineRule="auto"/>
-        <w:jc w:val="both"/>
-        <w:rPr>
-          <w:rFonts w:ascii="Arial" w:hAnsi="Arial" w:cs="Arial"/>
-          <w:sz w:val="24"/>
-          <w:szCs w:val="24"/>
-        </w:rPr>
-      </w:pPr>
-    </w:p>
-    <w:p>
-      <w:pPr>
-        <w:pStyle w:val="ListParagraph"/>
+        <w:pStyle w:val="Prrafodelista"/>
+        <w:spacing w:line="360" w:lineRule="auto"/>
+        <w:jc w:val="both"/>
+        <w:rPr>
+          <w:rFonts w:ascii="Arial" w:hAnsi="Arial" w:cs="Arial"/>
+          <w:sz w:val="24"/>
+          <w:szCs w:val="24"/>
+        </w:rPr>
+      </w:pPr>
+    </w:p>
+    <w:p>
+      <w:pPr>
+        <w:pStyle w:val="Prrafodelista"/>
         <w:spacing w:line="360" w:lineRule="auto"/>
         <w:jc w:val="both"/>
         <w:rPr>
@@ -4683,7 +4655,7 @@
       </w:r>
       <w:r>
         <w:rPr>
-          <w:rStyle w:val="FootnoteReference"/>
+          <w:rStyle w:val="Refdenotaalpie"/>
           <w:rFonts w:ascii="Arial" w:hAnsi="Arial" w:cs="Arial"/>
           <w:sz w:val="24"/>
           <w:szCs w:val="24"/>
@@ -4893,19 +4865,19 @@
     </w:p>
     <w:p>
       <w:pPr>
-        <w:pStyle w:val="ListParagraph"/>
-        <w:spacing w:line="360" w:lineRule="auto"/>
-        <w:jc w:val="both"/>
-        <w:rPr>
-          <w:rFonts w:ascii="Arial" w:hAnsi="Arial" w:cs="Arial"/>
-          <w:sz w:val="24"/>
-          <w:szCs w:val="24"/>
-        </w:rPr>
-      </w:pPr>
-    </w:p>
-    <w:p>
-      <w:pPr>
-        <w:pStyle w:val="ListParagraph"/>
+        <w:pStyle w:val="Prrafodelista"/>
+        <w:spacing w:line="360" w:lineRule="auto"/>
+        <w:jc w:val="both"/>
+        <w:rPr>
+          <w:rFonts w:ascii="Arial" w:hAnsi="Arial" w:cs="Arial"/>
+          <w:sz w:val="24"/>
+          <w:szCs w:val="24"/>
+        </w:rPr>
+      </w:pPr>
+    </w:p>
+    <w:p>
+      <w:pPr>
+        <w:pStyle w:val="Prrafodelista"/>
         <w:spacing w:line="360" w:lineRule="auto"/>
         <w:jc w:val="both"/>
         <w:rPr>
@@ -5108,7 +5080,23 @@
           <w:sz w:val="24"/>
           <w:szCs w:val="24"/>
         </w:rPr>
-        <w:t xml:space="preserve">funcionamiento de los módulos implementados dentro del aplicativo en un </w:t>
+        <w:t>funcionamiento de los módulos implementados dentro del aplicativo en un entorno de pruebas</w:t>
+      </w:r>
+      <w:r>
+        <w:rPr>
+          <w:rFonts w:ascii="Arial" w:hAnsi="Arial" w:cs="Arial"/>
+          <w:sz w:val="24"/>
+          <w:szCs w:val="24"/>
+        </w:rPr>
+        <w:t>, para analizar su desempeño</w:t>
+      </w:r>
+      <w:r>
+        <w:rPr>
+          <w:rFonts w:ascii="Arial" w:hAnsi="Arial" w:cs="Arial"/>
+          <w:sz w:val="24"/>
+          <w:szCs w:val="24"/>
+        </w:rPr>
+        <w:t xml:space="preserve"> y pertinencia a la hora de </w:t>
       </w:r>
       <w:r>
         <w:rPr>
@@ -5117,23 +5105,7 @@
           <w:szCs w:val="24"/>
         </w:rPr>
         <w:lastRenderedPageBreak/>
-        <w:t>entorno de pruebas</w:t>
-      </w:r>
-      <w:r>
-        <w:rPr>
-          <w:rFonts w:ascii="Arial" w:hAnsi="Arial" w:cs="Arial"/>
-          <w:sz w:val="24"/>
-          <w:szCs w:val="24"/>
-        </w:rPr>
-        <w:t>, para analizar su desempeño</w:t>
-      </w:r>
-      <w:r>
-        <w:rPr>
-          <w:rFonts w:ascii="Arial" w:hAnsi="Arial" w:cs="Arial"/>
-          <w:sz w:val="24"/>
-          <w:szCs w:val="24"/>
-        </w:rPr>
-        <w:t xml:space="preserve"> y pertinencia a la hora de reso</w:t>
+        <w:t>reso</w:t>
       </w:r>
       <w:r>
         <w:rPr>
@@ -5188,31 +5160,31 @@
     </w:p>
     <w:p>
       <w:pPr>
-        <w:pStyle w:val="ListParagraph"/>
-        <w:spacing w:line="360" w:lineRule="auto"/>
-        <w:jc w:val="both"/>
-        <w:rPr>
-          <w:rFonts w:ascii="Arial" w:hAnsi="Arial" w:cs="Arial"/>
-          <w:sz w:val="24"/>
-          <w:szCs w:val="24"/>
-        </w:rPr>
-      </w:pPr>
-    </w:p>
-    <w:p>
-      <w:pPr>
-        <w:pStyle w:val="ListParagraph"/>
-        <w:spacing w:line="360" w:lineRule="auto"/>
-        <w:jc w:val="both"/>
-        <w:rPr>
-          <w:rFonts w:ascii="Arial" w:hAnsi="Arial" w:cs="Arial"/>
-          <w:sz w:val="24"/>
-          <w:szCs w:val="24"/>
-        </w:rPr>
-      </w:pPr>
-    </w:p>
-    <w:p>
-      <w:pPr>
-        <w:pStyle w:val="ListParagraph"/>
+        <w:pStyle w:val="Prrafodelista"/>
+        <w:spacing w:line="360" w:lineRule="auto"/>
+        <w:jc w:val="both"/>
+        <w:rPr>
+          <w:rFonts w:ascii="Arial" w:hAnsi="Arial" w:cs="Arial"/>
+          <w:sz w:val="24"/>
+          <w:szCs w:val="24"/>
+        </w:rPr>
+      </w:pPr>
+    </w:p>
+    <w:p>
+      <w:pPr>
+        <w:pStyle w:val="Prrafodelista"/>
+        <w:spacing w:line="360" w:lineRule="auto"/>
+        <w:jc w:val="both"/>
+        <w:rPr>
+          <w:rFonts w:ascii="Arial" w:hAnsi="Arial" w:cs="Arial"/>
+          <w:sz w:val="24"/>
+          <w:szCs w:val="24"/>
+        </w:rPr>
+      </w:pPr>
+    </w:p>
+    <w:p>
+      <w:pPr>
+        <w:pStyle w:val="Prrafodelista"/>
         <w:numPr>
           <w:ilvl w:val="0"/>
           <w:numId w:val="1"/>
@@ -5358,7 +5330,7 @@
       <w:hyperlink r:id="rId8" w:history="1">
         <w:r>
           <w:rPr>
-            <w:rStyle w:val="Hyperlink"/>
+            <w:rStyle w:val="Hipervnculo"/>
             <w:rFonts w:ascii="Arial" w:hAnsi="Arial" w:cs="Arial"/>
             <w:sz w:val="24"/>
             <w:szCs w:val="24"/>
@@ -5468,7 +5440,7 @@
     </w:p>
     <w:p>
       <w:pPr>
-        <w:pStyle w:val="ListParagraph"/>
+        <w:pStyle w:val="Prrafodelista"/>
         <w:numPr>
           <w:ilvl w:val="0"/>
           <w:numId w:val="1"/>
@@ -5492,33 +5464,34 @@
     </w:p>
     <w:p>
       <w:pPr>
-        <w:pStyle w:val="ListParagraph"/>
-        <w:spacing w:line="360" w:lineRule="auto"/>
-        <w:jc w:val="both"/>
-        <w:rPr>
-          <w:rFonts w:ascii="Arial" w:hAnsi="Arial" w:cs="Arial"/>
-          <w:sz w:val="24"/>
-          <w:szCs w:val="24"/>
-        </w:rPr>
-      </w:pPr>
-    </w:p>
-    <w:p>
-      <w:pPr>
-        <w:pStyle w:val="ListParagraph"/>
-        <w:spacing w:line="360" w:lineRule="auto"/>
-        <w:jc w:val="both"/>
-        <w:rPr>
-          <w:rFonts w:ascii="Arial" w:hAnsi="Arial" w:cs="Arial"/>
-          <w:sz w:val="24"/>
-          <w:szCs w:val="24"/>
-        </w:rPr>
-      </w:pPr>
-      <w:r>
-        <w:rPr>
-          <w:rFonts w:ascii="Arial" w:hAnsi="Arial" w:cs="Arial"/>
-          <w:sz w:val="24"/>
-          <w:szCs w:val="24"/>
-        </w:rPr>
+        <w:pStyle w:val="Prrafodelista"/>
+        <w:spacing w:line="360" w:lineRule="auto"/>
+        <w:jc w:val="both"/>
+        <w:rPr>
+          <w:rFonts w:ascii="Arial" w:hAnsi="Arial" w:cs="Arial"/>
+          <w:sz w:val="24"/>
+          <w:szCs w:val="24"/>
+        </w:rPr>
+      </w:pPr>
+    </w:p>
+    <w:p>
+      <w:pPr>
+        <w:pStyle w:val="Prrafodelista"/>
+        <w:spacing w:line="360" w:lineRule="auto"/>
+        <w:jc w:val="both"/>
+        <w:rPr>
+          <w:rFonts w:ascii="Arial" w:hAnsi="Arial" w:cs="Arial"/>
+          <w:sz w:val="24"/>
+          <w:szCs w:val="24"/>
+        </w:rPr>
+      </w:pPr>
+      <w:r>
+        <w:rPr>
+          <w:rFonts w:ascii="Arial" w:hAnsi="Arial" w:cs="Arial"/>
+          <w:sz w:val="24"/>
+          <w:szCs w:val="24"/>
+        </w:rPr>
+        <w:lastRenderedPageBreak/>
         <w:t xml:space="preserve">La aplicación será desarrollada mediante la metodología de desarrollo en espiral, en su variante para aplicaciones móviles (Mobile </w:t>
       </w:r>
       <w:proofErr w:type="spellStart"/>
@@ -5578,19 +5551,19 @@
     </w:p>
     <w:p>
       <w:pPr>
-        <w:pStyle w:val="ListParagraph"/>
-        <w:spacing w:line="360" w:lineRule="auto"/>
-        <w:jc w:val="both"/>
-        <w:rPr>
-          <w:rFonts w:ascii="Arial" w:hAnsi="Arial" w:cs="Arial"/>
-          <w:sz w:val="24"/>
-          <w:szCs w:val="24"/>
-        </w:rPr>
-      </w:pPr>
-    </w:p>
-    <w:p>
-      <w:pPr>
-        <w:pStyle w:val="ListParagraph"/>
+        <w:pStyle w:val="Prrafodelista"/>
+        <w:spacing w:line="360" w:lineRule="auto"/>
+        <w:jc w:val="both"/>
+        <w:rPr>
+          <w:rFonts w:ascii="Arial" w:hAnsi="Arial" w:cs="Arial"/>
+          <w:sz w:val="24"/>
+          <w:szCs w:val="24"/>
+        </w:rPr>
+      </w:pPr>
+    </w:p>
+    <w:p>
+      <w:pPr>
+        <w:pStyle w:val="Prrafodelista"/>
         <w:spacing w:line="360" w:lineRule="auto"/>
         <w:jc w:val="both"/>
         <w:rPr>
@@ -5610,19 +5583,19 @@
     </w:p>
     <w:p>
       <w:pPr>
-        <w:pStyle w:val="ListParagraph"/>
-        <w:spacing w:line="360" w:lineRule="auto"/>
-        <w:jc w:val="both"/>
-        <w:rPr>
-          <w:rFonts w:ascii="Arial" w:hAnsi="Arial" w:cs="Arial"/>
-          <w:sz w:val="24"/>
-          <w:szCs w:val="24"/>
-        </w:rPr>
-      </w:pPr>
-    </w:p>
-    <w:p>
-      <w:pPr>
-        <w:pStyle w:val="ListParagraph"/>
+        <w:pStyle w:val="Prrafodelista"/>
+        <w:spacing w:line="360" w:lineRule="auto"/>
+        <w:jc w:val="both"/>
+        <w:rPr>
+          <w:rFonts w:ascii="Arial" w:hAnsi="Arial" w:cs="Arial"/>
+          <w:sz w:val="24"/>
+          <w:szCs w:val="24"/>
+        </w:rPr>
+      </w:pPr>
+    </w:p>
+    <w:p>
+      <w:pPr>
+        <w:pStyle w:val="Prrafodelista"/>
         <w:spacing w:line="360" w:lineRule="auto"/>
         <w:ind w:left="1416"/>
         <w:jc w:val="both"/>
@@ -5634,19 +5607,19 @@
         <w:rPr>
           <w:rFonts w:ascii="Arial" w:hAnsi="Arial" w:cs="Arial"/>
         </w:rPr>
-        <w:t xml:space="preserve">“El proceso permite a los desarrolladores de aplicaciones móviles, detallar los criterios de usabilidad de la aplicación, el primer paso es identificar a los usuarios, las tareas y los contextos en los que se utilizará la aplicación móvil, el siguiente paso es dar prioridad a los atributos de usabilidad, identificar qué atributos son los más importantes para la aplicación, y para cada uno definir un conjunto de métricas para verificar el grado en que se cumplen en la aplicación final. El proceso de desarrollo de aplicaciones móviles en espiral contempla cinco (5) iteraciones, para cada una de ellas tres (3) tareas (determinación de requisitos, diseño y prueba) y finaliza cada iteración con la planificación de la siguiente; en la primera iteración se determinan los requisitos del sistema y se identifican usuarios, tareas y contextos en los que se utilizará la aplicación. Luego, se definen y priorizan los atributos de facilidad de uso y se identifican métricas para cada atributo; se dibuja un prototipo de la interfaz de aplicación y se realiza la prueba del prototipo, los desarrolladores podrán utilizar diferentes técnicas de usabilidad para medir el valor de cada atributo. En la segunda iteración el equipo de desarrollo </w:t>
+        <w:t xml:space="preserve">“El proceso permite a los desarrolladores de aplicaciones móviles, detallar los criterios de usabilidad de la aplicación, el primer paso es identificar a los usuarios, las tareas y los contextos en los que se utilizará la aplicación móvil, el siguiente paso es dar prioridad a los atributos de usabilidad, identificar qué atributos son los más importantes para la aplicación, y para cada uno definir un conjunto de métricas para verificar el grado en que se cumplen en la aplicación final. El proceso de desarrollo de aplicaciones móviles en espiral contempla cinco (5) iteraciones, para cada una de ellas tres (3) tareas (determinación de requisitos, diseño y prueba) y finaliza cada iteración con la planificación de la siguiente; en la primera iteración se determinan los requisitos del sistema y se identifican usuarios, tareas y contextos en los que se utilizará la aplicación. Luego, se definen y priorizan los atributos de facilidad de uso y se identifican métricas para cada atributo; se dibuja un prototipo de la interfaz de aplicación y se realiza la prueba del prototipo, los desarrolladores podrán utilizar diferentes técnicas de usabilidad para medir el valor de cada atributo. En la segunda iteración el equipo de desarrollo recogerá más datos y requisitos, explorará si hay más usuarios potenciales, </w:t>
       </w:r>
       <w:r>
         <w:rPr>
           <w:rFonts w:ascii="Arial" w:hAnsi="Arial" w:cs="Arial"/>
         </w:rPr>
         <w:lastRenderedPageBreak/>
-        <w:t>recogerá más datos y requisitos, explorará si hay más usuarios potenciales, tareas y contextos en los que se utilizará la aplicación. A continuación, los atributos de usabilidad se redefinen y son priorizados, como resultado, los desarrolladores alterarán las métricas para acomodar los requisitos añadidos; en el diseño se realiza un prototipo de alta fidelidad de la interfaz y se realizan las pruebas, utilizando técnicas de usabilidad para cada atributo, la calificación se compara con los resultados de la iteración anterior. En la tercera iteración los desarrolladores pueden identificar y priorizar los atributos de usabilidad con mayor claridad utilizando los resultados de la iteración anterior; se desarrolla el diseño de todo el sistema y se realiza la versión alfa con sus respectivas pruebas, el equipo de desarrollo compara los resultados con la calificación de la iteración anterior. En la cuarta iteración los resultados de la iteración anterior son utilizados para identificar y dar prioridad a los atributos de facilidad de uso; se desarrolla la versión beta y se libera para su evaluación por parte del cliente. En la quinta iteración se desarrolla el producto final; se realiza una evaluación de facilidad de uso, la calificación de cada atributo se calcula y se compara con la calificación de la fase anterior. Una alteración en el producto final se realiza sobre la base de los resultados y se libera al producto.”</w:t>
-      </w:r>
-    </w:p>
-    <w:p>
-      <w:pPr>
-        <w:pStyle w:val="ListParagraph"/>
+        <w:t>tareas y contextos en los que se utilizará la aplicación. A continuación, los atributos de usabilidad se redefinen y son priorizados, como resultado, los desarrolladores alterarán las métricas para acomodar los requisitos añadidos; en el diseño se realiza un prototipo de alta fidelidad de la interfaz y se realizan las pruebas, utilizando técnicas de usabilidad para cada atributo, la calificación se compara con los resultados de la iteración anterior. En la tercera iteración los desarrolladores pueden identificar y priorizar los atributos de usabilidad con mayor claridad utilizando los resultados de la iteración anterior; se desarrolla el diseño de todo el sistema y se realiza la versión alfa con sus respectivas pruebas, el equipo de desarrollo compara los resultados con la calificación de la iteración anterior. En la cuarta iteración los resultados de la iteración anterior son utilizados para identificar y dar prioridad a los atributos de facilidad de uso; se desarrolla la versión beta y se libera para su evaluación por parte del cliente. En la quinta iteración se desarrolla el producto final; se realiza una evaluación de facilidad de uso, la calificación de cada atributo se calcula y se compara con la calificación de la fase anterior. Una alteración en el producto final se realiza sobre la base de los resultados y se libera al producto.”</w:t>
+      </w:r>
+    </w:p>
+    <w:p>
+      <w:pPr>
+        <w:pStyle w:val="Prrafodelista"/>
         <w:spacing w:line="360" w:lineRule="auto"/>
         <w:ind w:left="1416"/>
         <w:jc w:val="both"/>
@@ -5657,7 +5630,7 @@
     </w:p>
     <w:p>
       <w:pPr>
-        <w:pStyle w:val="ListParagraph"/>
+        <w:pStyle w:val="Prrafodelista"/>
         <w:spacing w:line="360" w:lineRule="auto"/>
         <w:ind w:left="1416"/>
         <w:jc w:val="both"/>
@@ -5668,67 +5641,67 @@
     </w:p>
     <w:p>
       <w:pPr>
-        <w:pStyle w:val="ListParagraph"/>
-        <w:spacing w:line="360" w:lineRule="auto"/>
-        <w:jc w:val="both"/>
-        <w:rPr>
-          <w:rFonts w:ascii="Arial" w:hAnsi="Arial" w:cs="Arial"/>
-          <w:sz w:val="24"/>
-          <w:szCs w:val="24"/>
-        </w:rPr>
-      </w:pPr>
-    </w:p>
-    <w:p>
-      <w:pPr>
-        <w:pStyle w:val="ListParagraph"/>
-        <w:spacing w:line="360" w:lineRule="auto"/>
-        <w:jc w:val="both"/>
-        <w:rPr>
-          <w:rFonts w:ascii="Arial" w:hAnsi="Arial" w:cs="Arial"/>
-          <w:sz w:val="24"/>
-          <w:szCs w:val="24"/>
-        </w:rPr>
-      </w:pPr>
-    </w:p>
-    <w:p>
-      <w:pPr>
-        <w:pStyle w:val="ListParagraph"/>
-        <w:spacing w:line="360" w:lineRule="auto"/>
-        <w:jc w:val="both"/>
-        <w:rPr>
-          <w:rFonts w:ascii="Arial" w:hAnsi="Arial" w:cs="Arial"/>
-          <w:sz w:val="24"/>
-          <w:szCs w:val="24"/>
-        </w:rPr>
-      </w:pPr>
-    </w:p>
-    <w:p>
-      <w:pPr>
-        <w:pStyle w:val="ListParagraph"/>
-        <w:spacing w:line="360" w:lineRule="auto"/>
-        <w:jc w:val="both"/>
-        <w:rPr>
-          <w:rFonts w:ascii="Arial" w:hAnsi="Arial" w:cs="Arial"/>
-          <w:sz w:val="24"/>
-          <w:szCs w:val="24"/>
-        </w:rPr>
-      </w:pPr>
-    </w:p>
-    <w:p>
-      <w:pPr>
-        <w:pStyle w:val="ListParagraph"/>
-        <w:spacing w:line="360" w:lineRule="auto"/>
-        <w:jc w:val="both"/>
-        <w:rPr>
-          <w:rFonts w:ascii="Arial" w:hAnsi="Arial" w:cs="Arial"/>
-          <w:sz w:val="24"/>
-          <w:szCs w:val="24"/>
-        </w:rPr>
-      </w:pPr>
-    </w:p>
-    <w:p>
-      <w:pPr>
-        <w:pStyle w:val="ListParagraph"/>
+        <w:pStyle w:val="Prrafodelista"/>
+        <w:spacing w:line="360" w:lineRule="auto"/>
+        <w:jc w:val="both"/>
+        <w:rPr>
+          <w:rFonts w:ascii="Arial" w:hAnsi="Arial" w:cs="Arial"/>
+          <w:sz w:val="24"/>
+          <w:szCs w:val="24"/>
+        </w:rPr>
+      </w:pPr>
+    </w:p>
+    <w:p>
+      <w:pPr>
+        <w:pStyle w:val="Prrafodelista"/>
+        <w:spacing w:line="360" w:lineRule="auto"/>
+        <w:jc w:val="both"/>
+        <w:rPr>
+          <w:rFonts w:ascii="Arial" w:hAnsi="Arial" w:cs="Arial"/>
+          <w:sz w:val="24"/>
+          <w:szCs w:val="24"/>
+        </w:rPr>
+      </w:pPr>
+    </w:p>
+    <w:p>
+      <w:pPr>
+        <w:pStyle w:val="Prrafodelista"/>
+        <w:spacing w:line="360" w:lineRule="auto"/>
+        <w:jc w:val="both"/>
+        <w:rPr>
+          <w:rFonts w:ascii="Arial" w:hAnsi="Arial" w:cs="Arial"/>
+          <w:sz w:val="24"/>
+          <w:szCs w:val="24"/>
+        </w:rPr>
+      </w:pPr>
+    </w:p>
+    <w:p>
+      <w:pPr>
+        <w:pStyle w:val="Prrafodelista"/>
+        <w:spacing w:line="360" w:lineRule="auto"/>
+        <w:jc w:val="both"/>
+        <w:rPr>
+          <w:rFonts w:ascii="Arial" w:hAnsi="Arial" w:cs="Arial"/>
+          <w:sz w:val="24"/>
+          <w:szCs w:val="24"/>
+        </w:rPr>
+      </w:pPr>
+    </w:p>
+    <w:p>
+      <w:pPr>
+        <w:pStyle w:val="Prrafodelista"/>
+        <w:spacing w:line="360" w:lineRule="auto"/>
+        <w:jc w:val="both"/>
+        <w:rPr>
+          <w:rFonts w:ascii="Arial" w:hAnsi="Arial" w:cs="Arial"/>
+          <w:sz w:val="24"/>
+          <w:szCs w:val="24"/>
+        </w:rPr>
+      </w:pPr>
+    </w:p>
+    <w:p>
+      <w:pPr>
+        <w:pStyle w:val="Prrafodelista"/>
         <w:spacing w:line="360" w:lineRule="auto"/>
         <w:jc w:val="both"/>
         <w:rPr>
@@ -5744,6 +5717,7 @@
           <w:noProof/>
           <w:sz w:val="24"/>
           <w:szCs w:val="24"/>
+          <w:lang w:eastAsia="es-CO"/>
         </w:rPr>
         <w:lastRenderedPageBreak/>
         <w:drawing>
@@ -5821,7 +5795,7 @@
     </w:p>
     <w:p>
       <w:pPr>
-        <w:pStyle w:val="ListParagraph"/>
+        <w:pStyle w:val="Prrafodelista"/>
         <w:spacing w:line="360" w:lineRule="auto"/>
         <w:jc w:val="both"/>
         <w:rPr>
@@ -5834,7 +5808,7 @@
     </w:p>
     <w:p>
       <w:pPr>
-        <w:pStyle w:val="ListParagraph"/>
+        <w:pStyle w:val="Prrafodelista"/>
         <w:spacing w:line="360" w:lineRule="auto"/>
         <w:jc w:val="both"/>
         <w:rPr>
@@ -5847,7 +5821,7 @@
     </w:p>
     <w:p>
       <w:pPr>
-        <w:pStyle w:val="ListParagraph"/>
+        <w:pStyle w:val="Prrafodelista"/>
         <w:spacing w:line="360" w:lineRule="auto"/>
         <w:jc w:val="both"/>
         <w:rPr>
@@ -5860,7 +5834,7 @@
     </w:p>
     <w:p>
       <w:pPr>
-        <w:pStyle w:val="ListParagraph"/>
+        <w:pStyle w:val="Prrafodelista"/>
         <w:spacing w:line="360" w:lineRule="auto"/>
         <w:jc w:val="both"/>
         <w:rPr>
@@ -5873,7 +5847,7 @@
     </w:p>
     <w:p>
       <w:pPr>
-        <w:pStyle w:val="ListParagraph"/>
+        <w:pStyle w:val="Prrafodelista"/>
         <w:spacing w:line="360" w:lineRule="auto"/>
         <w:jc w:val="both"/>
         <w:rPr>
@@ -5886,7 +5860,7 @@
     </w:p>
     <w:p>
       <w:pPr>
-        <w:pStyle w:val="ListParagraph"/>
+        <w:pStyle w:val="Prrafodelista"/>
         <w:spacing w:line="360" w:lineRule="auto"/>
         <w:jc w:val="both"/>
         <w:rPr>
@@ -5899,19 +5873,19 @@
     </w:p>
     <w:p>
       <w:pPr>
-        <w:pStyle w:val="ListParagraph"/>
-        <w:spacing w:line="360" w:lineRule="auto"/>
-        <w:jc w:val="both"/>
-        <w:rPr>
-          <w:rFonts w:ascii="Arial" w:hAnsi="Arial" w:cs="Arial"/>
-          <w:sz w:val="24"/>
-          <w:szCs w:val="24"/>
-        </w:rPr>
-      </w:pPr>
-    </w:p>
-    <w:p>
-      <w:pPr>
-        <w:pStyle w:val="ListParagraph"/>
+        <w:pStyle w:val="Prrafodelista"/>
+        <w:spacing w:line="360" w:lineRule="auto"/>
+        <w:jc w:val="both"/>
+        <w:rPr>
+          <w:rFonts w:ascii="Arial" w:hAnsi="Arial" w:cs="Arial"/>
+          <w:sz w:val="24"/>
+          <w:szCs w:val="24"/>
+        </w:rPr>
+      </w:pPr>
+    </w:p>
+    <w:p>
+      <w:pPr>
+        <w:pStyle w:val="Prrafodelista"/>
         <w:numPr>
           <w:ilvl w:val="0"/>
           <w:numId w:val="1"/>
@@ -5935,7 +5909,7 @@
     </w:p>
     <w:p>
       <w:pPr>
-        <w:pStyle w:val="ListParagraph"/>
+        <w:pStyle w:val="Prrafodelista"/>
         <w:spacing w:line="360" w:lineRule="auto"/>
         <w:jc w:val="both"/>
         <w:rPr>
@@ -5947,454 +5921,328 @@
       <w:hyperlink r:id="rId10" w:history="1">
         <w:r>
           <w:rPr>
-            <w:rStyle w:val="Hyperlink"/>
+            <w:rStyle w:val="Hipervnculo"/>
             <w:rFonts w:ascii="Arial" w:hAnsi="Arial" w:cs="Arial"/>
             <w:sz w:val="24"/>
             <w:szCs w:val="24"/>
           </w:rPr>
-          <w:t>https://fireosoft.com.co/blogs/importancia-aplicaciones</w:t>
+          <w:t>https://fireosoft.com.co/blogs/importancia-aplicaciones-moviles/</w:t>
         </w:r>
+      </w:hyperlink>
+    </w:p>
+    <w:p>
+      <w:pPr>
+        <w:pStyle w:val="Prrafodelista"/>
+        <w:spacing w:line="360" w:lineRule="auto"/>
+        <w:jc w:val="both"/>
+        <w:rPr>
+          <w:rFonts w:ascii="Arial" w:hAnsi="Arial" w:cs="Arial"/>
+          <w:sz w:val="24"/>
+          <w:szCs w:val="24"/>
+        </w:rPr>
+      </w:pPr>
+    </w:p>
+    <w:p>
+      <w:pPr>
+        <w:pStyle w:val="Prrafodelista"/>
+        <w:spacing w:line="360" w:lineRule="auto"/>
+        <w:jc w:val="both"/>
+        <w:rPr>
+          <w:rFonts w:ascii="Arial" w:hAnsi="Arial" w:cs="Arial"/>
+          <w:sz w:val="24"/>
+          <w:szCs w:val="24"/>
+        </w:rPr>
+      </w:pPr>
+      <w:hyperlink r:id="rId11" w:history="1">
         <w:r>
           <w:rPr>
-            <w:rStyle w:val="Hyperlink"/>
+            <w:rStyle w:val="Hipervnculo"/>
             <w:rFonts w:ascii="Arial" w:hAnsi="Arial" w:cs="Arial"/>
             <w:sz w:val="24"/>
             <w:szCs w:val="24"/>
           </w:rPr>
-          <w:t>-</w:t>
+          <w:t>https://www.navarra.es/NR/rdonlyres/48F9746B-080C-4DEA-BD95-A5B6E01797E1/315641/7Usodedispositivosmoviles.pdf</w:t>
         </w:r>
+      </w:hyperlink>
+      <w:r>
+        <w:rPr>
+          <w:rStyle w:val="Hipervnculo"/>
+          <w:rFonts w:ascii="Arial" w:hAnsi="Arial" w:cs="Arial"/>
+          <w:sz w:val="24"/>
+          <w:szCs w:val="24"/>
+          <w:u w:val="none"/>
+        </w:rPr>
+        <w:t xml:space="preserve"> </w:t>
+      </w:r>
+      <w:r>
+        <w:rPr>
+          <w:rStyle w:val="Hipervnculo"/>
+          <w:rFonts w:ascii="Arial" w:hAnsi="Arial" w:cs="Arial"/>
+          <w:color w:val="auto"/>
+          <w:sz w:val="24"/>
+          <w:szCs w:val="24"/>
+          <w:u w:val="none"/>
+        </w:rPr>
+        <w:t>(Uso de dispositivos móviles)</w:t>
+      </w:r>
+    </w:p>
+    <w:p>
+      <w:pPr>
+        <w:pStyle w:val="Prrafodelista"/>
+        <w:spacing w:line="360" w:lineRule="auto"/>
+        <w:jc w:val="both"/>
+        <w:rPr>
+          <w:rFonts w:ascii="Arial" w:hAnsi="Arial" w:cs="Arial"/>
+          <w:sz w:val="24"/>
+          <w:szCs w:val="24"/>
+        </w:rPr>
+      </w:pPr>
+    </w:p>
+    <w:p>
+      <w:pPr>
+        <w:pStyle w:val="Prrafodelista"/>
+        <w:spacing w:line="360" w:lineRule="auto"/>
+        <w:jc w:val="both"/>
+        <w:rPr>
+          <w:rFonts w:ascii="Arial" w:hAnsi="Arial" w:cs="Arial"/>
+          <w:sz w:val="24"/>
+          <w:szCs w:val="24"/>
+        </w:rPr>
+      </w:pPr>
+      <w:hyperlink r:id="rId12" w:history="1">
         <w:r>
           <w:rPr>
-            <w:rStyle w:val="Hyperlink"/>
+            <w:rStyle w:val="Hipervnculo"/>
             <w:rFonts w:ascii="Arial" w:hAnsi="Arial" w:cs="Arial"/>
             <w:sz w:val="24"/>
             <w:szCs w:val="24"/>
           </w:rPr>
-          <w:t>moviles/</w:t>
+          <w:t>http://www.sociedadelainformacion.com/23/clientes.pdf</w:t>
         </w:r>
       </w:hyperlink>
-    </w:p>
-    <w:p>
-      <w:pPr>
-        <w:pStyle w:val="ListParagraph"/>
-        <w:spacing w:line="360" w:lineRule="auto"/>
-        <w:jc w:val="both"/>
-        <w:rPr>
-          <w:rFonts w:ascii="Arial" w:hAnsi="Arial" w:cs="Arial"/>
-          <w:sz w:val="24"/>
-          <w:szCs w:val="24"/>
-        </w:rPr>
-      </w:pPr>
-    </w:p>
-    <w:p>
-      <w:pPr>
-        <w:pStyle w:val="ListParagraph"/>
-        <w:spacing w:line="360" w:lineRule="auto"/>
-        <w:jc w:val="both"/>
-        <w:rPr>
-          <w:rFonts w:ascii="Arial" w:hAnsi="Arial" w:cs="Arial"/>
-          <w:sz w:val="24"/>
-          <w:szCs w:val="24"/>
-        </w:rPr>
-      </w:pPr>
-      <w:hyperlink r:id="rId11" w:history="1">
+      <w:r>
+        <w:rPr>
+          <w:rStyle w:val="Hipervnculo"/>
+          <w:rFonts w:ascii="Arial" w:hAnsi="Arial" w:cs="Arial"/>
+          <w:sz w:val="24"/>
+          <w:szCs w:val="24"/>
+        </w:rPr>
+        <w:t xml:space="preserve"> </w:t>
+      </w:r>
+      <w:r>
+        <w:rPr>
+          <w:rStyle w:val="Hipervnculo"/>
+          <w:rFonts w:ascii="Arial" w:hAnsi="Arial" w:cs="Arial"/>
+          <w:sz w:val="24"/>
+          <w:szCs w:val="24"/>
+          <w:u w:val="none"/>
+        </w:rPr>
+        <w:t xml:space="preserve"> </w:t>
+      </w:r>
+      <w:r>
+        <w:rPr>
+          <w:rStyle w:val="Hipervnculo"/>
+          <w:rFonts w:ascii="Arial" w:hAnsi="Arial" w:cs="Arial"/>
+          <w:color w:val="auto"/>
+          <w:sz w:val="24"/>
+          <w:szCs w:val="24"/>
+          <w:u w:val="none"/>
+        </w:rPr>
+        <w:t>(</w:t>
+      </w:r>
+      <w:r>
+        <w:rPr>
+          <w:rFonts w:ascii="Arial" w:hAnsi="Arial" w:cs="Arial"/>
+          <w:sz w:val="24"/>
+          <w:szCs w:val="24"/>
+        </w:rPr>
+        <w:t>Diseño de Clientes Móviles Sobre Arquitecturas Orientadas a Servicio</w:t>
+      </w:r>
+      <w:r>
+        <w:rPr>
+          <w:rStyle w:val="Hipervnculo"/>
+          <w:rFonts w:ascii="Arial" w:hAnsi="Arial" w:cs="Arial"/>
+          <w:color w:val="auto"/>
+          <w:sz w:val="24"/>
+          <w:szCs w:val="24"/>
+          <w:u w:val="none"/>
+        </w:rPr>
+        <w:t>)</w:t>
+      </w:r>
+    </w:p>
+    <w:p>
+      <w:pPr>
+        <w:pStyle w:val="Prrafodelista"/>
+        <w:spacing w:line="360" w:lineRule="auto"/>
+        <w:jc w:val="both"/>
+        <w:rPr>
+          <w:rFonts w:ascii="Arial" w:hAnsi="Arial" w:cs="Arial"/>
+          <w:sz w:val="24"/>
+          <w:szCs w:val="24"/>
+        </w:rPr>
+      </w:pPr>
+    </w:p>
+    <w:p>
+      <w:pPr>
+        <w:pStyle w:val="Prrafodelista"/>
+        <w:spacing w:line="360" w:lineRule="auto"/>
+        <w:jc w:val="both"/>
+        <w:rPr>
+          <w:rFonts w:ascii="Arial" w:hAnsi="Arial" w:cs="Arial"/>
+          <w:sz w:val="24"/>
+          <w:szCs w:val="24"/>
+        </w:rPr>
+      </w:pPr>
+      <w:hyperlink r:id="rId13" w:history="1">
         <w:r>
           <w:rPr>
-            <w:rStyle w:val="Hyperlink"/>
+            <w:rStyle w:val="Hipervnculo"/>
             <w:rFonts w:ascii="Arial" w:hAnsi="Arial" w:cs="Arial"/>
             <w:sz w:val="24"/>
             <w:szCs w:val="24"/>
           </w:rPr>
-          <w:t>https://www.navarra.</w:t>
+          <w:t>https://www.researchgate.net/publication/235742045_Arquitectura_de_integracion_basada_en_Servicios_Web_para_sistemas_heterogeneos_y_distribuidos_aplicacion_a_robots_moviles_interactivos</w:t>
         </w:r>
+      </w:hyperlink>
+    </w:p>
+    <w:p>
+      <w:pPr>
+        <w:pStyle w:val="Prrafodelista"/>
+        <w:spacing w:line="360" w:lineRule="auto"/>
+        <w:jc w:val="both"/>
+        <w:rPr>
+          <w:rFonts w:ascii="Arial" w:hAnsi="Arial" w:cs="Arial"/>
+          <w:sz w:val="24"/>
+          <w:szCs w:val="24"/>
+        </w:rPr>
+      </w:pPr>
+    </w:p>
+    <w:p>
+      <w:pPr>
+        <w:pStyle w:val="Prrafodelista"/>
+        <w:spacing w:line="360" w:lineRule="auto"/>
+        <w:jc w:val="both"/>
+        <w:rPr>
+          <w:rStyle w:val="Hipervnculo"/>
+          <w:rFonts w:ascii="Arial" w:hAnsi="Arial" w:cs="Arial"/>
+          <w:color w:val="auto"/>
+          <w:sz w:val="24"/>
+          <w:szCs w:val="24"/>
+          <w:u w:val="none"/>
+        </w:rPr>
+      </w:pPr>
+      <w:hyperlink r:id="rId14" w:history="1">
         <w:r>
           <w:rPr>
-            <w:rStyle w:val="Hyperlink"/>
+            <w:rStyle w:val="Hipervnculo"/>
             <w:rFonts w:ascii="Arial" w:hAnsi="Arial" w:cs="Arial"/>
             <w:sz w:val="24"/>
             <w:szCs w:val="24"/>
           </w:rPr>
-          <w:t>e</w:t>
+          <w:t>http://www.bvc.com.co/recursos/Files/Bus_de_Integracion/CTP-El_Modelo_de_Integracion_SOA_V2.pdf</w:t>
         </w:r>
+      </w:hyperlink>
+      <w:r>
+        <w:rPr>
+          <w:rStyle w:val="Hipervnculo"/>
+          <w:rFonts w:ascii="Arial" w:hAnsi="Arial" w:cs="Arial"/>
+          <w:sz w:val="24"/>
+          <w:szCs w:val="24"/>
+        </w:rPr>
+        <w:t xml:space="preserve"> </w:t>
+      </w:r>
+      <w:r>
+        <w:rPr>
+          <w:rStyle w:val="Hipervnculo"/>
+          <w:rFonts w:ascii="Arial" w:hAnsi="Arial" w:cs="Arial"/>
+          <w:sz w:val="24"/>
+          <w:szCs w:val="24"/>
+          <w:u w:val="none"/>
+        </w:rPr>
+        <w:t xml:space="preserve"> </w:t>
+      </w:r>
+      <w:r>
+        <w:rPr>
+          <w:rStyle w:val="Hipervnculo"/>
+          <w:rFonts w:ascii="Arial" w:hAnsi="Arial" w:cs="Arial"/>
+          <w:color w:val="auto"/>
+          <w:sz w:val="24"/>
+          <w:szCs w:val="24"/>
+          <w:u w:val="none"/>
+        </w:rPr>
+        <w:t>(</w:t>
+      </w:r>
+      <w:r>
+        <w:rPr>
+          <w:rFonts w:ascii="Arial" w:hAnsi="Arial" w:cs="Arial"/>
+          <w:sz w:val="24"/>
+          <w:szCs w:val="24"/>
+        </w:rPr>
+        <w:t>El Modelo de Integración basado en Servicios (SOA)</w:t>
+      </w:r>
+      <w:r>
+        <w:rPr>
+          <w:rStyle w:val="Hipervnculo"/>
+          <w:rFonts w:ascii="Arial" w:hAnsi="Arial" w:cs="Arial"/>
+          <w:color w:val="auto"/>
+          <w:sz w:val="24"/>
+          <w:szCs w:val="24"/>
+          <w:u w:val="none"/>
+        </w:rPr>
+        <w:t>)</w:t>
+      </w:r>
+    </w:p>
+    <w:p>
+      <w:pPr>
+        <w:pStyle w:val="Prrafodelista"/>
+        <w:spacing w:line="360" w:lineRule="auto"/>
+        <w:jc w:val="both"/>
+        <w:rPr>
+          <w:rStyle w:val="Hipervnculo"/>
+          <w:rFonts w:ascii="Arial" w:hAnsi="Arial" w:cs="Arial"/>
+          <w:sz w:val="24"/>
+          <w:szCs w:val="24"/>
+        </w:rPr>
+      </w:pPr>
+    </w:p>
+    <w:p>
+      <w:pPr>
+        <w:pStyle w:val="Prrafodelista"/>
+        <w:spacing w:line="360" w:lineRule="auto"/>
+        <w:jc w:val="both"/>
+        <w:rPr>
+          <w:rFonts w:ascii="Arial" w:hAnsi="Arial" w:cs="Arial"/>
+          <w:sz w:val="24"/>
+          <w:szCs w:val="24"/>
+        </w:rPr>
+      </w:pPr>
+      <w:hyperlink r:id="rId15" w:history="1">
         <w:r>
           <w:rPr>
-            <w:rStyle w:val="Hyperlink"/>
+            <w:rStyle w:val="Hipervnculo"/>
             <w:rFonts w:ascii="Arial" w:hAnsi="Arial" w:cs="Arial"/>
             <w:sz w:val="24"/>
             <w:szCs w:val="24"/>
           </w:rPr>
-          <w:t>s/NR/rdonlyres/48F9746B-080C-4DEA-BD95-A5B6E01797E1/315641/7Usodedispositivosmoviles.pdf</w:t>
+          <w:t>https://www.lancetalent.com/blog/las-8-ventajas-de-una-aplicacion-movil-para-tu-empresa/</w:t>
         </w:r>
       </w:hyperlink>
-      <w:r>
-        <w:rPr>
-          <w:rStyle w:val="Hyperlink"/>
-          <w:rFonts w:ascii="Arial" w:hAnsi="Arial" w:cs="Arial"/>
-          <w:sz w:val="24"/>
-          <w:szCs w:val="24"/>
-          <w:u w:val="none"/>
-        </w:rPr>
-        <w:t xml:space="preserve"> </w:t>
-      </w:r>
-      <w:r>
-        <w:rPr>
-          <w:rStyle w:val="Hyperlink"/>
-          <w:rFonts w:ascii="Arial" w:hAnsi="Arial" w:cs="Arial"/>
-          <w:color w:val="auto"/>
-          <w:sz w:val="24"/>
-          <w:szCs w:val="24"/>
-          <w:u w:val="none"/>
-        </w:rPr>
-        <w:t>(Uso de dispositivos móviles)</w:t>
-      </w:r>
-    </w:p>
-    <w:p>
-      <w:pPr>
-        <w:pStyle w:val="ListParagraph"/>
-        <w:spacing w:line="360" w:lineRule="auto"/>
-        <w:jc w:val="both"/>
-        <w:rPr>
-          <w:rFonts w:ascii="Arial" w:hAnsi="Arial" w:cs="Arial"/>
-          <w:sz w:val="24"/>
-          <w:szCs w:val="24"/>
-        </w:rPr>
-      </w:pPr>
-    </w:p>
-    <w:p>
-      <w:pPr>
-        <w:pStyle w:val="ListParagraph"/>
-        <w:spacing w:line="360" w:lineRule="auto"/>
-        <w:jc w:val="both"/>
-        <w:rPr>
-          <w:rFonts w:ascii="Arial" w:hAnsi="Arial" w:cs="Arial"/>
-          <w:sz w:val="24"/>
-          <w:szCs w:val="24"/>
-        </w:rPr>
-      </w:pPr>
-      <w:hyperlink r:id="rId12" w:history="1">
-        <w:r>
-          <w:rPr>
-            <w:rStyle w:val="Hyperlink"/>
-            <w:rFonts w:ascii="Arial" w:hAnsi="Arial" w:cs="Arial"/>
-            <w:sz w:val="24"/>
-            <w:szCs w:val="24"/>
-          </w:rPr>
-          <w:t>http://www.soci</w:t>
-        </w:r>
-        <w:r>
-          <w:rPr>
-            <w:rStyle w:val="Hyperlink"/>
-            <w:rFonts w:ascii="Arial" w:hAnsi="Arial" w:cs="Arial"/>
-            <w:sz w:val="24"/>
-            <w:szCs w:val="24"/>
-          </w:rPr>
-          <w:t>e</w:t>
-        </w:r>
-        <w:r>
-          <w:rPr>
-            <w:rStyle w:val="Hyperlink"/>
-            <w:rFonts w:ascii="Arial" w:hAnsi="Arial" w:cs="Arial"/>
-            <w:sz w:val="24"/>
-            <w:szCs w:val="24"/>
-          </w:rPr>
-          <w:t>dadelainformacion.com/23/clientes.pdf</w:t>
-        </w:r>
-      </w:hyperlink>
-      <w:r>
-        <w:rPr>
-          <w:rStyle w:val="Hyperlink"/>
-          <w:rFonts w:ascii="Arial" w:hAnsi="Arial" w:cs="Arial"/>
-          <w:sz w:val="24"/>
-          <w:szCs w:val="24"/>
-        </w:rPr>
-        <w:t xml:space="preserve"> </w:t>
-      </w:r>
-      <w:r>
-        <w:rPr>
-          <w:rStyle w:val="Hyperlink"/>
-          <w:rFonts w:ascii="Arial" w:hAnsi="Arial" w:cs="Arial"/>
-          <w:sz w:val="24"/>
-          <w:szCs w:val="24"/>
-          <w:u w:val="none"/>
-        </w:rPr>
-        <w:t xml:space="preserve"> </w:t>
-      </w:r>
-      <w:r>
-        <w:rPr>
-          <w:rStyle w:val="Hyperlink"/>
-          <w:rFonts w:ascii="Arial" w:hAnsi="Arial" w:cs="Arial"/>
-          <w:color w:val="auto"/>
-          <w:sz w:val="24"/>
-          <w:szCs w:val="24"/>
-          <w:u w:val="none"/>
-        </w:rPr>
-        <w:t>(</w:t>
-      </w:r>
-      <w:r>
-        <w:rPr>
-          <w:rFonts w:ascii="Arial" w:hAnsi="Arial" w:cs="Arial"/>
-          <w:sz w:val="24"/>
-          <w:szCs w:val="24"/>
-        </w:rPr>
-        <w:t>Diseño de Clientes Móviles Sobre Arquitecturas Orientadas a Servicio</w:t>
-      </w:r>
-      <w:r>
-        <w:rPr>
-          <w:rStyle w:val="Hyperlink"/>
-          <w:rFonts w:ascii="Arial" w:hAnsi="Arial" w:cs="Arial"/>
-          <w:color w:val="auto"/>
-          <w:sz w:val="24"/>
-          <w:szCs w:val="24"/>
-          <w:u w:val="none"/>
-        </w:rPr>
-        <w:t>)</w:t>
-      </w:r>
-    </w:p>
-    <w:p>
-      <w:pPr>
-        <w:pStyle w:val="ListParagraph"/>
-        <w:spacing w:line="360" w:lineRule="auto"/>
-        <w:jc w:val="both"/>
-        <w:rPr>
-          <w:rFonts w:ascii="Arial" w:hAnsi="Arial" w:cs="Arial"/>
-          <w:sz w:val="24"/>
-          <w:szCs w:val="24"/>
-        </w:rPr>
-      </w:pPr>
-    </w:p>
-    <w:p>
-      <w:pPr>
-        <w:pStyle w:val="ListParagraph"/>
-        <w:spacing w:line="360" w:lineRule="auto"/>
-        <w:jc w:val="both"/>
-        <w:rPr>
-          <w:rFonts w:ascii="Arial" w:hAnsi="Arial" w:cs="Arial"/>
-          <w:sz w:val="24"/>
-          <w:szCs w:val="24"/>
-        </w:rPr>
-      </w:pPr>
-      <w:hyperlink r:id="rId13" w:history="1">
-        <w:r>
-          <w:rPr>
-            <w:rStyle w:val="Hyperlink"/>
-            <w:rFonts w:ascii="Arial" w:hAnsi="Arial" w:cs="Arial"/>
-            <w:sz w:val="24"/>
-            <w:szCs w:val="24"/>
-          </w:rPr>
-          <w:t>https://w</w:t>
-        </w:r>
-        <w:r>
-          <w:rPr>
-            <w:rStyle w:val="Hyperlink"/>
-            <w:rFonts w:ascii="Arial" w:hAnsi="Arial" w:cs="Arial"/>
-            <w:sz w:val="24"/>
-            <w:szCs w:val="24"/>
-          </w:rPr>
-          <w:t>w</w:t>
-        </w:r>
-        <w:r>
-          <w:rPr>
-            <w:rStyle w:val="Hyperlink"/>
-            <w:rFonts w:ascii="Arial" w:hAnsi="Arial" w:cs="Arial"/>
-            <w:sz w:val="24"/>
-            <w:szCs w:val="24"/>
-          </w:rPr>
-          <w:t>w.researchgate.net/publication/235742045_Arquitectura_de_integracion_ba</w:t>
-        </w:r>
-        <w:r>
-          <w:rPr>
-            <w:rStyle w:val="Hyperlink"/>
-            <w:rFonts w:ascii="Arial" w:hAnsi="Arial" w:cs="Arial"/>
-            <w:sz w:val="24"/>
-            <w:szCs w:val="24"/>
-          </w:rPr>
-          <w:t>s</w:t>
-        </w:r>
-        <w:r>
-          <w:rPr>
-            <w:rStyle w:val="Hyperlink"/>
-            <w:rFonts w:ascii="Arial" w:hAnsi="Arial" w:cs="Arial"/>
-            <w:sz w:val="24"/>
-            <w:szCs w:val="24"/>
-          </w:rPr>
-          <w:t>ada_en_Servicios_Web_para_sistemas_heterogeneos_y_distribuidos_aplicacion_a_robots_moviles_interactivos</w:t>
-        </w:r>
-      </w:hyperlink>
-    </w:p>
-    <w:p>
-      <w:pPr>
-        <w:pStyle w:val="ListParagraph"/>
-        <w:spacing w:line="360" w:lineRule="auto"/>
-        <w:jc w:val="both"/>
-        <w:rPr>
-          <w:rFonts w:ascii="Arial" w:hAnsi="Arial" w:cs="Arial"/>
-          <w:sz w:val="24"/>
-          <w:szCs w:val="24"/>
-        </w:rPr>
-      </w:pPr>
-    </w:p>
-    <w:p>
-      <w:pPr>
-        <w:pStyle w:val="ListParagraph"/>
-        <w:spacing w:line="360" w:lineRule="auto"/>
-        <w:jc w:val="both"/>
-        <w:rPr>
-          <w:rStyle w:val="Hyperlink"/>
-          <w:rFonts w:ascii="Arial" w:hAnsi="Arial" w:cs="Arial"/>
-          <w:color w:val="auto"/>
-          <w:sz w:val="24"/>
-          <w:szCs w:val="24"/>
-          <w:u w:val="none"/>
-        </w:rPr>
-      </w:pPr>
-      <w:hyperlink r:id="rId14" w:history="1">
-        <w:r>
-          <w:rPr>
-            <w:rStyle w:val="Hyperlink"/>
-            <w:rFonts w:ascii="Arial" w:hAnsi="Arial" w:cs="Arial"/>
-            <w:sz w:val="24"/>
-            <w:szCs w:val="24"/>
-          </w:rPr>
-          <w:t>http://www.bvc.com.co/recurso</w:t>
-        </w:r>
-        <w:r>
-          <w:rPr>
-            <w:rStyle w:val="Hyperlink"/>
-            <w:rFonts w:ascii="Arial" w:hAnsi="Arial" w:cs="Arial"/>
-            <w:sz w:val="24"/>
-            <w:szCs w:val="24"/>
-          </w:rPr>
-          <w:t>s</w:t>
-        </w:r>
-        <w:r>
-          <w:rPr>
-            <w:rStyle w:val="Hyperlink"/>
-            <w:rFonts w:ascii="Arial" w:hAnsi="Arial" w:cs="Arial"/>
-            <w:sz w:val="24"/>
-            <w:szCs w:val="24"/>
-          </w:rPr>
-          <w:t>/Files/Bus_de_Integracion/CTP-El_Modelo_de_Integracion_SOA_V2.pdf</w:t>
-        </w:r>
-      </w:hyperlink>
-      <w:r>
-        <w:rPr>
-          <w:rStyle w:val="Hyperlink"/>
-          <w:rFonts w:ascii="Arial" w:hAnsi="Arial" w:cs="Arial"/>
-          <w:sz w:val="24"/>
-          <w:szCs w:val="24"/>
-        </w:rPr>
-        <w:t xml:space="preserve"> </w:t>
-      </w:r>
-      <w:r>
-        <w:rPr>
-          <w:rStyle w:val="Hyperlink"/>
-          <w:rFonts w:ascii="Arial" w:hAnsi="Arial" w:cs="Arial"/>
-          <w:sz w:val="24"/>
-          <w:szCs w:val="24"/>
-          <w:u w:val="none"/>
-        </w:rPr>
-        <w:t xml:space="preserve"> </w:t>
-      </w:r>
-      <w:r>
-        <w:rPr>
-          <w:rStyle w:val="Hyperlink"/>
-          <w:rFonts w:ascii="Arial" w:hAnsi="Arial" w:cs="Arial"/>
-          <w:color w:val="auto"/>
-          <w:sz w:val="24"/>
-          <w:szCs w:val="24"/>
-          <w:u w:val="none"/>
-        </w:rPr>
-        <w:t>(</w:t>
-      </w:r>
-      <w:r>
-        <w:rPr>
-          <w:rFonts w:ascii="Arial" w:hAnsi="Arial" w:cs="Arial"/>
-          <w:sz w:val="24"/>
-          <w:szCs w:val="24"/>
-        </w:rPr>
-        <w:t>El Modelo de Integración basado en Servicios (SOA)</w:t>
-      </w:r>
-      <w:r>
-        <w:rPr>
-          <w:rStyle w:val="Hyperlink"/>
-          <w:rFonts w:ascii="Arial" w:hAnsi="Arial" w:cs="Arial"/>
-          <w:color w:val="auto"/>
-          <w:sz w:val="24"/>
-          <w:szCs w:val="24"/>
-          <w:u w:val="none"/>
-        </w:rPr>
-        <w:t>)</w:t>
-      </w:r>
-    </w:p>
-    <w:p>
-      <w:pPr>
-        <w:pStyle w:val="ListParagraph"/>
-        <w:spacing w:line="360" w:lineRule="auto"/>
-        <w:jc w:val="both"/>
-        <w:rPr>
-          <w:rStyle w:val="Hyperlink"/>
-          <w:rFonts w:ascii="Arial" w:hAnsi="Arial" w:cs="Arial"/>
-          <w:sz w:val="24"/>
-          <w:szCs w:val="24"/>
-        </w:rPr>
-      </w:pPr>
-    </w:p>
-    <w:p>
-      <w:pPr>
-        <w:pStyle w:val="ListParagraph"/>
-        <w:spacing w:line="360" w:lineRule="auto"/>
-        <w:jc w:val="both"/>
-        <w:rPr>
-          <w:rFonts w:ascii="Arial" w:hAnsi="Arial" w:cs="Arial"/>
-          <w:sz w:val="24"/>
-          <w:szCs w:val="24"/>
-        </w:rPr>
-      </w:pPr>
-      <w:hyperlink r:id="rId15" w:history="1">
-        <w:r>
-          <w:rPr>
-            <w:rStyle w:val="Hyperlink"/>
-            <w:rFonts w:ascii="Arial" w:hAnsi="Arial" w:cs="Arial"/>
-            <w:sz w:val="24"/>
-            <w:szCs w:val="24"/>
-          </w:rPr>
-          <w:t>https://ww</w:t>
-        </w:r>
-        <w:r>
-          <w:rPr>
-            <w:rStyle w:val="Hyperlink"/>
-            <w:rFonts w:ascii="Arial" w:hAnsi="Arial" w:cs="Arial"/>
-            <w:sz w:val="24"/>
-            <w:szCs w:val="24"/>
-          </w:rPr>
-          <w:t>w</w:t>
-        </w:r>
-        <w:r>
-          <w:rPr>
-            <w:rStyle w:val="Hyperlink"/>
-            <w:rFonts w:ascii="Arial" w:hAnsi="Arial" w:cs="Arial"/>
-            <w:sz w:val="24"/>
-            <w:szCs w:val="24"/>
-          </w:rPr>
-          <w:t>.lancetalent.com/blog/las-8-ventajas-de-una-aplicacion-movil-para-tu-empresa/</w:t>
-        </w:r>
-      </w:hyperlink>
-    </w:p>
-    <w:p>
-      <w:pPr>
-        <w:pStyle w:val="ListParagraph"/>
-        <w:spacing w:line="360" w:lineRule="auto"/>
-        <w:jc w:val="both"/>
-        <w:rPr>
-          <w:rFonts w:ascii="Arial" w:hAnsi="Arial" w:cs="Arial"/>
-          <w:sz w:val="24"/>
-          <w:szCs w:val="24"/>
-        </w:rPr>
-      </w:pPr>
-    </w:p>
-    <w:p>
-      <w:pPr>
-        <w:pStyle w:val="ListParagraph"/>
+    </w:p>
+    <w:p>
+      <w:pPr>
+        <w:pStyle w:val="Prrafodelista"/>
+        <w:spacing w:line="360" w:lineRule="auto"/>
+        <w:jc w:val="both"/>
+        <w:rPr>
+          <w:rFonts w:ascii="Arial" w:hAnsi="Arial" w:cs="Arial"/>
+          <w:sz w:val="24"/>
+          <w:szCs w:val="24"/>
+        </w:rPr>
+      </w:pPr>
+    </w:p>
+    <w:p>
+      <w:pPr>
+        <w:pStyle w:val="Prrafodelista"/>
         <w:spacing w:line="360" w:lineRule="auto"/>
         <w:jc w:val="both"/>
         <w:rPr>
@@ -6407,33 +6255,13 @@
       <w:hyperlink r:id="rId16" w:history="1">
         <w:r>
           <w:rPr>
-            <w:rStyle w:val="Hyperlink"/>
+            <w:rStyle w:val="Hipervnculo"/>
             <w:rFonts w:ascii="Arial" w:hAnsi="Arial" w:cs="Arial"/>
             <w:sz w:val="24"/>
             <w:szCs w:val="24"/>
             <w:lang w:val="en-US"/>
           </w:rPr>
-          <w:t>https://juanda.gitbooks.io/webapp</w:t>
-        </w:r>
-        <w:r>
-          <w:rPr>
-            <w:rStyle w:val="Hyperlink"/>
-            <w:rFonts w:ascii="Arial" w:hAnsi="Arial" w:cs="Arial"/>
-            <w:sz w:val="24"/>
-            <w:szCs w:val="24"/>
-            <w:lang w:val="en-US"/>
-          </w:rPr>
-          <w:t>s</w:t>
-        </w:r>
-        <w:r>
-          <w:rPr>
-            <w:rStyle w:val="Hyperlink"/>
-            <w:rFonts w:ascii="Arial" w:hAnsi="Arial" w:cs="Arial"/>
-            <w:sz w:val="24"/>
-            <w:szCs w:val="24"/>
-            <w:lang w:val="en-US"/>
-          </w:rPr>
-          <w:t>/content/api/arquitectura-api-rest.html</w:t>
+          <w:t>https://juanda.gitbooks.io/webapps/content/api/arquitectura-api-rest.html</w:t>
         </w:r>
       </w:hyperlink>
       <w:r>
@@ -6468,7 +6296,7 @@
     </w:p>
     <w:p>
       <w:pPr>
-        <w:pStyle w:val="ListParagraph"/>
+        <w:pStyle w:val="Prrafodelista"/>
         <w:spacing w:line="360" w:lineRule="auto"/>
         <w:jc w:val="both"/>
         <w:rPr>
@@ -6481,7 +6309,7 @@
     </w:p>
     <w:p>
       <w:pPr>
-        <w:pStyle w:val="ListParagraph"/>
+        <w:pStyle w:val="Prrafodelista"/>
         <w:spacing w:line="360" w:lineRule="auto"/>
         <w:jc w:val="both"/>
         <w:rPr>
@@ -6493,133 +6321,61 @@
       <w:hyperlink r:id="rId17" w:history="1">
         <w:r>
           <w:rPr>
-            <w:rStyle w:val="Hyperlink"/>
+            <w:rStyle w:val="Hipervnculo"/>
             <w:rFonts w:ascii="Arial" w:hAnsi="Arial" w:cs="Arial"/>
             <w:sz w:val="24"/>
             <w:szCs w:val="24"/>
           </w:rPr>
-          <w:t>http://rita</w:t>
+          <w:t>http://ritaaveraa.blogspot.com.co/</w:t>
         </w:r>
+      </w:hyperlink>
+      <w:r>
+        <w:rPr>
+          <w:rFonts w:ascii="Arial" w:hAnsi="Arial" w:cs="Arial"/>
+          <w:sz w:val="24"/>
+          <w:szCs w:val="24"/>
+        </w:rPr>
+        <w:t xml:space="preserve">  (El impacto de los Smartphone)</w:t>
+      </w:r>
+    </w:p>
+    <w:p>
+      <w:pPr>
+        <w:pStyle w:val="Prrafodelista"/>
+        <w:spacing w:line="360" w:lineRule="auto"/>
+        <w:jc w:val="both"/>
+        <w:rPr>
+          <w:rFonts w:ascii="Arial" w:hAnsi="Arial" w:cs="Arial"/>
+          <w:sz w:val="24"/>
+          <w:szCs w:val="24"/>
+        </w:rPr>
+      </w:pPr>
+    </w:p>
+    <w:p>
+      <w:pPr>
+        <w:pStyle w:val="Prrafodelista"/>
+        <w:spacing w:line="360" w:lineRule="auto"/>
+        <w:jc w:val="both"/>
+        <w:rPr>
+          <w:rFonts w:ascii="Arial" w:hAnsi="Arial" w:cs="Arial"/>
+          <w:sz w:val="24"/>
+          <w:szCs w:val="24"/>
+        </w:rPr>
+      </w:pPr>
+      <w:hyperlink r:id="rId18" w:history="1">
         <w:r>
           <w:rPr>
-            <w:rStyle w:val="Hyperlink"/>
+            <w:rStyle w:val="Hipervnculo"/>
             <w:rFonts w:ascii="Arial" w:hAnsi="Arial" w:cs="Arial"/>
             <w:sz w:val="24"/>
             <w:szCs w:val="24"/>
           </w:rPr>
-          <w:t>a</w:t>
-        </w:r>
-        <w:r>
-          <w:rPr>
-            <w:rStyle w:val="Hyperlink"/>
-            <w:rFonts w:ascii="Arial" w:hAnsi="Arial" w:cs="Arial"/>
-            <w:sz w:val="24"/>
-            <w:szCs w:val="24"/>
-          </w:rPr>
-          <w:t>veraa.blo</w:t>
-        </w:r>
-        <w:r>
-          <w:rPr>
-            <w:rStyle w:val="Hyperlink"/>
-            <w:rFonts w:ascii="Arial" w:hAnsi="Arial" w:cs="Arial"/>
-            <w:sz w:val="24"/>
-            <w:szCs w:val="24"/>
-          </w:rPr>
-          <w:t>g</w:t>
-        </w:r>
-        <w:r>
-          <w:rPr>
-            <w:rStyle w:val="Hyperlink"/>
-            <w:rFonts w:ascii="Arial" w:hAnsi="Arial" w:cs="Arial"/>
-            <w:sz w:val="24"/>
-            <w:szCs w:val="24"/>
-          </w:rPr>
-          <w:t>spot.com.co/</w:t>
+          <w:t>https://www2.deloitte.com/content/dam/Deloitte/co/Documents/technology-media-telecommunications/Consumo%20movil(VF1).pdf</w:t>
         </w:r>
       </w:hyperlink>
-      <w:r>
-        <w:rPr>
-          <w:rFonts w:ascii="Arial" w:hAnsi="Arial" w:cs="Arial"/>
-          <w:sz w:val="24"/>
-          <w:szCs w:val="24"/>
-        </w:rPr>
-        <w:t xml:space="preserve">  (El impacto de los Smartphone)</w:t>
-      </w:r>
-    </w:p>
-    <w:p>
-      <w:pPr>
-        <w:pStyle w:val="ListParagraph"/>
-        <w:spacing w:line="360" w:lineRule="auto"/>
-        <w:jc w:val="both"/>
-        <w:rPr>
-          <w:rFonts w:ascii="Arial" w:hAnsi="Arial" w:cs="Arial"/>
-          <w:sz w:val="24"/>
-          <w:szCs w:val="24"/>
-        </w:rPr>
-      </w:pPr>
-    </w:p>
-    <w:p>
-      <w:pPr>
-        <w:pStyle w:val="ListParagraph"/>
-        <w:spacing w:line="360" w:lineRule="auto"/>
-        <w:jc w:val="both"/>
-        <w:rPr>
-          <w:rFonts w:ascii="Arial" w:hAnsi="Arial" w:cs="Arial"/>
-          <w:sz w:val="24"/>
-          <w:szCs w:val="24"/>
-        </w:rPr>
-      </w:pPr>
-      <w:hyperlink r:id="rId18" w:history="1">
-        <w:r>
-          <w:rPr>
-            <w:rStyle w:val="Hyperlink"/>
-            <w:rFonts w:ascii="Arial" w:hAnsi="Arial" w:cs="Arial"/>
-            <w:sz w:val="24"/>
-            <w:szCs w:val="24"/>
-          </w:rPr>
-          <w:t>https://</w:t>
-        </w:r>
-        <w:r>
-          <w:rPr>
-            <w:rStyle w:val="Hyperlink"/>
-            <w:rFonts w:ascii="Arial" w:hAnsi="Arial" w:cs="Arial"/>
-            <w:sz w:val="24"/>
-            <w:szCs w:val="24"/>
-          </w:rPr>
-          <w:t>w</w:t>
-        </w:r>
-        <w:r>
-          <w:rPr>
-            <w:rStyle w:val="Hyperlink"/>
-            <w:rFonts w:ascii="Arial" w:hAnsi="Arial" w:cs="Arial"/>
-            <w:sz w:val="24"/>
-            <w:szCs w:val="24"/>
-          </w:rPr>
-          <w:t>ww</w:t>
-        </w:r>
-        <w:r>
-          <w:rPr>
-            <w:rStyle w:val="Hyperlink"/>
-            <w:rFonts w:ascii="Arial" w:hAnsi="Arial" w:cs="Arial"/>
-            <w:sz w:val="24"/>
-            <w:szCs w:val="24"/>
-          </w:rPr>
-          <w:t>2</w:t>
-        </w:r>
-        <w:r>
-          <w:rPr>
-            <w:rStyle w:val="Hyperlink"/>
-            <w:rFonts w:ascii="Arial" w:hAnsi="Arial" w:cs="Arial"/>
-            <w:sz w:val="24"/>
-            <w:szCs w:val="24"/>
-          </w:rPr>
-          <w:t>.deloitte.com/content/dam/Deloitte/co/Documents/technology-media-telecommunications/Consumo%20movil(VF1).pdf</w:t>
-        </w:r>
-      </w:hyperlink>
-    </w:p>
-    <w:p>
-      <w:pPr>
-        <w:pStyle w:val="ListParagraph"/>
+    </w:p>
+    <w:p>
+      <w:pPr>
+        <w:pStyle w:val="Prrafodelista"/>
         <w:spacing w:line="360" w:lineRule="auto"/>
         <w:jc w:val="both"/>
         <w:rPr>
@@ -6657,103 +6413,103 @@
     </w:p>
     <w:p>
       <w:pPr>
-        <w:pStyle w:val="ListParagraph"/>
-        <w:spacing w:line="360" w:lineRule="auto"/>
-        <w:jc w:val="both"/>
-        <w:rPr>
-          <w:rFonts w:ascii="Arial" w:hAnsi="Arial" w:cs="Arial"/>
-          <w:sz w:val="24"/>
-          <w:szCs w:val="24"/>
-        </w:rPr>
-      </w:pPr>
-    </w:p>
-    <w:p>
-      <w:pPr>
-        <w:pStyle w:val="ListParagraph"/>
-        <w:spacing w:line="360" w:lineRule="auto"/>
-        <w:jc w:val="both"/>
-        <w:rPr>
-          <w:rFonts w:ascii="Arial" w:hAnsi="Arial" w:cs="Arial"/>
-          <w:sz w:val="24"/>
-          <w:szCs w:val="24"/>
-        </w:rPr>
-      </w:pPr>
-    </w:p>
-    <w:p>
-      <w:pPr>
-        <w:pStyle w:val="ListParagraph"/>
-        <w:spacing w:line="360" w:lineRule="auto"/>
-        <w:jc w:val="both"/>
-        <w:rPr>
-          <w:rFonts w:ascii="Arial" w:hAnsi="Arial" w:cs="Arial"/>
-          <w:sz w:val="24"/>
-          <w:szCs w:val="24"/>
-        </w:rPr>
-      </w:pPr>
-    </w:p>
-    <w:p>
-      <w:pPr>
-        <w:pStyle w:val="ListParagraph"/>
-        <w:spacing w:line="360" w:lineRule="auto"/>
-        <w:jc w:val="both"/>
-        <w:rPr>
-          <w:rFonts w:ascii="Arial" w:hAnsi="Arial" w:cs="Arial"/>
-          <w:sz w:val="24"/>
-          <w:szCs w:val="24"/>
-        </w:rPr>
-      </w:pPr>
-    </w:p>
-    <w:p>
-      <w:pPr>
-        <w:pStyle w:val="ListParagraph"/>
-        <w:spacing w:line="360" w:lineRule="auto"/>
-        <w:jc w:val="both"/>
-        <w:rPr>
-          <w:rFonts w:ascii="Arial" w:hAnsi="Arial" w:cs="Arial"/>
-          <w:sz w:val="24"/>
-          <w:szCs w:val="24"/>
-        </w:rPr>
-      </w:pPr>
-    </w:p>
-    <w:p>
-      <w:pPr>
-        <w:pStyle w:val="ListParagraph"/>
-        <w:spacing w:line="360" w:lineRule="auto"/>
-        <w:jc w:val="both"/>
-        <w:rPr>
-          <w:rFonts w:ascii="Arial" w:hAnsi="Arial" w:cs="Arial"/>
-          <w:sz w:val="24"/>
-          <w:szCs w:val="24"/>
-        </w:rPr>
-      </w:pPr>
-    </w:p>
-    <w:p>
-      <w:pPr>
-        <w:pStyle w:val="ListParagraph"/>
-        <w:spacing w:line="360" w:lineRule="auto"/>
-        <w:jc w:val="both"/>
-        <w:rPr>
-          <w:rFonts w:ascii="Arial" w:hAnsi="Arial" w:cs="Arial"/>
-          <w:sz w:val="24"/>
-          <w:szCs w:val="24"/>
-        </w:rPr>
-      </w:pPr>
-    </w:p>
-    <w:p>
-      <w:pPr>
-        <w:pStyle w:val="ListParagraph"/>
-        <w:spacing w:line="360" w:lineRule="auto"/>
-        <w:jc w:val="both"/>
-        <w:rPr>
-          <w:rFonts w:ascii="Arial" w:hAnsi="Arial" w:cs="Arial"/>
-          <w:sz w:val="24"/>
-          <w:szCs w:val="24"/>
-        </w:rPr>
-      </w:pPr>
-    </w:p>
-    <w:p>
-      <w:pPr>
-        <w:pStyle w:val="ListParagraph"/>
+        <w:pStyle w:val="Prrafodelista"/>
+        <w:spacing w:line="360" w:lineRule="auto"/>
+        <w:jc w:val="both"/>
+        <w:rPr>
+          <w:rFonts w:ascii="Arial" w:hAnsi="Arial" w:cs="Arial"/>
+          <w:sz w:val="24"/>
+          <w:szCs w:val="24"/>
+        </w:rPr>
+      </w:pPr>
+    </w:p>
+    <w:p>
+      <w:pPr>
+        <w:pStyle w:val="Prrafodelista"/>
+        <w:spacing w:line="360" w:lineRule="auto"/>
+        <w:jc w:val="both"/>
+        <w:rPr>
+          <w:rFonts w:ascii="Arial" w:hAnsi="Arial" w:cs="Arial"/>
+          <w:sz w:val="24"/>
+          <w:szCs w:val="24"/>
+        </w:rPr>
+      </w:pPr>
+    </w:p>
+    <w:p>
+      <w:pPr>
+        <w:pStyle w:val="Prrafodelista"/>
+        <w:spacing w:line="360" w:lineRule="auto"/>
+        <w:jc w:val="both"/>
+        <w:rPr>
+          <w:rFonts w:ascii="Arial" w:hAnsi="Arial" w:cs="Arial"/>
+          <w:sz w:val="24"/>
+          <w:szCs w:val="24"/>
+        </w:rPr>
+      </w:pPr>
+    </w:p>
+    <w:p>
+      <w:pPr>
+        <w:pStyle w:val="Prrafodelista"/>
+        <w:spacing w:line="360" w:lineRule="auto"/>
+        <w:jc w:val="both"/>
+        <w:rPr>
+          <w:rFonts w:ascii="Arial" w:hAnsi="Arial" w:cs="Arial"/>
+          <w:sz w:val="24"/>
+          <w:szCs w:val="24"/>
+        </w:rPr>
+      </w:pPr>
+    </w:p>
+    <w:p>
+      <w:pPr>
+        <w:pStyle w:val="Prrafodelista"/>
+        <w:spacing w:line="360" w:lineRule="auto"/>
+        <w:jc w:val="both"/>
+        <w:rPr>
+          <w:rFonts w:ascii="Arial" w:hAnsi="Arial" w:cs="Arial"/>
+          <w:sz w:val="24"/>
+          <w:szCs w:val="24"/>
+        </w:rPr>
+      </w:pPr>
+    </w:p>
+    <w:p>
+      <w:pPr>
+        <w:pStyle w:val="Prrafodelista"/>
+        <w:spacing w:line="360" w:lineRule="auto"/>
+        <w:jc w:val="both"/>
+        <w:rPr>
+          <w:rFonts w:ascii="Arial" w:hAnsi="Arial" w:cs="Arial"/>
+          <w:sz w:val="24"/>
+          <w:szCs w:val="24"/>
+        </w:rPr>
+      </w:pPr>
+    </w:p>
+    <w:p>
+      <w:pPr>
+        <w:pStyle w:val="Prrafodelista"/>
+        <w:spacing w:line="360" w:lineRule="auto"/>
+        <w:jc w:val="both"/>
+        <w:rPr>
+          <w:rFonts w:ascii="Arial" w:hAnsi="Arial" w:cs="Arial"/>
+          <w:sz w:val="24"/>
+          <w:szCs w:val="24"/>
+        </w:rPr>
+      </w:pPr>
+    </w:p>
+    <w:p>
+      <w:pPr>
+        <w:pStyle w:val="Prrafodelista"/>
+        <w:spacing w:line="360" w:lineRule="auto"/>
+        <w:jc w:val="both"/>
+        <w:rPr>
+          <w:rFonts w:ascii="Arial" w:hAnsi="Arial" w:cs="Arial"/>
+          <w:sz w:val="24"/>
+          <w:szCs w:val="24"/>
+        </w:rPr>
+      </w:pPr>
+    </w:p>
+    <w:p>
+      <w:pPr>
+        <w:pStyle w:val="Prrafodelista"/>
         <w:spacing w:line="360" w:lineRule="auto"/>
         <w:jc w:val="both"/>
         <w:rPr>
@@ -6774,7 +6530,7 @@
 </file>
 
 <file path=word/endnotes.xml><?xml version="1.0" encoding="utf-8"?>
-<w:endnotes xmlns:wpc="http://schemas.microsoft.com/office/word/2010/wordprocessingCanvas" xmlns:cx="http://schemas.microsoft.com/office/drawing/2014/chartex" xmlns:cx1="http://schemas.microsoft.com/office/drawing/2015/9/8/chartex" xmlns:cx2="http://schemas.microsoft.com/office/drawing/2015/10/21/chartex" xmlns:cx3="http://schemas.microsoft.com/office/drawing/2016/5/9/chartex" xmlns:cx4="http://schemas.microsoft.com/office/drawing/2016/5/10/chartex" xmlns:cx5="http://schemas.microsoft.com/office/drawing/2016/5/11/chartex" xmlns:cx6="http://schemas.microsoft.com/office/drawing/2016/5/12/chartex" xmlns:cx7="http://schemas.microsoft.com/office/drawing/2016/5/13/chartex" xmlns:cx8="http://schemas.microsoft.com/office/drawing/2016/5/14/chartex" xmlns:mc="http://schemas.openxmlformats.org/markup-compatibility/2006" xmlns:aink="http://schemas.microsoft.com/office/drawing/2016/ink" xmlns:am3d="http://schemas.microsoft.com/office/drawing/2017/model3d" xmlns:o="urn:schemas-microsoft-com:office:office" xmlns:r="http://schemas.openxmlformats.org/officeDocument/2006/relationships" xmlns:m="http://schemas.openxmlformats.org/officeDocument/2006/math" xmlns:v="urn:schemas-microsoft-com:vml" xmlns:wp14="http://schemas.microsoft.com/office/word/2010/wordprocessingDrawing" xmlns:wp="http://schemas.openxmlformats.org/drawingml/2006/wordprocessingDrawing" xmlns:w10="urn:schemas-microsoft-com:office:word" xmlns:w="http://schemas.openxmlformats.org/wordprocessingml/2006/main" xmlns:w14="http://schemas.microsoft.com/office/word/2010/wordml" xmlns:w15="http://schemas.microsoft.com/office/word/2012/wordml" xmlns:w16cid="http://schemas.microsoft.com/office/word/2016/wordml/cid" xmlns:w16se="http://schemas.microsoft.com/office/word/2015/wordml/symex" xmlns:wpg="http://schemas.microsoft.com/office/word/2010/wordprocessingGroup" xmlns:wpi="http://schemas.microsoft.com/office/word/2010/wordprocessingInk" xmlns:wne="http://schemas.microsoft.com/office/word/2006/wordml" xmlns:wps="http://schemas.microsoft.com/office/word/2010/wordprocessingShape" mc:Ignorable="w14 w15 w16se w16cid wp14">
+<w:endnotes xmlns:wpc="http://schemas.microsoft.com/office/word/2010/wordprocessingCanvas" xmlns:cx="http://schemas.microsoft.com/office/drawing/2014/chartex" xmlns:mc="http://schemas.openxmlformats.org/markup-compatibility/2006" xmlns:o="urn:schemas-microsoft-com:office:office" xmlns:r="http://schemas.openxmlformats.org/officeDocument/2006/relationships" xmlns:m="http://schemas.openxmlformats.org/officeDocument/2006/math" xmlns:v="urn:schemas-microsoft-com:vml" xmlns:wp14="http://schemas.microsoft.com/office/word/2010/wordprocessingDrawing" xmlns:wp="http://schemas.openxmlformats.org/drawingml/2006/wordprocessingDrawing" xmlns:w10="urn:schemas-microsoft-com:office:word" xmlns:w="http://schemas.openxmlformats.org/wordprocessingml/2006/main" xmlns:w14="http://schemas.microsoft.com/office/word/2010/wordml" xmlns:w15="http://schemas.microsoft.com/office/word/2012/wordml" xmlns:w16se="http://schemas.microsoft.com/office/word/2015/wordml/symex" xmlns:wpg="http://schemas.microsoft.com/office/word/2010/wordprocessingGroup" xmlns:wpi="http://schemas.microsoft.com/office/word/2010/wordprocessingInk" xmlns:wne="http://schemas.microsoft.com/office/word/2006/wordml" xmlns:wps="http://schemas.microsoft.com/office/word/2010/wordprocessingShape" mc:Ignorable="w14 w15 w16se wp14">
   <w:endnote w:type="separator" w:id="-1">
     <w:p>
       <w:pPr>
@@ -6799,7 +6555,7 @@
 </file>
 
 <file path=word/footnotes.xml><?xml version="1.0" encoding="utf-8"?>
-<w:footnotes xmlns:wpc="http://schemas.microsoft.com/office/word/2010/wordprocessingCanvas" xmlns:cx="http://schemas.microsoft.com/office/drawing/2014/chartex" xmlns:cx1="http://schemas.microsoft.com/office/drawing/2015/9/8/chartex" xmlns:cx2="http://schemas.microsoft.com/office/drawing/2015/10/21/chartex" xmlns:cx3="http://schemas.microsoft.com/office/drawing/2016/5/9/chartex" xmlns:cx4="http://schemas.microsoft.com/office/drawing/2016/5/10/chartex" xmlns:cx5="http://schemas.microsoft.com/office/drawing/2016/5/11/chartex" xmlns:cx6="http://schemas.microsoft.com/office/drawing/2016/5/12/chartex" xmlns:cx7="http://schemas.microsoft.com/office/drawing/2016/5/13/chartex" xmlns:cx8="http://schemas.microsoft.com/office/drawing/2016/5/14/chartex" xmlns:mc="http://schemas.openxmlformats.org/markup-compatibility/2006" xmlns:aink="http://schemas.microsoft.com/office/drawing/2016/ink" xmlns:am3d="http://schemas.microsoft.com/office/drawing/2017/model3d" xmlns:o="urn:schemas-microsoft-com:office:office" xmlns:r="http://schemas.openxmlformats.org/officeDocument/2006/relationships" xmlns:m="http://schemas.openxmlformats.org/officeDocument/2006/math" xmlns:v="urn:schemas-microsoft-com:vml" xmlns:wp14="http://schemas.microsoft.com/office/word/2010/wordprocessingDrawing" xmlns:wp="http://schemas.openxmlformats.org/drawingml/2006/wordprocessingDrawing" xmlns:w10="urn:schemas-microsoft-com:office:word" xmlns:w="http://schemas.openxmlformats.org/wordprocessingml/2006/main" xmlns:w14="http://schemas.microsoft.com/office/word/2010/wordml" xmlns:w15="http://schemas.microsoft.com/office/word/2012/wordml" xmlns:w16cid="http://schemas.microsoft.com/office/word/2016/wordml/cid" xmlns:w16se="http://schemas.microsoft.com/office/word/2015/wordml/symex" xmlns:wpg="http://schemas.microsoft.com/office/word/2010/wordprocessingGroup" xmlns:wpi="http://schemas.microsoft.com/office/word/2010/wordprocessingInk" xmlns:wne="http://schemas.microsoft.com/office/word/2006/wordml" xmlns:wps="http://schemas.microsoft.com/office/word/2010/wordprocessingShape" mc:Ignorable="w14 w15 w16se w16cid wp14">
+<w:footnotes xmlns:wpc="http://schemas.microsoft.com/office/word/2010/wordprocessingCanvas" xmlns:cx="http://schemas.microsoft.com/office/drawing/2014/chartex" xmlns:mc="http://schemas.openxmlformats.org/markup-compatibility/2006" xmlns:o="urn:schemas-microsoft-com:office:office" xmlns:r="http://schemas.openxmlformats.org/officeDocument/2006/relationships" xmlns:m="http://schemas.openxmlformats.org/officeDocument/2006/math" xmlns:v="urn:schemas-microsoft-com:vml" xmlns:wp14="http://schemas.microsoft.com/office/word/2010/wordprocessingDrawing" xmlns:wp="http://schemas.openxmlformats.org/drawingml/2006/wordprocessingDrawing" xmlns:w10="urn:schemas-microsoft-com:office:word" xmlns:w="http://schemas.openxmlformats.org/wordprocessingml/2006/main" xmlns:w14="http://schemas.microsoft.com/office/word/2010/wordml" xmlns:w15="http://schemas.microsoft.com/office/word/2012/wordml" xmlns:w16se="http://schemas.microsoft.com/office/word/2015/wordml/symex" xmlns:wpg="http://schemas.microsoft.com/office/word/2010/wordprocessingGroup" xmlns:wpi="http://schemas.microsoft.com/office/word/2010/wordprocessingInk" xmlns:wne="http://schemas.microsoft.com/office/word/2006/wordml" xmlns:wps="http://schemas.microsoft.com/office/word/2010/wordprocessingShape" mc:Ignorable="w14 w15 w16se wp14">
   <w:footnote w:type="separator" w:id="-1">
     <w:p>
       <w:pPr>
@@ -6823,11 +6579,11 @@
   <w:footnote w:id="1">
     <w:p>
       <w:pPr>
-        <w:pStyle w:val="FootnoteText"/>
-      </w:pPr>
-      <w:r>
-        <w:rPr>
-          <w:rStyle w:val="FootnoteReference"/>
+        <w:pStyle w:val="Textonotapie"/>
+      </w:pPr>
+      <w:r>
+        <w:rPr>
+          <w:rStyle w:val="Refdenotaalpie"/>
         </w:rPr>
         <w:footnoteRef/>
       </w:r>
@@ -6842,11 +6598,11 @@
   <w:footnote w:id="2">
     <w:p>
       <w:pPr>
-        <w:pStyle w:val="FootnoteText"/>
-      </w:pPr>
-      <w:r>
-        <w:rPr>
-          <w:rStyle w:val="FootnoteReference"/>
+        <w:pStyle w:val="Textonotapie"/>
+      </w:pPr>
+      <w:r>
+        <w:rPr>
+          <w:rStyle w:val="Refdenotaalpie"/>
         </w:rPr>
         <w:footnoteRef/>
       </w:r>
@@ -6874,7 +6630,7 @@
       <w:hyperlink r:id="rId1" w:history="1">
         <w:r>
           <w:rPr>
-            <w:rStyle w:val="Hyperlink"/>
+            <w:rStyle w:val="Hipervnculo"/>
           </w:rPr>
           <w:t>https://www2.deloitte.com/content/dam/Deloitte/co/Documents/technology-media-telecommunications/Consumo%20movil(VF1).pdf</w:t>
         </w:r>
@@ -6890,11 +6646,11 @@
   <w:footnote w:id="3">
     <w:p>
       <w:pPr>
-        <w:pStyle w:val="FootnoteText"/>
-      </w:pPr>
-      <w:r>
-        <w:rPr>
-          <w:rStyle w:val="FootnoteReference"/>
+        <w:pStyle w:val="Textonotapie"/>
+      </w:pPr>
+      <w:r>
+        <w:rPr>
+          <w:rStyle w:val="Refdenotaalpie"/>
         </w:rPr>
         <w:footnoteRef/>
       </w:r>
@@ -6910,7 +6666,7 @@
     </w:p>
     <w:p>
       <w:pPr>
-        <w:pStyle w:val="FootnoteText"/>
+        <w:pStyle w:val="Textonotapie"/>
       </w:pPr>
       <w:r>
         <w:t xml:space="preserve"> </w:t>
@@ -6921,7 +6677,7 @@
       <w:hyperlink r:id="rId2" w:history="1">
         <w:r>
           <w:rPr>
-            <w:rStyle w:val="Hyperlink"/>
+            <w:rStyle w:val="Hipervnculo"/>
           </w:rPr>
           <w:t>http://www.liht.com/aplicaciones-moviles/integracion-de-sistemas-web-y-moviles/</w:t>
         </w:r>
@@ -6934,11 +6690,11 @@
   <w:footnote w:id="4">
     <w:p>
       <w:pPr>
-        <w:pStyle w:val="FootnoteText"/>
-      </w:pPr>
-      <w:r>
-        <w:rPr>
-          <w:rStyle w:val="FootnoteReference"/>
+        <w:pStyle w:val="Textonotapie"/>
+      </w:pPr>
+      <w:r>
+        <w:rPr>
+          <w:rStyle w:val="Refdenotaalpie"/>
         </w:rPr>
         <w:footnoteRef/>
       </w:r>
@@ -6963,7 +6719,7 @@
     </w:p>
     <w:p>
       <w:pPr>
-        <w:pStyle w:val="FootnoteText"/>
+        <w:pStyle w:val="Textonotapie"/>
       </w:pPr>
       <w:r>
         <w:t>&lt;</w:t>
@@ -6971,7 +6727,7 @@
       <w:hyperlink r:id="rId3" w:history="1">
         <w:r>
           <w:rPr>
-            <w:rStyle w:val="Hyperlink"/>
+            <w:rStyle w:val="Hipervnculo"/>
           </w:rPr>
           <w:t>http://www.elcolombiano.com/negocios/colombia-cerrara-el-ano-con-33-millones-de-usuarios-de-celular-DF5645630</w:t>
         </w:r>
@@ -6985,18 +6741,18 @@
     </w:p>
     <w:p>
       <w:pPr>
-        <w:pStyle w:val="FootnoteText"/>
+        <w:pStyle w:val="Textonotapie"/>
       </w:pPr>
     </w:p>
   </w:footnote>
   <w:footnote w:id="5">
     <w:p>
       <w:pPr>
-        <w:pStyle w:val="FootnoteText"/>
-      </w:pPr>
-      <w:r>
-        <w:rPr>
-          <w:rStyle w:val="FootnoteReference"/>
+        <w:pStyle w:val="Textonotapie"/>
+      </w:pPr>
+      <w:r>
+        <w:rPr>
+          <w:rStyle w:val="Refdenotaalpie"/>
         </w:rPr>
         <w:footnoteRef/>
       </w:r>
@@ -7015,7 +6771,7 @@
     </w:p>
     <w:p>
       <w:pPr>
-        <w:pStyle w:val="FootnoteText"/>
+        <w:pStyle w:val="Textonotapie"/>
       </w:pPr>
       <w:r>
         <w:t>&lt;</w:t>
@@ -7023,7 +6779,7 @@
       <w:hyperlink r:id="rId4" w:history="1">
         <w:r>
           <w:rPr>
-            <w:rStyle w:val="Hyperlink"/>
+            <w:rStyle w:val="Hipervnculo"/>
           </w:rPr>
           <w:t>http://www.eltiempo.com/tecnosfera/novedades-tecnologia/habitos-de-consumo-en-el-uso-de-dispositivos-moviles-en-colombia-96270</w:t>
         </w:r>
@@ -7036,11 +6792,11 @@
   <w:footnote w:id="6">
     <w:p>
       <w:pPr>
-        <w:pStyle w:val="FootnoteText"/>
-      </w:pPr>
-      <w:r>
-        <w:rPr>
-          <w:rStyle w:val="FootnoteReference"/>
+        <w:pStyle w:val="Textonotapie"/>
+      </w:pPr>
+      <w:r>
+        <w:rPr>
+          <w:rStyle w:val="Refdenotaalpie"/>
         </w:rPr>
         <w:footnoteRef/>
       </w:r>
@@ -7055,11 +6811,11 @@
   <w:footnote w:id="7">
     <w:p>
       <w:pPr>
-        <w:pStyle w:val="FootnoteText"/>
-      </w:pPr>
-      <w:r>
-        <w:rPr>
-          <w:rStyle w:val="FootnoteReference"/>
+        <w:pStyle w:val="Textonotapie"/>
+      </w:pPr>
+      <w:r>
+        <w:rPr>
+          <w:rStyle w:val="Refdenotaalpie"/>
         </w:rPr>
         <w:footnoteRef/>
       </w:r>
@@ -7082,7 +6838,7 @@
       </w:pPr>
       <w:r>
         <w:rPr>
-          <w:rStyle w:val="FootnoteReference"/>
+          <w:rStyle w:val="Refdenotaalpie"/>
         </w:rPr>
         <w:footnoteRef/>
       </w:r>
@@ -7094,11 +6850,11 @@
   <w:footnote w:id="9">
     <w:p>
       <w:pPr>
-        <w:pStyle w:val="FootnoteText"/>
-      </w:pPr>
-      <w:r>
-        <w:rPr>
-          <w:rStyle w:val="FootnoteReference"/>
+        <w:pStyle w:val="Textonotapie"/>
+      </w:pPr>
+      <w:r>
+        <w:rPr>
+          <w:rStyle w:val="Refdenotaalpie"/>
         </w:rPr>
         <w:footnoteRef/>
       </w:r>
@@ -7113,11 +6869,11 @@
   <w:footnote w:id="10">
     <w:p>
       <w:pPr>
-        <w:pStyle w:val="FootnoteText"/>
-      </w:pPr>
-      <w:r>
-        <w:rPr>
-          <w:rStyle w:val="FootnoteReference"/>
+        <w:pStyle w:val="Textonotapie"/>
+      </w:pPr>
+      <w:r>
+        <w:rPr>
+          <w:rStyle w:val="Refdenotaalpie"/>
         </w:rPr>
         <w:footnoteRef/>
       </w:r>
@@ -7132,11 +6888,11 @@
   <w:footnote w:id="11">
     <w:p>
       <w:pPr>
-        <w:pStyle w:val="FootnoteText"/>
-      </w:pPr>
-      <w:r>
-        <w:rPr>
-          <w:rStyle w:val="FootnoteReference"/>
+        <w:pStyle w:val="Textonotapie"/>
+      </w:pPr>
+      <w:r>
+        <w:rPr>
+          <w:rStyle w:val="Refdenotaalpie"/>
         </w:rPr>
         <w:footnoteRef/>
       </w:r>
@@ -7152,7 +6908,7 @@
 </file>
 
 <file path=word/numbering.xml><?xml version="1.0" encoding="utf-8"?>
-<w:numbering xmlns:wpc="http://schemas.microsoft.com/office/word/2010/wordprocessingCanvas" xmlns:cx="http://schemas.microsoft.com/office/drawing/2014/chartex" xmlns:cx1="http://schemas.microsoft.com/office/drawing/2015/9/8/chartex" xmlns:cx2="http://schemas.microsoft.com/office/drawing/2015/10/21/chartex" xmlns:cx3="http://schemas.microsoft.com/office/drawing/2016/5/9/chartex" xmlns:cx4="http://schemas.microsoft.com/office/drawing/2016/5/10/chartex" xmlns:cx5="http://schemas.microsoft.com/office/drawing/2016/5/11/chartex" xmlns:cx6="http://schemas.microsoft.com/office/drawing/2016/5/12/chartex" xmlns:cx7="http://schemas.microsoft.com/office/drawing/2016/5/13/chartex" xmlns:cx8="http://schemas.microsoft.com/office/drawing/2016/5/14/chartex" xmlns:mc="http://schemas.openxmlformats.org/markup-compatibility/2006" xmlns:aink="http://schemas.microsoft.com/office/drawing/2016/ink" xmlns:am3d="http://schemas.microsoft.com/office/drawing/2017/model3d" xmlns:o="urn:schemas-microsoft-com:office:office" xmlns:r="http://schemas.openxmlformats.org/officeDocument/2006/relationships" xmlns:m="http://schemas.openxmlformats.org/officeDocument/2006/math" xmlns:v="urn:schemas-microsoft-com:vml" xmlns:wp14="http://schemas.microsoft.com/office/word/2010/wordprocessingDrawing" xmlns:wp="http://schemas.openxmlformats.org/drawingml/2006/wordprocessingDrawing" xmlns:w10="urn:schemas-microsoft-com:office:word" xmlns:w="http://schemas.openxmlformats.org/wordprocessingml/2006/main" xmlns:w14="http://schemas.microsoft.com/office/word/2010/wordml" xmlns:w15="http://schemas.microsoft.com/office/word/2012/wordml" xmlns:w16cid="http://schemas.microsoft.com/office/word/2016/wordml/cid" xmlns:w16se="http://schemas.microsoft.com/office/word/2015/wordml/symex" xmlns:wpg="http://schemas.microsoft.com/office/word/2010/wordprocessingGroup" xmlns:wpi="http://schemas.microsoft.com/office/word/2010/wordprocessingInk" xmlns:wne="http://schemas.microsoft.com/office/word/2006/wordml" xmlns:wps="http://schemas.microsoft.com/office/word/2010/wordprocessingShape" mc:Ignorable="w14 w15 w16se w16cid wp14">
+<w:numbering xmlns:wpc="http://schemas.microsoft.com/office/word/2010/wordprocessingCanvas" xmlns:cx="http://schemas.microsoft.com/office/drawing/2014/chartex" xmlns:mc="http://schemas.openxmlformats.org/markup-compatibility/2006" xmlns:o="urn:schemas-microsoft-com:office:office" xmlns:r="http://schemas.openxmlformats.org/officeDocument/2006/relationships" xmlns:m="http://schemas.openxmlformats.org/officeDocument/2006/math" xmlns:v="urn:schemas-microsoft-com:vml" xmlns:wp14="http://schemas.microsoft.com/office/word/2010/wordprocessingDrawing" xmlns:wp="http://schemas.openxmlformats.org/drawingml/2006/wordprocessingDrawing" xmlns:w10="urn:schemas-microsoft-com:office:word" xmlns:w="http://schemas.openxmlformats.org/wordprocessingml/2006/main" xmlns:w14="http://schemas.microsoft.com/office/word/2010/wordml" xmlns:w15="http://schemas.microsoft.com/office/word/2012/wordml" xmlns:w16se="http://schemas.microsoft.com/office/word/2015/wordml/symex" xmlns:wpg="http://schemas.microsoft.com/office/word/2010/wordprocessingGroup" xmlns:wpi="http://schemas.microsoft.com/office/word/2010/wordprocessingInk" xmlns:wne="http://schemas.microsoft.com/office/word/2006/wordml" xmlns:wps="http://schemas.microsoft.com/office/word/2010/wordprocessingShape" mc:Ignorable="w14 w15 w16se wp14">
   <w:abstractNum w:abstractNumId="0" w15:restartNumberingAfterBreak="0">
     <w:nsid w:val="15B1684F"/>
     <w:multiLevelType w:val="hybridMultilevel"/>
@@ -7781,7 +7537,7 @@
 </file>
 
 <file path=word/styles.xml><?xml version="1.0" encoding="utf-8"?>
-<w:styles xmlns:mc="http://schemas.openxmlformats.org/markup-compatibility/2006" xmlns:r="http://schemas.openxmlformats.org/officeDocument/2006/relationships" xmlns:w="http://schemas.openxmlformats.org/wordprocessingml/2006/main" xmlns:w14="http://schemas.microsoft.com/office/word/2010/wordml" xmlns:w15="http://schemas.microsoft.com/office/word/2012/wordml" xmlns:w16cid="http://schemas.microsoft.com/office/word/2016/wordml/cid" xmlns:w16se="http://schemas.microsoft.com/office/word/2015/wordml/symex" mc:Ignorable="w14 w15 w16se w16cid">
+<w:styles xmlns:mc="http://schemas.openxmlformats.org/markup-compatibility/2006" xmlns:r="http://schemas.openxmlformats.org/officeDocument/2006/relationships" xmlns:w="http://schemas.openxmlformats.org/wordprocessingml/2006/main" xmlns:w14="http://schemas.microsoft.com/office/word/2010/wordml" xmlns:w15="http://schemas.microsoft.com/office/word/2012/wordml" xmlns:w16se="http://schemas.microsoft.com/office/word/2015/wordml/symex" mc:Ignorable="w14 w15 w16se">
   <w:docDefaults>
     <w:rPrDefault>
       <w:rPr>
@@ -7797,7 +7553,7 @@
       </w:pPr>
     </w:pPrDefault>
   </w:docDefaults>
-  <w:latentStyles w:defLockedState="0" w:defUIPriority="99" w:defSemiHidden="0" w:defUnhideWhenUsed="0" w:defQFormat="0" w:count="375">
+  <w:latentStyles w:defLockedState="0" w:defUIPriority="99" w:defSemiHidden="0" w:defUnhideWhenUsed="0" w:defQFormat="0" w:count="371">
     <w:lsdException w:name="Normal" w:uiPriority="0" w:qFormat="1"/>
     <w:lsdException w:name="heading 1" w:uiPriority="9" w:qFormat="1"/>
     <w:lsdException w:name="heading 2" w:semiHidden="1" w:uiPriority="9" w:unhideWhenUsed="1" w:qFormat="1"/>
@@ -8169,20 +7925,16 @@
     <w:lsdException w:name="List Table 5 Dark Accent 6" w:uiPriority="50"/>
     <w:lsdException w:name="List Table 6 Colorful Accent 6" w:uiPriority="51"/>
     <w:lsdException w:name="List Table 7 Colorful Accent 6" w:uiPriority="52"/>
-    <w:lsdException w:name="Mention" w:semiHidden="1" w:unhideWhenUsed="1"/>
-    <w:lsdException w:name="Smart Hyperlink" w:semiHidden="1" w:unhideWhenUsed="1"/>
-    <w:lsdException w:name="Hashtag" w:semiHidden="1" w:unhideWhenUsed="1"/>
-    <w:lsdException w:name="Unresolved Mention" w:semiHidden="1" w:unhideWhenUsed="1"/>
   </w:latentStyles>
   <w:style w:type="paragraph" w:default="1" w:styleId="Normal">
     <w:name w:val="Normal"/>
     <w:qFormat/>
   </w:style>
-  <w:style w:type="paragraph" w:styleId="Heading2">
+  <w:style w:type="paragraph" w:styleId="Ttulo2">
     <w:name w:val="heading 2"/>
     <w:basedOn w:val="Normal"/>
     <w:next w:val="Normal"/>
-    <w:link w:val="Heading2Char"/>
+    <w:link w:val="Ttulo2Car"/>
     <w:uiPriority w:val="9"/>
     <w:semiHidden/>
     <w:unhideWhenUsed/>
@@ -8201,11 +7953,11 @@
       <w:szCs w:val="26"/>
     </w:rPr>
   </w:style>
-  <w:style w:type="paragraph" w:styleId="Heading3">
+  <w:style w:type="paragraph" w:styleId="Ttulo3">
     <w:name w:val="heading 3"/>
     <w:basedOn w:val="Normal"/>
     <w:next w:val="Normal"/>
-    <w:link w:val="Heading3Char"/>
+    <w:link w:val="Ttulo3Car"/>
     <w:uiPriority w:val="9"/>
     <w:semiHidden/>
     <w:unhideWhenUsed/>
@@ -8224,12 +7976,13 @@
       <w:szCs w:val="24"/>
     </w:rPr>
   </w:style>
-  <w:style w:type="character" w:default="1" w:styleId="DefaultParagraphFont">
+  <w:style w:type="character" w:default="1" w:styleId="Fuentedeprrafopredeter">
     <w:name w:val="Default Paragraph Font"/>
     <w:uiPriority w:val="1"/>
+    <w:semiHidden/>
     <w:unhideWhenUsed/>
   </w:style>
-  <w:style w:type="table" w:default="1" w:styleId="TableNormal">
+  <w:style w:type="table" w:default="1" w:styleId="Tablanormal">
     <w:name w:val="Normal Table"/>
     <w:uiPriority w:val="99"/>
     <w:semiHidden/>
@@ -8244,13 +7997,13 @@
       </w:tblCellMar>
     </w:tblPr>
   </w:style>
-  <w:style w:type="numbering" w:default="1" w:styleId="NoList">
+  <w:style w:type="numbering" w:default="1" w:styleId="Sinlista">
     <w:name w:val="No List"/>
     <w:uiPriority w:val="99"/>
     <w:semiHidden/>
     <w:unhideWhenUsed/>
   </w:style>
-  <w:style w:type="paragraph" w:styleId="ListParagraph">
+  <w:style w:type="paragraph" w:styleId="Prrafodelista">
     <w:name w:val="List Paragraph"/>
     <w:basedOn w:val="Normal"/>
     <w:uiPriority w:val="34"/>
@@ -8261,9 +8014,9 @@
       <w:contextualSpacing/>
     </w:pPr>
   </w:style>
-  <w:style w:type="character" w:styleId="Hyperlink">
+  <w:style w:type="character" w:styleId="Hipervnculo">
     <w:name w:val="Hyperlink"/>
-    <w:basedOn w:val="DefaultParagraphFont"/>
+    <w:basedOn w:val="Fuentedeprrafopredeter"/>
     <w:uiPriority w:val="99"/>
     <w:unhideWhenUsed/>
     <w:rsid w:val="002F0715"/>
@@ -8272,9 +8025,9 @@
       <w:u w:val="single"/>
     </w:rPr>
   </w:style>
-  <w:style w:type="character" w:styleId="FollowedHyperlink">
+  <w:style w:type="character" w:styleId="Hipervnculovisitado">
     <w:name w:val="FollowedHyperlink"/>
-    <w:basedOn w:val="DefaultParagraphFont"/>
+    <w:basedOn w:val="Fuentedeprrafopredeter"/>
     <w:uiPriority w:val="99"/>
     <w:semiHidden/>
     <w:unhideWhenUsed/>
@@ -8284,7 +8037,7 @@
       <w:u w:val="single"/>
     </w:rPr>
   </w:style>
-  <w:style w:type="paragraph" w:styleId="Revision">
+  <w:style w:type="paragraph" w:styleId="Revisin">
     <w:name w:val="Revision"/>
     <w:hidden/>
     <w:uiPriority w:val="99"/>
@@ -8294,10 +8047,10 @@
       <w:spacing w:after="0" w:line="240" w:lineRule="auto"/>
     </w:pPr>
   </w:style>
-  <w:style w:type="paragraph" w:styleId="BalloonText">
+  <w:style w:type="paragraph" w:styleId="Textodeglobo">
     <w:name w:val="Balloon Text"/>
     <w:basedOn w:val="Normal"/>
-    <w:link w:val="BalloonTextChar"/>
+    <w:link w:val="TextodegloboCar"/>
     <w:uiPriority w:val="99"/>
     <w:semiHidden/>
     <w:unhideWhenUsed/>
@@ -8311,10 +8064,10 @@
       <w:szCs w:val="18"/>
     </w:rPr>
   </w:style>
-  <w:style w:type="character" w:customStyle="1" w:styleId="BalloonTextChar">
-    <w:name w:val="Balloon Text Char"/>
-    <w:basedOn w:val="DefaultParagraphFont"/>
-    <w:link w:val="BalloonText"/>
+  <w:style w:type="character" w:customStyle="1" w:styleId="TextodegloboCar">
+    <w:name w:val="Texto de globo Car"/>
+    <w:basedOn w:val="Fuentedeprrafopredeter"/>
+    <w:link w:val="Textodeglobo"/>
     <w:uiPriority w:val="99"/>
     <w:semiHidden/>
     <w:rsid w:val="004E7A26"/>
@@ -8324,9 +8077,9 @@
       <w:szCs w:val="18"/>
     </w:rPr>
   </w:style>
-  <w:style w:type="character" w:styleId="Emphasis">
+  <w:style w:type="character" w:styleId="nfasis">
     <w:name w:val="Emphasis"/>
-    <w:basedOn w:val="DefaultParagraphFont"/>
+    <w:basedOn w:val="Fuentedeprrafopredeter"/>
     <w:uiPriority w:val="20"/>
     <w:qFormat/>
     <w:rsid w:val="00E30004"/>
@@ -8335,9 +8088,9 @@
       <w:iCs/>
     </w:rPr>
   </w:style>
-  <w:style w:type="character" w:styleId="CommentReference">
+  <w:style w:type="character" w:styleId="Refdecomentario">
     <w:name w:val="annotation reference"/>
-    <w:basedOn w:val="DefaultParagraphFont"/>
+    <w:basedOn w:val="Fuentedeprrafopredeter"/>
     <w:uiPriority w:val="99"/>
     <w:semiHidden/>
     <w:unhideWhenUsed/>
@@ -8347,10 +8100,10 @@
       <w:szCs w:val="16"/>
     </w:rPr>
   </w:style>
-  <w:style w:type="paragraph" w:styleId="CommentText">
+  <w:style w:type="paragraph" w:styleId="Textocomentario">
     <w:name w:val="annotation text"/>
     <w:basedOn w:val="Normal"/>
-    <w:link w:val="CommentTextChar"/>
+    <w:link w:val="TextocomentarioCar"/>
     <w:uiPriority w:val="99"/>
     <w:semiHidden/>
     <w:unhideWhenUsed/>
@@ -8363,10 +8116,10 @@
       <w:szCs w:val="20"/>
     </w:rPr>
   </w:style>
-  <w:style w:type="character" w:customStyle="1" w:styleId="CommentTextChar">
-    <w:name w:val="Comment Text Char"/>
-    <w:basedOn w:val="DefaultParagraphFont"/>
-    <w:link w:val="CommentText"/>
+  <w:style w:type="character" w:customStyle="1" w:styleId="TextocomentarioCar">
+    <w:name w:val="Texto comentario Car"/>
+    <w:basedOn w:val="Fuentedeprrafopredeter"/>
+    <w:link w:val="Textocomentario"/>
     <w:uiPriority w:val="99"/>
     <w:semiHidden/>
     <w:rsid w:val="00547B8E"/>
@@ -8375,11 +8128,11 @@
       <w:szCs w:val="20"/>
     </w:rPr>
   </w:style>
-  <w:style w:type="paragraph" w:styleId="CommentSubject">
+  <w:style w:type="paragraph" w:styleId="Asuntodelcomentario">
     <w:name w:val="annotation subject"/>
-    <w:basedOn w:val="CommentText"/>
-    <w:next w:val="CommentText"/>
-    <w:link w:val="CommentSubjectChar"/>
+    <w:basedOn w:val="Textocomentario"/>
+    <w:next w:val="Textocomentario"/>
+    <w:link w:val="AsuntodelcomentarioCar"/>
     <w:uiPriority w:val="99"/>
     <w:semiHidden/>
     <w:unhideWhenUsed/>
@@ -8389,10 +8142,10 @@
       <w:bCs/>
     </w:rPr>
   </w:style>
-  <w:style w:type="character" w:customStyle="1" w:styleId="CommentSubjectChar">
-    <w:name w:val="Comment Subject Char"/>
-    <w:basedOn w:val="CommentTextChar"/>
-    <w:link w:val="CommentSubject"/>
+  <w:style w:type="character" w:customStyle="1" w:styleId="AsuntodelcomentarioCar">
+    <w:name w:val="Asunto del comentario Car"/>
+    <w:basedOn w:val="TextocomentarioCar"/>
+    <w:link w:val="Asuntodelcomentario"/>
     <w:uiPriority w:val="99"/>
     <w:semiHidden/>
     <w:rsid w:val="00547B8E"/>
@@ -8403,10 +8156,10 @@
       <w:szCs w:val="20"/>
     </w:rPr>
   </w:style>
-  <w:style w:type="paragraph" w:styleId="FootnoteText">
+  <w:style w:type="paragraph" w:styleId="Textonotapie">
     <w:name w:val="footnote text"/>
     <w:basedOn w:val="Normal"/>
-    <w:link w:val="FootnoteTextChar"/>
+    <w:link w:val="TextonotapieCar"/>
     <w:uiPriority w:val="99"/>
     <w:semiHidden/>
     <w:unhideWhenUsed/>
@@ -8419,10 +8172,10 @@
       <w:szCs w:val="20"/>
     </w:rPr>
   </w:style>
-  <w:style w:type="character" w:customStyle="1" w:styleId="FootnoteTextChar">
-    <w:name w:val="Footnote Text Char"/>
-    <w:basedOn w:val="DefaultParagraphFont"/>
-    <w:link w:val="FootnoteText"/>
+  <w:style w:type="character" w:customStyle="1" w:styleId="TextonotapieCar">
+    <w:name w:val="Texto nota pie Car"/>
+    <w:basedOn w:val="Fuentedeprrafopredeter"/>
+    <w:link w:val="Textonotapie"/>
     <w:uiPriority w:val="99"/>
     <w:semiHidden/>
     <w:rsid w:val="00383BD4"/>
@@ -8431,9 +8184,9 @@
       <w:szCs w:val="20"/>
     </w:rPr>
   </w:style>
-  <w:style w:type="character" w:styleId="FootnoteReference">
+  <w:style w:type="character" w:styleId="Refdenotaalpie">
     <w:name w:val="footnote reference"/>
-    <w:basedOn w:val="DefaultParagraphFont"/>
+    <w:basedOn w:val="Fuentedeprrafopredeter"/>
     <w:uiPriority w:val="99"/>
     <w:semiHidden/>
     <w:unhideWhenUsed/>
@@ -8444,7 +8197,7 @@
   </w:style>
   <w:style w:type="character" w:customStyle="1" w:styleId="Mencinsinresolver1">
     <w:name w:val="Mención sin resolver1"/>
-    <w:basedOn w:val="DefaultParagraphFont"/>
+    <w:basedOn w:val="Fuentedeprrafopredeter"/>
     <w:uiPriority w:val="99"/>
     <w:semiHidden/>
     <w:unhideWhenUsed/>
@@ -8454,10 +8207,10 @@
       <w:shd w:val="clear" w:color="auto" w:fill="E6E6E6"/>
     </w:rPr>
   </w:style>
-  <w:style w:type="paragraph" w:styleId="EndnoteText">
+  <w:style w:type="paragraph" w:styleId="Textonotaalfinal">
     <w:name w:val="endnote text"/>
     <w:basedOn w:val="Normal"/>
-    <w:link w:val="EndnoteTextChar"/>
+    <w:link w:val="TextonotaalfinalCar"/>
     <w:uiPriority w:val="99"/>
     <w:semiHidden/>
     <w:unhideWhenUsed/>
@@ -8470,10 +8223,10 @@
       <w:szCs w:val="20"/>
     </w:rPr>
   </w:style>
-  <w:style w:type="character" w:customStyle="1" w:styleId="EndnoteTextChar">
-    <w:name w:val="Endnote Text Char"/>
-    <w:basedOn w:val="DefaultParagraphFont"/>
-    <w:link w:val="EndnoteText"/>
+  <w:style w:type="character" w:customStyle="1" w:styleId="TextonotaalfinalCar">
+    <w:name w:val="Texto nota al final Car"/>
+    <w:basedOn w:val="Fuentedeprrafopredeter"/>
+    <w:link w:val="Textonotaalfinal"/>
     <w:uiPriority w:val="99"/>
     <w:semiHidden/>
     <w:rsid w:val="00BB3225"/>
@@ -8482,9 +8235,9 @@
       <w:szCs w:val="20"/>
     </w:rPr>
   </w:style>
-  <w:style w:type="character" w:styleId="EndnoteReference">
+  <w:style w:type="character" w:styleId="Refdenotaalfinal">
     <w:name w:val="endnote reference"/>
-    <w:basedOn w:val="DefaultParagraphFont"/>
+    <w:basedOn w:val="Fuentedeprrafopredeter"/>
     <w:uiPriority w:val="99"/>
     <w:semiHidden/>
     <w:unhideWhenUsed/>
@@ -8493,9 +8246,9 @@
       <w:vertAlign w:val="superscript"/>
     </w:rPr>
   </w:style>
-  <w:style w:type="character" w:styleId="UnresolvedMention">
+  <w:style w:type="character" w:customStyle="1" w:styleId="UnresolvedMention">
     <w:name w:val="Unresolved Mention"/>
-    <w:basedOn w:val="DefaultParagraphFont"/>
+    <w:basedOn w:val="Fuentedeprrafopredeter"/>
     <w:uiPriority w:val="99"/>
     <w:semiHidden/>
     <w:unhideWhenUsed/>
@@ -8505,10 +8258,10 @@
       <w:shd w:val="clear" w:color="auto" w:fill="E6E6E6"/>
     </w:rPr>
   </w:style>
-  <w:style w:type="character" w:customStyle="1" w:styleId="Heading2Char">
-    <w:name w:val="Heading 2 Char"/>
-    <w:basedOn w:val="DefaultParagraphFont"/>
-    <w:link w:val="Heading2"/>
+  <w:style w:type="character" w:customStyle="1" w:styleId="Ttulo2Car">
+    <w:name w:val="Título 2 Car"/>
+    <w:basedOn w:val="Fuentedeprrafopredeter"/>
+    <w:link w:val="Ttulo2"/>
     <w:uiPriority w:val="9"/>
     <w:semiHidden/>
     <w:rsid w:val="00BF14AC"/>
@@ -8519,10 +8272,10 @@
       <w:szCs w:val="26"/>
     </w:rPr>
   </w:style>
-  <w:style w:type="character" w:customStyle="1" w:styleId="Heading3Char">
-    <w:name w:val="Heading 3 Char"/>
-    <w:basedOn w:val="DefaultParagraphFont"/>
-    <w:link w:val="Heading3"/>
+  <w:style w:type="character" w:customStyle="1" w:styleId="Ttulo3Car">
+    <w:name w:val="Título 3 Car"/>
+    <w:basedOn w:val="Fuentedeprrafopredeter"/>
+    <w:link w:val="Ttulo3"/>
     <w:uiPriority w:val="9"/>
     <w:semiHidden/>
     <w:rsid w:val="00B64EC2"/>
@@ -8818,7 +8571,7 @@
 </file>
 
 <file path=customXml/itemProps1.xml><?xml version="1.0" encoding="utf-8"?>
-<ds:datastoreItem xmlns:ds="http://schemas.openxmlformats.org/officeDocument/2006/customXml" ds:itemID="{FAE1A164-DDFE-40C0-A25F-592D9671B1CA}">
+<ds:datastoreItem xmlns:ds="http://schemas.openxmlformats.org/officeDocument/2006/customXml" ds:itemID="{4223F8F0-49B3-4B3F-8A17-E845554A6825}">
   <ds:schemaRefs>
     <ds:schemaRef ds:uri="http://schemas.openxmlformats.org/officeDocument/2006/bibliography"/>
   </ds:schemaRefs>

</xml_diff>

<commit_message>
Mis notas al pie y referencia nacional
</commit_message>
<xml_diff>
--- a/Anteproyecto.docx
+++ b/Anteproyecto.docx
@@ -12,8 +12,6 @@
           <w:szCs w:val="24"/>
         </w:rPr>
       </w:pPr>
-      <w:bookmarkStart w:id="0" w:name="_GoBack"/>
-      <w:bookmarkEnd w:id="0"/>
       <w:r>
         <w:rPr>
           <w:rFonts w:ascii="Arial" w:hAnsi="Arial" w:cs="Arial"/>
@@ -1591,7 +1589,7 @@
         </w:rPr>
         <w:t xml:space="preserve"> </w:t>
       </w:r>
-      <w:bookmarkStart w:id="1" w:name="_Hlk513291131"/>
+      <w:bookmarkStart w:id="0" w:name="_Hlk513291131"/>
       <w:r>
         <w:rPr>
           <w:rFonts w:ascii="Arial" w:hAnsi="Arial" w:cs="Arial"/>
@@ -1608,7 +1606,7 @@
         </w:rPr>
         <w:t>iht solutions, s.l.</w:t>
       </w:r>
-      <w:bookmarkEnd w:id="1"/>
+      <w:bookmarkEnd w:id="0"/>
       <w:r>
         <w:rPr>
           <w:rStyle w:val="FootnoteReference"/>
@@ -2305,79 +2303,79 @@
           <w:sz w:val="24"/>
           <w:szCs w:val="24"/>
         </w:rPr>
+        <w:t>más</w:t>
+      </w:r>
+      <w:r>
+        <w:rPr>
+          <w:rFonts w:ascii="Arial" w:hAnsi="Arial" w:cs="Arial"/>
+          <w:sz w:val="24"/>
+          <w:szCs w:val="24"/>
+        </w:rPr>
+        <w:t xml:space="preserve"> alto en </w:t>
+      </w:r>
+      <w:r>
+        <w:rPr>
+          <w:rFonts w:ascii="Arial" w:hAnsi="Arial" w:cs="Arial"/>
+          <w:sz w:val="24"/>
+          <w:szCs w:val="24"/>
+        </w:rPr>
+        <w:t>Latinoamérica</w:t>
+      </w:r>
+      <w:r>
+        <w:rPr>
+          <w:rFonts w:ascii="Arial" w:hAnsi="Arial" w:cs="Arial"/>
+          <w:sz w:val="24"/>
+          <w:szCs w:val="24"/>
+        </w:rPr>
+        <w:t xml:space="preserve">; </w:t>
+      </w:r>
+      <w:r>
+        <w:rPr>
+          <w:rFonts w:ascii="Arial" w:hAnsi="Arial" w:cs="Arial"/>
+          <w:sz w:val="24"/>
+          <w:szCs w:val="24"/>
+        </w:rPr>
+        <w:t xml:space="preserve">por lo </w:t>
+      </w:r>
+      <w:r>
+        <w:rPr>
+          <w:rFonts w:ascii="Arial" w:hAnsi="Arial" w:cs="Arial"/>
+          <w:sz w:val="24"/>
+          <w:szCs w:val="24"/>
+        </w:rPr>
+        <w:t>tanto,</w:t>
+      </w:r>
+      <w:r>
+        <w:rPr>
+          <w:rFonts w:ascii="Arial" w:hAnsi="Arial" w:cs="Arial"/>
+          <w:sz w:val="24"/>
+          <w:szCs w:val="24"/>
+        </w:rPr>
+        <w:t xml:space="preserve"> es un </w:t>
+      </w:r>
+      <w:r>
+        <w:rPr>
+          <w:rFonts w:ascii="Arial" w:hAnsi="Arial" w:cs="Arial"/>
+          <w:sz w:val="24"/>
+          <w:szCs w:val="24"/>
+        </w:rPr>
+        <w:t>número</w:t>
+      </w:r>
+      <w:r>
+        <w:rPr>
+          <w:rFonts w:ascii="Arial" w:hAnsi="Arial" w:cs="Arial"/>
+          <w:sz w:val="24"/>
+          <w:szCs w:val="24"/>
+        </w:rPr>
+        <w:t xml:space="preserve"> que no debe ser </w:t>
+      </w:r>
+      <w:r>
+        <w:rPr>
+          <w:rFonts w:ascii="Arial" w:hAnsi="Arial" w:cs="Arial"/>
+          <w:sz w:val="24"/>
+          <w:szCs w:val="24"/>
+        </w:rPr>
         <w:lastRenderedPageBreak/>
-        <w:t>más</w:t>
-      </w:r>
-      <w:r>
-        <w:rPr>
-          <w:rFonts w:ascii="Arial" w:hAnsi="Arial" w:cs="Arial"/>
-          <w:sz w:val="24"/>
-          <w:szCs w:val="24"/>
-        </w:rPr>
-        <w:t xml:space="preserve"> alto en </w:t>
-      </w:r>
-      <w:r>
-        <w:rPr>
-          <w:rFonts w:ascii="Arial" w:hAnsi="Arial" w:cs="Arial"/>
-          <w:sz w:val="24"/>
-          <w:szCs w:val="24"/>
-        </w:rPr>
-        <w:t>Latinoamérica</w:t>
-      </w:r>
-      <w:r>
-        <w:rPr>
-          <w:rFonts w:ascii="Arial" w:hAnsi="Arial" w:cs="Arial"/>
-          <w:sz w:val="24"/>
-          <w:szCs w:val="24"/>
-        </w:rPr>
-        <w:t xml:space="preserve">; </w:t>
-      </w:r>
-      <w:r>
-        <w:rPr>
-          <w:rFonts w:ascii="Arial" w:hAnsi="Arial" w:cs="Arial"/>
-          <w:sz w:val="24"/>
-          <w:szCs w:val="24"/>
-        </w:rPr>
-        <w:t xml:space="preserve">por lo </w:t>
-      </w:r>
-      <w:r>
-        <w:rPr>
-          <w:rFonts w:ascii="Arial" w:hAnsi="Arial" w:cs="Arial"/>
-          <w:sz w:val="24"/>
-          <w:szCs w:val="24"/>
-        </w:rPr>
-        <w:t>tanto,</w:t>
-      </w:r>
-      <w:r>
-        <w:rPr>
-          <w:rFonts w:ascii="Arial" w:hAnsi="Arial" w:cs="Arial"/>
-          <w:sz w:val="24"/>
-          <w:szCs w:val="24"/>
-        </w:rPr>
-        <w:t xml:space="preserve"> es un </w:t>
-      </w:r>
-      <w:r>
-        <w:rPr>
-          <w:rFonts w:ascii="Arial" w:hAnsi="Arial" w:cs="Arial"/>
-          <w:sz w:val="24"/>
-          <w:szCs w:val="24"/>
-        </w:rPr>
-        <w:t>número</w:t>
-      </w:r>
-      <w:r>
-        <w:rPr>
-          <w:rFonts w:ascii="Arial" w:hAnsi="Arial" w:cs="Arial"/>
-          <w:sz w:val="24"/>
-          <w:szCs w:val="24"/>
-        </w:rPr>
-        <w:t xml:space="preserve"> que no debe ser </w:t>
-      </w:r>
-      <w:r>
-        <w:rPr>
-          <w:rFonts w:ascii="Arial" w:hAnsi="Arial" w:cs="Arial"/>
-          <w:sz w:val="24"/>
-          <w:szCs w:val="24"/>
-        </w:rPr>
         <w:t>pasado por alto</w:t>
       </w:r>
       <w:r>
@@ -3133,23 +3131,49 @@
           <w:sz w:val="24"/>
           <w:szCs w:val="24"/>
         </w:rPr>
-        <w:t xml:space="preserve"> para dar soporte a todos los </w:t>
-      </w:r>
-      <w:r>
-        <w:rPr>
-          <w:rFonts w:ascii="Arial" w:hAnsi="Arial" w:cs="Arial"/>
-          <w:sz w:val="24"/>
-          <w:szCs w:val="24"/>
-        </w:rPr>
-        <w:t>usuarios</w:t>
-      </w:r>
-      <w:r>
-        <w:rPr>
-          <w:rFonts w:ascii="Arial" w:hAnsi="Arial" w:cs="Arial"/>
-          <w:sz w:val="24"/>
-          <w:szCs w:val="24"/>
-        </w:rPr>
-        <w:t xml:space="preserve"> que hacen uso de sus servicios desde diferentes plataformas</w:t>
+        <w:t xml:space="preserve"> para dar soporte a los que hacen uso de sus servicios desde diferentes plataformas</w:t>
+      </w:r>
+      <w:r>
+        <w:rPr>
+          <w:rFonts w:ascii="Arial" w:hAnsi="Arial" w:cs="Arial"/>
+          <w:sz w:val="24"/>
+          <w:szCs w:val="24"/>
+        </w:rPr>
+        <w:t xml:space="preserve"> como </w:t>
+      </w:r>
+      <w:r>
+        <w:rPr>
+          <w:rFonts w:ascii="Arial" w:hAnsi="Arial" w:cs="Arial"/>
+          <w:sz w:val="24"/>
+          <w:szCs w:val="24"/>
+        </w:rPr>
+        <w:t xml:space="preserve">lo informa </w:t>
+      </w:r>
+      <w:proofErr w:type="spellStart"/>
+      <w:r>
+        <w:rPr>
+          <w:rFonts w:ascii="Arial" w:hAnsi="Arial" w:cs="Arial"/>
+          <w:sz w:val="24"/>
+          <w:szCs w:val="24"/>
+        </w:rPr>
+        <w:t>L</w:t>
+      </w:r>
+      <w:r>
+        <w:rPr>
+          <w:rFonts w:ascii="Arial" w:hAnsi="Arial" w:cs="Arial"/>
+          <w:sz w:val="24"/>
+          <w:szCs w:val="24"/>
+        </w:rPr>
+        <w:t>ancetalent</w:t>
+      </w:r>
+      <w:proofErr w:type="spellEnd"/>
+      <w:r>
+        <w:rPr>
+          <w:rFonts w:ascii="Arial" w:hAnsi="Arial" w:cs="Arial"/>
+          <w:sz w:val="24"/>
+          <w:szCs w:val="24"/>
+        </w:rPr>
+        <w:t xml:space="preserve"> </w:t>
       </w:r>
       <w:r>
         <w:rPr>
@@ -3166,7 +3190,121 @@
           <w:sz w:val="24"/>
           <w:szCs w:val="24"/>
         </w:rPr>
+        <w:t xml:space="preserve">en </w:t>
+      </w:r>
+      <w:r>
+        <w:rPr>
+          <w:rFonts w:ascii="Arial" w:hAnsi="Arial" w:cs="Arial"/>
+          <w:sz w:val="24"/>
+          <w:szCs w:val="24"/>
+        </w:rPr>
+        <w:t xml:space="preserve">su </w:t>
+      </w:r>
+      <w:r>
+        <w:rPr>
+          <w:rFonts w:ascii="Arial" w:hAnsi="Arial" w:cs="Arial"/>
+          <w:sz w:val="24"/>
+          <w:szCs w:val="24"/>
+        </w:rPr>
+        <w:t>post</w:t>
+      </w:r>
+      <w:r>
+        <w:rPr>
+          <w:rFonts w:ascii="Arial" w:hAnsi="Arial" w:cs="Arial"/>
+          <w:sz w:val="24"/>
+          <w:szCs w:val="24"/>
+        </w:rPr>
+        <w:t xml:space="preserve"> acerca de las ventajas de implementar aplicaciones </w:t>
+      </w:r>
+      <w:proofErr w:type="spellStart"/>
+      <w:r>
+        <w:rPr>
+          <w:rFonts w:ascii="Arial" w:hAnsi="Arial" w:cs="Arial"/>
+          <w:sz w:val="24"/>
+          <w:szCs w:val="24"/>
+        </w:rPr>
+        <w:t>moviles</w:t>
+      </w:r>
+      <w:proofErr w:type="spellEnd"/>
+      <w:r>
+        <w:rPr>
+          <w:rFonts w:ascii="Arial" w:hAnsi="Arial" w:cs="Arial"/>
+          <w:sz w:val="24"/>
+          <w:szCs w:val="24"/>
+        </w:rPr>
+        <w:t xml:space="preserve"> en las empresas</w:t>
+      </w:r>
+      <w:r>
+        <w:rPr>
+          <w:rFonts w:ascii="Arial" w:hAnsi="Arial" w:cs="Arial"/>
+          <w:sz w:val="24"/>
+          <w:szCs w:val="24"/>
+        </w:rPr>
         <w:t xml:space="preserve">, </w:t>
+      </w:r>
+      <w:r>
+        <w:rPr>
+          <w:rFonts w:ascii="Arial" w:hAnsi="Arial" w:cs="Arial"/>
+          <w:sz w:val="24"/>
+          <w:szCs w:val="24"/>
+        </w:rPr>
+        <w:t xml:space="preserve">en las que </w:t>
+      </w:r>
+      <w:r>
+        <w:rPr>
+          <w:rFonts w:ascii="Arial" w:hAnsi="Arial" w:cs="Arial"/>
+          <w:sz w:val="24"/>
+          <w:szCs w:val="24"/>
+        </w:rPr>
+        <w:t xml:space="preserve">también </w:t>
+      </w:r>
+      <w:r>
+        <w:rPr>
+          <w:rFonts w:ascii="Arial" w:hAnsi="Arial" w:cs="Arial"/>
+          <w:sz w:val="24"/>
+          <w:szCs w:val="24"/>
+        </w:rPr>
+        <w:t xml:space="preserve">se </w:t>
+      </w:r>
+      <w:r>
+        <w:rPr>
+          <w:rFonts w:ascii="Arial" w:hAnsi="Arial" w:cs="Arial"/>
+          <w:sz w:val="24"/>
+          <w:szCs w:val="24"/>
+        </w:rPr>
+        <w:t xml:space="preserve">destaca la disponibilidad de información, </w:t>
+      </w:r>
+      <w:r>
+        <w:rPr>
+          <w:rFonts w:ascii="Arial" w:hAnsi="Arial" w:cs="Arial"/>
+          <w:sz w:val="24"/>
+          <w:szCs w:val="24"/>
+        </w:rPr>
+        <w:t>la posibilidad de descubrir nuevos clientes, aumentar la fidelidad de los usuarios</w:t>
+      </w:r>
+      <w:r>
+        <w:rPr>
+          <w:rFonts w:ascii="Arial" w:hAnsi="Arial" w:cs="Arial"/>
+          <w:sz w:val="24"/>
+          <w:szCs w:val="24"/>
+        </w:rPr>
+        <w:t xml:space="preserve"> y </w:t>
+      </w:r>
+      <w:r>
+        <w:rPr>
+          <w:rFonts w:ascii="Arial" w:hAnsi="Arial" w:cs="Arial"/>
+          <w:sz w:val="24"/>
+          <w:szCs w:val="24"/>
+        </w:rPr>
+        <w:t xml:space="preserve">establecer </w:t>
+      </w:r>
+      <w:r>
+        <w:rPr>
+          <w:rFonts w:ascii="Arial" w:hAnsi="Arial" w:cs="Arial"/>
+          <w:sz w:val="24"/>
+          <w:szCs w:val="24"/>
+        </w:rPr>
+        <w:t xml:space="preserve">un mejor canal de comunicación, </w:t>
       </w:r>
       <w:r>
         <w:rPr>
@@ -3491,6 +3629,7 @@
           <w:sz w:val="24"/>
           <w:szCs w:val="24"/>
         </w:rPr>
+        <w:lastRenderedPageBreak/>
         <w:t>¿Cuál es el nivel de satisfacción de la comunidad universitaria de la Universidad de Nariño con las herramientas de acceso a la información de las que disponen?</w:t>
       </w:r>
     </w:p>
@@ -3585,7 +3724,6 @@
           <w:sz w:val="24"/>
           <w:szCs w:val="24"/>
         </w:rPr>
-        <w:lastRenderedPageBreak/>
         <w:t>Objetivos.</w:t>
       </w:r>
     </w:p>
@@ -3980,7 +4118,16 @@
           <w:sz w:val="24"/>
           <w:szCs w:val="24"/>
         </w:rPr>
-        <w:t>Así, llegada esta transición de eras tecnológicas, los ordenadores de escritorio e incluso portátiles han sido desplazados a un tipo de trabajo má</w:t>
+        <w:t xml:space="preserve">Así, llegada esta transición de eras tecnológicas, los </w:t>
+      </w:r>
+      <w:r>
+        <w:rPr>
+          <w:rFonts w:ascii="Arial" w:hAnsi="Arial" w:cs="Arial"/>
+          <w:sz w:val="24"/>
+          <w:szCs w:val="24"/>
+        </w:rPr>
+        <w:lastRenderedPageBreak/>
+        <w:t>ordenadores de escritorio e incluso portátiles han sido desplazados a un tipo de trabajo má</w:t>
       </w:r>
       <w:r>
         <w:rPr>
@@ -4052,7 +4199,871 @@
           <w:sz w:val="24"/>
           <w:szCs w:val="24"/>
         </w:rPr>
-        <w:t xml:space="preserve">como revisar redes sociales, consumir y generar </w:t>
+        <w:t>como revisar redes sociales, consumir y generar información, escuch</w:t>
+      </w:r>
+      <w:r>
+        <w:rPr>
+          <w:rFonts w:ascii="Arial" w:hAnsi="Arial" w:cs="Arial"/>
+          <w:sz w:val="24"/>
+          <w:szCs w:val="24"/>
+        </w:rPr>
+        <w:t>ar música, ver videos, jugar y muchas otras</w:t>
+      </w:r>
+      <w:r>
+        <w:rPr>
+          <w:rFonts w:ascii="Arial" w:hAnsi="Arial" w:cs="Arial"/>
+          <w:sz w:val="24"/>
+          <w:szCs w:val="24"/>
+        </w:rPr>
+        <w:t xml:space="preserve"> necesidades que no requieren de potentes ordenadores</w:t>
+      </w:r>
+      <w:r>
+        <w:rPr>
+          <w:rStyle w:val="FootnoteReference"/>
+          <w:rFonts w:ascii="Arial" w:hAnsi="Arial" w:cs="Arial"/>
+          <w:sz w:val="24"/>
+          <w:szCs w:val="24"/>
+        </w:rPr>
+        <w:footnoteReference w:id="6"/>
+      </w:r>
+      <w:r>
+        <w:rPr>
+          <w:rFonts w:ascii="Arial" w:hAnsi="Arial" w:cs="Arial"/>
+          <w:sz w:val="24"/>
+          <w:szCs w:val="24"/>
+        </w:rPr>
+        <w:t>.</w:t>
+      </w:r>
+    </w:p>
+    <w:p>
+      <w:pPr>
+        <w:pStyle w:val="ListParagraph"/>
+        <w:spacing w:line="360" w:lineRule="auto"/>
+        <w:jc w:val="both"/>
+        <w:rPr>
+          <w:rFonts w:ascii="Arial" w:hAnsi="Arial" w:cs="Arial"/>
+          <w:sz w:val="24"/>
+          <w:szCs w:val="24"/>
+        </w:rPr>
+      </w:pPr>
+    </w:p>
+    <w:p>
+      <w:pPr>
+        <w:pStyle w:val="ListParagraph"/>
+        <w:spacing w:line="360" w:lineRule="auto"/>
+        <w:jc w:val="both"/>
+        <w:rPr>
+          <w:rFonts w:ascii="Arial" w:hAnsi="Arial" w:cs="Arial"/>
+          <w:sz w:val="24"/>
+          <w:szCs w:val="24"/>
+        </w:rPr>
+      </w:pPr>
+      <w:r>
+        <w:rPr>
+          <w:rFonts w:ascii="Arial" w:hAnsi="Arial" w:cs="Arial"/>
+          <w:sz w:val="24"/>
+          <w:szCs w:val="24"/>
+        </w:rPr>
+        <w:t>Es por eso que, e</w:t>
+      </w:r>
+      <w:r>
+        <w:rPr>
+          <w:rFonts w:ascii="Arial" w:hAnsi="Arial" w:cs="Arial"/>
+          <w:sz w:val="24"/>
+          <w:szCs w:val="24"/>
+        </w:rPr>
+        <w:t>n la actualidad, los teléfonos inteligentes</w:t>
+      </w:r>
+      <w:r>
+        <w:rPr>
+          <w:rFonts w:ascii="Arial" w:hAnsi="Arial" w:cs="Arial"/>
+          <w:sz w:val="24"/>
+          <w:szCs w:val="24"/>
+        </w:rPr>
+        <w:t xml:space="preserve"> se han convertido en el soporte de</w:t>
+      </w:r>
+      <w:r>
+        <w:rPr>
+          <w:rFonts w:ascii="Arial" w:hAnsi="Arial" w:cs="Arial"/>
+          <w:sz w:val="24"/>
+          <w:szCs w:val="24"/>
+        </w:rPr>
+        <w:t xml:space="preserve"> una gran variedad de </w:t>
+      </w:r>
+      <w:r>
+        <w:rPr>
+          <w:rFonts w:ascii="Arial" w:hAnsi="Arial" w:cs="Arial"/>
+          <w:sz w:val="24"/>
+          <w:szCs w:val="24"/>
+        </w:rPr>
+        <w:t>funciones en nuestra vida c</w:t>
+      </w:r>
+      <w:r>
+        <w:rPr>
+          <w:rFonts w:ascii="Arial" w:hAnsi="Arial" w:cs="Arial"/>
+          <w:sz w:val="24"/>
+          <w:szCs w:val="24"/>
+        </w:rPr>
+        <w:t>otidiana.</w:t>
+      </w:r>
+      <w:r>
+        <w:rPr>
+          <w:rFonts w:ascii="Arial" w:hAnsi="Arial" w:cs="Arial"/>
+          <w:sz w:val="24"/>
+          <w:szCs w:val="24"/>
+        </w:rPr>
+        <w:t xml:space="preserve"> </w:t>
+      </w:r>
+      <w:r>
+        <w:rPr>
+          <w:rFonts w:ascii="Arial" w:hAnsi="Arial" w:cs="Arial"/>
+          <w:sz w:val="24"/>
+          <w:szCs w:val="24"/>
+        </w:rPr>
+        <w:t>C</w:t>
+      </w:r>
+      <w:r>
+        <w:rPr>
+          <w:rFonts w:ascii="Arial" w:hAnsi="Arial" w:cs="Arial"/>
+          <w:sz w:val="24"/>
+          <w:szCs w:val="24"/>
+        </w:rPr>
+        <w:t>omo comenta Beatriz Marín Ochoa</w:t>
+      </w:r>
+      <w:r>
+        <w:rPr>
+          <w:rStyle w:val="FootnoteReference"/>
+          <w:rFonts w:ascii="Arial" w:hAnsi="Arial" w:cs="Arial"/>
+          <w:sz w:val="24"/>
+          <w:szCs w:val="24"/>
+        </w:rPr>
+        <w:footnoteReference w:id="7"/>
+      </w:r>
+      <w:r>
+        <w:rPr>
+          <w:rFonts w:ascii="Arial" w:hAnsi="Arial" w:cs="Arial"/>
+          <w:sz w:val="24"/>
+          <w:szCs w:val="24"/>
+        </w:rPr>
+        <w:t>, u</w:t>
+      </w:r>
+      <w:r>
+        <w:rPr>
+          <w:rFonts w:ascii="Arial" w:hAnsi="Arial" w:cs="Arial"/>
+          <w:sz w:val="24"/>
+          <w:szCs w:val="24"/>
+        </w:rPr>
+        <w:t xml:space="preserve">n teléfono inteligente </w:t>
+      </w:r>
+      <w:r>
+        <w:rPr>
+          <w:rFonts w:ascii="Arial" w:hAnsi="Arial" w:cs="Arial"/>
+          <w:sz w:val="24"/>
+          <w:szCs w:val="24"/>
+        </w:rPr>
+        <w:t>puede ser</w:t>
+      </w:r>
+      <w:r>
+        <w:rPr>
+          <w:rFonts w:ascii="Arial" w:hAnsi="Arial" w:cs="Arial"/>
+          <w:sz w:val="24"/>
+          <w:szCs w:val="24"/>
+        </w:rPr>
+        <w:t xml:space="preserve"> una biblioteca, un asistente personal, un archivo de datos, un equipo que graba aud</w:t>
+      </w:r>
+      <w:r>
+        <w:rPr>
+          <w:rFonts w:ascii="Arial" w:hAnsi="Arial" w:cs="Arial"/>
+          <w:sz w:val="24"/>
+          <w:szCs w:val="24"/>
+        </w:rPr>
+        <w:t>io y video, toma notas y fotos, entre otras muchas funcionalidades, por lo cual, en su opinión, es un gran error</w:t>
+      </w:r>
+      <w:r>
+        <w:rPr>
+          <w:rFonts w:ascii="Arial" w:hAnsi="Arial" w:cs="Arial"/>
+          <w:sz w:val="24"/>
+          <w:szCs w:val="24"/>
+        </w:rPr>
+        <w:t xml:space="preserve"> no </w:t>
+      </w:r>
+      <w:r>
+        <w:rPr>
+          <w:rFonts w:ascii="Arial" w:hAnsi="Arial" w:cs="Arial"/>
+          <w:sz w:val="24"/>
+          <w:szCs w:val="24"/>
+        </w:rPr>
+        <w:t xml:space="preserve">explorar </w:t>
+      </w:r>
+      <w:r>
+        <w:rPr>
+          <w:rFonts w:ascii="Arial" w:hAnsi="Arial" w:cs="Arial"/>
+          <w:sz w:val="24"/>
+          <w:szCs w:val="24"/>
+        </w:rPr>
+        <w:t>t</w:t>
+      </w:r>
+      <w:r>
+        <w:rPr>
+          <w:rFonts w:ascii="Arial" w:hAnsi="Arial" w:cs="Arial"/>
+          <w:sz w:val="24"/>
+          <w:szCs w:val="24"/>
+        </w:rPr>
+        <w:t>odas las posibilidades que ofrece.</w:t>
+      </w:r>
+    </w:p>
+    <w:p>
+      <w:pPr>
+        <w:pStyle w:val="ListParagraph"/>
+        <w:spacing w:line="360" w:lineRule="auto"/>
+        <w:jc w:val="both"/>
+        <w:rPr>
+          <w:rFonts w:ascii="Arial" w:hAnsi="Arial" w:cs="Arial"/>
+          <w:color w:val="FF0000"/>
+          <w:sz w:val="24"/>
+          <w:szCs w:val="24"/>
+        </w:rPr>
+      </w:pPr>
+      <w:r>
+        <w:rPr>
+          <w:rFonts w:ascii="Arial" w:hAnsi="Arial" w:cs="Arial"/>
+          <w:sz w:val="24"/>
+          <w:szCs w:val="24"/>
+        </w:rPr>
+        <w:t>Debido a esta nueva forma de compartir la información muchas empresas e instituciones han entendido la importancia de explotar sus potencialidades y empezar a resolver necesidades y adaptarse a los nuevos hábitos que la sociedad ha adquirido, empezando a tener presencia en el mundo móvil ofreciendo aplicaciones con funcionalidades e interfaces novedosas, para dar una gran experiencia a sus usuarios potenciando al máximo la utilidad y los beneficios de estas nuevas alternativas</w:t>
+      </w:r>
+      <w:r>
+        <w:rPr>
+          <w:rStyle w:val="FootnoteReference"/>
+          <w:rFonts w:ascii="Arial" w:hAnsi="Arial" w:cs="Arial"/>
+          <w:sz w:val="24"/>
+          <w:szCs w:val="24"/>
+        </w:rPr>
+        <w:footnoteReference w:id="8"/>
+      </w:r>
+      <w:r>
+        <w:rPr>
+          <w:rFonts w:ascii="Arial" w:hAnsi="Arial" w:cs="Arial"/>
+          <w:sz w:val="24"/>
+          <w:szCs w:val="24"/>
+        </w:rPr>
+        <w:t>.</w:t>
+      </w:r>
+    </w:p>
+    <w:p>
+      <w:pPr>
+        <w:pStyle w:val="ListParagraph"/>
+        <w:spacing w:line="360" w:lineRule="auto"/>
+        <w:jc w:val="both"/>
+        <w:rPr>
+          <w:rFonts w:ascii="Arial" w:hAnsi="Arial" w:cs="Arial"/>
+          <w:sz w:val="24"/>
+          <w:szCs w:val="24"/>
+        </w:rPr>
+      </w:pPr>
+    </w:p>
+    <w:p>
+      <w:pPr>
+        <w:pStyle w:val="ListParagraph"/>
+        <w:spacing w:line="360" w:lineRule="auto"/>
+        <w:jc w:val="both"/>
+        <w:rPr>
+          <w:rFonts w:ascii="Arial" w:hAnsi="Arial" w:cs="Arial"/>
+          <w:sz w:val="24"/>
+          <w:szCs w:val="24"/>
+        </w:rPr>
+      </w:pPr>
+      <w:r>
+        <w:rPr>
+          <w:rFonts w:ascii="Arial" w:hAnsi="Arial" w:cs="Arial"/>
+          <w:sz w:val="24"/>
+          <w:szCs w:val="24"/>
+        </w:rPr>
+        <w:t>Sin embargo, en el caso de la Universidad de Nariño, la carencia de elementos que permitan la gestión de la información en dispositivos móviles, supone un problema para buena parte de la comunidad, que, muchas veces, se ve obligada a pagar servicios adicionales dentro de la universidad pa</w:t>
+      </w:r>
+      <w:r>
+        <w:rPr>
+          <w:rFonts w:ascii="Arial" w:hAnsi="Arial" w:cs="Arial"/>
+          <w:sz w:val="24"/>
+          <w:szCs w:val="24"/>
+        </w:rPr>
+        <w:t>ra hacer consultas simples</w:t>
+      </w:r>
+      <w:r>
+        <w:rPr>
+          <w:rFonts w:ascii="Arial" w:hAnsi="Arial" w:cs="Arial"/>
+          <w:sz w:val="24"/>
+          <w:szCs w:val="24"/>
+        </w:rPr>
+        <w:t xml:space="preserve">, esto </w:t>
+      </w:r>
+      <w:r>
+        <w:rPr>
+          <w:rFonts w:ascii="Arial" w:hAnsi="Arial" w:cs="Arial"/>
+          <w:sz w:val="24"/>
+          <w:szCs w:val="24"/>
+        </w:rPr>
+        <w:t>refleja</w:t>
+      </w:r>
+      <w:r>
+        <w:rPr>
+          <w:rFonts w:ascii="Arial" w:hAnsi="Arial" w:cs="Arial"/>
+          <w:sz w:val="24"/>
+          <w:szCs w:val="24"/>
+        </w:rPr>
+        <w:t xml:space="preserve"> una e</w:t>
+      </w:r>
+      <w:r>
+        <w:rPr>
+          <w:rFonts w:ascii="Arial" w:hAnsi="Arial" w:cs="Arial"/>
+          <w:sz w:val="24"/>
+          <w:szCs w:val="24"/>
+        </w:rPr>
+        <w:t>norme necesidad por parte de</w:t>
+      </w:r>
+      <w:r>
+        <w:rPr>
+          <w:rFonts w:ascii="Arial" w:hAnsi="Arial" w:cs="Arial"/>
+          <w:sz w:val="24"/>
+          <w:szCs w:val="24"/>
+        </w:rPr>
+        <w:t xml:space="preserve"> esos usuarios </w:t>
+      </w:r>
+      <w:r>
+        <w:rPr>
+          <w:rFonts w:ascii="Arial" w:hAnsi="Arial" w:cs="Arial"/>
+          <w:sz w:val="24"/>
+          <w:szCs w:val="24"/>
+        </w:rPr>
+        <w:t xml:space="preserve">en </w:t>
+      </w:r>
+      <w:r>
+        <w:rPr>
+          <w:rFonts w:ascii="Arial" w:hAnsi="Arial" w:cs="Arial"/>
+          <w:sz w:val="24"/>
+          <w:szCs w:val="24"/>
+        </w:rPr>
+        <w:t>el</w:t>
+      </w:r>
+      <w:r>
+        <w:rPr>
+          <w:rFonts w:ascii="Arial" w:hAnsi="Arial" w:cs="Arial"/>
+          <w:sz w:val="24"/>
+          <w:szCs w:val="24"/>
+        </w:rPr>
+        <w:t xml:space="preserve"> proceso de</w:t>
+      </w:r>
+      <w:r>
+        <w:rPr>
+          <w:rFonts w:ascii="Arial" w:hAnsi="Arial" w:cs="Arial"/>
+          <w:sz w:val="24"/>
+          <w:szCs w:val="24"/>
+        </w:rPr>
+        <w:t xml:space="preserve"> acceso </w:t>
+      </w:r>
+      <w:r>
+        <w:rPr>
+          <w:rFonts w:ascii="Arial" w:hAnsi="Arial" w:cs="Arial"/>
+          <w:sz w:val="24"/>
+          <w:szCs w:val="24"/>
+        </w:rPr>
+        <w:t>a la información requerida en</w:t>
+      </w:r>
+      <w:r>
+        <w:rPr>
+          <w:rFonts w:ascii="Arial" w:hAnsi="Arial" w:cs="Arial"/>
+          <w:sz w:val="24"/>
+          <w:szCs w:val="24"/>
+        </w:rPr>
+        <w:t xml:space="preserve"> los procesos académicos, además de</w:t>
+      </w:r>
+      <w:r>
+        <w:rPr>
+          <w:rFonts w:ascii="Arial" w:hAnsi="Arial" w:cs="Arial"/>
+          <w:sz w:val="24"/>
+          <w:szCs w:val="24"/>
+        </w:rPr>
+        <w:t xml:space="preserve"> una carencia</w:t>
+      </w:r>
+      <w:r>
+        <w:rPr>
+          <w:rFonts w:ascii="Arial" w:hAnsi="Arial" w:cs="Arial"/>
+          <w:sz w:val="24"/>
+          <w:szCs w:val="24"/>
+        </w:rPr>
+        <w:t xml:space="preserve"> </w:t>
+      </w:r>
+      <w:r>
+        <w:rPr>
+          <w:rFonts w:ascii="Arial" w:hAnsi="Arial" w:cs="Arial"/>
+          <w:sz w:val="24"/>
+          <w:szCs w:val="24"/>
+        </w:rPr>
+        <w:t>en</w:t>
+      </w:r>
+      <w:r>
+        <w:rPr>
+          <w:rFonts w:ascii="Arial" w:hAnsi="Arial" w:cs="Arial"/>
+          <w:sz w:val="24"/>
+          <w:szCs w:val="24"/>
+        </w:rPr>
+        <w:t xml:space="preserve"> </w:t>
+      </w:r>
+      <w:r>
+        <w:rPr>
+          <w:rFonts w:ascii="Arial" w:hAnsi="Arial" w:cs="Arial"/>
+          <w:sz w:val="24"/>
+          <w:szCs w:val="24"/>
+        </w:rPr>
+        <w:t xml:space="preserve">la incorporación de mecanismos novedosos para interactuar con las plataformas de la universidad de forma sencilla y </w:t>
+      </w:r>
+      <w:r>
+        <w:rPr>
+          <w:rFonts w:ascii="Arial" w:hAnsi="Arial" w:cs="Arial"/>
+          <w:sz w:val="24"/>
+          <w:szCs w:val="24"/>
+        </w:rPr>
+        <w:t>práctica</w:t>
+      </w:r>
+      <w:r>
+        <w:rPr>
+          <w:rFonts w:ascii="Arial" w:hAnsi="Arial" w:cs="Arial"/>
+          <w:sz w:val="24"/>
+          <w:szCs w:val="24"/>
+        </w:rPr>
+        <w:t xml:space="preserve">, con las facilidades que ofrecen los dispositivos móviles. En </w:t>
+      </w:r>
+      <w:r>
+        <w:rPr>
+          <w:rFonts w:ascii="Arial" w:hAnsi="Arial" w:cs="Arial"/>
+          <w:sz w:val="24"/>
+          <w:szCs w:val="24"/>
+        </w:rPr>
+        <w:t>este sentido, es pertinente</w:t>
+      </w:r>
+      <w:r>
+        <w:rPr>
+          <w:rFonts w:ascii="Arial" w:hAnsi="Arial" w:cs="Arial"/>
+          <w:sz w:val="24"/>
+          <w:szCs w:val="24"/>
+        </w:rPr>
+        <w:t xml:space="preserve"> identif</w:t>
+      </w:r>
+      <w:r>
+        <w:rPr>
+          <w:rFonts w:ascii="Arial" w:hAnsi="Arial" w:cs="Arial"/>
+          <w:sz w:val="24"/>
+          <w:szCs w:val="24"/>
+        </w:rPr>
+        <w:t>icar las necesidades</w:t>
+      </w:r>
+      <w:r>
+        <w:rPr>
+          <w:rFonts w:ascii="Arial" w:hAnsi="Arial" w:cs="Arial"/>
+          <w:sz w:val="24"/>
+          <w:szCs w:val="24"/>
+        </w:rPr>
+        <w:t xml:space="preserve"> en cuanto al acceso a la información por parte de los usuarios de teléfonos inteligentes de la comunidad universitaria de la Universidad de Nariño y explorar hasta qué punto esas necesidades pueden ser resueltas mediante un aplicativo móvil. </w:t>
+      </w:r>
+    </w:p>
+    <w:p>
+      <w:pPr>
+        <w:pStyle w:val="ListParagraph"/>
+        <w:spacing w:line="360" w:lineRule="auto"/>
+        <w:jc w:val="both"/>
+        <w:rPr>
+          <w:rFonts w:ascii="Arial" w:hAnsi="Arial" w:cs="Arial"/>
+          <w:sz w:val="24"/>
+          <w:szCs w:val="24"/>
+        </w:rPr>
+      </w:pPr>
+    </w:p>
+    <w:p>
+      <w:pPr>
+        <w:pStyle w:val="ListParagraph"/>
+        <w:spacing w:line="360" w:lineRule="auto"/>
+        <w:jc w:val="both"/>
+        <w:rPr>
+          <w:rFonts w:ascii="Arial" w:hAnsi="Arial" w:cs="Arial"/>
+          <w:sz w:val="24"/>
+          <w:szCs w:val="24"/>
+        </w:rPr>
+      </w:pPr>
+      <w:r>
+        <w:rPr>
+          <w:rFonts w:ascii="Arial" w:hAnsi="Arial" w:cs="Arial"/>
+          <w:sz w:val="24"/>
+          <w:szCs w:val="24"/>
+        </w:rPr>
+        <w:t>Es por esto que</w:t>
+      </w:r>
+      <w:r>
+        <w:rPr>
+          <w:rFonts w:ascii="Arial" w:hAnsi="Arial" w:cs="Arial"/>
+          <w:sz w:val="24"/>
+          <w:szCs w:val="24"/>
+        </w:rPr>
+        <w:t xml:space="preserve"> </w:t>
+      </w:r>
+      <w:r>
+        <w:rPr>
+          <w:rFonts w:ascii="Arial" w:hAnsi="Arial" w:cs="Arial"/>
+          <w:sz w:val="24"/>
+          <w:szCs w:val="24"/>
+        </w:rPr>
+        <w:t>se propone</w:t>
+      </w:r>
+      <w:r>
+        <w:rPr>
+          <w:rFonts w:ascii="Arial" w:hAnsi="Arial" w:cs="Arial"/>
+          <w:sz w:val="24"/>
+          <w:szCs w:val="24"/>
+        </w:rPr>
+        <w:t xml:space="preserve"> im</w:t>
+      </w:r>
+      <w:r>
+        <w:rPr>
+          <w:rFonts w:ascii="Arial" w:hAnsi="Arial" w:cs="Arial"/>
+          <w:sz w:val="24"/>
+          <w:szCs w:val="24"/>
+        </w:rPr>
+        <w:t>plementar en la universidad un</w:t>
+      </w:r>
+      <w:r>
+        <w:rPr>
+          <w:rFonts w:ascii="Arial" w:hAnsi="Arial" w:cs="Arial"/>
+          <w:sz w:val="24"/>
+          <w:szCs w:val="24"/>
+        </w:rPr>
+        <w:t xml:space="preserve"> servicio de distribución de informac</w:t>
+      </w:r>
+      <w:r>
+        <w:rPr>
+          <w:rFonts w:ascii="Arial" w:hAnsi="Arial" w:cs="Arial"/>
+          <w:sz w:val="24"/>
+          <w:szCs w:val="24"/>
+        </w:rPr>
+        <w:t>ión basado en móviles, que</w:t>
+      </w:r>
+      <w:r>
+        <w:rPr>
+          <w:rFonts w:ascii="Arial" w:hAnsi="Arial" w:cs="Arial"/>
+          <w:sz w:val="24"/>
+          <w:szCs w:val="24"/>
+        </w:rPr>
+        <w:t xml:space="preserve"> creara un canal de comunicación mucho más efectivo entre la universidad y su comunidad, estableciendo una conexión directa con los </w:t>
+      </w:r>
+      <w:r>
+        <w:rPr>
+          <w:rFonts w:ascii="Arial" w:hAnsi="Arial" w:cs="Arial"/>
+          <w:sz w:val="24"/>
+          <w:szCs w:val="24"/>
+        </w:rPr>
+        <w:t>teléfonos inteligentes</w:t>
+      </w:r>
+      <w:r>
+        <w:rPr>
+          <w:rFonts w:ascii="Arial" w:hAnsi="Arial" w:cs="Arial"/>
+          <w:sz w:val="24"/>
+          <w:szCs w:val="24"/>
+        </w:rPr>
+        <w:t xml:space="preserve">, que son dispositivos que los usuarios llevan consigo la mayor parte del tiempo y son utilizados y revisados de manera constante durante el día, facilitando de manera significativa a la </w:t>
+      </w:r>
+      <w:r>
+        <w:rPr>
+          <w:rFonts w:ascii="Arial" w:hAnsi="Arial" w:cs="Arial"/>
+          <w:sz w:val="24"/>
+          <w:szCs w:val="24"/>
+        </w:rPr>
+        <w:t>institución</w:t>
+      </w:r>
+      <w:r>
+        <w:rPr>
+          <w:rFonts w:ascii="Arial" w:hAnsi="Arial" w:cs="Arial"/>
+          <w:sz w:val="24"/>
+          <w:szCs w:val="24"/>
+        </w:rPr>
+        <w:t xml:space="preserve"> el proceso de distribuir </w:t>
+      </w:r>
+      <w:r>
+        <w:rPr>
+          <w:rFonts w:ascii="Arial" w:hAnsi="Arial" w:cs="Arial"/>
+          <w:sz w:val="24"/>
+          <w:szCs w:val="24"/>
+        </w:rPr>
+        <w:t>información</w:t>
+      </w:r>
+      <w:r>
+        <w:rPr>
+          <w:rFonts w:ascii="Arial" w:hAnsi="Arial" w:cs="Arial"/>
+          <w:sz w:val="24"/>
+          <w:szCs w:val="24"/>
+        </w:rPr>
+        <w:t xml:space="preserve"> y generar nuevos servicios de forma sencilla y </w:t>
+      </w:r>
+      <w:r>
+        <w:rPr>
+          <w:rFonts w:ascii="Arial" w:hAnsi="Arial" w:cs="Arial"/>
+          <w:sz w:val="24"/>
+          <w:szCs w:val="24"/>
+        </w:rPr>
+        <w:t>ágil</w:t>
+      </w:r>
+      <w:r>
+        <w:rPr>
+          <w:rFonts w:ascii="Arial" w:hAnsi="Arial" w:cs="Arial"/>
+          <w:sz w:val="24"/>
+          <w:szCs w:val="24"/>
+        </w:rPr>
+        <w:t xml:space="preserve">. Para ello es necesario contar con una aplicación que </w:t>
+      </w:r>
+      <w:r>
+        <w:rPr>
+          <w:rFonts w:ascii="Arial" w:hAnsi="Arial" w:cs="Arial"/>
+          <w:sz w:val="24"/>
+          <w:szCs w:val="24"/>
+        </w:rPr>
+        <w:t xml:space="preserve">sintonice con ese cometido y </w:t>
+      </w:r>
+      <w:r>
+        <w:rPr>
+          <w:rFonts w:ascii="Arial" w:hAnsi="Arial" w:cs="Arial"/>
+          <w:sz w:val="24"/>
+          <w:szCs w:val="24"/>
+        </w:rPr>
+        <w:t xml:space="preserve">proporcione herramientas </w:t>
+      </w:r>
+      <w:r>
+        <w:rPr>
+          <w:rFonts w:ascii="Arial" w:hAnsi="Arial" w:cs="Arial"/>
+          <w:sz w:val="24"/>
+          <w:szCs w:val="24"/>
+        </w:rPr>
+        <w:t>útiles</w:t>
+      </w:r>
+      <w:r>
+        <w:rPr>
+          <w:rFonts w:ascii="Arial" w:hAnsi="Arial" w:cs="Arial"/>
+          <w:sz w:val="24"/>
+          <w:szCs w:val="24"/>
+        </w:rPr>
+        <w:t xml:space="preserve"> </w:t>
+      </w:r>
+      <w:r>
+        <w:rPr>
+          <w:rFonts w:ascii="Arial" w:hAnsi="Arial" w:cs="Arial"/>
+          <w:sz w:val="24"/>
+          <w:szCs w:val="24"/>
+        </w:rPr>
+        <w:t xml:space="preserve">que </w:t>
+      </w:r>
+      <w:r>
+        <w:rPr>
+          <w:rFonts w:ascii="Arial" w:hAnsi="Arial" w:cs="Arial"/>
+          <w:sz w:val="24"/>
+          <w:szCs w:val="24"/>
+        </w:rPr>
+        <w:t>contr</w:t>
+      </w:r>
+      <w:r>
+        <w:rPr>
+          <w:rFonts w:ascii="Arial" w:hAnsi="Arial" w:cs="Arial"/>
+          <w:sz w:val="24"/>
+          <w:szCs w:val="24"/>
+        </w:rPr>
+        <w:t>ibuyan a</w:t>
+      </w:r>
+      <w:r>
+        <w:rPr>
+          <w:rFonts w:ascii="Arial" w:hAnsi="Arial" w:cs="Arial"/>
+          <w:sz w:val="24"/>
+          <w:szCs w:val="24"/>
+        </w:rPr>
+        <w:t xml:space="preserve"> satisfacer</w:t>
+      </w:r>
+      <w:r>
+        <w:rPr>
+          <w:rFonts w:ascii="Arial" w:hAnsi="Arial" w:cs="Arial"/>
+          <w:sz w:val="24"/>
+          <w:szCs w:val="24"/>
+        </w:rPr>
+        <w:t xml:space="preserve"> </w:t>
+      </w:r>
+      <w:r>
+        <w:rPr>
+          <w:rFonts w:ascii="Arial" w:hAnsi="Arial" w:cs="Arial"/>
+          <w:sz w:val="24"/>
+          <w:szCs w:val="24"/>
+        </w:rPr>
+        <w:t xml:space="preserve">las </w:t>
+      </w:r>
+      <w:r>
+        <w:rPr>
+          <w:rFonts w:ascii="Arial" w:hAnsi="Arial" w:cs="Arial"/>
+          <w:sz w:val="24"/>
+          <w:szCs w:val="24"/>
+        </w:rPr>
+        <w:t xml:space="preserve">necesidades </w:t>
+      </w:r>
+      <w:r>
+        <w:rPr>
+          <w:rFonts w:ascii="Arial" w:hAnsi="Arial" w:cs="Arial"/>
+          <w:sz w:val="24"/>
+          <w:szCs w:val="24"/>
+        </w:rPr>
+        <w:t xml:space="preserve">de acceso a la información </w:t>
+      </w:r>
+      <w:r>
+        <w:rPr>
+          <w:rFonts w:ascii="Arial" w:hAnsi="Arial" w:cs="Arial"/>
+          <w:sz w:val="24"/>
+          <w:szCs w:val="24"/>
+        </w:rPr>
+        <w:t>de</w:t>
+      </w:r>
+      <w:r>
+        <w:rPr>
+          <w:rFonts w:ascii="Arial" w:hAnsi="Arial" w:cs="Arial"/>
+          <w:sz w:val="24"/>
+          <w:szCs w:val="24"/>
+        </w:rPr>
+        <w:t xml:space="preserve"> la comunidad universitaria</w:t>
+      </w:r>
+      <w:r>
+        <w:rPr>
+          <w:rFonts w:ascii="Arial" w:hAnsi="Arial" w:cs="Arial"/>
+          <w:sz w:val="24"/>
+          <w:szCs w:val="24"/>
+        </w:rPr>
+        <w:t>.</w:t>
+      </w:r>
+    </w:p>
+    <w:p>
+      <w:pPr>
+        <w:pStyle w:val="ListParagraph"/>
+        <w:spacing w:line="360" w:lineRule="auto"/>
+        <w:jc w:val="both"/>
+        <w:rPr>
+          <w:rFonts w:ascii="Arial" w:hAnsi="Arial" w:cs="Arial"/>
+          <w:sz w:val="24"/>
+          <w:szCs w:val="24"/>
+        </w:rPr>
+      </w:pPr>
+    </w:p>
+    <w:p>
+      <w:pPr>
+        <w:pStyle w:val="ListParagraph"/>
+        <w:spacing w:line="360" w:lineRule="auto"/>
+        <w:jc w:val="both"/>
+        <w:rPr>
+          <w:rFonts w:ascii="Arial" w:hAnsi="Arial" w:cs="Arial"/>
+          <w:sz w:val="24"/>
+          <w:szCs w:val="24"/>
+        </w:rPr>
+      </w:pPr>
+      <w:r>
+        <w:rPr>
+          <w:rFonts w:ascii="Arial" w:hAnsi="Arial" w:cs="Arial"/>
+          <w:sz w:val="24"/>
+          <w:szCs w:val="24"/>
+        </w:rPr>
+        <w:t>Así</w:t>
+      </w:r>
+      <w:r>
+        <w:rPr>
+          <w:rFonts w:ascii="Arial" w:hAnsi="Arial" w:cs="Arial"/>
+          <w:sz w:val="24"/>
+          <w:szCs w:val="24"/>
+        </w:rPr>
+        <w:t xml:space="preserve"> mismo,</w:t>
+      </w:r>
+      <w:r>
+        <w:rPr>
+          <w:rFonts w:ascii="Arial" w:hAnsi="Arial" w:cs="Arial"/>
+          <w:sz w:val="24"/>
+          <w:szCs w:val="24"/>
+        </w:rPr>
+        <w:t xml:space="preserve"> dado que</w:t>
+      </w:r>
+      <w:r>
+        <w:rPr>
+          <w:rFonts w:ascii="Arial" w:hAnsi="Arial" w:cs="Arial"/>
+          <w:sz w:val="24"/>
+          <w:szCs w:val="24"/>
+        </w:rPr>
+        <w:t xml:space="preserve"> </w:t>
+      </w:r>
+      <w:r>
+        <w:rPr>
+          <w:rFonts w:ascii="Arial" w:hAnsi="Arial" w:cs="Arial"/>
+          <w:sz w:val="24"/>
+          <w:szCs w:val="24"/>
+        </w:rPr>
+        <w:t>la importancia de este</w:t>
+      </w:r>
+      <w:r>
+        <w:rPr>
+          <w:rFonts w:ascii="Arial" w:hAnsi="Arial" w:cs="Arial"/>
+          <w:sz w:val="24"/>
+          <w:szCs w:val="24"/>
+        </w:rPr>
+        <w:t xml:space="preserve"> proy</w:t>
+      </w:r>
+      <w:r>
+        <w:rPr>
+          <w:rFonts w:ascii="Arial" w:hAnsi="Arial" w:cs="Arial"/>
+          <w:sz w:val="24"/>
+          <w:szCs w:val="24"/>
+        </w:rPr>
+        <w:t>ecto</w:t>
+      </w:r>
+      <w:r>
+        <w:rPr>
+          <w:rFonts w:ascii="Arial" w:hAnsi="Arial" w:cs="Arial"/>
+          <w:sz w:val="24"/>
+          <w:szCs w:val="24"/>
+        </w:rPr>
+        <w:t xml:space="preserve"> radica en la utilidad del aporte brindado</w:t>
+      </w:r>
+      <w:r>
+        <w:rPr>
+          <w:rFonts w:ascii="Arial" w:hAnsi="Arial" w:cs="Arial"/>
+          <w:sz w:val="24"/>
+          <w:szCs w:val="24"/>
+        </w:rPr>
+        <w:t xml:space="preserve"> a </w:t>
+      </w:r>
+      <w:r>
+        <w:rPr>
+          <w:rFonts w:ascii="Arial" w:hAnsi="Arial" w:cs="Arial"/>
+          <w:sz w:val="24"/>
+          <w:szCs w:val="24"/>
+        </w:rPr>
+        <w:t>dicha</w:t>
+      </w:r>
+      <w:r>
+        <w:rPr>
+          <w:rFonts w:ascii="Arial" w:hAnsi="Arial" w:cs="Arial"/>
+          <w:sz w:val="24"/>
+          <w:szCs w:val="24"/>
+        </w:rPr>
+        <w:t xml:space="preserve"> </w:t>
+      </w:r>
+      <w:r>
+        <w:rPr>
+          <w:rFonts w:ascii="Arial" w:hAnsi="Arial" w:cs="Arial"/>
+          <w:sz w:val="24"/>
+          <w:szCs w:val="24"/>
+        </w:rPr>
+        <w:t>comunidad</w:t>
+      </w:r>
+      <w:r>
+        <w:rPr>
+          <w:rFonts w:ascii="Arial" w:hAnsi="Arial" w:cs="Arial"/>
+          <w:sz w:val="24"/>
+          <w:szCs w:val="24"/>
+        </w:rPr>
+        <w:t xml:space="preserve"> en el ámbito del acceso a los servicios </w:t>
       </w:r>
       <w:r>
         <w:rPr>
@@ -4061,112 +5072,15 @@
           <w:szCs w:val="24"/>
         </w:rPr>
         <w:lastRenderedPageBreak/>
-        <w:t>información, escuch</w:t>
-      </w:r>
-      <w:r>
-        <w:rPr>
-          <w:rFonts w:ascii="Arial" w:hAnsi="Arial" w:cs="Arial"/>
-          <w:sz w:val="24"/>
-          <w:szCs w:val="24"/>
-        </w:rPr>
-        <w:t>ar música, ver videos, jugar y muchas otras</w:t>
-      </w:r>
-      <w:r>
-        <w:rPr>
-          <w:rFonts w:ascii="Arial" w:hAnsi="Arial" w:cs="Arial"/>
-          <w:sz w:val="24"/>
-          <w:szCs w:val="24"/>
-        </w:rPr>
-        <w:t xml:space="preserve"> necesidades que no requieren de potentes ordenadores</w:t>
-      </w:r>
-      <w:r>
-        <w:rPr>
-          <w:rStyle w:val="FootnoteReference"/>
-          <w:rFonts w:ascii="Arial" w:hAnsi="Arial" w:cs="Arial"/>
-          <w:sz w:val="24"/>
-          <w:szCs w:val="24"/>
-        </w:rPr>
-        <w:footnoteReference w:id="6"/>
-      </w:r>
-      <w:r>
-        <w:rPr>
-          <w:rFonts w:ascii="Arial" w:hAnsi="Arial" w:cs="Arial"/>
-          <w:sz w:val="24"/>
-          <w:szCs w:val="24"/>
-        </w:rPr>
-        <w:t>.</w:t>
-      </w:r>
-    </w:p>
-    <w:p>
-      <w:pPr>
-        <w:pStyle w:val="ListParagraph"/>
-        <w:spacing w:line="360" w:lineRule="auto"/>
-        <w:jc w:val="both"/>
-        <w:rPr>
-          <w:rFonts w:ascii="Arial" w:hAnsi="Arial" w:cs="Arial"/>
-          <w:sz w:val="24"/>
-          <w:szCs w:val="24"/>
-        </w:rPr>
-      </w:pPr>
-    </w:p>
-    <w:p>
-      <w:pPr>
-        <w:pStyle w:val="ListParagraph"/>
-        <w:spacing w:line="360" w:lineRule="auto"/>
-        <w:jc w:val="both"/>
-        <w:rPr>
-          <w:rFonts w:ascii="Arial" w:hAnsi="Arial" w:cs="Arial"/>
-          <w:sz w:val="24"/>
-          <w:szCs w:val="24"/>
-        </w:rPr>
-      </w:pPr>
-      <w:r>
-        <w:rPr>
-          <w:rFonts w:ascii="Arial" w:hAnsi="Arial" w:cs="Arial"/>
-          <w:sz w:val="24"/>
-          <w:szCs w:val="24"/>
-        </w:rPr>
-        <w:t>Es por eso que, e</w:t>
-      </w:r>
-      <w:r>
-        <w:rPr>
-          <w:rFonts w:ascii="Arial" w:hAnsi="Arial" w:cs="Arial"/>
-          <w:sz w:val="24"/>
-          <w:szCs w:val="24"/>
-        </w:rPr>
-        <w:t>n la actualidad, los teléfonos inteligentes</w:t>
-      </w:r>
-      <w:r>
-        <w:rPr>
-          <w:rFonts w:ascii="Arial" w:hAnsi="Arial" w:cs="Arial"/>
-          <w:sz w:val="24"/>
-          <w:szCs w:val="24"/>
-        </w:rPr>
-        <w:t xml:space="preserve"> se han convertido en el soporte de</w:t>
-      </w:r>
-      <w:r>
-        <w:rPr>
-          <w:rFonts w:ascii="Arial" w:hAnsi="Arial" w:cs="Arial"/>
-          <w:sz w:val="24"/>
-          <w:szCs w:val="24"/>
-        </w:rPr>
-        <w:t xml:space="preserve"> una gran variedad de </w:t>
-      </w:r>
-      <w:r>
-        <w:rPr>
-          <w:rFonts w:ascii="Arial" w:hAnsi="Arial" w:cs="Arial"/>
-          <w:sz w:val="24"/>
-          <w:szCs w:val="24"/>
-        </w:rPr>
-        <w:t>funciones en nuestra vida c</w:t>
-      </w:r>
-      <w:r>
-        <w:rPr>
-          <w:rFonts w:ascii="Arial" w:hAnsi="Arial" w:cs="Arial"/>
-          <w:sz w:val="24"/>
-          <w:szCs w:val="24"/>
-        </w:rPr>
-        <w:t>otidiana.</w:t>
+        <w:t>institucionales</w:t>
+      </w:r>
+      <w:r>
+        <w:rPr>
+          <w:rFonts w:ascii="Arial" w:hAnsi="Arial" w:cs="Arial"/>
+          <w:sz w:val="24"/>
+          <w:szCs w:val="24"/>
+        </w:rPr>
+        <w:t>,</w:t>
       </w:r>
       <w:r>
         <w:rPr>
@@ -4182,384 +5096,31 @@
           <w:sz w:val="24"/>
           <w:szCs w:val="24"/>
         </w:rPr>
-        <w:t>C</w:t>
-      </w:r>
-      <w:r>
-        <w:rPr>
-          <w:rFonts w:ascii="Arial" w:hAnsi="Arial" w:cs="Arial"/>
-          <w:sz w:val="24"/>
-          <w:szCs w:val="24"/>
-        </w:rPr>
-        <w:t>omo comenta Beatriz Marín Ochoa</w:t>
-      </w:r>
-      <w:r>
-        <w:rPr>
-          <w:rStyle w:val="FootnoteReference"/>
-          <w:rFonts w:ascii="Arial" w:hAnsi="Arial" w:cs="Arial"/>
-          <w:sz w:val="24"/>
-          <w:szCs w:val="24"/>
-        </w:rPr>
-        <w:footnoteReference w:id="7"/>
-      </w:r>
-      <w:r>
-        <w:rPr>
-          <w:rFonts w:ascii="Arial" w:hAnsi="Arial" w:cs="Arial"/>
-          <w:sz w:val="24"/>
-          <w:szCs w:val="24"/>
-        </w:rPr>
-        <w:t>, u</w:t>
-      </w:r>
-      <w:r>
-        <w:rPr>
-          <w:rFonts w:ascii="Arial" w:hAnsi="Arial" w:cs="Arial"/>
-          <w:sz w:val="24"/>
-          <w:szCs w:val="24"/>
-        </w:rPr>
-        <w:t xml:space="preserve">n teléfono inteligente </w:t>
-      </w:r>
-      <w:r>
-        <w:rPr>
-          <w:rFonts w:ascii="Arial" w:hAnsi="Arial" w:cs="Arial"/>
-          <w:sz w:val="24"/>
-          <w:szCs w:val="24"/>
-        </w:rPr>
-        <w:t>puede ser</w:t>
-      </w:r>
-      <w:r>
-        <w:rPr>
-          <w:rFonts w:ascii="Arial" w:hAnsi="Arial" w:cs="Arial"/>
-          <w:sz w:val="24"/>
-          <w:szCs w:val="24"/>
-        </w:rPr>
-        <w:t xml:space="preserve"> una biblioteca, un asistente personal, un archivo de datos, un equipo que graba aud</w:t>
-      </w:r>
-      <w:r>
-        <w:rPr>
-          <w:rFonts w:ascii="Arial" w:hAnsi="Arial" w:cs="Arial"/>
-          <w:sz w:val="24"/>
-          <w:szCs w:val="24"/>
-        </w:rPr>
-        <w:t>io y video, toma notas y fotos, entre otras muchas funcionalidades, por lo cual, en su opinión, es un gran error</w:t>
-      </w:r>
-      <w:r>
-        <w:rPr>
-          <w:rFonts w:ascii="Arial" w:hAnsi="Arial" w:cs="Arial"/>
-          <w:sz w:val="24"/>
-          <w:szCs w:val="24"/>
-        </w:rPr>
-        <w:t xml:space="preserve"> no </w:t>
-      </w:r>
-      <w:r>
-        <w:rPr>
-          <w:rFonts w:ascii="Arial" w:hAnsi="Arial" w:cs="Arial"/>
-          <w:sz w:val="24"/>
-          <w:szCs w:val="24"/>
-        </w:rPr>
-        <w:t xml:space="preserve">explorar </w:t>
-      </w:r>
-      <w:r>
-        <w:rPr>
-          <w:rFonts w:ascii="Arial" w:hAnsi="Arial" w:cs="Arial"/>
-          <w:sz w:val="24"/>
-          <w:szCs w:val="24"/>
-        </w:rPr>
-        <w:t>t</w:t>
-      </w:r>
-      <w:r>
-        <w:rPr>
-          <w:rFonts w:ascii="Arial" w:hAnsi="Arial" w:cs="Arial"/>
-          <w:sz w:val="24"/>
-          <w:szCs w:val="24"/>
-        </w:rPr>
-        <w:t>odas las posibilidades que ofrece.</w:t>
-      </w:r>
-    </w:p>
-    <w:p>
-      <w:pPr>
-        <w:pStyle w:val="ListParagraph"/>
-        <w:spacing w:line="360" w:lineRule="auto"/>
-        <w:jc w:val="both"/>
-        <w:rPr>
-          <w:rFonts w:ascii="Arial" w:hAnsi="Arial" w:cs="Arial"/>
-          <w:color w:val="FF0000"/>
-          <w:sz w:val="24"/>
-          <w:szCs w:val="24"/>
-        </w:rPr>
-      </w:pPr>
-      <w:r>
-        <w:rPr>
-          <w:rFonts w:ascii="Arial" w:hAnsi="Arial" w:cs="Arial"/>
-          <w:sz w:val="24"/>
-          <w:szCs w:val="24"/>
-        </w:rPr>
-        <w:t>Debido a esta nueva forma de compartir la información muchas empresas e instituciones han entendido la importancia de explotar sus potencialidades y empezar a resolver necesidades y adaptarse a los nuevos hábitos que la sociedad ha adquirido</w:t>
-      </w:r>
-      <w:r>
-        <w:rPr>
-          <w:rStyle w:val="FootnoteReference"/>
-          <w:rFonts w:ascii="Arial" w:hAnsi="Arial" w:cs="Arial"/>
-          <w:sz w:val="24"/>
-          <w:szCs w:val="24"/>
-        </w:rPr>
-        <w:footnoteReference w:id="8"/>
-      </w:r>
-      <w:r>
-        <w:rPr>
-          <w:rFonts w:ascii="Arial" w:hAnsi="Arial" w:cs="Arial"/>
-          <w:sz w:val="24"/>
-          <w:szCs w:val="24"/>
-        </w:rPr>
-        <w:t>, empezando a tener presencia en el mundo móvil ofreciendo aplicaciones con funcionalidades e interfaces novedosas, para dar una gran experiencia a sus usuarios potenciando al máximo la utilidad y los beneficios de estas nuevas alternativas</w:t>
-      </w:r>
-      <w:r>
-        <w:rPr>
-          <w:rStyle w:val="FootnoteReference"/>
-          <w:rFonts w:ascii="Arial" w:hAnsi="Arial" w:cs="Arial"/>
-          <w:sz w:val="24"/>
-          <w:szCs w:val="24"/>
-        </w:rPr>
-        <w:footnoteReference w:id="9"/>
-      </w:r>
-      <w:r>
-        <w:rPr>
-          <w:rFonts w:ascii="Arial" w:hAnsi="Arial" w:cs="Arial"/>
-          <w:sz w:val="24"/>
-          <w:szCs w:val="24"/>
-        </w:rPr>
-        <w:t>.</w:t>
-      </w:r>
-    </w:p>
-    <w:p>
-      <w:pPr>
-        <w:pStyle w:val="ListParagraph"/>
-        <w:spacing w:line="360" w:lineRule="auto"/>
-        <w:jc w:val="both"/>
-        <w:rPr>
-          <w:rFonts w:ascii="Arial" w:hAnsi="Arial" w:cs="Arial"/>
-          <w:sz w:val="24"/>
-          <w:szCs w:val="24"/>
-        </w:rPr>
-      </w:pPr>
-    </w:p>
-    <w:p>
-      <w:pPr>
-        <w:pStyle w:val="ListParagraph"/>
-        <w:spacing w:line="360" w:lineRule="auto"/>
-        <w:jc w:val="both"/>
-        <w:rPr>
-          <w:rFonts w:ascii="Arial" w:hAnsi="Arial" w:cs="Arial"/>
-          <w:sz w:val="24"/>
-          <w:szCs w:val="24"/>
-        </w:rPr>
-      </w:pPr>
-      <w:r>
-        <w:rPr>
-          <w:rFonts w:ascii="Arial" w:hAnsi="Arial" w:cs="Arial"/>
-          <w:sz w:val="24"/>
-          <w:szCs w:val="24"/>
-        </w:rPr>
-        <w:t>Sin embargo, en el caso de la Universidad de Nariño, la carencia de elementos que permitan la gestión de la información en dispositivos móviles, supone un problema para buena parte de la comunidad, que, muchas veces, se ve obligada a pagar servicios adicionales dentro de la universidad pa</w:t>
-      </w:r>
-      <w:r>
-        <w:rPr>
-          <w:rFonts w:ascii="Arial" w:hAnsi="Arial" w:cs="Arial"/>
-          <w:sz w:val="24"/>
-          <w:szCs w:val="24"/>
-        </w:rPr>
-        <w:t xml:space="preserve">ra </w:t>
-      </w:r>
-      <w:r>
-        <w:rPr>
-          <w:rFonts w:ascii="Arial" w:hAnsi="Arial" w:cs="Arial"/>
-          <w:sz w:val="24"/>
-          <w:szCs w:val="24"/>
-        </w:rPr>
-        <w:lastRenderedPageBreak/>
-        <w:t>hacer consultas simples</w:t>
-      </w:r>
-      <w:r>
-        <w:rPr>
-          <w:rFonts w:ascii="Arial" w:hAnsi="Arial" w:cs="Arial"/>
-          <w:sz w:val="24"/>
-          <w:szCs w:val="24"/>
-        </w:rPr>
-        <w:t xml:space="preserve">, esto </w:t>
-      </w:r>
-      <w:r>
-        <w:rPr>
-          <w:rFonts w:ascii="Arial" w:hAnsi="Arial" w:cs="Arial"/>
-          <w:sz w:val="24"/>
-          <w:szCs w:val="24"/>
-        </w:rPr>
-        <w:t>refleja</w:t>
-      </w:r>
-      <w:r>
-        <w:rPr>
-          <w:rFonts w:ascii="Arial" w:hAnsi="Arial" w:cs="Arial"/>
-          <w:sz w:val="24"/>
-          <w:szCs w:val="24"/>
-        </w:rPr>
-        <w:t xml:space="preserve"> una e</w:t>
-      </w:r>
-      <w:r>
-        <w:rPr>
-          <w:rFonts w:ascii="Arial" w:hAnsi="Arial" w:cs="Arial"/>
-          <w:sz w:val="24"/>
-          <w:szCs w:val="24"/>
-        </w:rPr>
-        <w:t>norme necesidad por parte de</w:t>
-      </w:r>
-      <w:r>
-        <w:rPr>
-          <w:rFonts w:ascii="Arial" w:hAnsi="Arial" w:cs="Arial"/>
-          <w:sz w:val="24"/>
-          <w:szCs w:val="24"/>
-        </w:rPr>
-        <w:t xml:space="preserve"> esos usuarios </w:t>
-      </w:r>
-      <w:r>
-        <w:rPr>
-          <w:rFonts w:ascii="Arial" w:hAnsi="Arial" w:cs="Arial"/>
-          <w:sz w:val="24"/>
-          <w:szCs w:val="24"/>
-        </w:rPr>
-        <w:t xml:space="preserve">en </w:t>
-      </w:r>
-      <w:r>
-        <w:rPr>
-          <w:rFonts w:ascii="Arial" w:hAnsi="Arial" w:cs="Arial"/>
-          <w:sz w:val="24"/>
-          <w:szCs w:val="24"/>
-        </w:rPr>
-        <w:t>el</w:t>
-      </w:r>
-      <w:r>
-        <w:rPr>
-          <w:rFonts w:ascii="Arial" w:hAnsi="Arial" w:cs="Arial"/>
-          <w:sz w:val="24"/>
-          <w:szCs w:val="24"/>
-        </w:rPr>
-        <w:t xml:space="preserve"> proceso de</w:t>
-      </w:r>
-      <w:r>
-        <w:rPr>
-          <w:rFonts w:ascii="Arial" w:hAnsi="Arial" w:cs="Arial"/>
-          <w:sz w:val="24"/>
-          <w:szCs w:val="24"/>
-        </w:rPr>
-        <w:t xml:space="preserve"> acceso </w:t>
-      </w:r>
-      <w:r>
-        <w:rPr>
-          <w:rFonts w:ascii="Arial" w:hAnsi="Arial" w:cs="Arial"/>
-          <w:sz w:val="24"/>
-          <w:szCs w:val="24"/>
-        </w:rPr>
-        <w:t>a la información requerida en</w:t>
-      </w:r>
-      <w:r>
-        <w:rPr>
-          <w:rFonts w:ascii="Arial" w:hAnsi="Arial" w:cs="Arial"/>
-          <w:sz w:val="24"/>
-          <w:szCs w:val="24"/>
-        </w:rPr>
-        <w:t xml:space="preserve"> los procesos académicos, además de</w:t>
-      </w:r>
-      <w:r>
-        <w:rPr>
-          <w:rFonts w:ascii="Arial" w:hAnsi="Arial" w:cs="Arial"/>
-          <w:sz w:val="24"/>
-          <w:szCs w:val="24"/>
-        </w:rPr>
-        <w:t xml:space="preserve"> una carencia en</w:t>
-      </w:r>
-      <w:r>
-        <w:rPr>
-          <w:rFonts w:ascii="Arial" w:hAnsi="Arial" w:cs="Arial"/>
-          <w:sz w:val="24"/>
-          <w:szCs w:val="24"/>
-        </w:rPr>
-        <w:t xml:space="preserve"> la incorporación de mecanismos novedosos para interactuar con las plataformas de la universidad de forma sencilla y </w:t>
-      </w:r>
-      <w:r>
-        <w:rPr>
-          <w:rFonts w:ascii="Arial" w:hAnsi="Arial" w:cs="Arial"/>
-          <w:sz w:val="24"/>
-          <w:szCs w:val="24"/>
-        </w:rPr>
-        <w:t>práctica</w:t>
-      </w:r>
-      <w:r>
-        <w:rPr>
-          <w:rFonts w:ascii="Arial" w:hAnsi="Arial" w:cs="Arial"/>
-          <w:sz w:val="24"/>
-          <w:szCs w:val="24"/>
-        </w:rPr>
-        <w:t xml:space="preserve">, con las facilidades que ofrecen los dispositivos móviles. En </w:t>
-      </w:r>
-      <w:r>
-        <w:rPr>
-          <w:rFonts w:ascii="Arial" w:hAnsi="Arial" w:cs="Arial"/>
-          <w:sz w:val="24"/>
-          <w:szCs w:val="24"/>
-        </w:rPr>
-        <w:t>este sentido, es pertinente</w:t>
-      </w:r>
-      <w:r>
-        <w:rPr>
-          <w:rFonts w:ascii="Arial" w:hAnsi="Arial" w:cs="Arial"/>
-          <w:sz w:val="24"/>
-          <w:szCs w:val="24"/>
-        </w:rPr>
-        <w:t xml:space="preserve"> identif</w:t>
-      </w:r>
-      <w:r>
-        <w:rPr>
-          <w:rFonts w:ascii="Arial" w:hAnsi="Arial" w:cs="Arial"/>
-          <w:sz w:val="24"/>
-          <w:szCs w:val="24"/>
-        </w:rPr>
-        <w:t>icar las necesidades</w:t>
-      </w:r>
-      <w:r>
-        <w:rPr>
-          <w:rFonts w:ascii="Arial" w:hAnsi="Arial" w:cs="Arial"/>
-          <w:sz w:val="24"/>
-          <w:szCs w:val="24"/>
-        </w:rPr>
-        <w:t xml:space="preserve"> en cuanto al acceso a la información por parte de los usuarios de teléfonos inteligentes de la comunidad universitaria de la Universidad de Nariño y explorar hasta qué punto esas necesidades pueden ser resueltas mediante un aplicativo móvil. </w:t>
-      </w:r>
-    </w:p>
-    <w:p>
-      <w:pPr>
-        <w:pStyle w:val="ListParagraph"/>
-        <w:spacing w:line="360" w:lineRule="auto"/>
-        <w:jc w:val="both"/>
-        <w:rPr>
-          <w:rFonts w:ascii="Arial" w:hAnsi="Arial" w:cs="Arial"/>
-          <w:sz w:val="24"/>
-          <w:szCs w:val="24"/>
-        </w:rPr>
-      </w:pPr>
-    </w:p>
-    <w:p>
-      <w:pPr>
-        <w:pStyle w:val="ListParagraph"/>
-        <w:spacing w:line="360" w:lineRule="auto"/>
-        <w:jc w:val="both"/>
-        <w:rPr>
-          <w:rFonts w:ascii="Arial" w:hAnsi="Arial" w:cs="Arial"/>
-          <w:sz w:val="24"/>
-          <w:szCs w:val="24"/>
-        </w:rPr>
-      </w:pPr>
-      <w:r>
-        <w:rPr>
-          <w:rFonts w:ascii="Arial" w:hAnsi="Arial" w:cs="Arial"/>
-          <w:sz w:val="24"/>
-          <w:szCs w:val="24"/>
-        </w:rPr>
-        <w:t>Es por esto que</w:t>
+        <w:t xml:space="preserve">se </w:t>
+      </w:r>
+      <w:r>
+        <w:rPr>
+          <w:rFonts w:ascii="Arial" w:hAnsi="Arial" w:cs="Arial"/>
+          <w:sz w:val="24"/>
+          <w:szCs w:val="24"/>
+        </w:rPr>
+        <w:t>ha</w:t>
+      </w:r>
+      <w:r>
+        <w:rPr>
+          <w:rFonts w:ascii="Arial" w:hAnsi="Arial" w:cs="Arial"/>
+          <w:sz w:val="24"/>
+          <w:szCs w:val="24"/>
+        </w:rPr>
+        <w:t>ce</w:t>
+      </w:r>
+      <w:r>
+        <w:rPr>
+          <w:rFonts w:ascii="Arial" w:hAnsi="Arial" w:cs="Arial"/>
+          <w:sz w:val="24"/>
+          <w:szCs w:val="24"/>
+        </w:rPr>
+        <w:t xml:space="preserve"> indispensable</w:t>
       </w:r>
       <w:r>
         <w:rPr>
@@ -4575,152 +5136,7 @@
           <w:sz w:val="24"/>
           <w:szCs w:val="24"/>
         </w:rPr>
-        <w:t>se propone</w:t>
-      </w:r>
-      <w:r>
-        <w:rPr>
-          <w:rFonts w:ascii="Arial" w:hAnsi="Arial" w:cs="Arial"/>
-          <w:sz w:val="24"/>
-          <w:szCs w:val="24"/>
-        </w:rPr>
-        <w:t xml:space="preserve"> im</w:t>
-      </w:r>
-      <w:r>
-        <w:rPr>
-          <w:rFonts w:ascii="Arial" w:hAnsi="Arial" w:cs="Arial"/>
-          <w:sz w:val="24"/>
-          <w:szCs w:val="24"/>
-        </w:rPr>
-        <w:t>plementar en la universidad un</w:t>
-      </w:r>
-      <w:r>
-        <w:rPr>
-          <w:rFonts w:ascii="Arial" w:hAnsi="Arial" w:cs="Arial"/>
-          <w:sz w:val="24"/>
-          <w:szCs w:val="24"/>
-        </w:rPr>
-        <w:t xml:space="preserve"> servicio de distribución de informac</w:t>
-      </w:r>
-      <w:r>
-        <w:rPr>
-          <w:rFonts w:ascii="Arial" w:hAnsi="Arial" w:cs="Arial"/>
-          <w:sz w:val="24"/>
-          <w:szCs w:val="24"/>
-        </w:rPr>
-        <w:t>ión basado en móviles, que</w:t>
-      </w:r>
-      <w:r>
-        <w:rPr>
-          <w:rFonts w:ascii="Arial" w:hAnsi="Arial" w:cs="Arial"/>
-          <w:sz w:val="24"/>
-          <w:szCs w:val="24"/>
-        </w:rPr>
-        <w:t xml:space="preserve"> creara un canal de comunicación mucho más efectivo entre la universidad y su comunidad</w:t>
-      </w:r>
-      <w:r>
-        <w:rPr>
-          <w:rStyle w:val="FootnoteReference"/>
-          <w:rFonts w:ascii="Arial" w:hAnsi="Arial" w:cs="Arial"/>
-          <w:sz w:val="24"/>
-          <w:szCs w:val="24"/>
-        </w:rPr>
-        <w:footnoteReference w:id="10"/>
-      </w:r>
-      <w:r>
-        <w:rPr>
-          <w:rFonts w:ascii="Arial" w:hAnsi="Arial" w:cs="Arial"/>
-          <w:sz w:val="24"/>
-          <w:szCs w:val="24"/>
-        </w:rPr>
-        <w:t xml:space="preserve">, estableciendo una conexión directa con los </w:t>
-      </w:r>
-      <w:r>
-        <w:rPr>
-          <w:rFonts w:ascii="Arial" w:hAnsi="Arial" w:cs="Arial"/>
-          <w:sz w:val="24"/>
-          <w:szCs w:val="24"/>
-        </w:rPr>
-        <w:t>teléfonos inteligentes</w:t>
-      </w:r>
-      <w:r>
-        <w:rPr>
-          <w:rFonts w:ascii="Arial" w:hAnsi="Arial" w:cs="Arial"/>
-          <w:sz w:val="24"/>
-          <w:szCs w:val="24"/>
-        </w:rPr>
-        <w:t xml:space="preserve">, que son dispositivos que los usuarios llevan consigo la mayor parte del tiempo y son utilizados y revisados de manera constante durante el día, facilitando de manera significativa a la </w:t>
-      </w:r>
-      <w:r>
-        <w:rPr>
-          <w:rFonts w:ascii="Arial" w:hAnsi="Arial" w:cs="Arial"/>
-          <w:sz w:val="24"/>
-          <w:szCs w:val="24"/>
-        </w:rPr>
-        <w:t>institución</w:t>
-      </w:r>
-      <w:r>
-        <w:rPr>
-          <w:rFonts w:ascii="Arial" w:hAnsi="Arial" w:cs="Arial"/>
-          <w:sz w:val="24"/>
-          <w:szCs w:val="24"/>
-        </w:rPr>
-        <w:t xml:space="preserve"> el proceso de distribuir </w:t>
-      </w:r>
-      <w:r>
-        <w:rPr>
-          <w:rFonts w:ascii="Arial" w:hAnsi="Arial" w:cs="Arial"/>
-          <w:sz w:val="24"/>
-          <w:szCs w:val="24"/>
-        </w:rPr>
-        <w:t>información</w:t>
-      </w:r>
-      <w:r>
-        <w:rPr>
-          <w:rFonts w:ascii="Arial" w:hAnsi="Arial" w:cs="Arial"/>
-          <w:sz w:val="24"/>
-          <w:szCs w:val="24"/>
-        </w:rPr>
-        <w:t xml:space="preserve"> y generar nuevos servicios de forma sencilla y </w:t>
-      </w:r>
-      <w:r>
-        <w:rPr>
-          <w:rFonts w:ascii="Arial" w:hAnsi="Arial" w:cs="Arial"/>
-          <w:sz w:val="24"/>
-          <w:szCs w:val="24"/>
-        </w:rPr>
-        <w:t>ágil</w:t>
-      </w:r>
-      <w:r>
-        <w:rPr>
-          <w:rFonts w:ascii="Arial" w:hAnsi="Arial" w:cs="Arial"/>
-          <w:sz w:val="24"/>
-          <w:szCs w:val="24"/>
-        </w:rPr>
-        <w:t xml:space="preserve">. Para ello es necesario contar con una aplicación que </w:t>
-      </w:r>
-      <w:r>
-        <w:rPr>
-          <w:rFonts w:ascii="Arial" w:hAnsi="Arial" w:cs="Arial"/>
-          <w:sz w:val="24"/>
-          <w:szCs w:val="24"/>
-        </w:rPr>
-        <w:t xml:space="preserve">sintonice con ese cometido y </w:t>
-      </w:r>
-      <w:r>
-        <w:rPr>
-          <w:rFonts w:ascii="Arial" w:hAnsi="Arial" w:cs="Arial"/>
-          <w:sz w:val="24"/>
-          <w:szCs w:val="24"/>
-        </w:rPr>
-        <w:t xml:space="preserve">proporcione herramientas </w:t>
-      </w:r>
-      <w:r>
-        <w:rPr>
-          <w:rFonts w:ascii="Arial" w:hAnsi="Arial" w:cs="Arial"/>
-          <w:sz w:val="24"/>
-          <w:szCs w:val="24"/>
-        </w:rPr>
-        <w:t>útiles</w:t>
+        <w:t>evaluar</w:t>
       </w:r>
       <w:r>
         <w:rPr>
@@ -4736,294 +5152,6 @@
           <w:sz w:val="24"/>
           <w:szCs w:val="24"/>
         </w:rPr>
-        <w:t xml:space="preserve">que </w:t>
-      </w:r>
-      <w:r>
-        <w:rPr>
-          <w:rFonts w:ascii="Arial" w:hAnsi="Arial" w:cs="Arial"/>
-          <w:sz w:val="24"/>
-          <w:szCs w:val="24"/>
-        </w:rPr>
-        <w:t>contr</w:t>
-      </w:r>
-      <w:r>
-        <w:rPr>
-          <w:rFonts w:ascii="Arial" w:hAnsi="Arial" w:cs="Arial"/>
-          <w:sz w:val="24"/>
-          <w:szCs w:val="24"/>
-        </w:rPr>
-        <w:t>ibuyan a</w:t>
-      </w:r>
-      <w:r>
-        <w:rPr>
-          <w:rFonts w:ascii="Arial" w:hAnsi="Arial" w:cs="Arial"/>
-          <w:sz w:val="24"/>
-          <w:szCs w:val="24"/>
-        </w:rPr>
-        <w:t xml:space="preserve"> satisfacer</w:t>
-      </w:r>
-      <w:r>
-        <w:rPr>
-          <w:rFonts w:ascii="Arial" w:hAnsi="Arial" w:cs="Arial"/>
-          <w:sz w:val="24"/>
-          <w:szCs w:val="24"/>
-        </w:rPr>
-        <w:t xml:space="preserve"> </w:t>
-      </w:r>
-      <w:r>
-        <w:rPr>
-          <w:rFonts w:ascii="Arial" w:hAnsi="Arial" w:cs="Arial"/>
-          <w:sz w:val="24"/>
-          <w:szCs w:val="24"/>
-        </w:rPr>
-        <w:t xml:space="preserve">las </w:t>
-      </w:r>
-      <w:r>
-        <w:rPr>
-          <w:rFonts w:ascii="Arial" w:hAnsi="Arial" w:cs="Arial"/>
-          <w:sz w:val="24"/>
-          <w:szCs w:val="24"/>
-        </w:rPr>
-        <w:t xml:space="preserve">necesidades </w:t>
-      </w:r>
-      <w:r>
-        <w:rPr>
-          <w:rFonts w:ascii="Arial" w:hAnsi="Arial" w:cs="Arial"/>
-          <w:sz w:val="24"/>
-          <w:szCs w:val="24"/>
-        </w:rPr>
-        <w:t xml:space="preserve">de acceso a la información </w:t>
-      </w:r>
-      <w:r>
-        <w:rPr>
-          <w:rFonts w:ascii="Arial" w:hAnsi="Arial" w:cs="Arial"/>
-          <w:sz w:val="24"/>
-          <w:szCs w:val="24"/>
-        </w:rPr>
-        <w:t>de</w:t>
-      </w:r>
-      <w:r>
-        <w:rPr>
-          <w:rFonts w:ascii="Arial" w:hAnsi="Arial" w:cs="Arial"/>
-          <w:sz w:val="24"/>
-          <w:szCs w:val="24"/>
-        </w:rPr>
-        <w:t xml:space="preserve"> la comunidad universitaria</w:t>
-      </w:r>
-      <w:r>
-        <w:rPr>
-          <w:rFonts w:ascii="Arial" w:hAnsi="Arial" w:cs="Arial"/>
-          <w:sz w:val="24"/>
-          <w:szCs w:val="24"/>
-        </w:rPr>
-        <w:t>.</w:t>
-      </w:r>
-    </w:p>
-    <w:p>
-      <w:pPr>
-        <w:pStyle w:val="ListParagraph"/>
-        <w:spacing w:line="360" w:lineRule="auto"/>
-        <w:jc w:val="both"/>
-        <w:rPr>
-          <w:rFonts w:ascii="Arial" w:hAnsi="Arial" w:cs="Arial"/>
-          <w:sz w:val="24"/>
-          <w:szCs w:val="24"/>
-        </w:rPr>
-      </w:pPr>
-    </w:p>
-    <w:p>
-      <w:pPr>
-        <w:pStyle w:val="ListParagraph"/>
-        <w:spacing w:line="360" w:lineRule="auto"/>
-        <w:jc w:val="both"/>
-        <w:rPr>
-          <w:rFonts w:ascii="Arial" w:hAnsi="Arial" w:cs="Arial"/>
-          <w:sz w:val="24"/>
-          <w:szCs w:val="24"/>
-        </w:rPr>
-      </w:pPr>
-      <w:r>
-        <w:rPr>
-          <w:rFonts w:ascii="Arial" w:hAnsi="Arial" w:cs="Arial"/>
-          <w:sz w:val="24"/>
-          <w:szCs w:val="24"/>
-        </w:rPr>
-        <w:t>Así</w:t>
-      </w:r>
-      <w:r>
-        <w:rPr>
-          <w:rFonts w:ascii="Arial" w:hAnsi="Arial" w:cs="Arial"/>
-          <w:sz w:val="24"/>
-          <w:szCs w:val="24"/>
-        </w:rPr>
-        <w:t xml:space="preserve"> mismo,</w:t>
-      </w:r>
-      <w:r>
-        <w:rPr>
-          <w:rFonts w:ascii="Arial" w:hAnsi="Arial" w:cs="Arial"/>
-          <w:sz w:val="24"/>
-          <w:szCs w:val="24"/>
-        </w:rPr>
-        <w:t xml:space="preserve"> dado que</w:t>
-      </w:r>
-      <w:r>
-        <w:rPr>
-          <w:rFonts w:ascii="Arial" w:hAnsi="Arial" w:cs="Arial"/>
-          <w:sz w:val="24"/>
-          <w:szCs w:val="24"/>
-        </w:rPr>
-        <w:t xml:space="preserve"> </w:t>
-      </w:r>
-      <w:r>
-        <w:rPr>
-          <w:rFonts w:ascii="Arial" w:hAnsi="Arial" w:cs="Arial"/>
-          <w:sz w:val="24"/>
-          <w:szCs w:val="24"/>
-        </w:rPr>
-        <w:t>la importancia de este</w:t>
-      </w:r>
-      <w:r>
-        <w:rPr>
-          <w:rFonts w:ascii="Arial" w:hAnsi="Arial" w:cs="Arial"/>
-          <w:sz w:val="24"/>
-          <w:szCs w:val="24"/>
-        </w:rPr>
-        <w:t xml:space="preserve"> proy</w:t>
-      </w:r>
-      <w:r>
-        <w:rPr>
-          <w:rFonts w:ascii="Arial" w:hAnsi="Arial" w:cs="Arial"/>
-          <w:sz w:val="24"/>
-          <w:szCs w:val="24"/>
-        </w:rPr>
-        <w:t>ecto</w:t>
-      </w:r>
-      <w:r>
-        <w:rPr>
-          <w:rFonts w:ascii="Arial" w:hAnsi="Arial" w:cs="Arial"/>
-          <w:sz w:val="24"/>
-          <w:szCs w:val="24"/>
-        </w:rPr>
-        <w:t xml:space="preserve"> radica en la utilidad del aporte brindado</w:t>
-      </w:r>
-      <w:r>
-        <w:rPr>
-          <w:rFonts w:ascii="Arial" w:hAnsi="Arial" w:cs="Arial"/>
-          <w:sz w:val="24"/>
-          <w:szCs w:val="24"/>
-        </w:rPr>
-        <w:t xml:space="preserve"> a </w:t>
-      </w:r>
-      <w:r>
-        <w:rPr>
-          <w:rFonts w:ascii="Arial" w:hAnsi="Arial" w:cs="Arial"/>
-          <w:sz w:val="24"/>
-          <w:szCs w:val="24"/>
-        </w:rPr>
-        <w:t>dicha</w:t>
-      </w:r>
-      <w:r>
-        <w:rPr>
-          <w:rFonts w:ascii="Arial" w:hAnsi="Arial" w:cs="Arial"/>
-          <w:sz w:val="24"/>
-          <w:szCs w:val="24"/>
-        </w:rPr>
-        <w:t xml:space="preserve"> </w:t>
-      </w:r>
-      <w:r>
-        <w:rPr>
-          <w:rFonts w:ascii="Arial" w:hAnsi="Arial" w:cs="Arial"/>
-          <w:sz w:val="24"/>
-          <w:szCs w:val="24"/>
-        </w:rPr>
-        <w:t>comunidad</w:t>
-      </w:r>
-      <w:r>
-        <w:rPr>
-          <w:rFonts w:ascii="Arial" w:hAnsi="Arial" w:cs="Arial"/>
-          <w:sz w:val="24"/>
-          <w:szCs w:val="24"/>
-        </w:rPr>
-        <w:t xml:space="preserve"> en el ámbito del acceso a los servicios institucionales</w:t>
-      </w:r>
-      <w:r>
-        <w:rPr>
-          <w:rFonts w:ascii="Arial" w:hAnsi="Arial" w:cs="Arial"/>
-          <w:sz w:val="24"/>
-          <w:szCs w:val="24"/>
-        </w:rPr>
-        <w:t>,</w:t>
-      </w:r>
-      <w:r>
-        <w:rPr>
-          <w:rFonts w:ascii="Arial" w:hAnsi="Arial" w:cs="Arial"/>
-          <w:sz w:val="24"/>
-          <w:szCs w:val="24"/>
-        </w:rPr>
-        <w:t xml:space="preserve"> </w:t>
-      </w:r>
-      <w:r>
-        <w:rPr>
-          <w:rFonts w:ascii="Arial" w:hAnsi="Arial" w:cs="Arial"/>
-          <w:sz w:val="24"/>
-          <w:szCs w:val="24"/>
-        </w:rPr>
-        <w:t xml:space="preserve">se </w:t>
-      </w:r>
-      <w:r>
-        <w:rPr>
-          <w:rFonts w:ascii="Arial" w:hAnsi="Arial" w:cs="Arial"/>
-          <w:sz w:val="24"/>
-          <w:szCs w:val="24"/>
-        </w:rPr>
-        <w:t>ha</w:t>
-      </w:r>
-      <w:r>
-        <w:rPr>
-          <w:rFonts w:ascii="Arial" w:hAnsi="Arial" w:cs="Arial"/>
-          <w:sz w:val="24"/>
-          <w:szCs w:val="24"/>
-        </w:rPr>
-        <w:t>ce</w:t>
-      </w:r>
-      <w:r>
-        <w:rPr>
-          <w:rFonts w:ascii="Arial" w:hAnsi="Arial" w:cs="Arial"/>
-          <w:sz w:val="24"/>
-          <w:szCs w:val="24"/>
-        </w:rPr>
-        <w:t xml:space="preserve"> indispensable</w:t>
-      </w:r>
-      <w:r>
-        <w:rPr>
-          <w:rFonts w:ascii="Arial" w:hAnsi="Arial" w:cs="Arial"/>
-          <w:sz w:val="24"/>
-          <w:szCs w:val="24"/>
-        </w:rPr>
-        <w:t xml:space="preserve"> </w:t>
-      </w:r>
-      <w:r>
-        <w:rPr>
-          <w:rFonts w:ascii="Arial" w:hAnsi="Arial" w:cs="Arial"/>
-          <w:sz w:val="24"/>
-          <w:szCs w:val="24"/>
-        </w:rPr>
-        <w:t>evaluar</w:t>
-      </w:r>
-      <w:r>
-        <w:rPr>
-          <w:rFonts w:ascii="Arial" w:hAnsi="Arial" w:cs="Arial"/>
-          <w:sz w:val="24"/>
-          <w:szCs w:val="24"/>
-        </w:rPr>
-        <w:t xml:space="preserve"> </w:t>
-      </w:r>
-      <w:r>
-        <w:rPr>
-          <w:rFonts w:ascii="Arial" w:hAnsi="Arial" w:cs="Arial"/>
-          <w:sz w:val="24"/>
-          <w:szCs w:val="24"/>
-        </w:rPr>
         <w:t xml:space="preserve">la respuesta y nivel de conformidad de </w:t>
       </w:r>
       <w:r>
@@ -5048,16 +5176,7 @@
           <w:sz w:val="24"/>
           <w:szCs w:val="24"/>
         </w:rPr>
-        <w:t xml:space="preserve">funcionamiento de los módulos implementados dentro del aplicativo en un </w:t>
-      </w:r>
-      <w:r>
-        <w:rPr>
-          <w:rFonts w:ascii="Arial" w:hAnsi="Arial" w:cs="Arial"/>
-          <w:sz w:val="24"/>
-          <w:szCs w:val="24"/>
-        </w:rPr>
-        <w:lastRenderedPageBreak/>
-        <w:t>entorno de pruebas</w:t>
+        <w:t>funcionamiento de los módulos implementados dentro del aplicativo en un entorno de pruebas</w:t>
       </w:r>
       <w:r>
         <w:rPr>
@@ -5113,7 +5232,17 @@
           <w:sz w:val="24"/>
           <w:szCs w:val="24"/>
         </w:rPr>
-        <w:t>, para que el aporte sea efectivo, es esencial visibilizar sus resultados, tanto dentro como fuera de la universidad</w:t>
+        <w:t xml:space="preserve">, para </w:t>
+      </w:r>
+      <w:bookmarkStart w:id="2" w:name="_GoBack"/>
+      <w:bookmarkEnd w:id="2"/>
+      <w:r>
+        <w:rPr>
+          <w:rFonts w:ascii="Arial" w:hAnsi="Arial" w:cs="Arial"/>
+          <w:sz w:val="24"/>
+          <w:szCs w:val="24"/>
+        </w:rPr>
+        <w:t>que el aporte sea efectivo, es esencial visibilizar sus resultados, tanto dentro como fuera de la universidad</w:t>
       </w:r>
       <w:r>
         <w:rPr>
@@ -5174,6 +5303,474 @@
     </w:p>
     <w:p>
       <w:pPr>
+        <w:pStyle w:val="ListParagraph"/>
+        <w:spacing w:line="360" w:lineRule="auto"/>
+        <w:jc w:val="both"/>
+        <w:rPr>
+          <w:rFonts w:ascii="Arial" w:hAnsi="Arial" w:cs="Arial"/>
+          <w:sz w:val="24"/>
+          <w:szCs w:val="24"/>
+        </w:rPr>
+      </w:pPr>
+      <w:r>
+        <w:rPr>
+          <w:rFonts w:ascii="Arial" w:hAnsi="Arial" w:cs="Arial"/>
+          <w:sz w:val="24"/>
+          <w:szCs w:val="24"/>
+        </w:rPr>
+        <w:t>Referencia nacional.</w:t>
+      </w:r>
+    </w:p>
+    <w:tbl>
+      <w:tblPr>
+        <w:tblW w:w="0" w:type="auto"/>
+        <w:tblInd w:w="620" w:type="dxa"/>
+        <w:tblBorders>
+          <w:top w:val="single" w:sz="4" w:space="0" w:color="auto"/>
+          <w:left w:val="single" w:sz="4" w:space="0" w:color="auto"/>
+          <w:bottom w:val="single" w:sz="4" w:space="0" w:color="auto"/>
+          <w:right w:val="single" w:sz="4" w:space="0" w:color="auto"/>
+          <w:insideH w:val="single" w:sz="4" w:space="0" w:color="auto"/>
+          <w:insideV w:val="single" w:sz="4" w:space="0" w:color="auto"/>
+        </w:tblBorders>
+        <w:tblCellMar>
+          <w:left w:w="70" w:type="dxa"/>
+          <w:right w:w="70" w:type="dxa"/>
+        </w:tblCellMar>
+        <w:tblLook w:val="0000" w:firstRow="0" w:lastRow="0" w:firstColumn="0" w:lastColumn="0" w:noHBand="0" w:noVBand="0"/>
+      </w:tblPr>
+      <w:tblGrid>
+        <w:gridCol w:w="2191"/>
+        <w:gridCol w:w="5998"/>
+      </w:tblGrid>
+      <w:tr>
+        <w:tblPrEx>
+          <w:tblCellMar>
+            <w:top w:w="0" w:type="dxa"/>
+            <w:bottom w:w="0" w:type="dxa"/>
+          </w:tblCellMar>
+        </w:tblPrEx>
+        <w:trPr>
+          <w:trHeight w:val="404"/>
+        </w:trPr>
+        <w:tc>
+          <w:tcPr>
+            <w:tcW w:w="2191" w:type="dxa"/>
+          </w:tcPr>
+          <w:p>
+            <w:pPr>
+              <w:spacing w:before="240" w:after="0" w:line="360" w:lineRule="auto"/>
+              <w:jc w:val="center"/>
+              <w:rPr>
+                <w:rFonts w:ascii="Arial" w:hAnsi="Arial" w:cs="Arial"/>
+                <w:sz w:val="24"/>
+                <w:szCs w:val="24"/>
+              </w:rPr>
+            </w:pPr>
+            <w:r>
+              <w:rPr>
+                <w:rFonts w:ascii="Arial" w:hAnsi="Arial" w:cs="Arial"/>
+                <w:sz w:val="24"/>
+                <w:szCs w:val="24"/>
+              </w:rPr>
+              <w:t>Titulo antecedente</w:t>
+            </w:r>
+          </w:p>
+        </w:tc>
+        <w:tc>
+          <w:tcPr>
+            <w:tcW w:w="5122" w:type="dxa"/>
+          </w:tcPr>
+          <w:p>
+            <w:pPr>
+              <w:spacing w:line="360" w:lineRule="auto"/>
+              <w:jc w:val="both"/>
+              <w:rPr>
+                <w:rFonts w:ascii="Arial" w:hAnsi="Arial" w:cs="Arial"/>
+                <w:sz w:val="24"/>
+                <w:szCs w:val="24"/>
+              </w:rPr>
+            </w:pPr>
+            <w:r>
+              <w:rPr>
+                <w:rFonts w:ascii="Arial" w:hAnsi="Arial" w:cs="Arial"/>
+                <w:sz w:val="24"/>
+                <w:szCs w:val="24"/>
+              </w:rPr>
+              <w:t>Aplicación móvil adaptativa para fomentar comunidad, consultar y compartir información de disponibilidad de servicios estudiantiles de la Pontificia Universidad Javeriana.</w:t>
+            </w:r>
+          </w:p>
+        </w:tc>
+      </w:tr>
+      <w:tr>
+        <w:tblPrEx>
+          <w:tblCellMar>
+            <w:top w:w="0" w:type="dxa"/>
+            <w:bottom w:w="0" w:type="dxa"/>
+          </w:tblCellMar>
+        </w:tblPrEx>
+        <w:trPr>
+          <w:trHeight w:val="404"/>
+        </w:trPr>
+        <w:tc>
+          <w:tcPr>
+            <w:tcW w:w="2191" w:type="dxa"/>
+          </w:tcPr>
+          <w:p>
+            <w:pPr>
+              <w:spacing w:before="240" w:after="0" w:line="360" w:lineRule="auto"/>
+              <w:jc w:val="center"/>
+              <w:rPr>
+                <w:rFonts w:ascii="Arial" w:hAnsi="Arial" w:cs="Arial"/>
+                <w:sz w:val="24"/>
+                <w:szCs w:val="24"/>
+              </w:rPr>
+            </w:pPr>
+            <w:proofErr w:type="spellStart"/>
+            <w:r>
+              <w:rPr>
+                <w:rFonts w:ascii="Arial" w:hAnsi="Arial" w:cs="Arial"/>
+                <w:sz w:val="24"/>
+                <w:szCs w:val="24"/>
+              </w:rPr>
+              <w:t>Institucion</w:t>
+            </w:r>
+            <w:proofErr w:type="spellEnd"/>
+          </w:p>
+        </w:tc>
+        <w:tc>
+          <w:tcPr>
+            <w:tcW w:w="5122" w:type="dxa"/>
+          </w:tcPr>
+          <w:p>
+            <w:pPr>
+              <w:spacing w:before="240" w:line="360" w:lineRule="auto"/>
+              <w:jc w:val="center"/>
+              <w:rPr>
+                <w:rFonts w:ascii="Arial" w:hAnsi="Arial" w:cs="Arial"/>
+                <w:sz w:val="24"/>
+                <w:szCs w:val="24"/>
+              </w:rPr>
+            </w:pPr>
+            <w:r>
+              <w:rPr>
+                <w:rFonts w:ascii="Arial" w:hAnsi="Arial" w:cs="Arial"/>
+                <w:sz w:val="24"/>
+                <w:szCs w:val="24"/>
+              </w:rPr>
+              <w:t>PONTIFICIA UNIVERSIDAD JAVERIANA.</w:t>
+            </w:r>
+          </w:p>
+        </w:tc>
+      </w:tr>
+      <w:tr>
+        <w:tblPrEx>
+          <w:tblCellMar>
+            <w:top w:w="0" w:type="dxa"/>
+            <w:bottom w:w="0" w:type="dxa"/>
+          </w:tblCellMar>
+        </w:tblPrEx>
+        <w:trPr>
+          <w:trHeight w:val="404"/>
+        </w:trPr>
+        <w:tc>
+          <w:tcPr>
+            <w:tcW w:w="2191" w:type="dxa"/>
+          </w:tcPr>
+          <w:p>
+            <w:pPr>
+              <w:spacing w:after="0" w:line="360" w:lineRule="auto"/>
+              <w:jc w:val="center"/>
+              <w:rPr>
+                <w:rFonts w:ascii="Arial" w:hAnsi="Arial" w:cs="Arial"/>
+                <w:sz w:val="24"/>
+                <w:szCs w:val="24"/>
+              </w:rPr>
+            </w:pPr>
+            <w:r>
+              <w:rPr>
+                <w:rFonts w:ascii="Arial" w:hAnsi="Arial" w:cs="Arial"/>
+                <w:sz w:val="24"/>
+                <w:szCs w:val="24"/>
+              </w:rPr>
+              <w:t>Año 2016</w:t>
+            </w:r>
+          </w:p>
+        </w:tc>
+        <w:tc>
+          <w:tcPr>
+            <w:tcW w:w="5122" w:type="dxa"/>
+          </w:tcPr>
+          <w:p>
+            <w:pPr>
+              <w:spacing w:line="360" w:lineRule="auto"/>
+              <w:jc w:val="both"/>
+              <w:rPr>
+                <w:rFonts w:ascii="Arial" w:hAnsi="Arial" w:cs="Arial"/>
+                <w:sz w:val="24"/>
+                <w:szCs w:val="24"/>
+                <w:lang w:val="en-US"/>
+              </w:rPr>
+            </w:pPr>
+            <w:hyperlink r:id="rId8" w:history="1">
+              <w:r>
+                <w:rPr>
+                  <w:rStyle w:val="Hyperlink"/>
+                  <w:rFonts w:ascii="Arial" w:hAnsi="Arial" w:cs="Arial"/>
+                  <w:sz w:val="24"/>
+                  <w:szCs w:val="24"/>
+                  <w:lang w:val="en-US"/>
+                </w:rPr>
+                <w:t>https://</w:t>
+              </w:r>
+              <w:proofErr w:type="spellStart"/>
+              <w:r>
+                <w:rPr>
+                  <w:rStyle w:val="Hyperlink"/>
+                  <w:rFonts w:ascii="Arial" w:hAnsi="Arial" w:cs="Arial"/>
+                  <w:sz w:val="24"/>
+                  <w:szCs w:val="24"/>
+                  <w:lang w:val="en-US"/>
+                </w:rPr>
+                <w:t>repository.javeriana.edu.co</w:t>
+              </w:r>
+              <w:proofErr w:type="spellEnd"/>
+              <w:r>
+                <w:rPr>
+                  <w:rStyle w:val="Hyperlink"/>
+                  <w:rFonts w:ascii="Arial" w:hAnsi="Arial" w:cs="Arial"/>
+                  <w:sz w:val="24"/>
+                  <w:szCs w:val="24"/>
+                  <w:lang w:val="en-US"/>
+                </w:rPr>
+                <w:t>/handle/10554/21456</w:t>
+              </w:r>
+            </w:hyperlink>
+          </w:p>
+        </w:tc>
+      </w:tr>
+      <w:tr>
+        <w:tblPrEx>
+          <w:tblCellMar>
+            <w:top w:w="0" w:type="dxa"/>
+            <w:bottom w:w="0" w:type="dxa"/>
+          </w:tblCellMar>
+        </w:tblPrEx>
+        <w:trPr>
+          <w:trHeight w:val="387"/>
+        </w:trPr>
+        <w:tc>
+          <w:tcPr>
+            <w:tcW w:w="7313" w:type="dxa"/>
+            <w:gridSpan w:val="2"/>
+          </w:tcPr>
+          <w:p>
+            <w:pPr>
+              <w:spacing w:before="240" w:line="360" w:lineRule="auto"/>
+              <w:jc w:val="center"/>
+              <w:rPr>
+                <w:rFonts w:ascii="Arial" w:hAnsi="Arial" w:cs="Arial"/>
+                <w:sz w:val="24"/>
+                <w:szCs w:val="24"/>
+              </w:rPr>
+            </w:pPr>
+            <w:r>
+              <w:rPr>
+                <w:rFonts w:ascii="Arial" w:hAnsi="Arial" w:cs="Arial"/>
+                <w:sz w:val="24"/>
+                <w:szCs w:val="24"/>
+              </w:rPr>
+              <w:t>RESUMEN</w:t>
+            </w:r>
+          </w:p>
+        </w:tc>
+      </w:tr>
+      <w:tr>
+        <w:tblPrEx>
+          <w:tblCellMar>
+            <w:top w:w="0" w:type="dxa"/>
+            <w:bottom w:w="0" w:type="dxa"/>
+          </w:tblCellMar>
+        </w:tblPrEx>
+        <w:trPr>
+          <w:trHeight w:val="3631"/>
+        </w:trPr>
+        <w:tc>
+          <w:tcPr>
+            <w:tcW w:w="7313" w:type="dxa"/>
+            <w:gridSpan w:val="2"/>
+          </w:tcPr>
+          <w:p>
+            <w:pPr>
+              <w:spacing w:line="360" w:lineRule="auto"/>
+              <w:jc w:val="both"/>
+              <w:rPr>
+                <w:rFonts w:ascii="Arial" w:hAnsi="Arial" w:cs="Arial"/>
+                <w:sz w:val="24"/>
+                <w:szCs w:val="24"/>
+              </w:rPr>
+            </w:pPr>
+            <w:r>
+              <w:rPr>
+                <w:rFonts w:ascii="Arial" w:hAnsi="Arial" w:cs="Arial"/>
+                <w:sz w:val="24"/>
+                <w:szCs w:val="24"/>
+              </w:rPr>
+              <w:t xml:space="preserve">“La falta de información acerca de la localización y disponibilidad de servicios es una causa de problemas de coordinación para actividades académicas. También, los grandes campus universitarios presentan dificultades para la movilización y búsqueda de servicios. De lo anterior, se presenta </w:t>
+            </w:r>
+            <w:proofErr w:type="spellStart"/>
+            <w:r>
+              <w:rPr>
+                <w:rFonts w:ascii="Arial" w:hAnsi="Arial" w:cs="Arial"/>
+                <w:sz w:val="24"/>
+                <w:szCs w:val="24"/>
+              </w:rPr>
+              <w:t>NUBI</w:t>
+            </w:r>
+            <w:proofErr w:type="spellEnd"/>
+            <w:r>
+              <w:rPr>
+                <w:rFonts w:ascii="Arial" w:hAnsi="Arial" w:cs="Arial"/>
+                <w:sz w:val="24"/>
+                <w:szCs w:val="24"/>
+              </w:rPr>
+              <w:t xml:space="preserve"> una aplicación móvil adaptativa, con el objetivo de atender las necesidades individuales y colectivas de los estudiantes de la Pontificia Universidad Javeriana mediante el aporte comunitario de información y coordinación de grupos.”</w:t>
+            </w:r>
+          </w:p>
+        </w:tc>
+      </w:tr>
+      <w:tr>
+        <w:tblPrEx>
+          <w:tblCellMar>
+            <w:top w:w="0" w:type="dxa"/>
+            <w:bottom w:w="0" w:type="dxa"/>
+          </w:tblCellMar>
+        </w:tblPrEx>
+        <w:trPr>
+          <w:trHeight w:val="390"/>
+        </w:trPr>
+        <w:tc>
+          <w:tcPr>
+            <w:tcW w:w="7313" w:type="dxa"/>
+            <w:gridSpan w:val="2"/>
+          </w:tcPr>
+          <w:p>
+            <w:pPr>
+              <w:spacing w:before="240" w:line="360" w:lineRule="auto"/>
+              <w:jc w:val="center"/>
+              <w:rPr>
+                <w:rFonts w:ascii="Arial" w:hAnsi="Arial" w:cs="Arial"/>
+                <w:sz w:val="24"/>
+                <w:szCs w:val="24"/>
+              </w:rPr>
+            </w:pPr>
+            <w:r>
+              <w:rPr>
+                <w:rFonts w:ascii="Arial" w:hAnsi="Arial" w:cs="Arial"/>
+                <w:sz w:val="24"/>
+                <w:szCs w:val="24"/>
+              </w:rPr>
+              <w:lastRenderedPageBreak/>
+              <w:t>SIMILITUDES CON LA INVESTIGACIÓN</w:t>
+            </w:r>
+          </w:p>
+        </w:tc>
+      </w:tr>
+      <w:tr>
+        <w:tblPrEx>
+          <w:tblCellMar>
+            <w:top w:w="0" w:type="dxa"/>
+            <w:bottom w:w="0" w:type="dxa"/>
+          </w:tblCellMar>
+        </w:tblPrEx>
+        <w:trPr>
+          <w:trHeight w:val="413"/>
+        </w:trPr>
+        <w:tc>
+          <w:tcPr>
+            <w:tcW w:w="7313" w:type="dxa"/>
+            <w:gridSpan w:val="2"/>
+          </w:tcPr>
+          <w:p>
+            <w:pPr>
+              <w:spacing w:line="360" w:lineRule="auto"/>
+              <w:jc w:val="both"/>
+              <w:rPr>
+                <w:rFonts w:ascii="Arial" w:hAnsi="Arial" w:cs="Arial"/>
+                <w:sz w:val="24"/>
+                <w:szCs w:val="24"/>
+              </w:rPr>
+            </w:pPr>
+          </w:p>
+        </w:tc>
+      </w:tr>
+      <w:tr>
+        <w:tblPrEx>
+          <w:tblCellMar>
+            <w:top w:w="0" w:type="dxa"/>
+            <w:bottom w:w="0" w:type="dxa"/>
+          </w:tblCellMar>
+        </w:tblPrEx>
+        <w:trPr>
+          <w:trHeight w:val="413"/>
+        </w:trPr>
+        <w:tc>
+          <w:tcPr>
+            <w:tcW w:w="7313" w:type="dxa"/>
+            <w:gridSpan w:val="2"/>
+          </w:tcPr>
+          <w:p>
+            <w:pPr>
+              <w:spacing w:before="240" w:line="360" w:lineRule="auto"/>
+              <w:jc w:val="center"/>
+              <w:rPr>
+                <w:rFonts w:ascii="Arial" w:hAnsi="Arial" w:cs="Arial"/>
+                <w:sz w:val="24"/>
+                <w:szCs w:val="24"/>
+              </w:rPr>
+            </w:pPr>
+            <w:r>
+              <w:rPr>
+                <w:rFonts w:ascii="Arial" w:hAnsi="Arial" w:cs="Arial"/>
+                <w:sz w:val="24"/>
+                <w:szCs w:val="24"/>
+              </w:rPr>
+              <w:t>DIFERENCIAS CON LA INVESTIGACIÓN</w:t>
+            </w:r>
+          </w:p>
+        </w:tc>
+      </w:tr>
+      <w:tr>
+        <w:tblPrEx>
+          <w:tblCellMar>
+            <w:top w:w="0" w:type="dxa"/>
+            <w:bottom w:w="0" w:type="dxa"/>
+          </w:tblCellMar>
+        </w:tblPrEx>
+        <w:trPr>
+          <w:trHeight w:val="413"/>
+        </w:trPr>
+        <w:tc>
+          <w:tcPr>
+            <w:tcW w:w="7313" w:type="dxa"/>
+            <w:gridSpan w:val="2"/>
+          </w:tcPr>
+          <w:p>
+            <w:pPr>
+              <w:spacing w:line="360" w:lineRule="auto"/>
+              <w:jc w:val="both"/>
+              <w:rPr>
+                <w:rFonts w:ascii="Arial" w:hAnsi="Arial" w:cs="Arial"/>
+                <w:sz w:val="24"/>
+                <w:szCs w:val="24"/>
+              </w:rPr>
+            </w:pPr>
+          </w:p>
+        </w:tc>
+      </w:tr>
+    </w:tbl>
+    <w:p>
+      <w:pPr>
         <w:spacing w:line="360" w:lineRule="auto"/>
         <w:ind w:left="708"/>
         <w:jc w:val="both"/>
@@ -5183,192 +5780,6 @@
           <w:szCs w:val="24"/>
         </w:rPr>
       </w:pPr>
-      <w:r>
-        <w:rPr>
-          <w:rFonts w:ascii="Arial" w:hAnsi="Arial" w:cs="Arial"/>
-          <w:sz w:val="24"/>
-          <w:szCs w:val="24"/>
-        </w:rPr>
-        <w:t>Título</w:t>
-      </w:r>
-      <w:r>
-        <w:rPr>
-          <w:rFonts w:ascii="Arial" w:hAnsi="Arial" w:cs="Arial"/>
-          <w:sz w:val="24"/>
-          <w:szCs w:val="24"/>
-        </w:rPr>
-        <w:t>: Aplicación móvil adaptativa para fomentar comunidad, consultar y compartir información de disponibilidad de servicios estudiantiles de la Pontificia Universidad Javeriana.</w:t>
-      </w:r>
-    </w:p>
-    <w:p>
-      <w:pPr>
-        <w:spacing w:line="360" w:lineRule="auto"/>
-        <w:ind w:left="708"/>
-        <w:jc w:val="both"/>
-        <w:rPr>
-          <w:rFonts w:ascii="Arial" w:hAnsi="Arial" w:cs="Arial"/>
-          <w:sz w:val="24"/>
-          <w:szCs w:val="24"/>
-        </w:rPr>
-      </w:pPr>
-      <w:r>
-        <w:rPr>
-          <w:rFonts w:ascii="Arial" w:hAnsi="Arial" w:cs="Arial"/>
-          <w:sz w:val="24"/>
-          <w:szCs w:val="24"/>
-        </w:rPr>
-        <w:t>Autor: Carlos Felipe Peña Gómez, Diego Felipe Ramírez Salamanca.</w:t>
-      </w:r>
-    </w:p>
-    <w:p>
-      <w:pPr>
-        <w:spacing w:line="360" w:lineRule="auto"/>
-        <w:ind w:left="708"/>
-        <w:jc w:val="both"/>
-        <w:rPr>
-          <w:rFonts w:ascii="Arial" w:hAnsi="Arial" w:cs="Arial"/>
-          <w:sz w:val="24"/>
-          <w:szCs w:val="24"/>
-        </w:rPr>
-      </w:pPr>
-      <w:r>
-        <w:rPr>
-          <w:rFonts w:ascii="Arial" w:hAnsi="Arial" w:cs="Arial"/>
-          <w:sz w:val="24"/>
-          <w:szCs w:val="24"/>
-        </w:rPr>
-        <w:t>Institución</w:t>
-      </w:r>
-      <w:r>
-        <w:rPr>
-          <w:rFonts w:ascii="Arial" w:hAnsi="Arial" w:cs="Arial"/>
-          <w:sz w:val="24"/>
-          <w:szCs w:val="24"/>
-        </w:rPr>
-        <w:t>: PONTIFICIA UNIVERSIDAD JAVERIANA.</w:t>
-      </w:r>
-    </w:p>
-    <w:p>
-      <w:pPr>
-        <w:spacing w:line="360" w:lineRule="auto"/>
-        <w:ind w:left="708"/>
-        <w:jc w:val="both"/>
-        <w:rPr>
-          <w:rFonts w:ascii="Arial" w:hAnsi="Arial" w:cs="Arial"/>
-          <w:sz w:val="24"/>
-          <w:szCs w:val="24"/>
-        </w:rPr>
-      </w:pPr>
-      <w:r>
-        <w:rPr>
-          <w:rFonts w:ascii="Arial" w:hAnsi="Arial" w:cs="Arial"/>
-          <w:sz w:val="24"/>
-          <w:szCs w:val="24"/>
-        </w:rPr>
-        <w:t>Año: 2016</w:t>
-      </w:r>
-    </w:p>
-    <w:p>
-      <w:pPr>
-        <w:spacing w:line="360" w:lineRule="auto"/>
-        <w:ind w:left="708"/>
-        <w:jc w:val="both"/>
-        <w:rPr>
-          <w:rFonts w:ascii="Arial" w:hAnsi="Arial" w:cs="Arial"/>
-          <w:sz w:val="24"/>
-          <w:szCs w:val="24"/>
-          <w:lang w:val="en-US"/>
-        </w:rPr>
-      </w:pPr>
-      <w:r>
-        <w:rPr>
-          <w:rFonts w:ascii="Arial" w:hAnsi="Arial" w:cs="Arial"/>
-          <w:sz w:val="24"/>
-          <w:szCs w:val="24"/>
-          <w:lang w:val="en-US"/>
-        </w:rPr>
-        <w:t xml:space="preserve">URL: </w:t>
-      </w:r>
-      <w:hyperlink r:id="rId8" w:history="1">
-        <w:r>
-          <w:rPr>
-            <w:rStyle w:val="Hyperlink"/>
-            <w:rFonts w:ascii="Arial" w:hAnsi="Arial" w:cs="Arial"/>
-            <w:sz w:val="24"/>
-            <w:szCs w:val="24"/>
-            <w:lang w:val="en-US"/>
-          </w:rPr>
-          <w:t>https://repository.javeriana.edu.co/handle/10554/21456</w:t>
-        </w:r>
-      </w:hyperlink>
-    </w:p>
-    <w:p>
-      <w:pPr>
-        <w:spacing w:line="360" w:lineRule="auto"/>
-        <w:ind w:left="708"/>
-        <w:jc w:val="both"/>
-        <w:rPr>
-          <w:rFonts w:ascii="Arial" w:hAnsi="Arial" w:cs="Arial"/>
-          <w:sz w:val="24"/>
-          <w:szCs w:val="24"/>
-        </w:rPr>
-      </w:pPr>
-      <w:r>
-        <w:rPr>
-          <w:rFonts w:ascii="Arial" w:hAnsi="Arial" w:cs="Arial"/>
-          <w:sz w:val="24"/>
-          <w:szCs w:val="24"/>
-        </w:rPr>
-        <w:t>Resumen:</w:t>
-      </w:r>
-    </w:p>
-    <w:p>
-      <w:pPr>
-        <w:spacing w:line="360" w:lineRule="auto"/>
-        <w:ind w:left="708"/>
-        <w:jc w:val="both"/>
-        <w:rPr>
-          <w:rFonts w:ascii="Arial" w:hAnsi="Arial" w:cs="Arial"/>
-          <w:sz w:val="24"/>
-          <w:szCs w:val="24"/>
-        </w:rPr>
-      </w:pPr>
-      <w:r>
-        <w:rPr>
-          <w:rFonts w:ascii="Arial" w:hAnsi="Arial" w:cs="Arial"/>
-          <w:sz w:val="24"/>
-          <w:szCs w:val="24"/>
-        </w:rPr>
-        <w:t>“La falta de información acerca de la localización y disponibilidad de servicios es una causa de problemas de coordinación para actividades académicas. También, los grandes campus universitarios presentan dificultades para la movilización y búsqueda de servicios. De lo anterior, se presenta NUBI una aplicación móvil adaptativa, con el objetivo de atender las necesidades individuales y colectivas de los estudiantes de la Pontificia Universidad Javeriana mediante el aporte comunitario de información y coordinación de grupos.”</w:t>
-      </w:r>
-    </w:p>
-    <w:p>
-      <w:pPr>
-        <w:spacing w:line="360" w:lineRule="auto"/>
-        <w:ind w:left="708"/>
-        <w:jc w:val="both"/>
-        <w:rPr>
-          <w:rFonts w:ascii="Arial" w:hAnsi="Arial" w:cs="Arial"/>
-          <w:sz w:val="24"/>
-          <w:szCs w:val="24"/>
-        </w:rPr>
-      </w:pPr>
-      <w:r>
-        <w:rPr>
-          <w:rFonts w:ascii="Arial" w:hAnsi="Arial" w:cs="Arial"/>
-          <w:sz w:val="24"/>
-          <w:szCs w:val="24"/>
-        </w:rPr>
-        <w:t>Aporte:</w:t>
-      </w:r>
-      <w:r>
-        <w:rPr>
-          <w:rFonts w:ascii="Arial" w:hAnsi="Arial" w:cs="Arial"/>
-          <w:sz w:val="24"/>
-          <w:szCs w:val="24"/>
-        </w:rPr>
-        <w:t xml:space="preserve"> Algun aporte</w:t>
-      </w:r>
     </w:p>
     <w:p>
       <w:pPr>
@@ -5496,14 +5907,14 @@
         <w:rPr>
           <w:rFonts w:ascii="Arial" w:hAnsi="Arial" w:cs="Arial"/>
         </w:rPr>
-        <w:t xml:space="preserve">“El proceso permite a los desarrolladores de aplicaciones móviles, detallar los criterios de usabilidad de la aplicación, el primer paso es identificar a los usuarios, las tareas y los contextos en los que se utilizará la aplicación móvil, el siguiente paso es dar prioridad a los atributos de usabilidad, identificar qué atributos son los más importantes para la aplicación, y para cada uno definir un conjunto de métricas para verificar el grado en que se cumplen en la aplicación final. El proceso de desarrollo de aplicaciones móviles en espiral contempla cinco (5) iteraciones, para cada una de ellas tres (3) tareas (determinación de requisitos, diseño y prueba) y finaliza cada iteración con la planificación de la siguiente; en la primera iteración se determinan los requisitos del sistema y se identifican usuarios, tareas y contextos en los que se utilizará la aplicación. Luego, se definen y priorizan los atributos de facilidad de uso y se identifican métricas para cada atributo; se dibuja un prototipo de la interfaz de aplicación y se realiza la prueba del prototipo, los desarrolladores podrán utilizar diferentes técnicas de usabilidad para medir el valor de cada atributo. En la segunda iteración el equipo de desarrollo </w:t>
+        <w:t xml:space="preserve">“El proceso permite a los desarrolladores de aplicaciones móviles, detallar los criterios de usabilidad de la aplicación, el primer paso es identificar a los usuarios, las tareas y los contextos en los que se utilizará la aplicación móvil, el siguiente paso es dar prioridad a los atributos de usabilidad, identificar qué atributos son los más importantes para la aplicación, y para cada uno definir </w:t>
       </w:r>
       <w:r>
         <w:rPr>
           <w:rFonts w:ascii="Arial" w:hAnsi="Arial" w:cs="Arial"/>
         </w:rPr>
         <w:lastRenderedPageBreak/>
-        <w:t>recogerá más datos y requisitos, explorará si hay más usuarios potenciales, tareas y contextos en los que se utilizará la aplicación. A continuación, los atributos de usabilidad se redefinen y son priorizados, como resultado, los desarrolladores alterarán las métricas para acomodar los requisitos añadidos; en el diseño se realiza un prototipo de alta fidelidad de la interfaz y se realizan las pruebas, utilizando técnicas de usabilidad para cada atributo, la calificación se compara con los resultados de la iteración anterior. En la tercera iteración los desarrolladores pueden identificar y priorizar los atributos de usabilidad con mayor claridad utilizando los resultados de la iteración anterior; se desarrolla el diseño de todo el sistema y se realiza la versión alfa con sus respectivas pruebas, el equipo de desarrollo compara los resultados con la calificación de la iteración anterior. En la cuarta iteración los resultados de la iteración anterior son utilizados para identificar y dar prioridad a los atributos de facilidad de uso; se desarrolla la versión beta y se libera para su evaluación por parte del cliente. En la quinta iteración se desarrolla el producto final; se realiza una evaluación de facilidad de uso, la calificación de cada atributo se calcula y se compara con la calificación de la fase anterior. Una alteración en el producto final se realiza sobre la base de los resultados y se libera al producto.”</w:t>
+        <w:t>un conjunto de métricas para verificar el grado en que se cumplen en la aplicación final. El proceso de desarrollo de aplicaciones móviles en espiral contempla cinco (5) iteraciones, para cada una de ellas tres (3) tareas (determinación de requisitos, diseño y prueba) y finaliza cada iteración con la planificación de la siguiente; en la primera iteración se determinan los requisitos del sistema y se identifican usuarios, tareas y contextos en los que se utilizará la aplicación. Luego, se definen y priorizan los atributos de facilidad de uso y se identifican métricas para cada atributo; se dibuja un prototipo de la interfaz de aplicación y se realiza la prueba del prototipo, los desarrolladores podrán utilizar diferentes técnicas de usabilidad para medir el valor de cada atributo. En la segunda iteración el equipo de desarrollo recogerá más datos y requisitos, explorará si hay más usuarios potenciales, tareas y contextos en los que se utilizará la aplicación. A continuación, los atributos de usabilidad se redefinen y son priorizados, como resultado, los desarrolladores alterarán las métricas para acomodar los requisitos añadidos; en el diseño se realiza un prototipo de alta fidelidad de la interfaz y se realizan las pruebas, utilizando técnicas de usabilidad para cada atributo, la calificación se compara con los resultados de la iteración anterior. En la tercera iteración los desarrolladores pueden identificar y priorizar los atributos de usabilidad con mayor claridad utilizando los resultados de la iteración anterior; se desarrolla el diseño de todo el sistema y se realiza la versión alfa con sus respectivas pruebas, el equipo de desarrollo compara los resultados con la calificación de la iteración anterior. En la cuarta iteración los resultados de la iteración anterior son utilizados para identificar y dar prioridad a los atributos de facilidad de uso; se desarrolla la versión beta y se libera para su evaluación por parte del cliente. En la quinta iteración se desarrolla el producto final; se realiza una evaluación de facilidad de uso, la calificación de cada atributo se calcula y se compara con la calificación de la fase anterior. Una alteración en el producto final se realiza sobre la base de los resultados y se libera al producto.”</w:t>
       </w:r>
     </w:p>
     <w:p>
@@ -5608,7 +6019,6 @@
           <w:szCs w:val="24"/>
           <w:lang w:eastAsia="es-CO"/>
         </w:rPr>
-        <w:lastRenderedPageBreak/>
         <w:drawing>
           <wp:anchor distT="0" distB="0" distL="114300" distR="114300" simplePos="0" relativeHeight="251658240" behindDoc="0" locked="0" layoutInCell="1" allowOverlap="1" wp14:anchorId="7BB3CA8D" wp14:editId="3DD3DD87">
             <wp:simplePos x="0" y="0"/>
@@ -6431,6 +6841,9 @@
     <w:p>
       <w:pPr>
         <w:pStyle w:val="FootnoteText"/>
+        <w:rPr>
+          <w:rFonts w:ascii="Arial" w:hAnsi="Arial" w:cs="Arial"/>
+        </w:rPr>
       </w:pPr>
       <w:r>
         <w:rPr>
@@ -6439,38 +6852,69 @@
         <w:footnoteRef/>
       </w:r>
       <w:r>
-        <w:t xml:space="preserve">  </w:t>
-      </w:r>
-      <w:r>
+        <w:t xml:space="preserve"> </w:t>
+      </w:r>
+      <w:r>
+        <w:rPr>
+          <w:rFonts w:ascii="Arial" w:hAnsi="Arial" w:cs="Arial"/>
+        </w:rPr>
+        <w:t xml:space="preserve"> </w:t>
+      </w:r>
+      <w:r>
+        <w:rPr>
+          <w:rFonts w:ascii="Arial" w:hAnsi="Arial" w:cs="Arial"/>
+        </w:rPr>
         <w:t>DELOITTE TOUCHE TOHMATSU LIMITED</w:t>
       </w:r>
       <w:r>
+        <w:rPr>
+          <w:rFonts w:ascii="Arial" w:hAnsi="Arial" w:cs="Arial"/>
+        </w:rPr>
         <w:t>.</w:t>
       </w:r>
       <w:r>
+        <w:rPr>
+          <w:rFonts w:ascii="Arial" w:hAnsi="Arial" w:cs="Arial"/>
+        </w:rPr>
         <w:t xml:space="preserve"> Consumo móvil en Colombia</w:t>
       </w:r>
       <w:r>
+        <w:rPr>
+          <w:rFonts w:ascii="Arial" w:hAnsi="Arial" w:cs="Arial"/>
+        </w:rPr>
         <w:t>.</w:t>
       </w:r>
       <w:r>
+        <w:rPr>
+          <w:rFonts w:ascii="Arial" w:hAnsi="Arial" w:cs="Arial"/>
+        </w:rPr>
         <w:t xml:space="preserve"> </w:t>
       </w:r>
       <w:r>
+        <w:rPr>
+          <w:rFonts w:ascii="Arial" w:hAnsi="Arial" w:cs="Arial"/>
+        </w:rPr>
         <w:t>&lt;</w:t>
       </w:r>
       <w:hyperlink r:id="rId1" w:history="1">
         <w:r>
           <w:rPr>
             <w:rStyle w:val="Hyperlink"/>
+            <w:rFonts w:ascii="Arial" w:hAnsi="Arial" w:cs="Arial"/>
           </w:rPr>
           <w:t>https://www2.deloitte.com/content/dam/Deloitte/co/Documents/technology-media-telecommunications/Consumo%20movil(VF1).pdf</w:t>
         </w:r>
       </w:hyperlink>
       <w:r>
+        <w:rPr>
+          <w:rFonts w:ascii="Arial" w:hAnsi="Arial" w:cs="Arial"/>
+        </w:rPr>
         <w:t>&gt;</w:t>
       </w:r>
       <w:r>
+        <w:rPr>
+          <w:rFonts w:ascii="Arial" w:hAnsi="Arial" w:cs="Arial"/>
+        </w:rPr>
         <w:t xml:space="preserve"> 2017.</w:t>
       </w:r>
     </w:p>
@@ -6479,42 +6923,68 @@
     <w:p>
       <w:pPr>
         <w:pStyle w:val="FootnoteText"/>
+        <w:rPr>
+          <w:rFonts w:ascii="Arial" w:hAnsi="Arial" w:cs="Arial"/>
+        </w:rPr>
       </w:pPr>
       <w:r>
         <w:rPr>
           <w:rStyle w:val="FootnoteReference"/>
+          <w:rFonts w:ascii="Arial" w:hAnsi="Arial" w:cs="Arial"/>
         </w:rPr>
         <w:footnoteRef/>
       </w:r>
       <w:r>
+        <w:rPr>
+          <w:rFonts w:ascii="Arial" w:hAnsi="Arial" w:cs="Arial"/>
+        </w:rPr>
         <w:t xml:space="preserve"> </w:t>
       </w:r>
       <w:r>
+        <w:rPr>
+          <w:rFonts w:ascii="Arial" w:hAnsi="Arial" w:cs="Arial"/>
+        </w:rPr>
         <w:t>LIHT SOLUTIONS, S.L. Integración de sistemas web y móviles</w:t>
       </w:r>
       <w:r>
+        <w:rPr>
+          <w:rFonts w:ascii="Arial" w:hAnsi="Arial" w:cs="Arial"/>
+        </w:rPr>
         <w:t>.</w:t>
       </w:r>
     </w:p>
     <w:p>
       <w:pPr>
         <w:pStyle w:val="FootnoteText"/>
-      </w:pPr>
-      <w:r>
+        <w:rPr>
+          <w:rFonts w:ascii="Arial" w:hAnsi="Arial" w:cs="Arial"/>
+        </w:rPr>
+      </w:pPr>
+      <w:r>
+        <w:rPr>
+          <w:rFonts w:ascii="Arial" w:hAnsi="Arial" w:cs="Arial"/>
+        </w:rPr>
         <w:t xml:space="preserve"> </w:t>
       </w:r>
       <w:r>
+        <w:rPr>
+          <w:rFonts w:ascii="Arial" w:hAnsi="Arial" w:cs="Arial"/>
+        </w:rPr>
         <w:t>&lt;</w:t>
       </w:r>
       <w:hyperlink r:id="rId2" w:history="1">
         <w:r>
           <w:rPr>
             <w:rStyle w:val="Hyperlink"/>
+            <w:rFonts w:ascii="Arial" w:hAnsi="Arial" w:cs="Arial"/>
           </w:rPr>
           <w:t>http://www.liht.com/aplicaciones-moviles/integracion-de-sistemas-web-y-moviles/</w:t>
         </w:r>
       </w:hyperlink>
       <w:r>
+        <w:rPr>
+          <w:rFonts w:ascii="Arial" w:hAnsi="Arial" w:cs="Arial"/>
+        </w:rPr>
         <w:t>&gt;</w:t>
       </w:r>
     </w:p>
@@ -6523,51 +6993,80 @@
     <w:p>
       <w:pPr>
         <w:pStyle w:val="FootnoteText"/>
+        <w:rPr>
+          <w:rFonts w:ascii="Arial" w:hAnsi="Arial" w:cs="Arial"/>
+        </w:rPr>
       </w:pPr>
       <w:r>
         <w:rPr>
           <w:rStyle w:val="FootnoteReference"/>
+          <w:rFonts w:ascii="Arial" w:hAnsi="Arial" w:cs="Arial"/>
         </w:rPr>
         <w:footnoteRef/>
       </w:r>
       <w:r>
+        <w:rPr>
+          <w:rFonts w:ascii="Arial" w:hAnsi="Arial" w:cs="Arial"/>
+        </w:rPr>
         <w:t xml:space="preserve"> </w:t>
       </w:r>
       <w:r>
+        <w:rPr>
+          <w:rFonts w:ascii="Arial" w:hAnsi="Arial" w:cs="Arial"/>
+        </w:rPr>
         <w:t>COLPRENSA</w:t>
       </w:r>
       <w:r>
+        <w:rPr>
+          <w:rFonts w:ascii="Arial" w:hAnsi="Arial" w:cs="Arial"/>
+        </w:rPr>
         <w:t>.</w:t>
       </w:r>
       <w:r>
-        <w:t xml:space="preserve"> </w:t>
-      </w:r>
-      <w:r>
-        <w:t>Colombia cerrará el año con 33 millones de usuarios de celular</w:t>
-      </w:r>
-      <w:r>
+        <w:rPr>
+          <w:rFonts w:ascii="Arial" w:hAnsi="Arial" w:cs="Arial"/>
+        </w:rPr>
+        <w:t xml:space="preserve"> Colombia cerrará el año con 33 millones de usuarios de celular</w:t>
+      </w:r>
+      <w:r>
+        <w:rPr>
+          <w:rFonts w:ascii="Arial" w:hAnsi="Arial" w:cs="Arial"/>
+        </w:rPr>
         <w:t>.</w:t>
       </w:r>
     </w:p>
     <w:p>
       <w:pPr>
         <w:pStyle w:val="FootnoteText"/>
-      </w:pPr>
-      <w:r>
+        <w:rPr>
+          <w:rFonts w:ascii="Arial" w:hAnsi="Arial" w:cs="Arial"/>
+        </w:rPr>
+      </w:pPr>
+      <w:r>
+        <w:rPr>
+          <w:rFonts w:ascii="Arial" w:hAnsi="Arial" w:cs="Arial"/>
+        </w:rPr>
         <w:t>&lt;</w:t>
       </w:r>
       <w:hyperlink r:id="rId3" w:history="1">
         <w:r>
           <w:rPr>
             <w:rStyle w:val="Hyperlink"/>
+            <w:rFonts w:ascii="Arial" w:hAnsi="Arial" w:cs="Arial"/>
           </w:rPr>
           <w:t>http://www.elcolombiano.com/negocios/colombia-cerrara-el-ano-con-33-millones-de-usuarios-de-celular-DF5645630</w:t>
         </w:r>
       </w:hyperlink>
       <w:r>
+        <w:rPr>
+          <w:rFonts w:ascii="Arial" w:hAnsi="Arial" w:cs="Arial"/>
+        </w:rPr>
         <w:t>&gt;</w:t>
       </w:r>
       <w:r>
+        <w:rPr>
+          <w:rFonts w:ascii="Arial" w:hAnsi="Arial" w:cs="Arial"/>
+        </w:rPr>
         <w:t xml:space="preserve">  2016.</w:t>
       </w:r>
     </w:p>
@@ -6581,6 +7080,9 @@
     <w:p>
       <w:pPr>
         <w:pStyle w:val="FootnoteText"/>
+        <w:rPr>
+          <w:rFonts w:ascii="Arial" w:hAnsi="Arial" w:cs="Arial"/>
+        </w:rPr>
       </w:pPr>
       <w:r>
         <w:rPr>
@@ -6592,13 +7094,10 @@
         <w:t xml:space="preserve"> </w:t>
       </w:r>
       <w:r>
-        <w:t xml:space="preserve">EL TIEMPO. </w:t>
-      </w:r>
-      <w:r>
-        <w:t>Los colombianos pasan 100 minutos diarios conectados a sus celulares</w:t>
-      </w:r>
-      <w:r>
-        <w:t>.</w:t>
+        <w:rPr>
+          <w:rFonts w:ascii="Arial" w:hAnsi="Arial" w:cs="Arial"/>
+        </w:rPr>
+        <w:t>EL TIEMPO. Los colombianos pasan 100 minutos diarios conectados a sus celulares.</w:t>
       </w:r>
     </w:p>
     <w:p>
@@ -6606,17 +7105,24 @@
         <w:pStyle w:val="FootnoteText"/>
       </w:pPr>
       <w:r>
+        <w:rPr>
+          <w:rFonts w:ascii="Arial" w:hAnsi="Arial" w:cs="Arial"/>
+        </w:rPr>
         <w:t>&lt;</w:t>
       </w:r>
       <w:hyperlink r:id="rId4" w:history="1">
         <w:r>
           <w:rPr>
             <w:rStyle w:val="Hyperlink"/>
+            <w:rFonts w:ascii="Arial" w:hAnsi="Arial" w:cs="Arial"/>
           </w:rPr>
           <w:t>http://www.eltiempo.com/tecnosfera/novedades-tecnologia/habitos-de-consumo-en-el-uso-de-dispositivos-moviles-en-colombia-96270</w:t>
         </w:r>
       </w:hyperlink>
       <w:r>
+        <w:rPr>
+          <w:rFonts w:ascii="Arial" w:hAnsi="Arial" w:cs="Arial"/>
+        </w:rPr>
         <w:t>&gt; 2017.</w:t>
       </w:r>
     </w:p>
@@ -6625,6 +7131,9 @@
     <w:p>
       <w:pPr>
         <w:pStyle w:val="FootnoteText"/>
+        <w:rPr>
+          <w:rFonts w:ascii="Arial" w:hAnsi="Arial" w:cs="Arial"/>
+        </w:rPr>
       </w:pPr>
       <w:r>
         <w:rPr>
@@ -6636,7 +7145,72 @@
         <w:t xml:space="preserve"> </w:t>
       </w:r>
       <w:r>
-        <w:t>https://www.lancetalent.com/blog/las-8-ventajas-de-una-aplicacion-movil-para-tu-empresa/</w:t>
+        <w:t> </w:t>
+      </w:r>
+      <w:proofErr w:type="spellStart"/>
+      <w:r>
+        <w:rPr>
+          <w:rFonts w:ascii="Arial" w:hAnsi="Arial" w:cs="Arial"/>
+        </w:rPr>
+        <w:t>Lancetalent</w:t>
+      </w:r>
+      <w:proofErr w:type="spellEnd"/>
+      <w:r>
+        <w:rPr>
+          <w:rFonts w:ascii="Arial" w:hAnsi="Arial" w:cs="Arial"/>
+        </w:rPr>
+        <w:t xml:space="preserve"> - Talento Digital. Las 8 Ventajas De Tener Una Aplicación Móvil Para Tu Empresa.</w:t>
+      </w:r>
+    </w:p>
+    <w:p>
+      <w:pPr>
+        <w:pStyle w:val="FootnoteText"/>
+        <w:rPr>
+          <w:rFonts w:ascii="Arial" w:hAnsi="Arial" w:cs="Arial"/>
+        </w:rPr>
+      </w:pPr>
+      <w:r>
+        <w:rPr>
+          <w:rFonts w:ascii="Arial" w:hAnsi="Arial" w:cs="Arial"/>
+        </w:rPr>
+        <w:t xml:space="preserve">&lt; </w:t>
+      </w:r>
+      <w:hyperlink r:id="rId5" w:history="1">
+        <w:r>
+          <w:rPr>
+            <w:rStyle w:val="Hyperlink"/>
+            <w:rFonts w:ascii="Arial" w:hAnsi="Arial" w:cs="Arial"/>
+          </w:rPr>
+          <w:t>https://www.lancetalent.com/blog/las-8-ventajas-de-una-aplicacion-movil-para-tu-empresa/</w:t>
+        </w:r>
+      </w:hyperlink>
+      <w:r>
+        <w:rPr>
+          <w:rFonts w:ascii="Arial" w:hAnsi="Arial" w:cs="Arial"/>
+        </w:rPr>
+        <w:t>&gt;.</w:t>
+      </w:r>
+    </w:p>
+    <w:p>
+      <w:pPr>
+        <w:pStyle w:val="FootnoteText"/>
+        <w:rPr>
+          <w:rFonts w:ascii="Arial" w:hAnsi="Arial" w:cs="Arial"/>
+        </w:rPr>
+      </w:pPr>
+      <w:r>
+        <w:rPr>
+          <w:rFonts w:ascii="Arial" w:hAnsi="Arial" w:cs="Arial"/>
+        </w:rPr>
+        <w:t>Octubre 21, 2013</w:t>
+      </w:r>
+    </w:p>
+    <w:p>
+      <w:pPr>
+        <w:pStyle w:val="FootnoteText"/>
+      </w:pPr>
+      <w:r>
+        <w:t xml:space="preserve"> </w:t>
       </w:r>
     </w:p>
   </w:footnote>
@@ -6644,6 +7218,9 @@
     <w:p>
       <w:pPr>
         <w:pStyle w:val="FootnoteText"/>
+        <w:rPr>
+          <w:rFonts w:ascii="Arial" w:hAnsi="Arial" w:cs="Arial"/>
+        </w:rPr>
       </w:pPr>
       <w:r>
         <w:rPr>
@@ -6654,9 +7231,73 @@
       <w:r>
         <w:t xml:space="preserve"> </w:t>
       </w:r>
-      <w:r>
-        <w:t>https://www.navarra.es/NR/rdonlyres/48F9746B-080C-4DEA-BD95-A5B6E01797E1/315641/7Usodedispositivosmoviles.pdf</w:t>
-      </w:r>
+      <w:bookmarkStart w:id="1" w:name="_Hlk513709534"/>
+      <w:proofErr w:type="spellStart"/>
+      <w:r>
+        <w:rPr>
+          <w:rFonts w:ascii="Arial" w:hAnsi="Arial" w:cs="Arial"/>
+        </w:rPr>
+        <w:t>Acercate</w:t>
+      </w:r>
+      <w:proofErr w:type="spellEnd"/>
+      <w:r>
+        <w:rPr>
+          <w:rFonts w:ascii="Arial" w:hAnsi="Arial" w:cs="Arial"/>
+        </w:rPr>
+        <w:t xml:space="preserve"> a las TIC. Uso de dispositivos </w:t>
+      </w:r>
+      <w:proofErr w:type="spellStart"/>
+      <w:r>
+        <w:rPr>
+          <w:rFonts w:ascii="Arial" w:hAnsi="Arial" w:cs="Arial"/>
+        </w:rPr>
+        <w:t>moviles</w:t>
+      </w:r>
+      <w:proofErr w:type="spellEnd"/>
+      <w:r>
+        <w:rPr>
+          <w:rFonts w:ascii="Arial" w:hAnsi="Arial" w:cs="Arial"/>
+        </w:rPr>
+        <w:t>.</w:t>
+      </w:r>
+    </w:p>
+    <w:bookmarkEnd w:id="1"/>
+    <w:p>
+      <w:pPr>
+        <w:pStyle w:val="FootnoteText"/>
+        <w:rPr>
+          <w:rFonts w:ascii="Arial" w:hAnsi="Arial" w:cs="Arial"/>
+        </w:rPr>
+      </w:pPr>
+      <w:r>
+        <w:rPr>
+          <w:rFonts w:ascii="Arial" w:hAnsi="Arial" w:cs="Arial"/>
+        </w:rPr>
+        <w:t xml:space="preserve">&lt; </w:t>
+      </w:r>
+      <w:hyperlink r:id="rId6" w:history="1">
+        <w:r>
+          <w:rPr>
+            <w:rStyle w:val="Hyperlink"/>
+            <w:rFonts w:ascii="Arial" w:hAnsi="Arial" w:cs="Arial"/>
+          </w:rPr>
+          <w:t>https://www.navarra.es/NR/rdonlyres/48F9746B-080C-4DEA-BD95-A5B6E01797E1/315641/7Usodedispositivosmoviles.pdf</w:t>
+        </w:r>
+      </w:hyperlink>
+      <w:r>
+        <w:rPr>
+          <w:rFonts w:ascii="Arial" w:hAnsi="Arial" w:cs="Arial"/>
+        </w:rPr>
+        <w:t>&gt;</w:t>
+      </w:r>
+    </w:p>
+    <w:p>
+      <w:pPr>
+        <w:pStyle w:val="FootnoteText"/>
+        <w:rPr>
+          <w:rFonts w:ascii="Arial" w:hAnsi="Arial" w:cs="Arial"/>
+        </w:rPr>
+      </w:pPr>
     </w:p>
   </w:footnote>
   <w:footnote w:id="7">
@@ -6666,15 +7307,25 @@
         <w:jc w:val="both"/>
         <w:rPr>
           <w:rFonts w:ascii="Arial" w:hAnsi="Arial" w:cs="Arial"/>
+          <w:sz w:val="20"/>
+          <w:szCs w:val="20"/>
         </w:rPr>
       </w:pPr>
       <w:r>
         <w:rPr>
           <w:rStyle w:val="FootnoteReference"/>
+          <w:rFonts w:ascii="Arial" w:hAnsi="Arial" w:cs="Arial"/>
+          <w:sz w:val="20"/>
+          <w:szCs w:val="20"/>
         </w:rPr>
         <w:footnoteRef/>
       </w:r>
       <w:r>
+        <w:rPr>
+          <w:rFonts w:ascii="Arial" w:hAnsi="Arial" w:cs="Arial"/>
+          <w:sz w:val="20"/>
+          <w:szCs w:val="20"/>
+        </w:rPr>
         <w:t>Doctora en Comunicación de la Universidad Autónoma de Barcelona y coordinadora de la investigación ‘Alfabetización y dispositivos móviles’ de la Universidad Pontificia Bolivariana (UPB) http://www.universidad.edu.co/index.php/historial-de-noticias/65-noticias-2014/10622-las-universidades-se-apuntan-a-la-era-de-las-apps</w:t>
       </w:r>
     </w:p>
@@ -6683,57 +7334,71 @@
     <w:p>
       <w:pPr>
         <w:pStyle w:val="FootnoteText"/>
+        <w:rPr>
+          <w:rFonts w:ascii="Arial" w:hAnsi="Arial" w:cs="Arial"/>
+        </w:rPr>
       </w:pPr>
       <w:r>
         <w:rPr>
           <w:rStyle w:val="FootnoteReference"/>
+          <w:rFonts w:ascii="Arial" w:hAnsi="Arial" w:cs="Arial"/>
         </w:rPr>
         <w:footnoteRef/>
       </w:r>
       <w:r>
+        <w:rPr>
+          <w:rFonts w:ascii="Arial" w:hAnsi="Arial" w:cs="Arial"/>
+        </w:rPr>
         <w:t xml:space="preserve"> </w:t>
       </w:r>
-      <w:r>
-        <w:t>https://fireosoft.com.co/blogs/importancia-aplicaciones-moviles/</w:t>
-      </w:r>
-    </w:p>
-  </w:footnote>
-  <w:footnote w:id="9">
+      <w:proofErr w:type="spellStart"/>
+      <w:r>
+        <w:rPr>
+          <w:rFonts w:ascii="Arial" w:hAnsi="Arial" w:cs="Arial"/>
+        </w:rPr>
+        <w:t>RAMIREZ</w:t>
+      </w:r>
+      <w:proofErr w:type="spellEnd"/>
+      <w:r>
+        <w:rPr>
+          <w:rFonts w:ascii="Arial" w:hAnsi="Arial" w:cs="Arial"/>
+        </w:rPr>
+        <w:t>, Piedad. Importancia de las aplicaciones móviles en la actualidad. &lt;</w:t>
+      </w:r>
+      <w:hyperlink r:id="rId7" w:history="1">
+        <w:r>
+          <w:rPr>
+            <w:rStyle w:val="Hyperlink"/>
+            <w:rFonts w:ascii="Arial" w:hAnsi="Arial" w:cs="Arial"/>
+          </w:rPr>
+          <w:t>https://fireosoft.com.co/blogs/importancia-aplicaciones-moviles/</w:t>
+        </w:r>
+      </w:hyperlink>
+      <w:r>
+        <w:rPr>
+          <w:rFonts w:ascii="Arial" w:hAnsi="Arial" w:cs="Arial"/>
+        </w:rPr>
+        <w:t xml:space="preserve">&gt; </w:t>
+      </w:r>
+      <w:proofErr w:type="gramStart"/>
+      <w:r>
+        <w:rPr>
+          <w:rFonts w:ascii="Arial" w:hAnsi="Arial" w:cs="Arial"/>
+        </w:rPr>
+        <w:t>Junio</w:t>
+      </w:r>
+      <w:proofErr w:type="gramEnd"/>
+      <w:r>
+        <w:rPr>
+          <w:rFonts w:ascii="Arial" w:hAnsi="Arial" w:cs="Arial"/>
+        </w:rPr>
+        <w:t xml:space="preserve"> 13 del 2016 </w:t>
+      </w:r>
+    </w:p>
     <w:p>
       <w:pPr>
         <w:pStyle w:val="FootnoteText"/>
       </w:pPr>
-      <w:r>
-        <w:rPr>
-          <w:rStyle w:val="FootnoteReference"/>
-        </w:rPr>
-        <w:footnoteRef/>
-      </w:r>
-      <w:r>
-        <w:t xml:space="preserve"> </w:t>
-      </w:r>
-      <w:r>
-        <w:t>https://fireosoft.com.co/blogs/importancia-aplicaciones-moviles/</w:t>
-      </w:r>
-    </w:p>
-  </w:footnote>
-  <w:footnote w:id="10">
-    <w:p>
-      <w:pPr>
-        <w:pStyle w:val="FootnoteText"/>
-      </w:pPr>
-      <w:r>
-        <w:rPr>
-          <w:rStyle w:val="FootnoteReference"/>
-        </w:rPr>
-        <w:footnoteRef/>
-      </w:r>
-      <w:r>
-        <w:t xml:space="preserve"> </w:t>
-      </w:r>
-      <w:r>
-        <w:t>https://www.lancetalent.com/blog/las-8-ventajas-de-una-aplicacion-movil-para-tu-empresa/</w:t>
-      </w:r>
     </w:p>
   </w:footnote>
 </w:footnotes>
@@ -7815,7 +8480,6 @@
   <w:style w:type="character" w:default="1" w:styleId="DefaultParagraphFont">
     <w:name w:val="Default Paragraph Font"/>
     <w:uiPriority w:val="1"/>
-    <w:semiHidden/>
     <w:unhideWhenUsed/>
   </w:style>
   <w:style w:type="table" w:default="1" w:styleId="TableNormal">
@@ -8122,6 +8786,18 @@
       <w:szCs w:val="24"/>
     </w:rPr>
   </w:style>
+  <w:style w:type="character" w:styleId="UnresolvedMention">
+    <w:name w:val="Unresolved Mention"/>
+    <w:basedOn w:val="DefaultParagraphFont"/>
+    <w:uiPriority w:val="99"/>
+    <w:semiHidden/>
+    <w:unhideWhenUsed/>
+    <w:rsid w:val="006639EB"/>
+    <w:rPr>
+      <w:color w:val="808080"/>
+      <w:shd w:val="clear" w:color="auto" w:fill="E6E6E6"/>
+    </w:rPr>
+  </w:style>
 </w:styles>
 </file>
 
@@ -8407,7 +9083,7 @@
 </file>
 
 <file path=customXml/itemProps1.xml><?xml version="1.0" encoding="utf-8"?>
-<ds:datastoreItem xmlns:ds="http://schemas.openxmlformats.org/officeDocument/2006/customXml" ds:itemID="{14F655B7-AA23-44B1-8C04-C03B34C4942C}">
+<ds:datastoreItem xmlns:ds="http://schemas.openxmlformats.org/officeDocument/2006/customXml" ds:itemID="{A678FAB4-3EF4-4C08-B542-7DC045434F35}">
   <ds:schemaRefs>
     <ds:schemaRef ds:uri="http://schemas.openxmlformats.org/officeDocument/2006/bibliography"/>
   </ds:schemaRefs>

</xml_diff>

<commit_message>
se agrega antecedente internacional
</commit_message>
<xml_diff>
--- a/Anteproyecto.docx
+++ b/Anteproyecto.docx
@@ -1,6 +1,6 @@
 
 <file path=word/document.xml><?xml version="1.0" encoding="utf-8"?>
-<w:document xmlns:wpc="http://schemas.microsoft.com/office/word/2010/wordprocessingCanvas" xmlns:cx="http://schemas.microsoft.com/office/drawing/2014/chartex" xmlns:cx1="http://schemas.microsoft.com/office/drawing/2015/9/8/chartex" xmlns:cx2="http://schemas.microsoft.com/office/drawing/2015/10/21/chartex" xmlns:cx3="http://schemas.microsoft.com/office/drawing/2016/5/9/chartex" xmlns:cx4="http://schemas.microsoft.com/office/drawing/2016/5/10/chartex" xmlns:cx5="http://schemas.microsoft.com/office/drawing/2016/5/11/chartex" xmlns:cx6="http://schemas.microsoft.com/office/drawing/2016/5/12/chartex" xmlns:cx7="http://schemas.microsoft.com/office/drawing/2016/5/13/chartex" xmlns:cx8="http://schemas.microsoft.com/office/drawing/2016/5/14/chartex" xmlns:mc="http://schemas.openxmlformats.org/markup-compatibility/2006" xmlns:aink="http://schemas.microsoft.com/office/drawing/2016/ink" xmlns:am3d="http://schemas.microsoft.com/office/drawing/2017/model3d" xmlns:o="urn:schemas-microsoft-com:office:office" xmlns:r="http://schemas.openxmlformats.org/officeDocument/2006/relationships" xmlns:m="http://schemas.openxmlformats.org/officeDocument/2006/math" xmlns:v="urn:schemas-microsoft-com:vml" xmlns:wp14="http://schemas.microsoft.com/office/word/2010/wordprocessingDrawing" xmlns:wp="http://schemas.openxmlformats.org/drawingml/2006/wordprocessingDrawing" xmlns:w10="urn:schemas-microsoft-com:office:word" xmlns:w="http://schemas.openxmlformats.org/wordprocessingml/2006/main" xmlns:w14="http://schemas.microsoft.com/office/word/2010/wordml" xmlns:w15="http://schemas.microsoft.com/office/word/2012/wordml" xmlns:w16cid="http://schemas.microsoft.com/office/word/2016/wordml/cid" xmlns:w16se="http://schemas.microsoft.com/office/word/2015/wordml/symex" xmlns:wpg="http://schemas.microsoft.com/office/word/2010/wordprocessingGroup" xmlns:wpi="http://schemas.microsoft.com/office/word/2010/wordprocessingInk" xmlns:wne="http://schemas.microsoft.com/office/word/2006/wordml" xmlns:wps="http://schemas.microsoft.com/office/word/2010/wordprocessingShape" mc:Ignorable="w14 w15 w16se w16cid wp14">
+<w:document xmlns:wpc="http://schemas.microsoft.com/office/word/2010/wordprocessingCanvas" xmlns:mc="http://schemas.openxmlformats.org/markup-compatibility/2006" xmlns:o="urn:schemas-microsoft-com:office:office" xmlns:r="http://schemas.openxmlformats.org/officeDocument/2006/relationships" xmlns:m="http://schemas.openxmlformats.org/officeDocument/2006/math" xmlns:v="urn:schemas-microsoft-com:vml" xmlns:wp14="http://schemas.microsoft.com/office/word/2010/wordprocessingDrawing" xmlns:wp="http://schemas.openxmlformats.org/drawingml/2006/wordprocessingDrawing" xmlns:w10="urn:schemas-microsoft-com:office:word" xmlns:w="http://schemas.openxmlformats.org/wordprocessingml/2006/main" xmlns:w14="http://schemas.microsoft.com/office/word/2010/wordml" xmlns:w15="http://schemas.microsoft.com/office/word/2012/wordml" xmlns:wpg="http://schemas.microsoft.com/office/word/2010/wordprocessingGroup" xmlns:wpi="http://schemas.microsoft.com/office/word/2010/wordprocessingInk" xmlns:wne="http://schemas.microsoft.com/office/word/2006/wordml" xmlns:wps="http://schemas.microsoft.com/office/word/2010/wordprocessingShape" mc:Ignorable="w14 w15 wp14">
   <w:body>
     <w:p>
       <w:pPr>
@@ -939,7 +939,7 @@
     </w:p>
     <w:p>
       <w:pPr>
-        <w:pStyle w:val="ListParagraph"/>
+        <w:pStyle w:val="Prrafodelista"/>
         <w:numPr>
           <w:ilvl w:val="0"/>
           <w:numId w:val="1"/>
@@ -964,7 +964,7 @@
     </w:p>
     <w:p>
       <w:pPr>
-        <w:pStyle w:val="ListParagraph"/>
+        <w:pStyle w:val="Prrafodelista"/>
         <w:numPr>
           <w:ilvl w:val="1"/>
           <w:numId w:val="1"/>
@@ -1024,7 +1024,7 @@
     </w:p>
     <w:p>
       <w:pPr>
-        <w:pStyle w:val="ListParagraph"/>
+        <w:pStyle w:val="Prrafodelista"/>
         <w:numPr>
           <w:ilvl w:val="1"/>
           <w:numId w:val="1"/>
@@ -1048,7 +1048,7 @@
     </w:p>
     <w:p>
       <w:pPr>
-        <w:pStyle w:val="ListParagraph"/>
+        <w:pStyle w:val="Prrafodelista"/>
         <w:numPr>
           <w:ilvl w:val="1"/>
           <w:numId w:val="1"/>
@@ -1216,7 +1216,7 @@
     </w:p>
     <w:p>
       <w:pPr>
-        <w:pStyle w:val="ListParagraph"/>
+        <w:pStyle w:val="Prrafodelista"/>
         <w:numPr>
           <w:ilvl w:val="1"/>
           <w:numId w:val="1"/>
@@ -1240,7 +1240,7 @@
     </w:p>
     <w:p>
       <w:pPr>
-        <w:pStyle w:val="ListParagraph"/>
+        <w:pStyle w:val="Prrafodelista"/>
         <w:spacing w:line="360" w:lineRule="auto"/>
         <w:ind w:left="1440"/>
         <w:jc w:val="both"/>
@@ -1253,7 +1253,7 @@
     </w:p>
     <w:p>
       <w:pPr>
-        <w:pStyle w:val="ListParagraph"/>
+        <w:pStyle w:val="Prrafodelista"/>
         <w:numPr>
           <w:ilvl w:val="0"/>
           <w:numId w:val="1"/>
@@ -1293,19 +1293,19 @@
     </w:p>
     <w:p>
       <w:pPr>
-        <w:pStyle w:val="ListParagraph"/>
-        <w:spacing w:line="360" w:lineRule="auto"/>
-        <w:jc w:val="both"/>
-        <w:rPr>
-          <w:rFonts w:ascii="Arial" w:hAnsi="Arial" w:cs="Arial"/>
-          <w:sz w:val="24"/>
-          <w:szCs w:val="24"/>
-        </w:rPr>
-      </w:pPr>
-    </w:p>
-    <w:p>
-      <w:pPr>
-        <w:pStyle w:val="ListParagraph"/>
+        <w:pStyle w:val="Prrafodelista"/>
+        <w:spacing w:line="360" w:lineRule="auto"/>
+        <w:jc w:val="both"/>
+        <w:rPr>
+          <w:rFonts w:ascii="Arial" w:hAnsi="Arial" w:cs="Arial"/>
+          <w:sz w:val="24"/>
+          <w:szCs w:val="24"/>
+        </w:rPr>
+      </w:pPr>
+    </w:p>
+    <w:p>
+      <w:pPr>
+        <w:pStyle w:val="Prrafodelista"/>
         <w:numPr>
           <w:ilvl w:val="1"/>
           <w:numId w:val="1"/>
@@ -1426,7 +1426,7 @@
       </w:r>
       <w:r>
         <w:rPr>
-          <w:rStyle w:val="FootnoteReference"/>
+          <w:rStyle w:val="Refdenotaalpie"/>
           <w:rFonts w:ascii="Arial" w:hAnsi="Arial" w:cs="Arial"/>
           <w:sz w:val="24"/>
           <w:szCs w:val="24"/>
@@ -1444,7 +1444,7 @@
     </w:p>
     <w:p>
       <w:pPr>
-        <w:pStyle w:val="ListParagraph"/>
+        <w:pStyle w:val="Prrafodelista"/>
         <w:spacing w:line="360" w:lineRule="auto"/>
         <w:jc w:val="both"/>
         <w:rPr>
@@ -1609,7 +1609,7 @@
       <w:bookmarkEnd w:id="0"/>
       <w:r>
         <w:rPr>
-          <w:rStyle w:val="FootnoteReference"/>
+          <w:rStyle w:val="Refdenotaalpie"/>
           <w:rFonts w:ascii="Arial" w:hAnsi="Arial" w:cs="Arial"/>
           <w:sz w:val="24"/>
           <w:szCs w:val="24"/>
@@ -2194,7 +2194,7 @@
       </w:r>
       <w:r>
         <w:rPr>
-          <w:rStyle w:val="FootnoteReference"/>
+          <w:rStyle w:val="Refdenotaalpie"/>
           <w:rFonts w:ascii="Arial" w:hAnsi="Arial" w:cs="Arial"/>
           <w:sz w:val="24"/>
           <w:szCs w:val="24"/>
@@ -2561,7 +2561,7 @@
       </w:r>
       <w:r>
         <w:rPr>
-          <w:rStyle w:val="FootnoteReference"/>
+          <w:rStyle w:val="Refdenotaalpie"/>
           <w:rFonts w:ascii="Arial" w:hAnsi="Arial" w:cs="Arial"/>
           <w:sz w:val="24"/>
           <w:szCs w:val="24"/>
@@ -2871,7 +2871,7 @@
     </w:p>
     <w:p>
       <w:pPr>
-        <w:pStyle w:val="ListParagraph"/>
+        <w:pStyle w:val="Prrafodelista"/>
         <w:spacing w:line="360" w:lineRule="auto"/>
         <w:jc w:val="both"/>
         <w:rPr>
@@ -3177,7 +3177,7 @@
       </w:r>
       <w:r>
         <w:rPr>
-          <w:rStyle w:val="FootnoteReference"/>
+          <w:rStyle w:val="Refdenotaalpie"/>
           <w:rFonts w:ascii="Arial" w:hAnsi="Arial" w:cs="Arial"/>
           <w:sz w:val="24"/>
           <w:szCs w:val="24"/>
@@ -3373,7 +3373,7 @@
     </w:p>
     <w:p>
       <w:pPr>
-        <w:pStyle w:val="ListParagraph"/>
+        <w:pStyle w:val="Prrafodelista"/>
         <w:numPr>
           <w:ilvl w:val="0"/>
           <w:numId w:val="1"/>
@@ -3497,7 +3497,7 @@
     </w:p>
     <w:p>
       <w:pPr>
-        <w:pStyle w:val="ListParagraph"/>
+        <w:pStyle w:val="Prrafodelista"/>
         <w:numPr>
           <w:ilvl w:val="1"/>
           <w:numId w:val="1"/>
@@ -3521,7 +3521,7 @@
     </w:p>
     <w:p>
       <w:pPr>
-        <w:pStyle w:val="ListParagraph"/>
+        <w:pStyle w:val="Prrafodelista"/>
         <w:spacing w:line="360" w:lineRule="auto"/>
         <w:ind w:left="1440"/>
         <w:jc w:val="both"/>
@@ -3534,7 +3534,7 @@
     </w:p>
     <w:p>
       <w:pPr>
-        <w:pStyle w:val="ListParagraph"/>
+        <w:pStyle w:val="Prrafodelista"/>
         <w:ind w:left="1440"/>
         <w:jc w:val="both"/>
         <w:rPr>
@@ -3554,7 +3554,7 @@
     </w:p>
     <w:p>
       <w:pPr>
-        <w:pStyle w:val="ListParagraph"/>
+        <w:pStyle w:val="Prrafodelista"/>
         <w:ind w:left="1440"/>
         <w:jc w:val="both"/>
         <w:rPr>
@@ -3566,7 +3566,7 @@
     </w:p>
     <w:p>
       <w:pPr>
-        <w:pStyle w:val="ListParagraph"/>
+        <w:pStyle w:val="Prrafodelista"/>
         <w:ind w:left="1440"/>
         <w:jc w:val="both"/>
         <w:rPr>
@@ -3602,7 +3602,7 @@
     </w:p>
     <w:p>
       <w:pPr>
-        <w:pStyle w:val="ListParagraph"/>
+        <w:pStyle w:val="Prrafodelista"/>
         <w:ind w:left="1440"/>
         <w:jc w:val="both"/>
         <w:rPr>
@@ -3614,7 +3614,7 @@
     </w:p>
     <w:p>
       <w:pPr>
-        <w:pStyle w:val="ListParagraph"/>
+        <w:pStyle w:val="Prrafodelista"/>
         <w:ind w:left="1440"/>
         <w:jc w:val="both"/>
         <w:rPr>
@@ -3635,7 +3635,7 @@
     </w:p>
     <w:p>
       <w:pPr>
-        <w:pStyle w:val="ListParagraph"/>
+        <w:pStyle w:val="Prrafodelista"/>
         <w:spacing w:line="360" w:lineRule="auto"/>
         <w:ind w:left="1440"/>
         <w:jc w:val="both"/>
@@ -3649,7 +3649,7 @@
     </w:p>
     <w:p>
       <w:pPr>
-        <w:pStyle w:val="ListParagraph"/>
+        <w:pStyle w:val="Prrafodelista"/>
         <w:spacing w:line="360" w:lineRule="auto"/>
         <w:ind w:left="1440"/>
         <w:jc w:val="both"/>
@@ -3663,7 +3663,7 @@
     </w:p>
     <w:p>
       <w:pPr>
-        <w:pStyle w:val="ListParagraph"/>
+        <w:pStyle w:val="Prrafodelista"/>
         <w:spacing w:line="360" w:lineRule="auto"/>
         <w:ind w:left="1440"/>
         <w:jc w:val="both"/>
@@ -3677,7 +3677,7 @@
     </w:p>
     <w:p>
       <w:pPr>
-        <w:pStyle w:val="ListParagraph"/>
+        <w:pStyle w:val="Prrafodelista"/>
         <w:spacing w:line="360" w:lineRule="auto"/>
         <w:ind w:left="1440"/>
         <w:jc w:val="both"/>
@@ -3691,7 +3691,7 @@
     </w:p>
     <w:p>
       <w:pPr>
-        <w:pStyle w:val="ListParagraph"/>
+        <w:pStyle w:val="Prrafodelista"/>
         <w:spacing w:line="360" w:lineRule="auto"/>
         <w:ind w:left="1440"/>
         <w:jc w:val="both"/>
@@ -3705,7 +3705,7 @@
     </w:p>
     <w:p>
       <w:pPr>
-        <w:pStyle w:val="ListParagraph"/>
+        <w:pStyle w:val="Prrafodelista"/>
         <w:numPr>
           <w:ilvl w:val="0"/>
           <w:numId w:val="1"/>
@@ -3729,19 +3729,19 @@
     </w:p>
     <w:p>
       <w:pPr>
-        <w:pStyle w:val="ListParagraph"/>
-        <w:spacing w:line="360" w:lineRule="auto"/>
-        <w:jc w:val="both"/>
-        <w:rPr>
-          <w:rFonts w:ascii="Arial" w:hAnsi="Arial" w:cs="Arial"/>
-          <w:sz w:val="24"/>
-          <w:szCs w:val="24"/>
-        </w:rPr>
-      </w:pPr>
-    </w:p>
-    <w:p>
-      <w:pPr>
-        <w:pStyle w:val="ListParagraph"/>
+        <w:pStyle w:val="Prrafodelista"/>
+        <w:spacing w:line="360" w:lineRule="auto"/>
+        <w:jc w:val="both"/>
+        <w:rPr>
+          <w:rFonts w:ascii="Arial" w:hAnsi="Arial" w:cs="Arial"/>
+          <w:sz w:val="24"/>
+          <w:szCs w:val="24"/>
+        </w:rPr>
+      </w:pPr>
+    </w:p>
+    <w:p>
+      <w:pPr>
+        <w:pStyle w:val="Prrafodelista"/>
         <w:numPr>
           <w:ilvl w:val="1"/>
           <w:numId w:val="1"/>
@@ -3841,7 +3841,7 @@
     </w:p>
     <w:p>
       <w:pPr>
-        <w:pStyle w:val="ListParagraph"/>
+        <w:pStyle w:val="Prrafodelista"/>
         <w:spacing w:line="360" w:lineRule="auto"/>
         <w:ind w:left="1440"/>
         <w:jc w:val="both"/>
@@ -3854,7 +3854,7 @@
     </w:p>
     <w:p>
       <w:pPr>
-        <w:pStyle w:val="ListParagraph"/>
+        <w:pStyle w:val="Prrafodelista"/>
         <w:numPr>
           <w:ilvl w:val="1"/>
           <w:numId w:val="1"/>
@@ -3878,7 +3878,7 @@
     </w:p>
     <w:p>
       <w:pPr>
-        <w:pStyle w:val="ListParagraph"/>
+        <w:pStyle w:val="Prrafodelista"/>
         <w:numPr>
           <w:ilvl w:val="2"/>
           <w:numId w:val="1"/>
@@ -3910,7 +3910,7 @@
     </w:p>
     <w:p>
       <w:pPr>
-        <w:pStyle w:val="ListParagraph"/>
+        <w:pStyle w:val="Prrafodelista"/>
         <w:numPr>
           <w:ilvl w:val="2"/>
           <w:numId w:val="1"/>
@@ -3950,7 +3950,7 @@
     </w:p>
     <w:p>
       <w:pPr>
-        <w:pStyle w:val="ListParagraph"/>
+        <w:pStyle w:val="Prrafodelista"/>
         <w:numPr>
           <w:ilvl w:val="2"/>
           <w:numId w:val="1"/>
@@ -4014,7 +4014,7 @@
     </w:p>
     <w:p>
       <w:pPr>
-        <w:pStyle w:val="ListParagraph"/>
+        <w:pStyle w:val="Prrafodelista"/>
         <w:spacing w:line="360" w:lineRule="auto"/>
         <w:ind w:left="1440"/>
         <w:jc w:val="both"/>
@@ -4027,7 +4027,7 @@
     </w:p>
     <w:p>
       <w:pPr>
-        <w:pStyle w:val="ListParagraph"/>
+        <w:pStyle w:val="Prrafodelista"/>
         <w:numPr>
           <w:ilvl w:val="0"/>
           <w:numId w:val="1"/>
@@ -4051,19 +4051,19 @@
     </w:p>
     <w:p>
       <w:pPr>
-        <w:pStyle w:val="ListParagraph"/>
-        <w:spacing w:line="360" w:lineRule="auto"/>
-        <w:jc w:val="both"/>
-        <w:rPr>
-          <w:rFonts w:ascii="Arial" w:hAnsi="Arial" w:cs="Arial"/>
-          <w:sz w:val="24"/>
-          <w:szCs w:val="24"/>
-        </w:rPr>
-      </w:pPr>
-    </w:p>
-    <w:p>
-      <w:pPr>
-        <w:pStyle w:val="ListParagraph"/>
+        <w:pStyle w:val="Prrafodelista"/>
+        <w:spacing w:line="360" w:lineRule="auto"/>
+        <w:jc w:val="both"/>
+        <w:rPr>
+          <w:rFonts w:ascii="Arial" w:hAnsi="Arial" w:cs="Arial"/>
+          <w:sz w:val="24"/>
+          <w:szCs w:val="24"/>
+        </w:rPr>
+      </w:pPr>
+    </w:p>
+    <w:p>
+      <w:pPr>
+        <w:pStyle w:val="Prrafodelista"/>
         <w:spacing w:line="360" w:lineRule="auto"/>
         <w:jc w:val="both"/>
         <w:rPr>
@@ -4219,7 +4219,7 @@
       </w:r>
       <w:r>
         <w:rPr>
-          <w:rStyle w:val="FootnoteReference"/>
+          <w:rStyle w:val="Refdenotaalpie"/>
           <w:rFonts w:ascii="Arial" w:hAnsi="Arial" w:cs="Arial"/>
           <w:sz w:val="24"/>
           <w:szCs w:val="24"/>
@@ -4237,19 +4237,19 @@
     </w:p>
     <w:p>
       <w:pPr>
-        <w:pStyle w:val="ListParagraph"/>
-        <w:spacing w:line="360" w:lineRule="auto"/>
-        <w:jc w:val="both"/>
-        <w:rPr>
-          <w:rFonts w:ascii="Arial" w:hAnsi="Arial" w:cs="Arial"/>
-          <w:sz w:val="24"/>
-          <w:szCs w:val="24"/>
-        </w:rPr>
-      </w:pPr>
-    </w:p>
-    <w:p>
-      <w:pPr>
-        <w:pStyle w:val="ListParagraph"/>
+        <w:pStyle w:val="Prrafodelista"/>
+        <w:spacing w:line="360" w:lineRule="auto"/>
+        <w:jc w:val="both"/>
+        <w:rPr>
+          <w:rFonts w:ascii="Arial" w:hAnsi="Arial" w:cs="Arial"/>
+          <w:sz w:val="24"/>
+          <w:szCs w:val="24"/>
+        </w:rPr>
+      </w:pPr>
+    </w:p>
+    <w:p>
+      <w:pPr>
+        <w:pStyle w:val="Prrafodelista"/>
         <w:spacing w:line="360" w:lineRule="auto"/>
         <w:jc w:val="both"/>
         <w:rPr>
@@ -4332,7 +4332,7 @@
       </w:r>
       <w:r>
         <w:rPr>
-          <w:rStyle w:val="FootnoteReference"/>
+          <w:rStyle w:val="Refdenotaalpie"/>
           <w:rFonts w:ascii="Arial" w:hAnsi="Arial" w:cs="Arial"/>
           <w:sz w:val="24"/>
           <w:szCs w:val="24"/>
@@ -4414,7 +4414,7 @@
     </w:p>
     <w:p>
       <w:pPr>
-        <w:pStyle w:val="ListParagraph"/>
+        <w:pStyle w:val="Prrafodelista"/>
         <w:spacing w:line="360" w:lineRule="auto"/>
         <w:jc w:val="both"/>
         <w:rPr>
@@ -4434,7 +4434,7 @@
       </w:r>
       <w:r>
         <w:rPr>
-          <w:rStyle w:val="FootnoteReference"/>
+          <w:rStyle w:val="Refdenotaalpie"/>
           <w:rFonts w:ascii="Arial" w:hAnsi="Arial" w:cs="Arial"/>
           <w:sz w:val="24"/>
           <w:szCs w:val="24"/>
@@ -4452,19 +4452,19 @@
     </w:p>
     <w:p>
       <w:pPr>
-        <w:pStyle w:val="ListParagraph"/>
-        <w:spacing w:line="360" w:lineRule="auto"/>
-        <w:jc w:val="both"/>
-        <w:rPr>
-          <w:rFonts w:ascii="Arial" w:hAnsi="Arial" w:cs="Arial"/>
-          <w:sz w:val="24"/>
-          <w:szCs w:val="24"/>
-        </w:rPr>
-      </w:pPr>
-    </w:p>
-    <w:p>
-      <w:pPr>
-        <w:pStyle w:val="ListParagraph"/>
+        <w:pStyle w:val="Prrafodelista"/>
+        <w:spacing w:line="360" w:lineRule="auto"/>
+        <w:jc w:val="both"/>
+        <w:rPr>
+          <w:rFonts w:ascii="Arial" w:hAnsi="Arial" w:cs="Arial"/>
+          <w:sz w:val="24"/>
+          <w:szCs w:val="24"/>
+        </w:rPr>
+      </w:pPr>
+    </w:p>
+    <w:p>
+      <w:pPr>
+        <w:pStyle w:val="Prrafodelista"/>
         <w:spacing w:line="360" w:lineRule="auto"/>
         <w:jc w:val="both"/>
         <w:rPr>
@@ -4668,19 +4668,19 @@
     </w:p>
     <w:p>
       <w:pPr>
-        <w:pStyle w:val="ListParagraph"/>
-        <w:spacing w:line="360" w:lineRule="auto"/>
-        <w:jc w:val="both"/>
-        <w:rPr>
-          <w:rFonts w:ascii="Arial" w:hAnsi="Arial" w:cs="Arial"/>
-          <w:sz w:val="24"/>
-          <w:szCs w:val="24"/>
-        </w:rPr>
-      </w:pPr>
-    </w:p>
-    <w:p>
-      <w:pPr>
-        <w:pStyle w:val="ListParagraph"/>
+        <w:pStyle w:val="Prrafodelista"/>
+        <w:spacing w:line="360" w:lineRule="auto"/>
+        <w:jc w:val="both"/>
+        <w:rPr>
+          <w:rFonts w:ascii="Arial" w:hAnsi="Arial" w:cs="Arial"/>
+          <w:sz w:val="24"/>
+          <w:szCs w:val="24"/>
+        </w:rPr>
+      </w:pPr>
+    </w:p>
+    <w:p>
+      <w:pPr>
+        <w:pStyle w:val="Prrafodelista"/>
         <w:spacing w:line="360" w:lineRule="auto"/>
         <w:jc w:val="both"/>
         <w:rPr>
@@ -4940,19 +4940,19 @@
     </w:p>
     <w:p>
       <w:pPr>
-        <w:pStyle w:val="ListParagraph"/>
-        <w:spacing w:line="360" w:lineRule="auto"/>
-        <w:jc w:val="both"/>
-        <w:rPr>
-          <w:rFonts w:ascii="Arial" w:hAnsi="Arial" w:cs="Arial"/>
-          <w:sz w:val="24"/>
-          <w:szCs w:val="24"/>
-        </w:rPr>
-      </w:pPr>
-    </w:p>
-    <w:p>
-      <w:pPr>
-        <w:pStyle w:val="ListParagraph"/>
+        <w:pStyle w:val="Prrafodelista"/>
+        <w:spacing w:line="360" w:lineRule="auto"/>
+        <w:jc w:val="both"/>
+        <w:rPr>
+          <w:rFonts w:ascii="Arial" w:hAnsi="Arial" w:cs="Arial"/>
+          <w:sz w:val="24"/>
+          <w:szCs w:val="24"/>
+        </w:rPr>
+      </w:pPr>
+    </w:p>
+    <w:p>
+      <w:pPr>
+        <w:pStyle w:val="Prrafodelista"/>
         <w:spacing w:line="360" w:lineRule="auto"/>
         <w:jc w:val="both"/>
         <w:rPr>
@@ -5232,17 +5232,7 @@
           <w:sz w:val="24"/>
           <w:szCs w:val="24"/>
         </w:rPr>
-        <w:t xml:space="preserve">, para </w:t>
-      </w:r>
-      <w:bookmarkStart w:id="2" w:name="_GoBack"/>
-      <w:bookmarkEnd w:id="2"/>
-      <w:r>
-        <w:rPr>
-          <w:rFonts w:ascii="Arial" w:hAnsi="Arial" w:cs="Arial"/>
-          <w:sz w:val="24"/>
-          <w:szCs w:val="24"/>
-        </w:rPr>
-        <w:t>que el aporte sea efectivo, es esencial visibilizar sus resultados, tanto dentro como fuera de la universidad</w:t>
+        <w:t>, para que el aporte sea efectivo, es esencial visibilizar sus resultados, tanto dentro como fuera de la universidad</w:t>
       </w:r>
       <w:r>
         <w:rPr>
@@ -5255,31 +5245,31 @@
     </w:p>
     <w:p>
       <w:pPr>
-        <w:pStyle w:val="ListParagraph"/>
-        <w:spacing w:line="360" w:lineRule="auto"/>
-        <w:jc w:val="both"/>
-        <w:rPr>
-          <w:rFonts w:ascii="Arial" w:hAnsi="Arial" w:cs="Arial"/>
-          <w:sz w:val="24"/>
-          <w:szCs w:val="24"/>
-        </w:rPr>
-      </w:pPr>
-    </w:p>
-    <w:p>
-      <w:pPr>
-        <w:pStyle w:val="ListParagraph"/>
-        <w:spacing w:line="360" w:lineRule="auto"/>
-        <w:jc w:val="both"/>
-        <w:rPr>
-          <w:rFonts w:ascii="Arial" w:hAnsi="Arial" w:cs="Arial"/>
-          <w:sz w:val="24"/>
-          <w:szCs w:val="24"/>
-        </w:rPr>
-      </w:pPr>
-    </w:p>
-    <w:p>
-      <w:pPr>
-        <w:pStyle w:val="ListParagraph"/>
+        <w:pStyle w:val="Prrafodelista"/>
+        <w:spacing w:line="360" w:lineRule="auto"/>
+        <w:jc w:val="both"/>
+        <w:rPr>
+          <w:rFonts w:ascii="Arial" w:hAnsi="Arial" w:cs="Arial"/>
+          <w:sz w:val="24"/>
+          <w:szCs w:val="24"/>
+        </w:rPr>
+      </w:pPr>
+    </w:p>
+    <w:p>
+      <w:pPr>
+        <w:pStyle w:val="Prrafodelista"/>
+        <w:spacing w:line="360" w:lineRule="auto"/>
+        <w:jc w:val="both"/>
+        <w:rPr>
+          <w:rFonts w:ascii="Arial" w:hAnsi="Arial" w:cs="Arial"/>
+          <w:sz w:val="24"/>
+          <w:szCs w:val="24"/>
+        </w:rPr>
+      </w:pPr>
+    </w:p>
+    <w:p>
+      <w:pPr>
+        <w:pStyle w:val="Prrafodelista"/>
         <w:numPr>
           <w:ilvl w:val="0"/>
           <w:numId w:val="1"/>
@@ -5303,7 +5293,7 @@
     </w:p>
     <w:p>
       <w:pPr>
-        <w:pStyle w:val="ListParagraph"/>
+        <w:pStyle w:val="Prrafodelista"/>
         <w:spacing w:line="360" w:lineRule="auto"/>
         <w:jc w:val="both"/>
         <w:rPr>
@@ -5344,12 +5334,6 @@
         <w:gridCol w:w="5998"/>
       </w:tblGrid>
       <w:tr>
-        <w:tblPrEx>
-          <w:tblCellMar>
-            <w:top w:w="0" w:type="dxa"/>
-            <w:bottom w:w="0" w:type="dxa"/>
-          </w:tblCellMar>
-        </w:tblPrEx>
         <w:trPr>
           <w:trHeight w:val="404"/>
         </w:trPr>
@@ -5403,12 +5387,6 @@
         </w:tc>
       </w:tr>
       <w:tr>
-        <w:tblPrEx>
-          <w:tblCellMar>
-            <w:top w:w="0" w:type="dxa"/>
-            <w:bottom w:w="0" w:type="dxa"/>
-          </w:tblCellMar>
-        </w:tblPrEx>
         <w:trPr>
           <w:trHeight w:val="404"/>
         </w:trPr>
@@ -5464,12 +5442,6 @@
         </w:tc>
       </w:tr>
       <w:tr>
-        <w:tblPrEx>
-          <w:tblCellMar>
-            <w:top w:w="0" w:type="dxa"/>
-            <w:bottom w:w="0" w:type="dxa"/>
-          </w:tblCellMar>
-        </w:tblPrEx>
         <w:trPr>
           <w:trHeight w:val="404"/>
         </w:trPr>
@@ -5515,47 +5487,19 @@
             <w:hyperlink r:id="rId8" w:history="1">
               <w:r>
                 <w:rPr>
-                  <w:rStyle w:val="Hyperlink"/>
+                  <w:rStyle w:val="Hipervnculo"/>
                   <w:rFonts w:ascii="Arial" w:hAnsi="Arial" w:cs="Arial"/>
                   <w:sz w:val="24"/>
                   <w:szCs w:val="24"/>
                   <w:lang w:val="en-US"/>
                 </w:rPr>
-                <w:t>https://</w:t>
-              </w:r>
-              <w:proofErr w:type="spellStart"/>
-              <w:r>
-                <w:rPr>
-                  <w:rStyle w:val="Hyperlink"/>
-                  <w:rFonts w:ascii="Arial" w:hAnsi="Arial" w:cs="Arial"/>
-                  <w:sz w:val="24"/>
-                  <w:szCs w:val="24"/>
-                  <w:lang w:val="en-US"/>
-                </w:rPr>
-                <w:t>repository.javeriana.edu.co</w:t>
-              </w:r>
-              <w:proofErr w:type="spellEnd"/>
-              <w:r>
-                <w:rPr>
-                  <w:rStyle w:val="Hyperlink"/>
-                  <w:rFonts w:ascii="Arial" w:hAnsi="Arial" w:cs="Arial"/>
-                  <w:sz w:val="24"/>
-                  <w:szCs w:val="24"/>
-                  <w:lang w:val="en-US"/>
-                </w:rPr>
-                <w:t>/handle/10554/21456</w:t>
+                <w:t>https://repository.javeriana.edu.co/handle/10554/21456</w:t>
               </w:r>
             </w:hyperlink>
           </w:p>
         </w:tc>
       </w:tr>
       <w:tr>
-        <w:tblPrEx>
-          <w:tblCellMar>
-            <w:top w:w="0" w:type="dxa"/>
-            <w:bottom w:w="0" w:type="dxa"/>
-          </w:tblCellMar>
-        </w:tblPrEx>
         <w:trPr>
           <w:trHeight w:val="387"/>
         </w:trPr>
@@ -5586,12 +5530,6 @@
         </w:tc>
       </w:tr>
       <w:tr>
-        <w:tblPrEx>
-          <w:tblCellMar>
-            <w:top w:w="0" w:type="dxa"/>
-            <w:bottom w:w="0" w:type="dxa"/>
-          </w:tblCellMar>
-        </w:tblPrEx>
         <w:trPr>
           <w:trHeight w:val="3631"/>
         </w:trPr>
@@ -5616,36 +5554,34 @@
                 <w:sz w:val="24"/>
                 <w:szCs w:val="24"/>
               </w:rPr>
-              <w:t xml:space="preserve">“La falta de información acerca de la localización y disponibilidad de servicios es una causa de problemas de coordinación para actividades académicas. También, los grandes campus universitarios presentan dificultades para la movilización y búsqueda de servicios. De lo anterior, se presenta </w:t>
+              <w:t>“La falta de información acerca de la localización y disponibilidad de servicios es una causa de problemas de coordinación para actividades académicas. También, los grandes campus universitarios presentan dificultades para la movilización y búsqueda de servicios. De lo anterior, se presenta NUBI una aplicación móvil adaptativa, con el objetivo de atender las necesidades individuales y colectivas de los estudiantes de la Pontificia Universidad Javeriana mediante el aporte comunitario de información y coordinación de grupos.”</w:t>
             </w:r>
-            <w:proofErr w:type="spellStart"/>
-            <w:r>
+          </w:p>
+        </w:tc>
+      </w:tr>
+      <w:tr>
+        <w:trPr>
+          <w:trHeight w:val="3631"/>
+        </w:trPr>
+        <w:tc>
+          <w:tcPr>
+            <w:tcW w:w="7313" w:type="dxa"/>
+            <w:gridSpan w:val="2"/>
+          </w:tcPr>
+          <w:p>
+            <w:pPr>
+              <w:spacing w:line="360" w:lineRule="auto"/>
+              <w:jc w:val="both"/>
               <w:rPr>
                 <w:rFonts w:ascii="Arial" w:hAnsi="Arial" w:cs="Arial"/>
                 <w:sz w:val="24"/>
                 <w:szCs w:val="24"/>
               </w:rPr>
-              <w:t>NUBI</w:t>
-            </w:r>
-            <w:proofErr w:type="spellEnd"/>
-            <w:r>
-              <w:rPr>
-                <w:rFonts w:ascii="Arial" w:hAnsi="Arial" w:cs="Arial"/>
-                <w:sz w:val="24"/>
-                <w:szCs w:val="24"/>
-              </w:rPr>
-              <w:t xml:space="preserve"> una aplicación móvil adaptativa, con el objetivo de atender las necesidades individuales y colectivas de los estudiantes de la Pontificia Universidad Javeriana mediante el aporte comunitario de información y coordinación de grupos.”</w:t>
-            </w:r>
+            </w:pPr>
           </w:p>
         </w:tc>
       </w:tr>
       <w:tr>
-        <w:tblPrEx>
-          <w:tblCellMar>
-            <w:top w:w="0" w:type="dxa"/>
-            <w:bottom w:w="0" w:type="dxa"/>
-          </w:tblCellMar>
-        </w:tblPrEx>
         <w:trPr>
           <w:trHeight w:val="390"/>
         </w:trPr>
@@ -5670,19 +5606,12 @@
                 <w:sz w:val="24"/>
                 <w:szCs w:val="24"/>
               </w:rPr>
-              <w:lastRenderedPageBreak/>
               <w:t>SIMILITUDES CON LA INVESTIGACIÓN</w:t>
             </w:r>
           </w:p>
         </w:tc>
       </w:tr>
       <w:tr>
-        <w:tblPrEx>
-          <w:tblCellMar>
-            <w:top w:w="0" w:type="dxa"/>
-            <w:bottom w:w="0" w:type="dxa"/>
-          </w:tblCellMar>
-        </w:tblPrEx>
         <w:trPr>
           <w:trHeight w:val="413"/>
         </w:trPr>
@@ -5705,12 +5634,6 @@
         </w:tc>
       </w:tr>
       <w:tr>
-        <w:tblPrEx>
-          <w:tblCellMar>
-            <w:top w:w="0" w:type="dxa"/>
-            <w:bottom w:w="0" w:type="dxa"/>
-          </w:tblCellMar>
-        </w:tblPrEx>
         <w:trPr>
           <w:trHeight w:val="413"/>
         </w:trPr>
@@ -5741,12 +5664,6 @@
         </w:tc>
       </w:tr>
       <w:tr>
-        <w:tblPrEx>
-          <w:tblCellMar>
-            <w:top w:w="0" w:type="dxa"/>
-            <w:bottom w:w="0" w:type="dxa"/>
-          </w:tblCellMar>
-        </w:tblPrEx>
         <w:trPr>
           <w:trHeight w:val="413"/>
         </w:trPr>
@@ -5783,6 +5700,445 @@
     </w:p>
     <w:p>
       <w:pPr>
+        <w:pStyle w:val="Prrafodelista"/>
+        <w:spacing w:line="360" w:lineRule="auto"/>
+        <w:jc w:val="both"/>
+        <w:rPr>
+          <w:rFonts w:ascii="Arial" w:hAnsi="Arial" w:cs="Arial"/>
+          <w:sz w:val="24"/>
+          <w:szCs w:val="24"/>
+        </w:rPr>
+      </w:pPr>
+      <w:r>
+        <w:rPr>
+          <w:rFonts w:ascii="Arial" w:hAnsi="Arial" w:cs="Arial"/>
+          <w:sz w:val="24"/>
+          <w:szCs w:val="24"/>
+        </w:rPr>
+        <w:t>Referencia internacional</w:t>
+      </w:r>
+      <w:r>
+        <w:rPr>
+          <w:rFonts w:ascii="Arial" w:hAnsi="Arial" w:cs="Arial"/>
+          <w:sz w:val="24"/>
+          <w:szCs w:val="24"/>
+        </w:rPr>
+        <w:t>.</w:t>
+      </w:r>
+    </w:p>
+    <w:tbl>
+      <w:tblPr>
+        <w:tblW w:w="0" w:type="auto"/>
+        <w:tblInd w:w="620" w:type="dxa"/>
+        <w:tblBorders>
+          <w:top w:val="single" w:sz="4" w:space="0" w:color="auto"/>
+          <w:left w:val="single" w:sz="4" w:space="0" w:color="auto"/>
+          <w:bottom w:val="single" w:sz="4" w:space="0" w:color="auto"/>
+          <w:right w:val="single" w:sz="4" w:space="0" w:color="auto"/>
+          <w:insideH w:val="single" w:sz="4" w:space="0" w:color="auto"/>
+          <w:insideV w:val="single" w:sz="4" w:space="0" w:color="auto"/>
+        </w:tblBorders>
+        <w:tblCellMar>
+          <w:left w:w="70" w:type="dxa"/>
+          <w:right w:w="70" w:type="dxa"/>
+        </w:tblCellMar>
+        <w:tblLook w:val="0000" w:firstRow="0" w:lastRow="0" w:firstColumn="0" w:lastColumn="0" w:noHBand="0" w:noVBand="0"/>
+      </w:tblPr>
+      <w:tblGrid>
+        <w:gridCol w:w="1846"/>
+        <w:gridCol w:w="6362"/>
+      </w:tblGrid>
+      <w:tr>
+        <w:trPr>
+          <w:trHeight w:val="404"/>
+        </w:trPr>
+        <w:tc>
+          <w:tcPr>
+            <w:tcW w:w="2191" w:type="dxa"/>
+          </w:tcPr>
+          <w:p>
+            <w:pPr>
+              <w:spacing w:before="240" w:after="0" w:line="360" w:lineRule="auto"/>
+              <w:jc w:val="center"/>
+              <w:rPr>
+                <w:rFonts w:ascii="Arial" w:hAnsi="Arial" w:cs="Arial"/>
+                <w:sz w:val="24"/>
+                <w:szCs w:val="24"/>
+              </w:rPr>
+            </w:pPr>
+            <w:r>
+              <w:rPr>
+                <w:rFonts w:ascii="Arial" w:hAnsi="Arial" w:cs="Arial"/>
+                <w:sz w:val="24"/>
+                <w:szCs w:val="24"/>
+              </w:rPr>
+              <w:t>Titulo antecedente</w:t>
+            </w:r>
+          </w:p>
+        </w:tc>
+        <w:tc>
+          <w:tcPr>
+            <w:tcW w:w="5122" w:type="dxa"/>
+          </w:tcPr>
+          <w:p>
+            <w:pPr>
+              <w:spacing w:line="360" w:lineRule="auto"/>
+              <w:jc w:val="both"/>
+              <w:rPr>
+                <w:rFonts w:ascii="Arial" w:hAnsi="Arial" w:cs="Arial"/>
+                <w:sz w:val="24"/>
+                <w:szCs w:val="24"/>
+              </w:rPr>
+            </w:pPr>
+            <w:r>
+              <w:rPr>
+                <w:rFonts w:ascii="Arial" w:hAnsi="Arial" w:cs="Arial"/>
+                <w:sz w:val="24"/>
+                <w:szCs w:val="24"/>
+              </w:rPr>
+              <w:t xml:space="preserve">Diseño </w:t>
+            </w:r>
+            <w:r>
+              <w:rPr>
+                <w:rFonts w:ascii="Arial" w:hAnsi="Arial" w:cs="Arial"/>
+                <w:sz w:val="24"/>
+                <w:szCs w:val="24"/>
+              </w:rPr>
+              <w:t xml:space="preserve">de una aplicación móvil para la consulta académica de la </w:t>
+            </w:r>
+            <w:r>
+              <w:rPr>
+                <w:rFonts w:ascii="Arial" w:hAnsi="Arial" w:cs="Arial"/>
+                <w:sz w:val="24"/>
+                <w:szCs w:val="24"/>
+              </w:rPr>
+              <w:t>FIIS-UTP</w:t>
+            </w:r>
+          </w:p>
+        </w:tc>
+      </w:tr>
+      <w:tr>
+        <w:trPr>
+          <w:trHeight w:val="404"/>
+        </w:trPr>
+        <w:tc>
+          <w:tcPr>
+            <w:tcW w:w="2191" w:type="dxa"/>
+          </w:tcPr>
+          <w:p>
+            <w:pPr>
+              <w:spacing w:before="240" w:after="0" w:line="360" w:lineRule="auto"/>
+              <w:jc w:val="center"/>
+              <w:rPr>
+                <w:rFonts w:ascii="Arial" w:hAnsi="Arial" w:cs="Arial"/>
+                <w:sz w:val="24"/>
+                <w:szCs w:val="24"/>
+              </w:rPr>
+            </w:pPr>
+            <w:proofErr w:type="spellStart"/>
+            <w:r>
+              <w:rPr>
+                <w:rFonts w:ascii="Arial" w:hAnsi="Arial" w:cs="Arial"/>
+                <w:sz w:val="24"/>
+                <w:szCs w:val="24"/>
+              </w:rPr>
+              <w:t>Institucion</w:t>
+            </w:r>
+            <w:proofErr w:type="spellEnd"/>
+          </w:p>
+        </w:tc>
+        <w:tc>
+          <w:tcPr>
+            <w:tcW w:w="5122" w:type="dxa"/>
+          </w:tcPr>
+          <w:p>
+            <w:pPr>
+              <w:spacing w:before="240" w:line="360" w:lineRule="auto"/>
+              <w:jc w:val="center"/>
+              <w:rPr>
+                <w:rFonts w:ascii="Arial" w:hAnsi="Arial" w:cs="Arial"/>
+                <w:sz w:val="24"/>
+                <w:szCs w:val="24"/>
+              </w:rPr>
+            </w:pPr>
+            <w:r>
+              <w:rPr>
+                <w:rFonts w:ascii="Arial" w:hAnsi="Arial" w:cs="Arial"/>
+                <w:sz w:val="24"/>
+                <w:szCs w:val="24"/>
+              </w:rPr>
+              <w:t>UNIVERCIDAD TECNOLOGICA DEL PERU</w:t>
+            </w:r>
+          </w:p>
+        </w:tc>
+      </w:tr>
+      <w:tr>
+        <w:trPr>
+          <w:trHeight w:val="404"/>
+        </w:trPr>
+        <w:tc>
+          <w:tcPr>
+            <w:tcW w:w="2191" w:type="dxa"/>
+          </w:tcPr>
+          <w:p>
+            <w:pPr>
+              <w:spacing w:after="0" w:line="360" w:lineRule="auto"/>
+              <w:jc w:val="center"/>
+              <w:rPr>
+                <w:rFonts w:ascii="Arial" w:hAnsi="Arial" w:cs="Arial"/>
+                <w:sz w:val="24"/>
+                <w:szCs w:val="24"/>
+              </w:rPr>
+            </w:pPr>
+            <w:r>
+              <w:rPr>
+                <w:rFonts w:ascii="Arial" w:hAnsi="Arial" w:cs="Arial"/>
+                <w:sz w:val="24"/>
+                <w:szCs w:val="24"/>
+              </w:rPr>
+              <w:t>Año 201</w:t>
+            </w:r>
+            <w:r>
+              <w:rPr>
+                <w:rFonts w:ascii="Arial" w:hAnsi="Arial" w:cs="Arial"/>
+                <w:sz w:val="24"/>
+                <w:szCs w:val="24"/>
+              </w:rPr>
+              <w:t>3</w:t>
+            </w:r>
+          </w:p>
+        </w:tc>
+        <w:tc>
+          <w:tcPr>
+            <w:tcW w:w="5122" w:type="dxa"/>
+          </w:tcPr>
+          <w:p>
+            <w:pPr>
+              <w:spacing w:line="360" w:lineRule="auto"/>
+              <w:jc w:val="both"/>
+              <w:rPr>
+                <w:rFonts w:ascii="Arial" w:hAnsi="Arial" w:cs="Arial"/>
+                <w:sz w:val="24"/>
+                <w:szCs w:val="24"/>
+                <w:lang w:val="en-US"/>
+              </w:rPr>
+            </w:pPr>
+            <w:hyperlink r:id="rId9" w:history="1">
+              <w:r>
+                <w:rPr>
+                  <w:rStyle w:val="Hipervnculo"/>
+                </w:rPr>
+                <w:t>https://pis1.wikispaces.com/file/view/Presentacion+Final_Tesis+I.pdf</w:t>
+              </w:r>
+            </w:hyperlink>
+            <w:hyperlink r:id="rId10" w:history="1"/>
+          </w:p>
+        </w:tc>
+      </w:tr>
+      <w:tr>
+        <w:trPr>
+          <w:trHeight w:val="387"/>
+        </w:trPr>
+        <w:tc>
+          <w:tcPr>
+            <w:tcW w:w="7313" w:type="dxa"/>
+            <w:gridSpan w:val="2"/>
+          </w:tcPr>
+          <w:p>
+            <w:pPr>
+              <w:spacing w:before="240" w:line="360" w:lineRule="auto"/>
+              <w:jc w:val="center"/>
+              <w:rPr>
+                <w:rFonts w:ascii="Arial" w:hAnsi="Arial" w:cs="Arial"/>
+                <w:sz w:val="24"/>
+                <w:szCs w:val="24"/>
+              </w:rPr>
+            </w:pPr>
+            <w:r>
+              <w:rPr>
+                <w:rFonts w:ascii="Arial" w:hAnsi="Arial" w:cs="Arial"/>
+                <w:sz w:val="24"/>
+                <w:szCs w:val="24"/>
+              </w:rPr>
+              <w:t>RESUMEN</w:t>
+            </w:r>
+          </w:p>
+        </w:tc>
+        <w:bookmarkStart w:id="2" w:name="_GoBack"/>
+        <w:bookmarkEnd w:id="2"/>
+      </w:tr>
+      <w:tr>
+        <w:trPr>
+          <w:trHeight w:val="3631"/>
+        </w:trPr>
+        <w:tc>
+          <w:tcPr>
+            <w:tcW w:w="7313" w:type="dxa"/>
+            <w:gridSpan w:val="2"/>
+          </w:tcPr>
+          <w:p>
+            <w:pPr>
+              <w:spacing w:line="360" w:lineRule="auto"/>
+              <w:jc w:val="both"/>
+              <w:rPr>
+                <w:rFonts w:ascii="Arial" w:hAnsi="Arial" w:cs="Arial"/>
+                <w:sz w:val="24"/>
+                <w:szCs w:val="24"/>
+              </w:rPr>
+            </w:pPr>
+            <w:r>
+              <w:rPr>
+                <w:rFonts w:ascii="Arial" w:hAnsi="Arial" w:cs="Arial"/>
+                <w:sz w:val="24"/>
+                <w:szCs w:val="24"/>
+              </w:rPr>
+              <w:lastRenderedPageBreak/>
+              <w:t>“La falta de información acerca de la localización y disponibilidad de servicios es una causa de problemas de coordinación para actividades académicas. También, los grandes campus universitarios presentan dificultades para la movilización y búsqueda de servicios. De lo anterior, se presenta NUBI una aplicación móvil adaptativa, con el objetivo de atender las necesidades individuales y colectivas de los estudiantes de la Pontificia Universidad Javeriana mediante el aporte comunitario de información y coordinación de grupos.”</w:t>
+            </w:r>
+          </w:p>
+        </w:tc>
+      </w:tr>
+      <w:tr>
+        <w:trPr>
+          <w:trHeight w:val="3631"/>
+        </w:trPr>
+        <w:tc>
+          <w:tcPr>
+            <w:tcW w:w="7313" w:type="dxa"/>
+            <w:gridSpan w:val="2"/>
+          </w:tcPr>
+          <w:p>
+            <w:pPr>
+              <w:spacing w:line="360" w:lineRule="auto"/>
+              <w:jc w:val="both"/>
+              <w:rPr>
+                <w:rFonts w:ascii="Arial" w:hAnsi="Arial" w:cs="Arial"/>
+                <w:sz w:val="24"/>
+                <w:szCs w:val="24"/>
+              </w:rPr>
+            </w:pPr>
+          </w:p>
+        </w:tc>
+      </w:tr>
+      <w:tr>
+        <w:trPr>
+          <w:trHeight w:val="390"/>
+        </w:trPr>
+        <w:tc>
+          <w:tcPr>
+            <w:tcW w:w="7313" w:type="dxa"/>
+            <w:gridSpan w:val="2"/>
+          </w:tcPr>
+          <w:p>
+            <w:pPr>
+              <w:spacing w:before="240" w:line="360" w:lineRule="auto"/>
+              <w:jc w:val="center"/>
+              <w:rPr>
+                <w:rFonts w:ascii="Arial" w:hAnsi="Arial" w:cs="Arial"/>
+                <w:sz w:val="24"/>
+                <w:szCs w:val="24"/>
+              </w:rPr>
+            </w:pPr>
+            <w:r>
+              <w:rPr>
+                <w:rFonts w:ascii="Arial" w:hAnsi="Arial" w:cs="Arial"/>
+                <w:sz w:val="24"/>
+                <w:szCs w:val="24"/>
+              </w:rPr>
+              <w:t>SIMILITUDES CON LA INVESTIGACIÓN</w:t>
+            </w:r>
+          </w:p>
+        </w:tc>
+      </w:tr>
+      <w:tr>
+        <w:trPr>
+          <w:trHeight w:val="413"/>
+        </w:trPr>
+        <w:tc>
+          <w:tcPr>
+            <w:tcW w:w="7313" w:type="dxa"/>
+            <w:gridSpan w:val="2"/>
+          </w:tcPr>
+          <w:p>
+            <w:pPr>
+              <w:spacing w:line="360" w:lineRule="auto"/>
+              <w:jc w:val="both"/>
+              <w:rPr>
+                <w:rFonts w:ascii="Arial" w:hAnsi="Arial" w:cs="Arial"/>
+                <w:sz w:val="24"/>
+                <w:szCs w:val="24"/>
+              </w:rPr>
+            </w:pPr>
+          </w:p>
+        </w:tc>
+      </w:tr>
+      <w:tr>
+        <w:trPr>
+          <w:trHeight w:val="413"/>
+        </w:trPr>
+        <w:tc>
+          <w:tcPr>
+            <w:tcW w:w="7313" w:type="dxa"/>
+            <w:gridSpan w:val="2"/>
+          </w:tcPr>
+          <w:p>
+            <w:pPr>
+              <w:spacing w:before="240" w:line="360" w:lineRule="auto"/>
+              <w:jc w:val="center"/>
+              <w:rPr>
+                <w:rFonts w:ascii="Arial" w:hAnsi="Arial" w:cs="Arial"/>
+                <w:sz w:val="24"/>
+                <w:szCs w:val="24"/>
+              </w:rPr>
+            </w:pPr>
+            <w:r>
+              <w:rPr>
+                <w:rFonts w:ascii="Arial" w:hAnsi="Arial" w:cs="Arial"/>
+                <w:sz w:val="24"/>
+                <w:szCs w:val="24"/>
+              </w:rPr>
+              <w:t>DIFERENCIAS CON LA INVESTIGACIÓN</w:t>
+            </w:r>
+          </w:p>
+        </w:tc>
+      </w:tr>
+      <w:tr>
+        <w:trPr>
+          <w:trHeight w:val="413"/>
+        </w:trPr>
+        <w:tc>
+          <w:tcPr>
+            <w:tcW w:w="7313" w:type="dxa"/>
+            <w:gridSpan w:val="2"/>
+          </w:tcPr>
+          <w:p>
+            <w:pPr>
+              <w:spacing w:line="360" w:lineRule="auto"/>
+              <w:jc w:val="both"/>
+              <w:rPr>
+                <w:rFonts w:ascii="Arial" w:hAnsi="Arial" w:cs="Arial"/>
+                <w:sz w:val="24"/>
+                <w:szCs w:val="24"/>
+              </w:rPr>
+            </w:pPr>
+          </w:p>
+        </w:tc>
+      </w:tr>
+    </w:tbl>
+    <w:p>
+      <w:pPr>
+        <w:pStyle w:val="Prrafodelista"/>
+        <w:spacing w:line="360" w:lineRule="auto"/>
+        <w:jc w:val="both"/>
+        <w:rPr>
+          <w:rFonts w:ascii="Arial" w:hAnsi="Arial" w:cs="Arial"/>
+          <w:sz w:val="24"/>
+          <w:szCs w:val="24"/>
+        </w:rPr>
+      </w:pPr>
+    </w:p>
+    <w:p>
+      <w:pPr>
         <w:spacing w:line="360" w:lineRule="auto"/>
         <w:ind w:left="708"/>
         <w:jc w:val="both"/>
@@ -5795,7 +6151,7 @@
     </w:p>
     <w:p>
       <w:pPr>
-        <w:pStyle w:val="ListParagraph"/>
+        <w:pStyle w:val="Prrafodelista"/>
         <w:numPr>
           <w:ilvl w:val="0"/>
           <w:numId w:val="1"/>
@@ -5819,51 +6175,52 @@
     </w:p>
     <w:p>
       <w:pPr>
-        <w:pStyle w:val="ListParagraph"/>
-        <w:spacing w:line="360" w:lineRule="auto"/>
-        <w:jc w:val="both"/>
-        <w:rPr>
-          <w:rFonts w:ascii="Arial" w:hAnsi="Arial" w:cs="Arial"/>
-          <w:sz w:val="24"/>
-          <w:szCs w:val="24"/>
-        </w:rPr>
-      </w:pPr>
-    </w:p>
-    <w:p>
-      <w:pPr>
-        <w:pStyle w:val="ListParagraph"/>
-        <w:spacing w:line="360" w:lineRule="auto"/>
-        <w:jc w:val="both"/>
-        <w:rPr>
-          <w:rFonts w:ascii="Arial" w:hAnsi="Arial" w:cs="Arial"/>
-          <w:sz w:val="24"/>
-          <w:szCs w:val="24"/>
-        </w:rPr>
-      </w:pPr>
-      <w:r>
-        <w:rPr>
-          <w:rFonts w:ascii="Arial" w:hAnsi="Arial" w:cs="Arial"/>
-          <w:sz w:val="24"/>
-          <w:szCs w:val="24"/>
-        </w:rPr>
+        <w:pStyle w:val="Prrafodelista"/>
+        <w:spacing w:line="360" w:lineRule="auto"/>
+        <w:jc w:val="both"/>
+        <w:rPr>
+          <w:rFonts w:ascii="Arial" w:hAnsi="Arial" w:cs="Arial"/>
+          <w:sz w:val="24"/>
+          <w:szCs w:val="24"/>
+        </w:rPr>
+      </w:pPr>
+    </w:p>
+    <w:p>
+      <w:pPr>
+        <w:pStyle w:val="Prrafodelista"/>
+        <w:spacing w:line="360" w:lineRule="auto"/>
+        <w:jc w:val="both"/>
+        <w:rPr>
+          <w:rFonts w:ascii="Arial" w:hAnsi="Arial" w:cs="Arial"/>
+          <w:sz w:val="24"/>
+          <w:szCs w:val="24"/>
+        </w:rPr>
+      </w:pPr>
+      <w:r>
+        <w:rPr>
+          <w:rFonts w:ascii="Arial" w:hAnsi="Arial" w:cs="Arial"/>
+          <w:sz w:val="24"/>
+          <w:szCs w:val="24"/>
+        </w:rPr>
+        <w:lastRenderedPageBreak/>
         <w:t>La aplicación será desarrollada mediante la metodología de desarrollo en espiral, en su variante para aplicaciones móviles (Mobile Development Process Spiral), una metodología ágil que utiliza como base el modelo de desarrollo en espiral y que prioriza la participación del usuario en todos los procesos del ciclo de vida de diseño de la aplicación, incorporando algo fundamental para el presente proyecto, los procesos de evaluación de la usabilidad.</w:t>
       </w:r>
     </w:p>
     <w:p>
       <w:pPr>
-        <w:pStyle w:val="ListParagraph"/>
-        <w:spacing w:line="360" w:lineRule="auto"/>
-        <w:jc w:val="both"/>
-        <w:rPr>
-          <w:rFonts w:ascii="Arial" w:hAnsi="Arial" w:cs="Arial"/>
-          <w:sz w:val="24"/>
-          <w:szCs w:val="24"/>
-        </w:rPr>
-      </w:pPr>
-    </w:p>
-    <w:p>
-      <w:pPr>
-        <w:pStyle w:val="ListParagraph"/>
+        <w:pStyle w:val="Prrafodelista"/>
+        <w:spacing w:line="360" w:lineRule="auto"/>
+        <w:jc w:val="both"/>
+        <w:rPr>
+          <w:rFonts w:ascii="Arial" w:hAnsi="Arial" w:cs="Arial"/>
+          <w:sz w:val="24"/>
+          <w:szCs w:val="24"/>
+        </w:rPr>
+      </w:pPr>
+    </w:p>
+    <w:p>
+      <w:pPr>
+        <w:pStyle w:val="Prrafodelista"/>
         <w:spacing w:line="360" w:lineRule="auto"/>
         <w:jc w:val="both"/>
         <w:rPr>
@@ -5883,19 +6240,19 @@
     </w:p>
     <w:p>
       <w:pPr>
-        <w:pStyle w:val="ListParagraph"/>
-        <w:spacing w:line="360" w:lineRule="auto"/>
-        <w:jc w:val="both"/>
-        <w:rPr>
-          <w:rFonts w:ascii="Arial" w:hAnsi="Arial" w:cs="Arial"/>
-          <w:sz w:val="24"/>
-          <w:szCs w:val="24"/>
-        </w:rPr>
-      </w:pPr>
-    </w:p>
-    <w:p>
-      <w:pPr>
-        <w:pStyle w:val="ListParagraph"/>
+        <w:pStyle w:val="Prrafodelista"/>
+        <w:spacing w:line="360" w:lineRule="auto"/>
+        <w:jc w:val="both"/>
+        <w:rPr>
+          <w:rFonts w:ascii="Arial" w:hAnsi="Arial" w:cs="Arial"/>
+          <w:sz w:val="24"/>
+          <w:szCs w:val="24"/>
+        </w:rPr>
+      </w:pPr>
+    </w:p>
+    <w:p>
+      <w:pPr>
+        <w:pStyle w:val="Prrafodelista"/>
         <w:spacing w:line="360" w:lineRule="auto"/>
         <w:ind w:left="1416"/>
         <w:jc w:val="both"/>
@@ -5907,19 +6264,19 @@
         <w:rPr>
           <w:rFonts w:ascii="Arial" w:hAnsi="Arial" w:cs="Arial"/>
         </w:rPr>
-        <w:t xml:space="preserve">“El proceso permite a los desarrolladores de aplicaciones móviles, detallar los criterios de usabilidad de la aplicación, el primer paso es identificar a los usuarios, las tareas y los contextos en los que se utilizará la aplicación móvil, el siguiente paso es dar prioridad a los atributos de usabilidad, identificar qué atributos son los más importantes para la aplicación, y para cada uno definir </w:t>
+        <w:t xml:space="preserve">“El proceso permite a los desarrolladores de aplicaciones móviles, detallar los criterios de usabilidad de la aplicación, el primer paso es identificar a los usuarios, las tareas y los contextos en los que se utilizará la aplicación móvil, el siguiente paso es dar prioridad a los atributos de usabilidad, identificar qué atributos son los más importantes para la aplicación, y para cada uno definir un conjunto de métricas para verificar el grado en que se cumplen en la aplicación final. El proceso de desarrollo de aplicaciones móviles en espiral contempla cinco (5) iteraciones, para cada una de ellas tres (3) tareas (determinación de requisitos, diseño y prueba) y finaliza cada iteración con la planificación de la siguiente; en la primera iteración se determinan los requisitos del sistema y se identifican usuarios, tareas y contextos en los que se utilizará la aplicación. Luego, se definen y priorizan los atributos de facilidad de uso y se identifican métricas para cada atributo; se dibuja un prototipo de la interfaz de aplicación y se realiza la prueba del prototipo, los desarrolladores podrán utilizar diferentes técnicas de usabilidad para medir el valor de cada atributo. En la segunda iteración el equipo de desarrollo recogerá más datos y requisitos, explorará si hay más usuarios potenciales, </w:t>
       </w:r>
       <w:r>
         <w:rPr>
           <w:rFonts w:ascii="Arial" w:hAnsi="Arial" w:cs="Arial"/>
         </w:rPr>
         <w:lastRenderedPageBreak/>
-        <w:t>un conjunto de métricas para verificar el grado en que se cumplen en la aplicación final. El proceso de desarrollo de aplicaciones móviles en espiral contempla cinco (5) iteraciones, para cada una de ellas tres (3) tareas (determinación de requisitos, diseño y prueba) y finaliza cada iteración con la planificación de la siguiente; en la primera iteración se determinan los requisitos del sistema y se identifican usuarios, tareas y contextos en los que se utilizará la aplicación. Luego, se definen y priorizan los atributos de facilidad de uso y se identifican métricas para cada atributo; se dibuja un prototipo de la interfaz de aplicación y se realiza la prueba del prototipo, los desarrolladores podrán utilizar diferentes técnicas de usabilidad para medir el valor de cada atributo. En la segunda iteración el equipo de desarrollo recogerá más datos y requisitos, explorará si hay más usuarios potenciales, tareas y contextos en los que se utilizará la aplicación. A continuación, los atributos de usabilidad se redefinen y son priorizados, como resultado, los desarrolladores alterarán las métricas para acomodar los requisitos añadidos; en el diseño se realiza un prototipo de alta fidelidad de la interfaz y se realizan las pruebas, utilizando técnicas de usabilidad para cada atributo, la calificación se compara con los resultados de la iteración anterior. En la tercera iteración los desarrolladores pueden identificar y priorizar los atributos de usabilidad con mayor claridad utilizando los resultados de la iteración anterior; se desarrolla el diseño de todo el sistema y se realiza la versión alfa con sus respectivas pruebas, el equipo de desarrollo compara los resultados con la calificación de la iteración anterior. En la cuarta iteración los resultados de la iteración anterior son utilizados para identificar y dar prioridad a los atributos de facilidad de uso; se desarrolla la versión beta y se libera para su evaluación por parte del cliente. En la quinta iteración se desarrolla el producto final; se realiza una evaluación de facilidad de uso, la calificación de cada atributo se calcula y se compara con la calificación de la fase anterior. Una alteración en el producto final se realiza sobre la base de los resultados y se libera al producto.”</w:t>
-      </w:r>
-    </w:p>
-    <w:p>
-      <w:pPr>
-        <w:pStyle w:val="ListParagraph"/>
+        <w:t>tareas y contextos en los que se utilizará la aplicación. A continuación, los atributos de usabilidad se redefinen y son priorizados, como resultado, los desarrolladores alterarán las métricas para acomodar los requisitos añadidos; en el diseño se realiza un prototipo de alta fidelidad de la interfaz y se realizan las pruebas, utilizando técnicas de usabilidad para cada atributo, la calificación se compara con los resultados de la iteración anterior. En la tercera iteración los desarrolladores pueden identificar y priorizar los atributos de usabilidad con mayor claridad utilizando los resultados de la iteración anterior; se desarrolla el diseño de todo el sistema y se realiza la versión alfa con sus respectivas pruebas, el equipo de desarrollo compara los resultados con la calificación de la iteración anterior. En la cuarta iteración los resultados de la iteración anterior son utilizados para identificar y dar prioridad a los atributos de facilidad de uso; se desarrolla la versión beta y se libera para su evaluación por parte del cliente. En la quinta iteración se desarrolla el producto final; se realiza una evaluación de facilidad de uso, la calificación de cada atributo se calcula y se compara con la calificación de la fase anterior. Una alteración en el producto final se realiza sobre la base de los resultados y se libera al producto.”</w:t>
+      </w:r>
+    </w:p>
+    <w:p>
+      <w:pPr>
+        <w:pStyle w:val="Prrafodelista"/>
         <w:spacing w:line="360" w:lineRule="auto"/>
         <w:ind w:left="1416"/>
         <w:jc w:val="both"/>
@@ -5930,7 +6287,7 @@
     </w:p>
     <w:p>
       <w:pPr>
-        <w:pStyle w:val="ListParagraph"/>
+        <w:pStyle w:val="Prrafodelista"/>
         <w:spacing w:line="360" w:lineRule="auto"/>
         <w:ind w:left="1416"/>
         <w:jc w:val="both"/>
@@ -5941,67 +6298,67 @@
     </w:p>
     <w:p>
       <w:pPr>
-        <w:pStyle w:val="ListParagraph"/>
-        <w:spacing w:line="360" w:lineRule="auto"/>
-        <w:jc w:val="both"/>
-        <w:rPr>
-          <w:rFonts w:ascii="Arial" w:hAnsi="Arial" w:cs="Arial"/>
-          <w:sz w:val="24"/>
-          <w:szCs w:val="24"/>
-        </w:rPr>
-      </w:pPr>
-    </w:p>
-    <w:p>
-      <w:pPr>
-        <w:pStyle w:val="ListParagraph"/>
-        <w:spacing w:line="360" w:lineRule="auto"/>
-        <w:jc w:val="both"/>
-        <w:rPr>
-          <w:rFonts w:ascii="Arial" w:hAnsi="Arial" w:cs="Arial"/>
-          <w:sz w:val="24"/>
-          <w:szCs w:val="24"/>
-        </w:rPr>
-      </w:pPr>
-    </w:p>
-    <w:p>
-      <w:pPr>
-        <w:pStyle w:val="ListParagraph"/>
-        <w:spacing w:line="360" w:lineRule="auto"/>
-        <w:jc w:val="both"/>
-        <w:rPr>
-          <w:rFonts w:ascii="Arial" w:hAnsi="Arial" w:cs="Arial"/>
-          <w:sz w:val="24"/>
-          <w:szCs w:val="24"/>
-        </w:rPr>
-      </w:pPr>
-    </w:p>
-    <w:p>
-      <w:pPr>
-        <w:pStyle w:val="ListParagraph"/>
-        <w:spacing w:line="360" w:lineRule="auto"/>
-        <w:jc w:val="both"/>
-        <w:rPr>
-          <w:rFonts w:ascii="Arial" w:hAnsi="Arial" w:cs="Arial"/>
-          <w:sz w:val="24"/>
-          <w:szCs w:val="24"/>
-        </w:rPr>
-      </w:pPr>
-    </w:p>
-    <w:p>
-      <w:pPr>
-        <w:pStyle w:val="ListParagraph"/>
-        <w:spacing w:line="360" w:lineRule="auto"/>
-        <w:jc w:val="both"/>
-        <w:rPr>
-          <w:rFonts w:ascii="Arial" w:hAnsi="Arial" w:cs="Arial"/>
-          <w:sz w:val="24"/>
-          <w:szCs w:val="24"/>
-        </w:rPr>
-      </w:pPr>
-    </w:p>
-    <w:p>
-      <w:pPr>
-        <w:pStyle w:val="ListParagraph"/>
+        <w:pStyle w:val="Prrafodelista"/>
+        <w:spacing w:line="360" w:lineRule="auto"/>
+        <w:jc w:val="both"/>
+        <w:rPr>
+          <w:rFonts w:ascii="Arial" w:hAnsi="Arial" w:cs="Arial"/>
+          <w:sz w:val="24"/>
+          <w:szCs w:val="24"/>
+        </w:rPr>
+      </w:pPr>
+    </w:p>
+    <w:p>
+      <w:pPr>
+        <w:pStyle w:val="Prrafodelista"/>
+        <w:spacing w:line="360" w:lineRule="auto"/>
+        <w:jc w:val="both"/>
+        <w:rPr>
+          <w:rFonts w:ascii="Arial" w:hAnsi="Arial" w:cs="Arial"/>
+          <w:sz w:val="24"/>
+          <w:szCs w:val="24"/>
+        </w:rPr>
+      </w:pPr>
+    </w:p>
+    <w:p>
+      <w:pPr>
+        <w:pStyle w:val="Prrafodelista"/>
+        <w:spacing w:line="360" w:lineRule="auto"/>
+        <w:jc w:val="both"/>
+        <w:rPr>
+          <w:rFonts w:ascii="Arial" w:hAnsi="Arial" w:cs="Arial"/>
+          <w:sz w:val="24"/>
+          <w:szCs w:val="24"/>
+        </w:rPr>
+      </w:pPr>
+    </w:p>
+    <w:p>
+      <w:pPr>
+        <w:pStyle w:val="Prrafodelista"/>
+        <w:spacing w:line="360" w:lineRule="auto"/>
+        <w:jc w:val="both"/>
+        <w:rPr>
+          <w:rFonts w:ascii="Arial" w:hAnsi="Arial" w:cs="Arial"/>
+          <w:sz w:val="24"/>
+          <w:szCs w:val="24"/>
+        </w:rPr>
+      </w:pPr>
+    </w:p>
+    <w:p>
+      <w:pPr>
+        <w:pStyle w:val="Prrafodelista"/>
+        <w:spacing w:line="360" w:lineRule="auto"/>
+        <w:jc w:val="both"/>
+        <w:rPr>
+          <w:rFonts w:ascii="Arial" w:hAnsi="Arial" w:cs="Arial"/>
+          <w:sz w:val="24"/>
+          <w:szCs w:val="24"/>
+        </w:rPr>
+      </w:pPr>
+    </w:p>
+    <w:p>
+      <w:pPr>
+        <w:pStyle w:val="Prrafodelista"/>
         <w:spacing w:line="360" w:lineRule="auto"/>
         <w:jc w:val="both"/>
         <w:rPr>
@@ -6017,8 +6374,9 @@
           <w:noProof/>
           <w:sz w:val="24"/>
           <w:szCs w:val="24"/>
-          <w:lang w:eastAsia="es-CO"/>
-        </w:rPr>
+          <w:lang w:val="es-ES" w:eastAsia="es-ES"/>
+        </w:rPr>
+        <w:lastRenderedPageBreak/>
         <w:drawing>
           <wp:anchor distT="0" distB="0" distL="114300" distR="114300" simplePos="0" relativeHeight="251658240" behindDoc="0" locked="0" layoutInCell="1" allowOverlap="1" wp14:anchorId="7BB3CA8D" wp14:editId="3DD3DD87">
             <wp:simplePos x="0" y="0"/>
@@ -6045,7 +6403,7 @@
                     </pic:cNvPicPr>
                   </pic:nvPicPr>
                   <pic:blipFill>
-                    <a:blip r:embed="rId9">
+                    <a:blip r:embed="rId11">
                       <a:extLst>
                         <a:ext uri="{28A0092B-C50C-407E-A947-70E740481C1C}">
                           <a14:useLocalDpi xmlns:a14="http://schemas.microsoft.com/office/drawing/2010/main" val="0"/>
@@ -6094,7 +6452,7 @@
     </w:p>
     <w:p>
       <w:pPr>
-        <w:pStyle w:val="ListParagraph"/>
+        <w:pStyle w:val="Prrafodelista"/>
         <w:spacing w:line="360" w:lineRule="auto"/>
         <w:jc w:val="both"/>
         <w:rPr>
@@ -6107,7 +6465,7 @@
     </w:p>
     <w:p>
       <w:pPr>
-        <w:pStyle w:val="ListParagraph"/>
+        <w:pStyle w:val="Prrafodelista"/>
         <w:spacing w:line="360" w:lineRule="auto"/>
         <w:jc w:val="both"/>
         <w:rPr>
@@ -6120,7 +6478,7 @@
     </w:p>
     <w:p>
       <w:pPr>
-        <w:pStyle w:val="ListParagraph"/>
+        <w:pStyle w:val="Prrafodelista"/>
         <w:spacing w:line="360" w:lineRule="auto"/>
         <w:jc w:val="both"/>
         <w:rPr>
@@ -6133,7 +6491,7 @@
     </w:p>
     <w:p>
       <w:pPr>
-        <w:pStyle w:val="ListParagraph"/>
+        <w:pStyle w:val="Prrafodelista"/>
         <w:spacing w:line="360" w:lineRule="auto"/>
         <w:jc w:val="both"/>
         <w:rPr>
@@ -6146,7 +6504,7 @@
     </w:p>
     <w:p>
       <w:pPr>
-        <w:pStyle w:val="ListParagraph"/>
+        <w:pStyle w:val="Prrafodelista"/>
         <w:spacing w:line="360" w:lineRule="auto"/>
         <w:jc w:val="both"/>
         <w:rPr>
@@ -6159,7 +6517,7 @@
     </w:p>
     <w:p>
       <w:pPr>
-        <w:pStyle w:val="ListParagraph"/>
+        <w:pStyle w:val="Prrafodelista"/>
         <w:spacing w:line="360" w:lineRule="auto"/>
         <w:jc w:val="both"/>
         <w:rPr>
@@ -6172,19 +6530,19 @@
     </w:p>
     <w:p>
       <w:pPr>
-        <w:pStyle w:val="ListParagraph"/>
-        <w:spacing w:line="360" w:lineRule="auto"/>
-        <w:jc w:val="both"/>
-        <w:rPr>
-          <w:rFonts w:ascii="Arial" w:hAnsi="Arial" w:cs="Arial"/>
-          <w:sz w:val="24"/>
-          <w:szCs w:val="24"/>
-        </w:rPr>
-      </w:pPr>
-    </w:p>
-    <w:p>
-      <w:pPr>
-        <w:pStyle w:val="ListParagraph"/>
+        <w:pStyle w:val="Prrafodelista"/>
+        <w:spacing w:line="360" w:lineRule="auto"/>
+        <w:jc w:val="both"/>
+        <w:rPr>
+          <w:rFonts w:ascii="Arial" w:hAnsi="Arial" w:cs="Arial"/>
+          <w:sz w:val="24"/>
+          <w:szCs w:val="24"/>
+        </w:rPr>
+      </w:pPr>
+    </w:p>
+    <w:p>
+      <w:pPr>
+        <w:pStyle w:val="Prrafodelista"/>
         <w:numPr>
           <w:ilvl w:val="0"/>
           <w:numId w:val="1"/>
@@ -6208,19 +6566,19 @@
     </w:p>
     <w:p>
       <w:pPr>
-        <w:pStyle w:val="ListParagraph"/>
-        <w:spacing w:line="360" w:lineRule="auto"/>
-        <w:jc w:val="both"/>
-        <w:rPr>
-          <w:rFonts w:ascii="Arial" w:hAnsi="Arial" w:cs="Arial"/>
-          <w:sz w:val="24"/>
-          <w:szCs w:val="24"/>
-        </w:rPr>
-      </w:pPr>
-      <w:hyperlink r:id="rId10" w:history="1">
+        <w:pStyle w:val="Prrafodelista"/>
+        <w:spacing w:line="360" w:lineRule="auto"/>
+        <w:jc w:val="both"/>
+        <w:rPr>
+          <w:rFonts w:ascii="Arial" w:hAnsi="Arial" w:cs="Arial"/>
+          <w:sz w:val="24"/>
+          <w:szCs w:val="24"/>
+        </w:rPr>
+      </w:pPr>
+      <w:hyperlink r:id="rId12" w:history="1">
         <w:r>
           <w:rPr>
-            <w:rStyle w:val="Hyperlink"/>
+            <w:rStyle w:val="Hipervnculo"/>
             <w:rFonts w:ascii="Arial" w:hAnsi="Arial" w:cs="Arial"/>
             <w:sz w:val="24"/>
             <w:szCs w:val="24"/>
@@ -6231,31 +6589,31 @@
     </w:p>
     <w:p>
       <w:pPr>
-        <w:pStyle w:val="ListParagraph"/>
-        <w:spacing w:line="360" w:lineRule="auto"/>
-        <w:jc w:val="both"/>
-        <w:rPr>
-          <w:rFonts w:ascii="Arial" w:hAnsi="Arial" w:cs="Arial"/>
-          <w:sz w:val="24"/>
-          <w:szCs w:val="24"/>
-        </w:rPr>
-      </w:pPr>
-    </w:p>
-    <w:p>
-      <w:pPr>
-        <w:pStyle w:val="ListParagraph"/>
-        <w:spacing w:line="360" w:lineRule="auto"/>
-        <w:jc w:val="both"/>
-        <w:rPr>
-          <w:rFonts w:ascii="Arial" w:hAnsi="Arial" w:cs="Arial"/>
-          <w:sz w:val="24"/>
-          <w:szCs w:val="24"/>
-        </w:rPr>
-      </w:pPr>
-      <w:hyperlink r:id="rId11" w:history="1">
+        <w:pStyle w:val="Prrafodelista"/>
+        <w:spacing w:line="360" w:lineRule="auto"/>
+        <w:jc w:val="both"/>
+        <w:rPr>
+          <w:rFonts w:ascii="Arial" w:hAnsi="Arial" w:cs="Arial"/>
+          <w:sz w:val="24"/>
+          <w:szCs w:val="24"/>
+        </w:rPr>
+      </w:pPr>
+    </w:p>
+    <w:p>
+      <w:pPr>
+        <w:pStyle w:val="Prrafodelista"/>
+        <w:spacing w:line="360" w:lineRule="auto"/>
+        <w:jc w:val="both"/>
+        <w:rPr>
+          <w:rFonts w:ascii="Arial" w:hAnsi="Arial" w:cs="Arial"/>
+          <w:sz w:val="24"/>
+          <w:szCs w:val="24"/>
+        </w:rPr>
+      </w:pPr>
+      <w:hyperlink r:id="rId13" w:history="1">
         <w:r>
           <w:rPr>
-            <w:rStyle w:val="Hyperlink"/>
+            <w:rStyle w:val="Hipervnculo"/>
             <w:rFonts w:ascii="Arial" w:hAnsi="Arial" w:cs="Arial"/>
             <w:sz w:val="24"/>
             <w:szCs w:val="24"/>
@@ -6265,7 +6623,7 @@
       </w:hyperlink>
       <w:r>
         <w:rPr>
-          <w:rStyle w:val="Hyperlink"/>
+          <w:rStyle w:val="Hipervnculo"/>
           <w:rFonts w:ascii="Arial" w:hAnsi="Arial" w:cs="Arial"/>
           <w:sz w:val="24"/>
           <w:szCs w:val="24"/>
@@ -6275,7 +6633,7 @@
       </w:r>
       <w:r>
         <w:rPr>
-          <w:rStyle w:val="Hyperlink"/>
+          <w:rStyle w:val="Hipervnculo"/>
           <w:rFonts w:ascii="Arial" w:hAnsi="Arial" w:cs="Arial"/>
           <w:color w:val="auto"/>
           <w:sz w:val="24"/>
@@ -6287,31 +6645,31 @@
     </w:p>
     <w:p>
       <w:pPr>
-        <w:pStyle w:val="ListParagraph"/>
-        <w:spacing w:line="360" w:lineRule="auto"/>
-        <w:jc w:val="both"/>
-        <w:rPr>
-          <w:rFonts w:ascii="Arial" w:hAnsi="Arial" w:cs="Arial"/>
-          <w:sz w:val="24"/>
-          <w:szCs w:val="24"/>
-        </w:rPr>
-      </w:pPr>
-    </w:p>
-    <w:p>
-      <w:pPr>
-        <w:pStyle w:val="ListParagraph"/>
-        <w:spacing w:line="360" w:lineRule="auto"/>
-        <w:jc w:val="both"/>
-        <w:rPr>
-          <w:rFonts w:ascii="Arial" w:hAnsi="Arial" w:cs="Arial"/>
-          <w:sz w:val="24"/>
-          <w:szCs w:val="24"/>
-        </w:rPr>
-      </w:pPr>
-      <w:hyperlink r:id="rId12" w:history="1">
+        <w:pStyle w:val="Prrafodelista"/>
+        <w:spacing w:line="360" w:lineRule="auto"/>
+        <w:jc w:val="both"/>
+        <w:rPr>
+          <w:rFonts w:ascii="Arial" w:hAnsi="Arial" w:cs="Arial"/>
+          <w:sz w:val="24"/>
+          <w:szCs w:val="24"/>
+        </w:rPr>
+      </w:pPr>
+    </w:p>
+    <w:p>
+      <w:pPr>
+        <w:pStyle w:val="Prrafodelista"/>
+        <w:spacing w:line="360" w:lineRule="auto"/>
+        <w:jc w:val="both"/>
+        <w:rPr>
+          <w:rFonts w:ascii="Arial" w:hAnsi="Arial" w:cs="Arial"/>
+          <w:sz w:val="24"/>
+          <w:szCs w:val="24"/>
+        </w:rPr>
+      </w:pPr>
+      <w:hyperlink r:id="rId14" w:history="1">
         <w:r>
           <w:rPr>
-            <w:rStyle w:val="Hyperlink"/>
+            <w:rStyle w:val="Hipervnculo"/>
             <w:rFonts w:ascii="Arial" w:hAnsi="Arial" w:cs="Arial"/>
             <w:sz w:val="24"/>
             <w:szCs w:val="24"/>
@@ -6321,7 +6679,7 @@
       </w:hyperlink>
       <w:r>
         <w:rPr>
-          <w:rStyle w:val="Hyperlink"/>
+          <w:rStyle w:val="Hipervnculo"/>
           <w:rFonts w:ascii="Arial" w:hAnsi="Arial" w:cs="Arial"/>
           <w:sz w:val="24"/>
           <w:szCs w:val="24"/>
@@ -6330,7 +6688,7 @@
       </w:r>
       <w:r>
         <w:rPr>
-          <w:rStyle w:val="Hyperlink"/>
+          <w:rStyle w:val="Hipervnculo"/>
           <w:rFonts w:ascii="Arial" w:hAnsi="Arial" w:cs="Arial"/>
           <w:sz w:val="24"/>
           <w:szCs w:val="24"/>
@@ -6340,7 +6698,7 @@
       </w:r>
       <w:r>
         <w:rPr>
-          <w:rStyle w:val="Hyperlink"/>
+          <w:rStyle w:val="Hipervnculo"/>
           <w:rFonts w:ascii="Arial" w:hAnsi="Arial" w:cs="Arial"/>
           <w:color w:val="auto"/>
           <w:sz w:val="24"/>
@@ -6359,7 +6717,7 @@
       </w:r>
       <w:r>
         <w:rPr>
-          <w:rStyle w:val="Hyperlink"/>
+          <w:rStyle w:val="Hipervnculo"/>
           <w:rFonts w:ascii="Arial" w:hAnsi="Arial" w:cs="Arial"/>
           <w:color w:val="auto"/>
           <w:sz w:val="24"/>
@@ -6371,31 +6729,31 @@
     </w:p>
     <w:p>
       <w:pPr>
-        <w:pStyle w:val="ListParagraph"/>
-        <w:spacing w:line="360" w:lineRule="auto"/>
-        <w:jc w:val="both"/>
-        <w:rPr>
-          <w:rFonts w:ascii="Arial" w:hAnsi="Arial" w:cs="Arial"/>
-          <w:sz w:val="24"/>
-          <w:szCs w:val="24"/>
-        </w:rPr>
-      </w:pPr>
-    </w:p>
-    <w:p>
-      <w:pPr>
-        <w:pStyle w:val="ListParagraph"/>
-        <w:spacing w:line="360" w:lineRule="auto"/>
-        <w:jc w:val="both"/>
-        <w:rPr>
-          <w:rFonts w:ascii="Arial" w:hAnsi="Arial" w:cs="Arial"/>
-          <w:sz w:val="24"/>
-          <w:szCs w:val="24"/>
-        </w:rPr>
-      </w:pPr>
-      <w:hyperlink r:id="rId13" w:history="1">
+        <w:pStyle w:val="Prrafodelista"/>
+        <w:spacing w:line="360" w:lineRule="auto"/>
+        <w:jc w:val="both"/>
+        <w:rPr>
+          <w:rFonts w:ascii="Arial" w:hAnsi="Arial" w:cs="Arial"/>
+          <w:sz w:val="24"/>
+          <w:szCs w:val="24"/>
+        </w:rPr>
+      </w:pPr>
+    </w:p>
+    <w:p>
+      <w:pPr>
+        <w:pStyle w:val="Prrafodelista"/>
+        <w:spacing w:line="360" w:lineRule="auto"/>
+        <w:jc w:val="both"/>
+        <w:rPr>
+          <w:rFonts w:ascii="Arial" w:hAnsi="Arial" w:cs="Arial"/>
+          <w:sz w:val="24"/>
+          <w:szCs w:val="24"/>
+        </w:rPr>
+      </w:pPr>
+      <w:hyperlink r:id="rId15" w:history="1">
         <w:r>
           <w:rPr>
-            <w:rStyle w:val="Hyperlink"/>
+            <w:rStyle w:val="Hipervnculo"/>
             <w:rFonts w:ascii="Arial" w:hAnsi="Arial" w:cs="Arial"/>
             <w:sz w:val="24"/>
             <w:szCs w:val="24"/>
@@ -6406,23 +6764,23 @@
     </w:p>
     <w:p>
       <w:pPr>
-        <w:pStyle w:val="ListParagraph"/>
-        <w:spacing w:line="360" w:lineRule="auto"/>
-        <w:jc w:val="both"/>
-        <w:rPr>
-          <w:rFonts w:ascii="Arial" w:hAnsi="Arial" w:cs="Arial"/>
-          <w:sz w:val="24"/>
-          <w:szCs w:val="24"/>
-        </w:rPr>
-      </w:pPr>
-    </w:p>
-    <w:p>
-      <w:pPr>
-        <w:pStyle w:val="ListParagraph"/>
-        <w:spacing w:line="360" w:lineRule="auto"/>
-        <w:jc w:val="both"/>
-        <w:rPr>
-          <w:rStyle w:val="Hyperlink"/>
+        <w:pStyle w:val="Prrafodelista"/>
+        <w:spacing w:line="360" w:lineRule="auto"/>
+        <w:jc w:val="both"/>
+        <w:rPr>
+          <w:rFonts w:ascii="Arial" w:hAnsi="Arial" w:cs="Arial"/>
+          <w:sz w:val="24"/>
+          <w:szCs w:val="24"/>
+        </w:rPr>
+      </w:pPr>
+    </w:p>
+    <w:p>
+      <w:pPr>
+        <w:pStyle w:val="Prrafodelista"/>
+        <w:spacing w:line="360" w:lineRule="auto"/>
+        <w:jc w:val="both"/>
+        <w:rPr>
+          <w:rStyle w:val="Hipervnculo"/>
           <w:rFonts w:ascii="Arial" w:hAnsi="Arial" w:cs="Arial"/>
           <w:color w:val="auto"/>
           <w:sz w:val="24"/>
@@ -6430,10 +6788,10 @@
           <w:u w:val="none"/>
         </w:rPr>
       </w:pPr>
-      <w:hyperlink r:id="rId14" w:history="1">
+      <w:hyperlink r:id="rId16" w:history="1">
         <w:r>
           <w:rPr>
-            <w:rStyle w:val="Hyperlink"/>
+            <w:rStyle w:val="Hipervnculo"/>
             <w:rFonts w:ascii="Arial" w:hAnsi="Arial" w:cs="Arial"/>
             <w:sz w:val="24"/>
             <w:szCs w:val="24"/>
@@ -6443,7 +6801,7 @@
       </w:hyperlink>
       <w:r>
         <w:rPr>
-          <w:rStyle w:val="Hyperlink"/>
+          <w:rStyle w:val="Hipervnculo"/>
           <w:rFonts w:ascii="Arial" w:hAnsi="Arial" w:cs="Arial"/>
           <w:sz w:val="24"/>
           <w:szCs w:val="24"/>
@@ -6452,7 +6810,7 @@
       </w:r>
       <w:r>
         <w:rPr>
-          <w:rStyle w:val="Hyperlink"/>
+          <w:rStyle w:val="Hipervnculo"/>
           <w:rFonts w:ascii="Arial" w:hAnsi="Arial" w:cs="Arial"/>
           <w:sz w:val="24"/>
           <w:szCs w:val="24"/>
@@ -6462,7 +6820,7 @@
       </w:r>
       <w:r>
         <w:rPr>
-          <w:rStyle w:val="Hyperlink"/>
+          <w:rStyle w:val="Hipervnculo"/>
           <w:rFonts w:ascii="Arial" w:hAnsi="Arial" w:cs="Arial"/>
           <w:color w:val="auto"/>
           <w:sz w:val="24"/>
@@ -6481,7 +6839,7 @@
       </w:r>
       <w:r>
         <w:rPr>
-          <w:rStyle w:val="Hyperlink"/>
+          <w:rStyle w:val="Hipervnculo"/>
           <w:rFonts w:ascii="Arial" w:hAnsi="Arial" w:cs="Arial"/>
           <w:color w:val="auto"/>
           <w:sz w:val="24"/>
@@ -6493,32 +6851,32 @@
     </w:p>
     <w:p>
       <w:pPr>
-        <w:pStyle w:val="ListParagraph"/>
-        <w:spacing w:line="360" w:lineRule="auto"/>
-        <w:jc w:val="both"/>
-        <w:rPr>
-          <w:rStyle w:val="Hyperlink"/>
-          <w:rFonts w:ascii="Arial" w:hAnsi="Arial" w:cs="Arial"/>
-          <w:sz w:val="24"/>
-          <w:szCs w:val="24"/>
-        </w:rPr>
-      </w:pPr>
-    </w:p>
-    <w:p>
-      <w:pPr>
-        <w:pStyle w:val="ListParagraph"/>
-        <w:spacing w:line="360" w:lineRule="auto"/>
-        <w:jc w:val="both"/>
-        <w:rPr>
-          <w:rFonts w:ascii="Arial" w:hAnsi="Arial" w:cs="Arial"/>
-          <w:sz w:val="24"/>
-          <w:szCs w:val="24"/>
-        </w:rPr>
-      </w:pPr>
-      <w:hyperlink r:id="rId15" w:history="1">
+        <w:pStyle w:val="Prrafodelista"/>
+        <w:spacing w:line="360" w:lineRule="auto"/>
+        <w:jc w:val="both"/>
+        <w:rPr>
+          <w:rStyle w:val="Hipervnculo"/>
+          <w:rFonts w:ascii="Arial" w:hAnsi="Arial" w:cs="Arial"/>
+          <w:sz w:val="24"/>
+          <w:szCs w:val="24"/>
+        </w:rPr>
+      </w:pPr>
+    </w:p>
+    <w:p>
+      <w:pPr>
+        <w:pStyle w:val="Prrafodelista"/>
+        <w:spacing w:line="360" w:lineRule="auto"/>
+        <w:jc w:val="both"/>
+        <w:rPr>
+          <w:rFonts w:ascii="Arial" w:hAnsi="Arial" w:cs="Arial"/>
+          <w:sz w:val="24"/>
+          <w:szCs w:val="24"/>
+        </w:rPr>
+      </w:pPr>
+      <w:hyperlink r:id="rId17" w:history="1">
         <w:r>
           <w:rPr>
-            <w:rStyle w:val="Hyperlink"/>
+            <w:rStyle w:val="Hipervnculo"/>
             <w:rFonts w:ascii="Arial" w:hAnsi="Arial" w:cs="Arial"/>
             <w:sz w:val="24"/>
             <w:szCs w:val="24"/>
@@ -6529,19 +6887,19 @@
     </w:p>
     <w:p>
       <w:pPr>
-        <w:pStyle w:val="ListParagraph"/>
-        <w:spacing w:line="360" w:lineRule="auto"/>
-        <w:jc w:val="both"/>
-        <w:rPr>
-          <w:rFonts w:ascii="Arial" w:hAnsi="Arial" w:cs="Arial"/>
-          <w:sz w:val="24"/>
-          <w:szCs w:val="24"/>
-        </w:rPr>
-      </w:pPr>
-    </w:p>
-    <w:p>
-      <w:pPr>
-        <w:pStyle w:val="ListParagraph"/>
+        <w:pStyle w:val="Prrafodelista"/>
+        <w:spacing w:line="360" w:lineRule="auto"/>
+        <w:jc w:val="both"/>
+        <w:rPr>
+          <w:rFonts w:ascii="Arial" w:hAnsi="Arial" w:cs="Arial"/>
+          <w:sz w:val="24"/>
+          <w:szCs w:val="24"/>
+        </w:rPr>
+      </w:pPr>
+    </w:p>
+    <w:p>
+      <w:pPr>
+        <w:pStyle w:val="Prrafodelista"/>
         <w:spacing w:line="360" w:lineRule="auto"/>
         <w:jc w:val="both"/>
         <w:rPr>
@@ -6551,10 +6909,10 @@
           <w:lang w:val="en-US"/>
         </w:rPr>
       </w:pPr>
-      <w:hyperlink r:id="rId16" w:history="1">
+      <w:hyperlink r:id="rId18" w:history="1">
         <w:r>
           <w:rPr>
-            <w:rStyle w:val="Hyperlink"/>
+            <w:rStyle w:val="Hipervnculo"/>
             <w:rFonts w:ascii="Arial" w:hAnsi="Arial" w:cs="Arial"/>
             <w:sz w:val="24"/>
             <w:szCs w:val="24"/>
@@ -6575,7 +6933,7 @@
     </w:p>
     <w:p>
       <w:pPr>
-        <w:pStyle w:val="ListParagraph"/>
+        <w:pStyle w:val="Prrafodelista"/>
         <w:spacing w:line="360" w:lineRule="auto"/>
         <w:jc w:val="both"/>
         <w:rPr>
@@ -6588,19 +6946,19 @@
     </w:p>
     <w:p>
       <w:pPr>
-        <w:pStyle w:val="ListParagraph"/>
-        <w:spacing w:line="360" w:lineRule="auto"/>
-        <w:jc w:val="both"/>
-        <w:rPr>
-          <w:rFonts w:ascii="Arial" w:hAnsi="Arial" w:cs="Arial"/>
-          <w:sz w:val="24"/>
-          <w:szCs w:val="24"/>
-        </w:rPr>
-      </w:pPr>
-      <w:hyperlink r:id="rId17" w:history="1">
+        <w:pStyle w:val="Prrafodelista"/>
+        <w:spacing w:line="360" w:lineRule="auto"/>
+        <w:jc w:val="both"/>
+        <w:rPr>
+          <w:rFonts w:ascii="Arial" w:hAnsi="Arial" w:cs="Arial"/>
+          <w:sz w:val="24"/>
+          <w:szCs w:val="24"/>
+        </w:rPr>
+      </w:pPr>
+      <w:hyperlink r:id="rId19" w:history="1">
         <w:r>
           <w:rPr>
-            <w:rStyle w:val="Hyperlink"/>
+            <w:rStyle w:val="Hipervnculo"/>
             <w:rFonts w:ascii="Arial" w:hAnsi="Arial" w:cs="Arial"/>
             <w:sz w:val="24"/>
             <w:szCs w:val="24"/>
@@ -6619,31 +6977,31 @@
     </w:p>
     <w:p>
       <w:pPr>
-        <w:pStyle w:val="ListParagraph"/>
-        <w:spacing w:line="360" w:lineRule="auto"/>
-        <w:jc w:val="both"/>
-        <w:rPr>
-          <w:rFonts w:ascii="Arial" w:hAnsi="Arial" w:cs="Arial"/>
-          <w:sz w:val="24"/>
-          <w:szCs w:val="24"/>
-        </w:rPr>
-      </w:pPr>
-    </w:p>
-    <w:p>
-      <w:pPr>
-        <w:pStyle w:val="ListParagraph"/>
-        <w:spacing w:line="360" w:lineRule="auto"/>
-        <w:jc w:val="both"/>
-        <w:rPr>
-          <w:rFonts w:ascii="Arial" w:hAnsi="Arial" w:cs="Arial"/>
-          <w:sz w:val="24"/>
-          <w:szCs w:val="24"/>
-        </w:rPr>
-      </w:pPr>
-      <w:hyperlink r:id="rId18" w:history="1">
+        <w:pStyle w:val="Prrafodelista"/>
+        <w:spacing w:line="360" w:lineRule="auto"/>
+        <w:jc w:val="both"/>
+        <w:rPr>
+          <w:rFonts w:ascii="Arial" w:hAnsi="Arial" w:cs="Arial"/>
+          <w:sz w:val="24"/>
+          <w:szCs w:val="24"/>
+        </w:rPr>
+      </w:pPr>
+    </w:p>
+    <w:p>
+      <w:pPr>
+        <w:pStyle w:val="Prrafodelista"/>
+        <w:spacing w:line="360" w:lineRule="auto"/>
+        <w:jc w:val="both"/>
+        <w:rPr>
+          <w:rFonts w:ascii="Arial" w:hAnsi="Arial" w:cs="Arial"/>
+          <w:sz w:val="24"/>
+          <w:szCs w:val="24"/>
+        </w:rPr>
+      </w:pPr>
+      <w:hyperlink r:id="rId20" w:history="1">
         <w:r>
           <w:rPr>
-            <w:rStyle w:val="Hyperlink"/>
+            <w:rStyle w:val="Hipervnculo"/>
             <w:rFonts w:ascii="Arial" w:hAnsi="Arial" w:cs="Arial"/>
             <w:sz w:val="24"/>
             <w:szCs w:val="24"/>
@@ -6654,7 +7012,7 @@
     </w:p>
     <w:p>
       <w:pPr>
-        <w:pStyle w:val="ListParagraph"/>
+        <w:pStyle w:val="Prrafodelista"/>
         <w:spacing w:line="360" w:lineRule="auto"/>
         <w:jc w:val="both"/>
         <w:rPr>
@@ -6674,103 +7032,103 @@
     </w:p>
     <w:p>
       <w:pPr>
-        <w:pStyle w:val="ListParagraph"/>
-        <w:spacing w:line="360" w:lineRule="auto"/>
-        <w:jc w:val="both"/>
-        <w:rPr>
-          <w:rFonts w:ascii="Arial" w:hAnsi="Arial" w:cs="Arial"/>
-          <w:sz w:val="24"/>
-          <w:szCs w:val="24"/>
-        </w:rPr>
-      </w:pPr>
-    </w:p>
-    <w:p>
-      <w:pPr>
-        <w:pStyle w:val="ListParagraph"/>
-        <w:spacing w:line="360" w:lineRule="auto"/>
-        <w:jc w:val="both"/>
-        <w:rPr>
-          <w:rFonts w:ascii="Arial" w:hAnsi="Arial" w:cs="Arial"/>
-          <w:sz w:val="24"/>
-          <w:szCs w:val="24"/>
-        </w:rPr>
-      </w:pPr>
-    </w:p>
-    <w:p>
-      <w:pPr>
-        <w:pStyle w:val="ListParagraph"/>
-        <w:spacing w:line="360" w:lineRule="auto"/>
-        <w:jc w:val="both"/>
-        <w:rPr>
-          <w:rFonts w:ascii="Arial" w:hAnsi="Arial" w:cs="Arial"/>
-          <w:sz w:val="24"/>
-          <w:szCs w:val="24"/>
-        </w:rPr>
-      </w:pPr>
-    </w:p>
-    <w:p>
-      <w:pPr>
-        <w:pStyle w:val="ListParagraph"/>
-        <w:spacing w:line="360" w:lineRule="auto"/>
-        <w:jc w:val="both"/>
-        <w:rPr>
-          <w:rFonts w:ascii="Arial" w:hAnsi="Arial" w:cs="Arial"/>
-          <w:sz w:val="24"/>
-          <w:szCs w:val="24"/>
-        </w:rPr>
-      </w:pPr>
-    </w:p>
-    <w:p>
-      <w:pPr>
-        <w:pStyle w:val="ListParagraph"/>
-        <w:spacing w:line="360" w:lineRule="auto"/>
-        <w:jc w:val="both"/>
-        <w:rPr>
-          <w:rFonts w:ascii="Arial" w:hAnsi="Arial" w:cs="Arial"/>
-          <w:sz w:val="24"/>
-          <w:szCs w:val="24"/>
-        </w:rPr>
-      </w:pPr>
-    </w:p>
-    <w:p>
-      <w:pPr>
-        <w:pStyle w:val="ListParagraph"/>
-        <w:spacing w:line="360" w:lineRule="auto"/>
-        <w:jc w:val="both"/>
-        <w:rPr>
-          <w:rFonts w:ascii="Arial" w:hAnsi="Arial" w:cs="Arial"/>
-          <w:sz w:val="24"/>
-          <w:szCs w:val="24"/>
-        </w:rPr>
-      </w:pPr>
-    </w:p>
-    <w:p>
-      <w:pPr>
-        <w:pStyle w:val="ListParagraph"/>
-        <w:spacing w:line="360" w:lineRule="auto"/>
-        <w:jc w:val="both"/>
-        <w:rPr>
-          <w:rFonts w:ascii="Arial" w:hAnsi="Arial" w:cs="Arial"/>
-          <w:sz w:val="24"/>
-          <w:szCs w:val="24"/>
-        </w:rPr>
-      </w:pPr>
-    </w:p>
-    <w:p>
-      <w:pPr>
-        <w:pStyle w:val="ListParagraph"/>
-        <w:spacing w:line="360" w:lineRule="auto"/>
-        <w:jc w:val="both"/>
-        <w:rPr>
-          <w:rFonts w:ascii="Arial" w:hAnsi="Arial" w:cs="Arial"/>
-          <w:sz w:val="24"/>
-          <w:szCs w:val="24"/>
-        </w:rPr>
-      </w:pPr>
-    </w:p>
-    <w:p>
-      <w:pPr>
-        <w:pStyle w:val="ListParagraph"/>
+        <w:pStyle w:val="Prrafodelista"/>
+        <w:spacing w:line="360" w:lineRule="auto"/>
+        <w:jc w:val="both"/>
+        <w:rPr>
+          <w:rFonts w:ascii="Arial" w:hAnsi="Arial" w:cs="Arial"/>
+          <w:sz w:val="24"/>
+          <w:szCs w:val="24"/>
+        </w:rPr>
+      </w:pPr>
+    </w:p>
+    <w:p>
+      <w:pPr>
+        <w:pStyle w:val="Prrafodelista"/>
+        <w:spacing w:line="360" w:lineRule="auto"/>
+        <w:jc w:val="both"/>
+        <w:rPr>
+          <w:rFonts w:ascii="Arial" w:hAnsi="Arial" w:cs="Arial"/>
+          <w:sz w:val="24"/>
+          <w:szCs w:val="24"/>
+        </w:rPr>
+      </w:pPr>
+    </w:p>
+    <w:p>
+      <w:pPr>
+        <w:pStyle w:val="Prrafodelista"/>
+        <w:spacing w:line="360" w:lineRule="auto"/>
+        <w:jc w:val="both"/>
+        <w:rPr>
+          <w:rFonts w:ascii="Arial" w:hAnsi="Arial" w:cs="Arial"/>
+          <w:sz w:val="24"/>
+          <w:szCs w:val="24"/>
+        </w:rPr>
+      </w:pPr>
+    </w:p>
+    <w:p>
+      <w:pPr>
+        <w:pStyle w:val="Prrafodelista"/>
+        <w:spacing w:line="360" w:lineRule="auto"/>
+        <w:jc w:val="both"/>
+        <w:rPr>
+          <w:rFonts w:ascii="Arial" w:hAnsi="Arial" w:cs="Arial"/>
+          <w:sz w:val="24"/>
+          <w:szCs w:val="24"/>
+        </w:rPr>
+      </w:pPr>
+    </w:p>
+    <w:p>
+      <w:pPr>
+        <w:pStyle w:val="Prrafodelista"/>
+        <w:spacing w:line="360" w:lineRule="auto"/>
+        <w:jc w:val="both"/>
+        <w:rPr>
+          <w:rFonts w:ascii="Arial" w:hAnsi="Arial" w:cs="Arial"/>
+          <w:sz w:val="24"/>
+          <w:szCs w:val="24"/>
+        </w:rPr>
+      </w:pPr>
+    </w:p>
+    <w:p>
+      <w:pPr>
+        <w:pStyle w:val="Prrafodelista"/>
+        <w:spacing w:line="360" w:lineRule="auto"/>
+        <w:jc w:val="both"/>
+        <w:rPr>
+          <w:rFonts w:ascii="Arial" w:hAnsi="Arial" w:cs="Arial"/>
+          <w:sz w:val="24"/>
+          <w:szCs w:val="24"/>
+        </w:rPr>
+      </w:pPr>
+    </w:p>
+    <w:p>
+      <w:pPr>
+        <w:pStyle w:val="Prrafodelista"/>
+        <w:spacing w:line="360" w:lineRule="auto"/>
+        <w:jc w:val="both"/>
+        <w:rPr>
+          <w:rFonts w:ascii="Arial" w:hAnsi="Arial" w:cs="Arial"/>
+          <w:sz w:val="24"/>
+          <w:szCs w:val="24"/>
+        </w:rPr>
+      </w:pPr>
+    </w:p>
+    <w:p>
+      <w:pPr>
+        <w:pStyle w:val="Prrafodelista"/>
+        <w:spacing w:line="360" w:lineRule="auto"/>
+        <w:jc w:val="both"/>
+        <w:rPr>
+          <w:rFonts w:ascii="Arial" w:hAnsi="Arial" w:cs="Arial"/>
+          <w:sz w:val="24"/>
+          <w:szCs w:val="24"/>
+        </w:rPr>
+      </w:pPr>
+    </w:p>
+    <w:p>
+      <w:pPr>
+        <w:pStyle w:val="Prrafodelista"/>
         <w:spacing w:line="360" w:lineRule="auto"/>
         <w:jc w:val="both"/>
         <w:rPr>
@@ -6791,7 +7149,7 @@
 </file>
 
 <file path=word/endnotes.xml><?xml version="1.0" encoding="utf-8"?>
-<w:endnotes xmlns:wpc="http://schemas.microsoft.com/office/word/2010/wordprocessingCanvas" xmlns:cx="http://schemas.microsoft.com/office/drawing/2014/chartex" xmlns:cx1="http://schemas.microsoft.com/office/drawing/2015/9/8/chartex" xmlns:cx2="http://schemas.microsoft.com/office/drawing/2015/10/21/chartex" xmlns:cx3="http://schemas.microsoft.com/office/drawing/2016/5/9/chartex" xmlns:cx4="http://schemas.microsoft.com/office/drawing/2016/5/10/chartex" xmlns:cx5="http://schemas.microsoft.com/office/drawing/2016/5/11/chartex" xmlns:cx6="http://schemas.microsoft.com/office/drawing/2016/5/12/chartex" xmlns:cx7="http://schemas.microsoft.com/office/drawing/2016/5/13/chartex" xmlns:cx8="http://schemas.microsoft.com/office/drawing/2016/5/14/chartex" xmlns:mc="http://schemas.openxmlformats.org/markup-compatibility/2006" xmlns:aink="http://schemas.microsoft.com/office/drawing/2016/ink" xmlns:am3d="http://schemas.microsoft.com/office/drawing/2017/model3d" xmlns:o="urn:schemas-microsoft-com:office:office" xmlns:r="http://schemas.openxmlformats.org/officeDocument/2006/relationships" xmlns:m="http://schemas.openxmlformats.org/officeDocument/2006/math" xmlns:v="urn:schemas-microsoft-com:vml" xmlns:wp14="http://schemas.microsoft.com/office/word/2010/wordprocessingDrawing" xmlns:wp="http://schemas.openxmlformats.org/drawingml/2006/wordprocessingDrawing" xmlns:w10="urn:schemas-microsoft-com:office:word" xmlns:w="http://schemas.openxmlformats.org/wordprocessingml/2006/main" xmlns:w14="http://schemas.microsoft.com/office/word/2010/wordml" xmlns:w15="http://schemas.microsoft.com/office/word/2012/wordml" xmlns:w16cid="http://schemas.microsoft.com/office/word/2016/wordml/cid" xmlns:w16se="http://schemas.microsoft.com/office/word/2015/wordml/symex" xmlns:wpg="http://schemas.microsoft.com/office/word/2010/wordprocessingGroup" xmlns:wpi="http://schemas.microsoft.com/office/word/2010/wordprocessingInk" xmlns:wne="http://schemas.microsoft.com/office/word/2006/wordml" xmlns:wps="http://schemas.microsoft.com/office/word/2010/wordprocessingShape" mc:Ignorable="w14 w15 w16se w16cid wp14">
+<w:endnotes xmlns:wpc="http://schemas.microsoft.com/office/word/2010/wordprocessingCanvas" xmlns:mc="http://schemas.openxmlformats.org/markup-compatibility/2006" xmlns:o="urn:schemas-microsoft-com:office:office" xmlns:r="http://schemas.openxmlformats.org/officeDocument/2006/relationships" xmlns:m="http://schemas.openxmlformats.org/officeDocument/2006/math" xmlns:v="urn:schemas-microsoft-com:vml" xmlns:wp14="http://schemas.microsoft.com/office/word/2010/wordprocessingDrawing" xmlns:wp="http://schemas.openxmlformats.org/drawingml/2006/wordprocessingDrawing" xmlns:w10="urn:schemas-microsoft-com:office:word" xmlns:w="http://schemas.openxmlformats.org/wordprocessingml/2006/main" xmlns:w14="http://schemas.microsoft.com/office/word/2010/wordml" xmlns:w15="http://schemas.microsoft.com/office/word/2012/wordml" xmlns:wpg="http://schemas.microsoft.com/office/word/2010/wordprocessingGroup" xmlns:wpi="http://schemas.microsoft.com/office/word/2010/wordprocessingInk" xmlns:wne="http://schemas.microsoft.com/office/word/2006/wordml" xmlns:wps="http://schemas.microsoft.com/office/word/2010/wordprocessingShape" mc:Ignorable="w14 w15 wp14">
   <w:endnote w:type="separator" w:id="-1">
     <w:p>
       <w:pPr>
@@ -6816,7 +7174,7 @@
 </file>
 
 <file path=word/footnotes.xml><?xml version="1.0" encoding="utf-8"?>
-<w:footnotes xmlns:wpc="http://schemas.microsoft.com/office/word/2010/wordprocessingCanvas" xmlns:cx="http://schemas.microsoft.com/office/drawing/2014/chartex" xmlns:cx1="http://schemas.microsoft.com/office/drawing/2015/9/8/chartex" xmlns:cx2="http://schemas.microsoft.com/office/drawing/2015/10/21/chartex" xmlns:cx3="http://schemas.microsoft.com/office/drawing/2016/5/9/chartex" xmlns:cx4="http://schemas.microsoft.com/office/drawing/2016/5/10/chartex" xmlns:cx5="http://schemas.microsoft.com/office/drawing/2016/5/11/chartex" xmlns:cx6="http://schemas.microsoft.com/office/drawing/2016/5/12/chartex" xmlns:cx7="http://schemas.microsoft.com/office/drawing/2016/5/13/chartex" xmlns:cx8="http://schemas.microsoft.com/office/drawing/2016/5/14/chartex" xmlns:mc="http://schemas.openxmlformats.org/markup-compatibility/2006" xmlns:aink="http://schemas.microsoft.com/office/drawing/2016/ink" xmlns:am3d="http://schemas.microsoft.com/office/drawing/2017/model3d" xmlns:o="urn:schemas-microsoft-com:office:office" xmlns:r="http://schemas.openxmlformats.org/officeDocument/2006/relationships" xmlns:m="http://schemas.openxmlformats.org/officeDocument/2006/math" xmlns:v="urn:schemas-microsoft-com:vml" xmlns:wp14="http://schemas.microsoft.com/office/word/2010/wordprocessingDrawing" xmlns:wp="http://schemas.openxmlformats.org/drawingml/2006/wordprocessingDrawing" xmlns:w10="urn:schemas-microsoft-com:office:word" xmlns:w="http://schemas.openxmlformats.org/wordprocessingml/2006/main" xmlns:w14="http://schemas.microsoft.com/office/word/2010/wordml" xmlns:w15="http://schemas.microsoft.com/office/word/2012/wordml" xmlns:w16cid="http://schemas.microsoft.com/office/word/2016/wordml/cid" xmlns:w16se="http://schemas.microsoft.com/office/word/2015/wordml/symex" xmlns:wpg="http://schemas.microsoft.com/office/word/2010/wordprocessingGroup" xmlns:wpi="http://schemas.microsoft.com/office/word/2010/wordprocessingInk" xmlns:wne="http://schemas.microsoft.com/office/word/2006/wordml" xmlns:wps="http://schemas.microsoft.com/office/word/2010/wordprocessingShape" mc:Ignorable="w14 w15 w16se w16cid wp14">
+<w:footnotes xmlns:wpc="http://schemas.microsoft.com/office/word/2010/wordprocessingCanvas" xmlns:mc="http://schemas.openxmlformats.org/markup-compatibility/2006" xmlns:o="urn:schemas-microsoft-com:office:office" xmlns:r="http://schemas.openxmlformats.org/officeDocument/2006/relationships" xmlns:m="http://schemas.openxmlformats.org/officeDocument/2006/math" xmlns:v="urn:schemas-microsoft-com:vml" xmlns:wp14="http://schemas.microsoft.com/office/word/2010/wordprocessingDrawing" xmlns:wp="http://schemas.openxmlformats.org/drawingml/2006/wordprocessingDrawing" xmlns:w10="urn:schemas-microsoft-com:office:word" xmlns:w="http://schemas.openxmlformats.org/wordprocessingml/2006/main" xmlns:w14="http://schemas.microsoft.com/office/word/2010/wordml" xmlns:w15="http://schemas.microsoft.com/office/word/2012/wordml" xmlns:wpg="http://schemas.microsoft.com/office/word/2010/wordprocessingGroup" xmlns:wpi="http://schemas.microsoft.com/office/word/2010/wordprocessingInk" xmlns:wne="http://schemas.microsoft.com/office/word/2006/wordml" xmlns:wps="http://schemas.microsoft.com/office/word/2010/wordprocessingShape" mc:Ignorable="w14 w15 wp14">
   <w:footnote w:type="separator" w:id="-1">
     <w:p>
       <w:pPr>
@@ -6840,14 +7198,14 @@
   <w:footnote w:id="1">
     <w:p>
       <w:pPr>
-        <w:pStyle w:val="FootnoteText"/>
-        <w:rPr>
-          <w:rFonts w:ascii="Arial" w:hAnsi="Arial" w:cs="Arial"/>
-        </w:rPr>
-      </w:pPr>
-      <w:r>
-        <w:rPr>
-          <w:rStyle w:val="FootnoteReference"/>
+        <w:pStyle w:val="Textonotapie"/>
+        <w:rPr>
+          <w:rFonts w:ascii="Arial" w:hAnsi="Arial" w:cs="Arial"/>
+        </w:rPr>
+      </w:pPr>
+      <w:r>
+        <w:rPr>
+          <w:rStyle w:val="Refdenotaalpie"/>
         </w:rPr>
         <w:footnoteRef/>
       </w:r>
@@ -6899,7 +7257,7 @@
       <w:hyperlink r:id="rId1" w:history="1">
         <w:r>
           <w:rPr>
-            <w:rStyle w:val="Hyperlink"/>
+            <w:rStyle w:val="Hipervnculo"/>
             <w:rFonts w:ascii="Arial" w:hAnsi="Arial" w:cs="Arial"/>
           </w:rPr>
           <w:t>https://www2.deloitte.com/content/dam/Deloitte/co/Documents/technology-media-telecommunications/Consumo%20movil(VF1).pdf</w:t>
@@ -6922,14 +7280,14 @@
   <w:footnote w:id="2">
     <w:p>
       <w:pPr>
-        <w:pStyle w:val="FootnoteText"/>
-        <w:rPr>
-          <w:rFonts w:ascii="Arial" w:hAnsi="Arial" w:cs="Arial"/>
-        </w:rPr>
-      </w:pPr>
-      <w:r>
-        <w:rPr>
-          <w:rStyle w:val="FootnoteReference"/>
+        <w:pStyle w:val="Textonotapie"/>
+        <w:rPr>
+          <w:rFonts w:ascii="Arial" w:hAnsi="Arial" w:cs="Arial"/>
+        </w:rPr>
+      </w:pPr>
+      <w:r>
+        <w:rPr>
+          <w:rStyle w:val="Refdenotaalpie"/>
           <w:rFonts w:ascii="Arial" w:hAnsi="Arial" w:cs="Arial"/>
         </w:rPr>
         <w:footnoteRef/>
@@ -6955,7 +7313,7 @@
     </w:p>
     <w:p>
       <w:pPr>
-        <w:pStyle w:val="FootnoteText"/>
+        <w:pStyle w:val="Textonotapie"/>
         <w:rPr>
           <w:rFonts w:ascii="Arial" w:hAnsi="Arial" w:cs="Arial"/>
         </w:rPr>
@@ -6975,7 +7333,7 @@
       <w:hyperlink r:id="rId2" w:history="1">
         <w:r>
           <w:rPr>
-            <w:rStyle w:val="Hyperlink"/>
+            <w:rStyle w:val="Hipervnculo"/>
             <w:rFonts w:ascii="Arial" w:hAnsi="Arial" w:cs="Arial"/>
           </w:rPr>
           <w:t>http://www.liht.com/aplicaciones-moviles/integracion-de-sistemas-web-y-moviles/</w:t>
@@ -6992,14 +7350,14 @@
   <w:footnote w:id="3">
     <w:p>
       <w:pPr>
-        <w:pStyle w:val="FootnoteText"/>
-        <w:rPr>
-          <w:rFonts w:ascii="Arial" w:hAnsi="Arial" w:cs="Arial"/>
-        </w:rPr>
-      </w:pPr>
-      <w:r>
-        <w:rPr>
-          <w:rStyle w:val="FootnoteReference"/>
+        <w:pStyle w:val="Textonotapie"/>
+        <w:rPr>
+          <w:rFonts w:ascii="Arial" w:hAnsi="Arial" w:cs="Arial"/>
+        </w:rPr>
+      </w:pPr>
+      <w:r>
+        <w:rPr>
+          <w:rStyle w:val="Refdenotaalpie"/>
           <w:rFonts w:ascii="Arial" w:hAnsi="Arial" w:cs="Arial"/>
         </w:rPr>
         <w:footnoteRef/>
@@ -7037,7 +7395,7 @@
     </w:p>
     <w:p>
       <w:pPr>
-        <w:pStyle w:val="FootnoteText"/>
+        <w:pStyle w:val="Textonotapie"/>
         <w:rPr>
           <w:rFonts w:ascii="Arial" w:hAnsi="Arial" w:cs="Arial"/>
         </w:rPr>
@@ -7051,7 +7409,7 @@
       <w:hyperlink r:id="rId3" w:history="1">
         <w:r>
           <w:rPr>
-            <w:rStyle w:val="Hyperlink"/>
+            <w:rStyle w:val="Hipervnculo"/>
             <w:rFonts w:ascii="Arial" w:hAnsi="Arial" w:cs="Arial"/>
           </w:rPr>
           <w:t>http://www.elcolombiano.com/negocios/colombia-cerrara-el-ano-con-33-millones-de-usuarios-de-celular-DF5645630</w:t>
@@ -7072,21 +7430,21 @@
     </w:p>
     <w:p>
       <w:pPr>
-        <w:pStyle w:val="FootnoteText"/>
+        <w:pStyle w:val="Textonotapie"/>
       </w:pPr>
     </w:p>
   </w:footnote>
   <w:footnote w:id="4">
     <w:p>
       <w:pPr>
-        <w:pStyle w:val="FootnoteText"/>
-        <w:rPr>
-          <w:rFonts w:ascii="Arial" w:hAnsi="Arial" w:cs="Arial"/>
-        </w:rPr>
-      </w:pPr>
-      <w:r>
-        <w:rPr>
-          <w:rStyle w:val="FootnoteReference"/>
+        <w:pStyle w:val="Textonotapie"/>
+        <w:rPr>
+          <w:rFonts w:ascii="Arial" w:hAnsi="Arial" w:cs="Arial"/>
+        </w:rPr>
+      </w:pPr>
+      <w:r>
+        <w:rPr>
+          <w:rStyle w:val="Refdenotaalpie"/>
         </w:rPr>
         <w:footnoteRef/>
       </w:r>
@@ -7102,7 +7460,7 @@
     </w:p>
     <w:p>
       <w:pPr>
-        <w:pStyle w:val="FootnoteText"/>
+        <w:pStyle w:val="Textonotapie"/>
       </w:pPr>
       <w:r>
         <w:rPr>
@@ -7113,7 +7471,7 @@
       <w:hyperlink r:id="rId4" w:history="1">
         <w:r>
           <w:rPr>
-            <w:rStyle w:val="Hyperlink"/>
+            <w:rStyle w:val="Hipervnculo"/>
             <w:rFonts w:ascii="Arial" w:hAnsi="Arial" w:cs="Arial"/>
           </w:rPr>
           <w:t>http://www.eltiempo.com/tecnosfera/novedades-tecnologia/habitos-de-consumo-en-el-uso-de-dispositivos-moviles-en-colombia-96270</w:t>
@@ -7130,14 +7488,14 @@
   <w:footnote w:id="5">
     <w:p>
       <w:pPr>
-        <w:pStyle w:val="FootnoteText"/>
-        <w:rPr>
-          <w:rFonts w:ascii="Arial" w:hAnsi="Arial" w:cs="Arial"/>
-        </w:rPr>
-      </w:pPr>
-      <w:r>
-        <w:rPr>
-          <w:rStyle w:val="FootnoteReference"/>
+        <w:pStyle w:val="Textonotapie"/>
+        <w:rPr>
+          <w:rFonts w:ascii="Arial" w:hAnsi="Arial" w:cs="Arial"/>
+        </w:rPr>
+      </w:pPr>
+      <w:r>
+        <w:rPr>
+          <w:rStyle w:val="Refdenotaalpie"/>
         </w:rPr>
         <w:footnoteRef/>
       </w:r>
@@ -7164,7 +7522,7 @@
     </w:p>
     <w:p>
       <w:pPr>
-        <w:pStyle w:val="FootnoteText"/>
+        <w:pStyle w:val="Textonotapie"/>
         <w:rPr>
           <w:rFonts w:ascii="Arial" w:hAnsi="Arial" w:cs="Arial"/>
         </w:rPr>
@@ -7178,7 +7536,7 @@
       <w:hyperlink r:id="rId5" w:history="1">
         <w:r>
           <w:rPr>
-            <w:rStyle w:val="Hyperlink"/>
+            <w:rStyle w:val="Hipervnculo"/>
             <w:rFonts w:ascii="Arial" w:hAnsi="Arial" w:cs="Arial"/>
           </w:rPr>
           <w:t>https://www.lancetalent.com/blog/las-8-ventajas-de-una-aplicacion-movil-para-tu-empresa/</w:t>
@@ -7193,7 +7551,7 @@
     </w:p>
     <w:p>
       <w:pPr>
-        <w:pStyle w:val="FootnoteText"/>
+        <w:pStyle w:val="Textonotapie"/>
         <w:rPr>
           <w:rFonts w:ascii="Arial" w:hAnsi="Arial" w:cs="Arial"/>
         </w:rPr>
@@ -7207,7 +7565,7 @@
     </w:p>
     <w:p>
       <w:pPr>
-        <w:pStyle w:val="FootnoteText"/>
+        <w:pStyle w:val="Textonotapie"/>
       </w:pPr>
       <w:r>
         <w:t xml:space="preserve"> </w:t>
@@ -7217,14 +7575,14 @@
   <w:footnote w:id="6">
     <w:p>
       <w:pPr>
-        <w:pStyle w:val="FootnoteText"/>
-        <w:rPr>
-          <w:rFonts w:ascii="Arial" w:hAnsi="Arial" w:cs="Arial"/>
-        </w:rPr>
-      </w:pPr>
-      <w:r>
-        <w:rPr>
-          <w:rStyle w:val="FootnoteReference"/>
+        <w:pStyle w:val="Textonotapie"/>
+        <w:rPr>
+          <w:rFonts w:ascii="Arial" w:hAnsi="Arial" w:cs="Arial"/>
+        </w:rPr>
+      </w:pPr>
+      <w:r>
+        <w:rPr>
+          <w:rStyle w:val="Refdenotaalpie"/>
         </w:rPr>
         <w:footnoteRef/>
       </w:r>
@@ -7264,7 +7622,7 @@
     <w:bookmarkEnd w:id="1"/>
     <w:p>
       <w:pPr>
-        <w:pStyle w:val="FootnoteText"/>
+        <w:pStyle w:val="Textonotapie"/>
         <w:rPr>
           <w:rFonts w:ascii="Arial" w:hAnsi="Arial" w:cs="Arial"/>
         </w:rPr>
@@ -7278,7 +7636,7 @@
       <w:hyperlink r:id="rId6" w:history="1">
         <w:r>
           <w:rPr>
-            <w:rStyle w:val="Hyperlink"/>
+            <w:rStyle w:val="Hipervnculo"/>
             <w:rFonts w:ascii="Arial" w:hAnsi="Arial" w:cs="Arial"/>
           </w:rPr>
           <w:t>https://www.navarra.es/NR/rdonlyres/48F9746B-080C-4DEA-BD95-A5B6E01797E1/315641/7Usodedispositivosmoviles.pdf</w:t>
@@ -7293,7 +7651,7 @@
     </w:p>
     <w:p>
       <w:pPr>
-        <w:pStyle w:val="FootnoteText"/>
+        <w:pStyle w:val="Textonotapie"/>
         <w:rPr>
           <w:rFonts w:ascii="Arial" w:hAnsi="Arial" w:cs="Arial"/>
         </w:rPr>
@@ -7313,7 +7671,7 @@
       </w:pPr>
       <w:r>
         <w:rPr>
-          <w:rStyle w:val="FootnoteReference"/>
+          <w:rStyle w:val="Refdenotaalpie"/>
           <w:rFonts w:ascii="Arial" w:hAnsi="Arial" w:cs="Arial"/>
           <w:sz w:val="20"/>
           <w:szCs w:val="20"/>
@@ -7333,14 +7691,14 @@
   <w:footnote w:id="8">
     <w:p>
       <w:pPr>
-        <w:pStyle w:val="FootnoteText"/>
-        <w:rPr>
-          <w:rFonts w:ascii="Arial" w:hAnsi="Arial" w:cs="Arial"/>
-        </w:rPr>
-      </w:pPr>
-      <w:r>
-        <w:rPr>
-          <w:rStyle w:val="FootnoteReference"/>
+        <w:pStyle w:val="Textonotapie"/>
+        <w:rPr>
+          <w:rFonts w:ascii="Arial" w:hAnsi="Arial" w:cs="Arial"/>
+        </w:rPr>
+      </w:pPr>
+      <w:r>
+        <w:rPr>
+          <w:rStyle w:val="Refdenotaalpie"/>
           <w:rFonts w:ascii="Arial" w:hAnsi="Arial" w:cs="Arial"/>
         </w:rPr>
         <w:footnoteRef/>
@@ -7351,24 +7709,16 @@
         </w:rPr>
         <w:t xml:space="preserve"> </w:t>
       </w:r>
-      <w:proofErr w:type="spellStart"/>
-      <w:r>
-        <w:rPr>
-          <w:rFonts w:ascii="Arial" w:hAnsi="Arial" w:cs="Arial"/>
-        </w:rPr>
-        <w:t>RAMIREZ</w:t>
-      </w:r>
-      <w:proofErr w:type="spellEnd"/>
-      <w:r>
-        <w:rPr>
-          <w:rFonts w:ascii="Arial" w:hAnsi="Arial" w:cs="Arial"/>
-        </w:rPr>
-        <w:t>, Piedad. Importancia de las aplicaciones móviles en la actualidad. &lt;</w:t>
+      <w:r>
+        <w:rPr>
+          <w:rFonts w:ascii="Arial" w:hAnsi="Arial" w:cs="Arial"/>
+        </w:rPr>
+        <w:t>RAMIREZ, Piedad. Importancia de las aplicaciones móviles en la actualidad. &lt;</w:t>
       </w:r>
       <w:hyperlink r:id="rId7" w:history="1">
         <w:r>
           <w:rPr>
-            <w:rStyle w:val="Hyperlink"/>
+            <w:rStyle w:val="Hipervnculo"/>
             <w:rFonts w:ascii="Arial" w:hAnsi="Arial" w:cs="Arial"/>
           </w:rPr>
           <w:t>https://fireosoft.com.co/blogs/importancia-aplicaciones-moviles/</w:t>
@@ -7378,26 +7728,12 @@
         <w:rPr>
           <w:rFonts w:ascii="Arial" w:hAnsi="Arial" w:cs="Arial"/>
         </w:rPr>
-        <w:t xml:space="preserve">&gt; </w:t>
-      </w:r>
-      <w:proofErr w:type="gramStart"/>
-      <w:r>
-        <w:rPr>
-          <w:rFonts w:ascii="Arial" w:hAnsi="Arial" w:cs="Arial"/>
-        </w:rPr>
-        <w:t>Junio</w:t>
-      </w:r>
-      <w:proofErr w:type="gramEnd"/>
-      <w:r>
-        <w:rPr>
-          <w:rFonts w:ascii="Arial" w:hAnsi="Arial" w:cs="Arial"/>
-        </w:rPr>
-        <w:t xml:space="preserve"> 13 del 2016 </w:t>
-      </w:r>
-    </w:p>
-    <w:p>
-      <w:pPr>
-        <w:pStyle w:val="FootnoteText"/>
+        <w:t xml:space="preserve">&gt; Junio 13 del 2016 </w:t>
+      </w:r>
+    </w:p>
+    <w:p>
+      <w:pPr>
+        <w:pStyle w:val="Textonotapie"/>
       </w:pPr>
     </w:p>
   </w:footnote>
@@ -7405,8 +7741,8 @@
 </file>
 
 <file path=word/numbering.xml><?xml version="1.0" encoding="utf-8"?>
-<w:numbering xmlns:wpc="http://schemas.microsoft.com/office/word/2010/wordprocessingCanvas" xmlns:cx="http://schemas.microsoft.com/office/drawing/2014/chartex" xmlns:cx1="http://schemas.microsoft.com/office/drawing/2015/9/8/chartex" xmlns:cx2="http://schemas.microsoft.com/office/drawing/2015/10/21/chartex" xmlns:cx3="http://schemas.microsoft.com/office/drawing/2016/5/9/chartex" xmlns:cx4="http://schemas.microsoft.com/office/drawing/2016/5/10/chartex" xmlns:cx5="http://schemas.microsoft.com/office/drawing/2016/5/11/chartex" xmlns:cx6="http://schemas.microsoft.com/office/drawing/2016/5/12/chartex" xmlns:cx7="http://schemas.microsoft.com/office/drawing/2016/5/13/chartex" xmlns:cx8="http://schemas.microsoft.com/office/drawing/2016/5/14/chartex" xmlns:mc="http://schemas.openxmlformats.org/markup-compatibility/2006" xmlns:aink="http://schemas.microsoft.com/office/drawing/2016/ink" xmlns:am3d="http://schemas.microsoft.com/office/drawing/2017/model3d" xmlns:o="urn:schemas-microsoft-com:office:office" xmlns:r="http://schemas.openxmlformats.org/officeDocument/2006/relationships" xmlns:m="http://schemas.openxmlformats.org/officeDocument/2006/math" xmlns:v="urn:schemas-microsoft-com:vml" xmlns:wp14="http://schemas.microsoft.com/office/word/2010/wordprocessingDrawing" xmlns:wp="http://schemas.openxmlformats.org/drawingml/2006/wordprocessingDrawing" xmlns:w10="urn:schemas-microsoft-com:office:word" xmlns:w="http://schemas.openxmlformats.org/wordprocessingml/2006/main" xmlns:w14="http://schemas.microsoft.com/office/word/2010/wordml" xmlns:w15="http://schemas.microsoft.com/office/word/2012/wordml" xmlns:w16cid="http://schemas.microsoft.com/office/word/2016/wordml/cid" xmlns:w16se="http://schemas.microsoft.com/office/word/2015/wordml/symex" xmlns:wpg="http://schemas.microsoft.com/office/word/2010/wordprocessingGroup" xmlns:wpi="http://schemas.microsoft.com/office/word/2010/wordprocessingInk" xmlns:wne="http://schemas.microsoft.com/office/word/2006/wordml" xmlns:wps="http://schemas.microsoft.com/office/word/2010/wordprocessingShape" mc:Ignorable="w14 w15 w16se w16cid wp14">
-  <w:abstractNum w:abstractNumId="0" w15:restartNumberingAfterBreak="0">
+<w:numbering xmlns:wpc="http://schemas.microsoft.com/office/word/2010/wordprocessingCanvas" xmlns:mc="http://schemas.openxmlformats.org/markup-compatibility/2006" xmlns:o="urn:schemas-microsoft-com:office:office" xmlns:r="http://schemas.openxmlformats.org/officeDocument/2006/relationships" xmlns:m="http://schemas.openxmlformats.org/officeDocument/2006/math" xmlns:v="urn:schemas-microsoft-com:vml" xmlns:wp14="http://schemas.microsoft.com/office/word/2010/wordprocessingDrawing" xmlns:wp="http://schemas.openxmlformats.org/drawingml/2006/wordprocessingDrawing" xmlns:w10="urn:schemas-microsoft-com:office:word" xmlns:w="http://schemas.openxmlformats.org/wordprocessingml/2006/main" xmlns:w14="http://schemas.microsoft.com/office/word/2010/wordml" xmlns:w15="http://schemas.microsoft.com/office/word/2012/wordml" xmlns:wpg="http://schemas.microsoft.com/office/word/2010/wordprocessingGroup" xmlns:wpi="http://schemas.microsoft.com/office/word/2010/wordprocessingInk" xmlns:wne="http://schemas.microsoft.com/office/word/2006/wordml" xmlns:wps="http://schemas.microsoft.com/office/word/2010/wordprocessingShape" mc:Ignorable="w14 w15 wp14">
+  <w:abstractNum w:abstractNumId="0">
     <w:nsid w:val="15B1684F"/>
     <w:multiLevelType w:val="hybridMultilevel"/>
     <w:tmpl w:val="F52E8AFA"/>
@@ -7519,7 +7855,7 @@
       </w:rPr>
     </w:lvl>
   </w:abstractNum>
-  <w:abstractNum w:abstractNumId="1" w15:restartNumberingAfterBreak="0">
+  <w:abstractNum w:abstractNumId="1">
     <w:nsid w:val="2327415B"/>
     <w:multiLevelType w:val="hybridMultilevel"/>
     <w:tmpl w:val="E900501A"/>
@@ -7632,7 +7968,7 @@
       </w:rPr>
     </w:lvl>
   </w:abstractNum>
-  <w:abstractNum w:abstractNumId="2" w15:restartNumberingAfterBreak="0">
+  <w:abstractNum w:abstractNumId="2">
     <w:nsid w:val="45BE5138"/>
     <w:multiLevelType w:val="hybridMultilevel"/>
     <w:tmpl w:val="E05E2784"/>
@@ -7721,7 +8057,7 @@
       </w:pPr>
     </w:lvl>
   </w:abstractNum>
-  <w:abstractNum w:abstractNumId="3" w15:restartNumberingAfterBreak="0">
+  <w:abstractNum w:abstractNumId="3">
     <w:nsid w:val="4E7B073A"/>
     <w:multiLevelType w:val="hybridMultilevel"/>
     <w:tmpl w:val="FEE42A50"/>
@@ -7834,7 +8170,7 @@
       </w:rPr>
     </w:lvl>
   </w:abstractNum>
-  <w:abstractNum w:abstractNumId="4" w15:restartNumberingAfterBreak="0">
+  <w:abstractNum w:abstractNumId="4">
     <w:nsid w:val="4EC762CD"/>
     <w:multiLevelType w:val="hybridMultilevel"/>
     <w:tmpl w:val="4FC6F350"/>
@@ -7926,7 +8262,7 @@
       </w:pPr>
     </w:lvl>
   </w:abstractNum>
-  <w:abstractNum w:abstractNumId="5" w15:restartNumberingAfterBreak="0">
+  <w:abstractNum w:abstractNumId="5">
     <w:nsid w:val="6A371C26"/>
     <w:multiLevelType w:val="multilevel"/>
     <w:tmpl w:val="240A001F"/>
@@ -8034,7 +8370,7 @@
 </file>
 
 <file path=word/styles.xml><?xml version="1.0" encoding="utf-8"?>
-<w:styles xmlns:mc="http://schemas.openxmlformats.org/markup-compatibility/2006" xmlns:r="http://schemas.openxmlformats.org/officeDocument/2006/relationships" xmlns:w="http://schemas.openxmlformats.org/wordprocessingml/2006/main" xmlns:w14="http://schemas.microsoft.com/office/word/2010/wordml" xmlns:w15="http://schemas.microsoft.com/office/word/2012/wordml" xmlns:w16cid="http://schemas.microsoft.com/office/word/2016/wordml/cid" xmlns:w16se="http://schemas.microsoft.com/office/word/2015/wordml/symex" mc:Ignorable="w14 w15 w16se w16cid">
+<w:styles xmlns:mc="http://schemas.openxmlformats.org/markup-compatibility/2006" xmlns:r="http://schemas.openxmlformats.org/officeDocument/2006/relationships" xmlns:w="http://schemas.openxmlformats.org/wordprocessingml/2006/main" xmlns:w14="http://schemas.microsoft.com/office/word/2010/wordml" xmlns:w15="http://schemas.microsoft.com/office/word/2012/wordml" mc:Ignorable="w14 w15">
   <w:docDefaults>
     <w:rPrDefault>
       <w:rPr>
@@ -8050,7 +8386,7 @@
       </w:pPr>
     </w:pPrDefault>
   </w:docDefaults>
-  <w:latentStyles w:defLockedState="0" w:defUIPriority="99" w:defSemiHidden="0" w:defUnhideWhenUsed="0" w:defQFormat="0" w:count="375">
+  <w:latentStyles w:defLockedState="0" w:defUIPriority="99" w:defSemiHidden="0" w:defUnhideWhenUsed="0" w:defQFormat="0" w:count="371">
     <w:lsdException w:name="Normal" w:uiPriority="0" w:qFormat="1"/>
     <w:lsdException w:name="heading 1" w:uiPriority="9" w:qFormat="1"/>
     <w:lsdException w:name="heading 2" w:semiHidden="1" w:uiPriority="9" w:unhideWhenUsed="1" w:qFormat="1"/>
@@ -8422,20 +8758,16 @@
     <w:lsdException w:name="List Table 5 Dark Accent 6" w:uiPriority="50"/>
     <w:lsdException w:name="List Table 6 Colorful Accent 6" w:uiPriority="51"/>
     <w:lsdException w:name="List Table 7 Colorful Accent 6" w:uiPriority="52"/>
-    <w:lsdException w:name="Mention" w:semiHidden="1" w:unhideWhenUsed="1"/>
-    <w:lsdException w:name="Smart Hyperlink" w:semiHidden="1" w:unhideWhenUsed="1"/>
-    <w:lsdException w:name="Hashtag" w:semiHidden="1" w:unhideWhenUsed="1"/>
-    <w:lsdException w:name="Unresolved Mention" w:semiHidden="1" w:unhideWhenUsed="1"/>
   </w:latentStyles>
   <w:style w:type="paragraph" w:default="1" w:styleId="Normal">
     <w:name w:val="Normal"/>
     <w:qFormat/>
   </w:style>
-  <w:style w:type="paragraph" w:styleId="Heading2">
+  <w:style w:type="paragraph" w:styleId="Ttulo2">
     <w:name w:val="heading 2"/>
     <w:basedOn w:val="Normal"/>
     <w:next w:val="Normal"/>
-    <w:link w:val="Heading2Char"/>
+    <w:link w:val="Ttulo2Car"/>
     <w:uiPriority w:val="9"/>
     <w:semiHidden/>
     <w:unhideWhenUsed/>
@@ -8454,11 +8786,11 @@
       <w:szCs w:val="26"/>
     </w:rPr>
   </w:style>
-  <w:style w:type="paragraph" w:styleId="Heading3">
+  <w:style w:type="paragraph" w:styleId="Ttulo3">
     <w:name w:val="heading 3"/>
     <w:basedOn w:val="Normal"/>
     <w:next w:val="Normal"/>
-    <w:link w:val="Heading3Char"/>
+    <w:link w:val="Ttulo3Car"/>
     <w:uiPriority w:val="9"/>
     <w:semiHidden/>
     <w:unhideWhenUsed/>
@@ -8477,12 +8809,13 @@
       <w:szCs w:val="24"/>
     </w:rPr>
   </w:style>
-  <w:style w:type="character" w:default="1" w:styleId="DefaultParagraphFont">
+  <w:style w:type="character" w:default="1" w:styleId="Fuentedeprrafopredeter">
     <w:name w:val="Default Paragraph Font"/>
     <w:uiPriority w:val="1"/>
+    <w:semiHidden/>
     <w:unhideWhenUsed/>
   </w:style>
-  <w:style w:type="table" w:default="1" w:styleId="TableNormal">
+  <w:style w:type="table" w:default="1" w:styleId="Tablanormal">
     <w:name w:val="Normal Table"/>
     <w:uiPriority w:val="99"/>
     <w:semiHidden/>
@@ -8497,13 +8830,13 @@
       </w:tblCellMar>
     </w:tblPr>
   </w:style>
-  <w:style w:type="numbering" w:default="1" w:styleId="NoList">
+  <w:style w:type="numbering" w:default="1" w:styleId="Sinlista">
     <w:name w:val="No List"/>
     <w:uiPriority w:val="99"/>
     <w:semiHidden/>
     <w:unhideWhenUsed/>
   </w:style>
-  <w:style w:type="paragraph" w:styleId="ListParagraph">
+  <w:style w:type="paragraph" w:styleId="Prrafodelista">
     <w:name w:val="List Paragraph"/>
     <w:basedOn w:val="Normal"/>
     <w:uiPriority w:val="34"/>
@@ -8514,9 +8847,9 @@
       <w:contextualSpacing/>
     </w:pPr>
   </w:style>
-  <w:style w:type="character" w:styleId="Hyperlink">
+  <w:style w:type="character" w:styleId="Hipervnculo">
     <w:name w:val="Hyperlink"/>
-    <w:basedOn w:val="DefaultParagraphFont"/>
+    <w:basedOn w:val="Fuentedeprrafopredeter"/>
     <w:uiPriority w:val="99"/>
     <w:unhideWhenUsed/>
     <w:rsid w:val="002F0715"/>
@@ -8525,9 +8858,9 @@
       <w:u w:val="single"/>
     </w:rPr>
   </w:style>
-  <w:style w:type="character" w:styleId="FollowedHyperlink">
+  <w:style w:type="character" w:styleId="Hipervnculovisitado">
     <w:name w:val="FollowedHyperlink"/>
-    <w:basedOn w:val="DefaultParagraphFont"/>
+    <w:basedOn w:val="Fuentedeprrafopredeter"/>
     <w:uiPriority w:val="99"/>
     <w:semiHidden/>
     <w:unhideWhenUsed/>
@@ -8537,7 +8870,7 @@
       <w:u w:val="single"/>
     </w:rPr>
   </w:style>
-  <w:style w:type="paragraph" w:styleId="Revision">
+  <w:style w:type="paragraph" w:styleId="Revisin">
     <w:name w:val="Revision"/>
     <w:hidden/>
     <w:uiPriority w:val="99"/>
@@ -8547,10 +8880,10 @@
       <w:spacing w:after="0" w:line="240" w:lineRule="auto"/>
     </w:pPr>
   </w:style>
-  <w:style w:type="paragraph" w:styleId="BalloonText">
+  <w:style w:type="paragraph" w:styleId="Textodeglobo">
     <w:name w:val="Balloon Text"/>
     <w:basedOn w:val="Normal"/>
-    <w:link w:val="BalloonTextChar"/>
+    <w:link w:val="TextodegloboCar"/>
     <w:uiPriority w:val="99"/>
     <w:semiHidden/>
     <w:unhideWhenUsed/>
@@ -8564,10 +8897,10 @@
       <w:szCs w:val="18"/>
     </w:rPr>
   </w:style>
-  <w:style w:type="character" w:customStyle="1" w:styleId="BalloonTextChar">
-    <w:name w:val="Balloon Text Char"/>
-    <w:basedOn w:val="DefaultParagraphFont"/>
-    <w:link w:val="BalloonText"/>
+  <w:style w:type="character" w:customStyle="1" w:styleId="TextodegloboCar">
+    <w:name w:val="Texto de globo Car"/>
+    <w:basedOn w:val="Fuentedeprrafopredeter"/>
+    <w:link w:val="Textodeglobo"/>
     <w:uiPriority w:val="99"/>
     <w:semiHidden/>
     <w:rsid w:val="004E7A26"/>
@@ -8577,9 +8910,9 @@
       <w:szCs w:val="18"/>
     </w:rPr>
   </w:style>
-  <w:style w:type="character" w:styleId="Emphasis">
+  <w:style w:type="character" w:styleId="nfasis">
     <w:name w:val="Emphasis"/>
-    <w:basedOn w:val="DefaultParagraphFont"/>
+    <w:basedOn w:val="Fuentedeprrafopredeter"/>
     <w:uiPriority w:val="20"/>
     <w:qFormat/>
     <w:rsid w:val="00E30004"/>
@@ -8588,9 +8921,9 @@
       <w:iCs/>
     </w:rPr>
   </w:style>
-  <w:style w:type="character" w:styleId="CommentReference">
+  <w:style w:type="character" w:styleId="Refdecomentario">
     <w:name w:val="annotation reference"/>
-    <w:basedOn w:val="DefaultParagraphFont"/>
+    <w:basedOn w:val="Fuentedeprrafopredeter"/>
     <w:uiPriority w:val="99"/>
     <w:semiHidden/>
     <w:unhideWhenUsed/>
@@ -8600,10 +8933,10 @@
       <w:szCs w:val="16"/>
     </w:rPr>
   </w:style>
-  <w:style w:type="paragraph" w:styleId="CommentText">
+  <w:style w:type="paragraph" w:styleId="Textocomentario">
     <w:name w:val="annotation text"/>
     <w:basedOn w:val="Normal"/>
-    <w:link w:val="CommentTextChar"/>
+    <w:link w:val="TextocomentarioCar"/>
     <w:uiPriority w:val="99"/>
     <w:semiHidden/>
     <w:unhideWhenUsed/>
@@ -8616,10 +8949,10 @@
       <w:szCs w:val="20"/>
     </w:rPr>
   </w:style>
-  <w:style w:type="character" w:customStyle="1" w:styleId="CommentTextChar">
-    <w:name w:val="Comment Text Char"/>
-    <w:basedOn w:val="DefaultParagraphFont"/>
-    <w:link w:val="CommentText"/>
+  <w:style w:type="character" w:customStyle="1" w:styleId="TextocomentarioCar">
+    <w:name w:val="Texto comentario Car"/>
+    <w:basedOn w:val="Fuentedeprrafopredeter"/>
+    <w:link w:val="Textocomentario"/>
     <w:uiPriority w:val="99"/>
     <w:semiHidden/>
     <w:rsid w:val="00547B8E"/>
@@ -8628,11 +8961,11 @@
       <w:szCs w:val="20"/>
     </w:rPr>
   </w:style>
-  <w:style w:type="paragraph" w:styleId="CommentSubject">
+  <w:style w:type="paragraph" w:styleId="Asuntodelcomentario">
     <w:name w:val="annotation subject"/>
-    <w:basedOn w:val="CommentText"/>
-    <w:next w:val="CommentText"/>
-    <w:link w:val="CommentSubjectChar"/>
+    <w:basedOn w:val="Textocomentario"/>
+    <w:next w:val="Textocomentario"/>
+    <w:link w:val="AsuntodelcomentarioCar"/>
     <w:uiPriority w:val="99"/>
     <w:semiHidden/>
     <w:unhideWhenUsed/>
@@ -8642,10 +8975,10 @@
       <w:bCs/>
     </w:rPr>
   </w:style>
-  <w:style w:type="character" w:customStyle="1" w:styleId="CommentSubjectChar">
-    <w:name w:val="Comment Subject Char"/>
-    <w:basedOn w:val="CommentTextChar"/>
-    <w:link w:val="CommentSubject"/>
+  <w:style w:type="character" w:customStyle="1" w:styleId="AsuntodelcomentarioCar">
+    <w:name w:val="Asunto del comentario Car"/>
+    <w:basedOn w:val="TextocomentarioCar"/>
+    <w:link w:val="Asuntodelcomentario"/>
     <w:uiPriority w:val="99"/>
     <w:semiHidden/>
     <w:rsid w:val="00547B8E"/>
@@ -8656,10 +8989,10 @@
       <w:szCs w:val="20"/>
     </w:rPr>
   </w:style>
-  <w:style w:type="paragraph" w:styleId="FootnoteText">
+  <w:style w:type="paragraph" w:styleId="Textonotapie">
     <w:name w:val="footnote text"/>
     <w:basedOn w:val="Normal"/>
-    <w:link w:val="FootnoteTextChar"/>
+    <w:link w:val="TextonotapieCar"/>
     <w:uiPriority w:val="99"/>
     <w:semiHidden/>
     <w:unhideWhenUsed/>
@@ -8672,10 +9005,10 @@
       <w:szCs w:val="20"/>
     </w:rPr>
   </w:style>
-  <w:style w:type="character" w:customStyle="1" w:styleId="FootnoteTextChar">
-    <w:name w:val="Footnote Text Char"/>
-    <w:basedOn w:val="DefaultParagraphFont"/>
-    <w:link w:val="FootnoteText"/>
+  <w:style w:type="character" w:customStyle="1" w:styleId="TextonotapieCar">
+    <w:name w:val="Texto nota pie Car"/>
+    <w:basedOn w:val="Fuentedeprrafopredeter"/>
+    <w:link w:val="Textonotapie"/>
     <w:uiPriority w:val="99"/>
     <w:semiHidden/>
     <w:rsid w:val="00383BD4"/>
@@ -8684,9 +9017,9 @@
       <w:szCs w:val="20"/>
     </w:rPr>
   </w:style>
-  <w:style w:type="character" w:styleId="FootnoteReference">
+  <w:style w:type="character" w:styleId="Refdenotaalpie">
     <w:name w:val="footnote reference"/>
-    <w:basedOn w:val="DefaultParagraphFont"/>
+    <w:basedOn w:val="Fuentedeprrafopredeter"/>
     <w:uiPriority w:val="99"/>
     <w:semiHidden/>
     <w:unhideWhenUsed/>
@@ -8697,7 +9030,7 @@
   </w:style>
   <w:style w:type="character" w:customStyle="1" w:styleId="Mencinsinresolver1">
     <w:name w:val="Mención sin resolver1"/>
-    <w:basedOn w:val="DefaultParagraphFont"/>
+    <w:basedOn w:val="Fuentedeprrafopredeter"/>
     <w:uiPriority w:val="99"/>
     <w:semiHidden/>
     <w:unhideWhenUsed/>
@@ -8707,10 +9040,10 @@
       <w:shd w:val="clear" w:color="auto" w:fill="E6E6E6"/>
     </w:rPr>
   </w:style>
-  <w:style w:type="paragraph" w:styleId="EndnoteText">
+  <w:style w:type="paragraph" w:styleId="Textonotaalfinal">
     <w:name w:val="endnote text"/>
     <w:basedOn w:val="Normal"/>
-    <w:link w:val="EndnoteTextChar"/>
+    <w:link w:val="TextonotaalfinalCar"/>
     <w:uiPriority w:val="99"/>
     <w:semiHidden/>
     <w:unhideWhenUsed/>
@@ -8723,10 +9056,10 @@
       <w:szCs w:val="20"/>
     </w:rPr>
   </w:style>
-  <w:style w:type="character" w:customStyle="1" w:styleId="EndnoteTextChar">
-    <w:name w:val="Endnote Text Char"/>
-    <w:basedOn w:val="DefaultParagraphFont"/>
-    <w:link w:val="EndnoteText"/>
+  <w:style w:type="character" w:customStyle="1" w:styleId="TextonotaalfinalCar">
+    <w:name w:val="Texto nota al final Car"/>
+    <w:basedOn w:val="Fuentedeprrafopredeter"/>
+    <w:link w:val="Textonotaalfinal"/>
     <w:uiPriority w:val="99"/>
     <w:semiHidden/>
     <w:rsid w:val="00BB3225"/>
@@ -8735,9 +9068,9 @@
       <w:szCs w:val="20"/>
     </w:rPr>
   </w:style>
-  <w:style w:type="character" w:styleId="EndnoteReference">
+  <w:style w:type="character" w:styleId="Refdenotaalfinal">
     <w:name w:val="endnote reference"/>
-    <w:basedOn w:val="DefaultParagraphFont"/>
+    <w:basedOn w:val="Fuentedeprrafopredeter"/>
     <w:uiPriority w:val="99"/>
     <w:semiHidden/>
     <w:unhideWhenUsed/>
@@ -8748,7 +9081,7 @@
   </w:style>
   <w:style w:type="character" w:customStyle="1" w:styleId="UnresolvedMention1">
     <w:name w:val="Unresolved Mention1"/>
-    <w:basedOn w:val="DefaultParagraphFont"/>
+    <w:basedOn w:val="Fuentedeprrafopredeter"/>
     <w:uiPriority w:val="99"/>
     <w:semiHidden/>
     <w:unhideWhenUsed/>
@@ -8758,10 +9091,10 @@
       <w:shd w:val="clear" w:color="auto" w:fill="E6E6E6"/>
     </w:rPr>
   </w:style>
-  <w:style w:type="character" w:customStyle="1" w:styleId="Heading2Char">
-    <w:name w:val="Heading 2 Char"/>
-    <w:basedOn w:val="DefaultParagraphFont"/>
-    <w:link w:val="Heading2"/>
+  <w:style w:type="character" w:customStyle="1" w:styleId="Ttulo2Car">
+    <w:name w:val="Título 2 Car"/>
+    <w:basedOn w:val="Fuentedeprrafopredeter"/>
+    <w:link w:val="Ttulo2"/>
     <w:uiPriority w:val="9"/>
     <w:semiHidden/>
     <w:rsid w:val="00BF14AC"/>
@@ -8772,10 +9105,10 @@
       <w:szCs w:val="26"/>
     </w:rPr>
   </w:style>
-  <w:style w:type="character" w:customStyle="1" w:styleId="Heading3Char">
-    <w:name w:val="Heading 3 Char"/>
-    <w:basedOn w:val="DefaultParagraphFont"/>
-    <w:link w:val="Heading3"/>
+  <w:style w:type="character" w:customStyle="1" w:styleId="Ttulo3Car">
+    <w:name w:val="Título 3 Car"/>
+    <w:basedOn w:val="Fuentedeprrafopredeter"/>
+    <w:link w:val="Ttulo3"/>
     <w:uiPriority w:val="9"/>
     <w:semiHidden/>
     <w:rsid w:val="00B64EC2"/>
@@ -8786,9 +9119,9 @@
       <w:szCs w:val="24"/>
     </w:rPr>
   </w:style>
-  <w:style w:type="character" w:styleId="UnresolvedMention">
+  <w:style w:type="character" w:customStyle="1" w:styleId="UnresolvedMention">
     <w:name w:val="Unresolved Mention"/>
-    <w:basedOn w:val="DefaultParagraphFont"/>
+    <w:basedOn w:val="Fuentedeprrafopredeter"/>
     <w:uiPriority w:val="99"/>
     <w:semiHidden/>
     <w:unhideWhenUsed/>
@@ -9083,7 +9416,7 @@
 </file>
 
 <file path=customXml/itemProps1.xml><?xml version="1.0" encoding="utf-8"?>
-<ds:datastoreItem xmlns:ds="http://schemas.openxmlformats.org/officeDocument/2006/customXml" ds:itemID="{A678FAB4-3EF4-4C08-B542-7DC045434F35}">
+<ds:datastoreItem xmlns:ds="http://schemas.openxmlformats.org/officeDocument/2006/customXml" ds:itemID="{8C56773A-4510-4365-AB33-295211A5C18B}">
   <ds:schemaRefs>
     <ds:schemaRef ds:uri="http://schemas.openxmlformats.org/officeDocument/2006/bibliography"/>
   </ds:schemaRefs>

</xml_diff>

<commit_message>
se agrega resumen del antecedente internacional
</commit_message>
<xml_diff>
--- a/Anteproyecto.docx
+++ b/Anteproyecto.docx
@@ -3147,16 +3147,7 @@
           <w:sz w:val="24"/>
           <w:szCs w:val="24"/>
         </w:rPr>
-        <w:t xml:space="preserve">lo informa </w:t>
-      </w:r>
-      <w:proofErr w:type="spellStart"/>
-      <w:r>
-        <w:rPr>
-          <w:rFonts w:ascii="Arial" w:hAnsi="Arial" w:cs="Arial"/>
-          <w:sz w:val="24"/>
-          <w:szCs w:val="24"/>
-        </w:rPr>
-        <w:t>L</w:t>
+        <w:t>lo informa L</w:t>
       </w:r>
       <w:r>
         <w:rPr>
@@ -3166,7 +3157,6 @@
         </w:rPr>
         <w:t>ancetalent</w:t>
       </w:r>
-      <w:proofErr w:type="spellEnd"/>
       <w:r>
         <w:rPr>
           <w:rFonts w:ascii="Arial" w:hAnsi="Arial" w:cs="Arial"/>
@@ -3214,18 +3204,8 @@
           <w:sz w:val="24"/>
           <w:szCs w:val="24"/>
         </w:rPr>
-        <w:t xml:space="preserve"> acerca de las ventajas de implementar aplicaciones </w:t>
-      </w:r>
-      <w:proofErr w:type="spellStart"/>
-      <w:r>
-        <w:rPr>
-          <w:rFonts w:ascii="Arial" w:hAnsi="Arial" w:cs="Arial"/>
-          <w:sz w:val="24"/>
-          <w:szCs w:val="24"/>
-        </w:rPr>
-        <w:t>moviles</w:t>
-      </w:r>
-      <w:proofErr w:type="spellEnd"/>
+        <w:t xml:space="preserve"> acerca de las ventajas de implementar aplicaciones moviles</w:t>
+      </w:r>
       <w:r>
         <w:rPr>
           <w:rFonts w:ascii="Arial" w:hAnsi="Arial" w:cs="Arial"/>
@@ -5404,7 +5384,6 @@
                 <w:szCs w:val="24"/>
               </w:rPr>
             </w:pPr>
-            <w:proofErr w:type="spellStart"/>
             <w:r>
               <w:rPr>
                 <w:rFonts w:ascii="Arial" w:hAnsi="Arial" w:cs="Arial"/>
@@ -5413,7 +5392,6 @@
               </w:rPr>
               <w:t>Institucion</w:t>
             </w:r>
-            <w:proofErr w:type="spellEnd"/>
           </w:p>
         </w:tc>
         <w:tc>
@@ -5715,15 +5693,7 @@
           <w:sz w:val="24"/>
           <w:szCs w:val="24"/>
         </w:rPr>
-        <w:t>Referencia internacional</w:t>
-      </w:r>
-      <w:r>
-        <w:rPr>
-          <w:rFonts w:ascii="Arial" w:hAnsi="Arial" w:cs="Arial"/>
-          <w:sz w:val="24"/>
-          <w:szCs w:val="24"/>
-        </w:rPr>
-        <w:t>.</w:t>
+        <w:t>Referencia internacional.</w:t>
       </w:r>
     </w:p>
     <w:tbl>
@@ -5804,15 +5774,7 @@
                 <w:sz w:val="24"/>
                 <w:szCs w:val="24"/>
               </w:rPr>
-              <w:t xml:space="preserve">de una aplicación móvil para la consulta académica de la </w:t>
-            </w:r>
-            <w:r>
-              <w:rPr>
-                <w:rFonts w:ascii="Arial" w:hAnsi="Arial" w:cs="Arial"/>
-                <w:sz w:val="24"/>
-                <w:szCs w:val="24"/>
-              </w:rPr>
-              <w:t>FIIS-UTP</w:t>
+              <w:t>de una aplicación móvil para la consulta académica de la FIIS-UTP</w:t>
             </w:r>
           </w:p>
         </w:tc>
@@ -5835,7 +5797,6 @@
                 <w:szCs w:val="24"/>
               </w:rPr>
             </w:pPr>
-            <w:proofErr w:type="spellStart"/>
             <w:r>
               <w:rPr>
                 <w:rFonts w:ascii="Arial" w:hAnsi="Arial" w:cs="Arial"/>
@@ -5844,7 +5805,6 @@
               </w:rPr>
               <w:t>Institucion</w:t>
             </w:r>
-            <w:proofErr w:type="spellEnd"/>
           </w:p>
         </w:tc>
         <w:tc>
@@ -5896,15 +5856,7 @@
                 <w:sz w:val="24"/>
                 <w:szCs w:val="24"/>
               </w:rPr>
-              <w:t>Año 201</w:t>
-            </w:r>
-            <w:r>
-              <w:rPr>
-                <w:rFonts w:ascii="Arial" w:hAnsi="Arial" w:cs="Arial"/>
-                <w:sz w:val="24"/>
-                <w:szCs w:val="24"/>
-              </w:rPr>
-              <w:t>3</w:t>
+              <w:t>Año 2013</w:t>
             </w:r>
           </w:p>
         </w:tc>
@@ -5964,8 +5916,6 @@
             </w:r>
           </w:p>
         </w:tc>
-        <w:bookmarkStart w:id="2" w:name="_GoBack"/>
-        <w:bookmarkEnd w:id="2"/>
       </w:tr>
       <w:tr>
         <w:trPr>
@@ -5993,8 +5943,388 @@
                 <w:szCs w:val="24"/>
               </w:rPr>
               <w:lastRenderedPageBreak/>
-              <w:t>“La falta de información acerca de la localización y disponibilidad de servicios es una causa de problemas de coordinación para actividades académicas. También, los grandes campus universitarios presentan dificultades para la movilización y búsqueda de servicios. De lo anterior, se presenta NUBI una aplicación móvil adaptativa, con el objetivo de atender las necesidades individuales y colectivas de los estudiantes de la Pontificia Universidad Javeriana mediante el aporte comunitario de información y coordinación de grupos.”</w:t>
+              <w:t>“</w:t>
             </w:r>
+            <w:r>
+              <w:rPr>
+                <w:rStyle w:val="fontstyle01"/>
+                <w:rFonts w:ascii="Arial" w:hAnsi="Arial" w:cs="Arial"/>
+              </w:rPr>
+              <w:t>La Facultad de Ingeniería Industrial y de Sistemas (FIIS), de la Universidad Tecnológica</w:t>
+            </w:r>
+            <w:r>
+              <w:rPr>
+                <w:rStyle w:val="fontstyle01"/>
+                <w:rFonts w:ascii="Arial" w:hAnsi="Arial" w:cs="Arial"/>
+              </w:rPr>
+              <w:t xml:space="preserve"> d</w:t>
+            </w:r>
+            <w:r>
+              <w:rPr>
+                <w:rStyle w:val="fontstyle01"/>
+                <w:rFonts w:ascii="Arial" w:hAnsi="Arial" w:cs="Arial"/>
+              </w:rPr>
+              <w:t>el</w:t>
+            </w:r>
+            <w:r>
+              <w:rPr>
+                <w:rStyle w:val="fontstyle01"/>
+                <w:rFonts w:ascii="Arial" w:hAnsi="Arial" w:cs="Arial"/>
+              </w:rPr>
+              <w:t xml:space="preserve"> </w:t>
+            </w:r>
+            <w:r>
+              <w:rPr>
+                <w:rStyle w:val="fontstyle01"/>
+                <w:rFonts w:ascii="Arial" w:hAnsi="Arial" w:cs="Arial"/>
+              </w:rPr>
+              <w:t>Perú, cuenta con un sistema académico por medio de un portal web,</w:t>
+            </w:r>
+            <w:r>
+              <w:rPr>
+                <w:rStyle w:val="fontstyle01"/>
+                <w:rFonts w:ascii="Arial" w:hAnsi="Arial" w:cs="Arial"/>
+              </w:rPr>
+              <w:t xml:space="preserve"> </w:t>
+            </w:r>
+            <w:r>
+              <w:rPr>
+                <w:rStyle w:val="fontstyle01"/>
+                <w:rFonts w:ascii="Arial" w:hAnsi="Arial" w:cs="Arial"/>
+              </w:rPr>
+              <w:t>que</w:t>
+            </w:r>
+            <w:r>
+              <w:rPr>
+                <w:rStyle w:val="fontstyle01"/>
+                <w:rFonts w:ascii="Arial" w:hAnsi="Arial" w:cs="Arial"/>
+              </w:rPr>
+              <w:t xml:space="preserve"> </w:t>
+            </w:r>
+            <w:r>
+              <w:rPr>
+                <w:rStyle w:val="fontstyle01"/>
+                <w:rFonts w:ascii="Arial" w:hAnsi="Arial" w:cs="Arial"/>
+              </w:rPr>
+              <w:t>brinda</w:t>
+            </w:r>
+            <w:r>
+              <w:rPr>
+                <w:rStyle w:val="fontstyle01"/>
+                <w:rFonts w:ascii="Arial" w:hAnsi="Arial" w:cs="Arial"/>
+              </w:rPr>
+              <w:t xml:space="preserve"> </w:t>
+            </w:r>
+            <w:r>
+              <w:rPr>
+                <w:rStyle w:val="fontstyle01"/>
+                <w:rFonts w:ascii="Arial" w:hAnsi="Arial" w:cs="Arial"/>
+              </w:rPr>
+              <w:t>información al estudiante.</w:t>
+            </w:r>
+            <w:r>
+              <w:rPr>
+                <w:rStyle w:val="fontstyle01"/>
+                <w:rFonts w:ascii="Arial" w:hAnsi="Arial" w:cs="Arial"/>
+              </w:rPr>
+              <w:t xml:space="preserve"> </w:t>
+            </w:r>
+            <w:r>
+              <w:rPr>
+                <w:rStyle w:val="fontstyle01"/>
+                <w:rFonts w:ascii="Arial" w:hAnsi="Arial" w:cs="Arial"/>
+              </w:rPr>
+              <w:t>La consulta de horarios, la verificación de asistencias, detalle de las calificaciones tanto de</w:t>
+            </w:r>
+            <w:r>
+              <w:rPr>
+                <w:rStyle w:val="fontstyle01"/>
+                <w:rFonts w:ascii="Arial" w:hAnsi="Arial" w:cs="Arial"/>
+              </w:rPr>
+              <w:t xml:space="preserve"> </w:t>
+            </w:r>
+            <w:r>
+              <w:rPr>
+                <w:rStyle w:val="fontstyle01"/>
+                <w:rFonts w:ascii="Arial" w:hAnsi="Arial" w:cs="Arial"/>
+              </w:rPr>
+              <w:t>prácticas calificadas como de</w:t>
+            </w:r>
+            <w:r>
+              <w:rPr>
+                <w:rStyle w:val="fontstyle01"/>
+                <w:rFonts w:ascii="Arial" w:hAnsi="Arial" w:cs="Arial"/>
+              </w:rPr>
+              <w:t xml:space="preserve"> </w:t>
+            </w:r>
+            <w:r>
+              <w:rPr>
+                <w:rStyle w:val="fontstyle01"/>
+                <w:rFonts w:ascii="Arial" w:hAnsi="Arial" w:cs="Arial"/>
+              </w:rPr>
+              <w:t>exámenes parciales y finales, así como el control de pagos y su</w:t>
+            </w:r>
+            <w:r>
+              <w:rPr>
+                <w:rStyle w:val="fontstyle01"/>
+                <w:rFonts w:ascii="Arial" w:hAnsi="Arial" w:cs="Arial"/>
+              </w:rPr>
+              <w:t xml:space="preserve"> </w:t>
+            </w:r>
+            <w:r>
+              <w:rPr>
+                <w:rStyle w:val="fontstyle01"/>
+                <w:rFonts w:ascii="Arial" w:hAnsi="Arial" w:cs="Arial"/>
+              </w:rPr>
+              <w:t>respectiva fecha de</w:t>
+            </w:r>
+            <w:r>
+              <w:rPr>
+                <w:rStyle w:val="fontstyle01"/>
+                <w:rFonts w:ascii="Arial" w:hAnsi="Arial" w:cs="Arial"/>
+              </w:rPr>
+              <w:t xml:space="preserve"> </w:t>
+            </w:r>
+            <w:r>
+              <w:rPr>
+                <w:rStyle w:val="fontstyle01"/>
+                <w:rFonts w:ascii="Arial" w:hAnsi="Arial" w:cs="Arial"/>
+              </w:rPr>
+              <w:t>vencimiento</w:t>
+            </w:r>
+            <w:r>
+              <w:rPr>
+                <w:rStyle w:val="fontstyle01"/>
+                <w:rFonts w:ascii="Arial" w:hAnsi="Arial" w:cs="Arial"/>
+              </w:rPr>
+              <w:t xml:space="preserve"> </w:t>
+            </w:r>
+            <w:r>
+              <w:rPr>
+                <w:rStyle w:val="fontstyle01"/>
+                <w:rFonts w:ascii="Arial" w:hAnsi="Arial" w:cs="Arial"/>
+              </w:rPr>
+              <w:t>son</w:t>
+            </w:r>
+            <w:r>
+              <w:rPr>
+                <w:rStyle w:val="fontstyle01"/>
+                <w:rFonts w:ascii="Arial" w:hAnsi="Arial" w:cs="Arial"/>
+              </w:rPr>
+              <w:t xml:space="preserve"> </w:t>
+            </w:r>
+            <w:r>
+              <w:rPr>
+                <w:rStyle w:val="fontstyle01"/>
+                <w:rFonts w:ascii="Arial" w:hAnsi="Arial" w:cs="Arial"/>
+              </w:rPr>
+              <w:t>las</w:t>
+            </w:r>
+            <w:r>
+              <w:rPr>
+                <w:rStyle w:val="fontstyle01"/>
+                <w:rFonts w:ascii="Arial" w:hAnsi="Arial" w:cs="Arial"/>
+              </w:rPr>
+              <w:t xml:space="preserve"> </w:t>
+            </w:r>
+            <w:r>
+              <w:rPr>
+                <w:rStyle w:val="fontstyle01"/>
+                <w:rFonts w:ascii="Arial" w:hAnsi="Arial" w:cs="Arial"/>
+              </w:rPr>
+              <w:t>que</w:t>
+            </w:r>
+            <w:r>
+              <w:rPr>
+                <w:rStyle w:val="fontstyle01"/>
+                <w:rFonts w:ascii="Arial" w:hAnsi="Arial" w:cs="Arial"/>
+              </w:rPr>
+              <w:t xml:space="preserve"> </w:t>
+            </w:r>
+            <w:r>
+              <w:rPr>
+                <w:rStyle w:val="fontstyle01"/>
+                <w:rFonts w:ascii="Arial" w:hAnsi="Arial" w:cs="Arial"/>
+              </w:rPr>
+              <w:t>más</w:t>
+            </w:r>
+            <w:r>
+              <w:rPr>
+                <w:rStyle w:val="fontstyle01"/>
+                <w:rFonts w:ascii="Arial" w:hAnsi="Arial" w:cs="Arial"/>
+              </w:rPr>
+              <w:t xml:space="preserve"> </w:t>
+            </w:r>
+            <w:r>
+              <w:rPr>
+                <w:rStyle w:val="fontstyle01"/>
+                <w:rFonts w:ascii="Arial" w:hAnsi="Arial" w:cs="Arial"/>
+              </w:rPr>
+              <w:t>solicitan,</w:t>
+            </w:r>
+            <w:r>
+              <w:rPr>
+                <w:rStyle w:val="fontstyle01"/>
+                <w:rFonts w:ascii="Arial" w:hAnsi="Arial" w:cs="Arial"/>
+              </w:rPr>
+              <w:t xml:space="preserve"> </w:t>
+            </w:r>
+            <w:r>
+              <w:rPr>
+                <w:rStyle w:val="fontstyle01"/>
+                <w:rFonts w:ascii="Arial" w:hAnsi="Arial" w:cs="Arial"/>
+              </w:rPr>
+              <w:t>si</w:t>
+            </w:r>
+            <w:r>
+              <w:rPr>
+                <w:rStyle w:val="fontstyle01"/>
+                <w:rFonts w:ascii="Arial" w:hAnsi="Arial" w:cs="Arial"/>
+              </w:rPr>
+              <w:t xml:space="preserve"> </w:t>
+            </w:r>
+            <w:r>
+              <w:rPr>
+                <w:rStyle w:val="fontstyle01"/>
+                <w:rFonts w:ascii="Arial" w:hAnsi="Arial" w:cs="Arial"/>
+              </w:rPr>
+              <w:t>bien</w:t>
+            </w:r>
+            <w:r>
+              <w:rPr>
+                <w:rStyle w:val="fontstyle01"/>
+                <w:rFonts w:ascii="Arial" w:hAnsi="Arial" w:cs="Arial"/>
+              </w:rPr>
+              <w:t xml:space="preserve"> </w:t>
+            </w:r>
+            <w:r>
+              <w:rPr>
+                <w:rStyle w:val="fontstyle01"/>
+                <w:rFonts w:ascii="Arial" w:hAnsi="Arial" w:cs="Arial"/>
+              </w:rPr>
+              <w:t>es</w:t>
+            </w:r>
+            <w:r>
+              <w:rPr>
+                <w:rStyle w:val="fontstyle01"/>
+                <w:rFonts w:ascii="Arial" w:hAnsi="Arial" w:cs="Arial"/>
+              </w:rPr>
+              <w:t xml:space="preserve"> </w:t>
+            </w:r>
+            <w:r>
+              <w:rPr>
+                <w:rStyle w:val="fontstyle01"/>
+                <w:rFonts w:ascii="Arial" w:hAnsi="Arial" w:cs="Arial"/>
+              </w:rPr>
+              <w:t>cierto</w:t>
+            </w:r>
+            <w:r>
+              <w:rPr>
+                <w:rStyle w:val="fontstyle01"/>
+                <w:rFonts w:ascii="Arial" w:hAnsi="Arial" w:cs="Arial"/>
+              </w:rPr>
+              <w:t xml:space="preserve"> </w:t>
+            </w:r>
+            <w:r>
+              <w:rPr>
+                <w:rStyle w:val="fontstyle01"/>
+                <w:rFonts w:ascii="Arial" w:hAnsi="Arial" w:cs="Arial"/>
+              </w:rPr>
+              <w:t>el</w:t>
+            </w:r>
+            <w:r>
+              <w:rPr>
+                <w:rStyle w:val="fontstyle01"/>
+                <w:rFonts w:ascii="Arial" w:hAnsi="Arial" w:cs="Arial"/>
+              </w:rPr>
+              <w:t xml:space="preserve"> </w:t>
+            </w:r>
+            <w:r>
+              <w:rPr>
+                <w:rStyle w:val="fontstyle01"/>
+                <w:rFonts w:ascii="Arial" w:hAnsi="Arial" w:cs="Arial"/>
+              </w:rPr>
+              <w:t>portal</w:t>
+            </w:r>
+            <w:r>
+              <w:rPr>
+                <w:rStyle w:val="fontstyle01"/>
+                <w:rFonts w:ascii="Arial" w:hAnsi="Arial" w:cs="Arial"/>
+              </w:rPr>
+              <w:t xml:space="preserve"> </w:t>
+            </w:r>
+            <w:r>
+              <w:rPr>
+                <w:rStyle w:val="fontstyle01"/>
+                <w:rFonts w:ascii="Arial" w:hAnsi="Arial" w:cs="Arial"/>
+              </w:rPr>
+              <w:t>nos</w:t>
+            </w:r>
+            <w:r>
+              <w:rPr>
+                <w:rStyle w:val="fontstyle01"/>
+                <w:rFonts w:ascii="Arial" w:hAnsi="Arial" w:cs="Arial"/>
+              </w:rPr>
+              <w:t xml:space="preserve"> </w:t>
+            </w:r>
+            <w:r>
+              <w:rPr>
+                <w:rStyle w:val="fontstyle01"/>
+                <w:rFonts w:ascii="Arial" w:hAnsi="Arial" w:cs="Arial"/>
+              </w:rPr>
+              <w:t>presenta más</w:t>
+            </w:r>
+            <w:r>
+              <w:rPr>
+                <w:rStyle w:val="fontstyle01"/>
+                <w:rFonts w:ascii="Arial" w:hAnsi="Arial" w:cs="Arial"/>
+              </w:rPr>
+              <w:t xml:space="preserve"> </w:t>
+            </w:r>
+            <w:r>
+              <w:rPr>
+                <w:rStyle w:val="fontstyle01"/>
+                <w:rFonts w:ascii="Arial" w:hAnsi="Arial" w:cs="Arial"/>
+              </w:rPr>
+              <w:t>opciones,</w:t>
+            </w:r>
+            <w:r>
+              <w:rPr>
+                <w:rStyle w:val="fontstyle01"/>
+                <w:rFonts w:ascii="Arial" w:hAnsi="Arial" w:cs="Arial"/>
+              </w:rPr>
+              <w:t xml:space="preserve"> </w:t>
+            </w:r>
+            <w:r>
+              <w:rPr>
+                <w:rStyle w:val="fontstyle01"/>
+                <w:rFonts w:ascii="Arial" w:hAnsi="Arial" w:cs="Arial"/>
+              </w:rPr>
+              <w:t>las</w:t>
+            </w:r>
+            <w:r>
+              <w:rPr>
+                <w:rStyle w:val="fontstyle01"/>
+                <w:rFonts w:ascii="Arial" w:hAnsi="Arial" w:cs="Arial"/>
+              </w:rPr>
+              <w:t xml:space="preserve"> </w:t>
+            </w:r>
+            <w:r>
+              <w:rPr>
+                <w:rStyle w:val="fontstyle01"/>
+                <w:rFonts w:ascii="Arial" w:hAnsi="Arial" w:cs="Arial"/>
+              </w:rPr>
+              <w:t>descritas con anterioridad son las más frecuentadas</w:t>
+            </w:r>
+            <w:r>
+              <w:rPr>
+                <w:rStyle w:val="fontstyle01"/>
+                <w:rFonts w:ascii="Arial" w:hAnsi="Arial" w:cs="Arial"/>
+              </w:rPr>
+              <w:t>.”</w:t>
+            </w:r>
+            <w:bookmarkStart w:id="2" w:name="_GoBack"/>
+            <w:bookmarkEnd w:id="2"/>
           </w:p>
         </w:tc>
       </w:tr>
@@ -7505,19 +7835,11 @@
       <w:r>
         <w:t> </w:t>
       </w:r>
-      <w:proofErr w:type="spellStart"/>
-      <w:r>
-        <w:rPr>
-          <w:rFonts w:ascii="Arial" w:hAnsi="Arial" w:cs="Arial"/>
-        </w:rPr>
-        <w:t>Lancetalent</w:t>
-      </w:r>
-      <w:proofErr w:type="spellEnd"/>
-      <w:r>
-        <w:rPr>
-          <w:rFonts w:ascii="Arial" w:hAnsi="Arial" w:cs="Arial"/>
-        </w:rPr>
-        <w:t xml:space="preserve"> - Talento Digital. Las 8 Ventajas De Tener Una Aplicación Móvil Para Tu Empresa.</w:t>
+      <w:r>
+        <w:rPr>
+          <w:rFonts w:ascii="Arial" w:hAnsi="Arial" w:cs="Arial"/>
+        </w:rPr>
+        <w:t>Lancetalent - Talento Digital. Las 8 Ventajas De Tener Una Aplicación Móvil Para Tu Empresa.</w:t>
       </w:r>
     </w:p>
     <w:p>
@@ -7590,33 +7912,11 @@
         <w:t xml:space="preserve"> </w:t>
       </w:r>
       <w:bookmarkStart w:id="1" w:name="_Hlk513709534"/>
-      <w:proofErr w:type="spellStart"/>
-      <w:r>
-        <w:rPr>
-          <w:rFonts w:ascii="Arial" w:hAnsi="Arial" w:cs="Arial"/>
-        </w:rPr>
-        <w:t>Acercate</w:t>
-      </w:r>
-      <w:proofErr w:type="spellEnd"/>
-      <w:r>
-        <w:rPr>
-          <w:rFonts w:ascii="Arial" w:hAnsi="Arial" w:cs="Arial"/>
-        </w:rPr>
-        <w:t xml:space="preserve"> a las TIC. Uso de dispositivos </w:t>
-      </w:r>
-      <w:proofErr w:type="spellStart"/>
-      <w:r>
-        <w:rPr>
-          <w:rFonts w:ascii="Arial" w:hAnsi="Arial" w:cs="Arial"/>
-        </w:rPr>
-        <w:t>moviles</w:t>
-      </w:r>
-      <w:proofErr w:type="spellEnd"/>
-      <w:r>
-        <w:rPr>
-          <w:rFonts w:ascii="Arial" w:hAnsi="Arial" w:cs="Arial"/>
-        </w:rPr>
-        <w:t>.</w:t>
+      <w:r>
+        <w:rPr>
+          <w:rFonts w:ascii="Arial" w:hAnsi="Arial" w:cs="Arial"/>
+        </w:rPr>
+        <w:t>Acercate a las TIC. Uso de dispositivos moviles.</w:t>
       </w:r>
     </w:p>
     <w:bookmarkEnd w:id="1"/>
@@ -9131,6 +9431,36 @@
       <w:shd w:val="clear" w:color="auto" w:fill="E6E6E6"/>
     </w:rPr>
   </w:style>
+  <w:style w:type="character" w:customStyle="1" w:styleId="fontstyle01">
+    <w:name w:val="fontstyle01"/>
+    <w:basedOn w:val="Fuentedeprrafopredeter"/>
+    <w:rsid w:val="00B01A39"/>
+    <w:rPr>
+      <w:rFonts w:ascii="Times New Roman" w:hAnsi="Times New Roman" w:cs="Times New Roman" w:hint="default"/>
+      <w:b w:val="0"/>
+      <w:bCs w:val="0"/>
+      <w:i w:val="0"/>
+      <w:iCs w:val="0"/>
+      <w:color w:val="000000"/>
+      <w:sz w:val="24"/>
+      <w:szCs w:val="24"/>
+    </w:rPr>
+  </w:style>
+  <w:style w:type="character" w:customStyle="1" w:styleId="fontstyle21">
+    <w:name w:val="fontstyle21"/>
+    <w:basedOn w:val="Fuentedeprrafopredeter"/>
+    <w:rsid w:val="00B01A39"/>
+    <w:rPr>
+      <w:rFonts w:ascii="Times New Roman" w:hAnsi="Times New Roman" w:cs="Times New Roman" w:hint="default"/>
+      <w:b/>
+      <w:bCs/>
+      <w:i w:val="0"/>
+      <w:iCs w:val="0"/>
+      <w:color w:val="000000"/>
+      <w:sz w:val="24"/>
+      <w:szCs w:val="24"/>
+    </w:rPr>
+  </w:style>
 </w:styles>
 </file>
 
@@ -9416,7 +9746,7 @@
 </file>
 
 <file path=customXml/itemProps1.xml><?xml version="1.0" encoding="utf-8"?>
-<ds:datastoreItem xmlns:ds="http://schemas.openxmlformats.org/officeDocument/2006/customXml" ds:itemID="{8C56773A-4510-4365-AB33-295211A5C18B}">
+<ds:datastoreItem xmlns:ds="http://schemas.openxmlformats.org/officeDocument/2006/customXml" ds:itemID="{FEE7F217-C921-498B-9C70-47C1623F4873}">
   <ds:schemaRefs>
     <ds:schemaRef ds:uri="http://schemas.openxmlformats.org/officeDocument/2006/bibliography"/>
   </ds:schemaRefs>

</xml_diff>

<commit_message>
Se completa la referencia nacional(Similitudes y diferencias)
</commit_message>
<xml_diff>
--- a/Anteproyecto.docx
+++ b/Anteproyecto.docx
@@ -1,6 +1,6 @@
 
 <file path=word/document.xml><?xml version="1.0" encoding="utf-8"?>
-<w:document xmlns:wpc="http://schemas.microsoft.com/office/word/2010/wordprocessingCanvas" xmlns:mc="http://schemas.openxmlformats.org/markup-compatibility/2006" xmlns:o="urn:schemas-microsoft-com:office:office" xmlns:r="http://schemas.openxmlformats.org/officeDocument/2006/relationships" xmlns:m="http://schemas.openxmlformats.org/officeDocument/2006/math" xmlns:v="urn:schemas-microsoft-com:vml" xmlns:wp14="http://schemas.microsoft.com/office/word/2010/wordprocessingDrawing" xmlns:wp="http://schemas.openxmlformats.org/drawingml/2006/wordprocessingDrawing" xmlns:w10="urn:schemas-microsoft-com:office:word" xmlns:w="http://schemas.openxmlformats.org/wordprocessingml/2006/main" xmlns:w14="http://schemas.microsoft.com/office/word/2010/wordml" xmlns:w15="http://schemas.microsoft.com/office/word/2012/wordml" xmlns:wpg="http://schemas.microsoft.com/office/word/2010/wordprocessingGroup" xmlns:wpi="http://schemas.microsoft.com/office/word/2010/wordprocessingInk" xmlns:wne="http://schemas.microsoft.com/office/word/2006/wordml" xmlns:wps="http://schemas.microsoft.com/office/word/2010/wordprocessingShape" mc:Ignorable="w14 w15 wp14">
+<w:document xmlns:wpc="http://schemas.microsoft.com/office/word/2010/wordprocessingCanvas" xmlns:cx="http://schemas.microsoft.com/office/drawing/2014/chartex" xmlns:cx1="http://schemas.microsoft.com/office/drawing/2015/9/8/chartex" xmlns:cx2="http://schemas.microsoft.com/office/drawing/2015/10/21/chartex" xmlns:cx3="http://schemas.microsoft.com/office/drawing/2016/5/9/chartex" xmlns:cx4="http://schemas.microsoft.com/office/drawing/2016/5/10/chartex" xmlns:cx5="http://schemas.microsoft.com/office/drawing/2016/5/11/chartex" xmlns:cx6="http://schemas.microsoft.com/office/drawing/2016/5/12/chartex" xmlns:cx7="http://schemas.microsoft.com/office/drawing/2016/5/13/chartex" xmlns:cx8="http://schemas.microsoft.com/office/drawing/2016/5/14/chartex" xmlns:mc="http://schemas.openxmlformats.org/markup-compatibility/2006" xmlns:aink="http://schemas.microsoft.com/office/drawing/2016/ink" xmlns:am3d="http://schemas.microsoft.com/office/drawing/2017/model3d" xmlns:o="urn:schemas-microsoft-com:office:office" xmlns:r="http://schemas.openxmlformats.org/officeDocument/2006/relationships" xmlns:m="http://schemas.openxmlformats.org/officeDocument/2006/math" xmlns:v="urn:schemas-microsoft-com:vml" xmlns:wp14="http://schemas.microsoft.com/office/word/2010/wordprocessingDrawing" xmlns:wp="http://schemas.openxmlformats.org/drawingml/2006/wordprocessingDrawing" xmlns:w10="urn:schemas-microsoft-com:office:word" xmlns:w="http://schemas.openxmlformats.org/wordprocessingml/2006/main" xmlns:w14="http://schemas.microsoft.com/office/word/2010/wordml" xmlns:w15="http://schemas.microsoft.com/office/word/2012/wordml" xmlns:w16cid="http://schemas.microsoft.com/office/word/2016/wordml/cid" xmlns:w16se="http://schemas.microsoft.com/office/word/2015/wordml/symex" xmlns:wpg="http://schemas.microsoft.com/office/word/2010/wordprocessingGroup" xmlns:wpi="http://schemas.microsoft.com/office/word/2010/wordprocessingInk" xmlns:wne="http://schemas.microsoft.com/office/word/2006/wordml" xmlns:wps="http://schemas.microsoft.com/office/word/2010/wordprocessingShape" mc:Ignorable="w14 w15 w16se w16cid wp14">
   <w:body>
     <w:p>
       <w:pPr>
@@ -620,13 +620,23 @@
         </w:rPr>
         <w:t xml:space="preserve">un servicio de </w:t>
       </w:r>
-      <w:r>
-        <w:rPr>
-          <w:rFonts w:ascii="Arial" w:hAnsi="Arial" w:cs="Arial"/>
-          <w:sz w:val="24"/>
-          <w:szCs w:val="24"/>
-        </w:rPr>
-        <w:t xml:space="preserve">APIs que </w:t>
+      <w:proofErr w:type="spellStart"/>
+      <w:r>
+        <w:rPr>
+          <w:rFonts w:ascii="Arial" w:hAnsi="Arial" w:cs="Arial"/>
+          <w:sz w:val="24"/>
+          <w:szCs w:val="24"/>
+        </w:rPr>
+        <w:t>APIs</w:t>
+      </w:r>
+      <w:proofErr w:type="spellEnd"/>
+      <w:r>
+        <w:rPr>
+          <w:rFonts w:ascii="Arial" w:hAnsi="Arial" w:cs="Arial"/>
+          <w:sz w:val="24"/>
+          <w:szCs w:val="24"/>
+        </w:rPr>
+        <w:t xml:space="preserve"> que </w:t>
       </w:r>
       <w:r>
         <w:rPr>
@@ -939,7 +949,7 @@
     </w:p>
     <w:p>
       <w:pPr>
-        <w:pStyle w:val="Prrafodelista"/>
+        <w:pStyle w:val="ListParagraph"/>
         <w:numPr>
           <w:ilvl w:val="0"/>
           <w:numId w:val="1"/>
@@ -964,7 +974,7 @@
     </w:p>
     <w:p>
       <w:pPr>
-        <w:pStyle w:val="Prrafodelista"/>
+        <w:pStyle w:val="ListParagraph"/>
         <w:numPr>
           <w:ilvl w:val="1"/>
           <w:numId w:val="1"/>
@@ -1024,7 +1034,7 @@
     </w:p>
     <w:p>
       <w:pPr>
-        <w:pStyle w:val="Prrafodelista"/>
+        <w:pStyle w:val="ListParagraph"/>
         <w:numPr>
           <w:ilvl w:val="1"/>
           <w:numId w:val="1"/>
@@ -1048,7 +1058,7 @@
     </w:p>
     <w:p>
       <w:pPr>
-        <w:pStyle w:val="Prrafodelista"/>
+        <w:pStyle w:val="ListParagraph"/>
         <w:numPr>
           <w:ilvl w:val="1"/>
           <w:numId w:val="1"/>
@@ -1216,7 +1226,7 @@
     </w:p>
     <w:p>
       <w:pPr>
-        <w:pStyle w:val="Prrafodelista"/>
+        <w:pStyle w:val="ListParagraph"/>
         <w:numPr>
           <w:ilvl w:val="1"/>
           <w:numId w:val="1"/>
@@ -1240,7 +1250,7 @@
     </w:p>
     <w:p>
       <w:pPr>
-        <w:pStyle w:val="Prrafodelista"/>
+        <w:pStyle w:val="ListParagraph"/>
         <w:spacing w:line="360" w:lineRule="auto"/>
         <w:ind w:left="1440"/>
         <w:jc w:val="both"/>
@@ -1253,7 +1263,7 @@
     </w:p>
     <w:p>
       <w:pPr>
-        <w:pStyle w:val="Prrafodelista"/>
+        <w:pStyle w:val="ListParagraph"/>
         <w:numPr>
           <w:ilvl w:val="0"/>
           <w:numId w:val="1"/>
@@ -1293,19 +1303,19 @@
     </w:p>
     <w:p>
       <w:pPr>
-        <w:pStyle w:val="Prrafodelista"/>
-        <w:spacing w:line="360" w:lineRule="auto"/>
-        <w:jc w:val="both"/>
-        <w:rPr>
-          <w:rFonts w:ascii="Arial" w:hAnsi="Arial" w:cs="Arial"/>
-          <w:sz w:val="24"/>
-          <w:szCs w:val="24"/>
-        </w:rPr>
-      </w:pPr>
-    </w:p>
-    <w:p>
-      <w:pPr>
-        <w:pStyle w:val="Prrafodelista"/>
+        <w:pStyle w:val="ListParagraph"/>
+        <w:spacing w:line="360" w:lineRule="auto"/>
+        <w:jc w:val="both"/>
+        <w:rPr>
+          <w:rFonts w:ascii="Arial" w:hAnsi="Arial" w:cs="Arial"/>
+          <w:sz w:val="24"/>
+          <w:szCs w:val="24"/>
+        </w:rPr>
+      </w:pPr>
+    </w:p>
+    <w:p>
+      <w:pPr>
+        <w:pStyle w:val="ListParagraph"/>
         <w:numPr>
           <w:ilvl w:val="1"/>
           <w:numId w:val="1"/>
@@ -1426,7 +1436,7 @@
       </w:r>
       <w:r>
         <w:rPr>
-          <w:rStyle w:val="Refdenotaalpie"/>
+          <w:rStyle w:val="FootnoteReference"/>
           <w:rFonts w:ascii="Arial" w:hAnsi="Arial" w:cs="Arial"/>
           <w:sz w:val="24"/>
           <w:szCs w:val="24"/>
@@ -1444,7 +1454,7 @@
     </w:p>
     <w:p>
       <w:pPr>
-        <w:pStyle w:val="Prrafodelista"/>
+        <w:pStyle w:val="ListParagraph"/>
         <w:spacing w:line="360" w:lineRule="auto"/>
         <w:jc w:val="both"/>
         <w:rPr>
@@ -1590,6 +1600,7 @@
         <w:t xml:space="preserve"> </w:t>
       </w:r>
       <w:bookmarkStart w:id="0" w:name="_Hlk513291131"/>
+      <w:proofErr w:type="spellStart"/>
       <w:r>
         <w:rPr>
           <w:rFonts w:ascii="Arial" w:hAnsi="Arial" w:cs="Arial"/>
@@ -1604,12 +1615,39 @@
           <w:sz w:val="24"/>
           <w:szCs w:val="24"/>
         </w:rPr>
-        <w:t>iht solutions, s.l.</w:t>
+        <w:t>iht</w:t>
+      </w:r>
+      <w:proofErr w:type="spellEnd"/>
+      <w:r>
+        <w:rPr>
+          <w:rFonts w:ascii="Arial" w:hAnsi="Arial" w:cs="Arial"/>
+          <w:sz w:val="24"/>
+          <w:szCs w:val="24"/>
+        </w:rPr>
+        <w:t xml:space="preserve"> </w:t>
+      </w:r>
+      <w:proofErr w:type="spellStart"/>
+      <w:r>
+        <w:rPr>
+          <w:rFonts w:ascii="Arial" w:hAnsi="Arial" w:cs="Arial"/>
+          <w:sz w:val="24"/>
+          <w:szCs w:val="24"/>
+        </w:rPr>
+        <w:t>solutions</w:t>
+      </w:r>
+      <w:proofErr w:type="spellEnd"/>
+      <w:r>
+        <w:rPr>
+          <w:rFonts w:ascii="Arial" w:hAnsi="Arial" w:cs="Arial"/>
+          <w:sz w:val="24"/>
+          <w:szCs w:val="24"/>
+        </w:rPr>
+        <w:t>, s.l.</w:t>
       </w:r>
       <w:bookmarkEnd w:id="0"/>
       <w:r>
         <w:rPr>
-          <w:rStyle w:val="Refdenotaalpie"/>
+          <w:rStyle w:val="FootnoteReference"/>
           <w:rFonts w:ascii="Arial" w:hAnsi="Arial" w:cs="Arial"/>
           <w:sz w:val="24"/>
           <w:szCs w:val="24"/>
@@ -1788,13 +1826,23 @@
           <w:szCs w:val="24"/>
         </w:rPr>
       </w:pPr>
-      <w:r>
-        <w:rPr>
-          <w:rFonts w:ascii="Arial" w:hAnsi="Arial" w:cs="Arial"/>
-          <w:sz w:val="24"/>
-          <w:szCs w:val="24"/>
-        </w:rPr>
-        <w:t>Liht también tiene</w:t>
+      <w:proofErr w:type="spellStart"/>
+      <w:r>
+        <w:rPr>
+          <w:rFonts w:ascii="Arial" w:hAnsi="Arial" w:cs="Arial"/>
+          <w:sz w:val="24"/>
+          <w:szCs w:val="24"/>
+        </w:rPr>
+        <w:t>Liht</w:t>
+      </w:r>
+      <w:proofErr w:type="spellEnd"/>
+      <w:r>
+        <w:rPr>
+          <w:rFonts w:ascii="Arial" w:hAnsi="Arial" w:cs="Arial"/>
+          <w:sz w:val="24"/>
+          <w:szCs w:val="24"/>
+        </w:rPr>
+        <w:t xml:space="preserve"> también tiene</w:t>
       </w:r>
       <w:r>
         <w:rPr>
@@ -2190,11 +2238,21 @@
           <w:sz w:val="24"/>
           <w:szCs w:val="24"/>
         </w:rPr>
-        <w:t>según el reporte de eMarketer</w:t>
-      </w:r>
-      <w:r>
-        <w:rPr>
-          <w:rStyle w:val="Refdenotaalpie"/>
+        <w:t xml:space="preserve">según el reporte de </w:t>
+      </w:r>
+      <w:proofErr w:type="spellStart"/>
+      <w:r>
+        <w:rPr>
+          <w:rFonts w:ascii="Arial" w:hAnsi="Arial" w:cs="Arial"/>
+          <w:sz w:val="24"/>
+          <w:szCs w:val="24"/>
+        </w:rPr>
+        <w:t>eMarketer</w:t>
+      </w:r>
+      <w:proofErr w:type="spellEnd"/>
+      <w:r>
+        <w:rPr>
+          <w:rStyle w:val="FootnoteReference"/>
           <w:rFonts w:ascii="Arial" w:hAnsi="Arial" w:cs="Arial"/>
           <w:sz w:val="24"/>
           <w:szCs w:val="24"/>
@@ -2532,8 +2590,18 @@
           <w:sz w:val="24"/>
           <w:szCs w:val="24"/>
         </w:rPr>
-        <w:t>, según investigaciones realizadas por IMS</w:t>
-      </w:r>
+        <w:t xml:space="preserve">, según investigaciones realizadas por </w:t>
+      </w:r>
+      <w:proofErr w:type="spellStart"/>
+      <w:r>
+        <w:rPr>
+          <w:rFonts w:ascii="Arial" w:hAnsi="Arial" w:cs="Arial"/>
+          <w:sz w:val="24"/>
+          <w:szCs w:val="24"/>
+        </w:rPr>
+        <w:t>IMS</w:t>
+      </w:r>
+      <w:proofErr w:type="spellEnd"/>
       <w:r>
         <w:rPr>
           <w:rFonts w:ascii="Arial" w:hAnsi="Arial" w:cs="Arial"/>
@@ -2551,6 +2619,7 @@
         </w:rPr>
         <w:t xml:space="preserve">(compañía de marketing y comunicaciones digitales) y </w:t>
       </w:r>
+      <w:proofErr w:type="spellStart"/>
       <w:r>
         <w:rPr>
           <w:rFonts w:ascii="Arial" w:hAnsi="Arial" w:cs="Arial"/>
@@ -2559,9 +2628,10 @@
         </w:rPr>
         <w:t>COMScore</w:t>
       </w:r>
-      <w:r>
-        <w:rPr>
-          <w:rStyle w:val="Refdenotaalpie"/>
+      <w:proofErr w:type="spellEnd"/>
+      <w:r>
+        <w:rPr>
+          <w:rStyle w:val="FootnoteReference"/>
           <w:rFonts w:ascii="Arial" w:hAnsi="Arial" w:cs="Arial"/>
           <w:sz w:val="24"/>
           <w:szCs w:val="24"/>
@@ -2871,7 +2941,7 @@
     </w:p>
     <w:p>
       <w:pPr>
-        <w:pStyle w:val="Prrafodelista"/>
+        <w:pStyle w:val="ListParagraph"/>
         <w:spacing w:line="360" w:lineRule="auto"/>
         <w:jc w:val="both"/>
         <w:rPr>
@@ -3147,7 +3217,16 @@
           <w:sz w:val="24"/>
           <w:szCs w:val="24"/>
         </w:rPr>
-        <w:t>lo informa L</w:t>
+        <w:t xml:space="preserve">lo informa </w:t>
+      </w:r>
+      <w:proofErr w:type="spellStart"/>
+      <w:r>
+        <w:rPr>
+          <w:rFonts w:ascii="Arial" w:hAnsi="Arial" w:cs="Arial"/>
+          <w:sz w:val="24"/>
+          <w:szCs w:val="24"/>
+        </w:rPr>
+        <w:t>L</w:t>
       </w:r>
       <w:r>
         <w:rPr>
@@ -3157,6 +3236,7 @@
         </w:rPr>
         <w:t>ancetalent</w:t>
       </w:r>
+      <w:proofErr w:type="spellEnd"/>
       <w:r>
         <w:rPr>
           <w:rFonts w:ascii="Arial" w:hAnsi="Arial" w:cs="Arial"/>
@@ -3167,7 +3247,7 @@
       </w:r>
       <w:r>
         <w:rPr>
-          <w:rStyle w:val="Refdenotaalpie"/>
+          <w:rStyle w:val="FootnoteReference"/>
           <w:rFonts w:ascii="Arial" w:hAnsi="Arial" w:cs="Arial"/>
           <w:sz w:val="24"/>
           <w:szCs w:val="24"/>
@@ -3204,8 +3284,18 @@
           <w:sz w:val="24"/>
           <w:szCs w:val="24"/>
         </w:rPr>
-        <w:t xml:space="preserve"> acerca de las ventajas de implementar aplicaciones moviles</w:t>
-      </w:r>
+        <w:t xml:space="preserve"> acerca de las ventajas de implementar aplicaciones </w:t>
+      </w:r>
+      <w:proofErr w:type="spellStart"/>
+      <w:r>
+        <w:rPr>
+          <w:rFonts w:ascii="Arial" w:hAnsi="Arial" w:cs="Arial"/>
+          <w:sz w:val="24"/>
+          <w:szCs w:val="24"/>
+        </w:rPr>
+        <w:t>moviles</w:t>
+      </w:r>
+      <w:proofErr w:type="spellEnd"/>
       <w:r>
         <w:rPr>
           <w:rFonts w:ascii="Arial" w:hAnsi="Arial" w:cs="Arial"/>
@@ -3353,7 +3443,7 @@
     </w:p>
     <w:p>
       <w:pPr>
-        <w:pStyle w:val="Prrafodelista"/>
+        <w:pStyle w:val="ListParagraph"/>
         <w:numPr>
           <w:ilvl w:val="0"/>
           <w:numId w:val="1"/>
@@ -3477,7 +3567,7 @@
     </w:p>
     <w:p>
       <w:pPr>
-        <w:pStyle w:val="Prrafodelista"/>
+        <w:pStyle w:val="ListParagraph"/>
         <w:numPr>
           <w:ilvl w:val="1"/>
           <w:numId w:val="1"/>
@@ -3501,7 +3591,7 @@
     </w:p>
     <w:p>
       <w:pPr>
-        <w:pStyle w:val="Prrafodelista"/>
+        <w:pStyle w:val="ListParagraph"/>
         <w:spacing w:line="360" w:lineRule="auto"/>
         <w:ind w:left="1440"/>
         <w:jc w:val="both"/>
@@ -3514,7 +3604,7 @@
     </w:p>
     <w:p>
       <w:pPr>
-        <w:pStyle w:val="Prrafodelista"/>
+        <w:pStyle w:val="ListParagraph"/>
         <w:ind w:left="1440"/>
         <w:jc w:val="both"/>
         <w:rPr>
@@ -3534,7 +3624,7 @@
     </w:p>
     <w:p>
       <w:pPr>
-        <w:pStyle w:val="Prrafodelista"/>
+        <w:pStyle w:val="ListParagraph"/>
         <w:ind w:left="1440"/>
         <w:jc w:val="both"/>
         <w:rPr>
@@ -3546,7 +3636,7 @@
     </w:p>
     <w:p>
       <w:pPr>
-        <w:pStyle w:val="Prrafodelista"/>
+        <w:pStyle w:val="ListParagraph"/>
         <w:ind w:left="1440"/>
         <w:jc w:val="both"/>
         <w:rPr>
@@ -3582,7 +3672,7 @@
     </w:p>
     <w:p>
       <w:pPr>
-        <w:pStyle w:val="Prrafodelista"/>
+        <w:pStyle w:val="ListParagraph"/>
         <w:ind w:left="1440"/>
         <w:jc w:val="both"/>
         <w:rPr>
@@ -3594,7 +3684,7 @@
     </w:p>
     <w:p>
       <w:pPr>
-        <w:pStyle w:val="Prrafodelista"/>
+        <w:pStyle w:val="ListParagraph"/>
         <w:ind w:left="1440"/>
         <w:jc w:val="both"/>
         <w:rPr>
@@ -3615,7 +3705,7 @@
     </w:p>
     <w:p>
       <w:pPr>
-        <w:pStyle w:val="Prrafodelista"/>
+        <w:pStyle w:val="ListParagraph"/>
         <w:spacing w:line="360" w:lineRule="auto"/>
         <w:ind w:left="1440"/>
         <w:jc w:val="both"/>
@@ -3629,7 +3719,7 @@
     </w:p>
     <w:p>
       <w:pPr>
-        <w:pStyle w:val="Prrafodelista"/>
+        <w:pStyle w:val="ListParagraph"/>
         <w:spacing w:line="360" w:lineRule="auto"/>
         <w:ind w:left="1440"/>
         <w:jc w:val="both"/>
@@ -3643,7 +3733,7 @@
     </w:p>
     <w:p>
       <w:pPr>
-        <w:pStyle w:val="Prrafodelista"/>
+        <w:pStyle w:val="ListParagraph"/>
         <w:spacing w:line="360" w:lineRule="auto"/>
         <w:ind w:left="1440"/>
         <w:jc w:val="both"/>
@@ -3657,7 +3747,7 @@
     </w:p>
     <w:p>
       <w:pPr>
-        <w:pStyle w:val="Prrafodelista"/>
+        <w:pStyle w:val="ListParagraph"/>
         <w:spacing w:line="360" w:lineRule="auto"/>
         <w:ind w:left="1440"/>
         <w:jc w:val="both"/>
@@ -3671,7 +3761,7 @@
     </w:p>
     <w:p>
       <w:pPr>
-        <w:pStyle w:val="Prrafodelista"/>
+        <w:pStyle w:val="ListParagraph"/>
         <w:spacing w:line="360" w:lineRule="auto"/>
         <w:ind w:left="1440"/>
         <w:jc w:val="both"/>
@@ -3685,7 +3775,7 @@
     </w:p>
     <w:p>
       <w:pPr>
-        <w:pStyle w:val="Prrafodelista"/>
+        <w:pStyle w:val="ListParagraph"/>
         <w:numPr>
           <w:ilvl w:val="0"/>
           <w:numId w:val="1"/>
@@ -3709,19 +3799,19 @@
     </w:p>
     <w:p>
       <w:pPr>
-        <w:pStyle w:val="Prrafodelista"/>
-        <w:spacing w:line="360" w:lineRule="auto"/>
-        <w:jc w:val="both"/>
-        <w:rPr>
-          <w:rFonts w:ascii="Arial" w:hAnsi="Arial" w:cs="Arial"/>
-          <w:sz w:val="24"/>
-          <w:szCs w:val="24"/>
-        </w:rPr>
-      </w:pPr>
-    </w:p>
-    <w:p>
-      <w:pPr>
-        <w:pStyle w:val="Prrafodelista"/>
+        <w:pStyle w:val="ListParagraph"/>
+        <w:spacing w:line="360" w:lineRule="auto"/>
+        <w:jc w:val="both"/>
+        <w:rPr>
+          <w:rFonts w:ascii="Arial" w:hAnsi="Arial" w:cs="Arial"/>
+          <w:sz w:val="24"/>
+          <w:szCs w:val="24"/>
+        </w:rPr>
+      </w:pPr>
+    </w:p>
+    <w:p>
+      <w:pPr>
+        <w:pStyle w:val="ListParagraph"/>
         <w:numPr>
           <w:ilvl w:val="1"/>
           <w:numId w:val="1"/>
@@ -3821,7 +3911,7 @@
     </w:p>
     <w:p>
       <w:pPr>
-        <w:pStyle w:val="Prrafodelista"/>
+        <w:pStyle w:val="ListParagraph"/>
         <w:spacing w:line="360" w:lineRule="auto"/>
         <w:ind w:left="1440"/>
         <w:jc w:val="both"/>
@@ -3834,7 +3924,7 @@
     </w:p>
     <w:p>
       <w:pPr>
-        <w:pStyle w:val="Prrafodelista"/>
+        <w:pStyle w:val="ListParagraph"/>
         <w:numPr>
           <w:ilvl w:val="1"/>
           <w:numId w:val="1"/>
@@ -3858,7 +3948,7 @@
     </w:p>
     <w:p>
       <w:pPr>
-        <w:pStyle w:val="Prrafodelista"/>
+        <w:pStyle w:val="ListParagraph"/>
         <w:numPr>
           <w:ilvl w:val="2"/>
           <w:numId w:val="1"/>
@@ -3890,7 +3980,7 @@
     </w:p>
     <w:p>
       <w:pPr>
-        <w:pStyle w:val="Prrafodelista"/>
+        <w:pStyle w:val="ListParagraph"/>
         <w:numPr>
           <w:ilvl w:val="2"/>
           <w:numId w:val="1"/>
@@ -3930,7 +4020,7 @@
     </w:p>
     <w:p>
       <w:pPr>
-        <w:pStyle w:val="Prrafodelista"/>
+        <w:pStyle w:val="ListParagraph"/>
         <w:numPr>
           <w:ilvl w:val="2"/>
           <w:numId w:val="1"/>
@@ -3994,7 +4084,7 @@
     </w:p>
     <w:p>
       <w:pPr>
-        <w:pStyle w:val="Prrafodelista"/>
+        <w:pStyle w:val="ListParagraph"/>
         <w:spacing w:line="360" w:lineRule="auto"/>
         <w:ind w:left="1440"/>
         <w:jc w:val="both"/>
@@ -4007,7 +4097,7 @@
     </w:p>
     <w:p>
       <w:pPr>
-        <w:pStyle w:val="Prrafodelista"/>
+        <w:pStyle w:val="ListParagraph"/>
         <w:numPr>
           <w:ilvl w:val="0"/>
           <w:numId w:val="1"/>
@@ -4031,19 +4121,19 @@
     </w:p>
     <w:p>
       <w:pPr>
-        <w:pStyle w:val="Prrafodelista"/>
-        <w:spacing w:line="360" w:lineRule="auto"/>
-        <w:jc w:val="both"/>
-        <w:rPr>
-          <w:rFonts w:ascii="Arial" w:hAnsi="Arial" w:cs="Arial"/>
-          <w:sz w:val="24"/>
-          <w:szCs w:val="24"/>
-        </w:rPr>
-      </w:pPr>
-    </w:p>
-    <w:p>
-      <w:pPr>
-        <w:pStyle w:val="Prrafodelista"/>
+        <w:pStyle w:val="ListParagraph"/>
+        <w:spacing w:line="360" w:lineRule="auto"/>
+        <w:jc w:val="both"/>
+        <w:rPr>
+          <w:rFonts w:ascii="Arial" w:hAnsi="Arial" w:cs="Arial"/>
+          <w:sz w:val="24"/>
+          <w:szCs w:val="24"/>
+        </w:rPr>
+      </w:pPr>
+    </w:p>
+    <w:p>
+      <w:pPr>
+        <w:pStyle w:val="ListParagraph"/>
         <w:spacing w:line="360" w:lineRule="auto"/>
         <w:jc w:val="both"/>
         <w:rPr>
@@ -4199,7 +4289,7 @@
       </w:r>
       <w:r>
         <w:rPr>
-          <w:rStyle w:val="Refdenotaalpie"/>
+          <w:rStyle w:val="FootnoteReference"/>
           <w:rFonts w:ascii="Arial" w:hAnsi="Arial" w:cs="Arial"/>
           <w:sz w:val="24"/>
           <w:szCs w:val="24"/>
@@ -4217,19 +4307,19 @@
     </w:p>
     <w:p>
       <w:pPr>
-        <w:pStyle w:val="Prrafodelista"/>
-        <w:spacing w:line="360" w:lineRule="auto"/>
-        <w:jc w:val="both"/>
-        <w:rPr>
-          <w:rFonts w:ascii="Arial" w:hAnsi="Arial" w:cs="Arial"/>
-          <w:sz w:val="24"/>
-          <w:szCs w:val="24"/>
-        </w:rPr>
-      </w:pPr>
-    </w:p>
-    <w:p>
-      <w:pPr>
-        <w:pStyle w:val="Prrafodelista"/>
+        <w:pStyle w:val="ListParagraph"/>
+        <w:spacing w:line="360" w:lineRule="auto"/>
+        <w:jc w:val="both"/>
+        <w:rPr>
+          <w:rFonts w:ascii="Arial" w:hAnsi="Arial" w:cs="Arial"/>
+          <w:sz w:val="24"/>
+          <w:szCs w:val="24"/>
+        </w:rPr>
+      </w:pPr>
+    </w:p>
+    <w:p>
+      <w:pPr>
+        <w:pStyle w:val="ListParagraph"/>
         <w:spacing w:line="360" w:lineRule="auto"/>
         <w:jc w:val="both"/>
         <w:rPr>
@@ -4312,7 +4402,7 @@
       </w:r>
       <w:r>
         <w:rPr>
-          <w:rStyle w:val="Refdenotaalpie"/>
+          <w:rStyle w:val="FootnoteReference"/>
           <w:rFonts w:ascii="Arial" w:hAnsi="Arial" w:cs="Arial"/>
           <w:sz w:val="24"/>
           <w:szCs w:val="24"/>
@@ -4394,7 +4484,7 @@
     </w:p>
     <w:p>
       <w:pPr>
-        <w:pStyle w:val="Prrafodelista"/>
+        <w:pStyle w:val="ListParagraph"/>
         <w:spacing w:line="360" w:lineRule="auto"/>
         <w:jc w:val="both"/>
         <w:rPr>
@@ -4414,7 +4504,7 @@
       </w:r>
       <w:r>
         <w:rPr>
-          <w:rStyle w:val="Refdenotaalpie"/>
+          <w:rStyle w:val="FootnoteReference"/>
           <w:rFonts w:ascii="Arial" w:hAnsi="Arial" w:cs="Arial"/>
           <w:sz w:val="24"/>
           <w:szCs w:val="24"/>
@@ -4432,19 +4522,19 @@
     </w:p>
     <w:p>
       <w:pPr>
-        <w:pStyle w:val="Prrafodelista"/>
-        <w:spacing w:line="360" w:lineRule="auto"/>
-        <w:jc w:val="both"/>
-        <w:rPr>
-          <w:rFonts w:ascii="Arial" w:hAnsi="Arial" w:cs="Arial"/>
-          <w:sz w:val="24"/>
-          <w:szCs w:val="24"/>
-        </w:rPr>
-      </w:pPr>
-    </w:p>
-    <w:p>
-      <w:pPr>
-        <w:pStyle w:val="Prrafodelista"/>
+        <w:pStyle w:val="ListParagraph"/>
+        <w:spacing w:line="360" w:lineRule="auto"/>
+        <w:jc w:val="both"/>
+        <w:rPr>
+          <w:rFonts w:ascii="Arial" w:hAnsi="Arial" w:cs="Arial"/>
+          <w:sz w:val="24"/>
+          <w:szCs w:val="24"/>
+        </w:rPr>
+      </w:pPr>
+    </w:p>
+    <w:p>
+      <w:pPr>
+        <w:pStyle w:val="ListParagraph"/>
         <w:spacing w:line="360" w:lineRule="auto"/>
         <w:jc w:val="both"/>
         <w:rPr>
@@ -4648,19 +4738,19 @@
     </w:p>
     <w:p>
       <w:pPr>
-        <w:pStyle w:val="Prrafodelista"/>
-        <w:spacing w:line="360" w:lineRule="auto"/>
-        <w:jc w:val="both"/>
-        <w:rPr>
-          <w:rFonts w:ascii="Arial" w:hAnsi="Arial" w:cs="Arial"/>
-          <w:sz w:val="24"/>
-          <w:szCs w:val="24"/>
-        </w:rPr>
-      </w:pPr>
-    </w:p>
-    <w:p>
-      <w:pPr>
-        <w:pStyle w:val="Prrafodelista"/>
+        <w:pStyle w:val="ListParagraph"/>
+        <w:spacing w:line="360" w:lineRule="auto"/>
+        <w:jc w:val="both"/>
+        <w:rPr>
+          <w:rFonts w:ascii="Arial" w:hAnsi="Arial" w:cs="Arial"/>
+          <w:sz w:val="24"/>
+          <w:szCs w:val="24"/>
+        </w:rPr>
+      </w:pPr>
+    </w:p>
+    <w:p>
+      <w:pPr>
+        <w:pStyle w:val="ListParagraph"/>
         <w:spacing w:line="360" w:lineRule="auto"/>
         <w:jc w:val="both"/>
         <w:rPr>
@@ -4920,19 +5010,19 @@
     </w:p>
     <w:p>
       <w:pPr>
-        <w:pStyle w:val="Prrafodelista"/>
-        <w:spacing w:line="360" w:lineRule="auto"/>
-        <w:jc w:val="both"/>
-        <w:rPr>
-          <w:rFonts w:ascii="Arial" w:hAnsi="Arial" w:cs="Arial"/>
-          <w:sz w:val="24"/>
-          <w:szCs w:val="24"/>
-        </w:rPr>
-      </w:pPr>
-    </w:p>
-    <w:p>
-      <w:pPr>
-        <w:pStyle w:val="Prrafodelista"/>
+        <w:pStyle w:val="ListParagraph"/>
+        <w:spacing w:line="360" w:lineRule="auto"/>
+        <w:jc w:val="both"/>
+        <w:rPr>
+          <w:rFonts w:ascii="Arial" w:hAnsi="Arial" w:cs="Arial"/>
+          <w:sz w:val="24"/>
+          <w:szCs w:val="24"/>
+        </w:rPr>
+      </w:pPr>
+    </w:p>
+    <w:p>
+      <w:pPr>
+        <w:pStyle w:val="ListParagraph"/>
         <w:spacing w:line="360" w:lineRule="auto"/>
         <w:jc w:val="both"/>
         <w:rPr>
@@ -5225,31 +5315,31 @@
     </w:p>
     <w:p>
       <w:pPr>
-        <w:pStyle w:val="Prrafodelista"/>
-        <w:spacing w:line="360" w:lineRule="auto"/>
-        <w:jc w:val="both"/>
-        <w:rPr>
-          <w:rFonts w:ascii="Arial" w:hAnsi="Arial" w:cs="Arial"/>
-          <w:sz w:val="24"/>
-          <w:szCs w:val="24"/>
-        </w:rPr>
-      </w:pPr>
-    </w:p>
-    <w:p>
-      <w:pPr>
-        <w:pStyle w:val="Prrafodelista"/>
-        <w:spacing w:line="360" w:lineRule="auto"/>
-        <w:jc w:val="both"/>
-        <w:rPr>
-          <w:rFonts w:ascii="Arial" w:hAnsi="Arial" w:cs="Arial"/>
-          <w:sz w:val="24"/>
-          <w:szCs w:val="24"/>
-        </w:rPr>
-      </w:pPr>
-    </w:p>
-    <w:p>
-      <w:pPr>
-        <w:pStyle w:val="Prrafodelista"/>
+        <w:pStyle w:val="ListParagraph"/>
+        <w:spacing w:line="360" w:lineRule="auto"/>
+        <w:jc w:val="both"/>
+        <w:rPr>
+          <w:rFonts w:ascii="Arial" w:hAnsi="Arial" w:cs="Arial"/>
+          <w:sz w:val="24"/>
+          <w:szCs w:val="24"/>
+        </w:rPr>
+      </w:pPr>
+    </w:p>
+    <w:p>
+      <w:pPr>
+        <w:pStyle w:val="ListParagraph"/>
+        <w:spacing w:line="360" w:lineRule="auto"/>
+        <w:jc w:val="both"/>
+        <w:rPr>
+          <w:rFonts w:ascii="Arial" w:hAnsi="Arial" w:cs="Arial"/>
+          <w:sz w:val="24"/>
+          <w:szCs w:val="24"/>
+        </w:rPr>
+      </w:pPr>
+    </w:p>
+    <w:p>
+      <w:pPr>
+        <w:pStyle w:val="ListParagraph"/>
         <w:numPr>
           <w:ilvl w:val="0"/>
           <w:numId w:val="1"/>
@@ -5273,7 +5363,7 @@
     </w:p>
     <w:p>
       <w:pPr>
-        <w:pStyle w:val="Prrafodelista"/>
+        <w:pStyle w:val="ListParagraph"/>
         <w:spacing w:line="360" w:lineRule="auto"/>
         <w:jc w:val="both"/>
         <w:rPr>
@@ -5343,7 +5433,7 @@
         </w:tc>
         <w:tc>
           <w:tcPr>
-            <w:tcW w:w="5122" w:type="dxa"/>
+            <w:tcW w:w="5998" w:type="dxa"/>
           </w:tcPr>
           <w:p>
             <w:pPr>
@@ -5390,13 +5480,13 @@
                 <w:sz w:val="24"/>
                 <w:szCs w:val="24"/>
               </w:rPr>
-              <w:t>Institucion</w:t>
+              <w:t>Institución</w:t>
             </w:r>
           </w:p>
         </w:tc>
         <w:tc>
           <w:tcPr>
-            <w:tcW w:w="5122" w:type="dxa"/>
+            <w:tcW w:w="5998" w:type="dxa"/>
           </w:tcPr>
           <w:p>
             <w:pPr>
@@ -5449,7 +5539,7 @@
         </w:tc>
         <w:tc>
           <w:tcPr>
-            <w:tcW w:w="5122" w:type="dxa"/>
+            <w:tcW w:w="5998" w:type="dxa"/>
           </w:tcPr>
           <w:p>
             <w:pPr>
@@ -5465,7 +5555,7 @@
             <w:hyperlink r:id="rId8" w:history="1">
               <w:r>
                 <w:rPr>
-                  <w:rStyle w:val="Hipervnculo"/>
+                  <w:rStyle w:val="Hyperlink"/>
                   <w:rFonts w:ascii="Arial" w:hAnsi="Arial" w:cs="Arial"/>
                   <w:sz w:val="24"/>
                   <w:szCs w:val="24"/>
@@ -5483,7 +5573,7 @@
         </w:trPr>
         <w:tc>
           <w:tcPr>
-            <w:tcW w:w="7313" w:type="dxa"/>
+            <w:tcW w:w="8189" w:type="dxa"/>
             <w:gridSpan w:val="2"/>
           </w:tcPr>
           <w:p>
@@ -5513,7 +5603,7 @@
         </w:trPr>
         <w:tc>
           <w:tcPr>
-            <w:tcW w:w="7313" w:type="dxa"/>
+            <w:tcW w:w="8189" w:type="dxa"/>
             <w:gridSpan w:val="2"/>
           </w:tcPr>
           <w:p>
@@ -5539,33 +5629,11 @@
       </w:tr>
       <w:tr>
         <w:trPr>
-          <w:trHeight w:val="3631"/>
-        </w:trPr>
-        <w:tc>
-          <w:tcPr>
-            <w:tcW w:w="7313" w:type="dxa"/>
-            <w:gridSpan w:val="2"/>
-          </w:tcPr>
-          <w:p>
-            <w:pPr>
-              <w:spacing w:line="360" w:lineRule="auto"/>
-              <w:jc w:val="both"/>
-              <w:rPr>
-                <w:rFonts w:ascii="Arial" w:hAnsi="Arial" w:cs="Arial"/>
-                <w:sz w:val="24"/>
-                <w:szCs w:val="24"/>
-              </w:rPr>
-            </w:pPr>
-          </w:p>
-        </w:tc>
-      </w:tr>
-      <w:tr>
-        <w:trPr>
           <w:trHeight w:val="390"/>
         </w:trPr>
         <w:tc>
           <w:tcPr>
-            <w:tcW w:w="7313" w:type="dxa"/>
+            <w:tcW w:w="8189" w:type="dxa"/>
             <w:gridSpan w:val="2"/>
           </w:tcPr>
           <w:p>
@@ -5584,6 +5652,7 @@
                 <w:sz w:val="24"/>
                 <w:szCs w:val="24"/>
               </w:rPr>
+              <w:lastRenderedPageBreak/>
               <w:t>SIMILITUDES CON LA INVESTIGACIÓN</w:t>
             </w:r>
           </w:p>
@@ -5595,7 +5664,7 @@
         </w:trPr>
         <w:tc>
           <w:tcPr>
-            <w:tcW w:w="7313" w:type="dxa"/>
+            <w:tcW w:w="8189" w:type="dxa"/>
             <w:gridSpan w:val="2"/>
           </w:tcPr>
           <w:p>
@@ -5608,6 +5677,56 @@
                 <w:szCs w:val="24"/>
               </w:rPr>
             </w:pPr>
+            <w:r>
+              <w:rPr>
+                <w:rFonts w:ascii="Arial" w:hAnsi="Arial" w:cs="Arial"/>
+                <w:sz w:val="24"/>
+                <w:szCs w:val="24"/>
+              </w:rPr>
+              <w:t xml:space="preserve">Esta referencia nacional en relación con la presente investigación busca facilitar el acceso a servicios universitarios a través de una aplicación móvil, teniendo en cuenta las necesidades </w:t>
+            </w:r>
+            <w:r>
+              <w:rPr>
+                <w:rFonts w:ascii="Arial" w:hAnsi="Arial" w:cs="Arial"/>
+                <w:sz w:val="24"/>
+                <w:szCs w:val="24"/>
+              </w:rPr>
+              <w:t xml:space="preserve">comunes </w:t>
+            </w:r>
+            <w:r>
+              <w:rPr>
+                <w:rFonts w:ascii="Arial" w:hAnsi="Arial" w:cs="Arial"/>
+                <w:sz w:val="24"/>
+                <w:szCs w:val="24"/>
+              </w:rPr>
+              <w:t xml:space="preserve">de la </w:t>
+            </w:r>
+            <w:r>
+              <w:rPr>
+                <w:rFonts w:ascii="Arial" w:hAnsi="Arial" w:cs="Arial"/>
+                <w:sz w:val="24"/>
+                <w:szCs w:val="24"/>
+              </w:rPr>
+              <w:t>comunidad</w:t>
+            </w:r>
+            <w:bookmarkStart w:id="2" w:name="_GoBack"/>
+            <w:bookmarkEnd w:id="2"/>
+            <w:r>
+              <w:rPr>
+                <w:rFonts w:ascii="Arial" w:hAnsi="Arial" w:cs="Arial"/>
+                <w:sz w:val="24"/>
+                <w:szCs w:val="24"/>
+              </w:rPr>
+              <w:t>, y permitiendo adaptarse a las condiciones actuales en las que se encuentran dichos servicios</w:t>
+            </w:r>
+            <w:r>
+              <w:rPr>
+                <w:rFonts w:ascii="Arial" w:hAnsi="Arial" w:cs="Arial"/>
+                <w:sz w:val="24"/>
+                <w:szCs w:val="24"/>
+              </w:rPr>
+              <w:t xml:space="preserve">. </w:t>
+            </w:r>
           </w:p>
         </w:tc>
       </w:tr>
@@ -5617,7 +5736,7 @@
         </w:trPr>
         <w:tc>
           <w:tcPr>
-            <w:tcW w:w="7313" w:type="dxa"/>
+            <w:tcW w:w="8189" w:type="dxa"/>
             <w:gridSpan w:val="2"/>
           </w:tcPr>
           <w:p>
@@ -5647,7 +5766,7 @@
         </w:trPr>
         <w:tc>
           <w:tcPr>
-            <w:tcW w:w="7313" w:type="dxa"/>
+            <w:tcW w:w="8189" w:type="dxa"/>
             <w:gridSpan w:val="2"/>
           </w:tcPr>
           <w:p>
@@ -5660,6 +5779,118 @@
                 <w:szCs w:val="24"/>
               </w:rPr>
             </w:pPr>
+            <w:r>
+              <w:rPr>
+                <w:rFonts w:ascii="Arial" w:hAnsi="Arial" w:cs="Arial"/>
+                <w:sz w:val="24"/>
+                <w:szCs w:val="24"/>
+              </w:rPr>
+              <w:t xml:space="preserve">Esta referencia nacional centra su atención </w:t>
+            </w:r>
+            <w:r>
+              <w:rPr>
+                <w:rFonts w:ascii="Arial" w:hAnsi="Arial" w:cs="Arial"/>
+                <w:sz w:val="24"/>
+                <w:szCs w:val="24"/>
+              </w:rPr>
+              <w:t xml:space="preserve">únicamente </w:t>
+            </w:r>
+            <w:r>
+              <w:rPr>
+                <w:rFonts w:ascii="Arial" w:hAnsi="Arial" w:cs="Arial"/>
+                <w:sz w:val="24"/>
+                <w:szCs w:val="24"/>
+              </w:rPr>
+              <w:t>en los servicios que tienen que ver con la disponibilidad y condición de los espacios físicos dentro de la universidad</w:t>
+            </w:r>
+            <w:r>
+              <w:rPr>
+                <w:rFonts w:ascii="Arial" w:hAnsi="Arial" w:cs="Arial"/>
+                <w:sz w:val="24"/>
+                <w:szCs w:val="24"/>
+              </w:rPr>
+              <w:t>.</w:t>
+            </w:r>
+            <w:r>
+              <w:rPr>
+                <w:rFonts w:ascii="Arial" w:hAnsi="Arial" w:cs="Arial"/>
+                <w:sz w:val="24"/>
+                <w:szCs w:val="24"/>
+              </w:rPr>
+              <w:t xml:space="preserve"> </w:t>
+            </w:r>
+            <w:r>
+              <w:rPr>
+                <w:rFonts w:ascii="Arial" w:hAnsi="Arial" w:cs="Arial"/>
+                <w:sz w:val="24"/>
+                <w:szCs w:val="24"/>
+              </w:rPr>
+              <w:t>P</w:t>
+            </w:r>
+            <w:r>
+              <w:rPr>
+                <w:rFonts w:ascii="Arial" w:hAnsi="Arial" w:cs="Arial"/>
+                <w:sz w:val="24"/>
+                <w:szCs w:val="24"/>
+              </w:rPr>
+              <w:t>or el contrario</w:t>
+            </w:r>
+            <w:r>
+              <w:rPr>
+                <w:rFonts w:ascii="Arial" w:hAnsi="Arial" w:cs="Arial"/>
+                <w:sz w:val="24"/>
+                <w:szCs w:val="24"/>
+              </w:rPr>
+              <w:t>,</w:t>
+            </w:r>
+            <w:r>
+              <w:rPr>
+                <w:rFonts w:ascii="Arial" w:hAnsi="Arial" w:cs="Arial"/>
+                <w:sz w:val="24"/>
+                <w:szCs w:val="24"/>
+              </w:rPr>
+              <w:t xml:space="preserve"> esta investigación </w:t>
+            </w:r>
+            <w:r>
+              <w:rPr>
+                <w:rFonts w:ascii="Arial" w:hAnsi="Arial" w:cs="Arial"/>
+                <w:sz w:val="24"/>
+                <w:szCs w:val="24"/>
+              </w:rPr>
+              <w:t>intentar</w:t>
+            </w:r>
+            <w:r>
+              <w:rPr>
+                <w:rFonts w:ascii="Arial" w:hAnsi="Arial" w:cs="Arial"/>
+                <w:sz w:val="24"/>
+                <w:szCs w:val="24"/>
+              </w:rPr>
+              <w:t>á</w:t>
+            </w:r>
+            <w:r>
+              <w:rPr>
+                <w:rFonts w:ascii="Arial" w:hAnsi="Arial" w:cs="Arial"/>
+                <w:sz w:val="24"/>
+                <w:szCs w:val="24"/>
+              </w:rPr>
+              <w:t xml:space="preserve"> resolver las necesidades comunes que</w:t>
+            </w:r>
+            <w:r>
+              <w:rPr>
+                <w:rFonts w:ascii="Arial" w:hAnsi="Arial" w:cs="Arial"/>
+                <w:sz w:val="24"/>
+                <w:szCs w:val="24"/>
+              </w:rPr>
+              <w:t xml:space="preserve"> </w:t>
+            </w:r>
+            <w:r>
+              <w:rPr>
+                <w:rFonts w:ascii="Arial" w:hAnsi="Arial" w:cs="Arial"/>
+                <w:sz w:val="24"/>
+                <w:szCs w:val="24"/>
+              </w:rPr>
+              <w:t>se presentan dentro de la comunidad universitaria, abarcando una variedad más amplia de servicios que la universidad ofrece a sus estudiantes, profesores y personas externas a la universidad.</w:t>
+            </w:r>
           </w:p>
         </w:tc>
       </w:tr>
@@ -5678,7 +5909,7 @@
     </w:p>
     <w:p>
       <w:pPr>
-        <w:pStyle w:val="Prrafodelista"/>
+        <w:pStyle w:val="ListParagraph"/>
         <w:spacing w:line="360" w:lineRule="auto"/>
         <w:jc w:val="both"/>
         <w:rPr>
@@ -5724,7 +5955,7 @@
         </w:trPr>
         <w:tc>
           <w:tcPr>
-            <w:tcW w:w="2191" w:type="dxa"/>
+            <w:tcW w:w="1846" w:type="dxa"/>
           </w:tcPr>
           <w:p>
             <w:pPr>
@@ -5748,7 +5979,7 @@
         </w:tc>
         <w:tc>
           <w:tcPr>
-            <w:tcW w:w="5122" w:type="dxa"/>
+            <w:tcW w:w="6362" w:type="dxa"/>
           </w:tcPr>
           <w:p>
             <w:pPr>
@@ -5785,7 +6016,7 @@
         </w:trPr>
         <w:tc>
           <w:tcPr>
-            <w:tcW w:w="2191" w:type="dxa"/>
+            <w:tcW w:w="1846" w:type="dxa"/>
           </w:tcPr>
           <w:p>
             <w:pPr>
@@ -5809,7 +6040,7 @@
         </w:tc>
         <w:tc>
           <w:tcPr>
-            <w:tcW w:w="5122" w:type="dxa"/>
+            <w:tcW w:w="6362" w:type="dxa"/>
           </w:tcPr>
           <w:p>
             <w:pPr>
@@ -5827,7 +6058,39 @@
                 <w:sz w:val="24"/>
                 <w:szCs w:val="24"/>
               </w:rPr>
-              <w:t>UNIVERCIDAD TECNOLOGICA DEL PERU</w:t>
+              <w:t>UNIVERSIDAD</w:t>
+            </w:r>
+            <w:r>
+              <w:rPr>
+                <w:rFonts w:ascii="Arial" w:hAnsi="Arial" w:cs="Arial"/>
+                <w:sz w:val="24"/>
+                <w:szCs w:val="24"/>
+              </w:rPr>
+              <w:t xml:space="preserve"> </w:t>
+            </w:r>
+            <w:r>
+              <w:rPr>
+                <w:rFonts w:ascii="Arial" w:hAnsi="Arial" w:cs="Arial"/>
+                <w:sz w:val="24"/>
+                <w:szCs w:val="24"/>
+              </w:rPr>
+              <w:t>TECNOLÓGICA</w:t>
+            </w:r>
+            <w:r>
+              <w:rPr>
+                <w:rFonts w:ascii="Arial" w:hAnsi="Arial" w:cs="Arial"/>
+                <w:sz w:val="24"/>
+                <w:szCs w:val="24"/>
+              </w:rPr>
+              <w:t xml:space="preserve"> DEL </w:t>
+            </w:r>
+            <w:r>
+              <w:rPr>
+                <w:rFonts w:ascii="Arial" w:hAnsi="Arial" w:cs="Arial"/>
+                <w:sz w:val="24"/>
+                <w:szCs w:val="24"/>
+              </w:rPr>
+              <w:t>PERÚ</w:t>
             </w:r>
           </w:p>
         </w:tc>
@@ -5838,7 +6101,7 @@
         </w:trPr>
         <w:tc>
           <w:tcPr>
-            <w:tcW w:w="2191" w:type="dxa"/>
+            <w:tcW w:w="1846" w:type="dxa"/>
           </w:tcPr>
           <w:p>
             <w:pPr>
@@ -5862,7 +6125,7 @@
         </w:tc>
         <w:tc>
           <w:tcPr>
-            <w:tcW w:w="5122" w:type="dxa"/>
+            <w:tcW w:w="6362" w:type="dxa"/>
           </w:tcPr>
           <w:p>
             <w:pPr>
@@ -5878,7 +6141,7 @@
             <w:hyperlink r:id="rId9" w:history="1">
               <w:r>
                 <w:rPr>
-                  <w:rStyle w:val="Hipervnculo"/>
+                  <w:rStyle w:val="Hyperlink"/>
                 </w:rPr>
                 <w:t>https://pis1.wikispaces.com/file/view/Presentacion+Final_Tesis+I.pdf</w:t>
               </w:r>
@@ -5893,7 +6156,7 @@
         </w:trPr>
         <w:tc>
           <w:tcPr>
-            <w:tcW w:w="7313" w:type="dxa"/>
+            <w:tcW w:w="8208" w:type="dxa"/>
             <w:gridSpan w:val="2"/>
           </w:tcPr>
           <w:p>
@@ -5923,7 +6186,7 @@
         </w:trPr>
         <w:tc>
           <w:tcPr>
-            <w:tcW w:w="7313" w:type="dxa"/>
+            <w:tcW w:w="8208" w:type="dxa"/>
             <w:gridSpan w:val="2"/>
           </w:tcPr>
           <w:p>
@@ -5950,403 +6213,8 @@
                 <w:rStyle w:val="fontstyle01"/>
                 <w:rFonts w:ascii="Arial" w:hAnsi="Arial" w:cs="Arial"/>
               </w:rPr>
-              <w:t>La Facultad de Ingeniería Industrial y de Sistemas (FIIS), de la Universidad Tecnológica</w:t>
+              <w:t>La Facultad de Ingeniería Industrial y de Sistemas (FIIS), de la Universidad Tecnológica del Perú, cuenta con un sistema académico por medio de un portal web, que brinda información al estudiante. La consulta de horarios, la verificación de asistencias, detalle de las calificaciones tanto de prácticas calificadas como de exámenes parciales y finales, así como el control de pagos y su respectiva fecha de vencimiento son las que más solicitan, si bien es cierto el portal nos presenta más opciones, las descritas con anterioridad son las más frecuentadas.”</w:t>
             </w:r>
-            <w:r>
-              <w:rPr>
-                <w:rStyle w:val="fontstyle01"/>
-                <w:rFonts w:ascii="Arial" w:hAnsi="Arial" w:cs="Arial"/>
-              </w:rPr>
-              <w:t xml:space="preserve"> d</w:t>
-            </w:r>
-            <w:r>
-              <w:rPr>
-                <w:rStyle w:val="fontstyle01"/>
-                <w:rFonts w:ascii="Arial" w:hAnsi="Arial" w:cs="Arial"/>
-              </w:rPr>
-              <w:t>el</w:t>
-            </w:r>
-            <w:r>
-              <w:rPr>
-                <w:rStyle w:val="fontstyle01"/>
-                <w:rFonts w:ascii="Arial" w:hAnsi="Arial" w:cs="Arial"/>
-              </w:rPr>
-              <w:t xml:space="preserve"> </w:t>
-            </w:r>
-            <w:r>
-              <w:rPr>
-                <w:rStyle w:val="fontstyle01"/>
-                <w:rFonts w:ascii="Arial" w:hAnsi="Arial" w:cs="Arial"/>
-              </w:rPr>
-              <w:t>Perú, cuenta con un sistema académico por medio de un portal web,</w:t>
-            </w:r>
-            <w:r>
-              <w:rPr>
-                <w:rStyle w:val="fontstyle01"/>
-                <w:rFonts w:ascii="Arial" w:hAnsi="Arial" w:cs="Arial"/>
-              </w:rPr>
-              <w:t xml:space="preserve"> </w:t>
-            </w:r>
-            <w:r>
-              <w:rPr>
-                <w:rStyle w:val="fontstyle01"/>
-                <w:rFonts w:ascii="Arial" w:hAnsi="Arial" w:cs="Arial"/>
-              </w:rPr>
-              <w:t>que</w:t>
-            </w:r>
-            <w:r>
-              <w:rPr>
-                <w:rStyle w:val="fontstyle01"/>
-                <w:rFonts w:ascii="Arial" w:hAnsi="Arial" w:cs="Arial"/>
-              </w:rPr>
-              <w:t xml:space="preserve"> </w:t>
-            </w:r>
-            <w:r>
-              <w:rPr>
-                <w:rStyle w:val="fontstyle01"/>
-                <w:rFonts w:ascii="Arial" w:hAnsi="Arial" w:cs="Arial"/>
-              </w:rPr>
-              <w:t>brinda</w:t>
-            </w:r>
-            <w:r>
-              <w:rPr>
-                <w:rStyle w:val="fontstyle01"/>
-                <w:rFonts w:ascii="Arial" w:hAnsi="Arial" w:cs="Arial"/>
-              </w:rPr>
-              <w:t xml:space="preserve"> </w:t>
-            </w:r>
-            <w:r>
-              <w:rPr>
-                <w:rStyle w:val="fontstyle01"/>
-                <w:rFonts w:ascii="Arial" w:hAnsi="Arial" w:cs="Arial"/>
-              </w:rPr>
-              <w:t>información al estudiante.</w:t>
-            </w:r>
-            <w:r>
-              <w:rPr>
-                <w:rStyle w:val="fontstyle01"/>
-                <w:rFonts w:ascii="Arial" w:hAnsi="Arial" w:cs="Arial"/>
-              </w:rPr>
-              <w:t xml:space="preserve"> </w:t>
-            </w:r>
-            <w:r>
-              <w:rPr>
-                <w:rStyle w:val="fontstyle01"/>
-                <w:rFonts w:ascii="Arial" w:hAnsi="Arial" w:cs="Arial"/>
-              </w:rPr>
-              <w:t>La consulta de horarios, la verificación de asistencias, detalle de las calificaciones tanto de</w:t>
-            </w:r>
-            <w:r>
-              <w:rPr>
-                <w:rStyle w:val="fontstyle01"/>
-                <w:rFonts w:ascii="Arial" w:hAnsi="Arial" w:cs="Arial"/>
-              </w:rPr>
-              <w:t xml:space="preserve"> </w:t>
-            </w:r>
-            <w:r>
-              <w:rPr>
-                <w:rStyle w:val="fontstyle01"/>
-                <w:rFonts w:ascii="Arial" w:hAnsi="Arial" w:cs="Arial"/>
-              </w:rPr>
-              <w:t>prácticas calificadas como de</w:t>
-            </w:r>
-            <w:r>
-              <w:rPr>
-                <w:rStyle w:val="fontstyle01"/>
-                <w:rFonts w:ascii="Arial" w:hAnsi="Arial" w:cs="Arial"/>
-              </w:rPr>
-              <w:t xml:space="preserve"> </w:t>
-            </w:r>
-            <w:r>
-              <w:rPr>
-                <w:rStyle w:val="fontstyle01"/>
-                <w:rFonts w:ascii="Arial" w:hAnsi="Arial" w:cs="Arial"/>
-              </w:rPr>
-              <w:t>exámenes parciales y finales, así como el control de pagos y su</w:t>
-            </w:r>
-            <w:r>
-              <w:rPr>
-                <w:rStyle w:val="fontstyle01"/>
-                <w:rFonts w:ascii="Arial" w:hAnsi="Arial" w:cs="Arial"/>
-              </w:rPr>
-              <w:t xml:space="preserve"> </w:t>
-            </w:r>
-            <w:r>
-              <w:rPr>
-                <w:rStyle w:val="fontstyle01"/>
-                <w:rFonts w:ascii="Arial" w:hAnsi="Arial" w:cs="Arial"/>
-              </w:rPr>
-              <w:t>respectiva fecha de</w:t>
-            </w:r>
-            <w:r>
-              <w:rPr>
-                <w:rStyle w:val="fontstyle01"/>
-                <w:rFonts w:ascii="Arial" w:hAnsi="Arial" w:cs="Arial"/>
-              </w:rPr>
-              <w:t xml:space="preserve"> </w:t>
-            </w:r>
-            <w:r>
-              <w:rPr>
-                <w:rStyle w:val="fontstyle01"/>
-                <w:rFonts w:ascii="Arial" w:hAnsi="Arial" w:cs="Arial"/>
-              </w:rPr>
-              <w:t>vencimiento</w:t>
-            </w:r>
-            <w:r>
-              <w:rPr>
-                <w:rStyle w:val="fontstyle01"/>
-                <w:rFonts w:ascii="Arial" w:hAnsi="Arial" w:cs="Arial"/>
-              </w:rPr>
-              <w:t xml:space="preserve"> </w:t>
-            </w:r>
-            <w:r>
-              <w:rPr>
-                <w:rStyle w:val="fontstyle01"/>
-                <w:rFonts w:ascii="Arial" w:hAnsi="Arial" w:cs="Arial"/>
-              </w:rPr>
-              <w:t>son</w:t>
-            </w:r>
-            <w:r>
-              <w:rPr>
-                <w:rStyle w:val="fontstyle01"/>
-                <w:rFonts w:ascii="Arial" w:hAnsi="Arial" w:cs="Arial"/>
-              </w:rPr>
-              <w:t xml:space="preserve"> </w:t>
-            </w:r>
-            <w:r>
-              <w:rPr>
-                <w:rStyle w:val="fontstyle01"/>
-                <w:rFonts w:ascii="Arial" w:hAnsi="Arial" w:cs="Arial"/>
-              </w:rPr>
-              <w:t>las</w:t>
-            </w:r>
-            <w:r>
-              <w:rPr>
-                <w:rStyle w:val="fontstyle01"/>
-                <w:rFonts w:ascii="Arial" w:hAnsi="Arial" w:cs="Arial"/>
-              </w:rPr>
-              <w:t xml:space="preserve"> </w:t>
-            </w:r>
-            <w:r>
-              <w:rPr>
-                <w:rStyle w:val="fontstyle01"/>
-                <w:rFonts w:ascii="Arial" w:hAnsi="Arial" w:cs="Arial"/>
-              </w:rPr>
-              <w:t>que</w:t>
-            </w:r>
-            <w:r>
-              <w:rPr>
-                <w:rStyle w:val="fontstyle01"/>
-                <w:rFonts w:ascii="Arial" w:hAnsi="Arial" w:cs="Arial"/>
-              </w:rPr>
-              <w:t xml:space="preserve"> </w:t>
-            </w:r>
-            <w:r>
-              <w:rPr>
-                <w:rStyle w:val="fontstyle01"/>
-                <w:rFonts w:ascii="Arial" w:hAnsi="Arial" w:cs="Arial"/>
-              </w:rPr>
-              <w:t>más</w:t>
-            </w:r>
-            <w:r>
-              <w:rPr>
-                <w:rStyle w:val="fontstyle01"/>
-                <w:rFonts w:ascii="Arial" w:hAnsi="Arial" w:cs="Arial"/>
-              </w:rPr>
-              <w:t xml:space="preserve"> </w:t>
-            </w:r>
-            <w:r>
-              <w:rPr>
-                <w:rStyle w:val="fontstyle01"/>
-                <w:rFonts w:ascii="Arial" w:hAnsi="Arial" w:cs="Arial"/>
-              </w:rPr>
-              <w:t>solicitan,</w:t>
-            </w:r>
-            <w:r>
-              <w:rPr>
-                <w:rStyle w:val="fontstyle01"/>
-                <w:rFonts w:ascii="Arial" w:hAnsi="Arial" w:cs="Arial"/>
-              </w:rPr>
-              <w:t xml:space="preserve"> </w:t>
-            </w:r>
-            <w:r>
-              <w:rPr>
-                <w:rStyle w:val="fontstyle01"/>
-                <w:rFonts w:ascii="Arial" w:hAnsi="Arial" w:cs="Arial"/>
-              </w:rPr>
-              <w:t>si</w:t>
-            </w:r>
-            <w:r>
-              <w:rPr>
-                <w:rStyle w:val="fontstyle01"/>
-                <w:rFonts w:ascii="Arial" w:hAnsi="Arial" w:cs="Arial"/>
-              </w:rPr>
-              <w:t xml:space="preserve"> </w:t>
-            </w:r>
-            <w:r>
-              <w:rPr>
-                <w:rStyle w:val="fontstyle01"/>
-                <w:rFonts w:ascii="Arial" w:hAnsi="Arial" w:cs="Arial"/>
-              </w:rPr>
-              <w:t>bien</w:t>
-            </w:r>
-            <w:r>
-              <w:rPr>
-                <w:rStyle w:val="fontstyle01"/>
-                <w:rFonts w:ascii="Arial" w:hAnsi="Arial" w:cs="Arial"/>
-              </w:rPr>
-              <w:t xml:space="preserve"> </w:t>
-            </w:r>
-            <w:r>
-              <w:rPr>
-                <w:rStyle w:val="fontstyle01"/>
-                <w:rFonts w:ascii="Arial" w:hAnsi="Arial" w:cs="Arial"/>
-              </w:rPr>
-              <w:t>es</w:t>
-            </w:r>
-            <w:r>
-              <w:rPr>
-                <w:rStyle w:val="fontstyle01"/>
-                <w:rFonts w:ascii="Arial" w:hAnsi="Arial" w:cs="Arial"/>
-              </w:rPr>
-              <w:t xml:space="preserve"> </w:t>
-            </w:r>
-            <w:r>
-              <w:rPr>
-                <w:rStyle w:val="fontstyle01"/>
-                <w:rFonts w:ascii="Arial" w:hAnsi="Arial" w:cs="Arial"/>
-              </w:rPr>
-              <w:t>cierto</w:t>
-            </w:r>
-            <w:r>
-              <w:rPr>
-                <w:rStyle w:val="fontstyle01"/>
-                <w:rFonts w:ascii="Arial" w:hAnsi="Arial" w:cs="Arial"/>
-              </w:rPr>
-              <w:t xml:space="preserve"> </w:t>
-            </w:r>
-            <w:r>
-              <w:rPr>
-                <w:rStyle w:val="fontstyle01"/>
-                <w:rFonts w:ascii="Arial" w:hAnsi="Arial" w:cs="Arial"/>
-              </w:rPr>
-              <w:t>el</w:t>
-            </w:r>
-            <w:r>
-              <w:rPr>
-                <w:rStyle w:val="fontstyle01"/>
-                <w:rFonts w:ascii="Arial" w:hAnsi="Arial" w:cs="Arial"/>
-              </w:rPr>
-              <w:t xml:space="preserve"> </w:t>
-            </w:r>
-            <w:r>
-              <w:rPr>
-                <w:rStyle w:val="fontstyle01"/>
-                <w:rFonts w:ascii="Arial" w:hAnsi="Arial" w:cs="Arial"/>
-              </w:rPr>
-              <w:t>portal</w:t>
-            </w:r>
-            <w:r>
-              <w:rPr>
-                <w:rStyle w:val="fontstyle01"/>
-                <w:rFonts w:ascii="Arial" w:hAnsi="Arial" w:cs="Arial"/>
-              </w:rPr>
-              <w:t xml:space="preserve"> </w:t>
-            </w:r>
-            <w:r>
-              <w:rPr>
-                <w:rStyle w:val="fontstyle01"/>
-                <w:rFonts w:ascii="Arial" w:hAnsi="Arial" w:cs="Arial"/>
-              </w:rPr>
-              <w:t>nos</w:t>
-            </w:r>
-            <w:r>
-              <w:rPr>
-                <w:rStyle w:val="fontstyle01"/>
-                <w:rFonts w:ascii="Arial" w:hAnsi="Arial" w:cs="Arial"/>
-              </w:rPr>
-              <w:t xml:space="preserve"> </w:t>
-            </w:r>
-            <w:r>
-              <w:rPr>
-                <w:rStyle w:val="fontstyle01"/>
-                <w:rFonts w:ascii="Arial" w:hAnsi="Arial" w:cs="Arial"/>
-              </w:rPr>
-              <w:t>presenta más</w:t>
-            </w:r>
-            <w:r>
-              <w:rPr>
-                <w:rStyle w:val="fontstyle01"/>
-                <w:rFonts w:ascii="Arial" w:hAnsi="Arial" w:cs="Arial"/>
-              </w:rPr>
-              <w:t xml:space="preserve"> </w:t>
-            </w:r>
-            <w:r>
-              <w:rPr>
-                <w:rStyle w:val="fontstyle01"/>
-                <w:rFonts w:ascii="Arial" w:hAnsi="Arial" w:cs="Arial"/>
-              </w:rPr>
-              <w:t>opciones,</w:t>
-            </w:r>
-            <w:r>
-              <w:rPr>
-                <w:rStyle w:val="fontstyle01"/>
-                <w:rFonts w:ascii="Arial" w:hAnsi="Arial" w:cs="Arial"/>
-              </w:rPr>
-              <w:t xml:space="preserve"> </w:t>
-            </w:r>
-            <w:r>
-              <w:rPr>
-                <w:rStyle w:val="fontstyle01"/>
-                <w:rFonts w:ascii="Arial" w:hAnsi="Arial" w:cs="Arial"/>
-              </w:rPr>
-              <w:t>las</w:t>
-            </w:r>
-            <w:r>
-              <w:rPr>
-                <w:rStyle w:val="fontstyle01"/>
-                <w:rFonts w:ascii="Arial" w:hAnsi="Arial" w:cs="Arial"/>
-              </w:rPr>
-              <w:t xml:space="preserve"> </w:t>
-            </w:r>
-            <w:r>
-              <w:rPr>
-                <w:rStyle w:val="fontstyle01"/>
-                <w:rFonts w:ascii="Arial" w:hAnsi="Arial" w:cs="Arial"/>
-              </w:rPr>
-              <w:t>descritas con anterioridad son las más frecuentadas</w:t>
-            </w:r>
-            <w:r>
-              <w:rPr>
-                <w:rStyle w:val="fontstyle01"/>
-                <w:rFonts w:ascii="Arial" w:hAnsi="Arial" w:cs="Arial"/>
-              </w:rPr>
-              <w:t>.”</w:t>
-            </w:r>
-            <w:bookmarkStart w:id="2" w:name="_GoBack"/>
-            <w:bookmarkEnd w:id="2"/>
-          </w:p>
-        </w:tc>
-      </w:tr>
-      <w:tr>
-        <w:trPr>
-          <w:trHeight w:val="3631"/>
-        </w:trPr>
-        <w:tc>
-          <w:tcPr>
-            <w:tcW w:w="7313" w:type="dxa"/>
-            <w:gridSpan w:val="2"/>
-          </w:tcPr>
-          <w:p>
-            <w:pPr>
-              <w:spacing w:line="360" w:lineRule="auto"/>
-              <w:jc w:val="both"/>
-              <w:rPr>
-                <w:rFonts w:ascii="Arial" w:hAnsi="Arial" w:cs="Arial"/>
-                <w:sz w:val="24"/>
-                <w:szCs w:val="24"/>
-              </w:rPr>
-            </w:pPr>
           </w:p>
         </w:tc>
       </w:tr>
@@ -6356,7 +6224,7 @@
         </w:trPr>
         <w:tc>
           <w:tcPr>
-            <w:tcW w:w="7313" w:type="dxa"/>
+            <w:tcW w:w="8208" w:type="dxa"/>
             <w:gridSpan w:val="2"/>
           </w:tcPr>
           <w:p>
@@ -6386,7 +6254,7 @@
         </w:trPr>
         <w:tc>
           <w:tcPr>
-            <w:tcW w:w="7313" w:type="dxa"/>
+            <w:tcW w:w="8208" w:type="dxa"/>
             <w:gridSpan w:val="2"/>
           </w:tcPr>
           <w:p>
@@ -6408,7 +6276,7 @@
         </w:trPr>
         <w:tc>
           <w:tcPr>
-            <w:tcW w:w="7313" w:type="dxa"/>
+            <w:tcW w:w="8208" w:type="dxa"/>
             <w:gridSpan w:val="2"/>
           </w:tcPr>
           <w:p>
@@ -6438,7 +6306,7 @@
         </w:trPr>
         <w:tc>
           <w:tcPr>
-            <w:tcW w:w="7313" w:type="dxa"/>
+            <w:tcW w:w="8208" w:type="dxa"/>
             <w:gridSpan w:val="2"/>
           </w:tcPr>
           <w:p>
@@ -6457,7 +6325,7 @@
     </w:tbl>
     <w:p>
       <w:pPr>
-        <w:pStyle w:val="Prrafodelista"/>
+        <w:pStyle w:val="ListParagraph"/>
         <w:spacing w:line="360" w:lineRule="auto"/>
         <w:jc w:val="both"/>
         <w:rPr>
@@ -6481,7 +6349,7 @@
     </w:p>
     <w:p>
       <w:pPr>
-        <w:pStyle w:val="Prrafodelista"/>
+        <w:pStyle w:val="ListParagraph"/>
         <w:numPr>
           <w:ilvl w:val="0"/>
           <w:numId w:val="1"/>
@@ -6505,19 +6373,87 @@
     </w:p>
     <w:p>
       <w:pPr>
-        <w:pStyle w:val="Prrafodelista"/>
-        <w:spacing w:line="360" w:lineRule="auto"/>
-        <w:jc w:val="both"/>
-        <w:rPr>
-          <w:rFonts w:ascii="Arial" w:hAnsi="Arial" w:cs="Arial"/>
-          <w:sz w:val="24"/>
-          <w:szCs w:val="24"/>
-        </w:rPr>
-      </w:pPr>
-    </w:p>
-    <w:p>
-      <w:pPr>
-        <w:pStyle w:val="Prrafodelista"/>
+        <w:pStyle w:val="ListParagraph"/>
+        <w:spacing w:line="360" w:lineRule="auto"/>
+        <w:jc w:val="both"/>
+        <w:rPr>
+          <w:rFonts w:ascii="Arial" w:hAnsi="Arial" w:cs="Arial"/>
+          <w:sz w:val="24"/>
+          <w:szCs w:val="24"/>
+        </w:rPr>
+      </w:pPr>
+    </w:p>
+    <w:p>
+      <w:pPr>
+        <w:pStyle w:val="ListParagraph"/>
+        <w:spacing w:line="360" w:lineRule="auto"/>
+        <w:jc w:val="both"/>
+        <w:rPr>
+          <w:rFonts w:ascii="Arial" w:hAnsi="Arial" w:cs="Arial"/>
+          <w:sz w:val="24"/>
+          <w:szCs w:val="24"/>
+        </w:rPr>
+      </w:pPr>
+      <w:r>
+        <w:rPr>
+          <w:rFonts w:ascii="Arial" w:hAnsi="Arial" w:cs="Arial"/>
+          <w:sz w:val="24"/>
+          <w:szCs w:val="24"/>
+        </w:rPr>
+        <w:t xml:space="preserve">La aplicación será desarrollada mediante la metodología de desarrollo en espiral, en su variante para aplicaciones móviles (Mobile Development </w:t>
+      </w:r>
+      <w:proofErr w:type="spellStart"/>
+      <w:r>
+        <w:rPr>
+          <w:rFonts w:ascii="Arial" w:hAnsi="Arial" w:cs="Arial"/>
+          <w:sz w:val="24"/>
+          <w:szCs w:val="24"/>
+        </w:rPr>
+        <w:t>Process</w:t>
+      </w:r>
+      <w:proofErr w:type="spellEnd"/>
+      <w:r>
+        <w:rPr>
+          <w:rFonts w:ascii="Arial" w:hAnsi="Arial" w:cs="Arial"/>
+          <w:sz w:val="24"/>
+          <w:szCs w:val="24"/>
+        </w:rPr>
+        <w:t xml:space="preserve"> </w:t>
+      </w:r>
+      <w:proofErr w:type="spellStart"/>
+      <w:r>
+        <w:rPr>
+          <w:rFonts w:ascii="Arial" w:hAnsi="Arial" w:cs="Arial"/>
+          <w:sz w:val="24"/>
+          <w:szCs w:val="24"/>
+        </w:rPr>
+        <w:t>Spiral</w:t>
+      </w:r>
+      <w:proofErr w:type="spellEnd"/>
+      <w:r>
+        <w:rPr>
+          <w:rFonts w:ascii="Arial" w:hAnsi="Arial" w:cs="Arial"/>
+          <w:sz w:val="24"/>
+          <w:szCs w:val="24"/>
+        </w:rPr>
+        <w:t>), una metodología ágil que utiliza como base el modelo de desarrollo en espiral y que prioriza la participación del usuario en todos los procesos del ciclo de vida de diseño de la aplicación, incorporando algo fundamental para el presente proyecto, los procesos de evaluación de la usabilidad.</w:t>
+      </w:r>
+    </w:p>
+    <w:p>
+      <w:pPr>
+        <w:pStyle w:val="ListParagraph"/>
+        <w:spacing w:line="360" w:lineRule="auto"/>
+        <w:jc w:val="both"/>
+        <w:rPr>
+          <w:rFonts w:ascii="Arial" w:hAnsi="Arial" w:cs="Arial"/>
+          <w:sz w:val="24"/>
+          <w:szCs w:val="24"/>
+        </w:rPr>
+      </w:pPr>
+    </w:p>
+    <w:p>
+      <w:pPr>
+        <w:pStyle w:val="ListParagraph"/>
         <w:spacing w:line="360" w:lineRule="auto"/>
         <w:jc w:val="both"/>
         <w:rPr>
@@ -6533,56 +6469,24 @@
           <w:szCs w:val="24"/>
         </w:rPr>
         <w:lastRenderedPageBreak/>
-        <w:t>La aplicación será desarrollada mediante la metodología de desarrollo en espiral, en su variante para aplicaciones móviles (Mobile Development Process Spiral), una metodología ágil que utiliza como base el modelo de desarrollo en espiral y que prioriza la participación del usuario en todos los procesos del ciclo de vida de diseño de la aplicación, incorporando algo fundamental para el presente proyecto, los procesos de evaluación de la usabilidad.</w:t>
-      </w:r>
-    </w:p>
-    <w:p>
-      <w:pPr>
-        <w:pStyle w:val="Prrafodelista"/>
-        <w:spacing w:line="360" w:lineRule="auto"/>
-        <w:jc w:val="both"/>
-        <w:rPr>
-          <w:rFonts w:ascii="Arial" w:hAnsi="Arial" w:cs="Arial"/>
-          <w:sz w:val="24"/>
-          <w:szCs w:val="24"/>
-        </w:rPr>
-      </w:pPr>
-    </w:p>
-    <w:p>
-      <w:pPr>
-        <w:pStyle w:val="Prrafodelista"/>
-        <w:spacing w:line="360" w:lineRule="auto"/>
-        <w:jc w:val="both"/>
-        <w:rPr>
-          <w:rFonts w:ascii="Arial" w:hAnsi="Arial" w:cs="Arial"/>
-          <w:sz w:val="24"/>
-          <w:szCs w:val="24"/>
-        </w:rPr>
-      </w:pPr>
-      <w:r>
-        <w:rPr>
-          <w:rFonts w:ascii="Arial" w:hAnsi="Arial" w:cs="Arial"/>
-          <w:sz w:val="24"/>
-          <w:szCs w:val="24"/>
-        </w:rPr>
         <w:t xml:space="preserve"> Esta metodología se usa para desarrollar proyectos grandes, y consiste en la realización de varias iteraciones del proceso elemental de desarrollo de la aplicación, permitiendo evaluar resultados (como la usabilidad) y, mediante un análisis de los mismos, realizar correcciones y añadir funcionalidades nuevas a la aplicación en cada iteración. </w:t>
       </w:r>
     </w:p>
     <w:p>
       <w:pPr>
-        <w:pStyle w:val="Prrafodelista"/>
-        <w:spacing w:line="360" w:lineRule="auto"/>
-        <w:jc w:val="both"/>
-        <w:rPr>
-          <w:rFonts w:ascii="Arial" w:hAnsi="Arial" w:cs="Arial"/>
-          <w:sz w:val="24"/>
-          <w:szCs w:val="24"/>
-        </w:rPr>
-      </w:pPr>
-    </w:p>
-    <w:p>
-      <w:pPr>
-        <w:pStyle w:val="Prrafodelista"/>
+        <w:pStyle w:val="ListParagraph"/>
+        <w:spacing w:line="360" w:lineRule="auto"/>
+        <w:jc w:val="both"/>
+        <w:rPr>
+          <w:rFonts w:ascii="Arial" w:hAnsi="Arial" w:cs="Arial"/>
+          <w:sz w:val="24"/>
+          <w:szCs w:val="24"/>
+        </w:rPr>
+      </w:pPr>
+    </w:p>
+    <w:p>
+      <w:pPr>
+        <w:pStyle w:val="ListParagraph"/>
         <w:spacing w:line="360" w:lineRule="auto"/>
         <w:ind w:left="1416"/>
         <w:jc w:val="both"/>
@@ -6594,19 +6498,19 @@
         <w:rPr>
           <w:rFonts w:ascii="Arial" w:hAnsi="Arial" w:cs="Arial"/>
         </w:rPr>
-        <w:t xml:space="preserve">“El proceso permite a los desarrolladores de aplicaciones móviles, detallar los criterios de usabilidad de la aplicación, el primer paso es identificar a los usuarios, las tareas y los contextos en los que se utilizará la aplicación móvil, el siguiente paso es dar prioridad a los atributos de usabilidad, identificar qué atributos son los más importantes para la aplicación, y para cada uno definir un conjunto de métricas para verificar el grado en que se cumplen en la aplicación final. El proceso de desarrollo de aplicaciones móviles en espiral contempla cinco (5) iteraciones, para cada una de ellas tres (3) tareas (determinación de requisitos, diseño y prueba) y finaliza cada iteración con la planificación de la siguiente; en la primera iteración se determinan los requisitos del sistema y se identifican usuarios, tareas y contextos en los que se utilizará la aplicación. Luego, se definen y priorizan los atributos de facilidad de uso y se identifican métricas para cada atributo; se dibuja un prototipo de la interfaz de aplicación y se realiza la prueba del prototipo, los desarrolladores podrán utilizar diferentes técnicas de usabilidad para medir el valor de cada atributo. En la segunda iteración el equipo de desarrollo recogerá más datos y requisitos, explorará si hay más usuarios potenciales, </w:t>
+        <w:t xml:space="preserve">“El proceso permite a los desarrolladores de aplicaciones móviles, detallar los criterios de usabilidad de la aplicación, el primer paso es identificar a los usuarios, las tareas y los contextos en los que se utilizará la aplicación móvil, el siguiente paso es dar prioridad a los atributos de usabilidad, identificar qué atributos son los más importantes para la aplicación, y para cada uno definir un conjunto de métricas para verificar el grado en que se cumplen en la aplicación final. El proceso de desarrollo de aplicaciones móviles en espiral contempla cinco (5) iteraciones, para cada una de ellas tres (3) tareas (determinación de requisitos, diseño y prueba) y finaliza cada iteración con la planificación de la siguiente; en la primera iteración se determinan los requisitos del sistema y se identifican usuarios, tareas y contextos en los que se utilizará la aplicación. Luego, se definen y priorizan los atributos de facilidad de uso y se identifican métricas para cada atributo; se dibuja un prototipo de la interfaz de aplicación y se realiza la prueba del prototipo, los desarrolladores podrán utilizar diferentes técnicas de usabilidad para medir el valor de cada atributo. En la segunda iteración el equipo de desarrollo recogerá más datos y requisitos, explorará si hay más usuarios potenciales, tareas y contextos en los que se utilizará la aplicación. A continuación, los atributos de usabilidad se redefinen y son priorizados, como resultado, los desarrolladores alterarán las métricas para acomodar los requisitos añadidos; en el diseño se realiza un prototipo de alta fidelidad de la interfaz y se realizan las pruebas, utilizando técnicas de usabilidad para cada atributo, la calificación se compara con los resultados de la iteración anterior. En la tercera iteración los desarrolladores pueden identificar y priorizar los atributos de usabilidad con mayor claridad utilizando los resultados de la iteración anterior; se desarrolla el diseño de todo el sistema y se realiza la </w:t>
       </w:r>
       <w:r>
         <w:rPr>
           <w:rFonts w:ascii="Arial" w:hAnsi="Arial" w:cs="Arial"/>
         </w:rPr>
         <w:lastRenderedPageBreak/>
-        <w:t>tareas y contextos en los que se utilizará la aplicación. A continuación, los atributos de usabilidad se redefinen y son priorizados, como resultado, los desarrolladores alterarán las métricas para acomodar los requisitos añadidos; en el diseño se realiza un prototipo de alta fidelidad de la interfaz y se realizan las pruebas, utilizando técnicas de usabilidad para cada atributo, la calificación se compara con los resultados de la iteración anterior. En la tercera iteración los desarrolladores pueden identificar y priorizar los atributos de usabilidad con mayor claridad utilizando los resultados de la iteración anterior; se desarrolla el diseño de todo el sistema y se realiza la versión alfa con sus respectivas pruebas, el equipo de desarrollo compara los resultados con la calificación de la iteración anterior. En la cuarta iteración los resultados de la iteración anterior son utilizados para identificar y dar prioridad a los atributos de facilidad de uso; se desarrolla la versión beta y se libera para su evaluación por parte del cliente. En la quinta iteración se desarrolla el producto final; se realiza una evaluación de facilidad de uso, la calificación de cada atributo se calcula y se compara con la calificación de la fase anterior. Una alteración en el producto final se realiza sobre la base de los resultados y se libera al producto.”</w:t>
-      </w:r>
-    </w:p>
-    <w:p>
-      <w:pPr>
-        <w:pStyle w:val="Prrafodelista"/>
+        <w:t>versión alfa con sus respectivas pruebas, el equipo de desarrollo compara los resultados con la calificación de la iteración anterior. En la cuarta iteración los resultados de la iteración anterior son utilizados para identificar y dar prioridad a los atributos de facilidad de uso; se desarrolla la versión beta y se libera para su evaluación por parte del cliente. En la quinta iteración se desarrolla el producto final; se realiza una evaluación de facilidad de uso, la calificación de cada atributo se calcula y se compara con la calificación de la fase anterior. Una alteración en el producto final se realiza sobre la base de los resultados y se libera al producto.”</w:t>
+      </w:r>
+    </w:p>
+    <w:p>
+      <w:pPr>
+        <w:pStyle w:val="ListParagraph"/>
         <w:spacing w:line="360" w:lineRule="auto"/>
         <w:ind w:left="1416"/>
         <w:jc w:val="both"/>
@@ -6617,7 +6521,7 @@
     </w:p>
     <w:p>
       <w:pPr>
-        <w:pStyle w:val="Prrafodelista"/>
+        <w:pStyle w:val="ListParagraph"/>
         <w:spacing w:line="360" w:lineRule="auto"/>
         <w:ind w:left="1416"/>
         <w:jc w:val="both"/>
@@ -6628,67 +6532,67 @@
     </w:p>
     <w:p>
       <w:pPr>
-        <w:pStyle w:val="Prrafodelista"/>
-        <w:spacing w:line="360" w:lineRule="auto"/>
-        <w:jc w:val="both"/>
-        <w:rPr>
-          <w:rFonts w:ascii="Arial" w:hAnsi="Arial" w:cs="Arial"/>
-          <w:sz w:val="24"/>
-          <w:szCs w:val="24"/>
-        </w:rPr>
-      </w:pPr>
-    </w:p>
-    <w:p>
-      <w:pPr>
-        <w:pStyle w:val="Prrafodelista"/>
-        <w:spacing w:line="360" w:lineRule="auto"/>
-        <w:jc w:val="both"/>
-        <w:rPr>
-          <w:rFonts w:ascii="Arial" w:hAnsi="Arial" w:cs="Arial"/>
-          <w:sz w:val="24"/>
-          <w:szCs w:val="24"/>
-        </w:rPr>
-      </w:pPr>
-    </w:p>
-    <w:p>
-      <w:pPr>
-        <w:pStyle w:val="Prrafodelista"/>
-        <w:spacing w:line="360" w:lineRule="auto"/>
-        <w:jc w:val="both"/>
-        <w:rPr>
-          <w:rFonts w:ascii="Arial" w:hAnsi="Arial" w:cs="Arial"/>
-          <w:sz w:val="24"/>
-          <w:szCs w:val="24"/>
-        </w:rPr>
-      </w:pPr>
-    </w:p>
-    <w:p>
-      <w:pPr>
-        <w:pStyle w:val="Prrafodelista"/>
-        <w:spacing w:line="360" w:lineRule="auto"/>
-        <w:jc w:val="both"/>
-        <w:rPr>
-          <w:rFonts w:ascii="Arial" w:hAnsi="Arial" w:cs="Arial"/>
-          <w:sz w:val="24"/>
-          <w:szCs w:val="24"/>
-        </w:rPr>
-      </w:pPr>
-    </w:p>
-    <w:p>
-      <w:pPr>
-        <w:pStyle w:val="Prrafodelista"/>
-        <w:spacing w:line="360" w:lineRule="auto"/>
-        <w:jc w:val="both"/>
-        <w:rPr>
-          <w:rFonts w:ascii="Arial" w:hAnsi="Arial" w:cs="Arial"/>
-          <w:sz w:val="24"/>
-          <w:szCs w:val="24"/>
-        </w:rPr>
-      </w:pPr>
-    </w:p>
-    <w:p>
-      <w:pPr>
-        <w:pStyle w:val="Prrafodelista"/>
+        <w:pStyle w:val="ListParagraph"/>
+        <w:spacing w:line="360" w:lineRule="auto"/>
+        <w:jc w:val="both"/>
+        <w:rPr>
+          <w:rFonts w:ascii="Arial" w:hAnsi="Arial" w:cs="Arial"/>
+          <w:sz w:val="24"/>
+          <w:szCs w:val="24"/>
+        </w:rPr>
+      </w:pPr>
+    </w:p>
+    <w:p>
+      <w:pPr>
+        <w:pStyle w:val="ListParagraph"/>
+        <w:spacing w:line="360" w:lineRule="auto"/>
+        <w:jc w:val="both"/>
+        <w:rPr>
+          <w:rFonts w:ascii="Arial" w:hAnsi="Arial" w:cs="Arial"/>
+          <w:sz w:val="24"/>
+          <w:szCs w:val="24"/>
+        </w:rPr>
+      </w:pPr>
+    </w:p>
+    <w:p>
+      <w:pPr>
+        <w:pStyle w:val="ListParagraph"/>
+        <w:spacing w:line="360" w:lineRule="auto"/>
+        <w:jc w:val="both"/>
+        <w:rPr>
+          <w:rFonts w:ascii="Arial" w:hAnsi="Arial" w:cs="Arial"/>
+          <w:sz w:val="24"/>
+          <w:szCs w:val="24"/>
+        </w:rPr>
+      </w:pPr>
+    </w:p>
+    <w:p>
+      <w:pPr>
+        <w:pStyle w:val="ListParagraph"/>
+        <w:spacing w:line="360" w:lineRule="auto"/>
+        <w:jc w:val="both"/>
+        <w:rPr>
+          <w:rFonts w:ascii="Arial" w:hAnsi="Arial" w:cs="Arial"/>
+          <w:sz w:val="24"/>
+          <w:szCs w:val="24"/>
+        </w:rPr>
+      </w:pPr>
+    </w:p>
+    <w:p>
+      <w:pPr>
+        <w:pStyle w:val="ListParagraph"/>
+        <w:spacing w:line="360" w:lineRule="auto"/>
+        <w:jc w:val="both"/>
+        <w:rPr>
+          <w:rFonts w:ascii="Arial" w:hAnsi="Arial" w:cs="Arial"/>
+          <w:sz w:val="24"/>
+          <w:szCs w:val="24"/>
+        </w:rPr>
+      </w:pPr>
+    </w:p>
+    <w:p>
+      <w:pPr>
+        <w:pStyle w:val="ListParagraph"/>
         <w:spacing w:line="360" w:lineRule="auto"/>
         <w:jc w:val="both"/>
         <w:rPr>
@@ -6706,7 +6610,6 @@
           <w:szCs w:val="24"/>
           <w:lang w:val="es-ES" w:eastAsia="es-ES"/>
         </w:rPr>
-        <w:lastRenderedPageBreak/>
         <w:drawing>
           <wp:anchor distT="0" distB="0" distL="114300" distR="114300" simplePos="0" relativeHeight="251658240" behindDoc="0" locked="0" layoutInCell="1" allowOverlap="1" wp14:anchorId="7BB3CA8D" wp14:editId="3DD3DD87">
             <wp:simplePos x="0" y="0"/>
@@ -6782,7 +6685,7 @@
     </w:p>
     <w:p>
       <w:pPr>
-        <w:pStyle w:val="Prrafodelista"/>
+        <w:pStyle w:val="ListParagraph"/>
         <w:spacing w:line="360" w:lineRule="auto"/>
         <w:jc w:val="both"/>
         <w:rPr>
@@ -6795,7 +6698,7 @@
     </w:p>
     <w:p>
       <w:pPr>
-        <w:pStyle w:val="Prrafodelista"/>
+        <w:pStyle w:val="ListParagraph"/>
         <w:spacing w:line="360" w:lineRule="auto"/>
         <w:jc w:val="both"/>
         <w:rPr>
@@ -6808,7 +6711,7 @@
     </w:p>
     <w:p>
       <w:pPr>
-        <w:pStyle w:val="Prrafodelista"/>
+        <w:pStyle w:val="ListParagraph"/>
         <w:spacing w:line="360" w:lineRule="auto"/>
         <w:jc w:val="both"/>
         <w:rPr>
@@ -6821,7 +6724,7 @@
     </w:p>
     <w:p>
       <w:pPr>
-        <w:pStyle w:val="Prrafodelista"/>
+        <w:pStyle w:val="ListParagraph"/>
         <w:spacing w:line="360" w:lineRule="auto"/>
         <w:jc w:val="both"/>
         <w:rPr>
@@ -6834,7 +6737,7 @@
     </w:p>
     <w:p>
       <w:pPr>
-        <w:pStyle w:val="Prrafodelista"/>
+        <w:pStyle w:val="ListParagraph"/>
         <w:spacing w:line="360" w:lineRule="auto"/>
         <w:jc w:val="both"/>
         <w:rPr>
@@ -6847,7 +6750,7 @@
     </w:p>
     <w:p>
       <w:pPr>
-        <w:pStyle w:val="Prrafodelista"/>
+        <w:pStyle w:val="ListParagraph"/>
         <w:spacing w:line="360" w:lineRule="auto"/>
         <w:jc w:val="both"/>
         <w:rPr>
@@ -6860,19 +6763,19 @@
     </w:p>
     <w:p>
       <w:pPr>
-        <w:pStyle w:val="Prrafodelista"/>
-        <w:spacing w:line="360" w:lineRule="auto"/>
-        <w:jc w:val="both"/>
-        <w:rPr>
-          <w:rFonts w:ascii="Arial" w:hAnsi="Arial" w:cs="Arial"/>
-          <w:sz w:val="24"/>
-          <w:szCs w:val="24"/>
-        </w:rPr>
-      </w:pPr>
-    </w:p>
-    <w:p>
-      <w:pPr>
-        <w:pStyle w:val="Prrafodelista"/>
+        <w:pStyle w:val="ListParagraph"/>
+        <w:spacing w:line="360" w:lineRule="auto"/>
+        <w:jc w:val="both"/>
+        <w:rPr>
+          <w:rFonts w:ascii="Arial" w:hAnsi="Arial" w:cs="Arial"/>
+          <w:sz w:val="24"/>
+          <w:szCs w:val="24"/>
+        </w:rPr>
+      </w:pPr>
+    </w:p>
+    <w:p>
+      <w:pPr>
+        <w:pStyle w:val="ListParagraph"/>
         <w:numPr>
           <w:ilvl w:val="0"/>
           <w:numId w:val="1"/>
@@ -6896,7 +6799,7 @@
     </w:p>
     <w:p>
       <w:pPr>
-        <w:pStyle w:val="Prrafodelista"/>
+        <w:pStyle w:val="ListParagraph"/>
         <w:spacing w:line="360" w:lineRule="auto"/>
         <w:jc w:val="both"/>
         <w:rPr>
@@ -6908,30 +6811,70 @@
       <w:hyperlink r:id="rId12" w:history="1">
         <w:r>
           <w:rPr>
-            <w:rStyle w:val="Hipervnculo"/>
+            <w:rStyle w:val="Hyperlink"/>
             <w:rFonts w:ascii="Arial" w:hAnsi="Arial" w:cs="Arial"/>
             <w:sz w:val="24"/>
             <w:szCs w:val="24"/>
           </w:rPr>
-          <w:t>https://fireosoft.com.co/blogs/importancia-aplicaciones-moviles/</w:t>
+          <w:t>https://</w:t>
+        </w:r>
+        <w:proofErr w:type="spellStart"/>
+        <w:r>
+          <w:rPr>
+            <w:rStyle w:val="Hyperlink"/>
+            <w:rFonts w:ascii="Arial" w:hAnsi="Arial" w:cs="Arial"/>
+            <w:sz w:val="24"/>
+            <w:szCs w:val="24"/>
+          </w:rPr>
+          <w:t>fireosoft.com.co</w:t>
+        </w:r>
+        <w:proofErr w:type="spellEnd"/>
+        <w:r>
+          <w:rPr>
+            <w:rStyle w:val="Hyperlink"/>
+            <w:rFonts w:ascii="Arial" w:hAnsi="Arial" w:cs="Arial"/>
+            <w:sz w:val="24"/>
+            <w:szCs w:val="24"/>
+          </w:rPr>
+          <w:t>/blogs/importancia-aplicaciones-</w:t>
+        </w:r>
+        <w:proofErr w:type="spellStart"/>
+        <w:r>
+          <w:rPr>
+            <w:rStyle w:val="Hyperlink"/>
+            <w:rFonts w:ascii="Arial" w:hAnsi="Arial" w:cs="Arial"/>
+            <w:sz w:val="24"/>
+            <w:szCs w:val="24"/>
+          </w:rPr>
+          <w:t>moviles</w:t>
+        </w:r>
+        <w:proofErr w:type="spellEnd"/>
+        <w:r>
+          <w:rPr>
+            <w:rStyle w:val="Hyperlink"/>
+            <w:rFonts w:ascii="Arial" w:hAnsi="Arial" w:cs="Arial"/>
+            <w:sz w:val="24"/>
+            <w:szCs w:val="24"/>
+          </w:rPr>
+          <w:t>/</w:t>
         </w:r>
       </w:hyperlink>
     </w:p>
     <w:p>
       <w:pPr>
-        <w:pStyle w:val="Prrafodelista"/>
-        <w:spacing w:line="360" w:lineRule="auto"/>
-        <w:jc w:val="both"/>
-        <w:rPr>
-          <w:rFonts w:ascii="Arial" w:hAnsi="Arial" w:cs="Arial"/>
-          <w:sz w:val="24"/>
-          <w:szCs w:val="24"/>
-        </w:rPr>
-      </w:pPr>
-    </w:p>
-    <w:p>
-      <w:pPr>
-        <w:pStyle w:val="Prrafodelista"/>
+        <w:pStyle w:val="ListParagraph"/>
+        <w:spacing w:line="360" w:lineRule="auto"/>
+        <w:jc w:val="both"/>
+        <w:rPr>
+          <w:rFonts w:ascii="Arial" w:hAnsi="Arial" w:cs="Arial"/>
+          <w:sz w:val="24"/>
+          <w:szCs w:val="24"/>
+        </w:rPr>
+      </w:pPr>
+    </w:p>
+    <w:p>
+      <w:pPr>
+        <w:pStyle w:val="ListParagraph"/>
         <w:spacing w:line="360" w:lineRule="auto"/>
         <w:jc w:val="both"/>
         <w:rPr>
@@ -6943,7 +6886,7 @@
       <w:hyperlink r:id="rId13" w:history="1">
         <w:r>
           <w:rPr>
-            <w:rStyle w:val="Hipervnculo"/>
+            <w:rStyle w:val="Hyperlink"/>
             <w:rFonts w:ascii="Arial" w:hAnsi="Arial" w:cs="Arial"/>
             <w:sz w:val="24"/>
             <w:szCs w:val="24"/>
@@ -6953,7 +6896,7 @@
       </w:hyperlink>
       <w:r>
         <w:rPr>
-          <w:rStyle w:val="Hipervnculo"/>
+          <w:rStyle w:val="Hyperlink"/>
           <w:rFonts w:ascii="Arial" w:hAnsi="Arial" w:cs="Arial"/>
           <w:sz w:val="24"/>
           <w:szCs w:val="24"/>
@@ -6963,7 +6906,7 @@
       </w:r>
       <w:r>
         <w:rPr>
-          <w:rStyle w:val="Hipervnculo"/>
+          <w:rStyle w:val="Hyperlink"/>
           <w:rFonts w:ascii="Arial" w:hAnsi="Arial" w:cs="Arial"/>
           <w:color w:val="auto"/>
           <w:sz w:val="24"/>
@@ -6975,19 +6918,19 @@
     </w:p>
     <w:p>
       <w:pPr>
-        <w:pStyle w:val="Prrafodelista"/>
-        <w:spacing w:line="360" w:lineRule="auto"/>
-        <w:jc w:val="both"/>
-        <w:rPr>
-          <w:rFonts w:ascii="Arial" w:hAnsi="Arial" w:cs="Arial"/>
-          <w:sz w:val="24"/>
-          <w:szCs w:val="24"/>
-        </w:rPr>
-      </w:pPr>
-    </w:p>
-    <w:p>
-      <w:pPr>
-        <w:pStyle w:val="Prrafodelista"/>
+        <w:pStyle w:val="ListParagraph"/>
+        <w:spacing w:line="360" w:lineRule="auto"/>
+        <w:jc w:val="both"/>
+        <w:rPr>
+          <w:rFonts w:ascii="Arial" w:hAnsi="Arial" w:cs="Arial"/>
+          <w:sz w:val="24"/>
+          <w:szCs w:val="24"/>
+        </w:rPr>
+      </w:pPr>
+    </w:p>
+    <w:p>
+      <w:pPr>
+        <w:pStyle w:val="ListParagraph"/>
         <w:spacing w:line="360" w:lineRule="auto"/>
         <w:jc w:val="both"/>
         <w:rPr>
@@ -6999,17 +6942,48 @@
       <w:hyperlink r:id="rId14" w:history="1">
         <w:r>
           <w:rPr>
-            <w:rStyle w:val="Hipervnculo"/>
+            <w:rStyle w:val="Hyperlink"/>
             <w:rFonts w:ascii="Arial" w:hAnsi="Arial" w:cs="Arial"/>
             <w:sz w:val="24"/>
             <w:szCs w:val="24"/>
           </w:rPr>
-          <w:t>http://www.sociedadelainformacion.com/23/clientes.pdf</w:t>
+          <w:t>http://</w:t>
         </w:r>
+        <w:proofErr w:type="spellStart"/>
+        <w:r>
+          <w:rPr>
+            <w:rStyle w:val="Hyperlink"/>
+            <w:rFonts w:ascii="Arial" w:hAnsi="Arial" w:cs="Arial"/>
+            <w:sz w:val="24"/>
+            <w:szCs w:val="24"/>
+          </w:rPr>
+          <w:t>www.sociedadelainformacion.com</w:t>
+        </w:r>
+        <w:proofErr w:type="spellEnd"/>
+        <w:r>
+          <w:rPr>
+            <w:rStyle w:val="Hyperlink"/>
+            <w:rFonts w:ascii="Arial" w:hAnsi="Arial" w:cs="Arial"/>
+            <w:sz w:val="24"/>
+            <w:szCs w:val="24"/>
+          </w:rPr>
+          <w:t>/23/</w:t>
+        </w:r>
+        <w:proofErr w:type="spellStart"/>
+        <w:r>
+          <w:rPr>
+            <w:rStyle w:val="Hyperlink"/>
+            <w:rFonts w:ascii="Arial" w:hAnsi="Arial" w:cs="Arial"/>
+            <w:sz w:val="24"/>
+            <w:szCs w:val="24"/>
+          </w:rPr>
+          <w:t>clientes.pdf</w:t>
+        </w:r>
+        <w:proofErr w:type="spellEnd"/>
       </w:hyperlink>
       <w:r>
         <w:rPr>
-          <w:rStyle w:val="Hipervnculo"/>
+          <w:rStyle w:val="Hyperlink"/>
           <w:rFonts w:ascii="Arial" w:hAnsi="Arial" w:cs="Arial"/>
           <w:sz w:val="24"/>
           <w:szCs w:val="24"/>
@@ -7018,7 +6992,7 @@
       </w:r>
       <w:r>
         <w:rPr>
-          <w:rStyle w:val="Hipervnculo"/>
+          <w:rStyle w:val="Hyperlink"/>
           <w:rFonts w:ascii="Arial" w:hAnsi="Arial" w:cs="Arial"/>
           <w:sz w:val="24"/>
           <w:szCs w:val="24"/>
@@ -7028,7 +7002,7 @@
       </w:r>
       <w:r>
         <w:rPr>
-          <w:rStyle w:val="Hipervnculo"/>
+          <w:rStyle w:val="Hyperlink"/>
           <w:rFonts w:ascii="Arial" w:hAnsi="Arial" w:cs="Arial"/>
           <w:color w:val="auto"/>
           <w:sz w:val="24"/>
@@ -7047,7 +7021,7 @@
       </w:r>
       <w:r>
         <w:rPr>
-          <w:rStyle w:val="Hipervnculo"/>
+          <w:rStyle w:val="Hyperlink"/>
           <w:rFonts w:ascii="Arial" w:hAnsi="Arial" w:cs="Arial"/>
           <w:color w:val="auto"/>
           <w:sz w:val="24"/>
@@ -7059,19 +7033,19 @@
     </w:p>
     <w:p>
       <w:pPr>
-        <w:pStyle w:val="Prrafodelista"/>
-        <w:spacing w:line="360" w:lineRule="auto"/>
-        <w:jc w:val="both"/>
-        <w:rPr>
-          <w:rFonts w:ascii="Arial" w:hAnsi="Arial" w:cs="Arial"/>
-          <w:sz w:val="24"/>
-          <w:szCs w:val="24"/>
-        </w:rPr>
-      </w:pPr>
-    </w:p>
-    <w:p>
-      <w:pPr>
-        <w:pStyle w:val="Prrafodelista"/>
+        <w:pStyle w:val="ListParagraph"/>
+        <w:spacing w:line="360" w:lineRule="auto"/>
+        <w:jc w:val="both"/>
+        <w:rPr>
+          <w:rFonts w:ascii="Arial" w:hAnsi="Arial" w:cs="Arial"/>
+          <w:sz w:val="24"/>
+          <w:szCs w:val="24"/>
+        </w:rPr>
+      </w:pPr>
+    </w:p>
+    <w:p>
+      <w:pPr>
+        <w:pStyle w:val="ListParagraph"/>
         <w:spacing w:line="360" w:lineRule="auto"/>
         <w:jc w:val="both"/>
         <w:rPr>
@@ -7083,7 +7057,7 @@
       <w:hyperlink r:id="rId15" w:history="1">
         <w:r>
           <w:rPr>
-            <w:rStyle w:val="Hipervnculo"/>
+            <w:rStyle w:val="Hyperlink"/>
             <w:rFonts w:ascii="Arial" w:hAnsi="Arial" w:cs="Arial"/>
             <w:sz w:val="24"/>
             <w:szCs w:val="24"/>
@@ -7094,23 +7068,23 @@
     </w:p>
     <w:p>
       <w:pPr>
-        <w:pStyle w:val="Prrafodelista"/>
-        <w:spacing w:line="360" w:lineRule="auto"/>
-        <w:jc w:val="both"/>
-        <w:rPr>
-          <w:rFonts w:ascii="Arial" w:hAnsi="Arial" w:cs="Arial"/>
-          <w:sz w:val="24"/>
-          <w:szCs w:val="24"/>
-        </w:rPr>
-      </w:pPr>
-    </w:p>
-    <w:p>
-      <w:pPr>
-        <w:pStyle w:val="Prrafodelista"/>
-        <w:spacing w:line="360" w:lineRule="auto"/>
-        <w:jc w:val="both"/>
-        <w:rPr>
-          <w:rStyle w:val="Hipervnculo"/>
+        <w:pStyle w:val="ListParagraph"/>
+        <w:spacing w:line="360" w:lineRule="auto"/>
+        <w:jc w:val="both"/>
+        <w:rPr>
+          <w:rFonts w:ascii="Arial" w:hAnsi="Arial" w:cs="Arial"/>
+          <w:sz w:val="24"/>
+          <w:szCs w:val="24"/>
+        </w:rPr>
+      </w:pPr>
+    </w:p>
+    <w:p>
+      <w:pPr>
+        <w:pStyle w:val="ListParagraph"/>
+        <w:spacing w:line="360" w:lineRule="auto"/>
+        <w:jc w:val="both"/>
+        <w:rPr>
+          <w:rStyle w:val="Hyperlink"/>
           <w:rFonts w:ascii="Arial" w:hAnsi="Arial" w:cs="Arial"/>
           <w:color w:val="auto"/>
           <w:sz w:val="24"/>
@@ -7121,7 +7095,7 @@
       <w:hyperlink r:id="rId16" w:history="1">
         <w:r>
           <w:rPr>
-            <w:rStyle w:val="Hipervnculo"/>
+            <w:rStyle w:val="Hyperlink"/>
             <w:rFonts w:ascii="Arial" w:hAnsi="Arial" w:cs="Arial"/>
             <w:sz w:val="24"/>
             <w:szCs w:val="24"/>
@@ -7131,7 +7105,7 @@
       </w:hyperlink>
       <w:r>
         <w:rPr>
-          <w:rStyle w:val="Hipervnculo"/>
+          <w:rStyle w:val="Hyperlink"/>
           <w:rFonts w:ascii="Arial" w:hAnsi="Arial" w:cs="Arial"/>
           <w:sz w:val="24"/>
           <w:szCs w:val="24"/>
@@ -7140,7 +7114,7 @@
       </w:r>
       <w:r>
         <w:rPr>
-          <w:rStyle w:val="Hipervnculo"/>
+          <w:rStyle w:val="Hyperlink"/>
           <w:rFonts w:ascii="Arial" w:hAnsi="Arial" w:cs="Arial"/>
           <w:sz w:val="24"/>
           <w:szCs w:val="24"/>
@@ -7150,7 +7124,7 @@
       </w:r>
       <w:r>
         <w:rPr>
-          <w:rStyle w:val="Hipervnculo"/>
+          <w:rStyle w:val="Hyperlink"/>
           <w:rFonts w:ascii="Arial" w:hAnsi="Arial" w:cs="Arial"/>
           <w:color w:val="auto"/>
           <w:sz w:val="24"/>
@@ -7165,11 +7139,29 @@
           <w:sz w:val="24"/>
           <w:szCs w:val="24"/>
         </w:rPr>
-        <w:t>El Modelo de Integración basado en Servicios (SOA)</w:t>
-      </w:r>
-      <w:r>
-        <w:rPr>
-          <w:rStyle w:val="Hipervnculo"/>
+        <w:t>El Modelo de Integración basado en Servicios (</w:t>
+      </w:r>
+      <w:proofErr w:type="spellStart"/>
+      <w:r>
+        <w:rPr>
+          <w:rFonts w:ascii="Arial" w:hAnsi="Arial" w:cs="Arial"/>
+          <w:sz w:val="24"/>
+          <w:szCs w:val="24"/>
+        </w:rPr>
+        <w:t>SOA</w:t>
+      </w:r>
+      <w:proofErr w:type="spellEnd"/>
+      <w:r>
+        <w:rPr>
+          <w:rFonts w:ascii="Arial" w:hAnsi="Arial" w:cs="Arial"/>
+          <w:sz w:val="24"/>
+          <w:szCs w:val="24"/>
+        </w:rPr>
+        <w:t>)</w:t>
+      </w:r>
+      <w:r>
+        <w:rPr>
+          <w:rStyle w:val="Hyperlink"/>
           <w:rFonts w:ascii="Arial" w:hAnsi="Arial" w:cs="Arial"/>
           <w:color w:val="auto"/>
           <w:sz w:val="24"/>
@@ -7181,20 +7173,20 @@
     </w:p>
     <w:p>
       <w:pPr>
-        <w:pStyle w:val="Prrafodelista"/>
-        <w:spacing w:line="360" w:lineRule="auto"/>
-        <w:jc w:val="both"/>
-        <w:rPr>
-          <w:rStyle w:val="Hipervnculo"/>
-          <w:rFonts w:ascii="Arial" w:hAnsi="Arial" w:cs="Arial"/>
-          <w:sz w:val="24"/>
-          <w:szCs w:val="24"/>
-        </w:rPr>
-      </w:pPr>
-    </w:p>
-    <w:p>
-      <w:pPr>
-        <w:pStyle w:val="Prrafodelista"/>
+        <w:pStyle w:val="ListParagraph"/>
+        <w:spacing w:line="360" w:lineRule="auto"/>
+        <w:jc w:val="both"/>
+        <w:rPr>
+          <w:rStyle w:val="Hyperlink"/>
+          <w:rFonts w:ascii="Arial" w:hAnsi="Arial" w:cs="Arial"/>
+          <w:sz w:val="24"/>
+          <w:szCs w:val="24"/>
+        </w:rPr>
+      </w:pPr>
+    </w:p>
+    <w:p>
+      <w:pPr>
+        <w:pStyle w:val="ListParagraph"/>
         <w:spacing w:line="360" w:lineRule="auto"/>
         <w:jc w:val="both"/>
         <w:rPr>
@@ -7206,7 +7198,7 @@
       <w:hyperlink r:id="rId17" w:history="1">
         <w:r>
           <w:rPr>
-            <w:rStyle w:val="Hipervnculo"/>
+            <w:rStyle w:val="Hyperlink"/>
             <w:rFonts w:ascii="Arial" w:hAnsi="Arial" w:cs="Arial"/>
             <w:sz w:val="24"/>
             <w:szCs w:val="24"/>
@@ -7217,19 +7209,19 @@
     </w:p>
     <w:p>
       <w:pPr>
-        <w:pStyle w:val="Prrafodelista"/>
-        <w:spacing w:line="360" w:lineRule="auto"/>
-        <w:jc w:val="both"/>
-        <w:rPr>
-          <w:rFonts w:ascii="Arial" w:hAnsi="Arial" w:cs="Arial"/>
-          <w:sz w:val="24"/>
-          <w:szCs w:val="24"/>
-        </w:rPr>
-      </w:pPr>
-    </w:p>
-    <w:p>
-      <w:pPr>
-        <w:pStyle w:val="Prrafodelista"/>
+        <w:pStyle w:val="ListParagraph"/>
+        <w:spacing w:line="360" w:lineRule="auto"/>
+        <w:jc w:val="both"/>
+        <w:rPr>
+          <w:rFonts w:ascii="Arial" w:hAnsi="Arial" w:cs="Arial"/>
+          <w:sz w:val="24"/>
+          <w:szCs w:val="24"/>
+        </w:rPr>
+      </w:pPr>
+    </w:p>
+    <w:p>
+      <w:pPr>
+        <w:pStyle w:val="ListParagraph"/>
         <w:spacing w:line="360" w:lineRule="auto"/>
         <w:jc w:val="both"/>
         <w:rPr>
@@ -7242,7 +7234,7 @@
       <w:hyperlink r:id="rId18" w:history="1">
         <w:r>
           <w:rPr>
-            <w:rStyle w:val="Hipervnculo"/>
+            <w:rStyle w:val="Hyperlink"/>
             <w:rFonts w:ascii="Arial" w:hAnsi="Arial" w:cs="Arial"/>
             <w:sz w:val="24"/>
             <w:szCs w:val="24"/>
@@ -7258,25 +7250,45 @@
           <w:szCs w:val="24"/>
           <w:lang w:val="en-US"/>
         </w:rPr>
-        <w:t xml:space="preserve"> (Arquitectura API-REST)</w:t>
-      </w:r>
-    </w:p>
-    <w:p>
-      <w:pPr>
-        <w:pStyle w:val="Prrafodelista"/>
-        <w:spacing w:line="360" w:lineRule="auto"/>
-        <w:jc w:val="both"/>
+        <w:t xml:space="preserve"> (</w:t>
+      </w:r>
+      <w:proofErr w:type="spellStart"/>
+      <w:r>
         <w:rPr>
           <w:rFonts w:ascii="Arial" w:hAnsi="Arial" w:cs="Arial"/>
           <w:sz w:val="24"/>
           <w:szCs w:val="24"/>
           <w:lang w:val="en-US"/>
         </w:rPr>
-      </w:pPr>
-    </w:p>
-    <w:p>
-      <w:pPr>
-        <w:pStyle w:val="Prrafodelista"/>
+        <w:t>Arquitectura</w:t>
+      </w:r>
+      <w:proofErr w:type="spellEnd"/>
+      <w:r>
+        <w:rPr>
+          <w:rFonts w:ascii="Arial" w:hAnsi="Arial" w:cs="Arial"/>
+          <w:sz w:val="24"/>
+          <w:szCs w:val="24"/>
+          <w:lang w:val="en-US"/>
+        </w:rPr>
+        <w:t xml:space="preserve"> API-REST)</w:t>
+      </w:r>
+    </w:p>
+    <w:p>
+      <w:pPr>
+        <w:pStyle w:val="ListParagraph"/>
+        <w:spacing w:line="360" w:lineRule="auto"/>
+        <w:jc w:val="both"/>
+        <w:rPr>
+          <w:rFonts w:ascii="Arial" w:hAnsi="Arial" w:cs="Arial"/>
+          <w:sz w:val="24"/>
+          <w:szCs w:val="24"/>
+          <w:lang w:val="en-US"/>
+        </w:rPr>
+      </w:pPr>
+    </w:p>
+    <w:p>
+      <w:pPr>
+        <w:pStyle w:val="ListParagraph"/>
         <w:spacing w:line="360" w:lineRule="auto"/>
         <w:jc w:val="both"/>
         <w:rPr>
@@ -7288,12 +7300,32 @@
       <w:hyperlink r:id="rId19" w:history="1">
         <w:r>
           <w:rPr>
-            <w:rStyle w:val="Hipervnculo"/>
+            <w:rStyle w:val="Hyperlink"/>
             <w:rFonts w:ascii="Arial" w:hAnsi="Arial" w:cs="Arial"/>
             <w:sz w:val="24"/>
             <w:szCs w:val="24"/>
           </w:rPr>
-          <w:t>http://ritaaveraa.blogspot.com.co/</w:t>
+          <w:t>http://</w:t>
+        </w:r>
+        <w:proofErr w:type="spellStart"/>
+        <w:r>
+          <w:rPr>
+            <w:rStyle w:val="Hyperlink"/>
+            <w:rFonts w:ascii="Arial" w:hAnsi="Arial" w:cs="Arial"/>
+            <w:sz w:val="24"/>
+            <w:szCs w:val="24"/>
+          </w:rPr>
+          <w:t>ritaaveraa.blogspot.com.co</w:t>
+        </w:r>
+        <w:proofErr w:type="spellEnd"/>
+        <w:r>
+          <w:rPr>
+            <w:rStyle w:val="Hyperlink"/>
+            <w:rFonts w:ascii="Arial" w:hAnsi="Arial" w:cs="Arial"/>
+            <w:sz w:val="24"/>
+            <w:szCs w:val="24"/>
+          </w:rPr>
+          <w:t>/</w:t>
         </w:r>
       </w:hyperlink>
       <w:r>
@@ -7307,19 +7339,19 @@
     </w:p>
     <w:p>
       <w:pPr>
-        <w:pStyle w:val="Prrafodelista"/>
-        <w:spacing w:line="360" w:lineRule="auto"/>
-        <w:jc w:val="both"/>
-        <w:rPr>
-          <w:rFonts w:ascii="Arial" w:hAnsi="Arial" w:cs="Arial"/>
-          <w:sz w:val="24"/>
-          <w:szCs w:val="24"/>
-        </w:rPr>
-      </w:pPr>
-    </w:p>
-    <w:p>
-      <w:pPr>
-        <w:pStyle w:val="Prrafodelista"/>
+        <w:pStyle w:val="ListParagraph"/>
+        <w:spacing w:line="360" w:lineRule="auto"/>
+        <w:jc w:val="both"/>
+        <w:rPr>
+          <w:rFonts w:ascii="Arial" w:hAnsi="Arial" w:cs="Arial"/>
+          <w:sz w:val="24"/>
+          <w:szCs w:val="24"/>
+        </w:rPr>
+      </w:pPr>
+    </w:p>
+    <w:p>
+      <w:pPr>
+        <w:pStyle w:val="ListParagraph"/>
         <w:spacing w:line="360" w:lineRule="auto"/>
         <w:jc w:val="both"/>
         <w:rPr>
@@ -7331,7 +7363,7 @@
       <w:hyperlink r:id="rId20" w:history="1">
         <w:r>
           <w:rPr>
-            <w:rStyle w:val="Hipervnculo"/>
+            <w:rStyle w:val="Hyperlink"/>
             <w:rFonts w:ascii="Arial" w:hAnsi="Arial" w:cs="Arial"/>
             <w:sz w:val="24"/>
             <w:szCs w:val="24"/>
@@ -7342,123 +7374,141 @@
     </w:p>
     <w:p>
       <w:pPr>
-        <w:pStyle w:val="Prrafodelista"/>
-        <w:spacing w:line="360" w:lineRule="auto"/>
-        <w:jc w:val="both"/>
-        <w:rPr>
-          <w:rFonts w:ascii="Arial" w:hAnsi="Arial" w:cs="Arial"/>
-          <w:sz w:val="24"/>
-          <w:szCs w:val="24"/>
-        </w:rPr>
-      </w:pPr>
-      <w:r>
-        <w:rPr>
-          <w:rFonts w:ascii="Arial" w:hAnsi="Arial" w:cs="Arial"/>
-          <w:sz w:val="24"/>
-          <w:szCs w:val="24"/>
-        </w:rPr>
-        <w:t>(Estadisticas uso de celulares Colombia)</w:t>
-      </w:r>
-    </w:p>
-    <w:p>
-      <w:pPr>
-        <w:pStyle w:val="Prrafodelista"/>
-        <w:spacing w:line="360" w:lineRule="auto"/>
-        <w:jc w:val="both"/>
-        <w:rPr>
-          <w:rFonts w:ascii="Arial" w:hAnsi="Arial" w:cs="Arial"/>
-          <w:sz w:val="24"/>
-          <w:szCs w:val="24"/>
-        </w:rPr>
-      </w:pPr>
-    </w:p>
-    <w:p>
-      <w:pPr>
-        <w:pStyle w:val="Prrafodelista"/>
-        <w:spacing w:line="360" w:lineRule="auto"/>
-        <w:jc w:val="both"/>
-        <w:rPr>
-          <w:rFonts w:ascii="Arial" w:hAnsi="Arial" w:cs="Arial"/>
-          <w:sz w:val="24"/>
-          <w:szCs w:val="24"/>
-        </w:rPr>
-      </w:pPr>
-    </w:p>
-    <w:p>
-      <w:pPr>
-        <w:pStyle w:val="Prrafodelista"/>
-        <w:spacing w:line="360" w:lineRule="auto"/>
-        <w:jc w:val="both"/>
-        <w:rPr>
-          <w:rFonts w:ascii="Arial" w:hAnsi="Arial" w:cs="Arial"/>
-          <w:sz w:val="24"/>
-          <w:szCs w:val="24"/>
-        </w:rPr>
-      </w:pPr>
-    </w:p>
-    <w:p>
-      <w:pPr>
-        <w:pStyle w:val="Prrafodelista"/>
-        <w:spacing w:line="360" w:lineRule="auto"/>
-        <w:jc w:val="both"/>
-        <w:rPr>
-          <w:rFonts w:ascii="Arial" w:hAnsi="Arial" w:cs="Arial"/>
-          <w:sz w:val="24"/>
-          <w:szCs w:val="24"/>
-        </w:rPr>
-      </w:pPr>
-    </w:p>
-    <w:p>
-      <w:pPr>
-        <w:pStyle w:val="Prrafodelista"/>
-        <w:spacing w:line="360" w:lineRule="auto"/>
-        <w:jc w:val="both"/>
-        <w:rPr>
-          <w:rFonts w:ascii="Arial" w:hAnsi="Arial" w:cs="Arial"/>
-          <w:sz w:val="24"/>
-          <w:szCs w:val="24"/>
-        </w:rPr>
-      </w:pPr>
-    </w:p>
-    <w:p>
-      <w:pPr>
-        <w:pStyle w:val="Prrafodelista"/>
-        <w:spacing w:line="360" w:lineRule="auto"/>
-        <w:jc w:val="both"/>
-        <w:rPr>
-          <w:rFonts w:ascii="Arial" w:hAnsi="Arial" w:cs="Arial"/>
-          <w:sz w:val="24"/>
-          <w:szCs w:val="24"/>
-        </w:rPr>
-      </w:pPr>
-    </w:p>
-    <w:p>
-      <w:pPr>
-        <w:pStyle w:val="Prrafodelista"/>
-        <w:spacing w:line="360" w:lineRule="auto"/>
-        <w:jc w:val="both"/>
-        <w:rPr>
-          <w:rFonts w:ascii="Arial" w:hAnsi="Arial" w:cs="Arial"/>
-          <w:sz w:val="24"/>
-          <w:szCs w:val="24"/>
-        </w:rPr>
-      </w:pPr>
-    </w:p>
-    <w:p>
-      <w:pPr>
-        <w:pStyle w:val="Prrafodelista"/>
-        <w:spacing w:line="360" w:lineRule="auto"/>
-        <w:jc w:val="both"/>
-        <w:rPr>
-          <w:rFonts w:ascii="Arial" w:hAnsi="Arial" w:cs="Arial"/>
-          <w:sz w:val="24"/>
-          <w:szCs w:val="24"/>
-        </w:rPr>
-      </w:pPr>
-    </w:p>
-    <w:p>
-      <w:pPr>
-        <w:pStyle w:val="Prrafodelista"/>
+        <w:pStyle w:val="ListParagraph"/>
+        <w:spacing w:line="360" w:lineRule="auto"/>
+        <w:jc w:val="both"/>
+        <w:rPr>
+          <w:rFonts w:ascii="Arial" w:hAnsi="Arial" w:cs="Arial"/>
+          <w:sz w:val="24"/>
+          <w:szCs w:val="24"/>
+        </w:rPr>
+      </w:pPr>
+      <w:r>
+        <w:rPr>
+          <w:rFonts w:ascii="Arial" w:hAnsi="Arial" w:cs="Arial"/>
+          <w:sz w:val="24"/>
+          <w:szCs w:val="24"/>
+        </w:rPr>
+        <w:t>(</w:t>
+      </w:r>
+      <w:proofErr w:type="spellStart"/>
+      <w:r>
+        <w:rPr>
+          <w:rFonts w:ascii="Arial" w:hAnsi="Arial" w:cs="Arial"/>
+          <w:sz w:val="24"/>
+          <w:szCs w:val="24"/>
+        </w:rPr>
+        <w:t>Estadisticas</w:t>
+      </w:r>
+      <w:proofErr w:type="spellEnd"/>
+      <w:r>
+        <w:rPr>
+          <w:rFonts w:ascii="Arial" w:hAnsi="Arial" w:cs="Arial"/>
+          <w:sz w:val="24"/>
+          <w:szCs w:val="24"/>
+        </w:rPr>
+        <w:t xml:space="preserve"> uso de celulares Colombia)</w:t>
+      </w:r>
+    </w:p>
+    <w:p>
+      <w:pPr>
+        <w:pStyle w:val="ListParagraph"/>
+        <w:spacing w:line="360" w:lineRule="auto"/>
+        <w:jc w:val="both"/>
+        <w:rPr>
+          <w:rFonts w:ascii="Arial" w:hAnsi="Arial" w:cs="Arial"/>
+          <w:sz w:val="24"/>
+          <w:szCs w:val="24"/>
+        </w:rPr>
+      </w:pPr>
+    </w:p>
+    <w:p>
+      <w:pPr>
+        <w:pStyle w:val="ListParagraph"/>
+        <w:spacing w:line="360" w:lineRule="auto"/>
+        <w:jc w:val="both"/>
+        <w:rPr>
+          <w:rFonts w:ascii="Arial" w:hAnsi="Arial" w:cs="Arial"/>
+          <w:sz w:val="24"/>
+          <w:szCs w:val="24"/>
+        </w:rPr>
+      </w:pPr>
+    </w:p>
+    <w:p>
+      <w:pPr>
+        <w:pStyle w:val="ListParagraph"/>
+        <w:spacing w:line="360" w:lineRule="auto"/>
+        <w:jc w:val="both"/>
+        <w:rPr>
+          <w:rFonts w:ascii="Arial" w:hAnsi="Arial" w:cs="Arial"/>
+          <w:sz w:val="24"/>
+          <w:szCs w:val="24"/>
+        </w:rPr>
+      </w:pPr>
+    </w:p>
+    <w:p>
+      <w:pPr>
+        <w:pStyle w:val="ListParagraph"/>
+        <w:spacing w:line="360" w:lineRule="auto"/>
+        <w:jc w:val="both"/>
+        <w:rPr>
+          <w:rFonts w:ascii="Arial" w:hAnsi="Arial" w:cs="Arial"/>
+          <w:sz w:val="24"/>
+          <w:szCs w:val="24"/>
+        </w:rPr>
+      </w:pPr>
+    </w:p>
+    <w:p>
+      <w:pPr>
+        <w:pStyle w:val="ListParagraph"/>
+        <w:spacing w:line="360" w:lineRule="auto"/>
+        <w:jc w:val="both"/>
+        <w:rPr>
+          <w:rFonts w:ascii="Arial" w:hAnsi="Arial" w:cs="Arial"/>
+          <w:sz w:val="24"/>
+          <w:szCs w:val="24"/>
+        </w:rPr>
+      </w:pPr>
+    </w:p>
+    <w:p>
+      <w:pPr>
+        <w:pStyle w:val="ListParagraph"/>
+        <w:spacing w:line="360" w:lineRule="auto"/>
+        <w:jc w:val="both"/>
+        <w:rPr>
+          <w:rFonts w:ascii="Arial" w:hAnsi="Arial" w:cs="Arial"/>
+          <w:sz w:val="24"/>
+          <w:szCs w:val="24"/>
+        </w:rPr>
+      </w:pPr>
+    </w:p>
+    <w:p>
+      <w:pPr>
+        <w:pStyle w:val="ListParagraph"/>
+        <w:spacing w:line="360" w:lineRule="auto"/>
+        <w:jc w:val="both"/>
+        <w:rPr>
+          <w:rFonts w:ascii="Arial" w:hAnsi="Arial" w:cs="Arial"/>
+          <w:sz w:val="24"/>
+          <w:szCs w:val="24"/>
+        </w:rPr>
+      </w:pPr>
+    </w:p>
+    <w:p>
+      <w:pPr>
+        <w:pStyle w:val="ListParagraph"/>
+        <w:spacing w:line="360" w:lineRule="auto"/>
+        <w:jc w:val="both"/>
+        <w:rPr>
+          <w:rFonts w:ascii="Arial" w:hAnsi="Arial" w:cs="Arial"/>
+          <w:sz w:val="24"/>
+          <w:szCs w:val="24"/>
+        </w:rPr>
+      </w:pPr>
+    </w:p>
+    <w:p>
+      <w:pPr>
+        <w:pStyle w:val="ListParagraph"/>
         <w:spacing w:line="360" w:lineRule="auto"/>
         <w:jc w:val="both"/>
         <w:rPr>
@@ -7479,7 +7529,7 @@
 </file>
 
 <file path=word/endnotes.xml><?xml version="1.0" encoding="utf-8"?>
-<w:endnotes xmlns:wpc="http://schemas.microsoft.com/office/word/2010/wordprocessingCanvas" xmlns:mc="http://schemas.openxmlformats.org/markup-compatibility/2006" xmlns:o="urn:schemas-microsoft-com:office:office" xmlns:r="http://schemas.openxmlformats.org/officeDocument/2006/relationships" xmlns:m="http://schemas.openxmlformats.org/officeDocument/2006/math" xmlns:v="urn:schemas-microsoft-com:vml" xmlns:wp14="http://schemas.microsoft.com/office/word/2010/wordprocessingDrawing" xmlns:wp="http://schemas.openxmlformats.org/drawingml/2006/wordprocessingDrawing" xmlns:w10="urn:schemas-microsoft-com:office:word" xmlns:w="http://schemas.openxmlformats.org/wordprocessingml/2006/main" xmlns:w14="http://schemas.microsoft.com/office/word/2010/wordml" xmlns:w15="http://schemas.microsoft.com/office/word/2012/wordml" xmlns:wpg="http://schemas.microsoft.com/office/word/2010/wordprocessingGroup" xmlns:wpi="http://schemas.microsoft.com/office/word/2010/wordprocessingInk" xmlns:wne="http://schemas.microsoft.com/office/word/2006/wordml" xmlns:wps="http://schemas.microsoft.com/office/word/2010/wordprocessingShape" mc:Ignorable="w14 w15 wp14">
+<w:endnotes xmlns:wpc="http://schemas.microsoft.com/office/word/2010/wordprocessingCanvas" xmlns:cx="http://schemas.microsoft.com/office/drawing/2014/chartex" xmlns:cx1="http://schemas.microsoft.com/office/drawing/2015/9/8/chartex" xmlns:cx2="http://schemas.microsoft.com/office/drawing/2015/10/21/chartex" xmlns:cx3="http://schemas.microsoft.com/office/drawing/2016/5/9/chartex" xmlns:cx4="http://schemas.microsoft.com/office/drawing/2016/5/10/chartex" xmlns:cx5="http://schemas.microsoft.com/office/drawing/2016/5/11/chartex" xmlns:cx6="http://schemas.microsoft.com/office/drawing/2016/5/12/chartex" xmlns:cx7="http://schemas.microsoft.com/office/drawing/2016/5/13/chartex" xmlns:cx8="http://schemas.microsoft.com/office/drawing/2016/5/14/chartex" xmlns:mc="http://schemas.openxmlformats.org/markup-compatibility/2006" xmlns:aink="http://schemas.microsoft.com/office/drawing/2016/ink" xmlns:am3d="http://schemas.microsoft.com/office/drawing/2017/model3d" xmlns:o="urn:schemas-microsoft-com:office:office" xmlns:r="http://schemas.openxmlformats.org/officeDocument/2006/relationships" xmlns:m="http://schemas.openxmlformats.org/officeDocument/2006/math" xmlns:v="urn:schemas-microsoft-com:vml" xmlns:wp14="http://schemas.microsoft.com/office/word/2010/wordprocessingDrawing" xmlns:wp="http://schemas.openxmlformats.org/drawingml/2006/wordprocessingDrawing" xmlns:w10="urn:schemas-microsoft-com:office:word" xmlns:w="http://schemas.openxmlformats.org/wordprocessingml/2006/main" xmlns:w14="http://schemas.microsoft.com/office/word/2010/wordml" xmlns:w15="http://schemas.microsoft.com/office/word/2012/wordml" xmlns:w16cid="http://schemas.microsoft.com/office/word/2016/wordml/cid" xmlns:w16se="http://schemas.microsoft.com/office/word/2015/wordml/symex" xmlns:wpg="http://schemas.microsoft.com/office/word/2010/wordprocessingGroup" xmlns:wpi="http://schemas.microsoft.com/office/word/2010/wordprocessingInk" xmlns:wne="http://schemas.microsoft.com/office/word/2006/wordml" xmlns:wps="http://schemas.microsoft.com/office/word/2010/wordprocessingShape" mc:Ignorable="w14 w15 w16se w16cid wp14">
   <w:endnote w:type="separator" w:id="-1">
     <w:p>
       <w:pPr>
@@ -7504,7 +7554,7 @@
 </file>
 
 <file path=word/footnotes.xml><?xml version="1.0" encoding="utf-8"?>
-<w:footnotes xmlns:wpc="http://schemas.microsoft.com/office/word/2010/wordprocessingCanvas" xmlns:mc="http://schemas.openxmlformats.org/markup-compatibility/2006" xmlns:o="urn:schemas-microsoft-com:office:office" xmlns:r="http://schemas.openxmlformats.org/officeDocument/2006/relationships" xmlns:m="http://schemas.openxmlformats.org/officeDocument/2006/math" xmlns:v="urn:schemas-microsoft-com:vml" xmlns:wp14="http://schemas.microsoft.com/office/word/2010/wordprocessingDrawing" xmlns:wp="http://schemas.openxmlformats.org/drawingml/2006/wordprocessingDrawing" xmlns:w10="urn:schemas-microsoft-com:office:word" xmlns:w="http://schemas.openxmlformats.org/wordprocessingml/2006/main" xmlns:w14="http://schemas.microsoft.com/office/word/2010/wordml" xmlns:w15="http://schemas.microsoft.com/office/word/2012/wordml" xmlns:wpg="http://schemas.microsoft.com/office/word/2010/wordprocessingGroup" xmlns:wpi="http://schemas.microsoft.com/office/word/2010/wordprocessingInk" xmlns:wne="http://schemas.microsoft.com/office/word/2006/wordml" xmlns:wps="http://schemas.microsoft.com/office/word/2010/wordprocessingShape" mc:Ignorable="w14 w15 wp14">
+<w:footnotes xmlns:wpc="http://schemas.microsoft.com/office/word/2010/wordprocessingCanvas" xmlns:cx="http://schemas.microsoft.com/office/drawing/2014/chartex" xmlns:cx1="http://schemas.microsoft.com/office/drawing/2015/9/8/chartex" xmlns:cx2="http://schemas.microsoft.com/office/drawing/2015/10/21/chartex" xmlns:cx3="http://schemas.microsoft.com/office/drawing/2016/5/9/chartex" xmlns:cx4="http://schemas.microsoft.com/office/drawing/2016/5/10/chartex" xmlns:cx5="http://schemas.microsoft.com/office/drawing/2016/5/11/chartex" xmlns:cx6="http://schemas.microsoft.com/office/drawing/2016/5/12/chartex" xmlns:cx7="http://schemas.microsoft.com/office/drawing/2016/5/13/chartex" xmlns:cx8="http://schemas.microsoft.com/office/drawing/2016/5/14/chartex" xmlns:mc="http://schemas.openxmlformats.org/markup-compatibility/2006" xmlns:aink="http://schemas.microsoft.com/office/drawing/2016/ink" xmlns:am3d="http://schemas.microsoft.com/office/drawing/2017/model3d" xmlns:o="urn:schemas-microsoft-com:office:office" xmlns:r="http://schemas.openxmlformats.org/officeDocument/2006/relationships" xmlns:m="http://schemas.openxmlformats.org/officeDocument/2006/math" xmlns:v="urn:schemas-microsoft-com:vml" xmlns:wp14="http://schemas.microsoft.com/office/word/2010/wordprocessingDrawing" xmlns:wp="http://schemas.openxmlformats.org/drawingml/2006/wordprocessingDrawing" xmlns:w10="urn:schemas-microsoft-com:office:word" xmlns:w="http://schemas.openxmlformats.org/wordprocessingml/2006/main" xmlns:w14="http://schemas.microsoft.com/office/word/2010/wordml" xmlns:w15="http://schemas.microsoft.com/office/word/2012/wordml" xmlns:w16cid="http://schemas.microsoft.com/office/word/2016/wordml/cid" xmlns:w16se="http://schemas.microsoft.com/office/word/2015/wordml/symex" xmlns:wpg="http://schemas.microsoft.com/office/word/2010/wordprocessingGroup" xmlns:wpi="http://schemas.microsoft.com/office/word/2010/wordprocessingInk" xmlns:wne="http://schemas.microsoft.com/office/word/2006/wordml" xmlns:wps="http://schemas.microsoft.com/office/word/2010/wordprocessingShape" mc:Ignorable="w14 w15 w16se w16cid wp14">
   <w:footnote w:type="separator" w:id="-1">
     <w:p>
       <w:pPr>
@@ -7528,14 +7578,14 @@
   <w:footnote w:id="1">
     <w:p>
       <w:pPr>
-        <w:pStyle w:val="Textonotapie"/>
-        <w:rPr>
-          <w:rFonts w:ascii="Arial" w:hAnsi="Arial" w:cs="Arial"/>
-        </w:rPr>
-      </w:pPr>
-      <w:r>
-        <w:rPr>
-          <w:rStyle w:val="Refdenotaalpie"/>
+        <w:pStyle w:val="FootnoteText"/>
+        <w:rPr>
+          <w:rFonts w:ascii="Arial" w:hAnsi="Arial" w:cs="Arial"/>
+        </w:rPr>
+      </w:pPr>
+      <w:r>
+        <w:rPr>
+          <w:rStyle w:val="FootnoteReference"/>
         </w:rPr>
         <w:footnoteRef/>
       </w:r>
@@ -7552,8 +7602,44 @@
         <w:rPr>
           <w:rFonts w:ascii="Arial" w:hAnsi="Arial" w:cs="Arial"/>
         </w:rPr>
-        <w:t>DELOITTE TOUCHE TOHMATSU LIMITED</w:t>
-      </w:r>
+        <w:t xml:space="preserve">DELOITTE </w:t>
+      </w:r>
+      <w:proofErr w:type="spellStart"/>
+      <w:r>
+        <w:rPr>
+          <w:rFonts w:ascii="Arial" w:hAnsi="Arial" w:cs="Arial"/>
+        </w:rPr>
+        <w:t>TOUCHE</w:t>
+      </w:r>
+      <w:proofErr w:type="spellEnd"/>
+      <w:r>
+        <w:rPr>
+          <w:rFonts w:ascii="Arial" w:hAnsi="Arial" w:cs="Arial"/>
+        </w:rPr>
+        <w:t xml:space="preserve"> </w:t>
+      </w:r>
+      <w:proofErr w:type="spellStart"/>
+      <w:r>
+        <w:rPr>
+          <w:rFonts w:ascii="Arial" w:hAnsi="Arial" w:cs="Arial"/>
+        </w:rPr>
+        <w:t>TOHMATSU</w:t>
+      </w:r>
+      <w:proofErr w:type="spellEnd"/>
+      <w:r>
+        <w:rPr>
+          <w:rFonts w:ascii="Arial" w:hAnsi="Arial" w:cs="Arial"/>
+        </w:rPr>
+        <w:t xml:space="preserve"> </w:t>
+      </w:r>
+      <w:proofErr w:type="spellStart"/>
+      <w:r>
+        <w:rPr>
+          <w:rFonts w:ascii="Arial" w:hAnsi="Arial" w:cs="Arial"/>
+        </w:rPr>
+        <w:t>LIMITED</w:t>
+      </w:r>
+      <w:proofErr w:type="spellEnd"/>
       <w:r>
         <w:rPr>
           <w:rFonts w:ascii="Arial" w:hAnsi="Arial" w:cs="Arial"/>
@@ -7587,7 +7673,7 @@
       <w:hyperlink r:id="rId1" w:history="1">
         <w:r>
           <w:rPr>
-            <w:rStyle w:val="Hipervnculo"/>
+            <w:rStyle w:val="Hyperlink"/>
             <w:rFonts w:ascii="Arial" w:hAnsi="Arial" w:cs="Arial"/>
           </w:rPr>
           <w:t>https://www2.deloitte.com/content/dam/Deloitte/co/Documents/technology-media-telecommunications/Consumo%20movil(VF1).pdf</w:t>
@@ -7610,14 +7696,14 @@
   <w:footnote w:id="2">
     <w:p>
       <w:pPr>
-        <w:pStyle w:val="Textonotapie"/>
-        <w:rPr>
-          <w:rFonts w:ascii="Arial" w:hAnsi="Arial" w:cs="Arial"/>
-        </w:rPr>
-      </w:pPr>
-      <w:r>
-        <w:rPr>
-          <w:rStyle w:val="Refdenotaalpie"/>
+        <w:pStyle w:val="FootnoteText"/>
+        <w:rPr>
+          <w:rFonts w:ascii="Arial" w:hAnsi="Arial" w:cs="Arial"/>
+        </w:rPr>
+      </w:pPr>
+      <w:r>
+        <w:rPr>
+          <w:rStyle w:val="FootnoteReference"/>
           <w:rFonts w:ascii="Arial" w:hAnsi="Arial" w:cs="Arial"/>
         </w:rPr>
         <w:footnoteRef/>
@@ -7628,11 +7714,33 @@
         </w:rPr>
         <w:t xml:space="preserve"> </w:t>
       </w:r>
-      <w:r>
-        <w:rPr>
-          <w:rFonts w:ascii="Arial" w:hAnsi="Arial" w:cs="Arial"/>
-        </w:rPr>
-        <w:t>LIHT SOLUTIONS, S.L. Integración de sistemas web y móviles</w:t>
+      <w:proofErr w:type="spellStart"/>
+      <w:r>
+        <w:rPr>
+          <w:rFonts w:ascii="Arial" w:hAnsi="Arial" w:cs="Arial"/>
+        </w:rPr>
+        <w:t>LIHT</w:t>
+      </w:r>
+      <w:proofErr w:type="spellEnd"/>
+      <w:r>
+        <w:rPr>
+          <w:rFonts w:ascii="Arial" w:hAnsi="Arial" w:cs="Arial"/>
+        </w:rPr>
+        <w:t xml:space="preserve"> </w:t>
+      </w:r>
+      <w:proofErr w:type="spellStart"/>
+      <w:r>
+        <w:rPr>
+          <w:rFonts w:ascii="Arial" w:hAnsi="Arial" w:cs="Arial"/>
+        </w:rPr>
+        <w:t>SOLUTIONS</w:t>
+      </w:r>
+      <w:proofErr w:type="spellEnd"/>
+      <w:r>
+        <w:rPr>
+          <w:rFonts w:ascii="Arial" w:hAnsi="Arial" w:cs="Arial"/>
+        </w:rPr>
+        <w:t>, S.L. Integración de sistemas web y móviles</w:t>
       </w:r>
       <w:r>
         <w:rPr>
@@ -7643,7 +7751,7 @@
     </w:p>
     <w:p>
       <w:pPr>
-        <w:pStyle w:val="Textonotapie"/>
+        <w:pStyle w:val="FootnoteText"/>
         <w:rPr>
           <w:rFonts w:ascii="Arial" w:hAnsi="Arial" w:cs="Arial"/>
         </w:rPr>
@@ -7663,7 +7771,7 @@
       <w:hyperlink r:id="rId2" w:history="1">
         <w:r>
           <w:rPr>
-            <w:rStyle w:val="Hipervnculo"/>
+            <w:rStyle w:val="Hyperlink"/>
             <w:rFonts w:ascii="Arial" w:hAnsi="Arial" w:cs="Arial"/>
           </w:rPr>
           <w:t>http://www.liht.com/aplicaciones-moviles/integracion-de-sistemas-web-y-moviles/</w:t>
@@ -7680,14 +7788,14 @@
   <w:footnote w:id="3">
     <w:p>
       <w:pPr>
-        <w:pStyle w:val="Textonotapie"/>
-        <w:rPr>
-          <w:rFonts w:ascii="Arial" w:hAnsi="Arial" w:cs="Arial"/>
-        </w:rPr>
-      </w:pPr>
-      <w:r>
-        <w:rPr>
-          <w:rStyle w:val="Refdenotaalpie"/>
+        <w:pStyle w:val="FootnoteText"/>
+        <w:rPr>
+          <w:rFonts w:ascii="Arial" w:hAnsi="Arial" w:cs="Arial"/>
+        </w:rPr>
+      </w:pPr>
+      <w:r>
+        <w:rPr>
+          <w:rStyle w:val="FootnoteReference"/>
           <w:rFonts w:ascii="Arial" w:hAnsi="Arial" w:cs="Arial"/>
         </w:rPr>
         <w:footnoteRef/>
@@ -7698,12 +7806,14 @@
         </w:rPr>
         <w:t xml:space="preserve"> </w:t>
       </w:r>
+      <w:proofErr w:type="spellStart"/>
       <w:r>
         <w:rPr>
           <w:rFonts w:ascii="Arial" w:hAnsi="Arial" w:cs="Arial"/>
         </w:rPr>
         <w:t>COLPRENSA</w:t>
       </w:r>
+      <w:proofErr w:type="spellEnd"/>
       <w:r>
         <w:rPr>
           <w:rFonts w:ascii="Arial" w:hAnsi="Arial" w:cs="Arial"/>
@@ -7725,7 +7835,7 @@
     </w:p>
     <w:p>
       <w:pPr>
-        <w:pStyle w:val="Textonotapie"/>
+        <w:pStyle w:val="FootnoteText"/>
         <w:rPr>
           <w:rFonts w:ascii="Arial" w:hAnsi="Arial" w:cs="Arial"/>
         </w:rPr>
@@ -7739,7 +7849,7 @@
       <w:hyperlink r:id="rId3" w:history="1">
         <w:r>
           <w:rPr>
-            <w:rStyle w:val="Hipervnculo"/>
+            <w:rStyle w:val="Hyperlink"/>
             <w:rFonts w:ascii="Arial" w:hAnsi="Arial" w:cs="Arial"/>
           </w:rPr>
           <w:t>http://www.elcolombiano.com/negocios/colombia-cerrara-el-ano-con-33-millones-de-usuarios-de-celular-DF5645630</w:t>
@@ -7760,21 +7870,21 @@
     </w:p>
     <w:p>
       <w:pPr>
-        <w:pStyle w:val="Textonotapie"/>
+        <w:pStyle w:val="FootnoteText"/>
       </w:pPr>
     </w:p>
   </w:footnote>
   <w:footnote w:id="4">
     <w:p>
       <w:pPr>
-        <w:pStyle w:val="Textonotapie"/>
-        <w:rPr>
-          <w:rFonts w:ascii="Arial" w:hAnsi="Arial" w:cs="Arial"/>
-        </w:rPr>
-      </w:pPr>
-      <w:r>
-        <w:rPr>
-          <w:rStyle w:val="Refdenotaalpie"/>
+        <w:pStyle w:val="FootnoteText"/>
+        <w:rPr>
+          <w:rFonts w:ascii="Arial" w:hAnsi="Arial" w:cs="Arial"/>
+        </w:rPr>
+      </w:pPr>
+      <w:r>
+        <w:rPr>
+          <w:rStyle w:val="FootnoteReference"/>
         </w:rPr>
         <w:footnoteRef/>
       </w:r>
@@ -7790,7 +7900,7 @@
     </w:p>
     <w:p>
       <w:pPr>
-        <w:pStyle w:val="Textonotapie"/>
+        <w:pStyle w:val="FootnoteText"/>
       </w:pPr>
       <w:r>
         <w:rPr>
@@ -7801,7 +7911,7 @@
       <w:hyperlink r:id="rId4" w:history="1">
         <w:r>
           <w:rPr>
-            <w:rStyle w:val="Hipervnculo"/>
+            <w:rStyle w:val="Hyperlink"/>
             <w:rFonts w:ascii="Arial" w:hAnsi="Arial" w:cs="Arial"/>
           </w:rPr>
           <w:t>http://www.eltiempo.com/tecnosfera/novedades-tecnologia/habitos-de-consumo-en-el-uso-de-dispositivos-moviles-en-colombia-96270</w:t>
@@ -7818,14 +7928,14 @@
   <w:footnote w:id="5">
     <w:p>
       <w:pPr>
-        <w:pStyle w:val="Textonotapie"/>
-        <w:rPr>
-          <w:rFonts w:ascii="Arial" w:hAnsi="Arial" w:cs="Arial"/>
-        </w:rPr>
-      </w:pPr>
-      <w:r>
-        <w:rPr>
-          <w:rStyle w:val="Refdenotaalpie"/>
+        <w:pStyle w:val="FootnoteText"/>
+        <w:rPr>
+          <w:rFonts w:ascii="Arial" w:hAnsi="Arial" w:cs="Arial"/>
+        </w:rPr>
+      </w:pPr>
+      <w:r>
+        <w:rPr>
+          <w:rStyle w:val="FootnoteReference"/>
         </w:rPr>
         <w:footnoteRef/>
       </w:r>
@@ -7835,16 +7945,24 @@
       <w:r>
         <w:t> </w:t>
       </w:r>
-      <w:r>
-        <w:rPr>
-          <w:rFonts w:ascii="Arial" w:hAnsi="Arial" w:cs="Arial"/>
-        </w:rPr>
-        <w:t>Lancetalent - Talento Digital. Las 8 Ventajas De Tener Una Aplicación Móvil Para Tu Empresa.</w:t>
-      </w:r>
-    </w:p>
-    <w:p>
-      <w:pPr>
-        <w:pStyle w:val="Textonotapie"/>
+      <w:proofErr w:type="spellStart"/>
+      <w:r>
+        <w:rPr>
+          <w:rFonts w:ascii="Arial" w:hAnsi="Arial" w:cs="Arial"/>
+        </w:rPr>
+        <w:t>Lancetalent</w:t>
+      </w:r>
+      <w:proofErr w:type="spellEnd"/>
+      <w:r>
+        <w:rPr>
+          <w:rFonts w:ascii="Arial" w:hAnsi="Arial" w:cs="Arial"/>
+        </w:rPr>
+        <w:t xml:space="preserve"> - Talento Digital. Las 8 Ventajas De Tener Una Aplicación Móvil Para Tu Empresa.</w:t>
+      </w:r>
+    </w:p>
+    <w:p>
+      <w:pPr>
+        <w:pStyle w:val="FootnoteText"/>
         <w:rPr>
           <w:rFonts w:ascii="Arial" w:hAnsi="Arial" w:cs="Arial"/>
         </w:rPr>
@@ -7858,7 +7976,7 @@
       <w:hyperlink r:id="rId5" w:history="1">
         <w:r>
           <w:rPr>
-            <w:rStyle w:val="Hipervnculo"/>
+            <w:rStyle w:val="Hyperlink"/>
             <w:rFonts w:ascii="Arial" w:hAnsi="Arial" w:cs="Arial"/>
           </w:rPr>
           <w:t>https://www.lancetalent.com/blog/las-8-ventajas-de-una-aplicacion-movil-para-tu-empresa/</w:t>
@@ -7873,7 +7991,7 @@
     </w:p>
     <w:p>
       <w:pPr>
-        <w:pStyle w:val="Textonotapie"/>
+        <w:pStyle w:val="FootnoteText"/>
         <w:rPr>
           <w:rFonts w:ascii="Arial" w:hAnsi="Arial" w:cs="Arial"/>
         </w:rPr>
@@ -7887,7 +8005,7 @@
     </w:p>
     <w:p>
       <w:pPr>
-        <w:pStyle w:val="Textonotapie"/>
+        <w:pStyle w:val="FootnoteText"/>
       </w:pPr>
       <w:r>
         <w:t xml:space="preserve"> </w:t>
@@ -7897,14 +8015,14 @@
   <w:footnote w:id="6">
     <w:p>
       <w:pPr>
-        <w:pStyle w:val="Textonotapie"/>
-        <w:rPr>
-          <w:rFonts w:ascii="Arial" w:hAnsi="Arial" w:cs="Arial"/>
-        </w:rPr>
-      </w:pPr>
-      <w:r>
-        <w:rPr>
-          <w:rStyle w:val="Refdenotaalpie"/>
+        <w:pStyle w:val="FootnoteText"/>
+        <w:rPr>
+          <w:rFonts w:ascii="Arial" w:hAnsi="Arial" w:cs="Arial"/>
+        </w:rPr>
+      </w:pPr>
+      <w:r>
+        <w:rPr>
+          <w:rStyle w:val="FootnoteReference"/>
         </w:rPr>
         <w:footnoteRef/>
       </w:r>
@@ -7912,17 +8030,39 @@
         <w:t xml:space="preserve"> </w:t>
       </w:r>
       <w:bookmarkStart w:id="1" w:name="_Hlk513709534"/>
-      <w:r>
-        <w:rPr>
-          <w:rFonts w:ascii="Arial" w:hAnsi="Arial" w:cs="Arial"/>
-        </w:rPr>
-        <w:t>Acercate a las TIC. Uso de dispositivos moviles.</w:t>
+      <w:proofErr w:type="spellStart"/>
+      <w:r>
+        <w:rPr>
+          <w:rFonts w:ascii="Arial" w:hAnsi="Arial" w:cs="Arial"/>
+        </w:rPr>
+        <w:t>Acercate</w:t>
+      </w:r>
+      <w:proofErr w:type="spellEnd"/>
+      <w:r>
+        <w:rPr>
+          <w:rFonts w:ascii="Arial" w:hAnsi="Arial" w:cs="Arial"/>
+        </w:rPr>
+        <w:t xml:space="preserve"> a las TIC. Uso de dispositivos </w:t>
+      </w:r>
+      <w:proofErr w:type="spellStart"/>
+      <w:r>
+        <w:rPr>
+          <w:rFonts w:ascii="Arial" w:hAnsi="Arial" w:cs="Arial"/>
+        </w:rPr>
+        <w:t>moviles</w:t>
+      </w:r>
+      <w:proofErr w:type="spellEnd"/>
+      <w:r>
+        <w:rPr>
+          <w:rFonts w:ascii="Arial" w:hAnsi="Arial" w:cs="Arial"/>
+        </w:rPr>
+        <w:t>.</w:t>
       </w:r>
     </w:p>
     <w:bookmarkEnd w:id="1"/>
     <w:p>
       <w:pPr>
-        <w:pStyle w:val="Textonotapie"/>
+        <w:pStyle w:val="FootnoteText"/>
         <w:rPr>
           <w:rFonts w:ascii="Arial" w:hAnsi="Arial" w:cs="Arial"/>
         </w:rPr>
@@ -7936,7 +8076,7 @@
       <w:hyperlink r:id="rId6" w:history="1">
         <w:r>
           <w:rPr>
-            <w:rStyle w:val="Hipervnculo"/>
+            <w:rStyle w:val="Hyperlink"/>
             <w:rFonts w:ascii="Arial" w:hAnsi="Arial" w:cs="Arial"/>
           </w:rPr>
           <w:t>https://www.navarra.es/NR/rdonlyres/48F9746B-080C-4DEA-BD95-A5B6E01797E1/315641/7Usodedispositivosmoviles.pdf</w:t>
@@ -7951,7 +8091,7 @@
     </w:p>
     <w:p>
       <w:pPr>
-        <w:pStyle w:val="Textonotapie"/>
+        <w:pStyle w:val="FootnoteText"/>
         <w:rPr>
           <w:rFonts w:ascii="Arial" w:hAnsi="Arial" w:cs="Arial"/>
         </w:rPr>
@@ -7971,7 +8111,7 @@
       </w:pPr>
       <w:r>
         <w:rPr>
-          <w:rStyle w:val="Refdenotaalpie"/>
+          <w:rStyle w:val="FootnoteReference"/>
           <w:rFonts w:ascii="Arial" w:hAnsi="Arial" w:cs="Arial"/>
           <w:sz w:val="20"/>
           <w:szCs w:val="20"/>
@@ -7984,21 +8124,39 @@
           <w:sz w:val="20"/>
           <w:szCs w:val="20"/>
         </w:rPr>
-        <w:t>Doctora en Comunicación de la Universidad Autónoma de Barcelona y coordinadora de la investigación ‘Alfabetización y dispositivos móviles’ de la Universidad Pontificia Bolivariana (UPB) http://www.universidad.edu.co/index.php/historial-de-noticias/65-noticias-2014/10622-las-universidades-se-apuntan-a-la-era-de-las-apps</w:t>
+        <w:t>Doctora en Comunicación de la Universidad Autónoma de Barcelona y coordinadora de la investigación ‘Alfabetización y dispositivos móviles’ de la Universidad Pontificia Bolivariana (</w:t>
+      </w:r>
+      <w:proofErr w:type="spellStart"/>
+      <w:r>
+        <w:rPr>
+          <w:rFonts w:ascii="Arial" w:hAnsi="Arial" w:cs="Arial"/>
+          <w:sz w:val="20"/>
+          <w:szCs w:val="20"/>
+        </w:rPr>
+        <w:t>UPB</w:t>
+      </w:r>
+      <w:proofErr w:type="spellEnd"/>
+      <w:r>
+        <w:rPr>
+          <w:rFonts w:ascii="Arial" w:hAnsi="Arial" w:cs="Arial"/>
+          <w:sz w:val="20"/>
+          <w:szCs w:val="20"/>
+        </w:rPr>
+        <w:t>) http://www.universidad.edu.co/index.php/historial-de-noticias/65-noticias-2014/10622-las-universidades-se-apuntan-a-la-era-de-las-apps</w:t>
       </w:r>
     </w:p>
   </w:footnote>
   <w:footnote w:id="8">
     <w:p>
       <w:pPr>
-        <w:pStyle w:val="Textonotapie"/>
-        <w:rPr>
-          <w:rFonts w:ascii="Arial" w:hAnsi="Arial" w:cs="Arial"/>
-        </w:rPr>
-      </w:pPr>
-      <w:r>
-        <w:rPr>
-          <w:rStyle w:val="Refdenotaalpie"/>
+        <w:pStyle w:val="FootnoteText"/>
+        <w:rPr>
+          <w:rFonts w:ascii="Arial" w:hAnsi="Arial" w:cs="Arial"/>
+        </w:rPr>
+      </w:pPr>
+      <w:r>
+        <w:rPr>
+          <w:rStyle w:val="FootnoteReference"/>
           <w:rFonts w:ascii="Arial" w:hAnsi="Arial" w:cs="Arial"/>
         </w:rPr>
         <w:footnoteRef/>
@@ -8009,16 +8167,24 @@
         </w:rPr>
         <w:t xml:space="preserve"> </w:t>
       </w:r>
-      <w:r>
-        <w:rPr>
-          <w:rFonts w:ascii="Arial" w:hAnsi="Arial" w:cs="Arial"/>
-        </w:rPr>
-        <w:t>RAMIREZ, Piedad. Importancia de las aplicaciones móviles en la actualidad. &lt;</w:t>
+      <w:proofErr w:type="spellStart"/>
+      <w:r>
+        <w:rPr>
+          <w:rFonts w:ascii="Arial" w:hAnsi="Arial" w:cs="Arial"/>
+        </w:rPr>
+        <w:t>RAMIREZ</w:t>
+      </w:r>
+      <w:proofErr w:type="spellEnd"/>
+      <w:r>
+        <w:rPr>
+          <w:rFonts w:ascii="Arial" w:hAnsi="Arial" w:cs="Arial"/>
+        </w:rPr>
+        <w:t>, Piedad. Importancia de las aplicaciones móviles en la actualidad. &lt;</w:t>
       </w:r>
       <w:hyperlink r:id="rId7" w:history="1">
         <w:r>
           <w:rPr>
-            <w:rStyle w:val="Hipervnculo"/>
+            <w:rStyle w:val="Hyperlink"/>
             <w:rFonts w:ascii="Arial" w:hAnsi="Arial" w:cs="Arial"/>
           </w:rPr>
           <w:t>https://fireosoft.com.co/blogs/importancia-aplicaciones-moviles/</w:t>
@@ -8033,7 +8199,7 @@
     </w:p>
     <w:p>
       <w:pPr>
-        <w:pStyle w:val="Textonotapie"/>
+        <w:pStyle w:val="FootnoteText"/>
       </w:pPr>
     </w:p>
   </w:footnote>
@@ -8041,8 +8207,8 @@
 </file>
 
 <file path=word/numbering.xml><?xml version="1.0" encoding="utf-8"?>
-<w:numbering xmlns:wpc="http://schemas.microsoft.com/office/word/2010/wordprocessingCanvas" xmlns:mc="http://schemas.openxmlformats.org/markup-compatibility/2006" xmlns:o="urn:schemas-microsoft-com:office:office" xmlns:r="http://schemas.openxmlformats.org/officeDocument/2006/relationships" xmlns:m="http://schemas.openxmlformats.org/officeDocument/2006/math" xmlns:v="urn:schemas-microsoft-com:vml" xmlns:wp14="http://schemas.microsoft.com/office/word/2010/wordprocessingDrawing" xmlns:wp="http://schemas.openxmlformats.org/drawingml/2006/wordprocessingDrawing" xmlns:w10="urn:schemas-microsoft-com:office:word" xmlns:w="http://schemas.openxmlformats.org/wordprocessingml/2006/main" xmlns:w14="http://schemas.microsoft.com/office/word/2010/wordml" xmlns:w15="http://schemas.microsoft.com/office/word/2012/wordml" xmlns:wpg="http://schemas.microsoft.com/office/word/2010/wordprocessingGroup" xmlns:wpi="http://schemas.microsoft.com/office/word/2010/wordprocessingInk" xmlns:wne="http://schemas.microsoft.com/office/word/2006/wordml" xmlns:wps="http://schemas.microsoft.com/office/word/2010/wordprocessingShape" mc:Ignorable="w14 w15 wp14">
-  <w:abstractNum w:abstractNumId="0">
+<w:numbering xmlns:wpc="http://schemas.microsoft.com/office/word/2010/wordprocessingCanvas" xmlns:cx="http://schemas.microsoft.com/office/drawing/2014/chartex" xmlns:cx1="http://schemas.microsoft.com/office/drawing/2015/9/8/chartex" xmlns:cx2="http://schemas.microsoft.com/office/drawing/2015/10/21/chartex" xmlns:cx3="http://schemas.microsoft.com/office/drawing/2016/5/9/chartex" xmlns:cx4="http://schemas.microsoft.com/office/drawing/2016/5/10/chartex" xmlns:cx5="http://schemas.microsoft.com/office/drawing/2016/5/11/chartex" xmlns:cx6="http://schemas.microsoft.com/office/drawing/2016/5/12/chartex" xmlns:cx7="http://schemas.microsoft.com/office/drawing/2016/5/13/chartex" xmlns:cx8="http://schemas.microsoft.com/office/drawing/2016/5/14/chartex" xmlns:mc="http://schemas.openxmlformats.org/markup-compatibility/2006" xmlns:aink="http://schemas.microsoft.com/office/drawing/2016/ink" xmlns:am3d="http://schemas.microsoft.com/office/drawing/2017/model3d" xmlns:o="urn:schemas-microsoft-com:office:office" xmlns:r="http://schemas.openxmlformats.org/officeDocument/2006/relationships" xmlns:m="http://schemas.openxmlformats.org/officeDocument/2006/math" xmlns:v="urn:schemas-microsoft-com:vml" xmlns:wp14="http://schemas.microsoft.com/office/word/2010/wordprocessingDrawing" xmlns:wp="http://schemas.openxmlformats.org/drawingml/2006/wordprocessingDrawing" xmlns:w10="urn:schemas-microsoft-com:office:word" xmlns:w="http://schemas.openxmlformats.org/wordprocessingml/2006/main" xmlns:w14="http://schemas.microsoft.com/office/word/2010/wordml" xmlns:w15="http://schemas.microsoft.com/office/word/2012/wordml" xmlns:w16cid="http://schemas.microsoft.com/office/word/2016/wordml/cid" xmlns:w16se="http://schemas.microsoft.com/office/word/2015/wordml/symex" xmlns:wpg="http://schemas.microsoft.com/office/word/2010/wordprocessingGroup" xmlns:wpi="http://schemas.microsoft.com/office/word/2010/wordprocessingInk" xmlns:wne="http://schemas.microsoft.com/office/word/2006/wordml" xmlns:wps="http://schemas.microsoft.com/office/word/2010/wordprocessingShape" mc:Ignorable="w14 w15 w16se w16cid wp14">
+  <w:abstractNum w:abstractNumId="0" w15:restartNumberingAfterBreak="0">
     <w:nsid w:val="15B1684F"/>
     <w:multiLevelType w:val="hybridMultilevel"/>
     <w:tmpl w:val="F52E8AFA"/>
@@ -8155,7 +8321,7 @@
       </w:rPr>
     </w:lvl>
   </w:abstractNum>
-  <w:abstractNum w:abstractNumId="1">
+  <w:abstractNum w:abstractNumId="1" w15:restartNumberingAfterBreak="0">
     <w:nsid w:val="2327415B"/>
     <w:multiLevelType w:val="hybridMultilevel"/>
     <w:tmpl w:val="E900501A"/>
@@ -8268,7 +8434,7 @@
       </w:rPr>
     </w:lvl>
   </w:abstractNum>
-  <w:abstractNum w:abstractNumId="2">
+  <w:abstractNum w:abstractNumId="2" w15:restartNumberingAfterBreak="0">
     <w:nsid w:val="45BE5138"/>
     <w:multiLevelType w:val="hybridMultilevel"/>
     <w:tmpl w:val="E05E2784"/>
@@ -8357,7 +8523,7 @@
       </w:pPr>
     </w:lvl>
   </w:abstractNum>
-  <w:abstractNum w:abstractNumId="3">
+  <w:abstractNum w:abstractNumId="3" w15:restartNumberingAfterBreak="0">
     <w:nsid w:val="4E7B073A"/>
     <w:multiLevelType w:val="hybridMultilevel"/>
     <w:tmpl w:val="FEE42A50"/>
@@ -8470,7 +8636,7 @@
       </w:rPr>
     </w:lvl>
   </w:abstractNum>
-  <w:abstractNum w:abstractNumId="4">
+  <w:abstractNum w:abstractNumId="4" w15:restartNumberingAfterBreak="0">
     <w:nsid w:val="4EC762CD"/>
     <w:multiLevelType w:val="hybridMultilevel"/>
     <w:tmpl w:val="4FC6F350"/>
@@ -8562,7 +8728,7 @@
       </w:pPr>
     </w:lvl>
   </w:abstractNum>
-  <w:abstractNum w:abstractNumId="5">
+  <w:abstractNum w:abstractNumId="5" w15:restartNumberingAfterBreak="0">
     <w:nsid w:val="6A371C26"/>
     <w:multiLevelType w:val="multilevel"/>
     <w:tmpl w:val="240A001F"/>
@@ -8670,7 +8836,7 @@
 </file>
 
 <file path=word/styles.xml><?xml version="1.0" encoding="utf-8"?>
-<w:styles xmlns:mc="http://schemas.openxmlformats.org/markup-compatibility/2006" xmlns:r="http://schemas.openxmlformats.org/officeDocument/2006/relationships" xmlns:w="http://schemas.openxmlformats.org/wordprocessingml/2006/main" xmlns:w14="http://schemas.microsoft.com/office/word/2010/wordml" xmlns:w15="http://schemas.microsoft.com/office/word/2012/wordml" mc:Ignorable="w14 w15">
+<w:styles xmlns:mc="http://schemas.openxmlformats.org/markup-compatibility/2006" xmlns:r="http://schemas.openxmlformats.org/officeDocument/2006/relationships" xmlns:w="http://schemas.openxmlformats.org/wordprocessingml/2006/main" xmlns:w14="http://schemas.microsoft.com/office/word/2010/wordml" xmlns:w15="http://schemas.microsoft.com/office/word/2012/wordml" xmlns:w16cid="http://schemas.microsoft.com/office/word/2016/wordml/cid" xmlns:w16se="http://schemas.microsoft.com/office/word/2015/wordml/symex" mc:Ignorable="w14 w15 w16se w16cid">
   <w:docDefaults>
     <w:rPrDefault>
       <w:rPr>
@@ -8686,7 +8852,7 @@
       </w:pPr>
     </w:pPrDefault>
   </w:docDefaults>
-  <w:latentStyles w:defLockedState="0" w:defUIPriority="99" w:defSemiHidden="0" w:defUnhideWhenUsed="0" w:defQFormat="0" w:count="371">
+  <w:latentStyles w:defLockedState="0" w:defUIPriority="99" w:defSemiHidden="0" w:defUnhideWhenUsed="0" w:defQFormat="0" w:count="375">
     <w:lsdException w:name="Normal" w:uiPriority="0" w:qFormat="1"/>
     <w:lsdException w:name="heading 1" w:uiPriority="9" w:qFormat="1"/>
     <w:lsdException w:name="heading 2" w:semiHidden="1" w:uiPriority="9" w:unhideWhenUsed="1" w:qFormat="1"/>
@@ -8792,7 +8958,6 @@
     <w:lsdException w:name="HTML Sample" w:semiHidden="1" w:unhideWhenUsed="1"/>
     <w:lsdException w:name="HTML Typewriter" w:semiHidden="1" w:unhideWhenUsed="1"/>
     <w:lsdException w:name="HTML Variable" w:semiHidden="1" w:unhideWhenUsed="1"/>
-    <w:lsdException w:name="Normal Table" w:semiHidden="1" w:unhideWhenUsed="1"/>
     <w:lsdException w:name="annotation subject" w:semiHidden="1" w:unhideWhenUsed="1"/>
     <w:lsdException w:name="No List" w:semiHidden="1" w:unhideWhenUsed="1"/>
     <w:lsdException w:name="Outline List 1" w:semiHidden="1" w:unhideWhenUsed="1"/>
@@ -8836,10 +9001,8 @@
     <w:lsdException w:name="Table Elegant" w:semiHidden="1" w:unhideWhenUsed="1"/>
     <w:lsdException w:name="Table Professional" w:semiHidden="1" w:unhideWhenUsed="1"/>
     <w:lsdException w:name="Table Subtle 1" w:semiHidden="1" w:unhideWhenUsed="1"/>
-    <w:lsdException w:name="Table Subtle 2" w:semiHidden="1" w:unhideWhenUsed="1"/>
     <w:lsdException w:name="Table Web 1" w:semiHidden="1" w:unhideWhenUsed="1"/>
     <w:lsdException w:name="Table Web 2" w:semiHidden="1" w:unhideWhenUsed="1"/>
-    <w:lsdException w:name="Table Web 3" w:semiHidden="1" w:unhideWhenUsed="1"/>
     <w:lsdException w:name="Balloon Text" w:semiHidden="1" w:unhideWhenUsed="1"/>
     <w:lsdException w:name="Table Grid" w:uiPriority="39"/>
     <w:lsdException w:name="Table Theme" w:semiHidden="1" w:unhideWhenUsed="1"/>
@@ -9058,16 +9221,20 @@
     <w:lsdException w:name="List Table 5 Dark Accent 6" w:uiPriority="50"/>
     <w:lsdException w:name="List Table 6 Colorful Accent 6" w:uiPriority="51"/>
     <w:lsdException w:name="List Table 7 Colorful Accent 6" w:uiPriority="52"/>
+    <w:lsdException w:name="Mention" w:semiHidden="1" w:unhideWhenUsed="1"/>
+    <w:lsdException w:name="Smart Hyperlink" w:semiHidden="1" w:unhideWhenUsed="1"/>
+    <w:lsdException w:name="Hashtag" w:semiHidden="1" w:unhideWhenUsed="1"/>
+    <w:lsdException w:name="Unresolved Mention" w:semiHidden="1" w:unhideWhenUsed="1"/>
   </w:latentStyles>
   <w:style w:type="paragraph" w:default="1" w:styleId="Normal">
     <w:name w:val="Normal"/>
     <w:qFormat/>
   </w:style>
-  <w:style w:type="paragraph" w:styleId="Ttulo2">
+  <w:style w:type="paragraph" w:styleId="Heading2">
     <w:name w:val="heading 2"/>
     <w:basedOn w:val="Normal"/>
     <w:next w:val="Normal"/>
-    <w:link w:val="Ttulo2Car"/>
+    <w:link w:val="Heading2Char"/>
     <w:uiPriority w:val="9"/>
     <w:semiHidden/>
     <w:unhideWhenUsed/>
@@ -9086,11 +9253,11 @@
       <w:szCs w:val="26"/>
     </w:rPr>
   </w:style>
-  <w:style w:type="paragraph" w:styleId="Ttulo3">
+  <w:style w:type="paragraph" w:styleId="Heading3">
     <w:name w:val="heading 3"/>
     <w:basedOn w:val="Normal"/>
     <w:next w:val="Normal"/>
-    <w:link w:val="Ttulo3Car"/>
+    <w:link w:val="Heading3Char"/>
     <w:uiPriority w:val="9"/>
     <w:semiHidden/>
     <w:unhideWhenUsed/>
@@ -9109,13 +9276,13 @@
       <w:szCs w:val="24"/>
     </w:rPr>
   </w:style>
-  <w:style w:type="character" w:default="1" w:styleId="Fuentedeprrafopredeter">
+  <w:style w:type="character" w:default="1" w:styleId="DefaultParagraphFont">
     <w:name w:val="Default Paragraph Font"/>
     <w:uiPriority w:val="1"/>
     <w:semiHidden/>
     <w:unhideWhenUsed/>
   </w:style>
-  <w:style w:type="table" w:default="1" w:styleId="Tablanormal">
+  <w:style w:type="table" w:default="1" w:styleId="TableNormal">
     <w:name w:val="Normal Table"/>
     <w:uiPriority w:val="99"/>
     <w:semiHidden/>
@@ -9130,13 +9297,13 @@
       </w:tblCellMar>
     </w:tblPr>
   </w:style>
-  <w:style w:type="numbering" w:default="1" w:styleId="Sinlista">
+  <w:style w:type="numbering" w:default="1" w:styleId="NoList">
     <w:name w:val="No List"/>
     <w:uiPriority w:val="99"/>
     <w:semiHidden/>
     <w:unhideWhenUsed/>
   </w:style>
-  <w:style w:type="paragraph" w:styleId="Prrafodelista">
+  <w:style w:type="paragraph" w:styleId="ListParagraph">
     <w:name w:val="List Paragraph"/>
     <w:basedOn w:val="Normal"/>
     <w:uiPriority w:val="34"/>
@@ -9147,9 +9314,9 @@
       <w:contextualSpacing/>
     </w:pPr>
   </w:style>
-  <w:style w:type="character" w:styleId="Hipervnculo">
+  <w:style w:type="character" w:styleId="Hyperlink">
     <w:name w:val="Hyperlink"/>
-    <w:basedOn w:val="Fuentedeprrafopredeter"/>
+    <w:basedOn w:val="DefaultParagraphFont"/>
     <w:uiPriority w:val="99"/>
     <w:unhideWhenUsed/>
     <w:rsid w:val="002F0715"/>
@@ -9158,9 +9325,9 @@
       <w:u w:val="single"/>
     </w:rPr>
   </w:style>
-  <w:style w:type="character" w:styleId="Hipervnculovisitado">
+  <w:style w:type="character" w:styleId="FollowedHyperlink">
     <w:name w:val="FollowedHyperlink"/>
-    <w:basedOn w:val="Fuentedeprrafopredeter"/>
+    <w:basedOn w:val="DefaultParagraphFont"/>
     <w:uiPriority w:val="99"/>
     <w:semiHidden/>
     <w:unhideWhenUsed/>
@@ -9170,7 +9337,7 @@
       <w:u w:val="single"/>
     </w:rPr>
   </w:style>
-  <w:style w:type="paragraph" w:styleId="Revisin">
+  <w:style w:type="paragraph" w:styleId="Revision">
     <w:name w:val="Revision"/>
     <w:hidden/>
     <w:uiPriority w:val="99"/>
@@ -9180,10 +9347,10 @@
       <w:spacing w:after="0" w:line="240" w:lineRule="auto"/>
     </w:pPr>
   </w:style>
-  <w:style w:type="paragraph" w:styleId="Textodeglobo">
+  <w:style w:type="paragraph" w:styleId="BalloonText">
     <w:name w:val="Balloon Text"/>
     <w:basedOn w:val="Normal"/>
-    <w:link w:val="TextodegloboCar"/>
+    <w:link w:val="BalloonTextChar"/>
     <w:uiPriority w:val="99"/>
     <w:semiHidden/>
     <w:unhideWhenUsed/>
@@ -9197,10 +9364,10 @@
       <w:szCs w:val="18"/>
     </w:rPr>
   </w:style>
-  <w:style w:type="character" w:customStyle="1" w:styleId="TextodegloboCar">
-    <w:name w:val="Texto de globo Car"/>
-    <w:basedOn w:val="Fuentedeprrafopredeter"/>
-    <w:link w:val="Textodeglobo"/>
+  <w:style w:type="character" w:customStyle="1" w:styleId="BalloonTextChar">
+    <w:name w:val="Balloon Text Char"/>
+    <w:basedOn w:val="DefaultParagraphFont"/>
+    <w:link w:val="BalloonText"/>
     <w:uiPriority w:val="99"/>
     <w:semiHidden/>
     <w:rsid w:val="004E7A26"/>
@@ -9210,9 +9377,9 @@
       <w:szCs w:val="18"/>
     </w:rPr>
   </w:style>
-  <w:style w:type="character" w:styleId="nfasis">
+  <w:style w:type="character" w:styleId="Emphasis">
     <w:name w:val="Emphasis"/>
-    <w:basedOn w:val="Fuentedeprrafopredeter"/>
+    <w:basedOn w:val="DefaultParagraphFont"/>
     <w:uiPriority w:val="20"/>
     <w:qFormat/>
     <w:rsid w:val="00E30004"/>
@@ -9221,9 +9388,9 @@
       <w:iCs/>
     </w:rPr>
   </w:style>
-  <w:style w:type="character" w:styleId="Refdecomentario">
+  <w:style w:type="character" w:styleId="CommentReference">
     <w:name w:val="annotation reference"/>
-    <w:basedOn w:val="Fuentedeprrafopredeter"/>
+    <w:basedOn w:val="DefaultParagraphFont"/>
     <w:uiPriority w:val="99"/>
     <w:semiHidden/>
     <w:unhideWhenUsed/>
@@ -9233,10 +9400,10 @@
       <w:szCs w:val="16"/>
     </w:rPr>
   </w:style>
-  <w:style w:type="paragraph" w:styleId="Textocomentario">
+  <w:style w:type="paragraph" w:styleId="CommentText">
     <w:name w:val="annotation text"/>
     <w:basedOn w:val="Normal"/>
-    <w:link w:val="TextocomentarioCar"/>
+    <w:link w:val="CommentTextChar"/>
     <w:uiPriority w:val="99"/>
     <w:semiHidden/>
     <w:unhideWhenUsed/>
@@ -9249,10 +9416,10 @@
       <w:szCs w:val="20"/>
     </w:rPr>
   </w:style>
-  <w:style w:type="character" w:customStyle="1" w:styleId="TextocomentarioCar">
-    <w:name w:val="Texto comentario Car"/>
-    <w:basedOn w:val="Fuentedeprrafopredeter"/>
-    <w:link w:val="Textocomentario"/>
+  <w:style w:type="character" w:customStyle="1" w:styleId="CommentTextChar">
+    <w:name w:val="Comment Text Char"/>
+    <w:basedOn w:val="DefaultParagraphFont"/>
+    <w:link w:val="CommentText"/>
     <w:uiPriority w:val="99"/>
     <w:semiHidden/>
     <w:rsid w:val="00547B8E"/>
@@ -9261,11 +9428,11 @@
       <w:szCs w:val="20"/>
     </w:rPr>
   </w:style>
-  <w:style w:type="paragraph" w:styleId="Asuntodelcomentario">
+  <w:style w:type="paragraph" w:styleId="CommentSubject">
     <w:name w:val="annotation subject"/>
-    <w:basedOn w:val="Textocomentario"/>
-    <w:next w:val="Textocomentario"/>
-    <w:link w:val="AsuntodelcomentarioCar"/>
+    <w:basedOn w:val="CommentText"/>
+    <w:next w:val="CommentText"/>
+    <w:link w:val="CommentSubjectChar"/>
     <w:uiPriority w:val="99"/>
     <w:semiHidden/>
     <w:unhideWhenUsed/>
@@ -9275,10 +9442,10 @@
       <w:bCs/>
     </w:rPr>
   </w:style>
-  <w:style w:type="character" w:customStyle="1" w:styleId="AsuntodelcomentarioCar">
-    <w:name w:val="Asunto del comentario Car"/>
-    <w:basedOn w:val="TextocomentarioCar"/>
-    <w:link w:val="Asuntodelcomentario"/>
+  <w:style w:type="character" w:customStyle="1" w:styleId="CommentSubjectChar">
+    <w:name w:val="Comment Subject Char"/>
+    <w:basedOn w:val="CommentTextChar"/>
+    <w:link w:val="CommentSubject"/>
     <w:uiPriority w:val="99"/>
     <w:semiHidden/>
     <w:rsid w:val="00547B8E"/>
@@ -9289,10 +9456,10 @@
       <w:szCs w:val="20"/>
     </w:rPr>
   </w:style>
-  <w:style w:type="paragraph" w:styleId="Textonotapie">
+  <w:style w:type="paragraph" w:styleId="FootnoteText">
     <w:name w:val="footnote text"/>
     <w:basedOn w:val="Normal"/>
-    <w:link w:val="TextonotapieCar"/>
+    <w:link w:val="FootnoteTextChar"/>
     <w:uiPriority w:val="99"/>
     <w:semiHidden/>
     <w:unhideWhenUsed/>
@@ -9305,10 +9472,10 @@
       <w:szCs w:val="20"/>
     </w:rPr>
   </w:style>
-  <w:style w:type="character" w:customStyle="1" w:styleId="TextonotapieCar">
-    <w:name w:val="Texto nota pie Car"/>
-    <w:basedOn w:val="Fuentedeprrafopredeter"/>
-    <w:link w:val="Textonotapie"/>
+  <w:style w:type="character" w:customStyle="1" w:styleId="FootnoteTextChar">
+    <w:name w:val="Footnote Text Char"/>
+    <w:basedOn w:val="DefaultParagraphFont"/>
+    <w:link w:val="FootnoteText"/>
     <w:uiPriority w:val="99"/>
     <w:semiHidden/>
     <w:rsid w:val="00383BD4"/>
@@ -9317,9 +9484,9 @@
       <w:szCs w:val="20"/>
     </w:rPr>
   </w:style>
-  <w:style w:type="character" w:styleId="Refdenotaalpie">
+  <w:style w:type="character" w:styleId="FootnoteReference">
     <w:name w:val="footnote reference"/>
-    <w:basedOn w:val="Fuentedeprrafopredeter"/>
+    <w:basedOn w:val="DefaultParagraphFont"/>
     <w:uiPriority w:val="99"/>
     <w:semiHidden/>
     <w:unhideWhenUsed/>
@@ -9330,7 +9497,7 @@
   </w:style>
   <w:style w:type="character" w:customStyle="1" w:styleId="Mencinsinresolver1">
     <w:name w:val="Mención sin resolver1"/>
-    <w:basedOn w:val="Fuentedeprrafopredeter"/>
+    <w:basedOn w:val="DefaultParagraphFont"/>
     <w:uiPriority w:val="99"/>
     <w:semiHidden/>
     <w:unhideWhenUsed/>
@@ -9340,10 +9507,10 @@
       <w:shd w:val="clear" w:color="auto" w:fill="E6E6E6"/>
     </w:rPr>
   </w:style>
-  <w:style w:type="paragraph" w:styleId="Textonotaalfinal">
+  <w:style w:type="paragraph" w:styleId="EndnoteText">
     <w:name w:val="endnote text"/>
     <w:basedOn w:val="Normal"/>
-    <w:link w:val="TextonotaalfinalCar"/>
+    <w:link w:val="EndnoteTextChar"/>
     <w:uiPriority w:val="99"/>
     <w:semiHidden/>
     <w:unhideWhenUsed/>
@@ -9356,10 +9523,10 @@
       <w:szCs w:val="20"/>
     </w:rPr>
   </w:style>
-  <w:style w:type="character" w:customStyle="1" w:styleId="TextonotaalfinalCar">
-    <w:name w:val="Texto nota al final Car"/>
-    <w:basedOn w:val="Fuentedeprrafopredeter"/>
-    <w:link w:val="Textonotaalfinal"/>
+  <w:style w:type="character" w:customStyle="1" w:styleId="EndnoteTextChar">
+    <w:name w:val="Endnote Text Char"/>
+    <w:basedOn w:val="DefaultParagraphFont"/>
+    <w:link w:val="EndnoteText"/>
     <w:uiPriority w:val="99"/>
     <w:semiHidden/>
     <w:rsid w:val="00BB3225"/>
@@ -9368,9 +9535,9 @@
       <w:szCs w:val="20"/>
     </w:rPr>
   </w:style>
-  <w:style w:type="character" w:styleId="Refdenotaalfinal">
+  <w:style w:type="character" w:styleId="EndnoteReference">
     <w:name w:val="endnote reference"/>
-    <w:basedOn w:val="Fuentedeprrafopredeter"/>
+    <w:basedOn w:val="DefaultParagraphFont"/>
     <w:uiPriority w:val="99"/>
     <w:semiHidden/>
     <w:unhideWhenUsed/>
@@ -9381,7 +9548,7 @@
   </w:style>
   <w:style w:type="character" w:customStyle="1" w:styleId="UnresolvedMention1">
     <w:name w:val="Unresolved Mention1"/>
-    <w:basedOn w:val="Fuentedeprrafopredeter"/>
+    <w:basedOn w:val="DefaultParagraphFont"/>
     <w:uiPriority w:val="99"/>
     <w:semiHidden/>
     <w:unhideWhenUsed/>
@@ -9391,10 +9558,10 @@
       <w:shd w:val="clear" w:color="auto" w:fill="E6E6E6"/>
     </w:rPr>
   </w:style>
-  <w:style w:type="character" w:customStyle="1" w:styleId="Ttulo2Car">
-    <w:name w:val="Título 2 Car"/>
-    <w:basedOn w:val="Fuentedeprrafopredeter"/>
-    <w:link w:val="Ttulo2"/>
+  <w:style w:type="character" w:customStyle="1" w:styleId="Heading2Char">
+    <w:name w:val="Heading 2 Char"/>
+    <w:basedOn w:val="DefaultParagraphFont"/>
+    <w:link w:val="Heading2"/>
     <w:uiPriority w:val="9"/>
     <w:semiHidden/>
     <w:rsid w:val="00BF14AC"/>
@@ -9405,10 +9572,10 @@
       <w:szCs w:val="26"/>
     </w:rPr>
   </w:style>
-  <w:style w:type="character" w:customStyle="1" w:styleId="Ttulo3Car">
-    <w:name w:val="Título 3 Car"/>
-    <w:basedOn w:val="Fuentedeprrafopredeter"/>
-    <w:link w:val="Ttulo3"/>
+  <w:style w:type="character" w:customStyle="1" w:styleId="Heading3Char">
+    <w:name w:val="Heading 3 Char"/>
+    <w:basedOn w:val="DefaultParagraphFont"/>
+    <w:link w:val="Heading3"/>
     <w:uiPriority w:val="9"/>
     <w:semiHidden/>
     <w:rsid w:val="00B64EC2"/>
@@ -9419,9 +9586,9 @@
       <w:szCs w:val="24"/>
     </w:rPr>
   </w:style>
-  <w:style w:type="character" w:customStyle="1" w:styleId="UnresolvedMention">
-    <w:name w:val="Unresolved Mention"/>
-    <w:basedOn w:val="Fuentedeprrafopredeter"/>
+  <w:style w:type="character" w:customStyle="1" w:styleId="UnresolvedMention2">
+    <w:name w:val="Unresolved Mention2"/>
+    <w:basedOn w:val="DefaultParagraphFont"/>
     <w:uiPriority w:val="99"/>
     <w:semiHidden/>
     <w:unhideWhenUsed/>
@@ -9433,7 +9600,7 @@
   </w:style>
   <w:style w:type="character" w:customStyle="1" w:styleId="fontstyle01">
     <w:name w:val="fontstyle01"/>
-    <w:basedOn w:val="Fuentedeprrafopredeter"/>
+    <w:basedOn w:val="DefaultParagraphFont"/>
     <w:rsid w:val="00B01A39"/>
     <w:rPr>
       <w:rFonts w:ascii="Times New Roman" w:hAnsi="Times New Roman" w:cs="Times New Roman" w:hint="default"/>
@@ -9448,7 +9615,7 @@
   </w:style>
   <w:style w:type="character" w:customStyle="1" w:styleId="fontstyle21">
     <w:name w:val="fontstyle21"/>
-    <w:basedOn w:val="Fuentedeprrafopredeter"/>
+    <w:basedOn w:val="DefaultParagraphFont"/>
     <w:rsid w:val="00B01A39"/>
     <w:rPr>
       <w:rFonts w:ascii="Times New Roman" w:hAnsi="Times New Roman" w:cs="Times New Roman" w:hint="default"/>
@@ -9459,6 +9626,18 @@
       <w:color w:val="000000"/>
       <w:sz w:val="24"/>
       <w:szCs w:val="24"/>
+    </w:rPr>
+  </w:style>
+  <w:style w:type="character" w:styleId="UnresolvedMention">
+    <w:name w:val="Unresolved Mention"/>
+    <w:basedOn w:val="DefaultParagraphFont"/>
+    <w:uiPriority w:val="99"/>
+    <w:semiHidden/>
+    <w:unhideWhenUsed/>
+    <w:rsid w:val="00827FC9"/>
+    <w:rPr>
+      <w:color w:val="808080"/>
+      <w:shd w:val="clear" w:color="auto" w:fill="E6E6E6"/>
     </w:rPr>
   </w:style>
 </w:styles>
@@ -9746,7 +9925,7 @@
 </file>
 
 <file path=customXml/itemProps1.xml><?xml version="1.0" encoding="utf-8"?>
-<ds:datastoreItem xmlns:ds="http://schemas.openxmlformats.org/officeDocument/2006/customXml" ds:itemID="{FEE7F217-C921-498B-9C70-47C1623F4873}">
+<ds:datastoreItem xmlns:ds="http://schemas.openxmlformats.org/officeDocument/2006/customXml" ds:itemID="{CCE5A630-0BAB-41FA-8C2C-845B791489EA}">
   <ds:schemaRefs>
     <ds:schemaRef ds:uri="http://schemas.openxmlformats.org/officeDocument/2006/bibliography"/>
   </ds:schemaRefs>

</xml_diff>

<commit_message>
se agregan similitudes y diferencias en la referencia internacional
</commit_message>
<xml_diff>
--- a/Anteproyecto.docx
+++ b/Anteproyecto.docx
@@ -1,6 +1,6 @@
 
 <file path=word/document.xml><?xml version="1.0" encoding="utf-8"?>
-<w:document xmlns:wpc="http://schemas.microsoft.com/office/word/2010/wordprocessingCanvas" xmlns:cx="http://schemas.microsoft.com/office/drawing/2014/chartex" xmlns:cx1="http://schemas.microsoft.com/office/drawing/2015/9/8/chartex" xmlns:cx2="http://schemas.microsoft.com/office/drawing/2015/10/21/chartex" xmlns:cx3="http://schemas.microsoft.com/office/drawing/2016/5/9/chartex" xmlns:cx4="http://schemas.microsoft.com/office/drawing/2016/5/10/chartex" xmlns:cx5="http://schemas.microsoft.com/office/drawing/2016/5/11/chartex" xmlns:cx6="http://schemas.microsoft.com/office/drawing/2016/5/12/chartex" xmlns:cx7="http://schemas.microsoft.com/office/drawing/2016/5/13/chartex" xmlns:cx8="http://schemas.microsoft.com/office/drawing/2016/5/14/chartex" xmlns:mc="http://schemas.openxmlformats.org/markup-compatibility/2006" xmlns:aink="http://schemas.microsoft.com/office/drawing/2016/ink" xmlns:am3d="http://schemas.microsoft.com/office/drawing/2017/model3d" xmlns:o="urn:schemas-microsoft-com:office:office" xmlns:r="http://schemas.openxmlformats.org/officeDocument/2006/relationships" xmlns:m="http://schemas.openxmlformats.org/officeDocument/2006/math" xmlns:v="urn:schemas-microsoft-com:vml" xmlns:wp14="http://schemas.microsoft.com/office/word/2010/wordprocessingDrawing" xmlns:wp="http://schemas.openxmlformats.org/drawingml/2006/wordprocessingDrawing" xmlns:w10="urn:schemas-microsoft-com:office:word" xmlns:w="http://schemas.openxmlformats.org/wordprocessingml/2006/main" xmlns:w14="http://schemas.microsoft.com/office/word/2010/wordml" xmlns:w15="http://schemas.microsoft.com/office/word/2012/wordml" xmlns:w16cid="http://schemas.microsoft.com/office/word/2016/wordml/cid" xmlns:w16se="http://schemas.microsoft.com/office/word/2015/wordml/symex" xmlns:wpg="http://schemas.microsoft.com/office/word/2010/wordprocessingGroup" xmlns:wpi="http://schemas.microsoft.com/office/word/2010/wordprocessingInk" xmlns:wne="http://schemas.microsoft.com/office/word/2006/wordml" xmlns:wps="http://schemas.microsoft.com/office/word/2010/wordprocessingShape" mc:Ignorable="w14 w15 w16se w16cid wp14">
+<w:document xmlns:wpc="http://schemas.microsoft.com/office/word/2010/wordprocessingCanvas" xmlns:mc="http://schemas.openxmlformats.org/markup-compatibility/2006" xmlns:o="urn:schemas-microsoft-com:office:office" xmlns:r="http://schemas.openxmlformats.org/officeDocument/2006/relationships" xmlns:m="http://schemas.openxmlformats.org/officeDocument/2006/math" xmlns:v="urn:schemas-microsoft-com:vml" xmlns:wp14="http://schemas.microsoft.com/office/word/2010/wordprocessingDrawing" xmlns:wp="http://schemas.openxmlformats.org/drawingml/2006/wordprocessingDrawing" xmlns:w10="urn:schemas-microsoft-com:office:word" xmlns:w="http://schemas.openxmlformats.org/wordprocessingml/2006/main" xmlns:w14="http://schemas.microsoft.com/office/word/2010/wordml" xmlns:w15="http://schemas.microsoft.com/office/word/2012/wordml" xmlns:wpg="http://schemas.microsoft.com/office/word/2010/wordprocessingGroup" xmlns:wpi="http://schemas.microsoft.com/office/word/2010/wordprocessingInk" xmlns:wne="http://schemas.microsoft.com/office/word/2006/wordml" xmlns:wps="http://schemas.microsoft.com/office/word/2010/wordprocessingShape" mc:Ignorable="w14 w15 wp14">
   <w:body>
     <w:p>
       <w:pPr>
@@ -949,7 +949,7 @@
     </w:p>
     <w:p>
       <w:pPr>
-        <w:pStyle w:val="ListParagraph"/>
+        <w:pStyle w:val="Prrafodelista"/>
         <w:numPr>
           <w:ilvl w:val="0"/>
           <w:numId w:val="1"/>
@@ -974,7 +974,7 @@
     </w:p>
     <w:p>
       <w:pPr>
-        <w:pStyle w:val="ListParagraph"/>
+        <w:pStyle w:val="Prrafodelista"/>
         <w:numPr>
           <w:ilvl w:val="1"/>
           <w:numId w:val="1"/>
@@ -1034,7 +1034,7 @@
     </w:p>
     <w:p>
       <w:pPr>
-        <w:pStyle w:val="ListParagraph"/>
+        <w:pStyle w:val="Prrafodelista"/>
         <w:numPr>
           <w:ilvl w:val="1"/>
           <w:numId w:val="1"/>
@@ -1058,7 +1058,7 @@
     </w:p>
     <w:p>
       <w:pPr>
-        <w:pStyle w:val="ListParagraph"/>
+        <w:pStyle w:val="Prrafodelista"/>
         <w:numPr>
           <w:ilvl w:val="1"/>
           <w:numId w:val="1"/>
@@ -1226,7 +1226,7 @@
     </w:p>
     <w:p>
       <w:pPr>
-        <w:pStyle w:val="ListParagraph"/>
+        <w:pStyle w:val="Prrafodelista"/>
         <w:numPr>
           <w:ilvl w:val="1"/>
           <w:numId w:val="1"/>
@@ -1250,7 +1250,7 @@
     </w:p>
     <w:p>
       <w:pPr>
-        <w:pStyle w:val="ListParagraph"/>
+        <w:pStyle w:val="Prrafodelista"/>
         <w:spacing w:line="360" w:lineRule="auto"/>
         <w:ind w:left="1440"/>
         <w:jc w:val="both"/>
@@ -1263,7 +1263,7 @@
     </w:p>
     <w:p>
       <w:pPr>
-        <w:pStyle w:val="ListParagraph"/>
+        <w:pStyle w:val="Prrafodelista"/>
         <w:numPr>
           <w:ilvl w:val="0"/>
           <w:numId w:val="1"/>
@@ -1303,19 +1303,19 @@
     </w:p>
     <w:p>
       <w:pPr>
-        <w:pStyle w:val="ListParagraph"/>
-        <w:spacing w:line="360" w:lineRule="auto"/>
-        <w:jc w:val="both"/>
-        <w:rPr>
-          <w:rFonts w:ascii="Arial" w:hAnsi="Arial" w:cs="Arial"/>
-          <w:sz w:val="24"/>
-          <w:szCs w:val="24"/>
-        </w:rPr>
-      </w:pPr>
-    </w:p>
-    <w:p>
-      <w:pPr>
-        <w:pStyle w:val="ListParagraph"/>
+        <w:pStyle w:val="Prrafodelista"/>
+        <w:spacing w:line="360" w:lineRule="auto"/>
+        <w:jc w:val="both"/>
+        <w:rPr>
+          <w:rFonts w:ascii="Arial" w:hAnsi="Arial" w:cs="Arial"/>
+          <w:sz w:val="24"/>
+          <w:szCs w:val="24"/>
+        </w:rPr>
+      </w:pPr>
+    </w:p>
+    <w:p>
+      <w:pPr>
+        <w:pStyle w:val="Prrafodelista"/>
         <w:numPr>
           <w:ilvl w:val="1"/>
           <w:numId w:val="1"/>
@@ -1436,7 +1436,7 @@
       </w:r>
       <w:r>
         <w:rPr>
-          <w:rStyle w:val="FootnoteReference"/>
+          <w:rStyle w:val="Refdenotaalpie"/>
           <w:rFonts w:ascii="Arial" w:hAnsi="Arial" w:cs="Arial"/>
           <w:sz w:val="24"/>
           <w:szCs w:val="24"/>
@@ -1454,7 +1454,7 @@
     </w:p>
     <w:p>
       <w:pPr>
-        <w:pStyle w:val="ListParagraph"/>
+        <w:pStyle w:val="Prrafodelista"/>
         <w:spacing w:line="360" w:lineRule="auto"/>
         <w:jc w:val="both"/>
         <w:rPr>
@@ -1647,7 +1647,7 @@
       <w:bookmarkEnd w:id="0"/>
       <w:r>
         <w:rPr>
-          <w:rStyle w:val="FootnoteReference"/>
+          <w:rStyle w:val="Refdenotaalpie"/>
           <w:rFonts w:ascii="Arial" w:hAnsi="Arial" w:cs="Arial"/>
           <w:sz w:val="24"/>
           <w:szCs w:val="24"/>
@@ -2252,7 +2252,7 @@
       <w:proofErr w:type="spellEnd"/>
       <w:r>
         <w:rPr>
-          <w:rStyle w:val="FootnoteReference"/>
+          <w:rStyle w:val="Refdenotaalpie"/>
           <w:rFonts w:ascii="Arial" w:hAnsi="Arial" w:cs="Arial"/>
           <w:sz w:val="24"/>
           <w:szCs w:val="24"/>
@@ -2590,7 +2590,24 @@
           <w:sz w:val="24"/>
           <w:szCs w:val="24"/>
         </w:rPr>
-        <w:t xml:space="preserve">, según investigaciones realizadas por </w:t>
+        <w:t>, según investigaciones realizadas por IMS</w:t>
+      </w:r>
+      <w:r>
+        <w:rPr>
+          <w:rFonts w:ascii="Arial" w:hAnsi="Arial" w:cs="Arial"/>
+          <w:color w:val="393939"/>
+          <w:sz w:val="24"/>
+          <w:szCs w:val="24"/>
+        </w:rPr>
+        <w:t xml:space="preserve"> </w:t>
+      </w:r>
+      <w:r>
+        <w:rPr>
+          <w:rFonts w:ascii="Arial" w:hAnsi="Arial" w:cs="Arial"/>
+          <w:sz w:val="24"/>
+          <w:szCs w:val="24"/>
+        </w:rPr>
+        <w:t xml:space="preserve">(compañía de marketing y comunicaciones digitales) y </w:t>
       </w:r>
       <w:proofErr w:type="spellStart"/>
       <w:r>
@@ -2599,13 +2616,53 @@
           <w:sz w:val="24"/>
           <w:szCs w:val="24"/>
         </w:rPr>
-        <w:t>IMS</w:t>
+        <w:t>COMScore</w:t>
       </w:r>
       <w:proofErr w:type="spellEnd"/>
       <w:r>
         <w:rPr>
-          <w:rFonts w:ascii="Arial" w:hAnsi="Arial" w:cs="Arial"/>
-          <w:color w:val="393939"/>
+          <w:rStyle w:val="Refdenotaalpie"/>
+          <w:rFonts w:ascii="Arial" w:hAnsi="Arial" w:cs="Arial"/>
+          <w:sz w:val="24"/>
+          <w:szCs w:val="24"/>
+        </w:rPr>
+        <w:footnoteReference w:id="4"/>
+      </w:r>
+      <w:r>
+        <w:rPr>
+          <w:rFonts w:ascii="Arial" w:hAnsi="Arial" w:cs="Arial"/>
+          <w:sz w:val="24"/>
+          <w:szCs w:val="24"/>
+        </w:rPr>
+        <w:t xml:space="preserve">, en Colombia 9 de cada 10 usuarios de internet se conectan a través de un teléfono inteligente. Esto refleja cómo </w:t>
+      </w:r>
+      <w:r>
+        <w:rPr>
+          <w:rFonts w:ascii="Arial" w:hAnsi="Arial" w:cs="Arial"/>
+          <w:sz w:val="24"/>
+          <w:szCs w:val="24"/>
+        </w:rPr>
+        <w:t xml:space="preserve">los </w:t>
+      </w:r>
+      <w:r>
+        <w:rPr>
+          <w:rFonts w:ascii="Arial" w:hAnsi="Arial" w:cs="Arial"/>
+          <w:sz w:val="24"/>
+          <w:szCs w:val="24"/>
+        </w:rPr>
+        <w:t>teléfonos inteligentes pasaron de ser un lujo a una necesidad</w:t>
+      </w:r>
+      <w:r>
+        <w:rPr>
+          <w:rFonts w:ascii="Arial" w:hAnsi="Arial" w:cs="Arial"/>
+          <w:sz w:val="24"/>
+          <w:szCs w:val="24"/>
+        </w:rPr>
+        <w:t>.</w:t>
+      </w:r>
+      <w:r>
+        <w:rPr>
+          <w:rFonts w:ascii="Arial" w:hAnsi="Arial" w:cs="Arial"/>
           <w:sz w:val="24"/>
           <w:szCs w:val="24"/>
         </w:rPr>
@@ -2617,50 +2674,103 @@
           <w:sz w:val="24"/>
           <w:szCs w:val="24"/>
         </w:rPr>
-        <w:t xml:space="preserve">(compañía de marketing y comunicaciones digitales) y </w:t>
-      </w:r>
-      <w:proofErr w:type="spellStart"/>
-      <w:r>
-        <w:rPr>
-          <w:rFonts w:ascii="Arial" w:hAnsi="Arial" w:cs="Arial"/>
-          <w:sz w:val="24"/>
-          <w:szCs w:val="24"/>
-        </w:rPr>
-        <w:t>COMScore</w:t>
-      </w:r>
-      <w:proofErr w:type="spellEnd"/>
-      <w:r>
-        <w:rPr>
-          <w:rStyle w:val="FootnoteReference"/>
-          <w:rFonts w:ascii="Arial" w:hAnsi="Arial" w:cs="Arial"/>
-          <w:sz w:val="24"/>
-          <w:szCs w:val="24"/>
-        </w:rPr>
-        <w:footnoteReference w:id="4"/>
-      </w:r>
-      <w:r>
-        <w:rPr>
-          <w:rFonts w:ascii="Arial" w:hAnsi="Arial" w:cs="Arial"/>
-          <w:sz w:val="24"/>
-          <w:szCs w:val="24"/>
-        </w:rPr>
-        <w:t xml:space="preserve">, en Colombia 9 de cada 10 usuarios de internet se conectan a través de un teléfono inteligente. Esto refleja cómo </w:t>
-      </w:r>
-      <w:r>
-        <w:rPr>
-          <w:rFonts w:ascii="Arial" w:hAnsi="Arial" w:cs="Arial"/>
-          <w:sz w:val="24"/>
-          <w:szCs w:val="24"/>
-        </w:rPr>
-        <w:t xml:space="preserve">los </w:t>
-      </w:r>
-      <w:r>
-        <w:rPr>
-          <w:rFonts w:ascii="Arial" w:hAnsi="Arial" w:cs="Arial"/>
-          <w:sz w:val="24"/>
-          <w:szCs w:val="24"/>
-        </w:rPr>
-        <w:t>teléfonos inteligentes pasaron de ser un lujo a una necesidad</w:t>
+        <w:t>H</w:t>
+      </w:r>
+      <w:r>
+        <w:rPr>
+          <w:rFonts w:ascii="Arial" w:hAnsi="Arial" w:cs="Arial"/>
+          <w:sz w:val="24"/>
+          <w:szCs w:val="24"/>
+        </w:rPr>
+        <w:t xml:space="preserve">ace unos años </w:t>
+      </w:r>
+      <w:r>
+        <w:rPr>
+          <w:rFonts w:ascii="Arial" w:hAnsi="Arial" w:cs="Arial"/>
+          <w:sz w:val="24"/>
+          <w:szCs w:val="24"/>
+        </w:rPr>
+        <w:t>la mayor preocupación de los usuarios de telefonía móvil era quedarse sin minutos</w:t>
+      </w:r>
+      <w:r>
+        <w:rPr>
+          <w:rFonts w:ascii="Arial" w:hAnsi="Arial" w:cs="Arial"/>
+          <w:sz w:val="24"/>
+          <w:szCs w:val="24"/>
+        </w:rPr>
+        <w:t>,</w:t>
+      </w:r>
+      <w:r>
+        <w:rPr>
+          <w:rFonts w:ascii="Arial" w:hAnsi="Arial" w:cs="Arial"/>
+          <w:sz w:val="24"/>
+          <w:szCs w:val="24"/>
+        </w:rPr>
+        <w:t xml:space="preserve"> por el contrario</w:t>
+      </w:r>
+      <w:r>
+        <w:rPr>
+          <w:rFonts w:ascii="Arial" w:hAnsi="Arial" w:cs="Arial"/>
+          <w:sz w:val="24"/>
+          <w:szCs w:val="24"/>
+        </w:rPr>
+        <w:t xml:space="preserve">, hoy en día </w:t>
+      </w:r>
+      <w:r>
+        <w:rPr>
+          <w:rFonts w:ascii="Arial" w:hAnsi="Arial" w:cs="Arial"/>
+          <w:sz w:val="24"/>
+          <w:szCs w:val="24"/>
+        </w:rPr>
+        <w:t xml:space="preserve">la </w:t>
+      </w:r>
+      <w:r>
+        <w:rPr>
+          <w:rFonts w:ascii="Arial" w:hAnsi="Arial" w:cs="Arial"/>
+          <w:sz w:val="24"/>
+          <w:szCs w:val="24"/>
+        </w:rPr>
+        <w:t>preocupación</w:t>
+      </w:r>
+      <w:r>
+        <w:rPr>
+          <w:rFonts w:ascii="Arial" w:hAnsi="Arial" w:cs="Arial"/>
+          <w:sz w:val="24"/>
+          <w:szCs w:val="24"/>
+        </w:rPr>
+        <w:t xml:space="preserve"> más </w:t>
+      </w:r>
+      <w:r>
+        <w:rPr>
+          <w:rFonts w:ascii="Arial" w:hAnsi="Arial" w:cs="Arial"/>
+          <w:sz w:val="24"/>
+          <w:szCs w:val="24"/>
+        </w:rPr>
+        <w:t>común</w:t>
+      </w:r>
+      <w:r>
+        <w:rPr>
+          <w:rFonts w:ascii="Arial" w:hAnsi="Arial" w:cs="Arial"/>
+          <w:sz w:val="24"/>
+          <w:szCs w:val="24"/>
+        </w:rPr>
+        <w:t xml:space="preserve"> de los usuari</w:t>
+      </w:r>
+      <w:r>
+        <w:rPr>
+          <w:rFonts w:ascii="Arial" w:hAnsi="Arial" w:cs="Arial"/>
+          <w:sz w:val="24"/>
+          <w:szCs w:val="24"/>
+        </w:rPr>
+        <w:t>os de teléfonos inteligentes es</w:t>
+      </w:r>
+      <w:r>
+        <w:rPr>
+          <w:rFonts w:ascii="Arial" w:hAnsi="Arial" w:cs="Arial"/>
+          <w:sz w:val="24"/>
+          <w:szCs w:val="24"/>
+        </w:rPr>
+        <w:t xml:space="preserve"> quedarse sin datos</w:t>
       </w:r>
       <w:r>
         <w:rPr>
@@ -2670,6 +2780,90 @@
         </w:rPr>
         <w:t>.</w:t>
       </w:r>
+    </w:p>
+    <w:p>
+      <w:pPr>
+        <w:spacing w:line="360" w:lineRule="auto"/>
+        <w:ind w:left="708"/>
+        <w:jc w:val="both"/>
+        <w:rPr>
+          <w:rFonts w:ascii="Arial" w:hAnsi="Arial" w:cs="Arial"/>
+          <w:sz w:val="24"/>
+          <w:szCs w:val="24"/>
+        </w:rPr>
+      </w:pPr>
+      <w:r>
+        <w:rPr>
+          <w:rFonts w:ascii="Arial" w:hAnsi="Arial" w:cs="Arial"/>
+          <w:sz w:val="24"/>
+          <w:szCs w:val="24"/>
+        </w:rPr>
+        <w:t>De igual manera</w:t>
+      </w:r>
+      <w:r>
+        <w:rPr>
+          <w:rFonts w:ascii="Arial" w:hAnsi="Arial" w:cs="Arial"/>
+          <w:sz w:val="24"/>
+          <w:szCs w:val="24"/>
+        </w:rPr>
+        <w:t>,</w:t>
+      </w:r>
+      <w:r>
+        <w:rPr>
+          <w:rFonts w:ascii="Arial" w:hAnsi="Arial" w:cs="Arial"/>
+          <w:sz w:val="24"/>
+          <w:szCs w:val="24"/>
+        </w:rPr>
+        <w:t xml:space="preserve"> e</w:t>
+      </w:r>
+      <w:r>
+        <w:rPr>
+          <w:rFonts w:ascii="Arial" w:hAnsi="Arial" w:cs="Arial"/>
+          <w:sz w:val="24"/>
+          <w:szCs w:val="24"/>
+        </w:rPr>
+        <w:t xml:space="preserve">n la universidad de Nariño el uso de dispositivos móviles </w:t>
+      </w:r>
+      <w:r>
+        <w:rPr>
+          <w:rFonts w:ascii="Arial" w:hAnsi="Arial" w:cs="Arial"/>
+          <w:sz w:val="24"/>
+          <w:szCs w:val="24"/>
+        </w:rPr>
+        <w:t>y,</w:t>
+      </w:r>
+      <w:r>
+        <w:rPr>
+          <w:rFonts w:ascii="Arial" w:hAnsi="Arial" w:cs="Arial"/>
+          <w:sz w:val="24"/>
+          <w:szCs w:val="24"/>
+        </w:rPr>
+        <w:t xml:space="preserve"> por ende, de internet móvil se incrementa cada vez más, y cuando se presenta la necesidad de acceder a determinada información o servicio web de la universidad, lo más normal es qu</w:t>
+      </w:r>
+      <w:r>
+        <w:rPr>
+          <w:rFonts w:ascii="Arial" w:hAnsi="Arial" w:cs="Arial"/>
+          <w:sz w:val="24"/>
+          <w:szCs w:val="24"/>
+        </w:rPr>
+        <w:t xml:space="preserve">e se use un </w:t>
+      </w:r>
+      <w:r>
+        <w:rPr>
+          <w:rFonts w:ascii="Arial" w:hAnsi="Arial" w:cs="Arial"/>
+          <w:sz w:val="24"/>
+          <w:szCs w:val="24"/>
+        </w:rPr>
+        <w:t>móvil</w:t>
+      </w:r>
+      <w:r>
+        <w:rPr>
+          <w:rFonts w:ascii="Arial" w:hAnsi="Arial" w:cs="Arial"/>
+          <w:sz w:val="24"/>
+          <w:szCs w:val="24"/>
+        </w:rPr>
+        <w:t xml:space="preserve"> para hacer esa consulta. Al no existir un mecanismo diferente al de acceder a los servicios web mediante la página de la universidad,</w:t>
+      </w:r>
       <w:r>
         <w:rPr>
           <w:rFonts w:ascii="Arial" w:hAnsi="Arial" w:cs="Arial"/>
@@ -2684,195 +2878,23 @@
           <w:sz w:val="24"/>
           <w:szCs w:val="24"/>
         </w:rPr>
-        <w:t>H</w:t>
-      </w:r>
-      <w:r>
-        <w:rPr>
-          <w:rFonts w:ascii="Arial" w:hAnsi="Arial" w:cs="Arial"/>
-          <w:sz w:val="24"/>
-          <w:szCs w:val="24"/>
-        </w:rPr>
-        <w:t xml:space="preserve">ace unos años </w:t>
-      </w:r>
-      <w:r>
-        <w:rPr>
-          <w:rFonts w:ascii="Arial" w:hAnsi="Arial" w:cs="Arial"/>
-          <w:sz w:val="24"/>
-          <w:szCs w:val="24"/>
-        </w:rPr>
-        <w:t>la mayor preocupación de los usuarios de telefonía móvil era quedarse sin minutos</w:t>
-      </w:r>
-      <w:r>
-        <w:rPr>
-          <w:rFonts w:ascii="Arial" w:hAnsi="Arial" w:cs="Arial"/>
-          <w:sz w:val="24"/>
-          <w:szCs w:val="24"/>
-        </w:rPr>
-        <w:t>,</w:t>
-      </w:r>
-      <w:r>
-        <w:rPr>
-          <w:rFonts w:ascii="Arial" w:hAnsi="Arial" w:cs="Arial"/>
-          <w:sz w:val="24"/>
-          <w:szCs w:val="24"/>
-        </w:rPr>
-        <w:t xml:space="preserve"> por el contrario</w:t>
-      </w:r>
-      <w:r>
-        <w:rPr>
-          <w:rFonts w:ascii="Arial" w:hAnsi="Arial" w:cs="Arial"/>
-          <w:sz w:val="24"/>
-          <w:szCs w:val="24"/>
-        </w:rPr>
-        <w:t xml:space="preserve">, hoy en día </w:t>
-      </w:r>
-      <w:r>
-        <w:rPr>
-          <w:rFonts w:ascii="Arial" w:hAnsi="Arial" w:cs="Arial"/>
-          <w:sz w:val="24"/>
-          <w:szCs w:val="24"/>
-        </w:rPr>
-        <w:t xml:space="preserve">la </w:t>
-      </w:r>
-      <w:r>
-        <w:rPr>
-          <w:rFonts w:ascii="Arial" w:hAnsi="Arial" w:cs="Arial"/>
-          <w:sz w:val="24"/>
-          <w:szCs w:val="24"/>
-        </w:rPr>
-        <w:t>preocupación</w:t>
-      </w:r>
-      <w:r>
-        <w:rPr>
-          <w:rFonts w:ascii="Arial" w:hAnsi="Arial" w:cs="Arial"/>
-          <w:sz w:val="24"/>
-          <w:szCs w:val="24"/>
-        </w:rPr>
-        <w:t xml:space="preserve"> más </w:t>
-      </w:r>
-      <w:r>
-        <w:rPr>
-          <w:rFonts w:ascii="Arial" w:hAnsi="Arial" w:cs="Arial"/>
-          <w:sz w:val="24"/>
-          <w:szCs w:val="24"/>
-        </w:rPr>
-        <w:t>común</w:t>
-      </w:r>
-      <w:r>
-        <w:rPr>
-          <w:rFonts w:ascii="Arial" w:hAnsi="Arial" w:cs="Arial"/>
-          <w:sz w:val="24"/>
-          <w:szCs w:val="24"/>
-        </w:rPr>
-        <w:t xml:space="preserve"> de los usuari</w:t>
-      </w:r>
-      <w:r>
-        <w:rPr>
-          <w:rFonts w:ascii="Arial" w:hAnsi="Arial" w:cs="Arial"/>
-          <w:sz w:val="24"/>
-          <w:szCs w:val="24"/>
-        </w:rPr>
-        <w:t>os de teléfonos inteligentes es</w:t>
-      </w:r>
-      <w:r>
-        <w:rPr>
-          <w:rFonts w:ascii="Arial" w:hAnsi="Arial" w:cs="Arial"/>
-          <w:sz w:val="24"/>
-          <w:szCs w:val="24"/>
-        </w:rPr>
-        <w:t xml:space="preserve"> quedarse sin datos</w:t>
-      </w:r>
-      <w:r>
-        <w:rPr>
-          <w:rFonts w:ascii="Arial" w:hAnsi="Arial" w:cs="Arial"/>
-          <w:sz w:val="24"/>
-          <w:szCs w:val="24"/>
-        </w:rPr>
-        <w:t>.</w:t>
-      </w:r>
-    </w:p>
-    <w:p>
-      <w:pPr>
-        <w:spacing w:line="360" w:lineRule="auto"/>
-        <w:ind w:left="708"/>
-        <w:jc w:val="both"/>
-        <w:rPr>
-          <w:rFonts w:ascii="Arial" w:hAnsi="Arial" w:cs="Arial"/>
-          <w:sz w:val="24"/>
-          <w:szCs w:val="24"/>
-        </w:rPr>
-      </w:pPr>
-      <w:r>
-        <w:rPr>
-          <w:rFonts w:ascii="Arial" w:hAnsi="Arial" w:cs="Arial"/>
-          <w:sz w:val="24"/>
-          <w:szCs w:val="24"/>
-        </w:rPr>
-        <w:t>De igual manera</w:t>
-      </w:r>
-      <w:r>
-        <w:rPr>
-          <w:rFonts w:ascii="Arial" w:hAnsi="Arial" w:cs="Arial"/>
-          <w:sz w:val="24"/>
-          <w:szCs w:val="24"/>
-        </w:rPr>
-        <w:t>,</w:t>
-      </w:r>
-      <w:r>
-        <w:rPr>
-          <w:rFonts w:ascii="Arial" w:hAnsi="Arial" w:cs="Arial"/>
-          <w:sz w:val="24"/>
-          <w:szCs w:val="24"/>
-        </w:rPr>
-        <w:t xml:space="preserve"> e</w:t>
-      </w:r>
-      <w:r>
-        <w:rPr>
-          <w:rFonts w:ascii="Arial" w:hAnsi="Arial" w:cs="Arial"/>
-          <w:sz w:val="24"/>
-          <w:szCs w:val="24"/>
-        </w:rPr>
-        <w:t xml:space="preserve">n la universidad de Nariño el uso de dispositivos móviles </w:t>
-      </w:r>
-      <w:r>
-        <w:rPr>
-          <w:rFonts w:ascii="Arial" w:hAnsi="Arial" w:cs="Arial"/>
-          <w:sz w:val="24"/>
-          <w:szCs w:val="24"/>
-        </w:rPr>
-        <w:t>y,</w:t>
-      </w:r>
-      <w:r>
-        <w:rPr>
-          <w:rFonts w:ascii="Arial" w:hAnsi="Arial" w:cs="Arial"/>
-          <w:sz w:val="24"/>
-          <w:szCs w:val="24"/>
-        </w:rPr>
-        <w:t xml:space="preserve"> por ende, de internet móvil se incrementa cada vez más, y cuando se presenta la necesidad de acceder a determinada información o servicio web de la universidad, lo más normal es qu</w:t>
-      </w:r>
-      <w:r>
-        <w:rPr>
-          <w:rFonts w:ascii="Arial" w:hAnsi="Arial" w:cs="Arial"/>
-          <w:sz w:val="24"/>
-          <w:szCs w:val="24"/>
-        </w:rPr>
-        <w:t xml:space="preserve">e se use un </w:t>
-      </w:r>
-      <w:r>
-        <w:rPr>
-          <w:rFonts w:ascii="Arial" w:hAnsi="Arial" w:cs="Arial"/>
-          <w:sz w:val="24"/>
-          <w:szCs w:val="24"/>
-        </w:rPr>
-        <w:t>móvil</w:t>
-      </w:r>
-      <w:r>
-        <w:rPr>
-          <w:rFonts w:ascii="Arial" w:hAnsi="Arial" w:cs="Arial"/>
-          <w:sz w:val="24"/>
-          <w:szCs w:val="24"/>
-        </w:rPr>
-        <w:t xml:space="preserve"> para hacer esa consulta. Al no existir un mecanismo diferente al de acceder a los servicios web mediante la página de la universidad,</w:t>
+        <w:t>se</w:t>
+      </w:r>
+      <w:r>
+        <w:rPr>
+          <w:rFonts w:ascii="Arial" w:hAnsi="Arial" w:cs="Arial"/>
+          <w:sz w:val="24"/>
+          <w:szCs w:val="24"/>
+        </w:rPr>
+        <w:t xml:space="preserve"> convierte en </w:t>
+      </w:r>
+      <w:r>
+        <w:rPr>
+          <w:rFonts w:ascii="Arial" w:hAnsi="Arial" w:cs="Arial"/>
+          <w:sz w:val="24"/>
+          <w:szCs w:val="24"/>
+        </w:rPr>
+        <w:t>obligación</w:t>
       </w:r>
       <w:r>
         <w:rPr>
@@ -2888,38 +2910,6 @@
           <w:sz w:val="24"/>
           <w:szCs w:val="24"/>
         </w:rPr>
-        <w:t>se</w:t>
-      </w:r>
-      <w:r>
-        <w:rPr>
-          <w:rFonts w:ascii="Arial" w:hAnsi="Arial" w:cs="Arial"/>
-          <w:sz w:val="24"/>
-          <w:szCs w:val="24"/>
-        </w:rPr>
-        <w:t xml:space="preserve"> convierte en </w:t>
-      </w:r>
-      <w:r>
-        <w:rPr>
-          <w:rFonts w:ascii="Arial" w:hAnsi="Arial" w:cs="Arial"/>
-          <w:sz w:val="24"/>
-          <w:szCs w:val="24"/>
-        </w:rPr>
-        <w:t>obligación</w:t>
-      </w:r>
-      <w:r>
-        <w:rPr>
-          <w:rFonts w:ascii="Arial" w:hAnsi="Arial" w:cs="Arial"/>
-          <w:sz w:val="24"/>
-          <w:szCs w:val="24"/>
-        </w:rPr>
-        <w:t xml:space="preserve"> </w:t>
-      </w:r>
-      <w:r>
-        <w:rPr>
-          <w:rFonts w:ascii="Arial" w:hAnsi="Arial" w:cs="Arial"/>
-          <w:sz w:val="24"/>
-          <w:szCs w:val="24"/>
-        </w:rPr>
         <w:t xml:space="preserve">usar navegadores desde nuestros celulares, lo cual implica un alto uso de datos en las consultas realizadas, </w:t>
       </w:r>
       <w:r>
@@ -2941,7 +2931,7 @@
     </w:p>
     <w:p>
       <w:pPr>
-        <w:pStyle w:val="ListParagraph"/>
+        <w:pStyle w:val="Prrafodelista"/>
         <w:spacing w:line="360" w:lineRule="auto"/>
         <w:jc w:val="both"/>
         <w:rPr>
@@ -3247,7 +3237,7 @@
       </w:r>
       <w:r>
         <w:rPr>
-          <w:rStyle w:val="FootnoteReference"/>
+          <w:rStyle w:val="Refdenotaalpie"/>
           <w:rFonts w:ascii="Arial" w:hAnsi="Arial" w:cs="Arial"/>
           <w:sz w:val="24"/>
           <w:szCs w:val="24"/>
@@ -3443,7 +3433,7 @@
     </w:p>
     <w:p>
       <w:pPr>
-        <w:pStyle w:val="ListParagraph"/>
+        <w:pStyle w:val="Prrafodelista"/>
         <w:numPr>
           <w:ilvl w:val="0"/>
           <w:numId w:val="1"/>
@@ -3567,7 +3557,7 @@
     </w:p>
     <w:p>
       <w:pPr>
-        <w:pStyle w:val="ListParagraph"/>
+        <w:pStyle w:val="Prrafodelista"/>
         <w:numPr>
           <w:ilvl w:val="1"/>
           <w:numId w:val="1"/>
@@ -3591,7 +3581,7 @@
     </w:p>
     <w:p>
       <w:pPr>
-        <w:pStyle w:val="ListParagraph"/>
+        <w:pStyle w:val="Prrafodelista"/>
         <w:spacing w:line="360" w:lineRule="auto"/>
         <w:ind w:left="1440"/>
         <w:jc w:val="both"/>
@@ -3604,7 +3594,7 @@
     </w:p>
     <w:p>
       <w:pPr>
-        <w:pStyle w:val="ListParagraph"/>
+        <w:pStyle w:val="Prrafodelista"/>
         <w:ind w:left="1440"/>
         <w:jc w:val="both"/>
         <w:rPr>
@@ -3624,7 +3614,7 @@
     </w:p>
     <w:p>
       <w:pPr>
-        <w:pStyle w:val="ListParagraph"/>
+        <w:pStyle w:val="Prrafodelista"/>
         <w:ind w:left="1440"/>
         <w:jc w:val="both"/>
         <w:rPr>
@@ -3636,7 +3626,7 @@
     </w:p>
     <w:p>
       <w:pPr>
-        <w:pStyle w:val="ListParagraph"/>
+        <w:pStyle w:val="Prrafodelista"/>
         <w:ind w:left="1440"/>
         <w:jc w:val="both"/>
         <w:rPr>
@@ -3672,7 +3662,7 @@
     </w:p>
     <w:p>
       <w:pPr>
-        <w:pStyle w:val="ListParagraph"/>
+        <w:pStyle w:val="Prrafodelista"/>
         <w:ind w:left="1440"/>
         <w:jc w:val="both"/>
         <w:rPr>
@@ -3684,7 +3674,7 @@
     </w:p>
     <w:p>
       <w:pPr>
-        <w:pStyle w:val="ListParagraph"/>
+        <w:pStyle w:val="Prrafodelista"/>
         <w:ind w:left="1440"/>
         <w:jc w:val="both"/>
         <w:rPr>
@@ -3705,7 +3695,7 @@
     </w:p>
     <w:p>
       <w:pPr>
-        <w:pStyle w:val="ListParagraph"/>
+        <w:pStyle w:val="Prrafodelista"/>
         <w:spacing w:line="360" w:lineRule="auto"/>
         <w:ind w:left="1440"/>
         <w:jc w:val="both"/>
@@ -3719,7 +3709,7 @@
     </w:p>
     <w:p>
       <w:pPr>
-        <w:pStyle w:val="ListParagraph"/>
+        <w:pStyle w:val="Prrafodelista"/>
         <w:spacing w:line="360" w:lineRule="auto"/>
         <w:ind w:left="1440"/>
         <w:jc w:val="both"/>
@@ -3733,7 +3723,7 @@
     </w:p>
     <w:p>
       <w:pPr>
-        <w:pStyle w:val="ListParagraph"/>
+        <w:pStyle w:val="Prrafodelista"/>
         <w:spacing w:line="360" w:lineRule="auto"/>
         <w:ind w:left="1440"/>
         <w:jc w:val="both"/>
@@ -3747,7 +3737,7 @@
     </w:p>
     <w:p>
       <w:pPr>
-        <w:pStyle w:val="ListParagraph"/>
+        <w:pStyle w:val="Prrafodelista"/>
         <w:spacing w:line="360" w:lineRule="auto"/>
         <w:ind w:left="1440"/>
         <w:jc w:val="both"/>
@@ -3761,7 +3751,7 @@
     </w:p>
     <w:p>
       <w:pPr>
-        <w:pStyle w:val="ListParagraph"/>
+        <w:pStyle w:val="Prrafodelista"/>
         <w:spacing w:line="360" w:lineRule="auto"/>
         <w:ind w:left="1440"/>
         <w:jc w:val="both"/>
@@ -3775,7 +3765,7 @@
     </w:p>
     <w:p>
       <w:pPr>
-        <w:pStyle w:val="ListParagraph"/>
+        <w:pStyle w:val="Prrafodelista"/>
         <w:numPr>
           <w:ilvl w:val="0"/>
           <w:numId w:val="1"/>
@@ -3799,19 +3789,19 @@
     </w:p>
     <w:p>
       <w:pPr>
-        <w:pStyle w:val="ListParagraph"/>
-        <w:spacing w:line="360" w:lineRule="auto"/>
-        <w:jc w:val="both"/>
-        <w:rPr>
-          <w:rFonts w:ascii="Arial" w:hAnsi="Arial" w:cs="Arial"/>
-          <w:sz w:val="24"/>
-          <w:szCs w:val="24"/>
-        </w:rPr>
-      </w:pPr>
-    </w:p>
-    <w:p>
-      <w:pPr>
-        <w:pStyle w:val="ListParagraph"/>
+        <w:pStyle w:val="Prrafodelista"/>
+        <w:spacing w:line="360" w:lineRule="auto"/>
+        <w:jc w:val="both"/>
+        <w:rPr>
+          <w:rFonts w:ascii="Arial" w:hAnsi="Arial" w:cs="Arial"/>
+          <w:sz w:val="24"/>
+          <w:szCs w:val="24"/>
+        </w:rPr>
+      </w:pPr>
+    </w:p>
+    <w:p>
+      <w:pPr>
+        <w:pStyle w:val="Prrafodelista"/>
         <w:numPr>
           <w:ilvl w:val="1"/>
           <w:numId w:val="1"/>
@@ -3911,7 +3901,7 @@
     </w:p>
     <w:p>
       <w:pPr>
-        <w:pStyle w:val="ListParagraph"/>
+        <w:pStyle w:val="Prrafodelista"/>
         <w:spacing w:line="360" w:lineRule="auto"/>
         <w:ind w:left="1440"/>
         <w:jc w:val="both"/>
@@ -3924,7 +3914,7 @@
     </w:p>
     <w:p>
       <w:pPr>
-        <w:pStyle w:val="ListParagraph"/>
+        <w:pStyle w:val="Prrafodelista"/>
         <w:numPr>
           <w:ilvl w:val="1"/>
           <w:numId w:val="1"/>
@@ -3948,7 +3938,7 @@
     </w:p>
     <w:p>
       <w:pPr>
-        <w:pStyle w:val="ListParagraph"/>
+        <w:pStyle w:val="Prrafodelista"/>
         <w:numPr>
           <w:ilvl w:val="2"/>
           <w:numId w:val="1"/>
@@ -3980,7 +3970,7 @@
     </w:p>
     <w:p>
       <w:pPr>
-        <w:pStyle w:val="ListParagraph"/>
+        <w:pStyle w:val="Prrafodelista"/>
         <w:numPr>
           <w:ilvl w:val="2"/>
           <w:numId w:val="1"/>
@@ -4020,7 +4010,7 @@
     </w:p>
     <w:p>
       <w:pPr>
-        <w:pStyle w:val="ListParagraph"/>
+        <w:pStyle w:val="Prrafodelista"/>
         <w:numPr>
           <w:ilvl w:val="2"/>
           <w:numId w:val="1"/>
@@ -4084,7 +4074,7 @@
     </w:p>
     <w:p>
       <w:pPr>
-        <w:pStyle w:val="ListParagraph"/>
+        <w:pStyle w:val="Prrafodelista"/>
         <w:spacing w:line="360" w:lineRule="auto"/>
         <w:ind w:left="1440"/>
         <w:jc w:val="both"/>
@@ -4097,7 +4087,7 @@
     </w:p>
     <w:p>
       <w:pPr>
-        <w:pStyle w:val="ListParagraph"/>
+        <w:pStyle w:val="Prrafodelista"/>
         <w:numPr>
           <w:ilvl w:val="0"/>
           <w:numId w:val="1"/>
@@ -4121,19 +4111,19 @@
     </w:p>
     <w:p>
       <w:pPr>
-        <w:pStyle w:val="ListParagraph"/>
-        <w:spacing w:line="360" w:lineRule="auto"/>
-        <w:jc w:val="both"/>
-        <w:rPr>
-          <w:rFonts w:ascii="Arial" w:hAnsi="Arial" w:cs="Arial"/>
-          <w:sz w:val="24"/>
-          <w:szCs w:val="24"/>
-        </w:rPr>
-      </w:pPr>
-    </w:p>
-    <w:p>
-      <w:pPr>
-        <w:pStyle w:val="ListParagraph"/>
+        <w:pStyle w:val="Prrafodelista"/>
+        <w:spacing w:line="360" w:lineRule="auto"/>
+        <w:jc w:val="both"/>
+        <w:rPr>
+          <w:rFonts w:ascii="Arial" w:hAnsi="Arial" w:cs="Arial"/>
+          <w:sz w:val="24"/>
+          <w:szCs w:val="24"/>
+        </w:rPr>
+      </w:pPr>
+    </w:p>
+    <w:p>
+      <w:pPr>
+        <w:pStyle w:val="Prrafodelista"/>
         <w:spacing w:line="360" w:lineRule="auto"/>
         <w:jc w:val="both"/>
         <w:rPr>
@@ -4289,7 +4279,7 @@
       </w:r>
       <w:r>
         <w:rPr>
-          <w:rStyle w:val="FootnoteReference"/>
+          <w:rStyle w:val="Refdenotaalpie"/>
           <w:rFonts w:ascii="Arial" w:hAnsi="Arial" w:cs="Arial"/>
           <w:sz w:val="24"/>
           <w:szCs w:val="24"/>
@@ -4307,19 +4297,19 @@
     </w:p>
     <w:p>
       <w:pPr>
-        <w:pStyle w:val="ListParagraph"/>
-        <w:spacing w:line="360" w:lineRule="auto"/>
-        <w:jc w:val="both"/>
-        <w:rPr>
-          <w:rFonts w:ascii="Arial" w:hAnsi="Arial" w:cs="Arial"/>
-          <w:sz w:val="24"/>
-          <w:szCs w:val="24"/>
-        </w:rPr>
-      </w:pPr>
-    </w:p>
-    <w:p>
-      <w:pPr>
-        <w:pStyle w:val="ListParagraph"/>
+        <w:pStyle w:val="Prrafodelista"/>
+        <w:spacing w:line="360" w:lineRule="auto"/>
+        <w:jc w:val="both"/>
+        <w:rPr>
+          <w:rFonts w:ascii="Arial" w:hAnsi="Arial" w:cs="Arial"/>
+          <w:sz w:val="24"/>
+          <w:szCs w:val="24"/>
+        </w:rPr>
+      </w:pPr>
+    </w:p>
+    <w:p>
+      <w:pPr>
+        <w:pStyle w:val="Prrafodelista"/>
         <w:spacing w:line="360" w:lineRule="auto"/>
         <w:jc w:val="both"/>
         <w:rPr>
@@ -4402,7 +4392,7 @@
       </w:r>
       <w:r>
         <w:rPr>
-          <w:rStyle w:val="FootnoteReference"/>
+          <w:rStyle w:val="Refdenotaalpie"/>
           <w:rFonts w:ascii="Arial" w:hAnsi="Arial" w:cs="Arial"/>
           <w:sz w:val="24"/>
           <w:szCs w:val="24"/>
@@ -4484,7 +4474,7 @@
     </w:p>
     <w:p>
       <w:pPr>
-        <w:pStyle w:val="ListParagraph"/>
+        <w:pStyle w:val="Prrafodelista"/>
         <w:spacing w:line="360" w:lineRule="auto"/>
         <w:jc w:val="both"/>
         <w:rPr>
@@ -4504,7 +4494,7 @@
       </w:r>
       <w:r>
         <w:rPr>
-          <w:rStyle w:val="FootnoteReference"/>
+          <w:rStyle w:val="Refdenotaalpie"/>
           <w:rFonts w:ascii="Arial" w:hAnsi="Arial" w:cs="Arial"/>
           <w:sz w:val="24"/>
           <w:szCs w:val="24"/>
@@ -4522,19 +4512,19 @@
     </w:p>
     <w:p>
       <w:pPr>
-        <w:pStyle w:val="ListParagraph"/>
-        <w:spacing w:line="360" w:lineRule="auto"/>
-        <w:jc w:val="both"/>
-        <w:rPr>
-          <w:rFonts w:ascii="Arial" w:hAnsi="Arial" w:cs="Arial"/>
-          <w:sz w:val="24"/>
-          <w:szCs w:val="24"/>
-        </w:rPr>
-      </w:pPr>
-    </w:p>
-    <w:p>
-      <w:pPr>
-        <w:pStyle w:val="ListParagraph"/>
+        <w:pStyle w:val="Prrafodelista"/>
+        <w:spacing w:line="360" w:lineRule="auto"/>
+        <w:jc w:val="both"/>
+        <w:rPr>
+          <w:rFonts w:ascii="Arial" w:hAnsi="Arial" w:cs="Arial"/>
+          <w:sz w:val="24"/>
+          <w:szCs w:val="24"/>
+        </w:rPr>
+      </w:pPr>
+    </w:p>
+    <w:p>
+      <w:pPr>
+        <w:pStyle w:val="Prrafodelista"/>
         <w:spacing w:line="360" w:lineRule="auto"/>
         <w:jc w:val="both"/>
         <w:rPr>
@@ -4738,19 +4728,19 @@
     </w:p>
     <w:p>
       <w:pPr>
-        <w:pStyle w:val="ListParagraph"/>
-        <w:spacing w:line="360" w:lineRule="auto"/>
-        <w:jc w:val="both"/>
-        <w:rPr>
-          <w:rFonts w:ascii="Arial" w:hAnsi="Arial" w:cs="Arial"/>
-          <w:sz w:val="24"/>
-          <w:szCs w:val="24"/>
-        </w:rPr>
-      </w:pPr>
-    </w:p>
-    <w:p>
-      <w:pPr>
-        <w:pStyle w:val="ListParagraph"/>
+        <w:pStyle w:val="Prrafodelista"/>
+        <w:spacing w:line="360" w:lineRule="auto"/>
+        <w:jc w:val="both"/>
+        <w:rPr>
+          <w:rFonts w:ascii="Arial" w:hAnsi="Arial" w:cs="Arial"/>
+          <w:sz w:val="24"/>
+          <w:szCs w:val="24"/>
+        </w:rPr>
+      </w:pPr>
+    </w:p>
+    <w:p>
+      <w:pPr>
+        <w:pStyle w:val="Prrafodelista"/>
         <w:spacing w:line="360" w:lineRule="auto"/>
         <w:jc w:val="both"/>
         <w:rPr>
@@ -5010,19 +5000,19 @@
     </w:p>
     <w:p>
       <w:pPr>
-        <w:pStyle w:val="ListParagraph"/>
-        <w:spacing w:line="360" w:lineRule="auto"/>
-        <w:jc w:val="both"/>
-        <w:rPr>
-          <w:rFonts w:ascii="Arial" w:hAnsi="Arial" w:cs="Arial"/>
-          <w:sz w:val="24"/>
-          <w:szCs w:val="24"/>
-        </w:rPr>
-      </w:pPr>
-    </w:p>
-    <w:p>
-      <w:pPr>
-        <w:pStyle w:val="ListParagraph"/>
+        <w:pStyle w:val="Prrafodelista"/>
+        <w:spacing w:line="360" w:lineRule="auto"/>
+        <w:jc w:val="both"/>
+        <w:rPr>
+          <w:rFonts w:ascii="Arial" w:hAnsi="Arial" w:cs="Arial"/>
+          <w:sz w:val="24"/>
+          <w:szCs w:val="24"/>
+        </w:rPr>
+      </w:pPr>
+    </w:p>
+    <w:p>
+      <w:pPr>
+        <w:pStyle w:val="Prrafodelista"/>
         <w:spacing w:line="360" w:lineRule="auto"/>
         <w:jc w:val="both"/>
         <w:rPr>
@@ -5315,31 +5305,31 @@
     </w:p>
     <w:p>
       <w:pPr>
-        <w:pStyle w:val="ListParagraph"/>
-        <w:spacing w:line="360" w:lineRule="auto"/>
-        <w:jc w:val="both"/>
-        <w:rPr>
-          <w:rFonts w:ascii="Arial" w:hAnsi="Arial" w:cs="Arial"/>
-          <w:sz w:val="24"/>
-          <w:szCs w:val="24"/>
-        </w:rPr>
-      </w:pPr>
-    </w:p>
-    <w:p>
-      <w:pPr>
-        <w:pStyle w:val="ListParagraph"/>
-        <w:spacing w:line="360" w:lineRule="auto"/>
-        <w:jc w:val="both"/>
-        <w:rPr>
-          <w:rFonts w:ascii="Arial" w:hAnsi="Arial" w:cs="Arial"/>
-          <w:sz w:val="24"/>
-          <w:szCs w:val="24"/>
-        </w:rPr>
-      </w:pPr>
-    </w:p>
-    <w:p>
-      <w:pPr>
-        <w:pStyle w:val="ListParagraph"/>
+        <w:pStyle w:val="Prrafodelista"/>
+        <w:spacing w:line="360" w:lineRule="auto"/>
+        <w:jc w:val="both"/>
+        <w:rPr>
+          <w:rFonts w:ascii="Arial" w:hAnsi="Arial" w:cs="Arial"/>
+          <w:sz w:val="24"/>
+          <w:szCs w:val="24"/>
+        </w:rPr>
+      </w:pPr>
+    </w:p>
+    <w:p>
+      <w:pPr>
+        <w:pStyle w:val="Prrafodelista"/>
+        <w:spacing w:line="360" w:lineRule="auto"/>
+        <w:jc w:val="both"/>
+        <w:rPr>
+          <w:rFonts w:ascii="Arial" w:hAnsi="Arial" w:cs="Arial"/>
+          <w:sz w:val="24"/>
+          <w:szCs w:val="24"/>
+        </w:rPr>
+      </w:pPr>
+    </w:p>
+    <w:p>
+      <w:pPr>
+        <w:pStyle w:val="Prrafodelista"/>
         <w:numPr>
           <w:ilvl w:val="0"/>
           <w:numId w:val="1"/>
@@ -5363,7 +5353,7 @@
     </w:p>
     <w:p>
       <w:pPr>
-        <w:pStyle w:val="ListParagraph"/>
+        <w:pStyle w:val="Prrafodelista"/>
         <w:spacing w:line="360" w:lineRule="auto"/>
         <w:jc w:val="both"/>
         <w:rPr>
@@ -5555,7 +5545,7 @@
             <w:hyperlink r:id="rId8" w:history="1">
               <w:r>
                 <w:rPr>
-                  <w:rStyle w:val="Hyperlink"/>
+                  <w:rStyle w:val="Hipervnculo"/>
                   <w:rFonts w:ascii="Arial" w:hAnsi="Arial" w:cs="Arial"/>
                   <w:sz w:val="24"/>
                   <w:szCs w:val="24"/>
@@ -5709,8 +5699,6 @@
               </w:rPr>
               <w:t>comunidad</w:t>
             </w:r>
-            <w:bookmarkStart w:id="2" w:name="_GoBack"/>
-            <w:bookmarkEnd w:id="2"/>
             <w:r>
               <w:rPr>
                 <w:rFonts w:ascii="Arial" w:hAnsi="Arial" w:cs="Arial"/>
@@ -5909,7 +5897,7 @@
     </w:p>
     <w:p>
       <w:pPr>
-        <w:pStyle w:val="ListParagraph"/>
+        <w:pStyle w:val="Prrafodelista"/>
         <w:spacing w:line="360" w:lineRule="auto"/>
         <w:jc w:val="both"/>
         <w:rPr>
@@ -6141,9 +6129,15 @@
             <w:hyperlink r:id="rId9" w:history="1">
               <w:r>
                 <w:rPr>
-                  <w:rStyle w:val="Hyperlink"/>
+                  <w:rStyle w:val="Hipervnculo"/>
                 </w:rPr>
-                <w:t>https://pis1.wikispaces.com/file/view/Presentacion+Final_Tesis+I.pdf</w:t>
+                <w:t>https://pis1.wikispaces.com/file/view/Presentacion+Fin</w:t>
+              </w:r>
+              <w:r>
+                <w:rPr>
+                  <w:rStyle w:val="Hipervnculo"/>
+                </w:rPr>
+                <w:t>al_Tesis+I.pdf</w:t>
               </w:r>
             </w:hyperlink>
             <w:hyperlink r:id="rId10" w:history="1"/>
@@ -6267,6 +6261,54 @@
                 <w:szCs w:val="24"/>
               </w:rPr>
             </w:pPr>
+            <w:r>
+              <w:rPr>
+                <w:rFonts w:ascii="Arial" w:hAnsi="Arial" w:cs="Arial"/>
+                <w:sz w:val="24"/>
+                <w:szCs w:val="24"/>
+              </w:rPr>
+              <w:t xml:space="preserve">Esta referencia internacional y la presente investigación tienen como similitudes en que las </w:t>
+            </w:r>
+            <w:r>
+              <w:rPr>
+                <w:rFonts w:ascii="Arial" w:hAnsi="Arial" w:cs="Arial"/>
+                <w:sz w:val="24"/>
+                <w:szCs w:val="24"/>
+              </w:rPr>
+              <w:t>anteriores en</w:t>
+            </w:r>
+            <w:r>
+              <w:rPr>
+                <w:rFonts w:ascii="Arial" w:hAnsi="Arial" w:cs="Arial"/>
+                <w:sz w:val="24"/>
+                <w:szCs w:val="24"/>
+              </w:rPr>
+              <w:t xml:space="preserve"> presentan a sus usuarios mediante una aplicación móvil </w:t>
+            </w:r>
+            <w:r>
+              <w:rPr>
+                <w:rFonts w:ascii="Arial" w:hAnsi="Arial" w:cs="Arial"/>
+                <w:sz w:val="24"/>
+                <w:szCs w:val="24"/>
+              </w:rPr>
+              <w:t>el servicio de consulta de no</w:t>
+            </w:r>
+            <w:r>
+              <w:rPr>
+                <w:rFonts w:ascii="Arial" w:hAnsi="Arial" w:cs="Arial"/>
+                <w:sz w:val="24"/>
+                <w:szCs w:val="24"/>
+              </w:rPr>
+              <w:t>tas y también la cons</w:t>
+            </w:r>
+            <w:r>
+              <w:rPr>
+                <w:rFonts w:ascii="Arial" w:hAnsi="Arial" w:cs="Arial"/>
+                <w:sz w:val="24"/>
+                <w:szCs w:val="24"/>
+              </w:rPr>
+              <w:t>ulta de los diferentes horarios.</w:t>
+            </w:r>
           </w:p>
         </w:tc>
       </w:tr>
@@ -6319,13 +6361,115 @@
                 <w:szCs w:val="24"/>
               </w:rPr>
             </w:pPr>
+            <w:r>
+              <w:rPr>
+                <w:rFonts w:ascii="Arial" w:hAnsi="Arial" w:cs="Arial"/>
+                <w:sz w:val="24"/>
+                <w:szCs w:val="24"/>
+              </w:rPr>
+              <w:t xml:space="preserve">La presente referencia nacional se enfoca en prestar sus servicios a la facultad de </w:t>
+            </w:r>
+            <w:r>
+              <w:rPr>
+                <w:rFonts w:ascii="Arial" w:hAnsi="Arial" w:cs="Arial"/>
+                <w:color w:val="000000"/>
+                <w:sz w:val="24"/>
+                <w:szCs w:val="24"/>
+              </w:rPr>
+              <w:t>ingeniería industrial y de sistemas</w:t>
+            </w:r>
+            <w:r>
+              <w:rPr>
+                <w:rFonts w:ascii="Arial" w:hAnsi="Arial" w:cs="Arial"/>
+                <w:color w:val="000000"/>
+                <w:sz w:val="24"/>
+                <w:szCs w:val="24"/>
+              </w:rPr>
+              <w:t xml:space="preserve"> de la </w:t>
+            </w:r>
+            <w:r>
+              <w:rPr>
+                <w:rFonts w:ascii="Arial" w:hAnsi="Arial" w:cs="Arial"/>
+                <w:sz w:val="24"/>
+                <w:szCs w:val="24"/>
+              </w:rPr>
+              <w:t>UNIVERSIDAD TECNOLÓGICA DEL PERÚ</w:t>
+            </w:r>
+            <w:r>
+              <w:rPr>
+                <w:rFonts w:ascii="Arial" w:hAnsi="Arial" w:cs="Arial"/>
+                <w:sz w:val="24"/>
+                <w:szCs w:val="24"/>
+              </w:rPr>
+              <w:t xml:space="preserve"> por otra parte, la presente </w:t>
+            </w:r>
+            <w:r>
+              <w:rPr>
+                <w:rFonts w:ascii="Arial" w:hAnsi="Arial" w:cs="Arial"/>
+                <w:sz w:val="24"/>
+                <w:szCs w:val="24"/>
+              </w:rPr>
+              <w:t>investigación</w:t>
+            </w:r>
+            <w:r>
+              <w:rPr>
+                <w:rFonts w:ascii="Arial" w:hAnsi="Arial" w:cs="Arial"/>
+                <w:sz w:val="24"/>
+                <w:szCs w:val="24"/>
+              </w:rPr>
+              <w:t xml:space="preserve"> realiza un enfoque más general, llevando su servicio a toda la comunidad </w:t>
+            </w:r>
+            <w:r>
+              <w:rPr>
+                <w:rFonts w:ascii="Arial" w:hAnsi="Arial" w:cs="Arial"/>
+                <w:sz w:val="24"/>
+                <w:szCs w:val="24"/>
+              </w:rPr>
+              <w:t>universitaria</w:t>
+            </w:r>
+            <w:r>
+              <w:rPr>
+                <w:rFonts w:ascii="Arial" w:hAnsi="Arial" w:cs="Arial"/>
+                <w:sz w:val="24"/>
+                <w:szCs w:val="24"/>
+              </w:rPr>
+              <w:t>, siendo una aplicación adaptable para otras universidades</w:t>
+            </w:r>
+            <w:r>
+              <w:rPr>
+                <w:rFonts w:ascii="Arial" w:hAnsi="Arial" w:cs="Arial"/>
+                <w:sz w:val="24"/>
+                <w:szCs w:val="24"/>
+              </w:rPr>
+              <w:t xml:space="preserve"> y con ello una gran </w:t>
+            </w:r>
+            <w:proofErr w:type="spellStart"/>
+            <w:r>
+              <w:rPr>
+                <w:rFonts w:ascii="Arial" w:hAnsi="Arial" w:cs="Arial"/>
+                <w:sz w:val="24"/>
+                <w:szCs w:val="24"/>
+              </w:rPr>
+              <w:t>escabilidad</w:t>
+            </w:r>
+            <w:proofErr w:type="spellEnd"/>
+            <w:r>
+              <w:rPr>
+                <w:rFonts w:ascii="Arial" w:hAnsi="Arial" w:cs="Arial"/>
+                <w:sz w:val="24"/>
+                <w:szCs w:val="24"/>
+              </w:rPr>
+              <w:t>.</w:t>
+            </w:r>
+            <w:bookmarkStart w:id="2" w:name="_GoBack"/>
+            <w:bookmarkEnd w:id="2"/>
           </w:p>
         </w:tc>
       </w:tr>
     </w:tbl>
     <w:p>
       <w:pPr>
-        <w:pStyle w:val="ListParagraph"/>
+        <w:pStyle w:val="Prrafodelista"/>
         <w:spacing w:line="360" w:lineRule="auto"/>
         <w:jc w:val="both"/>
         <w:rPr>
@@ -6349,7 +6493,7 @@
     </w:p>
     <w:p>
       <w:pPr>
-        <w:pStyle w:val="ListParagraph"/>
+        <w:pStyle w:val="Prrafodelista"/>
         <w:numPr>
           <w:ilvl w:val="0"/>
           <w:numId w:val="1"/>
@@ -6373,34 +6517,35 @@
     </w:p>
     <w:p>
       <w:pPr>
-        <w:pStyle w:val="ListParagraph"/>
-        <w:spacing w:line="360" w:lineRule="auto"/>
-        <w:jc w:val="both"/>
-        <w:rPr>
-          <w:rFonts w:ascii="Arial" w:hAnsi="Arial" w:cs="Arial"/>
-          <w:sz w:val="24"/>
-          <w:szCs w:val="24"/>
-        </w:rPr>
-      </w:pPr>
-    </w:p>
-    <w:p>
-      <w:pPr>
-        <w:pStyle w:val="ListParagraph"/>
-        <w:spacing w:line="360" w:lineRule="auto"/>
-        <w:jc w:val="both"/>
-        <w:rPr>
-          <w:rFonts w:ascii="Arial" w:hAnsi="Arial" w:cs="Arial"/>
-          <w:sz w:val="24"/>
-          <w:szCs w:val="24"/>
-        </w:rPr>
-      </w:pPr>
-      <w:r>
-        <w:rPr>
-          <w:rFonts w:ascii="Arial" w:hAnsi="Arial" w:cs="Arial"/>
-          <w:sz w:val="24"/>
-          <w:szCs w:val="24"/>
-        </w:rPr>
-        <w:t xml:space="preserve">La aplicación será desarrollada mediante la metodología de desarrollo en espiral, en su variante para aplicaciones móviles (Mobile Development </w:t>
+        <w:pStyle w:val="Prrafodelista"/>
+        <w:spacing w:line="360" w:lineRule="auto"/>
+        <w:jc w:val="both"/>
+        <w:rPr>
+          <w:rFonts w:ascii="Arial" w:hAnsi="Arial" w:cs="Arial"/>
+          <w:sz w:val="24"/>
+          <w:szCs w:val="24"/>
+        </w:rPr>
+      </w:pPr>
+    </w:p>
+    <w:p>
+      <w:pPr>
+        <w:pStyle w:val="Prrafodelista"/>
+        <w:spacing w:line="360" w:lineRule="auto"/>
+        <w:jc w:val="both"/>
+        <w:rPr>
+          <w:rFonts w:ascii="Arial" w:hAnsi="Arial" w:cs="Arial"/>
+          <w:sz w:val="24"/>
+          <w:szCs w:val="24"/>
+        </w:rPr>
+      </w:pPr>
+      <w:r>
+        <w:rPr>
+          <w:rFonts w:ascii="Arial" w:hAnsi="Arial" w:cs="Arial"/>
+          <w:sz w:val="24"/>
+          <w:szCs w:val="24"/>
+        </w:rPr>
+        <w:lastRenderedPageBreak/>
+        <w:t xml:space="preserve">La aplicación será desarrollada mediante la metodología de desarrollo en espiral, en su variante para aplicaciones móviles (Mobile </w:t>
       </w:r>
       <w:proofErr w:type="spellStart"/>
       <w:r>
@@ -6409,6 +6554,24 @@
           <w:sz w:val="24"/>
           <w:szCs w:val="24"/>
         </w:rPr>
+        <w:t>Development</w:t>
+      </w:r>
+      <w:proofErr w:type="spellEnd"/>
+      <w:r>
+        <w:rPr>
+          <w:rFonts w:ascii="Arial" w:hAnsi="Arial" w:cs="Arial"/>
+          <w:sz w:val="24"/>
+          <w:szCs w:val="24"/>
+        </w:rPr>
+        <w:t xml:space="preserve"> </w:t>
+      </w:r>
+      <w:proofErr w:type="spellStart"/>
+      <w:r>
+        <w:rPr>
+          <w:rFonts w:ascii="Arial" w:hAnsi="Arial" w:cs="Arial"/>
+          <w:sz w:val="24"/>
+          <w:szCs w:val="24"/>
+        </w:rPr>
         <w:t>Process</w:t>
       </w:r>
       <w:proofErr w:type="spellEnd"/>
@@ -6441,52 +6604,75 @@
     </w:p>
     <w:p>
       <w:pPr>
-        <w:pStyle w:val="ListParagraph"/>
-        <w:spacing w:line="360" w:lineRule="auto"/>
-        <w:jc w:val="both"/>
-        <w:rPr>
-          <w:rFonts w:ascii="Arial" w:hAnsi="Arial" w:cs="Arial"/>
-          <w:sz w:val="24"/>
-          <w:szCs w:val="24"/>
-        </w:rPr>
-      </w:pPr>
-    </w:p>
-    <w:p>
-      <w:pPr>
-        <w:pStyle w:val="ListParagraph"/>
-        <w:spacing w:line="360" w:lineRule="auto"/>
-        <w:jc w:val="both"/>
-        <w:rPr>
-          <w:rFonts w:ascii="Arial" w:hAnsi="Arial" w:cs="Arial"/>
-          <w:sz w:val="24"/>
-          <w:szCs w:val="24"/>
-        </w:rPr>
-      </w:pPr>
-      <w:r>
-        <w:rPr>
-          <w:rFonts w:ascii="Arial" w:hAnsi="Arial" w:cs="Arial"/>
-          <w:sz w:val="24"/>
-          <w:szCs w:val="24"/>
+        <w:pStyle w:val="Prrafodelista"/>
+        <w:spacing w:line="360" w:lineRule="auto"/>
+        <w:jc w:val="both"/>
+        <w:rPr>
+          <w:rFonts w:ascii="Arial" w:hAnsi="Arial" w:cs="Arial"/>
+          <w:sz w:val="24"/>
+          <w:szCs w:val="24"/>
+        </w:rPr>
+      </w:pPr>
+    </w:p>
+    <w:p>
+      <w:pPr>
+        <w:pStyle w:val="Prrafodelista"/>
+        <w:spacing w:line="360" w:lineRule="auto"/>
+        <w:jc w:val="both"/>
+        <w:rPr>
+          <w:rFonts w:ascii="Arial" w:hAnsi="Arial" w:cs="Arial"/>
+          <w:sz w:val="24"/>
+          <w:szCs w:val="24"/>
+        </w:rPr>
+      </w:pPr>
+      <w:r>
+        <w:rPr>
+          <w:rFonts w:ascii="Arial" w:hAnsi="Arial" w:cs="Arial"/>
+          <w:sz w:val="24"/>
+          <w:szCs w:val="24"/>
+        </w:rPr>
+        <w:t xml:space="preserve"> Esta metodología se usa para desarrollar proyectos grandes, y consiste en la realización de varias iteraciones del proceso elemental de desarrollo de la aplicación, permitiendo evaluar resultados (como la usabilidad) y, mediante un análisis de los mismos, realizar correcciones y añadir funcionalidades nuevas a la aplicación en cada iteración. </w:t>
+      </w:r>
+    </w:p>
+    <w:p>
+      <w:pPr>
+        <w:pStyle w:val="Prrafodelista"/>
+        <w:spacing w:line="360" w:lineRule="auto"/>
+        <w:jc w:val="both"/>
+        <w:rPr>
+          <w:rFonts w:ascii="Arial" w:hAnsi="Arial" w:cs="Arial"/>
+          <w:sz w:val="24"/>
+          <w:szCs w:val="24"/>
+        </w:rPr>
+      </w:pPr>
+    </w:p>
+    <w:p>
+      <w:pPr>
+        <w:pStyle w:val="Prrafodelista"/>
+        <w:spacing w:line="360" w:lineRule="auto"/>
+        <w:ind w:left="1416"/>
+        <w:jc w:val="both"/>
+        <w:rPr>
+          <w:rFonts w:ascii="Arial" w:hAnsi="Arial" w:cs="Arial"/>
+        </w:rPr>
+      </w:pPr>
+      <w:r>
+        <w:rPr>
+          <w:rFonts w:ascii="Arial" w:hAnsi="Arial" w:cs="Arial"/>
+        </w:rPr>
+        <w:t xml:space="preserve">“El proceso permite a los desarrolladores de aplicaciones móviles, detallar los criterios de usabilidad de la aplicación, el primer paso es identificar a los usuarios, las tareas y los contextos en los que se utilizará la aplicación móvil, el siguiente paso es dar prioridad a los atributos de usabilidad, identificar qué atributos son los más importantes para la aplicación, y para cada uno definir un conjunto de métricas para verificar el grado en que se cumplen en la aplicación final. El proceso de desarrollo de aplicaciones móviles en espiral contempla cinco (5) iteraciones, para cada una de ellas tres (3) tareas (determinación de requisitos, diseño y prueba) y finaliza cada iteración con la planificación de la siguiente; en la primera iteración se determinan los requisitos del sistema y se identifican usuarios, tareas y contextos en los que se utilizará la aplicación. Luego, se definen y priorizan los atributos de facilidad de uso y se identifican métricas para cada atributo; se dibuja un prototipo de la interfaz de aplicación y se realiza la prueba del prototipo, los desarrolladores podrán utilizar diferentes técnicas de usabilidad para medir el valor de cada atributo. En la segunda iteración el equipo de desarrollo recogerá más datos y requisitos, explorará si hay más usuarios potenciales, </w:t>
+      </w:r>
+      <w:r>
+        <w:rPr>
+          <w:rFonts w:ascii="Arial" w:hAnsi="Arial" w:cs="Arial"/>
         </w:rPr>
         <w:lastRenderedPageBreak/>
-        <w:t xml:space="preserve"> Esta metodología se usa para desarrollar proyectos grandes, y consiste en la realización de varias iteraciones del proceso elemental de desarrollo de la aplicación, permitiendo evaluar resultados (como la usabilidad) y, mediante un análisis de los mismos, realizar correcciones y añadir funcionalidades nuevas a la aplicación en cada iteración. </w:t>
-      </w:r>
-    </w:p>
-    <w:p>
-      <w:pPr>
-        <w:pStyle w:val="ListParagraph"/>
-        <w:spacing w:line="360" w:lineRule="auto"/>
-        <w:jc w:val="both"/>
-        <w:rPr>
-          <w:rFonts w:ascii="Arial" w:hAnsi="Arial" w:cs="Arial"/>
-          <w:sz w:val="24"/>
-          <w:szCs w:val="24"/>
-        </w:rPr>
-      </w:pPr>
-    </w:p>
-    <w:p>
-      <w:pPr>
-        <w:pStyle w:val="ListParagraph"/>
+        <w:t>tareas y contextos en los que se utilizará la aplicación. A continuación, los atributos de usabilidad se redefinen y son priorizados, como resultado, los desarrolladores alterarán las métricas para acomodar los requisitos añadidos; en el diseño se realiza un prototipo de alta fidelidad de la interfaz y se realizan las pruebas, utilizando técnicas de usabilidad para cada atributo, la calificación se compara con los resultados de la iteración anterior. En la tercera iteración los desarrolladores pueden identificar y priorizar los atributos de usabilidad con mayor claridad utilizando los resultados de la iteración anterior; se desarrolla el diseño de todo el sistema y se realiza la versión alfa con sus respectivas pruebas, el equipo de desarrollo compara los resultados con la calificación de la iteración anterior. En la cuarta iteración los resultados de la iteración anterior son utilizados para identificar y dar prioridad a los atributos de facilidad de uso; se desarrolla la versión beta y se libera para su evaluación por parte del cliente. En la quinta iteración se desarrolla el producto final; se realiza una evaluación de facilidad de uso, la calificación de cada atributo se calcula y se compara con la calificación de la fase anterior. Una alteración en el producto final se realiza sobre la base de los resultados y se libera al producto.”</w:t>
+      </w:r>
+    </w:p>
+    <w:p>
+      <w:pPr>
+        <w:pStyle w:val="Prrafodelista"/>
         <w:spacing w:line="360" w:lineRule="auto"/>
         <w:ind w:left="1416"/>
         <w:jc w:val="both"/>
@@ -6494,122 +6680,99 @@
           <w:rFonts w:ascii="Arial" w:hAnsi="Arial" w:cs="Arial"/>
         </w:rPr>
       </w:pPr>
-      <w:r>
-        <w:rPr>
-          <w:rFonts w:ascii="Arial" w:hAnsi="Arial" w:cs="Arial"/>
-        </w:rPr>
-        <w:t xml:space="preserve">“El proceso permite a los desarrolladores de aplicaciones móviles, detallar los criterios de usabilidad de la aplicación, el primer paso es identificar a los usuarios, las tareas y los contextos en los que se utilizará la aplicación móvil, el siguiente paso es dar prioridad a los atributos de usabilidad, identificar qué atributos son los más importantes para la aplicación, y para cada uno definir un conjunto de métricas para verificar el grado en que se cumplen en la aplicación final. El proceso de desarrollo de aplicaciones móviles en espiral contempla cinco (5) iteraciones, para cada una de ellas tres (3) tareas (determinación de requisitos, diseño y prueba) y finaliza cada iteración con la planificación de la siguiente; en la primera iteración se determinan los requisitos del sistema y se identifican usuarios, tareas y contextos en los que se utilizará la aplicación. Luego, se definen y priorizan los atributos de facilidad de uso y se identifican métricas para cada atributo; se dibuja un prototipo de la interfaz de aplicación y se realiza la prueba del prototipo, los desarrolladores podrán utilizar diferentes técnicas de usabilidad para medir el valor de cada atributo. En la segunda iteración el equipo de desarrollo recogerá más datos y requisitos, explorará si hay más usuarios potenciales, tareas y contextos en los que se utilizará la aplicación. A continuación, los atributos de usabilidad se redefinen y son priorizados, como resultado, los desarrolladores alterarán las métricas para acomodar los requisitos añadidos; en el diseño se realiza un prototipo de alta fidelidad de la interfaz y se realizan las pruebas, utilizando técnicas de usabilidad para cada atributo, la calificación se compara con los resultados de la iteración anterior. En la tercera iteración los desarrolladores pueden identificar y priorizar los atributos de usabilidad con mayor claridad utilizando los resultados de la iteración anterior; se desarrolla el diseño de todo el sistema y se realiza la </w:t>
-      </w:r>
-      <w:r>
-        <w:rPr>
-          <w:rFonts w:ascii="Arial" w:hAnsi="Arial" w:cs="Arial"/>
+    </w:p>
+    <w:p>
+      <w:pPr>
+        <w:pStyle w:val="Prrafodelista"/>
+        <w:spacing w:line="360" w:lineRule="auto"/>
+        <w:ind w:left="1416"/>
+        <w:jc w:val="both"/>
+        <w:rPr>
+          <w:rFonts w:ascii="Arial" w:hAnsi="Arial" w:cs="Arial"/>
+        </w:rPr>
+      </w:pPr>
+    </w:p>
+    <w:p>
+      <w:pPr>
+        <w:pStyle w:val="Prrafodelista"/>
+        <w:spacing w:line="360" w:lineRule="auto"/>
+        <w:jc w:val="both"/>
+        <w:rPr>
+          <w:rFonts w:ascii="Arial" w:hAnsi="Arial" w:cs="Arial"/>
+          <w:sz w:val="24"/>
+          <w:szCs w:val="24"/>
+        </w:rPr>
+      </w:pPr>
+    </w:p>
+    <w:p>
+      <w:pPr>
+        <w:pStyle w:val="Prrafodelista"/>
+        <w:spacing w:line="360" w:lineRule="auto"/>
+        <w:jc w:val="both"/>
+        <w:rPr>
+          <w:rFonts w:ascii="Arial" w:hAnsi="Arial" w:cs="Arial"/>
+          <w:sz w:val="24"/>
+          <w:szCs w:val="24"/>
+        </w:rPr>
+      </w:pPr>
+    </w:p>
+    <w:p>
+      <w:pPr>
+        <w:pStyle w:val="Prrafodelista"/>
+        <w:spacing w:line="360" w:lineRule="auto"/>
+        <w:jc w:val="both"/>
+        <w:rPr>
+          <w:rFonts w:ascii="Arial" w:hAnsi="Arial" w:cs="Arial"/>
+          <w:sz w:val="24"/>
+          <w:szCs w:val="24"/>
+        </w:rPr>
+      </w:pPr>
+    </w:p>
+    <w:p>
+      <w:pPr>
+        <w:pStyle w:val="Prrafodelista"/>
+        <w:spacing w:line="360" w:lineRule="auto"/>
+        <w:jc w:val="both"/>
+        <w:rPr>
+          <w:rFonts w:ascii="Arial" w:hAnsi="Arial" w:cs="Arial"/>
+          <w:sz w:val="24"/>
+          <w:szCs w:val="24"/>
+        </w:rPr>
+      </w:pPr>
+    </w:p>
+    <w:p>
+      <w:pPr>
+        <w:pStyle w:val="Prrafodelista"/>
+        <w:spacing w:line="360" w:lineRule="auto"/>
+        <w:jc w:val="both"/>
+        <w:rPr>
+          <w:rFonts w:ascii="Arial" w:hAnsi="Arial" w:cs="Arial"/>
+          <w:sz w:val="24"/>
+          <w:szCs w:val="24"/>
+        </w:rPr>
+      </w:pPr>
+    </w:p>
+    <w:p>
+      <w:pPr>
+        <w:pStyle w:val="Prrafodelista"/>
+        <w:spacing w:line="360" w:lineRule="auto"/>
+        <w:jc w:val="both"/>
+        <w:rPr>
+          <w:rFonts w:ascii="Arial" w:hAnsi="Arial" w:cs="Arial"/>
+          <w:b/>
+          <w:sz w:val="24"/>
+          <w:szCs w:val="24"/>
+        </w:rPr>
+      </w:pPr>
+      <w:r>
+        <w:rPr>
+          <w:rFonts w:ascii="Arial" w:hAnsi="Arial" w:cs="Arial"/>
+          <w:noProof/>
+          <w:sz w:val="24"/>
+          <w:szCs w:val="24"/>
+          <w:lang w:val="es-ES" w:eastAsia="es-ES"/>
         </w:rPr>
         <w:lastRenderedPageBreak/>
-        <w:t>versión alfa con sus respectivas pruebas, el equipo de desarrollo compara los resultados con la calificación de la iteración anterior. En la cuarta iteración los resultados de la iteración anterior son utilizados para identificar y dar prioridad a los atributos de facilidad de uso; se desarrolla la versión beta y se libera para su evaluación por parte del cliente. En la quinta iteración se desarrolla el producto final; se realiza una evaluación de facilidad de uso, la calificación de cada atributo se calcula y se compara con la calificación de la fase anterior. Una alteración en el producto final se realiza sobre la base de los resultados y se libera al producto.”</w:t>
-      </w:r>
-    </w:p>
-    <w:p>
-      <w:pPr>
-        <w:pStyle w:val="ListParagraph"/>
-        <w:spacing w:line="360" w:lineRule="auto"/>
-        <w:ind w:left="1416"/>
-        <w:jc w:val="both"/>
-        <w:rPr>
-          <w:rFonts w:ascii="Arial" w:hAnsi="Arial" w:cs="Arial"/>
-        </w:rPr>
-      </w:pPr>
-    </w:p>
-    <w:p>
-      <w:pPr>
-        <w:pStyle w:val="ListParagraph"/>
-        <w:spacing w:line="360" w:lineRule="auto"/>
-        <w:ind w:left="1416"/>
-        <w:jc w:val="both"/>
-        <w:rPr>
-          <w:rFonts w:ascii="Arial" w:hAnsi="Arial" w:cs="Arial"/>
-        </w:rPr>
-      </w:pPr>
-    </w:p>
-    <w:p>
-      <w:pPr>
-        <w:pStyle w:val="ListParagraph"/>
-        <w:spacing w:line="360" w:lineRule="auto"/>
-        <w:jc w:val="both"/>
-        <w:rPr>
-          <w:rFonts w:ascii="Arial" w:hAnsi="Arial" w:cs="Arial"/>
-          <w:sz w:val="24"/>
-          <w:szCs w:val="24"/>
-        </w:rPr>
-      </w:pPr>
-    </w:p>
-    <w:p>
-      <w:pPr>
-        <w:pStyle w:val="ListParagraph"/>
-        <w:spacing w:line="360" w:lineRule="auto"/>
-        <w:jc w:val="both"/>
-        <w:rPr>
-          <w:rFonts w:ascii="Arial" w:hAnsi="Arial" w:cs="Arial"/>
-          <w:sz w:val="24"/>
-          <w:szCs w:val="24"/>
-        </w:rPr>
-      </w:pPr>
-    </w:p>
-    <w:p>
-      <w:pPr>
-        <w:pStyle w:val="ListParagraph"/>
-        <w:spacing w:line="360" w:lineRule="auto"/>
-        <w:jc w:val="both"/>
-        <w:rPr>
-          <w:rFonts w:ascii="Arial" w:hAnsi="Arial" w:cs="Arial"/>
-          <w:sz w:val="24"/>
-          <w:szCs w:val="24"/>
-        </w:rPr>
-      </w:pPr>
-    </w:p>
-    <w:p>
-      <w:pPr>
-        <w:pStyle w:val="ListParagraph"/>
-        <w:spacing w:line="360" w:lineRule="auto"/>
-        <w:jc w:val="both"/>
-        <w:rPr>
-          <w:rFonts w:ascii="Arial" w:hAnsi="Arial" w:cs="Arial"/>
-          <w:sz w:val="24"/>
-          <w:szCs w:val="24"/>
-        </w:rPr>
-      </w:pPr>
-    </w:p>
-    <w:p>
-      <w:pPr>
-        <w:pStyle w:val="ListParagraph"/>
-        <w:spacing w:line="360" w:lineRule="auto"/>
-        <w:jc w:val="both"/>
-        <w:rPr>
-          <w:rFonts w:ascii="Arial" w:hAnsi="Arial" w:cs="Arial"/>
-          <w:sz w:val="24"/>
-          <w:szCs w:val="24"/>
-        </w:rPr>
-      </w:pPr>
-    </w:p>
-    <w:p>
-      <w:pPr>
-        <w:pStyle w:val="ListParagraph"/>
-        <w:spacing w:line="360" w:lineRule="auto"/>
-        <w:jc w:val="both"/>
-        <w:rPr>
-          <w:rFonts w:ascii="Arial" w:hAnsi="Arial" w:cs="Arial"/>
-          <w:b/>
-          <w:sz w:val="24"/>
-          <w:szCs w:val="24"/>
-        </w:rPr>
-      </w:pPr>
-      <w:r>
-        <w:rPr>
-          <w:rFonts w:ascii="Arial" w:hAnsi="Arial" w:cs="Arial"/>
-          <w:noProof/>
-          <w:sz w:val="24"/>
-          <w:szCs w:val="24"/>
-          <w:lang w:val="es-ES" w:eastAsia="es-ES"/>
-        </w:rPr>
         <w:drawing>
           <wp:anchor distT="0" distB="0" distL="114300" distR="114300" simplePos="0" relativeHeight="251658240" behindDoc="0" locked="0" layoutInCell="1" allowOverlap="1" wp14:anchorId="7BB3CA8D" wp14:editId="3DD3DD87">
             <wp:simplePos x="0" y="0"/>
@@ -6685,7 +6848,7 @@
     </w:p>
     <w:p>
       <w:pPr>
-        <w:pStyle w:val="ListParagraph"/>
+        <w:pStyle w:val="Prrafodelista"/>
         <w:spacing w:line="360" w:lineRule="auto"/>
         <w:jc w:val="both"/>
         <w:rPr>
@@ -6698,7 +6861,7 @@
     </w:p>
     <w:p>
       <w:pPr>
-        <w:pStyle w:val="ListParagraph"/>
+        <w:pStyle w:val="Prrafodelista"/>
         <w:spacing w:line="360" w:lineRule="auto"/>
         <w:jc w:val="both"/>
         <w:rPr>
@@ -6711,7 +6874,7 @@
     </w:p>
     <w:p>
       <w:pPr>
-        <w:pStyle w:val="ListParagraph"/>
+        <w:pStyle w:val="Prrafodelista"/>
         <w:spacing w:line="360" w:lineRule="auto"/>
         <w:jc w:val="both"/>
         <w:rPr>
@@ -6724,7 +6887,7 @@
     </w:p>
     <w:p>
       <w:pPr>
-        <w:pStyle w:val="ListParagraph"/>
+        <w:pStyle w:val="Prrafodelista"/>
         <w:spacing w:line="360" w:lineRule="auto"/>
         <w:jc w:val="both"/>
         <w:rPr>
@@ -6737,7 +6900,7 @@
     </w:p>
     <w:p>
       <w:pPr>
-        <w:pStyle w:val="ListParagraph"/>
+        <w:pStyle w:val="Prrafodelista"/>
         <w:spacing w:line="360" w:lineRule="auto"/>
         <w:jc w:val="both"/>
         <w:rPr>
@@ -6750,7 +6913,7 @@
     </w:p>
     <w:p>
       <w:pPr>
-        <w:pStyle w:val="ListParagraph"/>
+        <w:pStyle w:val="Prrafodelista"/>
         <w:spacing w:line="360" w:lineRule="auto"/>
         <w:jc w:val="both"/>
         <w:rPr>
@@ -6763,19 +6926,19 @@
     </w:p>
     <w:p>
       <w:pPr>
-        <w:pStyle w:val="ListParagraph"/>
-        <w:spacing w:line="360" w:lineRule="auto"/>
-        <w:jc w:val="both"/>
-        <w:rPr>
-          <w:rFonts w:ascii="Arial" w:hAnsi="Arial" w:cs="Arial"/>
-          <w:sz w:val="24"/>
-          <w:szCs w:val="24"/>
-        </w:rPr>
-      </w:pPr>
-    </w:p>
-    <w:p>
-      <w:pPr>
-        <w:pStyle w:val="ListParagraph"/>
+        <w:pStyle w:val="Prrafodelista"/>
+        <w:spacing w:line="360" w:lineRule="auto"/>
+        <w:jc w:val="both"/>
+        <w:rPr>
+          <w:rFonts w:ascii="Arial" w:hAnsi="Arial" w:cs="Arial"/>
+          <w:sz w:val="24"/>
+          <w:szCs w:val="24"/>
+        </w:rPr>
+      </w:pPr>
+    </w:p>
+    <w:p>
+      <w:pPr>
+        <w:pStyle w:val="Prrafodelista"/>
         <w:numPr>
           <w:ilvl w:val="0"/>
           <w:numId w:val="1"/>
@@ -6799,7 +6962,7 @@
     </w:p>
     <w:p>
       <w:pPr>
-        <w:pStyle w:val="ListParagraph"/>
+        <w:pStyle w:val="Prrafodelista"/>
         <w:spacing w:line="360" w:lineRule="auto"/>
         <w:jc w:val="both"/>
         <w:rPr>
@@ -6811,70 +6974,30 @@
       <w:hyperlink r:id="rId12" w:history="1">
         <w:r>
           <w:rPr>
-            <w:rStyle w:val="Hyperlink"/>
+            <w:rStyle w:val="Hipervnculo"/>
             <w:rFonts w:ascii="Arial" w:hAnsi="Arial" w:cs="Arial"/>
             <w:sz w:val="24"/>
             <w:szCs w:val="24"/>
           </w:rPr>
-          <w:t>https://</w:t>
-        </w:r>
-        <w:proofErr w:type="spellStart"/>
-        <w:r>
-          <w:rPr>
-            <w:rStyle w:val="Hyperlink"/>
-            <w:rFonts w:ascii="Arial" w:hAnsi="Arial" w:cs="Arial"/>
-            <w:sz w:val="24"/>
-            <w:szCs w:val="24"/>
-          </w:rPr>
-          <w:t>fireosoft.com.co</w:t>
-        </w:r>
-        <w:proofErr w:type="spellEnd"/>
-        <w:r>
-          <w:rPr>
-            <w:rStyle w:val="Hyperlink"/>
-            <w:rFonts w:ascii="Arial" w:hAnsi="Arial" w:cs="Arial"/>
-            <w:sz w:val="24"/>
-            <w:szCs w:val="24"/>
-          </w:rPr>
-          <w:t>/blogs/importancia-aplicaciones-</w:t>
-        </w:r>
-        <w:proofErr w:type="spellStart"/>
-        <w:r>
-          <w:rPr>
-            <w:rStyle w:val="Hyperlink"/>
-            <w:rFonts w:ascii="Arial" w:hAnsi="Arial" w:cs="Arial"/>
-            <w:sz w:val="24"/>
-            <w:szCs w:val="24"/>
-          </w:rPr>
-          <w:t>moviles</w:t>
-        </w:r>
-        <w:proofErr w:type="spellEnd"/>
-        <w:r>
-          <w:rPr>
-            <w:rStyle w:val="Hyperlink"/>
-            <w:rFonts w:ascii="Arial" w:hAnsi="Arial" w:cs="Arial"/>
-            <w:sz w:val="24"/>
-            <w:szCs w:val="24"/>
-          </w:rPr>
-          <w:t>/</w:t>
+          <w:t>https://fireosoft.com.co/blogs/importancia-aplicaciones-moviles/</w:t>
         </w:r>
       </w:hyperlink>
     </w:p>
     <w:p>
       <w:pPr>
-        <w:pStyle w:val="ListParagraph"/>
-        <w:spacing w:line="360" w:lineRule="auto"/>
-        <w:jc w:val="both"/>
-        <w:rPr>
-          <w:rFonts w:ascii="Arial" w:hAnsi="Arial" w:cs="Arial"/>
-          <w:sz w:val="24"/>
-          <w:szCs w:val="24"/>
-        </w:rPr>
-      </w:pPr>
-    </w:p>
-    <w:p>
-      <w:pPr>
-        <w:pStyle w:val="ListParagraph"/>
+        <w:pStyle w:val="Prrafodelista"/>
+        <w:spacing w:line="360" w:lineRule="auto"/>
+        <w:jc w:val="both"/>
+        <w:rPr>
+          <w:rFonts w:ascii="Arial" w:hAnsi="Arial" w:cs="Arial"/>
+          <w:sz w:val="24"/>
+          <w:szCs w:val="24"/>
+        </w:rPr>
+      </w:pPr>
+    </w:p>
+    <w:p>
+      <w:pPr>
+        <w:pStyle w:val="Prrafodelista"/>
         <w:spacing w:line="360" w:lineRule="auto"/>
         <w:jc w:val="both"/>
         <w:rPr>
@@ -6886,7 +7009,7 @@
       <w:hyperlink r:id="rId13" w:history="1">
         <w:r>
           <w:rPr>
-            <w:rStyle w:val="Hyperlink"/>
+            <w:rStyle w:val="Hipervnculo"/>
             <w:rFonts w:ascii="Arial" w:hAnsi="Arial" w:cs="Arial"/>
             <w:sz w:val="24"/>
             <w:szCs w:val="24"/>
@@ -6896,7 +7019,7 @@
       </w:hyperlink>
       <w:r>
         <w:rPr>
-          <w:rStyle w:val="Hyperlink"/>
+          <w:rStyle w:val="Hipervnculo"/>
           <w:rFonts w:ascii="Arial" w:hAnsi="Arial" w:cs="Arial"/>
           <w:sz w:val="24"/>
           <w:szCs w:val="24"/>
@@ -6906,7 +7029,7 @@
       </w:r>
       <w:r>
         <w:rPr>
-          <w:rStyle w:val="Hyperlink"/>
+          <w:rStyle w:val="Hipervnculo"/>
           <w:rFonts w:ascii="Arial" w:hAnsi="Arial" w:cs="Arial"/>
           <w:color w:val="auto"/>
           <w:sz w:val="24"/>
@@ -6918,19 +7041,19 @@
     </w:p>
     <w:p>
       <w:pPr>
-        <w:pStyle w:val="ListParagraph"/>
-        <w:spacing w:line="360" w:lineRule="auto"/>
-        <w:jc w:val="both"/>
-        <w:rPr>
-          <w:rFonts w:ascii="Arial" w:hAnsi="Arial" w:cs="Arial"/>
-          <w:sz w:val="24"/>
-          <w:szCs w:val="24"/>
-        </w:rPr>
-      </w:pPr>
-    </w:p>
-    <w:p>
-      <w:pPr>
-        <w:pStyle w:val="ListParagraph"/>
+        <w:pStyle w:val="Prrafodelista"/>
+        <w:spacing w:line="360" w:lineRule="auto"/>
+        <w:jc w:val="both"/>
+        <w:rPr>
+          <w:rFonts w:ascii="Arial" w:hAnsi="Arial" w:cs="Arial"/>
+          <w:sz w:val="24"/>
+          <w:szCs w:val="24"/>
+        </w:rPr>
+      </w:pPr>
+    </w:p>
+    <w:p>
+      <w:pPr>
+        <w:pStyle w:val="Prrafodelista"/>
         <w:spacing w:line="360" w:lineRule="auto"/>
         <w:jc w:val="both"/>
         <w:rPr>
@@ -6942,48 +7065,17 @@
       <w:hyperlink r:id="rId14" w:history="1">
         <w:r>
           <w:rPr>
-            <w:rStyle w:val="Hyperlink"/>
+            <w:rStyle w:val="Hipervnculo"/>
             <w:rFonts w:ascii="Arial" w:hAnsi="Arial" w:cs="Arial"/>
             <w:sz w:val="24"/>
             <w:szCs w:val="24"/>
           </w:rPr>
-          <w:t>http://</w:t>
+          <w:t>http://www.sociedadelainformacion.com/23/clientes.pdf</w:t>
         </w:r>
-        <w:proofErr w:type="spellStart"/>
-        <w:r>
-          <w:rPr>
-            <w:rStyle w:val="Hyperlink"/>
-            <w:rFonts w:ascii="Arial" w:hAnsi="Arial" w:cs="Arial"/>
-            <w:sz w:val="24"/>
-            <w:szCs w:val="24"/>
-          </w:rPr>
-          <w:t>www.sociedadelainformacion.com</w:t>
-        </w:r>
-        <w:proofErr w:type="spellEnd"/>
-        <w:r>
-          <w:rPr>
-            <w:rStyle w:val="Hyperlink"/>
-            <w:rFonts w:ascii="Arial" w:hAnsi="Arial" w:cs="Arial"/>
-            <w:sz w:val="24"/>
-            <w:szCs w:val="24"/>
-          </w:rPr>
-          <w:t>/23/</w:t>
-        </w:r>
-        <w:proofErr w:type="spellStart"/>
-        <w:r>
-          <w:rPr>
-            <w:rStyle w:val="Hyperlink"/>
-            <w:rFonts w:ascii="Arial" w:hAnsi="Arial" w:cs="Arial"/>
-            <w:sz w:val="24"/>
-            <w:szCs w:val="24"/>
-          </w:rPr>
-          <w:t>clientes.pdf</w:t>
-        </w:r>
-        <w:proofErr w:type="spellEnd"/>
       </w:hyperlink>
       <w:r>
         <w:rPr>
-          <w:rStyle w:val="Hyperlink"/>
+          <w:rStyle w:val="Hipervnculo"/>
           <w:rFonts w:ascii="Arial" w:hAnsi="Arial" w:cs="Arial"/>
           <w:sz w:val="24"/>
           <w:szCs w:val="24"/>
@@ -6992,7 +7084,7 @@
       </w:r>
       <w:r>
         <w:rPr>
-          <w:rStyle w:val="Hyperlink"/>
+          <w:rStyle w:val="Hipervnculo"/>
           <w:rFonts w:ascii="Arial" w:hAnsi="Arial" w:cs="Arial"/>
           <w:sz w:val="24"/>
           <w:szCs w:val="24"/>
@@ -7002,7 +7094,7 @@
       </w:r>
       <w:r>
         <w:rPr>
-          <w:rStyle w:val="Hyperlink"/>
+          <w:rStyle w:val="Hipervnculo"/>
           <w:rFonts w:ascii="Arial" w:hAnsi="Arial" w:cs="Arial"/>
           <w:color w:val="auto"/>
           <w:sz w:val="24"/>
@@ -7021,7 +7113,7 @@
       </w:r>
       <w:r>
         <w:rPr>
-          <w:rStyle w:val="Hyperlink"/>
+          <w:rStyle w:val="Hipervnculo"/>
           <w:rFonts w:ascii="Arial" w:hAnsi="Arial" w:cs="Arial"/>
           <w:color w:val="auto"/>
           <w:sz w:val="24"/>
@@ -7033,19 +7125,19 @@
     </w:p>
     <w:p>
       <w:pPr>
-        <w:pStyle w:val="ListParagraph"/>
-        <w:spacing w:line="360" w:lineRule="auto"/>
-        <w:jc w:val="both"/>
-        <w:rPr>
-          <w:rFonts w:ascii="Arial" w:hAnsi="Arial" w:cs="Arial"/>
-          <w:sz w:val="24"/>
-          <w:szCs w:val="24"/>
-        </w:rPr>
-      </w:pPr>
-    </w:p>
-    <w:p>
-      <w:pPr>
-        <w:pStyle w:val="ListParagraph"/>
+        <w:pStyle w:val="Prrafodelista"/>
+        <w:spacing w:line="360" w:lineRule="auto"/>
+        <w:jc w:val="both"/>
+        <w:rPr>
+          <w:rFonts w:ascii="Arial" w:hAnsi="Arial" w:cs="Arial"/>
+          <w:sz w:val="24"/>
+          <w:szCs w:val="24"/>
+        </w:rPr>
+      </w:pPr>
+    </w:p>
+    <w:p>
+      <w:pPr>
+        <w:pStyle w:val="Prrafodelista"/>
         <w:spacing w:line="360" w:lineRule="auto"/>
         <w:jc w:val="both"/>
         <w:rPr>
@@ -7057,7 +7149,7 @@
       <w:hyperlink r:id="rId15" w:history="1">
         <w:r>
           <w:rPr>
-            <w:rStyle w:val="Hyperlink"/>
+            <w:rStyle w:val="Hipervnculo"/>
             <w:rFonts w:ascii="Arial" w:hAnsi="Arial" w:cs="Arial"/>
             <w:sz w:val="24"/>
             <w:szCs w:val="24"/>
@@ -7068,23 +7160,23 @@
     </w:p>
     <w:p>
       <w:pPr>
-        <w:pStyle w:val="ListParagraph"/>
-        <w:spacing w:line="360" w:lineRule="auto"/>
-        <w:jc w:val="both"/>
-        <w:rPr>
-          <w:rFonts w:ascii="Arial" w:hAnsi="Arial" w:cs="Arial"/>
-          <w:sz w:val="24"/>
-          <w:szCs w:val="24"/>
-        </w:rPr>
-      </w:pPr>
-    </w:p>
-    <w:p>
-      <w:pPr>
-        <w:pStyle w:val="ListParagraph"/>
-        <w:spacing w:line="360" w:lineRule="auto"/>
-        <w:jc w:val="both"/>
-        <w:rPr>
-          <w:rStyle w:val="Hyperlink"/>
+        <w:pStyle w:val="Prrafodelista"/>
+        <w:spacing w:line="360" w:lineRule="auto"/>
+        <w:jc w:val="both"/>
+        <w:rPr>
+          <w:rFonts w:ascii="Arial" w:hAnsi="Arial" w:cs="Arial"/>
+          <w:sz w:val="24"/>
+          <w:szCs w:val="24"/>
+        </w:rPr>
+      </w:pPr>
+    </w:p>
+    <w:p>
+      <w:pPr>
+        <w:pStyle w:val="Prrafodelista"/>
+        <w:spacing w:line="360" w:lineRule="auto"/>
+        <w:jc w:val="both"/>
+        <w:rPr>
+          <w:rStyle w:val="Hipervnculo"/>
           <w:rFonts w:ascii="Arial" w:hAnsi="Arial" w:cs="Arial"/>
           <w:color w:val="auto"/>
           <w:sz w:val="24"/>
@@ -7095,7 +7187,7 @@
       <w:hyperlink r:id="rId16" w:history="1">
         <w:r>
           <w:rPr>
-            <w:rStyle w:val="Hyperlink"/>
+            <w:rStyle w:val="Hipervnculo"/>
             <w:rFonts w:ascii="Arial" w:hAnsi="Arial" w:cs="Arial"/>
             <w:sz w:val="24"/>
             <w:szCs w:val="24"/>
@@ -7105,7 +7197,7 @@
       </w:hyperlink>
       <w:r>
         <w:rPr>
-          <w:rStyle w:val="Hyperlink"/>
+          <w:rStyle w:val="Hipervnculo"/>
           <w:rFonts w:ascii="Arial" w:hAnsi="Arial" w:cs="Arial"/>
           <w:sz w:val="24"/>
           <w:szCs w:val="24"/>
@@ -7114,7 +7206,7 @@
       </w:r>
       <w:r>
         <w:rPr>
-          <w:rStyle w:val="Hyperlink"/>
+          <w:rStyle w:val="Hipervnculo"/>
           <w:rFonts w:ascii="Arial" w:hAnsi="Arial" w:cs="Arial"/>
           <w:sz w:val="24"/>
           <w:szCs w:val="24"/>
@@ -7124,7 +7216,7 @@
       </w:r>
       <w:r>
         <w:rPr>
-          <w:rStyle w:val="Hyperlink"/>
+          <w:rStyle w:val="Hipervnculo"/>
           <w:rFonts w:ascii="Arial" w:hAnsi="Arial" w:cs="Arial"/>
           <w:color w:val="auto"/>
           <w:sz w:val="24"/>
@@ -7139,54 +7231,36 @@
           <w:sz w:val="24"/>
           <w:szCs w:val="24"/>
         </w:rPr>
-        <w:t>El Modelo de Integración basado en Servicios (</w:t>
-      </w:r>
-      <w:proofErr w:type="spellStart"/>
-      <w:r>
-        <w:rPr>
-          <w:rFonts w:ascii="Arial" w:hAnsi="Arial" w:cs="Arial"/>
-          <w:sz w:val="24"/>
-          <w:szCs w:val="24"/>
-        </w:rPr>
-        <w:t>SOA</w:t>
-      </w:r>
-      <w:proofErr w:type="spellEnd"/>
-      <w:r>
-        <w:rPr>
-          <w:rFonts w:ascii="Arial" w:hAnsi="Arial" w:cs="Arial"/>
-          <w:sz w:val="24"/>
-          <w:szCs w:val="24"/>
+        <w:t>El Modelo de Integración basado en Servicios (SOA)</w:t>
+      </w:r>
+      <w:r>
+        <w:rPr>
+          <w:rStyle w:val="Hipervnculo"/>
+          <w:rFonts w:ascii="Arial" w:hAnsi="Arial" w:cs="Arial"/>
+          <w:color w:val="auto"/>
+          <w:sz w:val="24"/>
+          <w:szCs w:val="24"/>
+          <w:u w:val="none"/>
         </w:rPr>
         <w:t>)</w:t>
       </w:r>
-      <w:r>
-        <w:rPr>
-          <w:rStyle w:val="Hyperlink"/>
-          <w:rFonts w:ascii="Arial" w:hAnsi="Arial" w:cs="Arial"/>
-          <w:color w:val="auto"/>
-          <w:sz w:val="24"/>
-          <w:szCs w:val="24"/>
-          <w:u w:val="none"/>
-        </w:rPr>
-        <w:t>)</w:t>
-      </w:r>
-    </w:p>
-    <w:p>
-      <w:pPr>
-        <w:pStyle w:val="ListParagraph"/>
-        <w:spacing w:line="360" w:lineRule="auto"/>
-        <w:jc w:val="both"/>
-        <w:rPr>
-          <w:rStyle w:val="Hyperlink"/>
-          <w:rFonts w:ascii="Arial" w:hAnsi="Arial" w:cs="Arial"/>
-          <w:sz w:val="24"/>
-          <w:szCs w:val="24"/>
-        </w:rPr>
-      </w:pPr>
-    </w:p>
-    <w:p>
-      <w:pPr>
-        <w:pStyle w:val="ListParagraph"/>
+    </w:p>
+    <w:p>
+      <w:pPr>
+        <w:pStyle w:val="Prrafodelista"/>
+        <w:spacing w:line="360" w:lineRule="auto"/>
+        <w:jc w:val="both"/>
+        <w:rPr>
+          <w:rStyle w:val="Hipervnculo"/>
+          <w:rFonts w:ascii="Arial" w:hAnsi="Arial" w:cs="Arial"/>
+          <w:sz w:val="24"/>
+          <w:szCs w:val="24"/>
+        </w:rPr>
+      </w:pPr>
+    </w:p>
+    <w:p>
+      <w:pPr>
+        <w:pStyle w:val="Prrafodelista"/>
         <w:spacing w:line="360" w:lineRule="auto"/>
         <w:jc w:val="both"/>
         <w:rPr>
@@ -7198,7 +7272,7 @@
       <w:hyperlink r:id="rId17" w:history="1">
         <w:r>
           <w:rPr>
-            <w:rStyle w:val="Hyperlink"/>
+            <w:rStyle w:val="Hipervnculo"/>
             <w:rFonts w:ascii="Arial" w:hAnsi="Arial" w:cs="Arial"/>
             <w:sz w:val="24"/>
             <w:szCs w:val="24"/>
@@ -7209,19 +7283,19 @@
     </w:p>
     <w:p>
       <w:pPr>
-        <w:pStyle w:val="ListParagraph"/>
-        <w:spacing w:line="360" w:lineRule="auto"/>
-        <w:jc w:val="both"/>
-        <w:rPr>
-          <w:rFonts w:ascii="Arial" w:hAnsi="Arial" w:cs="Arial"/>
-          <w:sz w:val="24"/>
-          <w:szCs w:val="24"/>
-        </w:rPr>
-      </w:pPr>
-    </w:p>
-    <w:p>
-      <w:pPr>
-        <w:pStyle w:val="ListParagraph"/>
+        <w:pStyle w:val="Prrafodelista"/>
+        <w:spacing w:line="360" w:lineRule="auto"/>
+        <w:jc w:val="both"/>
+        <w:rPr>
+          <w:rFonts w:ascii="Arial" w:hAnsi="Arial" w:cs="Arial"/>
+          <w:sz w:val="24"/>
+          <w:szCs w:val="24"/>
+        </w:rPr>
+      </w:pPr>
+    </w:p>
+    <w:p>
+      <w:pPr>
+        <w:pStyle w:val="Prrafodelista"/>
         <w:spacing w:line="360" w:lineRule="auto"/>
         <w:jc w:val="both"/>
         <w:rPr>
@@ -7234,7 +7308,7 @@
       <w:hyperlink r:id="rId18" w:history="1">
         <w:r>
           <w:rPr>
-            <w:rStyle w:val="Hyperlink"/>
+            <w:rStyle w:val="Hipervnculo"/>
             <w:rFonts w:ascii="Arial" w:hAnsi="Arial" w:cs="Arial"/>
             <w:sz w:val="24"/>
             <w:szCs w:val="24"/>
@@ -7275,7 +7349,7 @@
     </w:p>
     <w:p>
       <w:pPr>
-        <w:pStyle w:val="ListParagraph"/>
+        <w:pStyle w:val="Prrafodelista"/>
         <w:spacing w:line="360" w:lineRule="auto"/>
         <w:jc w:val="both"/>
         <w:rPr>
@@ -7288,7 +7362,7 @@
     </w:p>
     <w:p>
       <w:pPr>
-        <w:pStyle w:val="ListParagraph"/>
+        <w:pStyle w:val="Prrafodelista"/>
         <w:spacing w:line="360" w:lineRule="auto"/>
         <w:jc w:val="both"/>
         <w:rPr>
@@ -7300,32 +7374,12 @@
       <w:hyperlink r:id="rId19" w:history="1">
         <w:r>
           <w:rPr>
-            <w:rStyle w:val="Hyperlink"/>
+            <w:rStyle w:val="Hipervnculo"/>
             <w:rFonts w:ascii="Arial" w:hAnsi="Arial" w:cs="Arial"/>
             <w:sz w:val="24"/>
             <w:szCs w:val="24"/>
           </w:rPr>
-          <w:t>http://</w:t>
-        </w:r>
-        <w:proofErr w:type="spellStart"/>
-        <w:r>
-          <w:rPr>
-            <w:rStyle w:val="Hyperlink"/>
-            <w:rFonts w:ascii="Arial" w:hAnsi="Arial" w:cs="Arial"/>
-            <w:sz w:val="24"/>
-            <w:szCs w:val="24"/>
-          </w:rPr>
-          <w:t>ritaaveraa.blogspot.com.co</w:t>
-        </w:r>
-        <w:proofErr w:type="spellEnd"/>
-        <w:r>
-          <w:rPr>
-            <w:rStyle w:val="Hyperlink"/>
-            <w:rFonts w:ascii="Arial" w:hAnsi="Arial" w:cs="Arial"/>
-            <w:sz w:val="24"/>
-            <w:szCs w:val="24"/>
-          </w:rPr>
-          <w:t>/</w:t>
+          <w:t>http://ritaaveraa.blogspot.com.co/</w:t>
         </w:r>
       </w:hyperlink>
       <w:r>
@@ -7339,19 +7393,19 @@
     </w:p>
     <w:p>
       <w:pPr>
-        <w:pStyle w:val="ListParagraph"/>
-        <w:spacing w:line="360" w:lineRule="auto"/>
-        <w:jc w:val="both"/>
-        <w:rPr>
-          <w:rFonts w:ascii="Arial" w:hAnsi="Arial" w:cs="Arial"/>
-          <w:sz w:val="24"/>
-          <w:szCs w:val="24"/>
-        </w:rPr>
-      </w:pPr>
-    </w:p>
-    <w:p>
-      <w:pPr>
-        <w:pStyle w:val="ListParagraph"/>
+        <w:pStyle w:val="Prrafodelista"/>
+        <w:spacing w:line="360" w:lineRule="auto"/>
+        <w:jc w:val="both"/>
+        <w:rPr>
+          <w:rFonts w:ascii="Arial" w:hAnsi="Arial" w:cs="Arial"/>
+          <w:sz w:val="24"/>
+          <w:szCs w:val="24"/>
+        </w:rPr>
+      </w:pPr>
+    </w:p>
+    <w:p>
+      <w:pPr>
+        <w:pStyle w:val="Prrafodelista"/>
         <w:spacing w:line="360" w:lineRule="auto"/>
         <w:jc w:val="both"/>
         <w:rPr>
@@ -7363,7 +7417,7 @@
       <w:hyperlink r:id="rId20" w:history="1">
         <w:r>
           <w:rPr>
-            <w:rStyle w:val="Hyperlink"/>
+            <w:rStyle w:val="Hipervnculo"/>
             <w:rFonts w:ascii="Arial" w:hAnsi="Arial" w:cs="Arial"/>
             <w:sz w:val="24"/>
             <w:szCs w:val="24"/>
@@ -7374,7 +7428,7 @@
     </w:p>
     <w:p>
       <w:pPr>
-        <w:pStyle w:val="ListParagraph"/>
+        <w:pStyle w:val="Prrafodelista"/>
         <w:spacing w:line="360" w:lineRule="auto"/>
         <w:jc w:val="both"/>
         <w:rPr>
@@ -7412,103 +7466,103 @@
     </w:p>
     <w:p>
       <w:pPr>
-        <w:pStyle w:val="ListParagraph"/>
-        <w:spacing w:line="360" w:lineRule="auto"/>
-        <w:jc w:val="both"/>
-        <w:rPr>
-          <w:rFonts w:ascii="Arial" w:hAnsi="Arial" w:cs="Arial"/>
-          <w:sz w:val="24"/>
-          <w:szCs w:val="24"/>
-        </w:rPr>
-      </w:pPr>
-    </w:p>
-    <w:p>
-      <w:pPr>
-        <w:pStyle w:val="ListParagraph"/>
-        <w:spacing w:line="360" w:lineRule="auto"/>
-        <w:jc w:val="both"/>
-        <w:rPr>
-          <w:rFonts w:ascii="Arial" w:hAnsi="Arial" w:cs="Arial"/>
-          <w:sz w:val="24"/>
-          <w:szCs w:val="24"/>
-        </w:rPr>
-      </w:pPr>
-    </w:p>
-    <w:p>
-      <w:pPr>
-        <w:pStyle w:val="ListParagraph"/>
-        <w:spacing w:line="360" w:lineRule="auto"/>
-        <w:jc w:val="both"/>
-        <w:rPr>
-          <w:rFonts w:ascii="Arial" w:hAnsi="Arial" w:cs="Arial"/>
-          <w:sz w:val="24"/>
-          <w:szCs w:val="24"/>
-        </w:rPr>
-      </w:pPr>
-    </w:p>
-    <w:p>
-      <w:pPr>
-        <w:pStyle w:val="ListParagraph"/>
-        <w:spacing w:line="360" w:lineRule="auto"/>
-        <w:jc w:val="both"/>
-        <w:rPr>
-          <w:rFonts w:ascii="Arial" w:hAnsi="Arial" w:cs="Arial"/>
-          <w:sz w:val="24"/>
-          <w:szCs w:val="24"/>
-        </w:rPr>
-      </w:pPr>
-    </w:p>
-    <w:p>
-      <w:pPr>
-        <w:pStyle w:val="ListParagraph"/>
-        <w:spacing w:line="360" w:lineRule="auto"/>
-        <w:jc w:val="both"/>
-        <w:rPr>
-          <w:rFonts w:ascii="Arial" w:hAnsi="Arial" w:cs="Arial"/>
-          <w:sz w:val="24"/>
-          <w:szCs w:val="24"/>
-        </w:rPr>
-      </w:pPr>
-    </w:p>
-    <w:p>
-      <w:pPr>
-        <w:pStyle w:val="ListParagraph"/>
-        <w:spacing w:line="360" w:lineRule="auto"/>
-        <w:jc w:val="both"/>
-        <w:rPr>
-          <w:rFonts w:ascii="Arial" w:hAnsi="Arial" w:cs="Arial"/>
-          <w:sz w:val="24"/>
-          <w:szCs w:val="24"/>
-        </w:rPr>
-      </w:pPr>
-    </w:p>
-    <w:p>
-      <w:pPr>
-        <w:pStyle w:val="ListParagraph"/>
-        <w:spacing w:line="360" w:lineRule="auto"/>
-        <w:jc w:val="both"/>
-        <w:rPr>
-          <w:rFonts w:ascii="Arial" w:hAnsi="Arial" w:cs="Arial"/>
-          <w:sz w:val="24"/>
-          <w:szCs w:val="24"/>
-        </w:rPr>
-      </w:pPr>
-    </w:p>
-    <w:p>
-      <w:pPr>
-        <w:pStyle w:val="ListParagraph"/>
-        <w:spacing w:line="360" w:lineRule="auto"/>
-        <w:jc w:val="both"/>
-        <w:rPr>
-          <w:rFonts w:ascii="Arial" w:hAnsi="Arial" w:cs="Arial"/>
-          <w:sz w:val="24"/>
-          <w:szCs w:val="24"/>
-        </w:rPr>
-      </w:pPr>
-    </w:p>
-    <w:p>
-      <w:pPr>
-        <w:pStyle w:val="ListParagraph"/>
+        <w:pStyle w:val="Prrafodelista"/>
+        <w:spacing w:line="360" w:lineRule="auto"/>
+        <w:jc w:val="both"/>
+        <w:rPr>
+          <w:rFonts w:ascii="Arial" w:hAnsi="Arial" w:cs="Arial"/>
+          <w:sz w:val="24"/>
+          <w:szCs w:val="24"/>
+        </w:rPr>
+      </w:pPr>
+    </w:p>
+    <w:p>
+      <w:pPr>
+        <w:pStyle w:val="Prrafodelista"/>
+        <w:spacing w:line="360" w:lineRule="auto"/>
+        <w:jc w:val="both"/>
+        <w:rPr>
+          <w:rFonts w:ascii="Arial" w:hAnsi="Arial" w:cs="Arial"/>
+          <w:sz w:val="24"/>
+          <w:szCs w:val="24"/>
+        </w:rPr>
+      </w:pPr>
+    </w:p>
+    <w:p>
+      <w:pPr>
+        <w:pStyle w:val="Prrafodelista"/>
+        <w:spacing w:line="360" w:lineRule="auto"/>
+        <w:jc w:val="both"/>
+        <w:rPr>
+          <w:rFonts w:ascii="Arial" w:hAnsi="Arial" w:cs="Arial"/>
+          <w:sz w:val="24"/>
+          <w:szCs w:val="24"/>
+        </w:rPr>
+      </w:pPr>
+    </w:p>
+    <w:p>
+      <w:pPr>
+        <w:pStyle w:val="Prrafodelista"/>
+        <w:spacing w:line="360" w:lineRule="auto"/>
+        <w:jc w:val="both"/>
+        <w:rPr>
+          <w:rFonts w:ascii="Arial" w:hAnsi="Arial" w:cs="Arial"/>
+          <w:sz w:val="24"/>
+          <w:szCs w:val="24"/>
+        </w:rPr>
+      </w:pPr>
+    </w:p>
+    <w:p>
+      <w:pPr>
+        <w:pStyle w:val="Prrafodelista"/>
+        <w:spacing w:line="360" w:lineRule="auto"/>
+        <w:jc w:val="both"/>
+        <w:rPr>
+          <w:rFonts w:ascii="Arial" w:hAnsi="Arial" w:cs="Arial"/>
+          <w:sz w:val="24"/>
+          <w:szCs w:val="24"/>
+        </w:rPr>
+      </w:pPr>
+    </w:p>
+    <w:p>
+      <w:pPr>
+        <w:pStyle w:val="Prrafodelista"/>
+        <w:spacing w:line="360" w:lineRule="auto"/>
+        <w:jc w:val="both"/>
+        <w:rPr>
+          <w:rFonts w:ascii="Arial" w:hAnsi="Arial" w:cs="Arial"/>
+          <w:sz w:val="24"/>
+          <w:szCs w:val="24"/>
+        </w:rPr>
+      </w:pPr>
+    </w:p>
+    <w:p>
+      <w:pPr>
+        <w:pStyle w:val="Prrafodelista"/>
+        <w:spacing w:line="360" w:lineRule="auto"/>
+        <w:jc w:val="both"/>
+        <w:rPr>
+          <w:rFonts w:ascii="Arial" w:hAnsi="Arial" w:cs="Arial"/>
+          <w:sz w:val="24"/>
+          <w:szCs w:val="24"/>
+        </w:rPr>
+      </w:pPr>
+    </w:p>
+    <w:p>
+      <w:pPr>
+        <w:pStyle w:val="Prrafodelista"/>
+        <w:spacing w:line="360" w:lineRule="auto"/>
+        <w:jc w:val="both"/>
+        <w:rPr>
+          <w:rFonts w:ascii="Arial" w:hAnsi="Arial" w:cs="Arial"/>
+          <w:sz w:val="24"/>
+          <w:szCs w:val="24"/>
+        </w:rPr>
+      </w:pPr>
+    </w:p>
+    <w:p>
+      <w:pPr>
+        <w:pStyle w:val="Prrafodelista"/>
         <w:spacing w:line="360" w:lineRule="auto"/>
         <w:jc w:val="both"/>
         <w:rPr>
@@ -7529,7 +7583,7 @@
 </file>
 
 <file path=word/endnotes.xml><?xml version="1.0" encoding="utf-8"?>
-<w:endnotes xmlns:wpc="http://schemas.microsoft.com/office/word/2010/wordprocessingCanvas" xmlns:cx="http://schemas.microsoft.com/office/drawing/2014/chartex" xmlns:cx1="http://schemas.microsoft.com/office/drawing/2015/9/8/chartex" xmlns:cx2="http://schemas.microsoft.com/office/drawing/2015/10/21/chartex" xmlns:cx3="http://schemas.microsoft.com/office/drawing/2016/5/9/chartex" xmlns:cx4="http://schemas.microsoft.com/office/drawing/2016/5/10/chartex" xmlns:cx5="http://schemas.microsoft.com/office/drawing/2016/5/11/chartex" xmlns:cx6="http://schemas.microsoft.com/office/drawing/2016/5/12/chartex" xmlns:cx7="http://schemas.microsoft.com/office/drawing/2016/5/13/chartex" xmlns:cx8="http://schemas.microsoft.com/office/drawing/2016/5/14/chartex" xmlns:mc="http://schemas.openxmlformats.org/markup-compatibility/2006" xmlns:aink="http://schemas.microsoft.com/office/drawing/2016/ink" xmlns:am3d="http://schemas.microsoft.com/office/drawing/2017/model3d" xmlns:o="urn:schemas-microsoft-com:office:office" xmlns:r="http://schemas.openxmlformats.org/officeDocument/2006/relationships" xmlns:m="http://schemas.openxmlformats.org/officeDocument/2006/math" xmlns:v="urn:schemas-microsoft-com:vml" xmlns:wp14="http://schemas.microsoft.com/office/word/2010/wordprocessingDrawing" xmlns:wp="http://schemas.openxmlformats.org/drawingml/2006/wordprocessingDrawing" xmlns:w10="urn:schemas-microsoft-com:office:word" xmlns:w="http://schemas.openxmlformats.org/wordprocessingml/2006/main" xmlns:w14="http://schemas.microsoft.com/office/word/2010/wordml" xmlns:w15="http://schemas.microsoft.com/office/word/2012/wordml" xmlns:w16cid="http://schemas.microsoft.com/office/word/2016/wordml/cid" xmlns:w16se="http://schemas.microsoft.com/office/word/2015/wordml/symex" xmlns:wpg="http://schemas.microsoft.com/office/word/2010/wordprocessingGroup" xmlns:wpi="http://schemas.microsoft.com/office/word/2010/wordprocessingInk" xmlns:wne="http://schemas.microsoft.com/office/word/2006/wordml" xmlns:wps="http://schemas.microsoft.com/office/word/2010/wordprocessingShape" mc:Ignorable="w14 w15 w16se w16cid wp14">
+<w:endnotes xmlns:wpc="http://schemas.microsoft.com/office/word/2010/wordprocessingCanvas" xmlns:mc="http://schemas.openxmlformats.org/markup-compatibility/2006" xmlns:o="urn:schemas-microsoft-com:office:office" xmlns:r="http://schemas.openxmlformats.org/officeDocument/2006/relationships" xmlns:m="http://schemas.openxmlformats.org/officeDocument/2006/math" xmlns:v="urn:schemas-microsoft-com:vml" xmlns:wp14="http://schemas.microsoft.com/office/word/2010/wordprocessingDrawing" xmlns:wp="http://schemas.openxmlformats.org/drawingml/2006/wordprocessingDrawing" xmlns:w10="urn:schemas-microsoft-com:office:word" xmlns:w="http://schemas.openxmlformats.org/wordprocessingml/2006/main" xmlns:w14="http://schemas.microsoft.com/office/word/2010/wordml" xmlns:w15="http://schemas.microsoft.com/office/word/2012/wordml" xmlns:wpg="http://schemas.microsoft.com/office/word/2010/wordprocessingGroup" xmlns:wpi="http://schemas.microsoft.com/office/word/2010/wordprocessingInk" xmlns:wne="http://schemas.microsoft.com/office/word/2006/wordml" xmlns:wps="http://schemas.microsoft.com/office/word/2010/wordprocessingShape" mc:Ignorable="w14 w15 wp14">
   <w:endnote w:type="separator" w:id="-1">
     <w:p>
       <w:pPr>
@@ -7554,7 +7608,7 @@
 </file>
 
 <file path=word/footnotes.xml><?xml version="1.0" encoding="utf-8"?>
-<w:footnotes xmlns:wpc="http://schemas.microsoft.com/office/word/2010/wordprocessingCanvas" xmlns:cx="http://schemas.microsoft.com/office/drawing/2014/chartex" xmlns:cx1="http://schemas.microsoft.com/office/drawing/2015/9/8/chartex" xmlns:cx2="http://schemas.microsoft.com/office/drawing/2015/10/21/chartex" xmlns:cx3="http://schemas.microsoft.com/office/drawing/2016/5/9/chartex" xmlns:cx4="http://schemas.microsoft.com/office/drawing/2016/5/10/chartex" xmlns:cx5="http://schemas.microsoft.com/office/drawing/2016/5/11/chartex" xmlns:cx6="http://schemas.microsoft.com/office/drawing/2016/5/12/chartex" xmlns:cx7="http://schemas.microsoft.com/office/drawing/2016/5/13/chartex" xmlns:cx8="http://schemas.microsoft.com/office/drawing/2016/5/14/chartex" xmlns:mc="http://schemas.openxmlformats.org/markup-compatibility/2006" xmlns:aink="http://schemas.microsoft.com/office/drawing/2016/ink" xmlns:am3d="http://schemas.microsoft.com/office/drawing/2017/model3d" xmlns:o="urn:schemas-microsoft-com:office:office" xmlns:r="http://schemas.openxmlformats.org/officeDocument/2006/relationships" xmlns:m="http://schemas.openxmlformats.org/officeDocument/2006/math" xmlns:v="urn:schemas-microsoft-com:vml" xmlns:wp14="http://schemas.microsoft.com/office/word/2010/wordprocessingDrawing" xmlns:wp="http://schemas.openxmlformats.org/drawingml/2006/wordprocessingDrawing" xmlns:w10="urn:schemas-microsoft-com:office:word" xmlns:w="http://schemas.openxmlformats.org/wordprocessingml/2006/main" xmlns:w14="http://schemas.microsoft.com/office/word/2010/wordml" xmlns:w15="http://schemas.microsoft.com/office/word/2012/wordml" xmlns:w16cid="http://schemas.microsoft.com/office/word/2016/wordml/cid" xmlns:w16se="http://schemas.microsoft.com/office/word/2015/wordml/symex" xmlns:wpg="http://schemas.microsoft.com/office/word/2010/wordprocessingGroup" xmlns:wpi="http://schemas.microsoft.com/office/word/2010/wordprocessingInk" xmlns:wne="http://schemas.microsoft.com/office/word/2006/wordml" xmlns:wps="http://schemas.microsoft.com/office/word/2010/wordprocessingShape" mc:Ignorable="w14 w15 w16se w16cid wp14">
+<w:footnotes xmlns:wpc="http://schemas.microsoft.com/office/word/2010/wordprocessingCanvas" xmlns:mc="http://schemas.openxmlformats.org/markup-compatibility/2006" xmlns:o="urn:schemas-microsoft-com:office:office" xmlns:r="http://schemas.openxmlformats.org/officeDocument/2006/relationships" xmlns:m="http://schemas.openxmlformats.org/officeDocument/2006/math" xmlns:v="urn:schemas-microsoft-com:vml" xmlns:wp14="http://schemas.microsoft.com/office/word/2010/wordprocessingDrawing" xmlns:wp="http://schemas.openxmlformats.org/drawingml/2006/wordprocessingDrawing" xmlns:w10="urn:schemas-microsoft-com:office:word" xmlns:w="http://schemas.openxmlformats.org/wordprocessingml/2006/main" xmlns:w14="http://schemas.microsoft.com/office/word/2010/wordml" xmlns:w15="http://schemas.microsoft.com/office/word/2012/wordml" xmlns:wpg="http://schemas.microsoft.com/office/word/2010/wordprocessingGroup" xmlns:wpi="http://schemas.microsoft.com/office/word/2010/wordprocessingInk" xmlns:wne="http://schemas.microsoft.com/office/word/2006/wordml" xmlns:wps="http://schemas.microsoft.com/office/word/2010/wordprocessingShape" mc:Ignorable="w14 w15 wp14">
   <w:footnote w:type="separator" w:id="-1">
     <w:p>
       <w:pPr>
@@ -7578,14 +7632,14 @@
   <w:footnote w:id="1">
     <w:p>
       <w:pPr>
-        <w:pStyle w:val="FootnoteText"/>
-        <w:rPr>
-          <w:rFonts w:ascii="Arial" w:hAnsi="Arial" w:cs="Arial"/>
-        </w:rPr>
-      </w:pPr>
-      <w:r>
-        <w:rPr>
-          <w:rStyle w:val="FootnoteReference"/>
+        <w:pStyle w:val="Textonotapie"/>
+        <w:rPr>
+          <w:rFonts w:ascii="Arial" w:hAnsi="Arial" w:cs="Arial"/>
+        </w:rPr>
+      </w:pPr>
+      <w:r>
+        <w:rPr>
+          <w:rStyle w:val="Refdenotaalpie"/>
         </w:rPr>
         <w:footnoteRef/>
       </w:r>
@@ -7602,44 +7656,8 @@
         <w:rPr>
           <w:rFonts w:ascii="Arial" w:hAnsi="Arial" w:cs="Arial"/>
         </w:rPr>
-        <w:t xml:space="preserve">DELOITTE </w:t>
-      </w:r>
-      <w:proofErr w:type="spellStart"/>
-      <w:r>
-        <w:rPr>
-          <w:rFonts w:ascii="Arial" w:hAnsi="Arial" w:cs="Arial"/>
-        </w:rPr>
-        <w:t>TOUCHE</w:t>
-      </w:r>
-      <w:proofErr w:type="spellEnd"/>
-      <w:r>
-        <w:rPr>
-          <w:rFonts w:ascii="Arial" w:hAnsi="Arial" w:cs="Arial"/>
-        </w:rPr>
-        <w:t xml:space="preserve"> </w:t>
-      </w:r>
-      <w:proofErr w:type="spellStart"/>
-      <w:r>
-        <w:rPr>
-          <w:rFonts w:ascii="Arial" w:hAnsi="Arial" w:cs="Arial"/>
-        </w:rPr>
-        <w:t>TOHMATSU</w:t>
-      </w:r>
-      <w:proofErr w:type="spellEnd"/>
-      <w:r>
-        <w:rPr>
-          <w:rFonts w:ascii="Arial" w:hAnsi="Arial" w:cs="Arial"/>
-        </w:rPr>
-        <w:t xml:space="preserve"> </w:t>
-      </w:r>
-      <w:proofErr w:type="spellStart"/>
-      <w:r>
-        <w:rPr>
-          <w:rFonts w:ascii="Arial" w:hAnsi="Arial" w:cs="Arial"/>
-        </w:rPr>
-        <w:t>LIMITED</w:t>
-      </w:r>
-      <w:proofErr w:type="spellEnd"/>
+        <w:t>DELOITTE TOUCHE TOHMATSU LIMITED</w:t>
+      </w:r>
       <w:r>
         <w:rPr>
           <w:rFonts w:ascii="Arial" w:hAnsi="Arial" w:cs="Arial"/>
@@ -7673,7 +7691,7 @@
       <w:hyperlink r:id="rId1" w:history="1">
         <w:r>
           <w:rPr>
-            <w:rStyle w:val="Hyperlink"/>
+            <w:rStyle w:val="Hipervnculo"/>
             <w:rFonts w:ascii="Arial" w:hAnsi="Arial" w:cs="Arial"/>
           </w:rPr>
           <w:t>https://www2.deloitte.com/content/dam/Deloitte/co/Documents/technology-media-telecommunications/Consumo%20movil(VF1).pdf</w:t>
@@ -7696,14 +7714,14 @@
   <w:footnote w:id="2">
     <w:p>
       <w:pPr>
-        <w:pStyle w:val="FootnoteText"/>
-        <w:rPr>
-          <w:rFonts w:ascii="Arial" w:hAnsi="Arial" w:cs="Arial"/>
-        </w:rPr>
-      </w:pPr>
-      <w:r>
-        <w:rPr>
-          <w:rStyle w:val="FootnoteReference"/>
+        <w:pStyle w:val="Textonotapie"/>
+        <w:rPr>
+          <w:rFonts w:ascii="Arial" w:hAnsi="Arial" w:cs="Arial"/>
+        </w:rPr>
+      </w:pPr>
+      <w:r>
+        <w:rPr>
+          <w:rStyle w:val="Refdenotaalpie"/>
           <w:rFonts w:ascii="Arial" w:hAnsi="Arial" w:cs="Arial"/>
         </w:rPr>
         <w:footnoteRef/>
@@ -7714,33 +7732,11 @@
         </w:rPr>
         <w:t xml:space="preserve"> </w:t>
       </w:r>
-      <w:proofErr w:type="spellStart"/>
-      <w:r>
-        <w:rPr>
-          <w:rFonts w:ascii="Arial" w:hAnsi="Arial" w:cs="Arial"/>
-        </w:rPr>
-        <w:t>LIHT</w:t>
-      </w:r>
-      <w:proofErr w:type="spellEnd"/>
-      <w:r>
-        <w:rPr>
-          <w:rFonts w:ascii="Arial" w:hAnsi="Arial" w:cs="Arial"/>
-        </w:rPr>
-        <w:t xml:space="preserve"> </w:t>
-      </w:r>
-      <w:proofErr w:type="spellStart"/>
-      <w:r>
-        <w:rPr>
-          <w:rFonts w:ascii="Arial" w:hAnsi="Arial" w:cs="Arial"/>
-        </w:rPr>
-        <w:t>SOLUTIONS</w:t>
-      </w:r>
-      <w:proofErr w:type="spellEnd"/>
-      <w:r>
-        <w:rPr>
-          <w:rFonts w:ascii="Arial" w:hAnsi="Arial" w:cs="Arial"/>
-        </w:rPr>
-        <w:t>, S.L. Integración de sistemas web y móviles</w:t>
+      <w:r>
+        <w:rPr>
+          <w:rFonts w:ascii="Arial" w:hAnsi="Arial" w:cs="Arial"/>
+        </w:rPr>
+        <w:t>LIHT SOLUTIONS, S.L. Integración de sistemas web y móviles</w:t>
       </w:r>
       <w:r>
         <w:rPr>
@@ -7751,7 +7747,7 @@
     </w:p>
     <w:p>
       <w:pPr>
-        <w:pStyle w:val="FootnoteText"/>
+        <w:pStyle w:val="Textonotapie"/>
         <w:rPr>
           <w:rFonts w:ascii="Arial" w:hAnsi="Arial" w:cs="Arial"/>
         </w:rPr>
@@ -7771,7 +7767,7 @@
       <w:hyperlink r:id="rId2" w:history="1">
         <w:r>
           <w:rPr>
-            <w:rStyle w:val="Hyperlink"/>
+            <w:rStyle w:val="Hipervnculo"/>
             <w:rFonts w:ascii="Arial" w:hAnsi="Arial" w:cs="Arial"/>
           </w:rPr>
           <w:t>http://www.liht.com/aplicaciones-moviles/integracion-de-sistemas-web-y-moviles/</w:t>
@@ -7788,14 +7784,14 @@
   <w:footnote w:id="3">
     <w:p>
       <w:pPr>
-        <w:pStyle w:val="FootnoteText"/>
-        <w:rPr>
-          <w:rFonts w:ascii="Arial" w:hAnsi="Arial" w:cs="Arial"/>
-        </w:rPr>
-      </w:pPr>
-      <w:r>
-        <w:rPr>
-          <w:rStyle w:val="FootnoteReference"/>
+        <w:pStyle w:val="Textonotapie"/>
+        <w:rPr>
+          <w:rFonts w:ascii="Arial" w:hAnsi="Arial" w:cs="Arial"/>
+        </w:rPr>
+      </w:pPr>
+      <w:r>
+        <w:rPr>
+          <w:rStyle w:val="Refdenotaalpie"/>
           <w:rFonts w:ascii="Arial" w:hAnsi="Arial" w:cs="Arial"/>
         </w:rPr>
         <w:footnoteRef/>
@@ -7806,14 +7802,12 @@
         </w:rPr>
         <w:t xml:space="preserve"> </w:t>
       </w:r>
-      <w:proofErr w:type="spellStart"/>
       <w:r>
         <w:rPr>
           <w:rFonts w:ascii="Arial" w:hAnsi="Arial" w:cs="Arial"/>
         </w:rPr>
         <w:t>COLPRENSA</w:t>
       </w:r>
-      <w:proofErr w:type="spellEnd"/>
       <w:r>
         <w:rPr>
           <w:rFonts w:ascii="Arial" w:hAnsi="Arial" w:cs="Arial"/>
@@ -7835,7 +7829,7 @@
     </w:p>
     <w:p>
       <w:pPr>
-        <w:pStyle w:val="FootnoteText"/>
+        <w:pStyle w:val="Textonotapie"/>
         <w:rPr>
           <w:rFonts w:ascii="Arial" w:hAnsi="Arial" w:cs="Arial"/>
         </w:rPr>
@@ -7849,7 +7843,7 @@
       <w:hyperlink r:id="rId3" w:history="1">
         <w:r>
           <w:rPr>
-            <w:rStyle w:val="Hyperlink"/>
+            <w:rStyle w:val="Hipervnculo"/>
             <w:rFonts w:ascii="Arial" w:hAnsi="Arial" w:cs="Arial"/>
           </w:rPr>
           <w:t>http://www.elcolombiano.com/negocios/colombia-cerrara-el-ano-con-33-millones-de-usuarios-de-celular-DF5645630</w:t>
@@ -7870,21 +7864,21 @@
     </w:p>
     <w:p>
       <w:pPr>
-        <w:pStyle w:val="FootnoteText"/>
+        <w:pStyle w:val="Textonotapie"/>
       </w:pPr>
     </w:p>
   </w:footnote>
   <w:footnote w:id="4">
     <w:p>
       <w:pPr>
-        <w:pStyle w:val="FootnoteText"/>
-        <w:rPr>
-          <w:rFonts w:ascii="Arial" w:hAnsi="Arial" w:cs="Arial"/>
-        </w:rPr>
-      </w:pPr>
-      <w:r>
-        <w:rPr>
-          <w:rStyle w:val="FootnoteReference"/>
+        <w:pStyle w:val="Textonotapie"/>
+        <w:rPr>
+          <w:rFonts w:ascii="Arial" w:hAnsi="Arial" w:cs="Arial"/>
+        </w:rPr>
+      </w:pPr>
+      <w:r>
+        <w:rPr>
+          <w:rStyle w:val="Refdenotaalpie"/>
         </w:rPr>
         <w:footnoteRef/>
       </w:r>
@@ -7900,7 +7894,7 @@
     </w:p>
     <w:p>
       <w:pPr>
-        <w:pStyle w:val="FootnoteText"/>
+        <w:pStyle w:val="Textonotapie"/>
       </w:pPr>
       <w:r>
         <w:rPr>
@@ -7911,7 +7905,7 @@
       <w:hyperlink r:id="rId4" w:history="1">
         <w:r>
           <w:rPr>
-            <w:rStyle w:val="Hyperlink"/>
+            <w:rStyle w:val="Hipervnculo"/>
             <w:rFonts w:ascii="Arial" w:hAnsi="Arial" w:cs="Arial"/>
           </w:rPr>
           <w:t>http://www.eltiempo.com/tecnosfera/novedades-tecnologia/habitos-de-consumo-en-el-uso-de-dispositivos-moviles-en-colombia-96270</w:t>
@@ -7928,14 +7922,14 @@
   <w:footnote w:id="5">
     <w:p>
       <w:pPr>
-        <w:pStyle w:val="FootnoteText"/>
-        <w:rPr>
-          <w:rFonts w:ascii="Arial" w:hAnsi="Arial" w:cs="Arial"/>
-        </w:rPr>
-      </w:pPr>
-      <w:r>
-        <w:rPr>
-          <w:rStyle w:val="FootnoteReference"/>
+        <w:pStyle w:val="Textonotapie"/>
+        <w:rPr>
+          <w:rFonts w:ascii="Arial" w:hAnsi="Arial" w:cs="Arial"/>
+        </w:rPr>
+      </w:pPr>
+      <w:r>
+        <w:rPr>
+          <w:rStyle w:val="Refdenotaalpie"/>
         </w:rPr>
         <w:footnoteRef/>
       </w:r>
@@ -7945,24 +7939,16 @@
       <w:r>
         <w:t> </w:t>
       </w:r>
-      <w:proofErr w:type="spellStart"/>
-      <w:r>
-        <w:rPr>
-          <w:rFonts w:ascii="Arial" w:hAnsi="Arial" w:cs="Arial"/>
-        </w:rPr>
-        <w:t>Lancetalent</w:t>
-      </w:r>
-      <w:proofErr w:type="spellEnd"/>
-      <w:r>
-        <w:rPr>
-          <w:rFonts w:ascii="Arial" w:hAnsi="Arial" w:cs="Arial"/>
-        </w:rPr>
-        <w:t xml:space="preserve"> - Talento Digital. Las 8 Ventajas De Tener Una Aplicación Móvil Para Tu Empresa.</w:t>
-      </w:r>
-    </w:p>
-    <w:p>
-      <w:pPr>
-        <w:pStyle w:val="FootnoteText"/>
+      <w:r>
+        <w:rPr>
+          <w:rFonts w:ascii="Arial" w:hAnsi="Arial" w:cs="Arial"/>
+        </w:rPr>
+        <w:t>Lancetalent - Talento Digital. Las 8 Ventajas De Tener Una Aplicación Móvil Para Tu Empresa.</w:t>
+      </w:r>
+    </w:p>
+    <w:p>
+      <w:pPr>
+        <w:pStyle w:val="Textonotapie"/>
         <w:rPr>
           <w:rFonts w:ascii="Arial" w:hAnsi="Arial" w:cs="Arial"/>
         </w:rPr>
@@ -7976,7 +7962,7 @@
       <w:hyperlink r:id="rId5" w:history="1">
         <w:r>
           <w:rPr>
-            <w:rStyle w:val="Hyperlink"/>
+            <w:rStyle w:val="Hipervnculo"/>
             <w:rFonts w:ascii="Arial" w:hAnsi="Arial" w:cs="Arial"/>
           </w:rPr>
           <w:t>https://www.lancetalent.com/blog/las-8-ventajas-de-una-aplicacion-movil-para-tu-empresa/</w:t>
@@ -7991,7 +7977,7 @@
     </w:p>
     <w:p>
       <w:pPr>
-        <w:pStyle w:val="FootnoteText"/>
+        <w:pStyle w:val="Textonotapie"/>
         <w:rPr>
           <w:rFonts w:ascii="Arial" w:hAnsi="Arial" w:cs="Arial"/>
         </w:rPr>
@@ -8005,7 +7991,7 @@
     </w:p>
     <w:p>
       <w:pPr>
-        <w:pStyle w:val="FootnoteText"/>
+        <w:pStyle w:val="Textonotapie"/>
       </w:pPr>
       <w:r>
         <w:t xml:space="preserve"> </w:t>
@@ -8015,14 +8001,14 @@
   <w:footnote w:id="6">
     <w:p>
       <w:pPr>
-        <w:pStyle w:val="FootnoteText"/>
-        <w:rPr>
-          <w:rFonts w:ascii="Arial" w:hAnsi="Arial" w:cs="Arial"/>
-        </w:rPr>
-      </w:pPr>
-      <w:r>
-        <w:rPr>
-          <w:rStyle w:val="FootnoteReference"/>
+        <w:pStyle w:val="Textonotapie"/>
+        <w:rPr>
+          <w:rFonts w:ascii="Arial" w:hAnsi="Arial" w:cs="Arial"/>
+        </w:rPr>
+      </w:pPr>
+      <w:r>
+        <w:rPr>
+          <w:rStyle w:val="Refdenotaalpie"/>
         </w:rPr>
         <w:footnoteRef/>
       </w:r>
@@ -8030,39 +8016,17 @@
         <w:t xml:space="preserve"> </w:t>
       </w:r>
       <w:bookmarkStart w:id="1" w:name="_Hlk513709534"/>
-      <w:proofErr w:type="spellStart"/>
-      <w:r>
-        <w:rPr>
-          <w:rFonts w:ascii="Arial" w:hAnsi="Arial" w:cs="Arial"/>
-        </w:rPr>
-        <w:t>Acercate</w:t>
-      </w:r>
-      <w:proofErr w:type="spellEnd"/>
-      <w:r>
-        <w:rPr>
-          <w:rFonts w:ascii="Arial" w:hAnsi="Arial" w:cs="Arial"/>
-        </w:rPr>
-        <w:t xml:space="preserve"> a las TIC. Uso de dispositivos </w:t>
-      </w:r>
-      <w:proofErr w:type="spellStart"/>
-      <w:r>
-        <w:rPr>
-          <w:rFonts w:ascii="Arial" w:hAnsi="Arial" w:cs="Arial"/>
-        </w:rPr>
-        <w:t>moviles</w:t>
-      </w:r>
-      <w:proofErr w:type="spellEnd"/>
-      <w:r>
-        <w:rPr>
-          <w:rFonts w:ascii="Arial" w:hAnsi="Arial" w:cs="Arial"/>
-        </w:rPr>
-        <w:t>.</w:t>
+      <w:r>
+        <w:rPr>
+          <w:rFonts w:ascii="Arial" w:hAnsi="Arial" w:cs="Arial"/>
+        </w:rPr>
+        <w:t>Acercate a las TIC. Uso de dispositivos moviles.</w:t>
       </w:r>
     </w:p>
     <w:bookmarkEnd w:id="1"/>
     <w:p>
       <w:pPr>
-        <w:pStyle w:val="FootnoteText"/>
+        <w:pStyle w:val="Textonotapie"/>
         <w:rPr>
           <w:rFonts w:ascii="Arial" w:hAnsi="Arial" w:cs="Arial"/>
         </w:rPr>
@@ -8076,7 +8040,7 @@
       <w:hyperlink r:id="rId6" w:history="1">
         <w:r>
           <w:rPr>
-            <w:rStyle w:val="Hyperlink"/>
+            <w:rStyle w:val="Hipervnculo"/>
             <w:rFonts w:ascii="Arial" w:hAnsi="Arial" w:cs="Arial"/>
           </w:rPr>
           <w:t>https://www.navarra.es/NR/rdonlyres/48F9746B-080C-4DEA-BD95-A5B6E01797E1/315641/7Usodedispositivosmoviles.pdf</w:t>
@@ -8091,7 +8055,7 @@
     </w:p>
     <w:p>
       <w:pPr>
-        <w:pStyle w:val="FootnoteText"/>
+        <w:pStyle w:val="Textonotapie"/>
         <w:rPr>
           <w:rFonts w:ascii="Arial" w:hAnsi="Arial" w:cs="Arial"/>
         </w:rPr>
@@ -8111,7 +8075,7 @@
       </w:pPr>
       <w:r>
         <w:rPr>
-          <w:rStyle w:val="FootnoteReference"/>
+          <w:rStyle w:val="Refdenotaalpie"/>
           <w:rFonts w:ascii="Arial" w:hAnsi="Arial" w:cs="Arial"/>
           <w:sz w:val="20"/>
           <w:szCs w:val="20"/>
@@ -8126,37 +8090,27 @@
         </w:rPr>
         <w:t>Doctora en Comunicación de la Universidad Autónoma de Barcelona y coordinadora de la investigación ‘Alfabetización y dispositivos móviles’ de la Universidad Pontificia Bolivariana (</w:t>
       </w:r>
-      <w:proofErr w:type="spellStart"/>
       <w:r>
         <w:rPr>
           <w:rFonts w:ascii="Arial" w:hAnsi="Arial" w:cs="Arial"/>
           <w:sz w:val="20"/>
           <w:szCs w:val="20"/>
         </w:rPr>
-        <w:t>UPB</w:t>
-      </w:r>
-      <w:proofErr w:type="spellEnd"/>
-      <w:r>
-        <w:rPr>
-          <w:rFonts w:ascii="Arial" w:hAnsi="Arial" w:cs="Arial"/>
-          <w:sz w:val="20"/>
-          <w:szCs w:val="20"/>
-        </w:rPr>
-        <w:t>) http://www.universidad.edu.co/index.php/historial-de-noticias/65-noticias-2014/10622-las-universidades-se-apuntan-a-la-era-de-las-apps</w:t>
+        <w:t>UPB) http://www.universidad.edu.co/index.php/historial-de-noticias/65-noticias-2014/10622-las-universidades-se-apuntan-a-la-era-de-las-apps</w:t>
       </w:r>
     </w:p>
   </w:footnote>
   <w:footnote w:id="8">
     <w:p>
       <w:pPr>
-        <w:pStyle w:val="FootnoteText"/>
-        <w:rPr>
-          <w:rFonts w:ascii="Arial" w:hAnsi="Arial" w:cs="Arial"/>
-        </w:rPr>
-      </w:pPr>
-      <w:r>
-        <w:rPr>
-          <w:rStyle w:val="FootnoteReference"/>
+        <w:pStyle w:val="Textonotapie"/>
+        <w:rPr>
+          <w:rFonts w:ascii="Arial" w:hAnsi="Arial" w:cs="Arial"/>
+        </w:rPr>
+      </w:pPr>
+      <w:r>
+        <w:rPr>
+          <w:rStyle w:val="Refdenotaalpie"/>
           <w:rFonts w:ascii="Arial" w:hAnsi="Arial" w:cs="Arial"/>
         </w:rPr>
         <w:footnoteRef/>
@@ -8167,24 +8121,16 @@
         </w:rPr>
         <w:t xml:space="preserve"> </w:t>
       </w:r>
-      <w:proofErr w:type="spellStart"/>
-      <w:r>
-        <w:rPr>
-          <w:rFonts w:ascii="Arial" w:hAnsi="Arial" w:cs="Arial"/>
-        </w:rPr>
-        <w:t>RAMIREZ</w:t>
-      </w:r>
-      <w:proofErr w:type="spellEnd"/>
-      <w:r>
-        <w:rPr>
-          <w:rFonts w:ascii="Arial" w:hAnsi="Arial" w:cs="Arial"/>
-        </w:rPr>
-        <w:t>, Piedad. Importancia de las aplicaciones móviles en la actualidad. &lt;</w:t>
+      <w:r>
+        <w:rPr>
+          <w:rFonts w:ascii="Arial" w:hAnsi="Arial" w:cs="Arial"/>
+        </w:rPr>
+        <w:t>RAMIREZ, Piedad. Importancia de las aplicaciones móviles en la actualidad. &lt;</w:t>
       </w:r>
       <w:hyperlink r:id="rId7" w:history="1">
         <w:r>
           <w:rPr>
-            <w:rStyle w:val="Hyperlink"/>
+            <w:rStyle w:val="Hipervnculo"/>
             <w:rFonts w:ascii="Arial" w:hAnsi="Arial" w:cs="Arial"/>
           </w:rPr>
           <w:t>https://fireosoft.com.co/blogs/importancia-aplicaciones-moviles/</w:t>
@@ -8199,7 +8145,7 @@
     </w:p>
     <w:p>
       <w:pPr>
-        <w:pStyle w:val="FootnoteText"/>
+        <w:pStyle w:val="Textonotapie"/>
       </w:pPr>
     </w:p>
   </w:footnote>
@@ -8207,8 +8153,8 @@
 </file>
 
 <file path=word/numbering.xml><?xml version="1.0" encoding="utf-8"?>
-<w:numbering xmlns:wpc="http://schemas.microsoft.com/office/word/2010/wordprocessingCanvas" xmlns:cx="http://schemas.microsoft.com/office/drawing/2014/chartex" xmlns:cx1="http://schemas.microsoft.com/office/drawing/2015/9/8/chartex" xmlns:cx2="http://schemas.microsoft.com/office/drawing/2015/10/21/chartex" xmlns:cx3="http://schemas.microsoft.com/office/drawing/2016/5/9/chartex" xmlns:cx4="http://schemas.microsoft.com/office/drawing/2016/5/10/chartex" xmlns:cx5="http://schemas.microsoft.com/office/drawing/2016/5/11/chartex" xmlns:cx6="http://schemas.microsoft.com/office/drawing/2016/5/12/chartex" xmlns:cx7="http://schemas.microsoft.com/office/drawing/2016/5/13/chartex" xmlns:cx8="http://schemas.microsoft.com/office/drawing/2016/5/14/chartex" xmlns:mc="http://schemas.openxmlformats.org/markup-compatibility/2006" xmlns:aink="http://schemas.microsoft.com/office/drawing/2016/ink" xmlns:am3d="http://schemas.microsoft.com/office/drawing/2017/model3d" xmlns:o="urn:schemas-microsoft-com:office:office" xmlns:r="http://schemas.openxmlformats.org/officeDocument/2006/relationships" xmlns:m="http://schemas.openxmlformats.org/officeDocument/2006/math" xmlns:v="urn:schemas-microsoft-com:vml" xmlns:wp14="http://schemas.microsoft.com/office/word/2010/wordprocessingDrawing" xmlns:wp="http://schemas.openxmlformats.org/drawingml/2006/wordprocessingDrawing" xmlns:w10="urn:schemas-microsoft-com:office:word" xmlns:w="http://schemas.openxmlformats.org/wordprocessingml/2006/main" xmlns:w14="http://schemas.microsoft.com/office/word/2010/wordml" xmlns:w15="http://schemas.microsoft.com/office/word/2012/wordml" xmlns:w16cid="http://schemas.microsoft.com/office/word/2016/wordml/cid" xmlns:w16se="http://schemas.microsoft.com/office/word/2015/wordml/symex" xmlns:wpg="http://schemas.microsoft.com/office/word/2010/wordprocessingGroup" xmlns:wpi="http://schemas.microsoft.com/office/word/2010/wordprocessingInk" xmlns:wne="http://schemas.microsoft.com/office/word/2006/wordml" xmlns:wps="http://schemas.microsoft.com/office/word/2010/wordprocessingShape" mc:Ignorable="w14 w15 w16se w16cid wp14">
-  <w:abstractNum w:abstractNumId="0" w15:restartNumberingAfterBreak="0">
+<w:numbering xmlns:wpc="http://schemas.microsoft.com/office/word/2010/wordprocessingCanvas" xmlns:mc="http://schemas.openxmlformats.org/markup-compatibility/2006" xmlns:o="urn:schemas-microsoft-com:office:office" xmlns:r="http://schemas.openxmlformats.org/officeDocument/2006/relationships" xmlns:m="http://schemas.openxmlformats.org/officeDocument/2006/math" xmlns:v="urn:schemas-microsoft-com:vml" xmlns:wp14="http://schemas.microsoft.com/office/word/2010/wordprocessingDrawing" xmlns:wp="http://schemas.openxmlformats.org/drawingml/2006/wordprocessingDrawing" xmlns:w10="urn:schemas-microsoft-com:office:word" xmlns:w="http://schemas.openxmlformats.org/wordprocessingml/2006/main" xmlns:w14="http://schemas.microsoft.com/office/word/2010/wordml" xmlns:w15="http://schemas.microsoft.com/office/word/2012/wordml" xmlns:wpg="http://schemas.microsoft.com/office/word/2010/wordprocessingGroup" xmlns:wpi="http://schemas.microsoft.com/office/word/2010/wordprocessingInk" xmlns:wne="http://schemas.microsoft.com/office/word/2006/wordml" xmlns:wps="http://schemas.microsoft.com/office/word/2010/wordprocessingShape" mc:Ignorable="w14 w15 wp14">
+  <w:abstractNum w:abstractNumId="0">
     <w:nsid w:val="15B1684F"/>
     <w:multiLevelType w:val="hybridMultilevel"/>
     <w:tmpl w:val="F52E8AFA"/>
@@ -8321,7 +8267,7 @@
       </w:rPr>
     </w:lvl>
   </w:abstractNum>
-  <w:abstractNum w:abstractNumId="1" w15:restartNumberingAfterBreak="0">
+  <w:abstractNum w:abstractNumId="1">
     <w:nsid w:val="2327415B"/>
     <w:multiLevelType w:val="hybridMultilevel"/>
     <w:tmpl w:val="E900501A"/>
@@ -8434,7 +8380,7 @@
       </w:rPr>
     </w:lvl>
   </w:abstractNum>
-  <w:abstractNum w:abstractNumId="2" w15:restartNumberingAfterBreak="0">
+  <w:abstractNum w:abstractNumId="2">
     <w:nsid w:val="45BE5138"/>
     <w:multiLevelType w:val="hybridMultilevel"/>
     <w:tmpl w:val="E05E2784"/>
@@ -8523,7 +8469,7 @@
       </w:pPr>
     </w:lvl>
   </w:abstractNum>
-  <w:abstractNum w:abstractNumId="3" w15:restartNumberingAfterBreak="0">
+  <w:abstractNum w:abstractNumId="3">
     <w:nsid w:val="4E7B073A"/>
     <w:multiLevelType w:val="hybridMultilevel"/>
     <w:tmpl w:val="FEE42A50"/>
@@ -8636,7 +8582,7 @@
       </w:rPr>
     </w:lvl>
   </w:abstractNum>
-  <w:abstractNum w:abstractNumId="4" w15:restartNumberingAfterBreak="0">
+  <w:abstractNum w:abstractNumId="4">
     <w:nsid w:val="4EC762CD"/>
     <w:multiLevelType w:val="hybridMultilevel"/>
     <w:tmpl w:val="4FC6F350"/>
@@ -8728,7 +8674,7 @@
       </w:pPr>
     </w:lvl>
   </w:abstractNum>
-  <w:abstractNum w:abstractNumId="5" w15:restartNumberingAfterBreak="0">
+  <w:abstractNum w:abstractNumId="5">
     <w:nsid w:val="6A371C26"/>
     <w:multiLevelType w:val="multilevel"/>
     <w:tmpl w:val="240A001F"/>
@@ -8836,7 +8782,7 @@
 </file>
 
 <file path=word/styles.xml><?xml version="1.0" encoding="utf-8"?>
-<w:styles xmlns:mc="http://schemas.openxmlformats.org/markup-compatibility/2006" xmlns:r="http://schemas.openxmlformats.org/officeDocument/2006/relationships" xmlns:w="http://schemas.openxmlformats.org/wordprocessingml/2006/main" xmlns:w14="http://schemas.microsoft.com/office/word/2010/wordml" xmlns:w15="http://schemas.microsoft.com/office/word/2012/wordml" xmlns:w16cid="http://schemas.microsoft.com/office/word/2016/wordml/cid" xmlns:w16se="http://schemas.microsoft.com/office/word/2015/wordml/symex" mc:Ignorable="w14 w15 w16se w16cid">
+<w:styles xmlns:mc="http://schemas.openxmlformats.org/markup-compatibility/2006" xmlns:r="http://schemas.openxmlformats.org/officeDocument/2006/relationships" xmlns:w="http://schemas.openxmlformats.org/wordprocessingml/2006/main" xmlns:w14="http://schemas.microsoft.com/office/word/2010/wordml" xmlns:w15="http://schemas.microsoft.com/office/word/2012/wordml" mc:Ignorable="w14 w15">
   <w:docDefaults>
     <w:rPrDefault>
       <w:rPr>
@@ -8852,7 +8798,7 @@
       </w:pPr>
     </w:pPrDefault>
   </w:docDefaults>
-  <w:latentStyles w:defLockedState="0" w:defUIPriority="99" w:defSemiHidden="0" w:defUnhideWhenUsed="0" w:defQFormat="0" w:count="375">
+  <w:latentStyles w:defLockedState="0" w:defUIPriority="99" w:defSemiHidden="0" w:defUnhideWhenUsed="0" w:defQFormat="0" w:count="371">
     <w:lsdException w:name="Normal" w:uiPriority="0" w:qFormat="1"/>
     <w:lsdException w:name="heading 1" w:uiPriority="9" w:qFormat="1"/>
     <w:lsdException w:name="heading 2" w:semiHidden="1" w:uiPriority="9" w:unhideWhenUsed="1" w:qFormat="1"/>
@@ -8958,6 +8904,7 @@
     <w:lsdException w:name="HTML Sample" w:semiHidden="1" w:unhideWhenUsed="1"/>
     <w:lsdException w:name="HTML Typewriter" w:semiHidden="1" w:unhideWhenUsed="1"/>
     <w:lsdException w:name="HTML Variable" w:semiHidden="1" w:unhideWhenUsed="1"/>
+    <w:lsdException w:name="Normal Table" w:semiHidden="1" w:unhideWhenUsed="1"/>
     <w:lsdException w:name="annotation subject" w:semiHidden="1" w:unhideWhenUsed="1"/>
     <w:lsdException w:name="No List" w:semiHidden="1" w:unhideWhenUsed="1"/>
     <w:lsdException w:name="Outline List 1" w:semiHidden="1" w:unhideWhenUsed="1"/>
@@ -9001,8 +8948,10 @@
     <w:lsdException w:name="Table Elegant" w:semiHidden="1" w:unhideWhenUsed="1"/>
     <w:lsdException w:name="Table Professional" w:semiHidden="1" w:unhideWhenUsed="1"/>
     <w:lsdException w:name="Table Subtle 1" w:semiHidden="1" w:unhideWhenUsed="1"/>
+    <w:lsdException w:name="Table Subtle 2" w:semiHidden="1" w:unhideWhenUsed="1"/>
     <w:lsdException w:name="Table Web 1" w:semiHidden="1" w:unhideWhenUsed="1"/>
     <w:lsdException w:name="Table Web 2" w:semiHidden="1" w:unhideWhenUsed="1"/>
+    <w:lsdException w:name="Table Web 3" w:semiHidden="1" w:unhideWhenUsed="1"/>
     <w:lsdException w:name="Balloon Text" w:semiHidden="1" w:unhideWhenUsed="1"/>
     <w:lsdException w:name="Table Grid" w:uiPriority="39"/>
     <w:lsdException w:name="Table Theme" w:semiHidden="1" w:unhideWhenUsed="1"/>
@@ -9221,20 +9170,16 @@
     <w:lsdException w:name="List Table 5 Dark Accent 6" w:uiPriority="50"/>
     <w:lsdException w:name="List Table 6 Colorful Accent 6" w:uiPriority="51"/>
     <w:lsdException w:name="List Table 7 Colorful Accent 6" w:uiPriority="52"/>
-    <w:lsdException w:name="Mention" w:semiHidden="1" w:unhideWhenUsed="1"/>
-    <w:lsdException w:name="Smart Hyperlink" w:semiHidden="1" w:unhideWhenUsed="1"/>
-    <w:lsdException w:name="Hashtag" w:semiHidden="1" w:unhideWhenUsed="1"/>
-    <w:lsdException w:name="Unresolved Mention" w:semiHidden="1" w:unhideWhenUsed="1"/>
   </w:latentStyles>
   <w:style w:type="paragraph" w:default="1" w:styleId="Normal">
     <w:name w:val="Normal"/>
     <w:qFormat/>
   </w:style>
-  <w:style w:type="paragraph" w:styleId="Heading2">
+  <w:style w:type="paragraph" w:styleId="Ttulo2">
     <w:name w:val="heading 2"/>
     <w:basedOn w:val="Normal"/>
     <w:next w:val="Normal"/>
-    <w:link w:val="Heading2Char"/>
+    <w:link w:val="Ttulo2Car"/>
     <w:uiPriority w:val="9"/>
     <w:semiHidden/>
     <w:unhideWhenUsed/>
@@ -9253,11 +9198,11 @@
       <w:szCs w:val="26"/>
     </w:rPr>
   </w:style>
-  <w:style w:type="paragraph" w:styleId="Heading3">
+  <w:style w:type="paragraph" w:styleId="Ttulo3">
     <w:name w:val="heading 3"/>
     <w:basedOn w:val="Normal"/>
     <w:next w:val="Normal"/>
-    <w:link w:val="Heading3Char"/>
+    <w:link w:val="Ttulo3Car"/>
     <w:uiPriority w:val="9"/>
     <w:semiHidden/>
     <w:unhideWhenUsed/>
@@ -9276,13 +9221,13 @@
       <w:szCs w:val="24"/>
     </w:rPr>
   </w:style>
-  <w:style w:type="character" w:default="1" w:styleId="DefaultParagraphFont">
+  <w:style w:type="character" w:default="1" w:styleId="Fuentedeprrafopredeter">
     <w:name w:val="Default Paragraph Font"/>
     <w:uiPriority w:val="1"/>
     <w:semiHidden/>
     <w:unhideWhenUsed/>
   </w:style>
-  <w:style w:type="table" w:default="1" w:styleId="TableNormal">
+  <w:style w:type="table" w:default="1" w:styleId="Tablanormal">
     <w:name w:val="Normal Table"/>
     <w:uiPriority w:val="99"/>
     <w:semiHidden/>
@@ -9297,13 +9242,13 @@
       </w:tblCellMar>
     </w:tblPr>
   </w:style>
-  <w:style w:type="numbering" w:default="1" w:styleId="NoList">
+  <w:style w:type="numbering" w:default="1" w:styleId="Sinlista">
     <w:name w:val="No List"/>
     <w:uiPriority w:val="99"/>
     <w:semiHidden/>
     <w:unhideWhenUsed/>
   </w:style>
-  <w:style w:type="paragraph" w:styleId="ListParagraph">
+  <w:style w:type="paragraph" w:styleId="Prrafodelista">
     <w:name w:val="List Paragraph"/>
     <w:basedOn w:val="Normal"/>
     <w:uiPriority w:val="34"/>
@@ -9314,9 +9259,9 @@
       <w:contextualSpacing/>
     </w:pPr>
   </w:style>
-  <w:style w:type="character" w:styleId="Hyperlink">
+  <w:style w:type="character" w:styleId="Hipervnculo">
     <w:name w:val="Hyperlink"/>
-    <w:basedOn w:val="DefaultParagraphFont"/>
+    <w:basedOn w:val="Fuentedeprrafopredeter"/>
     <w:uiPriority w:val="99"/>
     <w:unhideWhenUsed/>
     <w:rsid w:val="002F0715"/>
@@ -9325,9 +9270,9 @@
       <w:u w:val="single"/>
     </w:rPr>
   </w:style>
-  <w:style w:type="character" w:styleId="FollowedHyperlink">
+  <w:style w:type="character" w:styleId="Hipervnculovisitado">
     <w:name w:val="FollowedHyperlink"/>
-    <w:basedOn w:val="DefaultParagraphFont"/>
+    <w:basedOn w:val="Fuentedeprrafopredeter"/>
     <w:uiPriority w:val="99"/>
     <w:semiHidden/>
     <w:unhideWhenUsed/>
@@ -9337,7 +9282,7 @@
       <w:u w:val="single"/>
     </w:rPr>
   </w:style>
-  <w:style w:type="paragraph" w:styleId="Revision">
+  <w:style w:type="paragraph" w:styleId="Revisin">
     <w:name w:val="Revision"/>
     <w:hidden/>
     <w:uiPriority w:val="99"/>
@@ -9347,10 +9292,10 @@
       <w:spacing w:after="0" w:line="240" w:lineRule="auto"/>
     </w:pPr>
   </w:style>
-  <w:style w:type="paragraph" w:styleId="BalloonText">
+  <w:style w:type="paragraph" w:styleId="Textodeglobo">
     <w:name w:val="Balloon Text"/>
     <w:basedOn w:val="Normal"/>
-    <w:link w:val="BalloonTextChar"/>
+    <w:link w:val="TextodegloboCar"/>
     <w:uiPriority w:val="99"/>
     <w:semiHidden/>
     <w:unhideWhenUsed/>
@@ -9364,10 +9309,10 @@
       <w:szCs w:val="18"/>
     </w:rPr>
   </w:style>
-  <w:style w:type="character" w:customStyle="1" w:styleId="BalloonTextChar">
-    <w:name w:val="Balloon Text Char"/>
-    <w:basedOn w:val="DefaultParagraphFont"/>
-    <w:link w:val="BalloonText"/>
+  <w:style w:type="character" w:customStyle="1" w:styleId="TextodegloboCar">
+    <w:name w:val="Texto de globo Car"/>
+    <w:basedOn w:val="Fuentedeprrafopredeter"/>
+    <w:link w:val="Textodeglobo"/>
     <w:uiPriority w:val="99"/>
     <w:semiHidden/>
     <w:rsid w:val="004E7A26"/>
@@ -9377,9 +9322,9 @@
       <w:szCs w:val="18"/>
     </w:rPr>
   </w:style>
-  <w:style w:type="character" w:styleId="Emphasis">
+  <w:style w:type="character" w:styleId="nfasis">
     <w:name w:val="Emphasis"/>
-    <w:basedOn w:val="DefaultParagraphFont"/>
+    <w:basedOn w:val="Fuentedeprrafopredeter"/>
     <w:uiPriority w:val="20"/>
     <w:qFormat/>
     <w:rsid w:val="00E30004"/>
@@ -9388,9 +9333,9 @@
       <w:iCs/>
     </w:rPr>
   </w:style>
-  <w:style w:type="character" w:styleId="CommentReference">
+  <w:style w:type="character" w:styleId="Refdecomentario">
     <w:name w:val="annotation reference"/>
-    <w:basedOn w:val="DefaultParagraphFont"/>
+    <w:basedOn w:val="Fuentedeprrafopredeter"/>
     <w:uiPriority w:val="99"/>
     <w:semiHidden/>
     <w:unhideWhenUsed/>
@@ -9400,10 +9345,10 @@
       <w:szCs w:val="16"/>
     </w:rPr>
   </w:style>
-  <w:style w:type="paragraph" w:styleId="CommentText">
+  <w:style w:type="paragraph" w:styleId="Textocomentario">
     <w:name w:val="annotation text"/>
     <w:basedOn w:val="Normal"/>
-    <w:link w:val="CommentTextChar"/>
+    <w:link w:val="TextocomentarioCar"/>
     <w:uiPriority w:val="99"/>
     <w:semiHidden/>
     <w:unhideWhenUsed/>
@@ -9416,10 +9361,10 @@
       <w:szCs w:val="20"/>
     </w:rPr>
   </w:style>
-  <w:style w:type="character" w:customStyle="1" w:styleId="CommentTextChar">
-    <w:name w:val="Comment Text Char"/>
-    <w:basedOn w:val="DefaultParagraphFont"/>
-    <w:link w:val="CommentText"/>
+  <w:style w:type="character" w:customStyle="1" w:styleId="TextocomentarioCar">
+    <w:name w:val="Texto comentario Car"/>
+    <w:basedOn w:val="Fuentedeprrafopredeter"/>
+    <w:link w:val="Textocomentario"/>
     <w:uiPriority w:val="99"/>
     <w:semiHidden/>
     <w:rsid w:val="00547B8E"/>
@@ -9428,11 +9373,11 @@
       <w:szCs w:val="20"/>
     </w:rPr>
   </w:style>
-  <w:style w:type="paragraph" w:styleId="CommentSubject">
+  <w:style w:type="paragraph" w:styleId="Asuntodelcomentario">
     <w:name w:val="annotation subject"/>
-    <w:basedOn w:val="CommentText"/>
-    <w:next w:val="CommentText"/>
-    <w:link w:val="CommentSubjectChar"/>
+    <w:basedOn w:val="Textocomentario"/>
+    <w:next w:val="Textocomentario"/>
+    <w:link w:val="AsuntodelcomentarioCar"/>
     <w:uiPriority w:val="99"/>
     <w:semiHidden/>
     <w:unhideWhenUsed/>
@@ -9442,10 +9387,10 @@
       <w:bCs/>
     </w:rPr>
   </w:style>
-  <w:style w:type="character" w:customStyle="1" w:styleId="CommentSubjectChar">
-    <w:name w:val="Comment Subject Char"/>
-    <w:basedOn w:val="CommentTextChar"/>
-    <w:link w:val="CommentSubject"/>
+  <w:style w:type="character" w:customStyle="1" w:styleId="AsuntodelcomentarioCar">
+    <w:name w:val="Asunto del comentario Car"/>
+    <w:basedOn w:val="TextocomentarioCar"/>
+    <w:link w:val="Asuntodelcomentario"/>
     <w:uiPriority w:val="99"/>
     <w:semiHidden/>
     <w:rsid w:val="00547B8E"/>
@@ -9456,10 +9401,10 @@
       <w:szCs w:val="20"/>
     </w:rPr>
   </w:style>
-  <w:style w:type="paragraph" w:styleId="FootnoteText">
+  <w:style w:type="paragraph" w:styleId="Textonotapie">
     <w:name w:val="footnote text"/>
     <w:basedOn w:val="Normal"/>
-    <w:link w:val="FootnoteTextChar"/>
+    <w:link w:val="TextonotapieCar"/>
     <w:uiPriority w:val="99"/>
     <w:semiHidden/>
     <w:unhideWhenUsed/>
@@ -9472,10 +9417,10 @@
       <w:szCs w:val="20"/>
     </w:rPr>
   </w:style>
-  <w:style w:type="character" w:customStyle="1" w:styleId="FootnoteTextChar">
-    <w:name w:val="Footnote Text Char"/>
-    <w:basedOn w:val="DefaultParagraphFont"/>
-    <w:link w:val="FootnoteText"/>
+  <w:style w:type="character" w:customStyle="1" w:styleId="TextonotapieCar">
+    <w:name w:val="Texto nota pie Car"/>
+    <w:basedOn w:val="Fuentedeprrafopredeter"/>
+    <w:link w:val="Textonotapie"/>
     <w:uiPriority w:val="99"/>
     <w:semiHidden/>
     <w:rsid w:val="00383BD4"/>
@@ -9484,9 +9429,9 @@
       <w:szCs w:val="20"/>
     </w:rPr>
   </w:style>
-  <w:style w:type="character" w:styleId="FootnoteReference">
+  <w:style w:type="character" w:styleId="Refdenotaalpie">
     <w:name w:val="footnote reference"/>
-    <w:basedOn w:val="DefaultParagraphFont"/>
+    <w:basedOn w:val="Fuentedeprrafopredeter"/>
     <w:uiPriority w:val="99"/>
     <w:semiHidden/>
     <w:unhideWhenUsed/>
@@ -9497,7 +9442,7 @@
   </w:style>
   <w:style w:type="character" w:customStyle="1" w:styleId="Mencinsinresolver1">
     <w:name w:val="Mención sin resolver1"/>
-    <w:basedOn w:val="DefaultParagraphFont"/>
+    <w:basedOn w:val="Fuentedeprrafopredeter"/>
     <w:uiPriority w:val="99"/>
     <w:semiHidden/>
     <w:unhideWhenUsed/>
@@ -9507,10 +9452,10 @@
       <w:shd w:val="clear" w:color="auto" w:fill="E6E6E6"/>
     </w:rPr>
   </w:style>
-  <w:style w:type="paragraph" w:styleId="EndnoteText">
+  <w:style w:type="paragraph" w:styleId="Textonotaalfinal">
     <w:name w:val="endnote text"/>
     <w:basedOn w:val="Normal"/>
-    <w:link w:val="EndnoteTextChar"/>
+    <w:link w:val="TextonotaalfinalCar"/>
     <w:uiPriority w:val="99"/>
     <w:semiHidden/>
     <w:unhideWhenUsed/>
@@ -9523,10 +9468,10 @@
       <w:szCs w:val="20"/>
     </w:rPr>
   </w:style>
-  <w:style w:type="character" w:customStyle="1" w:styleId="EndnoteTextChar">
-    <w:name w:val="Endnote Text Char"/>
-    <w:basedOn w:val="DefaultParagraphFont"/>
-    <w:link w:val="EndnoteText"/>
+  <w:style w:type="character" w:customStyle="1" w:styleId="TextonotaalfinalCar">
+    <w:name w:val="Texto nota al final Car"/>
+    <w:basedOn w:val="Fuentedeprrafopredeter"/>
+    <w:link w:val="Textonotaalfinal"/>
     <w:uiPriority w:val="99"/>
     <w:semiHidden/>
     <w:rsid w:val="00BB3225"/>
@@ -9535,9 +9480,9 @@
       <w:szCs w:val="20"/>
     </w:rPr>
   </w:style>
-  <w:style w:type="character" w:styleId="EndnoteReference">
+  <w:style w:type="character" w:styleId="Refdenotaalfinal">
     <w:name w:val="endnote reference"/>
-    <w:basedOn w:val="DefaultParagraphFont"/>
+    <w:basedOn w:val="Fuentedeprrafopredeter"/>
     <w:uiPriority w:val="99"/>
     <w:semiHidden/>
     <w:unhideWhenUsed/>
@@ -9548,7 +9493,7 @@
   </w:style>
   <w:style w:type="character" w:customStyle="1" w:styleId="UnresolvedMention1">
     <w:name w:val="Unresolved Mention1"/>
-    <w:basedOn w:val="DefaultParagraphFont"/>
+    <w:basedOn w:val="Fuentedeprrafopredeter"/>
     <w:uiPriority w:val="99"/>
     <w:semiHidden/>
     <w:unhideWhenUsed/>
@@ -9558,10 +9503,10 @@
       <w:shd w:val="clear" w:color="auto" w:fill="E6E6E6"/>
     </w:rPr>
   </w:style>
-  <w:style w:type="character" w:customStyle="1" w:styleId="Heading2Char">
-    <w:name w:val="Heading 2 Char"/>
-    <w:basedOn w:val="DefaultParagraphFont"/>
-    <w:link w:val="Heading2"/>
+  <w:style w:type="character" w:customStyle="1" w:styleId="Ttulo2Car">
+    <w:name w:val="Título 2 Car"/>
+    <w:basedOn w:val="Fuentedeprrafopredeter"/>
+    <w:link w:val="Ttulo2"/>
     <w:uiPriority w:val="9"/>
     <w:semiHidden/>
     <w:rsid w:val="00BF14AC"/>
@@ -9572,10 +9517,10 @@
       <w:szCs w:val="26"/>
     </w:rPr>
   </w:style>
-  <w:style w:type="character" w:customStyle="1" w:styleId="Heading3Char">
-    <w:name w:val="Heading 3 Char"/>
-    <w:basedOn w:val="DefaultParagraphFont"/>
-    <w:link w:val="Heading3"/>
+  <w:style w:type="character" w:customStyle="1" w:styleId="Ttulo3Car">
+    <w:name w:val="Título 3 Car"/>
+    <w:basedOn w:val="Fuentedeprrafopredeter"/>
+    <w:link w:val="Ttulo3"/>
     <w:uiPriority w:val="9"/>
     <w:semiHidden/>
     <w:rsid w:val="00B64EC2"/>
@@ -9588,7 +9533,7 @@
   </w:style>
   <w:style w:type="character" w:customStyle="1" w:styleId="UnresolvedMention2">
     <w:name w:val="Unresolved Mention2"/>
-    <w:basedOn w:val="DefaultParagraphFont"/>
+    <w:basedOn w:val="Fuentedeprrafopredeter"/>
     <w:uiPriority w:val="99"/>
     <w:semiHidden/>
     <w:unhideWhenUsed/>
@@ -9600,7 +9545,7 @@
   </w:style>
   <w:style w:type="character" w:customStyle="1" w:styleId="fontstyle01">
     <w:name w:val="fontstyle01"/>
-    <w:basedOn w:val="DefaultParagraphFont"/>
+    <w:basedOn w:val="Fuentedeprrafopredeter"/>
     <w:rsid w:val="00B01A39"/>
     <w:rPr>
       <w:rFonts w:ascii="Times New Roman" w:hAnsi="Times New Roman" w:cs="Times New Roman" w:hint="default"/>
@@ -9615,7 +9560,7 @@
   </w:style>
   <w:style w:type="character" w:customStyle="1" w:styleId="fontstyle21">
     <w:name w:val="fontstyle21"/>
-    <w:basedOn w:val="DefaultParagraphFont"/>
+    <w:basedOn w:val="Fuentedeprrafopredeter"/>
     <w:rsid w:val="00B01A39"/>
     <w:rPr>
       <w:rFonts w:ascii="Times New Roman" w:hAnsi="Times New Roman" w:cs="Times New Roman" w:hint="default"/>
@@ -9628,9 +9573,9 @@
       <w:szCs w:val="24"/>
     </w:rPr>
   </w:style>
-  <w:style w:type="character" w:styleId="UnresolvedMention">
+  <w:style w:type="character" w:customStyle="1" w:styleId="UnresolvedMention">
     <w:name w:val="Unresolved Mention"/>
-    <w:basedOn w:val="DefaultParagraphFont"/>
+    <w:basedOn w:val="Fuentedeprrafopredeter"/>
     <w:uiPriority w:val="99"/>
     <w:semiHidden/>
     <w:unhideWhenUsed/>
@@ -9925,7 +9870,7 @@
 </file>
 
 <file path=customXml/itemProps1.xml><?xml version="1.0" encoding="utf-8"?>
-<ds:datastoreItem xmlns:ds="http://schemas.openxmlformats.org/officeDocument/2006/customXml" ds:itemID="{CCE5A630-0BAB-41FA-8C2C-845B791489EA}">
+<ds:datastoreItem xmlns:ds="http://schemas.openxmlformats.org/officeDocument/2006/customXml" ds:itemID="{2A485944-48BA-450A-B4F0-5C7BEE1897B4}">
   <ds:schemaRefs>
     <ds:schemaRef ds:uri="http://schemas.openxmlformats.org/officeDocument/2006/bibliography"/>
   </ds:schemaRefs>

</xml_diff>

<commit_message>
Se agregan recursos Humanos
</commit_message>
<xml_diff>
--- a/Anteproyecto.docx
+++ b/Anteproyecto.docx
@@ -6461,8 +6461,6 @@
               </w:rPr>
               <w:t>.</w:t>
             </w:r>
-            <w:bookmarkStart w:id="2" w:name="_GoBack"/>
-            <w:bookmarkEnd w:id="2"/>
           </w:p>
         </w:tc>
       </w:tr>
@@ -6963,6 +6961,1117 @@
     <w:p>
       <w:pPr>
         <w:pStyle w:val="Prrafodelista"/>
+        <w:numPr>
+          <w:ilvl w:val="0"/>
+          <w:numId w:val="1"/>
+        </w:numPr>
+        <w:spacing w:line="360" w:lineRule="auto"/>
+        <w:jc w:val="both"/>
+        <w:rPr>
+          <w:rFonts w:ascii="Arial" w:hAnsi="Arial" w:cs="Arial"/>
+          <w:sz w:val="24"/>
+          <w:szCs w:val="24"/>
+        </w:rPr>
+      </w:pPr>
+      <w:r>
+        <w:rPr>
+          <w:rFonts w:ascii="Arial" w:hAnsi="Arial" w:cs="Arial"/>
+          <w:sz w:val="24"/>
+          <w:szCs w:val="24"/>
+        </w:rPr>
+        <w:t>Recursos</w:t>
+      </w:r>
+    </w:p>
+    <w:p>
+      <w:pPr>
+        <w:pStyle w:val="Prrafodelista"/>
+        <w:spacing w:line="360" w:lineRule="auto"/>
+        <w:jc w:val="both"/>
+        <w:rPr>
+          <w:rFonts w:ascii="Arial" w:hAnsi="Arial" w:cs="Arial"/>
+          <w:sz w:val="24"/>
+          <w:szCs w:val="24"/>
+        </w:rPr>
+      </w:pPr>
+      <w:r>
+        <w:rPr>
+          <w:rFonts w:ascii="Arial" w:hAnsi="Arial" w:cs="Arial"/>
+          <w:sz w:val="24"/>
+          <w:szCs w:val="24"/>
+        </w:rPr>
+        <w:t>Aquí se detallan todos los recursos que se utilizarán a lo largo del desarrollo del Proyecto. Los recursos</w:t>
+      </w:r>
+      <w:r>
+        <w:rPr>
+          <w:rFonts w:ascii="Arial" w:hAnsi="Arial" w:cs="Arial"/>
+          <w:sz w:val="24"/>
+          <w:szCs w:val="24"/>
+        </w:rPr>
+        <w:t xml:space="preserve"> </w:t>
+      </w:r>
+      <w:r>
+        <w:rPr>
+          <w:rFonts w:ascii="Arial" w:hAnsi="Arial" w:cs="Arial"/>
+          <w:sz w:val="24"/>
+          <w:szCs w:val="24"/>
+        </w:rPr>
+        <w:t>pueden ser HUMANOS, TECNOLÓGICOS, MATERIALES y FINANCIEROS</w:t>
+      </w:r>
+      <w:r>
+        <w:rPr>
+          <w:rFonts w:ascii="Arial" w:hAnsi="Arial" w:cs="Arial"/>
+          <w:sz w:val="24"/>
+          <w:szCs w:val="24"/>
+        </w:rPr>
+        <w:t>.</w:t>
+      </w:r>
+    </w:p>
+    <w:p>
+      <w:pPr>
+        <w:pStyle w:val="Prrafodelista"/>
+        <w:spacing w:line="360" w:lineRule="auto"/>
+        <w:jc w:val="both"/>
+        <w:rPr>
+          <w:rFonts w:ascii="Arial" w:hAnsi="Arial" w:cs="Arial"/>
+          <w:sz w:val="24"/>
+          <w:szCs w:val="24"/>
+        </w:rPr>
+      </w:pPr>
+      <w:r>
+        <w:rPr>
+          <w:rFonts w:ascii="Arial" w:hAnsi="Arial" w:cs="Arial"/>
+          <w:sz w:val="24"/>
+          <w:szCs w:val="24"/>
+        </w:rPr>
+        <w:t>Recursos Humanos</w:t>
+      </w:r>
+    </w:p>
+    <w:tbl>
+      <w:tblPr>
+        <w:tblStyle w:val="Tablaconcuadrcula"/>
+        <w:tblW w:w="8347" w:type="dxa"/>
+        <w:tblInd w:w="720" w:type="dxa"/>
+        <w:tblLayout w:type="fixed"/>
+        <w:tblLook w:val="04A0" w:firstRow="1" w:lastRow="0" w:firstColumn="1" w:lastColumn="0" w:noHBand="0" w:noVBand="1"/>
+      </w:tblPr>
+      <w:tblGrid>
+        <w:gridCol w:w="3103"/>
+        <w:gridCol w:w="1134"/>
+        <w:gridCol w:w="1275"/>
+        <w:gridCol w:w="1009"/>
+        <w:gridCol w:w="1826"/>
+      </w:tblGrid>
+      <w:tr>
+        <w:tc>
+          <w:tcPr>
+            <w:tcW w:w="3103" w:type="dxa"/>
+            <w:shd w:val="clear" w:color="auto" w:fill="BDD6EE" w:themeFill="accent1" w:themeFillTint="66"/>
+          </w:tcPr>
+          <w:p>
+            <w:pPr>
+              <w:pStyle w:val="Prrafodelista"/>
+              <w:spacing w:line="360" w:lineRule="auto"/>
+              <w:ind w:left="0"/>
+              <w:jc w:val="both"/>
+              <w:rPr>
+                <w:rFonts w:ascii="Arial" w:hAnsi="Arial" w:cs="Arial"/>
+                <w:sz w:val="24"/>
+                <w:szCs w:val="24"/>
+              </w:rPr>
+            </w:pPr>
+            <w:r>
+              <w:rPr>
+                <w:rFonts w:ascii="Arial" w:hAnsi="Arial" w:cs="Arial"/>
+                <w:sz w:val="24"/>
+                <w:szCs w:val="24"/>
+              </w:rPr>
+              <w:t>PERSONA ENCARGADA</w:t>
+            </w:r>
+          </w:p>
+        </w:tc>
+        <w:tc>
+          <w:tcPr>
+            <w:tcW w:w="1134" w:type="dxa"/>
+            <w:shd w:val="clear" w:color="auto" w:fill="BDD6EE" w:themeFill="accent1" w:themeFillTint="66"/>
+          </w:tcPr>
+          <w:p>
+            <w:pPr>
+              <w:pStyle w:val="Prrafodelista"/>
+              <w:spacing w:line="360" w:lineRule="auto"/>
+              <w:ind w:left="0"/>
+              <w:jc w:val="both"/>
+              <w:rPr>
+                <w:rFonts w:ascii="Arial" w:hAnsi="Arial" w:cs="Arial"/>
+                <w:sz w:val="24"/>
+                <w:szCs w:val="24"/>
+              </w:rPr>
+            </w:pPr>
+            <w:r>
+              <w:rPr>
+                <w:rFonts w:ascii="Arial" w:hAnsi="Arial" w:cs="Arial"/>
+                <w:sz w:val="24"/>
+                <w:szCs w:val="24"/>
+              </w:rPr>
+              <w:t>Horas/ semana</w:t>
+            </w:r>
+          </w:p>
+        </w:tc>
+        <w:tc>
+          <w:tcPr>
+            <w:tcW w:w="1275" w:type="dxa"/>
+            <w:shd w:val="clear" w:color="auto" w:fill="BDD6EE" w:themeFill="accent1" w:themeFillTint="66"/>
+          </w:tcPr>
+          <w:p>
+            <w:pPr>
+              <w:pStyle w:val="Prrafodelista"/>
+              <w:spacing w:line="360" w:lineRule="auto"/>
+              <w:ind w:left="0"/>
+              <w:jc w:val="both"/>
+              <w:rPr>
+                <w:rFonts w:ascii="Arial" w:hAnsi="Arial" w:cs="Arial"/>
+                <w:sz w:val="24"/>
+                <w:szCs w:val="24"/>
+              </w:rPr>
+            </w:pPr>
+            <w:r>
+              <w:rPr>
+                <w:rFonts w:ascii="Arial" w:hAnsi="Arial" w:cs="Arial"/>
+                <w:sz w:val="24"/>
+                <w:szCs w:val="24"/>
+              </w:rPr>
+              <w:t>Valor hora</w:t>
+            </w:r>
+          </w:p>
+        </w:tc>
+        <w:tc>
+          <w:tcPr>
+            <w:tcW w:w="1009" w:type="dxa"/>
+            <w:shd w:val="clear" w:color="auto" w:fill="BDD6EE" w:themeFill="accent1" w:themeFillTint="66"/>
+          </w:tcPr>
+          <w:p>
+            <w:pPr>
+              <w:pStyle w:val="Prrafodelista"/>
+              <w:spacing w:line="360" w:lineRule="auto"/>
+              <w:ind w:left="0"/>
+              <w:jc w:val="both"/>
+              <w:rPr>
+                <w:rFonts w:ascii="Arial" w:hAnsi="Arial" w:cs="Arial"/>
+                <w:sz w:val="24"/>
+                <w:szCs w:val="24"/>
+              </w:rPr>
+            </w:pPr>
+            <w:r>
+              <w:rPr>
+                <w:rFonts w:ascii="Arial" w:hAnsi="Arial" w:cs="Arial"/>
+                <w:sz w:val="24"/>
+                <w:szCs w:val="24"/>
+              </w:rPr>
+              <w:t>Horas totales</w:t>
+            </w:r>
+          </w:p>
+        </w:tc>
+        <w:tc>
+          <w:tcPr>
+            <w:tcW w:w="1826" w:type="dxa"/>
+            <w:shd w:val="clear" w:color="auto" w:fill="BDD6EE" w:themeFill="accent1" w:themeFillTint="66"/>
+          </w:tcPr>
+          <w:p>
+            <w:pPr>
+              <w:pStyle w:val="Prrafodelista"/>
+              <w:spacing w:line="360" w:lineRule="auto"/>
+              <w:ind w:left="0"/>
+              <w:jc w:val="both"/>
+              <w:rPr>
+                <w:rFonts w:ascii="Arial" w:hAnsi="Arial" w:cs="Arial"/>
+                <w:sz w:val="24"/>
+                <w:szCs w:val="24"/>
+              </w:rPr>
+            </w:pPr>
+            <w:r>
+              <w:rPr>
+                <w:rFonts w:ascii="Arial" w:hAnsi="Arial" w:cs="Arial"/>
+                <w:sz w:val="24"/>
+                <w:szCs w:val="24"/>
+              </w:rPr>
+              <w:t>Total proyecto (6 meses)</w:t>
+            </w:r>
+          </w:p>
+        </w:tc>
+      </w:tr>
+      <w:tr>
+        <w:tc>
+          <w:tcPr>
+            <w:tcW w:w="3103" w:type="dxa"/>
+            <w:vAlign w:val="center"/>
+          </w:tcPr>
+          <w:p>
+            <w:pPr>
+              <w:pStyle w:val="Prrafodelista"/>
+              <w:spacing w:line="360" w:lineRule="auto"/>
+              <w:ind w:left="0"/>
+              <w:jc w:val="both"/>
+              <w:rPr>
+                <w:rFonts w:ascii="Arial" w:hAnsi="Arial" w:cs="Arial"/>
+                <w:sz w:val="24"/>
+                <w:szCs w:val="24"/>
+              </w:rPr>
+            </w:pPr>
+            <w:r>
+              <w:rPr>
+                <w:rFonts w:ascii="Arial" w:hAnsi="Arial" w:cs="Arial"/>
+                <w:color w:val="000000"/>
+                <w:sz w:val="24"/>
+                <w:szCs w:val="24"/>
+              </w:rPr>
+              <w:lastRenderedPageBreak/>
+              <w:t xml:space="preserve">Ing. M. G. </w:t>
+            </w:r>
+            <w:r>
+              <w:rPr>
+                <w:rFonts w:ascii="Arial" w:hAnsi="Arial" w:cs="Arial"/>
+                <w:color w:val="000000"/>
+                <w:sz w:val="24"/>
+                <w:szCs w:val="24"/>
+              </w:rPr>
+              <w:t xml:space="preserve">Franklin Eduardo </w:t>
+            </w:r>
+            <w:proofErr w:type="spellStart"/>
+            <w:r>
+              <w:rPr>
+                <w:rFonts w:ascii="Arial" w:hAnsi="Arial" w:cs="Arial"/>
+                <w:color w:val="000000"/>
+                <w:sz w:val="24"/>
+                <w:szCs w:val="24"/>
+              </w:rPr>
+              <w:t>Jimenez</w:t>
+            </w:r>
+            <w:proofErr w:type="spellEnd"/>
+            <w:r>
+              <w:rPr>
+                <w:rFonts w:ascii="Arial" w:hAnsi="Arial" w:cs="Arial"/>
+                <w:color w:val="000000"/>
+                <w:sz w:val="24"/>
+                <w:szCs w:val="24"/>
+              </w:rPr>
+              <w:t xml:space="preserve"> Giraldo</w:t>
+            </w:r>
+          </w:p>
+        </w:tc>
+        <w:tc>
+          <w:tcPr>
+            <w:tcW w:w="1134" w:type="dxa"/>
+            <w:vAlign w:val="center"/>
+          </w:tcPr>
+          <w:p>
+            <w:pPr>
+              <w:pStyle w:val="Prrafodelista"/>
+              <w:spacing w:line="360" w:lineRule="auto"/>
+              <w:ind w:left="0"/>
+              <w:jc w:val="both"/>
+              <w:rPr>
+                <w:rFonts w:ascii="Arial" w:hAnsi="Arial" w:cs="Arial"/>
+                <w:sz w:val="24"/>
+                <w:szCs w:val="24"/>
+              </w:rPr>
+            </w:pPr>
+            <w:r>
+              <w:rPr>
+                <w:rFonts w:ascii="Arial" w:hAnsi="Arial" w:cs="Arial"/>
+                <w:color w:val="000000"/>
+                <w:sz w:val="24"/>
+                <w:szCs w:val="24"/>
+              </w:rPr>
+              <w:t>3</w:t>
+            </w:r>
+          </w:p>
+        </w:tc>
+        <w:tc>
+          <w:tcPr>
+            <w:tcW w:w="1275" w:type="dxa"/>
+            <w:vAlign w:val="bottom"/>
+          </w:tcPr>
+          <w:p>
+            <w:pPr>
+              <w:pStyle w:val="Prrafodelista"/>
+              <w:spacing w:line="360" w:lineRule="auto"/>
+              <w:ind w:left="0"/>
+              <w:jc w:val="both"/>
+              <w:rPr>
+                <w:rFonts w:ascii="Arial" w:hAnsi="Arial" w:cs="Arial"/>
+                <w:sz w:val="24"/>
+                <w:szCs w:val="24"/>
+              </w:rPr>
+            </w:pPr>
+            <w:r>
+              <w:rPr>
+                <w:rFonts w:ascii="Arial" w:hAnsi="Arial" w:cs="Arial"/>
+                <w:color w:val="000000"/>
+                <w:sz w:val="24"/>
+                <w:szCs w:val="24"/>
+              </w:rPr>
+              <w:t>$ 40.000</w:t>
+            </w:r>
+          </w:p>
+        </w:tc>
+        <w:tc>
+          <w:tcPr>
+            <w:tcW w:w="1009" w:type="dxa"/>
+            <w:vAlign w:val="bottom"/>
+          </w:tcPr>
+          <w:p>
+            <w:pPr>
+              <w:pStyle w:val="Prrafodelista"/>
+              <w:spacing w:line="360" w:lineRule="auto"/>
+              <w:ind w:left="0"/>
+              <w:jc w:val="both"/>
+              <w:rPr>
+                <w:rFonts w:ascii="Arial" w:hAnsi="Arial" w:cs="Arial"/>
+                <w:sz w:val="24"/>
+                <w:szCs w:val="24"/>
+              </w:rPr>
+            </w:pPr>
+            <w:r>
+              <w:rPr>
+                <w:rFonts w:ascii="Arial" w:hAnsi="Arial" w:cs="Arial"/>
+                <w:color w:val="000000"/>
+                <w:sz w:val="24"/>
+                <w:szCs w:val="24"/>
+              </w:rPr>
+              <w:t>72</w:t>
+            </w:r>
+          </w:p>
+        </w:tc>
+        <w:tc>
+          <w:tcPr>
+            <w:tcW w:w="1826" w:type="dxa"/>
+            <w:vAlign w:val="bottom"/>
+          </w:tcPr>
+          <w:p>
+            <w:pPr>
+              <w:pStyle w:val="Prrafodelista"/>
+              <w:spacing w:line="360" w:lineRule="auto"/>
+              <w:ind w:left="0"/>
+              <w:jc w:val="both"/>
+              <w:rPr>
+                <w:rFonts w:ascii="Arial" w:hAnsi="Arial" w:cs="Arial"/>
+                <w:sz w:val="24"/>
+                <w:szCs w:val="24"/>
+              </w:rPr>
+            </w:pPr>
+            <w:r>
+              <w:rPr>
+                <w:rFonts w:ascii="Arial" w:hAnsi="Arial" w:cs="Arial"/>
+                <w:color w:val="000000"/>
+                <w:sz w:val="24"/>
+                <w:szCs w:val="24"/>
+              </w:rPr>
+              <w:t>$ 2.880.000</w:t>
+            </w:r>
+          </w:p>
+        </w:tc>
+      </w:tr>
+      <w:tr>
+        <w:tc>
+          <w:tcPr>
+            <w:tcW w:w="3103" w:type="dxa"/>
+            <w:vAlign w:val="bottom"/>
+          </w:tcPr>
+          <w:p>
+            <w:pPr>
+              <w:pStyle w:val="Prrafodelista"/>
+              <w:spacing w:line="360" w:lineRule="auto"/>
+              <w:ind w:left="0"/>
+              <w:jc w:val="both"/>
+              <w:rPr>
+                <w:rFonts w:ascii="Arial" w:hAnsi="Arial" w:cs="Arial"/>
+                <w:color w:val="000000"/>
+                <w:sz w:val="24"/>
+                <w:szCs w:val="24"/>
+              </w:rPr>
+            </w:pPr>
+            <w:r>
+              <w:rPr>
+                <w:rFonts w:ascii="Arial" w:hAnsi="Arial" w:cs="Arial"/>
+                <w:color w:val="000000"/>
+                <w:sz w:val="24"/>
+                <w:szCs w:val="24"/>
+              </w:rPr>
+              <w:t>Andrés Felipe Burbano</w:t>
+            </w:r>
+          </w:p>
+          <w:p>
+            <w:pPr>
+              <w:pStyle w:val="Prrafodelista"/>
+              <w:spacing w:line="360" w:lineRule="auto"/>
+              <w:ind w:left="0"/>
+              <w:jc w:val="both"/>
+              <w:rPr>
+                <w:rFonts w:ascii="Arial" w:hAnsi="Arial" w:cs="Arial"/>
+                <w:sz w:val="24"/>
+                <w:szCs w:val="24"/>
+              </w:rPr>
+            </w:pPr>
+            <w:r>
+              <w:rPr>
+                <w:rFonts w:ascii="Arial" w:hAnsi="Arial" w:cs="Arial"/>
+                <w:color w:val="000000"/>
+                <w:sz w:val="24"/>
+                <w:szCs w:val="24"/>
+              </w:rPr>
+              <w:t>estudiante</w:t>
+            </w:r>
+          </w:p>
+        </w:tc>
+        <w:tc>
+          <w:tcPr>
+            <w:tcW w:w="1134" w:type="dxa"/>
+            <w:vAlign w:val="bottom"/>
+          </w:tcPr>
+          <w:p>
+            <w:pPr>
+              <w:pStyle w:val="Prrafodelista"/>
+              <w:spacing w:line="360" w:lineRule="auto"/>
+              <w:ind w:left="0"/>
+              <w:jc w:val="both"/>
+              <w:rPr>
+                <w:rFonts w:ascii="Arial" w:hAnsi="Arial" w:cs="Arial"/>
+                <w:sz w:val="24"/>
+                <w:szCs w:val="24"/>
+              </w:rPr>
+            </w:pPr>
+            <w:r>
+              <w:rPr>
+                <w:rFonts w:ascii="Arial" w:hAnsi="Arial" w:cs="Arial"/>
+                <w:color w:val="000000"/>
+                <w:sz w:val="24"/>
+                <w:szCs w:val="24"/>
+              </w:rPr>
+              <w:t>25</w:t>
+            </w:r>
+          </w:p>
+        </w:tc>
+        <w:tc>
+          <w:tcPr>
+            <w:tcW w:w="1275" w:type="dxa"/>
+            <w:vAlign w:val="bottom"/>
+          </w:tcPr>
+          <w:p>
+            <w:pPr>
+              <w:pStyle w:val="Prrafodelista"/>
+              <w:spacing w:line="360" w:lineRule="auto"/>
+              <w:ind w:left="0"/>
+              <w:jc w:val="both"/>
+              <w:rPr>
+                <w:rFonts w:ascii="Arial" w:hAnsi="Arial" w:cs="Arial"/>
+                <w:sz w:val="24"/>
+                <w:szCs w:val="24"/>
+              </w:rPr>
+            </w:pPr>
+            <w:r>
+              <w:rPr>
+                <w:rFonts w:ascii="Arial" w:hAnsi="Arial" w:cs="Arial"/>
+                <w:color w:val="000000"/>
+                <w:sz w:val="24"/>
+                <w:szCs w:val="24"/>
+              </w:rPr>
+              <w:t>$ 15.000</w:t>
+            </w:r>
+          </w:p>
+        </w:tc>
+        <w:tc>
+          <w:tcPr>
+            <w:tcW w:w="1009" w:type="dxa"/>
+            <w:vAlign w:val="bottom"/>
+          </w:tcPr>
+          <w:p>
+            <w:pPr>
+              <w:pStyle w:val="Prrafodelista"/>
+              <w:spacing w:line="360" w:lineRule="auto"/>
+              <w:ind w:left="0"/>
+              <w:jc w:val="both"/>
+              <w:rPr>
+                <w:rFonts w:ascii="Arial" w:hAnsi="Arial" w:cs="Arial"/>
+                <w:sz w:val="24"/>
+                <w:szCs w:val="24"/>
+              </w:rPr>
+            </w:pPr>
+            <w:r>
+              <w:rPr>
+                <w:rFonts w:ascii="Arial" w:hAnsi="Arial" w:cs="Arial"/>
+                <w:color w:val="000000"/>
+                <w:sz w:val="24"/>
+                <w:szCs w:val="24"/>
+              </w:rPr>
+              <w:t>600</w:t>
+            </w:r>
+          </w:p>
+        </w:tc>
+        <w:tc>
+          <w:tcPr>
+            <w:tcW w:w="1826" w:type="dxa"/>
+            <w:vAlign w:val="bottom"/>
+          </w:tcPr>
+          <w:p>
+            <w:pPr>
+              <w:pStyle w:val="Prrafodelista"/>
+              <w:spacing w:line="360" w:lineRule="auto"/>
+              <w:ind w:left="0"/>
+              <w:jc w:val="both"/>
+              <w:rPr>
+                <w:rFonts w:ascii="Arial" w:hAnsi="Arial" w:cs="Arial"/>
+                <w:sz w:val="24"/>
+                <w:szCs w:val="24"/>
+              </w:rPr>
+            </w:pPr>
+            <w:r>
+              <w:rPr>
+                <w:rFonts w:ascii="Arial" w:hAnsi="Arial" w:cs="Arial"/>
+                <w:color w:val="000000"/>
+                <w:sz w:val="24"/>
+                <w:szCs w:val="24"/>
+              </w:rPr>
+              <w:t>$ 9.000.000</w:t>
+            </w:r>
+          </w:p>
+        </w:tc>
+        <w:bookmarkStart w:id="2" w:name="_GoBack"/>
+        <w:bookmarkEnd w:id="2"/>
+      </w:tr>
+      <w:tr>
+        <w:tc>
+          <w:tcPr>
+            <w:tcW w:w="3103" w:type="dxa"/>
+            <w:vAlign w:val="bottom"/>
+          </w:tcPr>
+          <w:p>
+            <w:pPr>
+              <w:pStyle w:val="Prrafodelista"/>
+              <w:spacing w:line="360" w:lineRule="auto"/>
+              <w:ind w:left="0"/>
+              <w:jc w:val="both"/>
+              <w:rPr>
+                <w:rFonts w:ascii="Arial" w:hAnsi="Arial" w:cs="Arial"/>
+                <w:color w:val="000000"/>
+                <w:sz w:val="24"/>
+                <w:szCs w:val="24"/>
+              </w:rPr>
+            </w:pPr>
+            <w:r>
+              <w:rPr>
+                <w:rFonts w:ascii="Arial" w:hAnsi="Arial" w:cs="Arial"/>
+                <w:color w:val="000000"/>
+                <w:sz w:val="24"/>
+                <w:szCs w:val="24"/>
+              </w:rPr>
+              <w:t>David Alexander</w:t>
+            </w:r>
+          </w:p>
+          <w:p>
+            <w:pPr>
+              <w:pStyle w:val="Prrafodelista"/>
+              <w:spacing w:line="360" w:lineRule="auto"/>
+              <w:ind w:left="0"/>
+              <w:jc w:val="both"/>
+              <w:rPr>
+                <w:rFonts w:ascii="Arial" w:hAnsi="Arial" w:cs="Arial"/>
+                <w:sz w:val="24"/>
+                <w:szCs w:val="24"/>
+              </w:rPr>
+            </w:pPr>
+            <w:r>
+              <w:rPr>
+                <w:rFonts w:ascii="Arial" w:hAnsi="Arial" w:cs="Arial"/>
+                <w:color w:val="000000"/>
+                <w:sz w:val="24"/>
+                <w:szCs w:val="24"/>
+              </w:rPr>
+              <w:t>estudiante</w:t>
+            </w:r>
+          </w:p>
+        </w:tc>
+        <w:tc>
+          <w:tcPr>
+            <w:tcW w:w="1134" w:type="dxa"/>
+            <w:vAlign w:val="bottom"/>
+          </w:tcPr>
+          <w:p>
+            <w:pPr>
+              <w:pStyle w:val="Prrafodelista"/>
+              <w:spacing w:line="360" w:lineRule="auto"/>
+              <w:ind w:left="0"/>
+              <w:jc w:val="both"/>
+              <w:rPr>
+                <w:rFonts w:ascii="Arial" w:hAnsi="Arial" w:cs="Arial"/>
+                <w:sz w:val="24"/>
+                <w:szCs w:val="24"/>
+              </w:rPr>
+            </w:pPr>
+            <w:r>
+              <w:rPr>
+                <w:rFonts w:ascii="Arial" w:hAnsi="Arial" w:cs="Arial"/>
+                <w:color w:val="000000"/>
+                <w:sz w:val="24"/>
+                <w:szCs w:val="24"/>
+              </w:rPr>
+              <w:t>25</w:t>
+            </w:r>
+          </w:p>
+        </w:tc>
+        <w:tc>
+          <w:tcPr>
+            <w:tcW w:w="1275" w:type="dxa"/>
+            <w:vAlign w:val="bottom"/>
+          </w:tcPr>
+          <w:p>
+            <w:pPr>
+              <w:pStyle w:val="Prrafodelista"/>
+              <w:spacing w:line="360" w:lineRule="auto"/>
+              <w:ind w:left="0"/>
+              <w:jc w:val="both"/>
+              <w:rPr>
+                <w:rFonts w:ascii="Arial" w:hAnsi="Arial" w:cs="Arial"/>
+                <w:sz w:val="24"/>
+                <w:szCs w:val="24"/>
+              </w:rPr>
+            </w:pPr>
+            <w:r>
+              <w:rPr>
+                <w:rFonts w:ascii="Arial" w:hAnsi="Arial" w:cs="Arial"/>
+                <w:color w:val="000000"/>
+                <w:sz w:val="24"/>
+                <w:szCs w:val="24"/>
+              </w:rPr>
+              <w:t>$ 15.000</w:t>
+            </w:r>
+          </w:p>
+        </w:tc>
+        <w:tc>
+          <w:tcPr>
+            <w:tcW w:w="1009" w:type="dxa"/>
+            <w:vAlign w:val="bottom"/>
+          </w:tcPr>
+          <w:p>
+            <w:pPr>
+              <w:pStyle w:val="Prrafodelista"/>
+              <w:spacing w:line="360" w:lineRule="auto"/>
+              <w:ind w:left="0"/>
+              <w:jc w:val="both"/>
+              <w:rPr>
+                <w:rFonts w:ascii="Arial" w:hAnsi="Arial" w:cs="Arial"/>
+                <w:sz w:val="24"/>
+                <w:szCs w:val="24"/>
+              </w:rPr>
+            </w:pPr>
+            <w:r>
+              <w:rPr>
+                <w:rFonts w:ascii="Arial" w:hAnsi="Arial" w:cs="Arial"/>
+                <w:color w:val="000000"/>
+                <w:sz w:val="24"/>
+                <w:szCs w:val="24"/>
+              </w:rPr>
+              <w:t>600</w:t>
+            </w:r>
+          </w:p>
+        </w:tc>
+        <w:tc>
+          <w:tcPr>
+            <w:tcW w:w="1826" w:type="dxa"/>
+            <w:vAlign w:val="bottom"/>
+          </w:tcPr>
+          <w:p>
+            <w:pPr>
+              <w:pStyle w:val="Prrafodelista"/>
+              <w:spacing w:line="360" w:lineRule="auto"/>
+              <w:ind w:left="0"/>
+              <w:jc w:val="both"/>
+              <w:rPr>
+                <w:rFonts w:ascii="Arial" w:hAnsi="Arial" w:cs="Arial"/>
+                <w:sz w:val="24"/>
+                <w:szCs w:val="24"/>
+              </w:rPr>
+            </w:pPr>
+            <w:r>
+              <w:rPr>
+                <w:rFonts w:ascii="Arial" w:hAnsi="Arial" w:cs="Arial"/>
+                <w:color w:val="000000"/>
+                <w:sz w:val="24"/>
+                <w:szCs w:val="24"/>
+              </w:rPr>
+              <w:t>$ 9.000.000</w:t>
+            </w:r>
+          </w:p>
+        </w:tc>
+      </w:tr>
+      <w:tr>
+        <w:tc>
+          <w:tcPr>
+            <w:tcW w:w="3103" w:type="dxa"/>
+            <w:tcBorders>
+              <w:bottom w:val="single" w:sz="4" w:space="0" w:color="auto"/>
+            </w:tcBorders>
+            <w:vAlign w:val="bottom"/>
+          </w:tcPr>
+          <w:p>
+            <w:pPr>
+              <w:pStyle w:val="Prrafodelista"/>
+              <w:spacing w:line="360" w:lineRule="auto"/>
+              <w:ind w:left="0"/>
+              <w:jc w:val="both"/>
+              <w:rPr>
+                <w:rFonts w:ascii="Arial" w:hAnsi="Arial" w:cs="Arial"/>
+                <w:color w:val="000000"/>
+                <w:sz w:val="24"/>
+                <w:szCs w:val="24"/>
+              </w:rPr>
+            </w:pPr>
+            <w:proofErr w:type="spellStart"/>
+            <w:r>
+              <w:rPr>
+                <w:rFonts w:ascii="Arial" w:hAnsi="Arial" w:cs="Arial"/>
+                <w:color w:val="000000"/>
+                <w:sz w:val="24"/>
+                <w:szCs w:val="24"/>
+              </w:rPr>
+              <w:t>Jhon</w:t>
+            </w:r>
+            <w:proofErr w:type="spellEnd"/>
+            <w:r>
+              <w:rPr>
+                <w:rFonts w:ascii="Arial" w:hAnsi="Arial" w:cs="Arial"/>
+                <w:color w:val="000000"/>
+                <w:sz w:val="24"/>
+                <w:szCs w:val="24"/>
+              </w:rPr>
+              <w:t xml:space="preserve"> Mario</w:t>
+            </w:r>
+          </w:p>
+          <w:p>
+            <w:pPr>
+              <w:pStyle w:val="Prrafodelista"/>
+              <w:spacing w:line="360" w:lineRule="auto"/>
+              <w:ind w:left="0"/>
+              <w:jc w:val="both"/>
+              <w:rPr>
+                <w:rFonts w:ascii="Arial" w:hAnsi="Arial" w:cs="Arial"/>
+                <w:sz w:val="24"/>
+                <w:szCs w:val="24"/>
+              </w:rPr>
+            </w:pPr>
+            <w:r>
+              <w:rPr>
+                <w:rFonts w:ascii="Arial" w:hAnsi="Arial" w:cs="Arial"/>
+                <w:color w:val="000000"/>
+                <w:sz w:val="24"/>
+                <w:szCs w:val="24"/>
+              </w:rPr>
+              <w:t>estudiante</w:t>
+            </w:r>
+          </w:p>
+        </w:tc>
+        <w:tc>
+          <w:tcPr>
+            <w:tcW w:w="1134" w:type="dxa"/>
+            <w:tcBorders>
+              <w:bottom w:val="single" w:sz="4" w:space="0" w:color="auto"/>
+            </w:tcBorders>
+            <w:vAlign w:val="bottom"/>
+          </w:tcPr>
+          <w:p>
+            <w:pPr>
+              <w:pStyle w:val="Prrafodelista"/>
+              <w:spacing w:line="360" w:lineRule="auto"/>
+              <w:ind w:left="0"/>
+              <w:jc w:val="both"/>
+              <w:rPr>
+                <w:rFonts w:ascii="Arial" w:hAnsi="Arial" w:cs="Arial"/>
+                <w:sz w:val="24"/>
+                <w:szCs w:val="24"/>
+              </w:rPr>
+            </w:pPr>
+            <w:r>
+              <w:rPr>
+                <w:rFonts w:ascii="Arial" w:hAnsi="Arial" w:cs="Arial"/>
+                <w:color w:val="000000"/>
+                <w:sz w:val="24"/>
+                <w:szCs w:val="24"/>
+              </w:rPr>
+              <w:t>25</w:t>
+            </w:r>
+          </w:p>
+        </w:tc>
+        <w:tc>
+          <w:tcPr>
+            <w:tcW w:w="1275" w:type="dxa"/>
+            <w:tcBorders>
+              <w:bottom w:val="single" w:sz="4" w:space="0" w:color="auto"/>
+            </w:tcBorders>
+            <w:vAlign w:val="bottom"/>
+          </w:tcPr>
+          <w:p>
+            <w:pPr>
+              <w:pStyle w:val="Prrafodelista"/>
+              <w:spacing w:line="360" w:lineRule="auto"/>
+              <w:ind w:left="0"/>
+              <w:jc w:val="both"/>
+              <w:rPr>
+                <w:rFonts w:ascii="Arial" w:hAnsi="Arial" w:cs="Arial"/>
+                <w:sz w:val="24"/>
+                <w:szCs w:val="24"/>
+              </w:rPr>
+            </w:pPr>
+            <w:r>
+              <w:rPr>
+                <w:rFonts w:ascii="Arial" w:hAnsi="Arial" w:cs="Arial"/>
+                <w:color w:val="000000"/>
+                <w:sz w:val="24"/>
+                <w:szCs w:val="24"/>
+              </w:rPr>
+              <w:t>$ 15.000</w:t>
+            </w:r>
+          </w:p>
+        </w:tc>
+        <w:tc>
+          <w:tcPr>
+            <w:tcW w:w="1009" w:type="dxa"/>
+            <w:vAlign w:val="bottom"/>
+          </w:tcPr>
+          <w:p>
+            <w:pPr>
+              <w:pStyle w:val="Prrafodelista"/>
+              <w:spacing w:line="360" w:lineRule="auto"/>
+              <w:ind w:left="0"/>
+              <w:jc w:val="both"/>
+              <w:rPr>
+                <w:rFonts w:ascii="Arial" w:hAnsi="Arial" w:cs="Arial"/>
+                <w:sz w:val="24"/>
+                <w:szCs w:val="24"/>
+              </w:rPr>
+            </w:pPr>
+            <w:r>
+              <w:rPr>
+                <w:rFonts w:ascii="Arial" w:hAnsi="Arial" w:cs="Arial"/>
+                <w:color w:val="000000"/>
+                <w:sz w:val="24"/>
+                <w:szCs w:val="24"/>
+              </w:rPr>
+              <w:t>600</w:t>
+            </w:r>
+          </w:p>
+        </w:tc>
+        <w:tc>
+          <w:tcPr>
+            <w:tcW w:w="1826" w:type="dxa"/>
+            <w:vAlign w:val="bottom"/>
+          </w:tcPr>
+          <w:p>
+            <w:pPr>
+              <w:pStyle w:val="Prrafodelista"/>
+              <w:spacing w:line="360" w:lineRule="auto"/>
+              <w:ind w:left="0"/>
+              <w:jc w:val="both"/>
+              <w:rPr>
+                <w:rFonts w:ascii="Arial" w:hAnsi="Arial" w:cs="Arial"/>
+                <w:sz w:val="24"/>
+                <w:szCs w:val="24"/>
+              </w:rPr>
+            </w:pPr>
+            <w:r>
+              <w:rPr>
+                <w:rFonts w:ascii="Arial" w:hAnsi="Arial" w:cs="Arial"/>
+                <w:color w:val="000000"/>
+                <w:sz w:val="24"/>
+                <w:szCs w:val="24"/>
+              </w:rPr>
+              <w:t>$ 9.000.000</w:t>
+            </w:r>
+          </w:p>
+        </w:tc>
+      </w:tr>
+      <w:tr>
+        <w:tc>
+          <w:tcPr>
+            <w:tcW w:w="3103" w:type="dxa"/>
+            <w:tcBorders>
+              <w:left w:val="nil"/>
+              <w:bottom w:val="nil"/>
+              <w:right w:val="nil"/>
+            </w:tcBorders>
+            <w:vAlign w:val="bottom"/>
+          </w:tcPr>
+          <w:p>
+            <w:pPr>
+              <w:pStyle w:val="Prrafodelista"/>
+              <w:spacing w:line="360" w:lineRule="auto"/>
+              <w:ind w:left="0"/>
+              <w:jc w:val="both"/>
+              <w:rPr>
+                <w:rFonts w:ascii="Arial" w:hAnsi="Arial" w:cs="Arial"/>
+                <w:color w:val="000000"/>
+                <w:sz w:val="24"/>
+                <w:szCs w:val="24"/>
+              </w:rPr>
+            </w:pPr>
+          </w:p>
+        </w:tc>
+        <w:tc>
+          <w:tcPr>
+            <w:tcW w:w="1134" w:type="dxa"/>
+            <w:tcBorders>
+              <w:left w:val="nil"/>
+              <w:bottom w:val="nil"/>
+              <w:right w:val="single" w:sz="4" w:space="0" w:color="auto"/>
+            </w:tcBorders>
+            <w:vAlign w:val="bottom"/>
+          </w:tcPr>
+          <w:p>
+            <w:pPr>
+              <w:pStyle w:val="Prrafodelista"/>
+              <w:spacing w:line="360" w:lineRule="auto"/>
+              <w:ind w:left="0"/>
+              <w:jc w:val="both"/>
+              <w:rPr>
+                <w:rFonts w:ascii="Arial" w:hAnsi="Arial" w:cs="Arial"/>
+                <w:color w:val="000000"/>
+                <w:sz w:val="24"/>
+                <w:szCs w:val="24"/>
+              </w:rPr>
+            </w:pPr>
+          </w:p>
+        </w:tc>
+        <w:tc>
+          <w:tcPr>
+            <w:tcW w:w="1275" w:type="dxa"/>
+            <w:tcBorders>
+              <w:left w:val="single" w:sz="4" w:space="0" w:color="auto"/>
+            </w:tcBorders>
+            <w:shd w:val="clear" w:color="auto" w:fill="F7CAAC" w:themeFill="accent2" w:themeFillTint="66"/>
+            <w:vAlign w:val="bottom"/>
+          </w:tcPr>
+          <w:p>
+            <w:pPr>
+              <w:pStyle w:val="Prrafodelista"/>
+              <w:spacing w:line="360" w:lineRule="auto"/>
+              <w:ind w:left="0"/>
+              <w:jc w:val="both"/>
+              <w:rPr>
+                <w:rFonts w:ascii="Arial" w:hAnsi="Arial" w:cs="Arial"/>
+                <w:color w:val="000000"/>
+                <w:sz w:val="24"/>
+                <w:szCs w:val="24"/>
+              </w:rPr>
+            </w:pPr>
+            <w:r>
+              <w:rPr>
+                <w:rFonts w:ascii="Arial" w:hAnsi="Arial" w:cs="Arial"/>
+                <w:color w:val="000000"/>
+                <w:sz w:val="24"/>
+                <w:szCs w:val="24"/>
+              </w:rPr>
+              <w:t>Total</w:t>
+            </w:r>
+          </w:p>
+        </w:tc>
+        <w:tc>
+          <w:tcPr>
+            <w:tcW w:w="1009" w:type="dxa"/>
+            <w:shd w:val="clear" w:color="auto" w:fill="F7CAAC" w:themeFill="accent2" w:themeFillTint="66"/>
+            <w:vAlign w:val="bottom"/>
+          </w:tcPr>
+          <w:p>
+            <w:pPr>
+              <w:pStyle w:val="Prrafodelista"/>
+              <w:spacing w:line="360" w:lineRule="auto"/>
+              <w:ind w:left="0"/>
+              <w:jc w:val="both"/>
+              <w:rPr>
+                <w:rFonts w:ascii="Arial" w:hAnsi="Arial" w:cs="Arial"/>
+                <w:color w:val="000000"/>
+                <w:sz w:val="24"/>
+                <w:szCs w:val="24"/>
+              </w:rPr>
+            </w:pPr>
+            <w:r>
+              <w:rPr>
+                <w:rFonts w:ascii="Arial" w:hAnsi="Arial" w:cs="Arial"/>
+                <w:color w:val="000000"/>
+                <w:sz w:val="24"/>
+                <w:szCs w:val="24"/>
+              </w:rPr>
+              <w:t>1872</w:t>
+            </w:r>
+          </w:p>
+        </w:tc>
+        <w:tc>
+          <w:tcPr>
+            <w:tcW w:w="1826" w:type="dxa"/>
+            <w:shd w:val="clear" w:color="auto" w:fill="F7CAAC" w:themeFill="accent2" w:themeFillTint="66"/>
+            <w:vAlign w:val="bottom"/>
+          </w:tcPr>
+          <w:p>
+            <w:pPr>
+              <w:pStyle w:val="Prrafodelista"/>
+              <w:spacing w:line="360" w:lineRule="auto"/>
+              <w:ind w:left="0"/>
+              <w:jc w:val="both"/>
+              <w:rPr>
+                <w:rFonts w:ascii="Arial" w:hAnsi="Arial" w:cs="Arial"/>
+                <w:color w:val="000000"/>
+                <w:sz w:val="24"/>
+                <w:szCs w:val="24"/>
+              </w:rPr>
+            </w:pPr>
+            <w:r>
+              <w:rPr>
+                <w:rFonts w:ascii="Arial" w:hAnsi="Arial" w:cs="Arial"/>
+                <w:color w:val="000000"/>
+                <w:sz w:val="24"/>
+                <w:szCs w:val="24"/>
+              </w:rPr>
+              <w:t>$ 29.880.000</w:t>
+            </w:r>
+          </w:p>
+        </w:tc>
+      </w:tr>
+    </w:tbl>
+    <w:p>
+      <w:pPr>
+        <w:pStyle w:val="Prrafodelista"/>
+        <w:spacing w:line="360" w:lineRule="auto"/>
+        <w:jc w:val="both"/>
+        <w:rPr>
+          <w:rFonts w:ascii="Arial" w:hAnsi="Arial" w:cs="Arial"/>
+          <w:sz w:val="24"/>
+          <w:szCs w:val="24"/>
+        </w:rPr>
+      </w:pPr>
+    </w:p>
+    <w:p>
+      <w:pPr>
+        <w:pStyle w:val="Prrafodelista"/>
+        <w:spacing w:line="360" w:lineRule="auto"/>
+        <w:jc w:val="both"/>
+        <w:rPr>
+          <w:rFonts w:ascii="Arial" w:hAnsi="Arial" w:cs="Arial"/>
+          <w:sz w:val="24"/>
+          <w:szCs w:val="24"/>
+        </w:rPr>
+      </w:pPr>
+    </w:p>
+    <w:p>
+      <w:pPr>
+        <w:pStyle w:val="Prrafodelista"/>
+        <w:spacing w:line="360" w:lineRule="auto"/>
+        <w:jc w:val="both"/>
+        <w:rPr>
+          <w:rFonts w:ascii="Arial" w:hAnsi="Arial" w:cs="Arial"/>
+          <w:sz w:val="24"/>
+          <w:szCs w:val="24"/>
+        </w:rPr>
+      </w:pPr>
+    </w:p>
+    <w:p>
+      <w:pPr>
+        <w:pStyle w:val="Prrafodelista"/>
         <w:spacing w:line="360" w:lineRule="auto"/>
         <w:jc w:val="both"/>
         <w:rPr>
@@ -8757,6 +9866,101 @@
       <w:lvlJc w:val="left"/>
       <w:pPr>
         <w:ind w:left="4320" w:hanging="1440"/>
+      </w:pPr>
+    </w:lvl>
+  </w:abstractNum>
+  <w:abstractNum w:abstractNumId="6">
+    <w:nsid w:val="752020EE"/>
+    <w:multiLevelType w:val="multilevel"/>
+    <w:tmpl w:val="0C0A0025"/>
+    <w:lvl w:ilvl="0">
+      <w:start w:val="1"/>
+      <w:numFmt w:val="decimal"/>
+      <w:pStyle w:val="Ttulo1"/>
+      <w:lvlText w:val="%1"/>
+      <w:lvlJc w:val="left"/>
+      <w:pPr>
+        <w:ind w:left="432" w:hanging="432"/>
+      </w:pPr>
+    </w:lvl>
+    <w:lvl w:ilvl="1">
+      <w:start w:val="1"/>
+      <w:numFmt w:val="decimal"/>
+      <w:pStyle w:val="Ttulo2"/>
+      <w:lvlText w:val="%1.%2"/>
+      <w:lvlJc w:val="left"/>
+      <w:pPr>
+        <w:ind w:left="576" w:hanging="576"/>
+      </w:pPr>
+    </w:lvl>
+    <w:lvl w:ilvl="2">
+      <w:start w:val="1"/>
+      <w:numFmt w:val="decimal"/>
+      <w:pStyle w:val="Ttulo3"/>
+      <w:lvlText w:val="%1.%2.%3"/>
+      <w:lvlJc w:val="left"/>
+      <w:pPr>
+        <w:ind w:left="720" w:hanging="720"/>
+      </w:pPr>
+    </w:lvl>
+    <w:lvl w:ilvl="3">
+      <w:start w:val="1"/>
+      <w:numFmt w:val="decimal"/>
+      <w:pStyle w:val="Ttulo4"/>
+      <w:lvlText w:val="%1.%2.%3.%4"/>
+      <w:lvlJc w:val="left"/>
+      <w:pPr>
+        <w:ind w:left="864" w:hanging="864"/>
+      </w:pPr>
+    </w:lvl>
+    <w:lvl w:ilvl="4">
+      <w:start w:val="1"/>
+      <w:numFmt w:val="decimal"/>
+      <w:pStyle w:val="Ttulo5"/>
+      <w:lvlText w:val="%1.%2.%3.%4.%5"/>
+      <w:lvlJc w:val="left"/>
+      <w:pPr>
+        <w:ind w:left="1008" w:hanging="1008"/>
+      </w:pPr>
+    </w:lvl>
+    <w:lvl w:ilvl="5">
+      <w:start w:val="1"/>
+      <w:numFmt w:val="decimal"/>
+      <w:pStyle w:val="Ttulo6"/>
+      <w:lvlText w:val="%1.%2.%3.%4.%5.%6"/>
+      <w:lvlJc w:val="left"/>
+      <w:pPr>
+        <w:ind w:left="1152" w:hanging="1152"/>
+      </w:pPr>
+    </w:lvl>
+    <w:lvl w:ilvl="6">
+      <w:start w:val="1"/>
+      <w:numFmt w:val="decimal"/>
+      <w:pStyle w:val="Ttulo7"/>
+      <w:lvlText w:val="%1.%2.%3.%4.%5.%6.%7"/>
+      <w:lvlJc w:val="left"/>
+      <w:pPr>
+        <w:ind w:left="1296" w:hanging="1296"/>
+      </w:pPr>
+    </w:lvl>
+    <w:lvl w:ilvl="7">
+      <w:start w:val="1"/>
+      <w:numFmt w:val="decimal"/>
+      <w:pStyle w:val="Ttulo8"/>
+      <w:lvlText w:val="%1.%2.%3.%4.%5.%6.%7.%8"/>
+      <w:lvlJc w:val="left"/>
+      <w:pPr>
+        <w:ind w:left="1440" w:hanging="1440"/>
+      </w:pPr>
+    </w:lvl>
+    <w:lvl w:ilvl="8">
+      <w:start w:val="1"/>
+      <w:numFmt w:val="decimal"/>
+      <w:pStyle w:val="Ttulo9"/>
+      <w:lvlText w:val="%1.%2.%3.%4.%5.%6.%7.%8.%9"/>
+      <w:lvlJc w:val="left"/>
+      <w:pPr>
+        <w:ind w:left="1584" w:hanging="1584"/>
       </w:pPr>
     </w:lvl>
   </w:abstractNum>
@@ -8777,6 +9981,9 @@
   </w:num>
   <w:num w:numId="6">
     <w:abstractNumId w:val="1"/>
+  </w:num>
+  <w:num w:numId="7">
+    <w:abstractNumId w:val="6"/>
   </w:num>
 </w:numbering>
 </file>
@@ -9175,19 +10382,46 @@
     <w:name w:val="Normal"/>
     <w:qFormat/>
   </w:style>
+  <w:style w:type="paragraph" w:styleId="Ttulo1">
+    <w:name w:val="heading 1"/>
+    <w:basedOn w:val="Normal"/>
+    <w:next w:val="Normal"/>
+    <w:link w:val="Ttulo1Car"/>
+    <w:uiPriority w:val="9"/>
+    <w:qFormat/>
+    <w:rsid w:val="009812ED"/>
+    <w:pPr>
+      <w:keepNext/>
+      <w:keepLines/>
+      <w:numPr>
+        <w:numId w:val="7"/>
+      </w:numPr>
+      <w:spacing w:before="240" w:after="0"/>
+      <w:outlineLvl w:val="0"/>
+    </w:pPr>
+    <w:rPr>
+      <w:rFonts w:asciiTheme="majorHAnsi" w:eastAsiaTheme="majorEastAsia" w:hAnsiTheme="majorHAnsi" w:cstheme="majorBidi"/>
+      <w:color w:val="2E74B5" w:themeColor="accent1" w:themeShade="BF"/>
+      <w:sz w:val="32"/>
+      <w:szCs w:val="32"/>
+    </w:rPr>
+  </w:style>
   <w:style w:type="paragraph" w:styleId="Ttulo2">
     <w:name w:val="heading 2"/>
     <w:basedOn w:val="Normal"/>
     <w:next w:val="Normal"/>
     <w:link w:val="Ttulo2Car"/>
     <w:uiPriority w:val="9"/>
-    <w:semiHidden/>
     <w:unhideWhenUsed/>
     <w:qFormat/>
     <w:rsid w:val="00BF14AC"/>
     <w:pPr>
       <w:keepNext/>
       <w:keepLines/>
+      <w:numPr>
+        <w:ilvl w:val="1"/>
+        <w:numId w:val="7"/>
+      </w:numPr>
       <w:spacing w:before="40" w:after="0"/>
       <w:outlineLvl w:val="1"/>
     </w:pPr>
@@ -9211,6 +10445,10 @@
     <w:pPr>
       <w:keepNext/>
       <w:keepLines/>
+      <w:numPr>
+        <w:ilvl w:val="2"/>
+        <w:numId w:val="7"/>
+      </w:numPr>
       <w:spacing w:before="40" w:after="0"/>
       <w:outlineLvl w:val="2"/>
     </w:pPr>
@@ -9219,6 +10457,166 @@
       <w:color w:val="1F4D78" w:themeColor="accent1" w:themeShade="7F"/>
       <w:sz w:val="24"/>
       <w:szCs w:val="24"/>
+    </w:rPr>
+  </w:style>
+  <w:style w:type="paragraph" w:styleId="Ttulo4">
+    <w:name w:val="heading 4"/>
+    <w:basedOn w:val="Normal"/>
+    <w:next w:val="Normal"/>
+    <w:link w:val="Ttulo4Car"/>
+    <w:uiPriority w:val="9"/>
+    <w:semiHidden/>
+    <w:unhideWhenUsed/>
+    <w:qFormat/>
+    <w:rsid w:val="009812ED"/>
+    <w:pPr>
+      <w:keepNext/>
+      <w:keepLines/>
+      <w:numPr>
+        <w:ilvl w:val="3"/>
+        <w:numId w:val="7"/>
+      </w:numPr>
+      <w:spacing w:before="40" w:after="0"/>
+      <w:outlineLvl w:val="3"/>
+    </w:pPr>
+    <w:rPr>
+      <w:rFonts w:asciiTheme="majorHAnsi" w:eastAsiaTheme="majorEastAsia" w:hAnsiTheme="majorHAnsi" w:cstheme="majorBidi"/>
+      <w:i/>
+      <w:iCs/>
+      <w:color w:val="2E74B5" w:themeColor="accent1" w:themeShade="BF"/>
+    </w:rPr>
+  </w:style>
+  <w:style w:type="paragraph" w:styleId="Ttulo5">
+    <w:name w:val="heading 5"/>
+    <w:basedOn w:val="Normal"/>
+    <w:next w:val="Normal"/>
+    <w:link w:val="Ttulo5Car"/>
+    <w:uiPriority w:val="9"/>
+    <w:semiHidden/>
+    <w:unhideWhenUsed/>
+    <w:qFormat/>
+    <w:rsid w:val="009812ED"/>
+    <w:pPr>
+      <w:keepNext/>
+      <w:keepLines/>
+      <w:numPr>
+        <w:ilvl w:val="4"/>
+        <w:numId w:val="7"/>
+      </w:numPr>
+      <w:spacing w:before="40" w:after="0"/>
+      <w:outlineLvl w:val="4"/>
+    </w:pPr>
+    <w:rPr>
+      <w:rFonts w:asciiTheme="majorHAnsi" w:eastAsiaTheme="majorEastAsia" w:hAnsiTheme="majorHAnsi" w:cstheme="majorBidi"/>
+      <w:color w:val="2E74B5" w:themeColor="accent1" w:themeShade="BF"/>
+    </w:rPr>
+  </w:style>
+  <w:style w:type="paragraph" w:styleId="Ttulo6">
+    <w:name w:val="heading 6"/>
+    <w:basedOn w:val="Normal"/>
+    <w:next w:val="Normal"/>
+    <w:link w:val="Ttulo6Car"/>
+    <w:uiPriority w:val="9"/>
+    <w:semiHidden/>
+    <w:unhideWhenUsed/>
+    <w:qFormat/>
+    <w:rsid w:val="009812ED"/>
+    <w:pPr>
+      <w:keepNext/>
+      <w:keepLines/>
+      <w:numPr>
+        <w:ilvl w:val="5"/>
+        <w:numId w:val="7"/>
+      </w:numPr>
+      <w:spacing w:before="40" w:after="0"/>
+      <w:outlineLvl w:val="5"/>
+    </w:pPr>
+    <w:rPr>
+      <w:rFonts w:asciiTheme="majorHAnsi" w:eastAsiaTheme="majorEastAsia" w:hAnsiTheme="majorHAnsi" w:cstheme="majorBidi"/>
+      <w:color w:val="1F4D78" w:themeColor="accent1" w:themeShade="7F"/>
+    </w:rPr>
+  </w:style>
+  <w:style w:type="paragraph" w:styleId="Ttulo7">
+    <w:name w:val="heading 7"/>
+    <w:basedOn w:val="Normal"/>
+    <w:next w:val="Normal"/>
+    <w:link w:val="Ttulo7Car"/>
+    <w:uiPriority w:val="9"/>
+    <w:semiHidden/>
+    <w:unhideWhenUsed/>
+    <w:qFormat/>
+    <w:rsid w:val="009812ED"/>
+    <w:pPr>
+      <w:keepNext/>
+      <w:keepLines/>
+      <w:numPr>
+        <w:ilvl w:val="6"/>
+        <w:numId w:val="7"/>
+      </w:numPr>
+      <w:spacing w:before="40" w:after="0"/>
+      <w:outlineLvl w:val="6"/>
+    </w:pPr>
+    <w:rPr>
+      <w:rFonts w:asciiTheme="majorHAnsi" w:eastAsiaTheme="majorEastAsia" w:hAnsiTheme="majorHAnsi" w:cstheme="majorBidi"/>
+      <w:i/>
+      <w:iCs/>
+      <w:color w:val="1F4D78" w:themeColor="accent1" w:themeShade="7F"/>
+    </w:rPr>
+  </w:style>
+  <w:style w:type="paragraph" w:styleId="Ttulo8">
+    <w:name w:val="heading 8"/>
+    <w:basedOn w:val="Normal"/>
+    <w:next w:val="Normal"/>
+    <w:link w:val="Ttulo8Car"/>
+    <w:uiPriority w:val="9"/>
+    <w:semiHidden/>
+    <w:unhideWhenUsed/>
+    <w:qFormat/>
+    <w:rsid w:val="009812ED"/>
+    <w:pPr>
+      <w:keepNext/>
+      <w:keepLines/>
+      <w:numPr>
+        <w:ilvl w:val="7"/>
+        <w:numId w:val="7"/>
+      </w:numPr>
+      <w:spacing w:before="40" w:after="0"/>
+      <w:outlineLvl w:val="7"/>
+    </w:pPr>
+    <w:rPr>
+      <w:rFonts w:asciiTheme="majorHAnsi" w:eastAsiaTheme="majorEastAsia" w:hAnsiTheme="majorHAnsi" w:cstheme="majorBidi"/>
+      <w:color w:val="272727" w:themeColor="text1" w:themeTint="D8"/>
+      <w:sz w:val="21"/>
+      <w:szCs w:val="21"/>
+    </w:rPr>
+  </w:style>
+  <w:style w:type="paragraph" w:styleId="Ttulo9">
+    <w:name w:val="heading 9"/>
+    <w:basedOn w:val="Normal"/>
+    <w:next w:val="Normal"/>
+    <w:link w:val="Ttulo9Car"/>
+    <w:uiPriority w:val="9"/>
+    <w:semiHidden/>
+    <w:unhideWhenUsed/>
+    <w:qFormat/>
+    <w:rsid w:val="009812ED"/>
+    <w:pPr>
+      <w:keepNext/>
+      <w:keepLines/>
+      <w:numPr>
+        <w:ilvl w:val="8"/>
+        <w:numId w:val="7"/>
+      </w:numPr>
+      <w:spacing w:before="40" w:after="0"/>
+      <w:outlineLvl w:val="8"/>
+    </w:pPr>
+    <w:rPr>
+      <w:rFonts w:asciiTheme="majorHAnsi" w:eastAsiaTheme="majorEastAsia" w:hAnsiTheme="majorHAnsi" w:cstheme="majorBidi"/>
+      <w:i/>
+      <w:iCs/>
+      <w:color w:val="272727" w:themeColor="text1" w:themeTint="D8"/>
+      <w:sz w:val="21"/>
+      <w:szCs w:val="21"/>
     </w:rPr>
   </w:style>
   <w:style w:type="character" w:default="1" w:styleId="Fuentedeprrafopredeter">
@@ -9508,7 +10906,6 @@
     <w:basedOn w:val="Fuentedeprrafopredeter"/>
     <w:link w:val="Ttulo2"/>
     <w:uiPriority w:val="9"/>
-    <w:semiHidden/>
     <w:rsid w:val="00BF14AC"/>
     <w:rPr>
       <w:rFonts w:asciiTheme="majorHAnsi" w:eastAsiaTheme="majorEastAsia" w:hAnsiTheme="majorHAnsi" w:cstheme="majorBidi"/>
@@ -9584,6 +10981,127 @@
       <w:color w:val="808080"/>
       <w:shd w:val="clear" w:color="auto" w:fill="E6E6E6"/>
     </w:rPr>
+  </w:style>
+  <w:style w:type="character" w:customStyle="1" w:styleId="Ttulo1Car">
+    <w:name w:val="Título 1 Car"/>
+    <w:basedOn w:val="Fuentedeprrafopredeter"/>
+    <w:link w:val="Ttulo1"/>
+    <w:uiPriority w:val="9"/>
+    <w:rsid w:val="009812ED"/>
+    <w:rPr>
+      <w:rFonts w:asciiTheme="majorHAnsi" w:eastAsiaTheme="majorEastAsia" w:hAnsiTheme="majorHAnsi" w:cstheme="majorBidi"/>
+      <w:color w:val="2E74B5" w:themeColor="accent1" w:themeShade="BF"/>
+      <w:sz w:val="32"/>
+      <w:szCs w:val="32"/>
+    </w:rPr>
+  </w:style>
+  <w:style w:type="character" w:customStyle="1" w:styleId="Ttulo4Car">
+    <w:name w:val="Título 4 Car"/>
+    <w:basedOn w:val="Fuentedeprrafopredeter"/>
+    <w:link w:val="Ttulo4"/>
+    <w:uiPriority w:val="9"/>
+    <w:semiHidden/>
+    <w:rsid w:val="009812ED"/>
+    <w:rPr>
+      <w:rFonts w:asciiTheme="majorHAnsi" w:eastAsiaTheme="majorEastAsia" w:hAnsiTheme="majorHAnsi" w:cstheme="majorBidi"/>
+      <w:i/>
+      <w:iCs/>
+      <w:color w:val="2E74B5" w:themeColor="accent1" w:themeShade="BF"/>
+    </w:rPr>
+  </w:style>
+  <w:style w:type="character" w:customStyle="1" w:styleId="Ttulo5Car">
+    <w:name w:val="Título 5 Car"/>
+    <w:basedOn w:val="Fuentedeprrafopredeter"/>
+    <w:link w:val="Ttulo5"/>
+    <w:uiPriority w:val="9"/>
+    <w:semiHidden/>
+    <w:rsid w:val="009812ED"/>
+    <w:rPr>
+      <w:rFonts w:asciiTheme="majorHAnsi" w:eastAsiaTheme="majorEastAsia" w:hAnsiTheme="majorHAnsi" w:cstheme="majorBidi"/>
+      <w:color w:val="2E74B5" w:themeColor="accent1" w:themeShade="BF"/>
+    </w:rPr>
+  </w:style>
+  <w:style w:type="character" w:customStyle="1" w:styleId="Ttulo6Car">
+    <w:name w:val="Título 6 Car"/>
+    <w:basedOn w:val="Fuentedeprrafopredeter"/>
+    <w:link w:val="Ttulo6"/>
+    <w:uiPriority w:val="9"/>
+    <w:semiHidden/>
+    <w:rsid w:val="009812ED"/>
+    <w:rPr>
+      <w:rFonts w:asciiTheme="majorHAnsi" w:eastAsiaTheme="majorEastAsia" w:hAnsiTheme="majorHAnsi" w:cstheme="majorBidi"/>
+      <w:color w:val="1F4D78" w:themeColor="accent1" w:themeShade="7F"/>
+    </w:rPr>
+  </w:style>
+  <w:style w:type="character" w:customStyle="1" w:styleId="Ttulo7Car">
+    <w:name w:val="Título 7 Car"/>
+    <w:basedOn w:val="Fuentedeprrafopredeter"/>
+    <w:link w:val="Ttulo7"/>
+    <w:uiPriority w:val="9"/>
+    <w:semiHidden/>
+    <w:rsid w:val="009812ED"/>
+    <w:rPr>
+      <w:rFonts w:asciiTheme="majorHAnsi" w:eastAsiaTheme="majorEastAsia" w:hAnsiTheme="majorHAnsi" w:cstheme="majorBidi"/>
+      <w:i/>
+      <w:iCs/>
+      <w:color w:val="1F4D78" w:themeColor="accent1" w:themeShade="7F"/>
+    </w:rPr>
+  </w:style>
+  <w:style w:type="character" w:customStyle="1" w:styleId="Ttulo8Car">
+    <w:name w:val="Título 8 Car"/>
+    <w:basedOn w:val="Fuentedeprrafopredeter"/>
+    <w:link w:val="Ttulo8"/>
+    <w:uiPriority w:val="9"/>
+    <w:semiHidden/>
+    <w:rsid w:val="009812ED"/>
+    <w:rPr>
+      <w:rFonts w:asciiTheme="majorHAnsi" w:eastAsiaTheme="majorEastAsia" w:hAnsiTheme="majorHAnsi" w:cstheme="majorBidi"/>
+      <w:color w:val="272727" w:themeColor="text1" w:themeTint="D8"/>
+      <w:sz w:val="21"/>
+      <w:szCs w:val="21"/>
+    </w:rPr>
+  </w:style>
+  <w:style w:type="character" w:customStyle="1" w:styleId="Ttulo9Car">
+    <w:name w:val="Título 9 Car"/>
+    <w:basedOn w:val="Fuentedeprrafopredeter"/>
+    <w:link w:val="Ttulo9"/>
+    <w:uiPriority w:val="9"/>
+    <w:semiHidden/>
+    <w:rsid w:val="009812ED"/>
+    <w:rPr>
+      <w:rFonts w:asciiTheme="majorHAnsi" w:eastAsiaTheme="majorEastAsia" w:hAnsiTheme="majorHAnsi" w:cstheme="majorBidi"/>
+      <w:i/>
+      <w:iCs/>
+      <w:color w:val="272727" w:themeColor="text1" w:themeTint="D8"/>
+      <w:sz w:val="21"/>
+      <w:szCs w:val="21"/>
+    </w:rPr>
+  </w:style>
+  <w:style w:type="table" w:styleId="Tablaconcuadrcula">
+    <w:name w:val="Table Grid"/>
+    <w:basedOn w:val="Tablanormal"/>
+    <w:uiPriority w:val="39"/>
+    <w:rsid w:val="009447E8"/>
+    <w:pPr>
+      <w:spacing w:after="0" w:line="240" w:lineRule="auto"/>
+    </w:pPr>
+    <w:tblPr>
+      <w:tblInd w:w="0" w:type="dxa"/>
+      <w:tblBorders>
+        <w:top w:val="single" w:sz="4" w:space="0" w:color="auto"/>
+        <w:left w:val="single" w:sz="4" w:space="0" w:color="auto"/>
+        <w:bottom w:val="single" w:sz="4" w:space="0" w:color="auto"/>
+        <w:right w:val="single" w:sz="4" w:space="0" w:color="auto"/>
+        <w:insideH w:val="single" w:sz="4" w:space="0" w:color="auto"/>
+        <w:insideV w:val="single" w:sz="4" w:space="0" w:color="auto"/>
+      </w:tblBorders>
+      <w:tblCellMar>
+        <w:top w:w="0" w:type="dxa"/>
+        <w:left w:w="108" w:type="dxa"/>
+        <w:bottom w:w="0" w:type="dxa"/>
+        <w:right w:w="108" w:type="dxa"/>
+      </w:tblCellMar>
+    </w:tblPr>
   </w:style>
 </w:styles>
 </file>
@@ -9870,7 +11388,7 @@
 </file>
 
 <file path=customXml/itemProps1.xml><?xml version="1.0" encoding="utf-8"?>
-<ds:datastoreItem xmlns:ds="http://schemas.openxmlformats.org/officeDocument/2006/customXml" ds:itemID="{2A485944-48BA-450A-B4F0-5C7BEE1897B4}">
+<ds:datastoreItem xmlns:ds="http://schemas.openxmlformats.org/officeDocument/2006/customXml" ds:itemID="{A4FABA57-6702-450F-BC98-18635CBABAED}">
   <ds:schemaRefs>
     <ds:schemaRef ds:uri="http://schemas.openxmlformats.org/officeDocument/2006/bibliography"/>
   </ds:schemaRefs>

</xml_diff>

<commit_message>
Se cra la tabla recursos tecnologicos y queda pendiente llenar la parte de software y servicios
</commit_message>
<xml_diff>
--- a/Anteproyecto.docx
+++ b/Anteproyecto.docx
@@ -7534,8 +7534,6 @@
             </w:r>
           </w:p>
         </w:tc>
-        <w:bookmarkStart w:id="2" w:name="_GoBack"/>
-        <w:bookmarkEnd w:id="2"/>
       </w:tr>
       <w:tr>
         <w:tc>
@@ -7565,6 +7563,35 @@
               </w:rPr>
               <w:t>David Alexander</w:t>
             </w:r>
+            <w:r>
+              <w:rPr>
+                <w:rFonts w:ascii="Arial" w:hAnsi="Arial" w:cs="Arial"/>
+                <w:color w:val="000000"/>
+                <w:sz w:val="24"/>
+                <w:szCs w:val="24"/>
+              </w:rPr>
+              <w:t xml:space="preserve"> </w:t>
+            </w:r>
+            <w:proofErr w:type="spellStart"/>
+            <w:r>
+              <w:rPr>
+                <w:rFonts w:ascii="Arial" w:hAnsi="Arial" w:cs="Arial"/>
+                <w:color w:val="000000"/>
+                <w:sz w:val="24"/>
+                <w:szCs w:val="24"/>
+              </w:rPr>
+              <w:t>Getia</w:t>
+            </w:r>
+            <w:r>
+              <w:rPr>
+                <w:rFonts w:ascii="Arial" w:hAnsi="Arial" w:cs="Arial"/>
+                <w:color w:val="000000"/>
+                <w:sz w:val="24"/>
+                <w:szCs w:val="24"/>
+              </w:rPr>
+              <w:t>l</w:t>
+            </w:r>
+            <w:proofErr w:type="spellEnd"/>
           </w:p>
           <w:p>
             <w:pPr>
@@ -7744,6 +7771,26 @@
               </w:rPr>
               <w:t xml:space="preserve"> Mario</w:t>
             </w:r>
+            <w:r>
+              <w:rPr>
+                <w:rFonts w:ascii="Arial" w:hAnsi="Arial" w:cs="Arial"/>
+                <w:color w:val="000000"/>
+                <w:sz w:val="24"/>
+                <w:szCs w:val="24"/>
+              </w:rPr>
+              <w:t xml:space="preserve"> </w:t>
+            </w:r>
+            <w:proofErr w:type="spellStart"/>
+            <w:r>
+              <w:rPr>
+                <w:rFonts w:ascii="Arial" w:hAnsi="Arial" w:cs="Arial"/>
+                <w:color w:val="000000"/>
+                <w:sz w:val="24"/>
+                <w:szCs w:val="24"/>
+              </w:rPr>
+              <w:t>Ceron</w:t>
+            </w:r>
+            <w:proofErr w:type="spellEnd"/>
           </w:p>
           <w:p>
             <w:pPr>
@@ -8029,6 +8076,618 @@
               </w:rPr>
               <w:t>$ 29.880.000</w:t>
             </w:r>
+          </w:p>
+        </w:tc>
+      </w:tr>
+    </w:tbl>
+    <w:p>
+      <w:pPr>
+        <w:pStyle w:val="Prrafodelista"/>
+        <w:spacing w:line="360" w:lineRule="auto"/>
+        <w:jc w:val="both"/>
+        <w:rPr>
+          <w:rFonts w:ascii="Arial" w:hAnsi="Arial" w:cs="Arial"/>
+          <w:sz w:val="24"/>
+          <w:szCs w:val="24"/>
+        </w:rPr>
+      </w:pPr>
+    </w:p>
+    <w:p>
+      <w:pPr>
+        <w:pStyle w:val="Prrafodelista"/>
+        <w:spacing w:line="360" w:lineRule="auto"/>
+        <w:jc w:val="both"/>
+        <w:rPr>
+          <w:rFonts w:ascii="Arial" w:hAnsi="Arial" w:cs="Arial"/>
+          <w:b/>
+          <w:bCs/>
+          <w:color w:val="000000"/>
+          <w:sz w:val="24"/>
+          <w:szCs w:val="24"/>
+        </w:rPr>
+      </w:pPr>
+      <w:r>
+        <w:rPr>
+          <w:rFonts w:ascii="Arial" w:hAnsi="Arial" w:cs="Arial"/>
+          <w:b/>
+          <w:bCs/>
+          <w:color w:val="000000"/>
+          <w:sz w:val="24"/>
+          <w:szCs w:val="24"/>
+        </w:rPr>
+        <w:t xml:space="preserve">** </w:t>
+      </w:r>
+      <w:r>
+        <w:rPr>
+          <w:rFonts w:ascii="Arial" w:hAnsi="Arial" w:cs="Arial"/>
+          <w:b/>
+          <w:bCs/>
+          <w:color w:val="000000"/>
+          <w:sz w:val="24"/>
+          <w:szCs w:val="24"/>
+        </w:rPr>
+        <w:t>Debido a que el trabajo se realizara en el marco de desarrollo de trabajo de grado, los valores anteriores son estimados.</w:t>
+      </w:r>
+    </w:p>
+    <w:p>
+      <w:pPr>
+        <w:pStyle w:val="Prrafodelista"/>
+        <w:spacing w:line="360" w:lineRule="auto"/>
+        <w:jc w:val="both"/>
+        <w:rPr>
+          <w:rFonts w:ascii="Arial" w:hAnsi="Arial" w:cs="Arial"/>
+          <w:sz w:val="24"/>
+          <w:szCs w:val="24"/>
+        </w:rPr>
+      </w:pPr>
+      <w:r>
+        <w:rPr>
+          <w:rFonts w:ascii="Arial" w:hAnsi="Arial" w:cs="Arial"/>
+          <w:sz w:val="24"/>
+          <w:szCs w:val="24"/>
+        </w:rPr>
+        <w:t>RECURSOS TECNOLÓGICOS</w:t>
+      </w:r>
+    </w:p>
+    <w:tbl>
+      <w:tblPr>
+        <w:tblStyle w:val="Tablaconcuadrcula"/>
+        <w:tblW w:w="8347" w:type="dxa"/>
+        <w:tblInd w:w="720" w:type="dxa"/>
+        <w:tblLayout w:type="fixed"/>
+        <w:tblLook w:val="04A0" w:firstRow="1" w:lastRow="0" w:firstColumn="1" w:lastColumn="0" w:noHBand="0" w:noVBand="1"/>
+      </w:tblPr>
+      <w:tblGrid>
+        <w:gridCol w:w="1190"/>
+        <w:gridCol w:w="3047"/>
+        <w:gridCol w:w="1417"/>
+        <w:gridCol w:w="1276"/>
+        <w:gridCol w:w="1417"/>
+      </w:tblGrid>
+      <w:tr>
+        <w:trPr>
+          <w:trHeight w:val="653"/>
+        </w:trPr>
+        <w:tc>
+          <w:tcPr>
+            <w:tcW w:w="1190" w:type="dxa"/>
+            <w:shd w:val="clear" w:color="auto" w:fill="BDD6EE" w:themeFill="accent1" w:themeFillTint="66"/>
+          </w:tcPr>
+          <w:p>
+            <w:pPr>
+              <w:pStyle w:val="Prrafodelista"/>
+              <w:spacing w:line="360" w:lineRule="auto"/>
+              <w:ind w:left="0"/>
+              <w:jc w:val="both"/>
+              <w:rPr>
+                <w:rFonts w:ascii="Arial" w:hAnsi="Arial" w:cs="Arial"/>
+                <w:sz w:val="24"/>
+                <w:szCs w:val="24"/>
+              </w:rPr>
+            </w:pPr>
+            <w:r>
+              <w:rPr>
+                <w:rFonts w:ascii="Arial" w:hAnsi="Arial" w:cs="Arial"/>
+                <w:sz w:val="24"/>
+                <w:szCs w:val="24"/>
+              </w:rPr>
+              <w:t>Tipo</w:t>
+            </w:r>
+          </w:p>
+        </w:tc>
+        <w:tc>
+          <w:tcPr>
+            <w:tcW w:w="3047" w:type="dxa"/>
+            <w:shd w:val="clear" w:color="auto" w:fill="BDD6EE" w:themeFill="accent1" w:themeFillTint="66"/>
+          </w:tcPr>
+          <w:p>
+            <w:pPr>
+              <w:pStyle w:val="Prrafodelista"/>
+              <w:spacing w:line="360" w:lineRule="auto"/>
+              <w:ind w:left="0"/>
+              <w:jc w:val="both"/>
+              <w:rPr>
+                <w:rFonts w:ascii="Arial" w:hAnsi="Arial" w:cs="Arial"/>
+                <w:sz w:val="24"/>
+                <w:szCs w:val="24"/>
+              </w:rPr>
+            </w:pPr>
+            <w:r>
+              <w:rPr>
+                <w:rFonts w:ascii="Arial" w:hAnsi="Arial" w:cs="Arial"/>
+                <w:sz w:val="24"/>
+                <w:szCs w:val="24"/>
+              </w:rPr>
+              <w:t>Descripción</w:t>
+            </w:r>
+          </w:p>
+        </w:tc>
+        <w:tc>
+          <w:tcPr>
+            <w:tcW w:w="1417" w:type="dxa"/>
+            <w:shd w:val="clear" w:color="auto" w:fill="BDD6EE" w:themeFill="accent1" w:themeFillTint="66"/>
+          </w:tcPr>
+          <w:p>
+            <w:pPr>
+              <w:pStyle w:val="Prrafodelista"/>
+              <w:spacing w:line="360" w:lineRule="auto"/>
+              <w:ind w:left="0"/>
+              <w:jc w:val="both"/>
+              <w:rPr>
+                <w:rFonts w:ascii="Arial" w:hAnsi="Arial" w:cs="Arial"/>
+                <w:sz w:val="24"/>
+                <w:szCs w:val="24"/>
+              </w:rPr>
+            </w:pPr>
+            <w:r>
+              <w:rPr>
+                <w:rFonts w:ascii="Arial" w:hAnsi="Arial" w:cs="Arial"/>
+                <w:sz w:val="24"/>
+                <w:szCs w:val="24"/>
+              </w:rPr>
+              <w:t>Valor hora</w:t>
+            </w:r>
+          </w:p>
+        </w:tc>
+        <w:tc>
+          <w:tcPr>
+            <w:tcW w:w="1276" w:type="dxa"/>
+            <w:shd w:val="clear" w:color="auto" w:fill="BDD6EE" w:themeFill="accent1" w:themeFillTint="66"/>
+          </w:tcPr>
+          <w:p>
+            <w:pPr>
+              <w:pStyle w:val="Prrafodelista"/>
+              <w:spacing w:line="360" w:lineRule="auto"/>
+              <w:ind w:left="0"/>
+              <w:jc w:val="both"/>
+              <w:rPr>
+                <w:rFonts w:ascii="Arial" w:hAnsi="Arial" w:cs="Arial"/>
+                <w:sz w:val="24"/>
+                <w:szCs w:val="24"/>
+              </w:rPr>
+            </w:pPr>
+            <w:r>
+              <w:rPr>
+                <w:rFonts w:ascii="Arial" w:hAnsi="Arial" w:cs="Arial"/>
+                <w:sz w:val="24"/>
+                <w:szCs w:val="24"/>
+              </w:rPr>
+              <w:t>Cantidad</w:t>
+            </w:r>
+          </w:p>
+        </w:tc>
+        <w:tc>
+          <w:tcPr>
+            <w:tcW w:w="1417" w:type="dxa"/>
+            <w:shd w:val="clear" w:color="auto" w:fill="BDD6EE" w:themeFill="accent1" w:themeFillTint="66"/>
+          </w:tcPr>
+          <w:p>
+            <w:pPr>
+              <w:pStyle w:val="Prrafodelista"/>
+              <w:spacing w:line="360" w:lineRule="auto"/>
+              <w:ind w:left="0"/>
+              <w:jc w:val="both"/>
+              <w:rPr>
+                <w:rFonts w:ascii="Arial" w:hAnsi="Arial" w:cs="Arial"/>
+                <w:sz w:val="24"/>
+                <w:szCs w:val="24"/>
+              </w:rPr>
+            </w:pPr>
+            <w:r>
+              <w:rPr>
+                <w:rFonts w:ascii="Arial" w:hAnsi="Arial" w:cs="Arial"/>
+                <w:sz w:val="24"/>
+                <w:szCs w:val="24"/>
+              </w:rPr>
+              <w:t>Valor total</w:t>
+            </w:r>
+          </w:p>
+        </w:tc>
+      </w:tr>
+      <w:tr>
+        <w:tc>
+          <w:tcPr>
+            <w:tcW w:w="1190" w:type="dxa"/>
+          </w:tcPr>
+          <w:p>
+            <w:pPr>
+              <w:pStyle w:val="Prrafodelista"/>
+              <w:spacing w:line="360" w:lineRule="auto"/>
+              <w:ind w:left="0"/>
+              <w:jc w:val="both"/>
+              <w:rPr>
+                <w:rFonts w:ascii="Arial" w:hAnsi="Arial" w:cs="Arial"/>
+                <w:sz w:val="24"/>
+                <w:szCs w:val="24"/>
+              </w:rPr>
+            </w:pPr>
+            <w:proofErr w:type="spellStart"/>
+            <w:r>
+              <w:rPr>
+                <w:rFonts w:ascii="Arial" w:hAnsi="Arial" w:cs="Arial"/>
+                <w:sz w:val="24"/>
+                <w:szCs w:val="24"/>
+              </w:rPr>
+              <w:t>Harware</w:t>
+            </w:r>
+            <w:proofErr w:type="spellEnd"/>
+          </w:p>
+        </w:tc>
+        <w:tc>
+          <w:tcPr>
+            <w:tcW w:w="3047" w:type="dxa"/>
+          </w:tcPr>
+          <w:p>
+            <w:pPr>
+              <w:pStyle w:val="Prrafodelista"/>
+              <w:spacing w:line="360" w:lineRule="auto"/>
+              <w:ind w:left="0"/>
+              <w:jc w:val="both"/>
+              <w:rPr>
+                <w:rFonts w:ascii="Arial" w:hAnsi="Arial" w:cs="Arial"/>
+                <w:sz w:val="24"/>
+                <w:szCs w:val="24"/>
+              </w:rPr>
+            </w:pPr>
+            <w:r>
+              <w:rPr>
+                <w:rFonts w:ascii="Arial" w:hAnsi="Arial" w:cs="Arial"/>
+                <w:sz w:val="24"/>
+                <w:szCs w:val="24"/>
+              </w:rPr>
+              <w:t>3</w:t>
+            </w:r>
+            <w:r>
+              <w:rPr>
+                <w:rFonts w:ascii="Arial" w:hAnsi="Arial" w:cs="Arial"/>
+                <w:sz w:val="24"/>
+                <w:szCs w:val="24"/>
+              </w:rPr>
+              <w:t xml:space="preserve">computadores portátiles </w:t>
+            </w:r>
+            <w:r>
+              <w:rPr>
+                <w:rFonts w:ascii="Arial" w:hAnsi="Arial" w:cs="Arial"/>
+                <w:sz w:val="24"/>
+                <w:szCs w:val="24"/>
+              </w:rPr>
+              <w:t xml:space="preserve">con procesador Intel </w:t>
+            </w:r>
+            <w:proofErr w:type="spellStart"/>
+            <w:r>
+              <w:rPr>
+                <w:rFonts w:ascii="Arial" w:hAnsi="Arial" w:cs="Arial"/>
+                <w:sz w:val="24"/>
+                <w:szCs w:val="24"/>
+              </w:rPr>
+              <w:t>C</w:t>
+            </w:r>
+            <w:r>
+              <w:rPr>
+                <w:rFonts w:ascii="Arial" w:hAnsi="Arial" w:cs="Arial"/>
+                <w:sz w:val="24"/>
+                <w:szCs w:val="24"/>
+              </w:rPr>
+              <w:t>ore</w:t>
+            </w:r>
+            <w:proofErr w:type="spellEnd"/>
+            <w:r>
+              <w:rPr>
+                <w:rFonts w:ascii="Arial" w:hAnsi="Arial" w:cs="Arial"/>
+                <w:sz w:val="24"/>
+                <w:szCs w:val="24"/>
+              </w:rPr>
+              <w:t xml:space="preserve"> i7, 6GB RAM, disco duro de 1 TB.</w:t>
+            </w:r>
+          </w:p>
+        </w:tc>
+        <w:tc>
+          <w:tcPr>
+            <w:tcW w:w="1417" w:type="dxa"/>
+            <w:vAlign w:val="bottom"/>
+          </w:tcPr>
+          <w:p>
+            <w:pPr>
+              <w:pStyle w:val="Prrafodelista"/>
+              <w:spacing w:line="360" w:lineRule="auto"/>
+              <w:ind w:left="0"/>
+              <w:jc w:val="both"/>
+              <w:rPr>
+                <w:rFonts w:ascii="Arial" w:hAnsi="Arial" w:cs="Arial"/>
+                <w:sz w:val="24"/>
+                <w:szCs w:val="24"/>
+              </w:rPr>
+            </w:pPr>
+            <w:r>
+              <w:rPr>
+                <w:rFonts w:ascii="Calibri" w:hAnsi="Calibri" w:cs="Calibri"/>
+                <w:color w:val="000000"/>
+              </w:rPr>
+              <w:t>$ 350</w:t>
+            </w:r>
+          </w:p>
+        </w:tc>
+        <w:tc>
+          <w:tcPr>
+            <w:tcW w:w="1276" w:type="dxa"/>
+            <w:vAlign w:val="bottom"/>
+          </w:tcPr>
+          <w:p>
+            <w:pPr>
+              <w:pStyle w:val="Prrafodelista"/>
+              <w:spacing w:line="360" w:lineRule="auto"/>
+              <w:ind w:left="0"/>
+              <w:jc w:val="both"/>
+              <w:rPr>
+                <w:rFonts w:ascii="Arial" w:hAnsi="Arial" w:cs="Arial"/>
+                <w:sz w:val="24"/>
+                <w:szCs w:val="24"/>
+              </w:rPr>
+            </w:pPr>
+            <w:r>
+              <w:rPr>
+                <w:rFonts w:ascii="Calibri" w:hAnsi="Calibri" w:cs="Calibri"/>
+                <w:color w:val="000000"/>
+              </w:rPr>
+              <w:t>1800</w:t>
+            </w:r>
+          </w:p>
+        </w:tc>
+        <w:tc>
+          <w:tcPr>
+            <w:tcW w:w="1417" w:type="dxa"/>
+            <w:vAlign w:val="bottom"/>
+          </w:tcPr>
+          <w:p>
+            <w:pPr>
+              <w:pStyle w:val="Prrafodelista"/>
+              <w:spacing w:line="360" w:lineRule="auto"/>
+              <w:ind w:left="0"/>
+              <w:jc w:val="both"/>
+              <w:rPr>
+                <w:rFonts w:ascii="Arial" w:hAnsi="Arial" w:cs="Arial"/>
+                <w:sz w:val="24"/>
+                <w:szCs w:val="24"/>
+              </w:rPr>
+            </w:pPr>
+            <w:r>
+              <w:rPr>
+                <w:rFonts w:ascii="Calibri" w:hAnsi="Calibri" w:cs="Calibri"/>
+                <w:color w:val="000000"/>
+              </w:rPr>
+              <w:t>$ 630.000</w:t>
+            </w:r>
+          </w:p>
+        </w:tc>
+      </w:tr>
+      <w:tr>
+        <w:tc>
+          <w:tcPr>
+            <w:tcW w:w="1190" w:type="dxa"/>
+          </w:tcPr>
+          <w:p>
+            <w:pPr>
+              <w:jc w:val="both"/>
+            </w:pPr>
+            <w:r>
+              <w:rPr>
+                <w:rStyle w:val="fontstyle01"/>
+              </w:rPr>
+              <w:t>Softwar</w:t>
+            </w:r>
+            <w:r>
+              <w:rPr>
+                <w:rStyle w:val="fontstyle01"/>
+              </w:rPr>
+              <w:t>e</w:t>
+            </w:r>
+          </w:p>
+          <w:p>
+            <w:pPr>
+              <w:pStyle w:val="Prrafodelista"/>
+              <w:spacing w:line="360" w:lineRule="auto"/>
+              <w:ind w:left="0"/>
+              <w:jc w:val="both"/>
+              <w:rPr>
+                <w:rFonts w:ascii="Arial" w:hAnsi="Arial" w:cs="Arial"/>
+                <w:sz w:val="24"/>
+                <w:szCs w:val="24"/>
+              </w:rPr>
+            </w:pPr>
+          </w:p>
+        </w:tc>
+        <w:tc>
+          <w:tcPr>
+            <w:tcW w:w="3047" w:type="dxa"/>
+          </w:tcPr>
+          <w:p>
+            <w:pPr>
+              <w:pStyle w:val="Prrafodelista"/>
+              <w:spacing w:line="360" w:lineRule="auto"/>
+              <w:ind w:left="0"/>
+              <w:jc w:val="both"/>
+              <w:rPr>
+                <w:rFonts w:ascii="Arial" w:hAnsi="Arial" w:cs="Arial"/>
+                <w:sz w:val="24"/>
+                <w:szCs w:val="24"/>
+              </w:rPr>
+            </w:pPr>
+            <w:bookmarkStart w:id="2" w:name="_GoBack"/>
+            <w:bookmarkEnd w:id="2"/>
+          </w:p>
+        </w:tc>
+        <w:tc>
+          <w:tcPr>
+            <w:tcW w:w="1417" w:type="dxa"/>
+          </w:tcPr>
+          <w:p>
+            <w:pPr>
+              <w:pStyle w:val="Prrafodelista"/>
+              <w:spacing w:line="360" w:lineRule="auto"/>
+              <w:ind w:left="0"/>
+              <w:jc w:val="both"/>
+              <w:rPr>
+                <w:rFonts w:ascii="Arial" w:hAnsi="Arial" w:cs="Arial"/>
+                <w:sz w:val="24"/>
+                <w:szCs w:val="24"/>
+              </w:rPr>
+            </w:pPr>
+          </w:p>
+        </w:tc>
+        <w:tc>
+          <w:tcPr>
+            <w:tcW w:w="1276" w:type="dxa"/>
+          </w:tcPr>
+          <w:p>
+            <w:pPr>
+              <w:pStyle w:val="Prrafodelista"/>
+              <w:spacing w:line="360" w:lineRule="auto"/>
+              <w:ind w:left="0"/>
+              <w:jc w:val="both"/>
+              <w:rPr>
+                <w:rFonts w:ascii="Arial" w:hAnsi="Arial" w:cs="Arial"/>
+                <w:sz w:val="24"/>
+                <w:szCs w:val="24"/>
+              </w:rPr>
+            </w:pPr>
+          </w:p>
+        </w:tc>
+        <w:tc>
+          <w:tcPr>
+            <w:tcW w:w="1417" w:type="dxa"/>
+          </w:tcPr>
+          <w:p>
+            <w:pPr>
+              <w:pStyle w:val="Prrafodelista"/>
+              <w:spacing w:line="360" w:lineRule="auto"/>
+              <w:ind w:left="0"/>
+              <w:jc w:val="both"/>
+              <w:rPr>
+                <w:rFonts w:ascii="Arial" w:hAnsi="Arial" w:cs="Arial"/>
+                <w:sz w:val="24"/>
+                <w:szCs w:val="24"/>
+              </w:rPr>
+            </w:pPr>
+          </w:p>
+        </w:tc>
+      </w:tr>
+      <w:tr>
+        <w:tc>
+          <w:tcPr>
+            <w:tcW w:w="1190" w:type="dxa"/>
+          </w:tcPr>
+          <w:p>
+            <w:pPr>
+              <w:pStyle w:val="Prrafodelista"/>
+              <w:spacing w:line="360" w:lineRule="auto"/>
+              <w:ind w:left="0"/>
+              <w:jc w:val="both"/>
+              <w:rPr>
+                <w:rFonts w:ascii="Arial" w:hAnsi="Arial" w:cs="Arial"/>
+                <w:sz w:val="24"/>
+                <w:szCs w:val="24"/>
+              </w:rPr>
+            </w:pPr>
+            <w:r>
+              <w:rPr>
+                <w:rFonts w:ascii="Arial" w:hAnsi="Arial" w:cs="Arial"/>
+                <w:sz w:val="24"/>
+                <w:szCs w:val="24"/>
+              </w:rPr>
+              <w:t>Servicios</w:t>
+            </w:r>
+          </w:p>
+        </w:tc>
+        <w:tc>
+          <w:tcPr>
+            <w:tcW w:w="3047" w:type="dxa"/>
+          </w:tcPr>
+          <w:p>
+            <w:pPr>
+              <w:pStyle w:val="Prrafodelista"/>
+              <w:spacing w:line="360" w:lineRule="auto"/>
+              <w:ind w:left="0"/>
+              <w:jc w:val="both"/>
+              <w:rPr>
+                <w:rFonts w:ascii="Arial" w:hAnsi="Arial" w:cs="Arial"/>
+                <w:sz w:val="24"/>
+                <w:szCs w:val="24"/>
+              </w:rPr>
+            </w:pPr>
+          </w:p>
+        </w:tc>
+        <w:tc>
+          <w:tcPr>
+            <w:tcW w:w="1417" w:type="dxa"/>
+          </w:tcPr>
+          <w:p>
+            <w:pPr>
+              <w:pStyle w:val="Prrafodelista"/>
+              <w:spacing w:line="360" w:lineRule="auto"/>
+              <w:ind w:left="0"/>
+              <w:jc w:val="both"/>
+              <w:rPr>
+                <w:rFonts w:ascii="Arial" w:hAnsi="Arial" w:cs="Arial"/>
+                <w:sz w:val="24"/>
+                <w:szCs w:val="24"/>
+              </w:rPr>
+            </w:pPr>
+          </w:p>
+        </w:tc>
+        <w:tc>
+          <w:tcPr>
+            <w:tcW w:w="1276" w:type="dxa"/>
+          </w:tcPr>
+          <w:p>
+            <w:pPr>
+              <w:pStyle w:val="Prrafodelista"/>
+              <w:spacing w:line="360" w:lineRule="auto"/>
+              <w:ind w:left="0"/>
+              <w:jc w:val="both"/>
+              <w:rPr>
+                <w:rFonts w:ascii="Arial" w:hAnsi="Arial" w:cs="Arial"/>
+                <w:sz w:val="24"/>
+                <w:szCs w:val="24"/>
+              </w:rPr>
+            </w:pPr>
+          </w:p>
+        </w:tc>
+        <w:tc>
+          <w:tcPr>
+            <w:tcW w:w="1417" w:type="dxa"/>
+          </w:tcPr>
+          <w:p>
+            <w:pPr>
+              <w:pStyle w:val="Prrafodelista"/>
+              <w:spacing w:line="360" w:lineRule="auto"/>
+              <w:ind w:left="0"/>
+              <w:jc w:val="both"/>
+              <w:rPr>
+                <w:rFonts w:ascii="Arial" w:hAnsi="Arial" w:cs="Arial"/>
+                <w:sz w:val="24"/>
+                <w:szCs w:val="24"/>
+              </w:rPr>
+            </w:pPr>
           </w:p>
         </w:tc>
       </w:tr>
@@ -11388,7 +12047,7 @@
 </file>
 
 <file path=customXml/itemProps1.xml><?xml version="1.0" encoding="utf-8"?>
-<ds:datastoreItem xmlns:ds="http://schemas.openxmlformats.org/officeDocument/2006/customXml" ds:itemID="{A4FABA57-6702-450F-BC98-18635CBABAED}">
+<ds:datastoreItem xmlns:ds="http://schemas.openxmlformats.org/officeDocument/2006/customXml" ds:itemID="{3FDD4326-0C9B-4869-8033-15BECC0BC1E5}">
   <ds:schemaRefs>
     <ds:schemaRef ds:uri="http://schemas.openxmlformats.org/officeDocument/2006/bibliography"/>
   </ds:schemaRefs>

</xml_diff>

<commit_message>
Se agregan portada, subportada, antecedente regional y resultados esperados
</commit_message>
<xml_diff>
--- a/Anteproyecto.docx
+++ b/Anteproyecto.docx
@@ -1,10 +1,9 @@
 
 <file path=word/document.xml><?xml version="1.0" encoding="utf-8"?>
-<w:document xmlns:wpc="http://schemas.microsoft.com/office/word/2010/wordprocessingCanvas" xmlns:mc="http://schemas.openxmlformats.org/markup-compatibility/2006" xmlns:o="urn:schemas-microsoft-com:office:office" xmlns:r="http://schemas.openxmlformats.org/officeDocument/2006/relationships" xmlns:m="http://schemas.openxmlformats.org/officeDocument/2006/math" xmlns:v="urn:schemas-microsoft-com:vml" xmlns:wp14="http://schemas.microsoft.com/office/word/2010/wordprocessingDrawing" xmlns:wp="http://schemas.openxmlformats.org/drawingml/2006/wordprocessingDrawing" xmlns:w10="urn:schemas-microsoft-com:office:word" xmlns:w="http://schemas.openxmlformats.org/wordprocessingml/2006/main" xmlns:w14="http://schemas.microsoft.com/office/word/2010/wordml" xmlns:w15="http://schemas.microsoft.com/office/word/2012/wordml" xmlns:wpg="http://schemas.microsoft.com/office/word/2010/wordprocessingGroup" xmlns:wpi="http://schemas.microsoft.com/office/word/2010/wordprocessingInk" xmlns:wne="http://schemas.microsoft.com/office/word/2006/wordml" xmlns:wps="http://schemas.microsoft.com/office/word/2010/wordprocessingShape" mc:Ignorable="w14 w15 wp14">
+<w:document xmlns:wpc="http://schemas.microsoft.com/office/word/2010/wordprocessingCanvas" xmlns:cx="http://schemas.microsoft.com/office/drawing/2014/chartex" xmlns:mc="http://schemas.openxmlformats.org/markup-compatibility/2006" xmlns:o="urn:schemas-microsoft-com:office:office" xmlns:r="http://schemas.openxmlformats.org/officeDocument/2006/relationships" xmlns:m="http://schemas.openxmlformats.org/officeDocument/2006/math" xmlns:v="urn:schemas-microsoft-com:vml" xmlns:wp14="http://schemas.microsoft.com/office/word/2010/wordprocessingDrawing" xmlns:wp="http://schemas.openxmlformats.org/drawingml/2006/wordprocessingDrawing" xmlns:w10="urn:schemas-microsoft-com:office:word" xmlns:w="http://schemas.openxmlformats.org/wordprocessingml/2006/main" xmlns:w14="http://schemas.microsoft.com/office/word/2010/wordml" xmlns:w15="http://schemas.microsoft.com/office/word/2012/wordml" xmlns:w16se="http://schemas.microsoft.com/office/word/2015/wordml/symex" xmlns:wpg="http://schemas.microsoft.com/office/word/2010/wordprocessingGroup" xmlns:wpi="http://schemas.microsoft.com/office/word/2010/wordprocessingInk" xmlns:wne="http://schemas.microsoft.com/office/word/2006/wordml" xmlns:wps="http://schemas.microsoft.com/office/word/2010/wordprocessingShape" mc:Ignorable="w14 w15 w16se wp14">
   <w:body>
     <w:p>
       <w:pPr>
-        <w:spacing w:line="360" w:lineRule="auto"/>
         <w:jc w:val="center"/>
         <w:rPr>
           <w:rFonts w:ascii="Arial" w:hAnsi="Arial" w:cs="Arial"/>
@@ -18,6 +17,732 @@
           <w:sz w:val="24"/>
           <w:szCs w:val="24"/>
         </w:rPr>
+        <w:t>INTEGRACIÓN DE APLICACIONES MÓVILES A SERVICIOS WEB DE LA UNIVERSIDAD DE NARIÑO.</w:t>
+      </w:r>
+    </w:p>
+    <w:p>
+      <w:pPr>
+        <w:jc w:val="center"/>
+        <w:rPr>
+          <w:rFonts w:ascii="Arial" w:hAnsi="Arial" w:cs="Arial"/>
+          <w:sz w:val="24"/>
+          <w:szCs w:val="24"/>
+        </w:rPr>
+      </w:pPr>
+    </w:p>
+    <w:p>
+      <w:pPr>
+        <w:jc w:val="center"/>
+        <w:rPr>
+          <w:rFonts w:ascii="Arial" w:hAnsi="Arial" w:cs="Arial"/>
+          <w:sz w:val="24"/>
+          <w:szCs w:val="24"/>
+        </w:rPr>
+      </w:pPr>
+    </w:p>
+    <w:p>
+      <w:pPr>
+        <w:jc w:val="center"/>
+        <w:rPr>
+          <w:rFonts w:ascii="Arial" w:hAnsi="Arial" w:cs="Arial"/>
+          <w:sz w:val="24"/>
+          <w:szCs w:val="24"/>
+        </w:rPr>
+      </w:pPr>
+    </w:p>
+    <w:p>
+      <w:pPr>
+        <w:jc w:val="center"/>
+        <w:rPr>
+          <w:rFonts w:ascii="Arial" w:hAnsi="Arial" w:cs="Arial"/>
+          <w:sz w:val="24"/>
+          <w:szCs w:val="24"/>
+        </w:rPr>
+      </w:pPr>
+    </w:p>
+    <w:p>
+      <w:pPr>
+        <w:jc w:val="center"/>
+        <w:rPr>
+          <w:rFonts w:ascii="Arial" w:hAnsi="Arial" w:cs="Arial"/>
+          <w:sz w:val="24"/>
+          <w:szCs w:val="24"/>
+        </w:rPr>
+      </w:pPr>
+    </w:p>
+    <w:p>
+      <w:pPr>
+        <w:jc w:val="center"/>
+        <w:rPr>
+          <w:rFonts w:ascii="Arial" w:hAnsi="Arial" w:cs="Arial"/>
+          <w:sz w:val="24"/>
+          <w:szCs w:val="24"/>
+        </w:rPr>
+      </w:pPr>
+    </w:p>
+    <w:p>
+      <w:pPr>
+        <w:jc w:val="center"/>
+        <w:rPr>
+          <w:rFonts w:ascii="Arial" w:hAnsi="Arial" w:cs="Arial"/>
+          <w:sz w:val="24"/>
+          <w:szCs w:val="24"/>
+        </w:rPr>
+      </w:pPr>
+    </w:p>
+    <w:p>
+      <w:pPr>
+        <w:jc w:val="center"/>
+        <w:rPr>
+          <w:rFonts w:ascii="Arial" w:hAnsi="Arial" w:cs="Arial"/>
+          <w:sz w:val="24"/>
+          <w:szCs w:val="24"/>
+        </w:rPr>
+      </w:pPr>
+    </w:p>
+    <w:p>
+      <w:pPr>
+        <w:jc w:val="center"/>
+        <w:rPr>
+          <w:rFonts w:ascii="Arial" w:hAnsi="Arial" w:cs="Arial"/>
+          <w:sz w:val="24"/>
+          <w:szCs w:val="24"/>
+        </w:rPr>
+      </w:pPr>
+      <w:r>
+        <w:rPr>
+          <w:rFonts w:ascii="Arial" w:hAnsi="Arial" w:cs="Arial"/>
+          <w:sz w:val="24"/>
+          <w:szCs w:val="24"/>
+        </w:rPr>
+        <w:t>DAVID ALEXANDER CERON</w:t>
+      </w:r>
+    </w:p>
+    <w:p>
+      <w:pPr>
+        <w:jc w:val="center"/>
+        <w:rPr>
+          <w:rFonts w:ascii="Arial" w:hAnsi="Arial" w:cs="Arial"/>
+          <w:sz w:val="24"/>
+          <w:szCs w:val="24"/>
+        </w:rPr>
+      </w:pPr>
+      <w:r>
+        <w:rPr>
+          <w:rFonts w:ascii="Arial" w:hAnsi="Arial" w:cs="Arial"/>
+          <w:sz w:val="24"/>
+          <w:szCs w:val="24"/>
+        </w:rPr>
+        <w:t xml:space="preserve">JHON MARIO GETIAL </w:t>
+      </w:r>
+    </w:p>
+    <w:p>
+      <w:pPr>
+        <w:jc w:val="center"/>
+        <w:rPr>
+          <w:rFonts w:ascii="Arial" w:hAnsi="Arial" w:cs="Arial"/>
+          <w:sz w:val="24"/>
+          <w:szCs w:val="24"/>
+        </w:rPr>
+      </w:pPr>
+      <w:r>
+        <w:rPr>
+          <w:rFonts w:ascii="Arial" w:hAnsi="Arial" w:cs="Arial"/>
+          <w:sz w:val="24"/>
+          <w:szCs w:val="24"/>
+        </w:rPr>
+        <w:t>ANDRÉS FELIPE BURBANO</w:t>
+      </w:r>
+    </w:p>
+    <w:p>
+      <w:pPr>
+        <w:jc w:val="center"/>
+        <w:rPr>
+          <w:rFonts w:ascii="Arial" w:hAnsi="Arial" w:cs="Arial"/>
+          <w:sz w:val="24"/>
+          <w:szCs w:val="24"/>
+        </w:rPr>
+      </w:pPr>
+    </w:p>
+    <w:p>
+      <w:pPr>
+        <w:jc w:val="center"/>
+        <w:rPr>
+          <w:rFonts w:ascii="Arial" w:hAnsi="Arial" w:cs="Arial"/>
+          <w:sz w:val="24"/>
+          <w:szCs w:val="24"/>
+        </w:rPr>
+      </w:pPr>
+    </w:p>
+    <w:p>
+      <w:pPr>
+        <w:jc w:val="center"/>
+        <w:rPr>
+          <w:rFonts w:ascii="Arial" w:hAnsi="Arial" w:cs="Arial"/>
+          <w:sz w:val="24"/>
+          <w:szCs w:val="24"/>
+        </w:rPr>
+      </w:pPr>
+    </w:p>
+    <w:p>
+      <w:pPr>
+        <w:jc w:val="center"/>
+        <w:rPr>
+          <w:rFonts w:ascii="Arial" w:hAnsi="Arial" w:cs="Arial"/>
+          <w:sz w:val="24"/>
+          <w:szCs w:val="24"/>
+        </w:rPr>
+      </w:pPr>
+    </w:p>
+    <w:p>
+      <w:pPr>
+        <w:jc w:val="center"/>
+        <w:rPr>
+          <w:rFonts w:ascii="Arial" w:hAnsi="Arial" w:cs="Arial"/>
+          <w:sz w:val="24"/>
+          <w:szCs w:val="24"/>
+        </w:rPr>
+      </w:pPr>
+    </w:p>
+    <w:p>
+      <w:pPr>
+        <w:jc w:val="center"/>
+        <w:rPr>
+          <w:rFonts w:ascii="Arial" w:hAnsi="Arial" w:cs="Arial"/>
+          <w:sz w:val="24"/>
+          <w:szCs w:val="24"/>
+        </w:rPr>
+      </w:pPr>
+    </w:p>
+    <w:p>
+      <w:pPr>
+        <w:jc w:val="center"/>
+        <w:rPr>
+          <w:rFonts w:ascii="Arial" w:hAnsi="Arial" w:cs="Arial"/>
+          <w:sz w:val="24"/>
+          <w:szCs w:val="24"/>
+        </w:rPr>
+      </w:pPr>
+    </w:p>
+    <w:p>
+      <w:pPr>
+        <w:rPr>
+          <w:rFonts w:ascii="Arial" w:hAnsi="Arial" w:cs="Arial"/>
+          <w:sz w:val="24"/>
+          <w:szCs w:val="24"/>
+        </w:rPr>
+      </w:pPr>
+    </w:p>
+    <w:p>
+      <w:pPr>
+        <w:rPr>
+          <w:rFonts w:ascii="Arial" w:hAnsi="Arial" w:cs="Arial"/>
+          <w:sz w:val="24"/>
+          <w:szCs w:val="24"/>
+        </w:rPr>
+      </w:pPr>
+    </w:p>
+    <w:p>
+      <w:pPr>
+        <w:jc w:val="center"/>
+        <w:rPr>
+          <w:rFonts w:ascii="Arial" w:hAnsi="Arial" w:cs="Arial"/>
+          <w:sz w:val="24"/>
+          <w:szCs w:val="24"/>
+        </w:rPr>
+      </w:pPr>
+      <w:r>
+        <w:rPr>
+          <w:rFonts w:ascii="Arial" w:hAnsi="Arial" w:cs="Arial"/>
+          <w:sz w:val="24"/>
+          <w:szCs w:val="24"/>
+        </w:rPr>
+        <w:t>UNIVERSIDAD DE NARIÑO</w:t>
+      </w:r>
+    </w:p>
+    <w:p>
+      <w:pPr>
+        <w:jc w:val="center"/>
+        <w:rPr>
+          <w:rFonts w:ascii="Arial" w:hAnsi="Arial" w:cs="Arial"/>
+          <w:sz w:val="24"/>
+          <w:szCs w:val="24"/>
+        </w:rPr>
+      </w:pPr>
+      <w:r>
+        <w:rPr>
+          <w:rFonts w:ascii="Arial" w:hAnsi="Arial" w:cs="Arial"/>
+          <w:sz w:val="24"/>
+          <w:szCs w:val="24"/>
+        </w:rPr>
+        <w:t>FACULTAD DE INGENIERÍA</w:t>
+      </w:r>
+    </w:p>
+    <w:p>
+      <w:pPr>
+        <w:jc w:val="center"/>
+        <w:rPr>
+          <w:rFonts w:ascii="Arial" w:hAnsi="Arial" w:cs="Arial"/>
+          <w:sz w:val="24"/>
+          <w:szCs w:val="24"/>
+        </w:rPr>
+      </w:pPr>
+      <w:r>
+        <w:rPr>
+          <w:rFonts w:ascii="Arial" w:hAnsi="Arial" w:cs="Arial"/>
+          <w:sz w:val="24"/>
+          <w:szCs w:val="24"/>
+        </w:rPr>
+        <w:t>PROGRAMA DE INGENIERÍA DE SISTEMAS</w:t>
+      </w:r>
+    </w:p>
+    <w:p>
+      <w:pPr>
+        <w:jc w:val="center"/>
+        <w:rPr>
+          <w:rFonts w:ascii="Arial" w:hAnsi="Arial" w:cs="Arial"/>
+          <w:sz w:val="24"/>
+          <w:szCs w:val="24"/>
+        </w:rPr>
+      </w:pPr>
+      <w:r>
+        <w:rPr>
+          <w:rFonts w:ascii="Arial" w:hAnsi="Arial" w:cs="Arial"/>
+          <w:sz w:val="24"/>
+          <w:szCs w:val="24"/>
+        </w:rPr>
+        <w:t>SAN JUAN DE PASTO</w:t>
+      </w:r>
+    </w:p>
+    <w:p>
+      <w:pPr>
+        <w:jc w:val="center"/>
+        <w:rPr>
+          <w:rFonts w:ascii="Arial" w:hAnsi="Arial" w:cs="Arial"/>
+          <w:sz w:val="24"/>
+          <w:szCs w:val="24"/>
+        </w:rPr>
+      </w:pPr>
+      <w:r>
+        <w:rPr>
+          <w:rFonts w:ascii="Arial" w:hAnsi="Arial" w:cs="Arial"/>
+          <w:sz w:val="24"/>
+          <w:szCs w:val="24"/>
+        </w:rPr>
+        <w:t>2018</w:t>
+      </w:r>
+    </w:p>
+    <w:p>
+      <w:pPr>
+        <w:jc w:val="center"/>
+        <w:rPr>
+          <w:rFonts w:ascii="Arial" w:hAnsi="Arial" w:cs="Arial"/>
+          <w:sz w:val="24"/>
+          <w:szCs w:val="24"/>
+        </w:rPr>
+      </w:pPr>
+      <w:r>
+        <w:rPr>
+          <w:rFonts w:ascii="Arial" w:hAnsi="Arial" w:cs="Arial"/>
+          <w:sz w:val="24"/>
+          <w:szCs w:val="24"/>
+        </w:rPr>
+        <w:br w:type="page"/>
+      </w:r>
+      <w:r>
+        <w:rPr>
+          <w:rFonts w:ascii="Arial" w:hAnsi="Arial" w:cs="Arial"/>
+          <w:sz w:val="24"/>
+          <w:szCs w:val="24"/>
+        </w:rPr>
+        <w:lastRenderedPageBreak/>
+        <w:t>INTEGRACIÓN DE APLICACIONES MÓVILES A SERVICIOS WEB DE LA UNIVERSIDAD DE NARIÑO.</w:t>
+      </w:r>
+    </w:p>
+    <w:p>
+      <w:pPr>
+        <w:jc w:val="center"/>
+        <w:rPr>
+          <w:rFonts w:ascii="Arial" w:hAnsi="Arial" w:cs="Arial"/>
+          <w:sz w:val="24"/>
+          <w:szCs w:val="24"/>
+        </w:rPr>
+      </w:pPr>
+    </w:p>
+    <w:p>
+      <w:pPr>
+        <w:jc w:val="center"/>
+        <w:rPr>
+          <w:rFonts w:ascii="Arial" w:hAnsi="Arial" w:cs="Arial"/>
+          <w:sz w:val="24"/>
+          <w:szCs w:val="24"/>
+        </w:rPr>
+      </w:pPr>
+    </w:p>
+    <w:p>
+      <w:pPr>
+        <w:jc w:val="center"/>
+        <w:rPr>
+          <w:rFonts w:ascii="Arial" w:hAnsi="Arial" w:cs="Arial"/>
+          <w:sz w:val="24"/>
+          <w:szCs w:val="24"/>
+        </w:rPr>
+      </w:pPr>
+    </w:p>
+    <w:p>
+      <w:pPr>
+        <w:jc w:val="center"/>
+        <w:rPr>
+          <w:rFonts w:ascii="Arial" w:hAnsi="Arial" w:cs="Arial"/>
+          <w:sz w:val="24"/>
+          <w:szCs w:val="24"/>
+        </w:rPr>
+      </w:pPr>
+    </w:p>
+    <w:p>
+      <w:pPr>
+        <w:jc w:val="center"/>
+        <w:rPr>
+          <w:rFonts w:ascii="Arial" w:hAnsi="Arial" w:cs="Arial"/>
+          <w:sz w:val="24"/>
+          <w:szCs w:val="24"/>
+        </w:rPr>
+      </w:pPr>
+    </w:p>
+    <w:p>
+      <w:pPr>
+        <w:jc w:val="center"/>
+        <w:rPr>
+          <w:rFonts w:ascii="Arial" w:hAnsi="Arial" w:cs="Arial"/>
+          <w:sz w:val="24"/>
+          <w:szCs w:val="24"/>
+        </w:rPr>
+      </w:pPr>
+    </w:p>
+    <w:p>
+      <w:pPr>
+        <w:jc w:val="center"/>
+        <w:rPr>
+          <w:rFonts w:ascii="Arial" w:hAnsi="Arial" w:cs="Arial"/>
+          <w:sz w:val="24"/>
+          <w:szCs w:val="24"/>
+        </w:rPr>
+      </w:pPr>
+      <w:r>
+        <w:rPr>
+          <w:rFonts w:ascii="Arial" w:hAnsi="Arial" w:cs="Arial"/>
+          <w:sz w:val="24"/>
+          <w:szCs w:val="24"/>
+        </w:rPr>
+        <w:t>DAVID ALEXANDER CERON</w:t>
+      </w:r>
+    </w:p>
+    <w:p>
+      <w:pPr>
+        <w:jc w:val="center"/>
+        <w:rPr>
+          <w:rFonts w:ascii="Arial" w:hAnsi="Arial" w:cs="Arial"/>
+          <w:sz w:val="24"/>
+          <w:szCs w:val="24"/>
+        </w:rPr>
+      </w:pPr>
+      <w:r>
+        <w:rPr>
+          <w:rFonts w:ascii="Arial" w:hAnsi="Arial" w:cs="Arial"/>
+          <w:sz w:val="24"/>
+          <w:szCs w:val="24"/>
+        </w:rPr>
+        <w:t xml:space="preserve">JHON MARIO GETIAL </w:t>
+      </w:r>
+    </w:p>
+    <w:p>
+      <w:pPr>
+        <w:jc w:val="center"/>
+        <w:rPr>
+          <w:rFonts w:ascii="Arial" w:hAnsi="Arial" w:cs="Arial"/>
+          <w:sz w:val="24"/>
+          <w:szCs w:val="24"/>
+        </w:rPr>
+      </w:pPr>
+      <w:r>
+        <w:rPr>
+          <w:rFonts w:ascii="Arial" w:hAnsi="Arial" w:cs="Arial"/>
+          <w:sz w:val="24"/>
+          <w:szCs w:val="24"/>
+        </w:rPr>
+        <w:t>ANDRÉS FELIPE BURBANO</w:t>
+      </w:r>
+    </w:p>
+    <w:p>
+      <w:pPr>
+        <w:jc w:val="center"/>
+        <w:rPr>
+          <w:rFonts w:ascii="Arial" w:hAnsi="Arial" w:cs="Arial"/>
+          <w:sz w:val="24"/>
+          <w:szCs w:val="24"/>
+        </w:rPr>
+      </w:pPr>
+    </w:p>
+    <w:p>
+      <w:pPr>
+        <w:jc w:val="center"/>
+        <w:rPr>
+          <w:rFonts w:ascii="Arial" w:hAnsi="Arial" w:cs="Arial"/>
+          <w:sz w:val="24"/>
+          <w:szCs w:val="24"/>
+        </w:rPr>
+      </w:pPr>
+      <w:r>
+        <w:rPr>
+          <w:rFonts w:ascii="Arial" w:hAnsi="Arial" w:cs="Arial"/>
+          <w:sz w:val="24"/>
+          <w:szCs w:val="24"/>
+        </w:rPr>
+        <w:t>Trabajo de grado como requisito para obtener el t</w:t>
+      </w:r>
+      <w:r>
+        <w:rPr>
+          <w:rFonts w:ascii="Arial" w:hAnsi="Arial" w:cs="Arial"/>
+          <w:sz w:val="24"/>
+          <w:szCs w:val="24"/>
+        </w:rPr>
+        <w:t xml:space="preserve">ítulo de Ingeniero de Sistemas </w:t>
+      </w:r>
+      <w:r>
+        <w:rPr>
+          <w:rFonts w:ascii="Arial" w:hAnsi="Arial" w:cs="Arial"/>
+          <w:sz w:val="24"/>
+          <w:szCs w:val="24"/>
+        </w:rPr>
+        <w:t xml:space="preserve"> </w:t>
+      </w:r>
+    </w:p>
+    <w:p>
+      <w:pPr>
+        <w:jc w:val="center"/>
+        <w:rPr>
+          <w:rFonts w:ascii="Arial" w:hAnsi="Arial" w:cs="Arial"/>
+          <w:sz w:val="24"/>
+          <w:szCs w:val="24"/>
+        </w:rPr>
+      </w:pPr>
+      <w:r>
+        <w:rPr>
+          <w:rFonts w:ascii="Arial" w:hAnsi="Arial" w:cs="Arial"/>
+          <w:sz w:val="24"/>
+          <w:szCs w:val="24"/>
+        </w:rPr>
+        <w:t xml:space="preserve"> </w:t>
+      </w:r>
+    </w:p>
+    <w:p>
+      <w:pPr>
+        <w:jc w:val="center"/>
+        <w:rPr>
+          <w:rFonts w:ascii="Arial" w:hAnsi="Arial" w:cs="Arial"/>
+          <w:sz w:val="24"/>
+          <w:szCs w:val="24"/>
+        </w:rPr>
+      </w:pPr>
+      <w:r>
+        <w:rPr>
+          <w:rFonts w:ascii="Arial" w:hAnsi="Arial" w:cs="Arial"/>
+          <w:sz w:val="24"/>
+          <w:szCs w:val="24"/>
+        </w:rPr>
+        <w:t xml:space="preserve">Asesor  </w:t>
+      </w:r>
+    </w:p>
+    <w:p>
+      <w:pPr>
+        <w:jc w:val="center"/>
+        <w:rPr>
+          <w:rFonts w:ascii="Arial" w:hAnsi="Arial" w:cs="Arial"/>
+          <w:sz w:val="24"/>
+          <w:szCs w:val="24"/>
+        </w:rPr>
+      </w:pPr>
+      <w:r>
+        <w:rPr>
+          <w:rFonts w:ascii="Arial" w:hAnsi="Arial" w:cs="Arial"/>
+          <w:sz w:val="24"/>
+          <w:szCs w:val="24"/>
+        </w:rPr>
+        <w:t>FRANKLIN EDUARDO JIMÉNEZ GIRALDO Magister en Software Libre</w:t>
+      </w:r>
+    </w:p>
+    <w:p>
+      <w:pPr>
+        <w:jc w:val="center"/>
+        <w:rPr>
+          <w:rFonts w:ascii="Arial" w:hAnsi="Arial" w:cs="Arial"/>
+          <w:sz w:val="24"/>
+          <w:szCs w:val="24"/>
+        </w:rPr>
+      </w:pPr>
+    </w:p>
+    <w:p>
+      <w:pPr>
+        <w:jc w:val="center"/>
+        <w:rPr>
+          <w:rFonts w:ascii="Arial" w:hAnsi="Arial" w:cs="Arial"/>
+          <w:sz w:val="24"/>
+          <w:szCs w:val="24"/>
+        </w:rPr>
+      </w:pPr>
+    </w:p>
+    <w:p>
+      <w:pPr>
+        <w:jc w:val="center"/>
+        <w:rPr>
+          <w:rFonts w:ascii="Arial" w:hAnsi="Arial" w:cs="Arial"/>
+          <w:sz w:val="24"/>
+          <w:szCs w:val="24"/>
+        </w:rPr>
+      </w:pPr>
+    </w:p>
+    <w:p>
+      <w:pPr>
+        <w:jc w:val="center"/>
+        <w:rPr>
+          <w:rFonts w:ascii="Arial" w:hAnsi="Arial" w:cs="Arial"/>
+          <w:sz w:val="24"/>
+          <w:szCs w:val="24"/>
+        </w:rPr>
+      </w:pPr>
+    </w:p>
+    <w:p>
+      <w:pPr>
+        <w:rPr>
+          <w:rFonts w:ascii="Arial" w:hAnsi="Arial" w:cs="Arial"/>
+          <w:sz w:val="24"/>
+          <w:szCs w:val="24"/>
+        </w:rPr>
+      </w:pPr>
+    </w:p>
+    <w:p>
+      <w:pPr>
+        <w:rPr>
+          <w:rFonts w:ascii="Arial" w:hAnsi="Arial" w:cs="Arial"/>
+          <w:sz w:val="24"/>
+          <w:szCs w:val="24"/>
+        </w:rPr>
+      </w:pPr>
+    </w:p>
+    <w:p>
+      <w:pPr>
+        <w:jc w:val="center"/>
+        <w:rPr>
+          <w:rFonts w:ascii="Arial" w:hAnsi="Arial" w:cs="Arial"/>
+          <w:sz w:val="24"/>
+          <w:szCs w:val="24"/>
+        </w:rPr>
+      </w:pPr>
+      <w:r>
+        <w:rPr>
+          <w:rFonts w:ascii="Arial" w:hAnsi="Arial" w:cs="Arial"/>
+          <w:sz w:val="24"/>
+          <w:szCs w:val="24"/>
+        </w:rPr>
+        <w:t>UNIVERSIDAD DE NARIÑO</w:t>
+      </w:r>
+    </w:p>
+    <w:p>
+      <w:pPr>
+        <w:jc w:val="center"/>
+        <w:rPr>
+          <w:rFonts w:ascii="Arial" w:hAnsi="Arial" w:cs="Arial"/>
+          <w:sz w:val="24"/>
+          <w:szCs w:val="24"/>
+        </w:rPr>
+      </w:pPr>
+      <w:r>
+        <w:rPr>
+          <w:rFonts w:ascii="Arial" w:hAnsi="Arial" w:cs="Arial"/>
+          <w:sz w:val="24"/>
+          <w:szCs w:val="24"/>
+        </w:rPr>
+        <w:t>FACULTAD DE INGENIERÍA</w:t>
+      </w:r>
+    </w:p>
+    <w:p>
+      <w:pPr>
+        <w:jc w:val="center"/>
+        <w:rPr>
+          <w:rFonts w:ascii="Arial" w:hAnsi="Arial" w:cs="Arial"/>
+          <w:sz w:val="24"/>
+          <w:szCs w:val="24"/>
+        </w:rPr>
+      </w:pPr>
+      <w:r>
+        <w:rPr>
+          <w:rFonts w:ascii="Arial" w:hAnsi="Arial" w:cs="Arial"/>
+          <w:sz w:val="24"/>
+          <w:szCs w:val="24"/>
+        </w:rPr>
+        <w:t>PROGRAMA DE INGENIERÍA DE SISTEMAS</w:t>
+      </w:r>
+    </w:p>
+    <w:p>
+      <w:pPr>
+        <w:jc w:val="center"/>
+        <w:rPr>
+          <w:rFonts w:ascii="Arial" w:hAnsi="Arial" w:cs="Arial"/>
+          <w:sz w:val="24"/>
+          <w:szCs w:val="24"/>
+        </w:rPr>
+      </w:pPr>
+      <w:r>
+        <w:rPr>
+          <w:rFonts w:ascii="Arial" w:hAnsi="Arial" w:cs="Arial"/>
+          <w:sz w:val="24"/>
+          <w:szCs w:val="24"/>
+        </w:rPr>
+        <w:t>SAN JUAN DE PASTO</w:t>
+      </w:r>
+    </w:p>
+    <w:p>
+      <w:pPr>
+        <w:jc w:val="center"/>
+        <w:rPr>
+          <w:rFonts w:ascii="Arial" w:hAnsi="Arial" w:cs="Arial"/>
+          <w:sz w:val="24"/>
+          <w:szCs w:val="24"/>
+        </w:rPr>
+      </w:pPr>
+      <w:r>
+        <w:rPr>
+          <w:rFonts w:ascii="Arial" w:hAnsi="Arial" w:cs="Arial"/>
+          <w:sz w:val="24"/>
+          <w:szCs w:val="24"/>
+        </w:rPr>
+        <w:t>2018</w:t>
+      </w:r>
+    </w:p>
+    <w:p>
+      <w:pPr>
+        <w:jc w:val="center"/>
+        <w:rPr>
+          <w:rFonts w:ascii="Arial" w:hAnsi="Arial" w:cs="Arial"/>
+          <w:sz w:val="24"/>
+          <w:szCs w:val="24"/>
+        </w:rPr>
+      </w:pPr>
+      <w:r>
+        <w:rPr>
+          <w:rFonts w:ascii="Arial" w:hAnsi="Arial" w:cs="Arial"/>
+          <w:sz w:val="24"/>
+          <w:szCs w:val="24"/>
+        </w:rPr>
+        <w:br w:type="page"/>
+      </w:r>
+      <w:r>
+        <w:rPr>
+          <w:rFonts w:ascii="Arial" w:hAnsi="Arial" w:cs="Arial"/>
+          <w:sz w:val="24"/>
+          <w:szCs w:val="24"/>
+        </w:rPr>
+        <w:lastRenderedPageBreak/>
         <w:t>Introducción</w:t>
       </w:r>
     </w:p>
@@ -3595,6 +4320,7 @@
     <w:p>
       <w:pPr>
         <w:pStyle w:val="Prrafodelista"/>
+        <w:spacing w:line="360" w:lineRule="auto"/>
         <w:ind w:left="1440"/>
         <w:jc w:val="both"/>
         <w:rPr>
@@ -3610,87 +4336,6 @@
           <w:szCs w:val="24"/>
         </w:rPr>
         <w:t>¿Qué necesidades, en cuanto al acceso a la información, presentan los usuarios de dispositivos móviles en la Universidad de Nariño?</w:t>
-      </w:r>
-    </w:p>
-    <w:p>
-      <w:pPr>
-        <w:pStyle w:val="Prrafodelista"/>
-        <w:ind w:left="1440"/>
-        <w:jc w:val="both"/>
-        <w:rPr>
-          <w:rFonts w:ascii="Arial" w:hAnsi="Arial" w:cs="Arial"/>
-          <w:sz w:val="24"/>
-          <w:szCs w:val="24"/>
-        </w:rPr>
-      </w:pPr>
-    </w:p>
-    <w:p>
-      <w:pPr>
-        <w:pStyle w:val="Prrafodelista"/>
-        <w:ind w:left="1440"/>
-        <w:jc w:val="both"/>
-        <w:rPr>
-          <w:rFonts w:ascii="Arial" w:hAnsi="Arial" w:cs="Arial"/>
-          <w:sz w:val="24"/>
-          <w:szCs w:val="24"/>
-        </w:rPr>
-      </w:pPr>
-      <w:r>
-        <w:rPr>
-          <w:rFonts w:ascii="Arial" w:hAnsi="Arial" w:cs="Arial"/>
-          <w:sz w:val="24"/>
-          <w:szCs w:val="24"/>
-        </w:rPr>
-        <w:t xml:space="preserve">¿Qué herramientas para facilitar el proceso de acceso a la información existen y cómo podemos </w:t>
-      </w:r>
-      <w:r>
-        <w:rPr>
-          <w:rFonts w:ascii="Arial" w:hAnsi="Arial" w:cs="Arial"/>
-          <w:sz w:val="24"/>
-          <w:szCs w:val="24"/>
-        </w:rPr>
-        <w:t>mejoras</w:t>
-      </w:r>
-      <w:r>
-        <w:rPr>
-          <w:rFonts w:ascii="Arial" w:hAnsi="Arial" w:cs="Arial"/>
-          <w:sz w:val="24"/>
-          <w:szCs w:val="24"/>
-        </w:rPr>
-        <w:t xml:space="preserve"> y aplicarlas en la Universidad de Nariño?</w:t>
-      </w:r>
-    </w:p>
-    <w:p>
-      <w:pPr>
-        <w:pStyle w:val="Prrafodelista"/>
-        <w:ind w:left="1440"/>
-        <w:jc w:val="both"/>
-        <w:rPr>
-          <w:rFonts w:ascii="Arial" w:hAnsi="Arial" w:cs="Arial"/>
-          <w:sz w:val="24"/>
-          <w:szCs w:val="24"/>
-        </w:rPr>
-      </w:pPr>
-    </w:p>
-    <w:p>
-      <w:pPr>
-        <w:pStyle w:val="Prrafodelista"/>
-        <w:ind w:left="1440"/>
-        <w:jc w:val="both"/>
-        <w:rPr>
-          <w:rFonts w:ascii="Arial" w:hAnsi="Arial" w:cs="Arial"/>
-          <w:sz w:val="24"/>
-          <w:szCs w:val="24"/>
-        </w:rPr>
-      </w:pPr>
-      <w:r>
-        <w:rPr>
-          <w:rFonts w:ascii="Arial" w:hAnsi="Arial" w:cs="Arial"/>
-          <w:sz w:val="24"/>
-          <w:szCs w:val="24"/>
-        </w:rPr>
-        <w:lastRenderedPageBreak/>
-        <w:t>¿Cuál es el nivel de satisfacción de la comunidad universitaria de la Universidad de Nariño con las herramientas de acceso a la información de las que disponen?</w:t>
       </w:r>
     </w:p>
     <w:p>
@@ -3701,7 +4346,6 @@
         <w:jc w:val="both"/>
         <w:rPr>
           <w:rFonts w:ascii="Arial" w:hAnsi="Arial" w:cs="Arial"/>
-          <w:color w:val="FF0000"/>
           <w:sz w:val="24"/>
           <w:szCs w:val="24"/>
         </w:rPr>
@@ -3715,11 +4359,18 @@
         <w:jc w:val="both"/>
         <w:rPr>
           <w:rFonts w:ascii="Arial" w:hAnsi="Arial" w:cs="Arial"/>
-          <w:color w:val="FF0000"/>
-          <w:sz w:val="24"/>
-          <w:szCs w:val="24"/>
-        </w:rPr>
-      </w:pPr>
+          <w:sz w:val="24"/>
+          <w:szCs w:val="24"/>
+        </w:rPr>
+      </w:pPr>
+      <w:r>
+        <w:rPr>
+          <w:rFonts w:ascii="Arial" w:hAnsi="Arial" w:cs="Arial"/>
+          <w:sz w:val="24"/>
+          <w:szCs w:val="24"/>
+        </w:rPr>
+        <w:t>¿Cómo contribuir en el proceso de acceso a la información en la Universidad de Nariño?</w:t>
+      </w:r>
     </w:p>
     <w:p>
       <w:pPr>
@@ -3729,7 +4380,6 @@
         <w:jc w:val="both"/>
         <w:rPr>
           <w:rFonts w:ascii="Arial" w:hAnsi="Arial" w:cs="Arial"/>
-          <w:color w:val="FF0000"/>
           <w:sz w:val="24"/>
           <w:szCs w:val="24"/>
         </w:rPr>
@@ -3748,6 +4398,15 @@
           <w:szCs w:val="24"/>
         </w:rPr>
       </w:pPr>
+      <w:r>
+        <w:rPr>
+          <w:rFonts w:ascii="Arial" w:hAnsi="Arial" w:cs="Arial"/>
+          <w:sz w:val="24"/>
+          <w:szCs w:val="24"/>
+        </w:rPr>
+        <w:lastRenderedPageBreak/>
+        <w:t>¿Cómo evaluar el nivel de satisfacción de la comunidad universitaria con el funcionamiento del aplicativo y los módulos implementados?</w:t>
+      </w:r>
     </w:p>
     <w:p>
       <w:pPr>
@@ -4178,7 +4837,79 @@
           <w:sz w:val="24"/>
           <w:szCs w:val="24"/>
         </w:rPr>
-        <w:t xml:space="preserve">Así, llegada esta transición de eras tecnológicas, los </w:t>
+        <w:t>Así, llegada esta transición de eras tecnológicas, los ordenadores de escritorio e incluso portátiles han sido desplazados a un tipo de trabajo má</w:t>
+      </w:r>
+      <w:r>
+        <w:rPr>
+          <w:rFonts w:ascii="Arial" w:hAnsi="Arial" w:cs="Arial"/>
+          <w:sz w:val="24"/>
+          <w:szCs w:val="24"/>
+        </w:rPr>
+        <w:t>s específico</w:t>
+      </w:r>
+      <w:r>
+        <w:rPr>
+          <w:rFonts w:ascii="Arial" w:hAnsi="Arial" w:cs="Arial"/>
+          <w:sz w:val="24"/>
+          <w:szCs w:val="24"/>
+        </w:rPr>
+        <w:t xml:space="preserve">, </w:t>
+      </w:r>
+      <w:r>
+        <w:rPr>
+          <w:rFonts w:ascii="Arial" w:hAnsi="Arial" w:cs="Arial"/>
+          <w:sz w:val="24"/>
+          <w:szCs w:val="24"/>
+        </w:rPr>
+        <w:t xml:space="preserve">labores pesadas </w:t>
+      </w:r>
+      <w:r>
+        <w:rPr>
+          <w:rFonts w:ascii="Arial" w:hAnsi="Arial" w:cs="Arial"/>
+          <w:sz w:val="24"/>
+          <w:szCs w:val="24"/>
+        </w:rPr>
+        <w:t>donde se necesite un procesamiento</w:t>
+      </w:r>
+      <w:r>
+        <w:rPr>
+          <w:rFonts w:ascii="Arial" w:hAnsi="Arial" w:cs="Arial"/>
+          <w:sz w:val="24"/>
+          <w:szCs w:val="24"/>
+        </w:rPr>
+        <w:t xml:space="preserve"> significativo</w:t>
+      </w:r>
+      <w:r>
+        <w:rPr>
+          <w:rFonts w:ascii="Arial" w:hAnsi="Arial" w:cs="Arial"/>
+          <w:sz w:val="24"/>
+          <w:szCs w:val="24"/>
+        </w:rPr>
+        <w:t xml:space="preserve">, dejando el espacio de las necesidades comunes </w:t>
+      </w:r>
+      <w:r>
+        <w:rPr>
+          <w:rFonts w:ascii="Arial" w:hAnsi="Arial" w:cs="Arial"/>
+          <w:sz w:val="24"/>
+          <w:szCs w:val="24"/>
+        </w:rPr>
+        <w:t>a los dispositivos móviles</w:t>
+      </w:r>
+      <w:r>
+        <w:rPr>
+          <w:rFonts w:ascii="Arial" w:hAnsi="Arial" w:cs="Arial"/>
+          <w:sz w:val="24"/>
+          <w:szCs w:val="24"/>
+        </w:rPr>
+        <w:t xml:space="preserve">, </w:t>
+      </w:r>
+      <w:r>
+        <w:rPr>
+          <w:rFonts w:ascii="Arial" w:hAnsi="Arial" w:cs="Arial"/>
+          <w:sz w:val="24"/>
+          <w:szCs w:val="24"/>
+        </w:rPr>
+        <w:t xml:space="preserve">como revisar redes sociales, consumir y generar </w:t>
       </w:r>
       <w:r>
         <w:rPr>
@@ -4187,79 +4918,7 @@
           <w:szCs w:val="24"/>
         </w:rPr>
         <w:lastRenderedPageBreak/>
-        <w:t>ordenadores de escritorio e incluso portátiles han sido desplazados a un tipo de trabajo má</w:t>
-      </w:r>
-      <w:r>
-        <w:rPr>
-          <w:rFonts w:ascii="Arial" w:hAnsi="Arial" w:cs="Arial"/>
-          <w:sz w:val="24"/>
-          <w:szCs w:val="24"/>
-        </w:rPr>
-        <w:t>s específico</w:t>
-      </w:r>
-      <w:r>
-        <w:rPr>
-          <w:rFonts w:ascii="Arial" w:hAnsi="Arial" w:cs="Arial"/>
-          <w:sz w:val="24"/>
-          <w:szCs w:val="24"/>
-        </w:rPr>
-        <w:t xml:space="preserve">, </w:t>
-      </w:r>
-      <w:r>
-        <w:rPr>
-          <w:rFonts w:ascii="Arial" w:hAnsi="Arial" w:cs="Arial"/>
-          <w:sz w:val="24"/>
-          <w:szCs w:val="24"/>
-        </w:rPr>
-        <w:t xml:space="preserve">labores pesadas </w:t>
-      </w:r>
-      <w:r>
-        <w:rPr>
-          <w:rFonts w:ascii="Arial" w:hAnsi="Arial" w:cs="Arial"/>
-          <w:sz w:val="24"/>
-          <w:szCs w:val="24"/>
-        </w:rPr>
-        <w:t>donde se necesite un procesamiento</w:t>
-      </w:r>
-      <w:r>
-        <w:rPr>
-          <w:rFonts w:ascii="Arial" w:hAnsi="Arial" w:cs="Arial"/>
-          <w:sz w:val="24"/>
-          <w:szCs w:val="24"/>
-        </w:rPr>
-        <w:t xml:space="preserve"> significativo</w:t>
-      </w:r>
-      <w:r>
-        <w:rPr>
-          <w:rFonts w:ascii="Arial" w:hAnsi="Arial" w:cs="Arial"/>
-          <w:sz w:val="24"/>
-          <w:szCs w:val="24"/>
-        </w:rPr>
-        <w:t xml:space="preserve">, dejando el espacio de las necesidades comunes </w:t>
-      </w:r>
-      <w:r>
-        <w:rPr>
-          <w:rFonts w:ascii="Arial" w:hAnsi="Arial" w:cs="Arial"/>
-          <w:sz w:val="24"/>
-          <w:szCs w:val="24"/>
-        </w:rPr>
-        <w:t>a los dispositivos móviles</w:t>
-      </w:r>
-      <w:r>
-        <w:rPr>
-          <w:rFonts w:ascii="Arial" w:hAnsi="Arial" w:cs="Arial"/>
-          <w:sz w:val="24"/>
-          <w:szCs w:val="24"/>
-        </w:rPr>
-        <w:t xml:space="preserve">, </w:t>
-      </w:r>
-      <w:r>
-        <w:rPr>
-          <w:rFonts w:ascii="Arial" w:hAnsi="Arial" w:cs="Arial"/>
-          <w:sz w:val="24"/>
-          <w:szCs w:val="24"/>
-        </w:rPr>
-        <w:t>como revisar redes sociales, consumir y generar información, escuch</w:t>
+        <w:t>información, escuch</w:t>
       </w:r>
       <w:r>
         <w:rPr>
@@ -4539,7 +5198,16 @@
           <w:sz w:val="24"/>
           <w:szCs w:val="24"/>
         </w:rPr>
-        <w:t>Sin embargo, en el caso de la Universidad de Nariño, la carencia de elementos que permitan la gestión de la información en dispositivos móviles, supone un problema para buena parte de la comunidad, que, muchas veces, se ve obligada a pagar servicios adicionales dentro de la universidad pa</w:t>
+        <w:t xml:space="preserve">Sin embargo, en el caso de la Universidad de Nariño, la carencia de elementos que permitan la gestión de la información en dispositivos móviles, supone un problema para buena parte de la comunidad, que, muchas veces, </w:t>
+      </w:r>
+      <w:r>
+        <w:rPr>
+          <w:rFonts w:ascii="Arial" w:hAnsi="Arial" w:cs="Arial"/>
+          <w:sz w:val="24"/>
+          <w:szCs w:val="24"/>
+        </w:rPr>
+        <w:lastRenderedPageBreak/>
+        <w:t>se ve obligada a pagar servicios adicionales dentro de la universidad pa</w:t>
       </w:r>
       <w:r>
         <w:rPr>
@@ -5123,7 +5791,127 @@
           <w:sz w:val="24"/>
           <w:szCs w:val="24"/>
         </w:rPr>
-        <w:t xml:space="preserve"> en el ámbito del acceso a los servicios </w:t>
+        <w:t xml:space="preserve"> en el ámbito del acceso a los servicios institucionales</w:t>
+      </w:r>
+      <w:r>
+        <w:rPr>
+          <w:rFonts w:ascii="Arial" w:hAnsi="Arial" w:cs="Arial"/>
+          <w:sz w:val="24"/>
+          <w:szCs w:val="24"/>
+        </w:rPr>
+        <w:t>,</w:t>
+      </w:r>
+      <w:r>
+        <w:rPr>
+          <w:rFonts w:ascii="Arial" w:hAnsi="Arial" w:cs="Arial"/>
+          <w:sz w:val="24"/>
+          <w:szCs w:val="24"/>
+        </w:rPr>
+        <w:t xml:space="preserve"> </w:t>
+      </w:r>
+      <w:r>
+        <w:rPr>
+          <w:rFonts w:ascii="Arial" w:hAnsi="Arial" w:cs="Arial"/>
+          <w:sz w:val="24"/>
+          <w:szCs w:val="24"/>
+        </w:rPr>
+        <w:t xml:space="preserve">se </w:t>
+      </w:r>
+      <w:r>
+        <w:rPr>
+          <w:rFonts w:ascii="Arial" w:hAnsi="Arial" w:cs="Arial"/>
+          <w:sz w:val="24"/>
+          <w:szCs w:val="24"/>
+        </w:rPr>
+        <w:t>ha</w:t>
+      </w:r>
+      <w:r>
+        <w:rPr>
+          <w:rFonts w:ascii="Arial" w:hAnsi="Arial" w:cs="Arial"/>
+          <w:sz w:val="24"/>
+          <w:szCs w:val="24"/>
+        </w:rPr>
+        <w:t>ce</w:t>
+      </w:r>
+      <w:r>
+        <w:rPr>
+          <w:rFonts w:ascii="Arial" w:hAnsi="Arial" w:cs="Arial"/>
+          <w:sz w:val="24"/>
+          <w:szCs w:val="24"/>
+        </w:rPr>
+        <w:t xml:space="preserve"> indispensable</w:t>
+      </w:r>
+      <w:r>
+        <w:rPr>
+          <w:rFonts w:ascii="Arial" w:hAnsi="Arial" w:cs="Arial"/>
+          <w:sz w:val="24"/>
+          <w:szCs w:val="24"/>
+        </w:rPr>
+        <w:t xml:space="preserve"> </w:t>
+      </w:r>
+      <w:r>
+        <w:rPr>
+          <w:rFonts w:ascii="Arial" w:hAnsi="Arial" w:cs="Arial"/>
+          <w:sz w:val="24"/>
+          <w:szCs w:val="24"/>
+        </w:rPr>
+        <w:t>evaluar</w:t>
+      </w:r>
+      <w:r>
+        <w:rPr>
+          <w:rFonts w:ascii="Arial" w:hAnsi="Arial" w:cs="Arial"/>
+          <w:sz w:val="24"/>
+          <w:szCs w:val="24"/>
+        </w:rPr>
+        <w:t xml:space="preserve"> </w:t>
+      </w:r>
+      <w:r>
+        <w:rPr>
+          <w:rFonts w:ascii="Arial" w:hAnsi="Arial" w:cs="Arial"/>
+          <w:sz w:val="24"/>
+          <w:szCs w:val="24"/>
+        </w:rPr>
+        <w:t xml:space="preserve">la respuesta y nivel de conformidad de </w:t>
+      </w:r>
+      <w:r>
+        <w:rPr>
+          <w:rFonts w:ascii="Arial" w:hAnsi="Arial" w:cs="Arial"/>
+          <w:sz w:val="24"/>
+          <w:szCs w:val="24"/>
+        </w:rPr>
+        <w:t xml:space="preserve">los usuarios </w:t>
+      </w:r>
+      <w:r>
+        <w:rPr>
+          <w:rFonts w:ascii="Arial" w:hAnsi="Arial" w:cs="Arial"/>
+          <w:sz w:val="24"/>
+          <w:szCs w:val="24"/>
+        </w:rPr>
+        <w:t xml:space="preserve">ante el aplicativo propuesto, validando el </w:t>
+      </w:r>
+      <w:r>
+        <w:rPr>
+          <w:rFonts w:ascii="Arial" w:hAnsi="Arial" w:cs="Arial"/>
+          <w:sz w:val="24"/>
+          <w:szCs w:val="24"/>
+        </w:rPr>
+        <w:t>funcionamiento de los módulos implementados dentro del aplicativo en un entorno de pruebas</w:t>
+      </w:r>
+      <w:r>
+        <w:rPr>
+          <w:rFonts w:ascii="Arial" w:hAnsi="Arial" w:cs="Arial"/>
+          <w:sz w:val="24"/>
+          <w:szCs w:val="24"/>
+        </w:rPr>
+        <w:t>, para analizar su desempeño</w:t>
+      </w:r>
+      <w:r>
+        <w:rPr>
+          <w:rFonts w:ascii="Arial" w:hAnsi="Arial" w:cs="Arial"/>
+          <w:sz w:val="24"/>
+          <w:szCs w:val="24"/>
+        </w:rPr>
+        <w:t xml:space="preserve"> y pertinencia a la hora de </w:t>
       </w:r>
       <w:r>
         <w:rPr>
@@ -5132,127 +5920,7 @@
           <w:szCs w:val="24"/>
         </w:rPr>
         <w:lastRenderedPageBreak/>
-        <w:t>institucionales</w:t>
-      </w:r>
-      <w:r>
-        <w:rPr>
-          <w:rFonts w:ascii="Arial" w:hAnsi="Arial" w:cs="Arial"/>
-          <w:sz w:val="24"/>
-          <w:szCs w:val="24"/>
-        </w:rPr>
-        <w:t>,</w:t>
-      </w:r>
-      <w:r>
-        <w:rPr>
-          <w:rFonts w:ascii="Arial" w:hAnsi="Arial" w:cs="Arial"/>
-          <w:sz w:val="24"/>
-          <w:szCs w:val="24"/>
-        </w:rPr>
-        <w:t xml:space="preserve"> </w:t>
-      </w:r>
-      <w:r>
-        <w:rPr>
-          <w:rFonts w:ascii="Arial" w:hAnsi="Arial" w:cs="Arial"/>
-          <w:sz w:val="24"/>
-          <w:szCs w:val="24"/>
-        </w:rPr>
-        <w:t xml:space="preserve">se </w:t>
-      </w:r>
-      <w:r>
-        <w:rPr>
-          <w:rFonts w:ascii="Arial" w:hAnsi="Arial" w:cs="Arial"/>
-          <w:sz w:val="24"/>
-          <w:szCs w:val="24"/>
-        </w:rPr>
-        <w:t>ha</w:t>
-      </w:r>
-      <w:r>
-        <w:rPr>
-          <w:rFonts w:ascii="Arial" w:hAnsi="Arial" w:cs="Arial"/>
-          <w:sz w:val="24"/>
-          <w:szCs w:val="24"/>
-        </w:rPr>
-        <w:t>ce</w:t>
-      </w:r>
-      <w:r>
-        <w:rPr>
-          <w:rFonts w:ascii="Arial" w:hAnsi="Arial" w:cs="Arial"/>
-          <w:sz w:val="24"/>
-          <w:szCs w:val="24"/>
-        </w:rPr>
-        <w:t xml:space="preserve"> indispensable</w:t>
-      </w:r>
-      <w:r>
-        <w:rPr>
-          <w:rFonts w:ascii="Arial" w:hAnsi="Arial" w:cs="Arial"/>
-          <w:sz w:val="24"/>
-          <w:szCs w:val="24"/>
-        </w:rPr>
-        <w:t xml:space="preserve"> </w:t>
-      </w:r>
-      <w:r>
-        <w:rPr>
-          <w:rFonts w:ascii="Arial" w:hAnsi="Arial" w:cs="Arial"/>
-          <w:sz w:val="24"/>
-          <w:szCs w:val="24"/>
-        </w:rPr>
-        <w:t>evaluar</w:t>
-      </w:r>
-      <w:r>
-        <w:rPr>
-          <w:rFonts w:ascii="Arial" w:hAnsi="Arial" w:cs="Arial"/>
-          <w:sz w:val="24"/>
-          <w:szCs w:val="24"/>
-        </w:rPr>
-        <w:t xml:space="preserve"> </w:t>
-      </w:r>
-      <w:r>
-        <w:rPr>
-          <w:rFonts w:ascii="Arial" w:hAnsi="Arial" w:cs="Arial"/>
-          <w:sz w:val="24"/>
-          <w:szCs w:val="24"/>
-        </w:rPr>
-        <w:t xml:space="preserve">la respuesta y nivel de conformidad de </w:t>
-      </w:r>
-      <w:r>
-        <w:rPr>
-          <w:rFonts w:ascii="Arial" w:hAnsi="Arial" w:cs="Arial"/>
-          <w:sz w:val="24"/>
-          <w:szCs w:val="24"/>
-        </w:rPr>
-        <w:t xml:space="preserve">los usuarios </w:t>
-      </w:r>
-      <w:r>
-        <w:rPr>
-          <w:rFonts w:ascii="Arial" w:hAnsi="Arial" w:cs="Arial"/>
-          <w:sz w:val="24"/>
-          <w:szCs w:val="24"/>
-        </w:rPr>
-        <w:t xml:space="preserve">ante el aplicativo propuesto, validando el </w:t>
-      </w:r>
-      <w:r>
-        <w:rPr>
-          <w:rFonts w:ascii="Arial" w:hAnsi="Arial" w:cs="Arial"/>
-          <w:sz w:val="24"/>
-          <w:szCs w:val="24"/>
-        </w:rPr>
-        <w:t>funcionamiento de los módulos implementados dentro del aplicativo en un entorno de pruebas</w:t>
-      </w:r>
-      <w:r>
-        <w:rPr>
-          <w:rFonts w:ascii="Arial" w:hAnsi="Arial" w:cs="Arial"/>
-          <w:sz w:val="24"/>
-          <w:szCs w:val="24"/>
-        </w:rPr>
-        <w:t>, para analizar su desempeño</w:t>
-      </w:r>
-      <w:r>
-        <w:rPr>
-          <w:rFonts w:ascii="Arial" w:hAnsi="Arial" w:cs="Arial"/>
-          <w:sz w:val="24"/>
-          <w:szCs w:val="24"/>
-        </w:rPr>
-        <w:t xml:space="preserve"> y pertinencia a la hora de reso</w:t>
+        <w:t>reso</w:t>
       </w:r>
       <w:r>
         <w:rPr>
@@ -5350,6 +6018,530 @@
         </w:rPr>
         <w:t>Antecedentes</w:t>
       </w:r>
+    </w:p>
+    <w:p>
+      <w:pPr>
+        <w:pStyle w:val="Prrafodelista"/>
+        <w:spacing w:line="360" w:lineRule="auto"/>
+        <w:jc w:val="both"/>
+        <w:rPr>
+          <w:rFonts w:ascii="Arial" w:hAnsi="Arial" w:cs="Arial"/>
+          <w:sz w:val="24"/>
+          <w:szCs w:val="24"/>
+        </w:rPr>
+      </w:pPr>
+      <w:r>
+        <w:rPr>
+          <w:rFonts w:ascii="Arial" w:hAnsi="Arial" w:cs="Arial"/>
+          <w:sz w:val="24"/>
+          <w:szCs w:val="24"/>
+        </w:rPr>
+        <w:t>Referencia regional</w:t>
+      </w:r>
+    </w:p>
+    <w:tbl>
+      <w:tblPr>
+        <w:tblW w:w="0" w:type="auto"/>
+        <w:tblInd w:w="620" w:type="dxa"/>
+        <w:tblBorders>
+          <w:top w:val="single" w:sz="4" w:space="0" w:color="auto"/>
+          <w:left w:val="single" w:sz="4" w:space="0" w:color="auto"/>
+          <w:bottom w:val="single" w:sz="4" w:space="0" w:color="auto"/>
+          <w:right w:val="single" w:sz="4" w:space="0" w:color="auto"/>
+          <w:insideH w:val="single" w:sz="4" w:space="0" w:color="auto"/>
+          <w:insideV w:val="single" w:sz="4" w:space="0" w:color="auto"/>
+        </w:tblBorders>
+        <w:tblCellMar>
+          <w:left w:w="70" w:type="dxa"/>
+          <w:right w:w="70" w:type="dxa"/>
+        </w:tblCellMar>
+        <w:tblLook w:val="0000" w:firstRow="0" w:lastRow="0" w:firstColumn="0" w:lastColumn="0" w:noHBand="0" w:noVBand="0"/>
+      </w:tblPr>
+      <w:tblGrid>
+        <w:gridCol w:w="1846"/>
+        <w:gridCol w:w="6362"/>
+      </w:tblGrid>
+      <w:tr>
+        <w:trPr>
+          <w:trHeight w:val="404"/>
+        </w:trPr>
+        <w:tc>
+          <w:tcPr>
+            <w:tcW w:w="1846" w:type="dxa"/>
+          </w:tcPr>
+          <w:p>
+            <w:pPr>
+              <w:spacing w:before="240" w:after="0" w:line="360" w:lineRule="auto"/>
+              <w:jc w:val="center"/>
+              <w:rPr>
+                <w:rFonts w:ascii="Arial" w:hAnsi="Arial" w:cs="Arial"/>
+                <w:sz w:val="24"/>
+                <w:szCs w:val="24"/>
+              </w:rPr>
+            </w:pPr>
+            <w:r>
+              <w:rPr>
+                <w:rFonts w:ascii="Arial" w:hAnsi="Arial" w:cs="Arial"/>
+                <w:sz w:val="24"/>
+                <w:szCs w:val="24"/>
+              </w:rPr>
+              <w:t>Titulo antecedente</w:t>
+            </w:r>
+          </w:p>
+        </w:tc>
+        <w:tc>
+          <w:tcPr>
+            <w:tcW w:w="6362" w:type="dxa"/>
+          </w:tcPr>
+          <w:p>
+            <w:pPr>
+              <w:spacing w:line="360" w:lineRule="auto"/>
+              <w:jc w:val="both"/>
+              <w:rPr>
+                <w:rFonts w:ascii="Arial" w:hAnsi="Arial" w:cs="Arial"/>
+                <w:sz w:val="24"/>
+                <w:szCs w:val="24"/>
+              </w:rPr>
+            </w:pPr>
+            <w:r>
+              <w:rPr>
+                <w:rFonts w:ascii="Arial" w:hAnsi="Arial" w:cs="Arial"/>
+                <w:sz w:val="24"/>
+                <w:szCs w:val="24"/>
+              </w:rPr>
+              <w:t>ARQUITECTURA ORIENTADA A SERVICIOS PARA CLIENTES MÓVILES CON ANDROID</w:t>
+            </w:r>
+          </w:p>
+        </w:tc>
+      </w:tr>
+      <w:tr>
+        <w:trPr>
+          <w:trHeight w:val="404"/>
+        </w:trPr>
+        <w:tc>
+          <w:tcPr>
+            <w:tcW w:w="1846" w:type="dxa"/>
+          </w:tcPr>
+          <w:p>
+            <w:pPr>
+              <w:spacing w:before="240" w:after="0" w:line="360" w:lineRule="auto"/>
+              <w:jc w:val="center"/>
+              <w:rPr>
+                <w:rFonts w:ascii="Arial" w:hAnsi="Arial" w:cs="Arial"/>
+                <w:sz w:val="24"/>
+                <w:szCs w:val="24"/>
+              </w:rPr>
+            </w:pPr>
+            <w:proofErr w:type="spellStart"/>
+            <w:r>
+              <w:rPr>
+                <w:rFonts w:ascii="Arial" w:hAnsi="Arial" w:cs="Arial"/>
+                <w:sz w:val="24"/>
+                <w:szCs w:val="24"/>
+              </w:rPr>
+              <w:t>Institucion</w:t>
+            </w:r>
+            <w:proofErr w:type="spellEnd"/>
+          </w:p>
+        </w:tc>
+        <w:tc>
+          <w:tcPr>
+            <w:tcW w:w="6362" w:type="dxa"/>
+          </w:tcPr>
+          <w:p>
+            <w:pPr>
+              <w:spacing w:before="240" w:line="360" w:lineRule="auto"/>
+              <w:jc w:val="center"/>
+              <w:rPr>
+                <w:rFonts w:ascii="Arial" w:hAnsi="Arial" w:cs="Arial"/>
+                <w:sz w:val="24"/>
+                <w:szCs w:val="24"/>
+              </w:rPr>
+            </w:pPr>
+            <w:r>
+              <w:rPr>
+                <w:rFonts w:ascii="Arial" w:hAnsi="Arial" w:cs="Arial"/>
+                <w:sz w:val="24"/>
+                <w:szCs w:val="24"/>
+              </w:rPr>
+              <w:t>UNIVERSIDAD MARIANA</w:t>
+            </w:r>
+          </w:p>
+        </w:tc>
+      </w:tr>
+      <w:tr>
+        <w:trPr>
+          <w:trHeight w:val="404"/>
+        </w:trPr>
+        <w:tc>
+          <w:tcPr>
+            <w:tcW w:w="1846" w:type="dxa"/>
+          </w:tcPr>
+          <w:p>
+            <w:pPr>
+              <w:spacing w:after="0" w:line="360" w:lineRule="auto"/>
+              <w:jc w:val="center"/>
+              <w:rPr>
+                <w:rFonts w:ascii="Arial" w:hAnsi="Arial" w:cs="Arial"/>
+                <w:sz w:val="24"/>
+                <w:szCs w:val="24"/>
+              </w:rPr>
+            </w:pPr>
+            <w:r>
+              <w:rPr>
+                <w:rFonts w:ascii="Arial" w:hAnsi="Arial" w:cs="Arial"/>
+                <w:sz w:val="24"/>
+                <w:szCs w:val="24"/>
+              </w:rPr>
+              <w:t>Año 2017</w:t>
+            </w:r>
+          </w:p>
+        </w:tc>
+        <w:tc>
+          <w:tcPr>
+            <w:tcW w:w="6362" w:type="dxa"/>
+          </w:tcPr>
+          <w:p>
+            <w:pPr>
+              <w:spacing w:line="360" w:lineRule="auto"/>
+              <w:jc w:val="both"/>
+              <w:rPr>
+                <w:rFonts w:ascii="Arial" w:hAnsi="Arial" w:cs="Arial"/>
+                <w:sz w:val="24"/>
+                <w:szCs w:val="24"/>
+                <w:lang w:val="en-US"/>
+              </w:rPr>
+            </w:pPr>
+            <w:r>
+              <w:t>…</w:t>
+            </w:r>
+            <w:hyperlink r:id="rId8" w:history="1"/>
+          </w:p>
+        </w:tc>
+      </w:tr>
+      <w:tr>
+        <w:trPr>
+          <w:trHeight w:val="387"/>
+        </w:trPr>
+        <w:tc>
+          <w:tcPr>
+            <w:tcW w:w="8208" w:type="dxa"/>
+            <w:gridSpan w:val="2"/>
+          </w:tcPr>
+          <w:p>
+            <w:pPr>
+              <w:spacing w:before="240" w:line="360" w:lineRule="auto"/>
+              <w:jc w:val="center"/>
+              <w:rPr>
+                <w:rFonts w:ascii="Arial" w:hAnsi="Arial" w:cs="Arial"/>
+                <w:sz w:val="24"/>
+                <w:szCs w:val="24"/>
+              </w:rPr>
+            </w:pPr>
+            <w:bookmarkStart w:id="2" w:name="_GoBack"/>
+            <w:r>
+              <w:rPr>
+                <w:rFonts w:ascii="Arial" w:hAnsi="Arial" w:cs="Arial"/>
+                <w:sz w:val="24"/>
+                <w:szCs w:val="24"/>
+              </w:rPr>
+              <w:t>RESUMEN</w:t>
+            </w:r>
+          </w:p>
+        </w:tc>
+      </w:tr>
+      <w:bookmarkEnd w:id="2"/>
+      <w:tr>
+        <w:trPr>
+          <w:trHeight w:val="3631"/>
+        </w:trPr>
+        <w:tc>
+          <w:tcPr>
+            <w:tcW w:w="8208" w:type="dxa"/>
+            <w:gridSpan w:val="2"/>
+          </w:tcPr>
+          <w:p>
+            <w:pPr>
+              <w:spacing w:line="360" w:lineRule="auto"/>
+              <w:jc w:val="both"/>
+              <w:rPr>
+                <w:rFonts w:ascii="Arial" w:hAnsi="Arial" w:cs="Arial"/>
+                <w:sz w:val="24"/>
+                <w:szCs w:val="24"/>
+              </w:rPr>
+            </w:pPr>
+            <w:r>
+              <w:rPr>
+                <w:rFonts w:ascii="Arial" w:hAnsi="Arial" w:cs="Arial"/>
+                <w:sz w:val="24"/>
+                <w:szCs w:val="24"/>
+              </w:rPr>
+              <w:t>“</w:t>
+            </w:r>
+            <w:r>
+              <w:rPr>
+                <w:rStyle w:val="fontstyle01"/>
+                <w:rFonts w:ascii="Arial" w:hAnsi="Arial" w:cs="Arial"/>
+              </w:rPr>
+              <w:t xml:space="preserve">La solución se encuentra dividida en 2 secciones, la primera consiste en un aplicativo web que permite al administrador gestionar la información que desea bridar a sus usuarios, desarrollado en Python 3.6 con el </w:t>
+            </w:r>
+            <w:proofErr w:type="spellStart"/>
+            <w:r>
+              <w:rPr>
+                <w:rStyle w:val="fontstyle01"/>
+                <w:rFonts w:ascii="Arial" w:hAnsi="Arial" w:cs="Arial"/>
+              </w:rPr>
+              <w:t>framework</w:t>
+            </w:r>
+            <w:proofErr w:type="spellEnd"/>
+            <w:r>
+              <w:rPr>
+                <w:rStyle w:val="fontstyle01"/>
+                <w:rFonts w:ascii="Arial" w:hAnsi="Arial" w:cs="Arial"/>
+              </w:rPr>
+              <w:t xml:space="preserve"> Django, el aplicativo web permite al administrador seleccionar entre los principales gestores de base de datos </w:t>
+            </w:r>
+            <w:proofErr w:type="spellStart"/>
+            <w:r>
+              <w:rPr>
+                <w:rStyle w:val="fontstyle01"/>
+                <w:rFonts w:ascii="Arial" w:hAnsi="Arial" w:cs="Arial"/>
+              </w:rPr>
+              <w:t>PostgreSQL</w:t>
+            </w:r>
+            <w:proofErr w:type="spellEnd"/>
+            <w:r>
+              <w:rPr>
+                <w:rStyle w:val="fontstyle01"/>
+                <w:rFonts w:ascii="Arial" w:hAnsi="Arial" w:cs="Arial"/>
+              </w:rPr>
+              <w:t xml:space="preserve">, </w:t>
+            </w:r>
+            <w:proofErr w:type="spellStart"/>
+            <w:r>
+              <w:rPr>
+                <w:rStyle w:val="fontstyle01"/>
+                <w:rFonts w:ascii="Arial" w:hAnsi="Arial" w:cs="Arial"/>
+              </w:rPr>
+              <w:t>MySQL</w:t>
+            </w:r>
+            <w:proofErr w:type="spellEnd"/>
+            <w:r>
+              <w:rPr>
+                <w:rStyle w:val="fontstyle01"/>
+                <w:rFonts w:ascii="Arial" w:hAnsi="Arial" w:cs="Arial"/>
+              </w:rPr>
+              <w:t xml:space="preserve"> u Oracle</w:t>
+            </w:r>
+            <w:r>
+              <w:rPr>
+                <w:rStyle w:val="fontstyle01"/>
+                <w:rFonts w:ascii="Arial" w:hAnsi="Arial" w:cs="Arial"/>
+              </w:rPr>
+              <w:t xml:space="preserve">, una vez seleccionada la información y el motor de la base de datos, se le presenta al usuario </w:t>
+            </w:r>
+            <w:proofErr w:type="spellStart"/>
+            <w:r>
+              <w:rPr>
+                <w:rStyle w:val="fontstyle01"/>
+                <w:rFonts w:ascii="Arial" w:hAnsi="Arial" w:cs="Arial"/>
+              </w:rPr>
+              <w:t>mediente</w:t>
+            </w:r>
+            <w:proofErr w:type="spellEnd"/>
+            <w:r>
+              <w:rPr>
+                <w:rStyle w:val="fontstyle01"/>
+                <w:rFonts w:ascii="Arial" w:hAnsi="Arial" w:cs="Arial"/>
+              </w:rPr>
+              <w:t xml:space="preserve"> una aplicación móvil llamada </w:t>
+            </w:r>
+            <w:proofErr w:type="spellStart"/>
+            <w:r>
+              <w:rPr>
+                <w:rStyle w:val="fontstyle01"/>
+                <w:rFonts w:ascii="Arial" w:hAnsi="Arial" w:cs="Arial"/>
+              </w:rPr>
+              <w:t>UMovil</w:t>
+            </w:r>
+            <w:proofErr w:type="spellEnd"/>
+            <w:r>
+              <w:rPr>
+                <w:rStyle w:val="fontstyle01"/>
+                <w:rFonts w:ascii="Arial" w:hAnsi="Arial" w:cs="Arial"/>
+              </w:rPr>
+              <w:t>, mediante la cual puede hacer consultas sobre horarios, notas, listado de estudiantes, mapa de la universidad, entre otros servicios.”</w:t>
+            </w:r>
+          </w:p>
+        </w:tc>
+      </w:tr>
+      <w:tr>
+        <w:trPr>
+          <w:trHeight w:val="390"/>
+        </w:trPr>
+        <w:tc>
+          <w:tcPr>
+            <w:tcW w:w="8208" w:type="dxa"/>
+            <w:gridSpan w:val="2"/>
+          </w:tcPr>
+          <w:p>
+            <w:pPr>
+              <w:spacing w:before="240" w:line="360" w:lineRule="auto"/>
+              <w:jc w:val="center"/>
+              <w:rPr>
+                <w:rFonts w:ascii="Arial" w:hAnsi="Arial" w:cs="Arial"/>
+                <w:sz w:val="24"/>
+                <w:szCs w:val="24"/>
+              </w:rPr>
+            </w:pPr>
+            <w:r>
+              <w:rPr>
+                <w:rFonts w:ascii="Arial" w:hAnsi="Arial" w:cs="Arial"/>
+                <w:sz w:val="24"/>
+                <w:szCs w:val="24"/>
+              </w:rPr>
+              <w:t>SIMILITUDES CON LA INVESTIGACIÓN</w:t>
+            </w:r>
+          </w:p>
+        </w:tc>
+      </w:tr>
+      <w:tr>
+        <w:trPr>
+          <w:trHeight w:val="413"/>
+        </w:trPr>
+        <w:tc>
+          <w:tcPr>
+            <w:tcW w:w="8208" w:type="dxa"/>
+            <w:gridSpan w:val="2"/>
+          </w:tcPr>
+          <w:p>
+            <w:pPr>
+              <w:spacing w:line="360" w:lineRule="auto"/>
+              <w:jc w:val="both"/>
+              <w:rPr>
+                <w:rFonts w:ascii="Arial" w:hAnsi="Arial" w:cs="Arial"/>
+                <w:sz w:val="24"/>
+                <w:szCs w:val="24"/>
+              </w:rPr>
+            </w:pPr>
+            <w:r>
+              <w:rPr>
+                <w:rFonts w:ascii="Arial" w:hAnsi="Arial" w:cs="Arial"/>
+                <w:sz w:val="24"/>
+                <w:szCs w:val="24"/>
+              </w:rPr>
+              <w:lastRenderedPageBreak/>
+              <w:t>Tanto esta referencia regional como el presente proyecto tienen como objetivo brindar servicios que contribuyan y faciliten el acceso a la información y servicios institucionales universitarios.</w:t>
+            </w:r>
+          </w:p>
+        </w:tc>
+      </w:tr>
+      <w:tr>
+        <w:trPr>
+          <w:trHeight w:val="413"/>
+        </w:trPr>
+        <w:tc>
+          <w:tcPr>
+            <w:tcW w:w="8208" w:type="dxa"/>
+            <w:gridSpan w:val="2"/>
+          </w:tcPr>
+          <w:p>
+            <w:pPr>
+              <w:spacing w:before="240" w:line="360" w:lineRule="auto"/>
+              <w:jc w:val="center"/>
+              <w:rPr>
+                <w:rFonts w:ascii="Arial" w:hAnsi="Arial" w:cs="Arial"/>
+                <w:sz w:val="24"/>
+                <w:szCs w:val="24"/>
+              </w:rPr>
+            </w:pPr>
+            <w:r>
+              <w:rPr>
+                <w:rFonts w:ascii="Arial" w:hAnsi="Arial" w:cs="Arial"/>
+                <w:sz w:val="24"/>
+                <w:szCs w:val="24"/>
+              </w:rPr>
+              <w:t>DIFERENCIAS CON LA INVESTIGACIÓN</w:t>
+            </w:r>
+          </w:p>
+        </w:tc>
+      </w:tr>
+      <w:tr>
+        <w:trPr>
+          <w:trHeight w:val="413"/>
+        </w:trPr>
+        <w:tc>
+          <w:tcPr>
+            <w:tcW w:w="8208" w:type="dxa"/>
+            <w:gridSpan w:val="2"/>
+          </w:tcPr>
+          <w:p>
+            <w:pPr>
+              <w:spacing w:line="360" w:lineRule="auto"/>
+              <w:jc w:val="both"/>
+              <w:rPr>
+                <w:rFonts w:ascii="Arial" w:hAnsi="Arial" w:cs="Arial"/>
+                <w:sz w:val="24"/>
+                <w:szCs w:val="24"/>
+              </w:rPr>
+            </w:pPr>
+            <w:r>
+              <w:rPr>
+                <w:rFonts w:ascii="Arial" w:hAnsi="Arial" w:cs="Arial"/>
+                <w:sz w:val="24"/>
+                <w:szCs w:val="24"/>
+              </w:rPr>
+              <w:t>La presente referencia regional</w:t>
+            </w:r>
+            <w:r>
+              <w:rPr>
+                <w:rFonts w:ascii="Arial" w:hAnsi="Arial" w:cs="Arial"/>
+                <w:sz w:val="24"/>
+                <w:szCs w:val="24"/>
+              </w:rPr>
+              <w:t xml:space="preserve"> se enfoca en </w:t>
+            </w:r>
+            <w:r>
+              <w:rPr>
+                <w:rFonts w:ascii="Arial" w:hAnsi="Arial" w:cs="Arial"/>
+                <w:sz w:val="24"/>
+                <w:szCs w:val="24"/>
+              </w:rPr>
+              <w:t xml:space="preserve">la creación de un mecanismo de conexión con la base de datos de la universidad, brindando solo algunos servicios en base a esa información, pero sin profundizar en este aspecto. Por el contrario, el propósito de este proyecto es usar como base la aplicación anterior y trabajar más a profundidad en los servicios que se pueden ofrecer a la comunidad universitaria en base a la información a la que se tiene acceso mediante la conexión a las bases de datos </w:t>
+            </w:r>
+            <w:proofErr w:type="spellStart"/>
+            <w:r>
+              <w:rPr>
+                <w:rFonts w:ascii="Arial" w:hAnsi="Arial" w:cs="Arial"/>
+                <w:sz w:val="24"/>
+                <w:szCs w:val="24"/>
+              </w:rPr>
+              <w:t>insititucionales</w:t>
+            </w:r>
+            <w:proofErr w:type="spellEnd"/>
+            <w:r>
+              <w:rPr>
+                <w:rFonts w:ascii="Arial" w:hAnsi="Arial" w:cs="Arial"/>
+                <w:sz w:val="24"/>
+                <w:szCs w:val="24"/>
+              </w:rPr>
+              <w:t>.</w:t>
+            </w:r>
+          </w:p>
+        </w:tc>
+      </w:tr>
+    </w:tbl>
+    <w:p>
+      <w:pPr>
+        <w:pStyle w:val="Prrafodelista"/>
+        <w:spacing w:line="360" w:lineRule="auto"/>
+        <w:jc w:val="both"/>
+        <w:rPr>
+          <w:rFonts w:ascii="Arial" w:hAnsi="Arial" w:cs="Arial"/>
+          <w:sz w:val="24"/>
+          <w:szCs w:val="24"/>
+        </w:rPr>
+      </w:pPr>
     </w:p>
     <w:p>
       <w:pPr>
@@ -5542,7 +6734,7 @@
                 <w:lang w:val="en-US"/>
               </w:rPr>
             </w:pPr>
-            <w:hyperlink r:id="rId8" w:history="1">
+            <w:hyperlink r:id="rId9" w:history="1">
               <w:r>
                 <w:rPr>
                   <w:rStyle w:val="Hipervnculo"/>
@@ -5612,6 +6804,7 @@
                 <w:sz w:val="24"/>
                 <w:szCs w:val="24"/>
               </w:rPr>
+              <w:lastRenderedPageBreak/>
               <w:t>“La falta de información acerca de la localización y disponibilidad de servicios es una causa de problemas de coordinación para actividades académicas. También, los grandes campus universitarios presentan dificultades para la movilización y búsqueda de servicios. De lo anterior, se presenta NUBI una aplicación móvil adaptativa, con el objetivo de atender las necesidades individuales y colectivas de los estudiantes de la Pontificia Universidad Javeriana mediante el aporte comunitario de información y coordinación de grupos.”</w:t>
             </w:r>
           </w:p>
@@ -5642,7 +6835,6 @@
                 <w:sz w:val="24"/>
                 <w:szCs w:val="24"/>
               </w:rPr>
-              <w:lastRenderedPageBreak/>
               <w:t>SIMILITUDES CON LA INVESTIGACIÓN</w:t>
             </w:r>
           </w:p>
@@ -5961,6 +7153,7 @@
                 <w:sz w:val="24"/>
                 <w:szCs w:val="24"/>
               </w:rPr>
+              <w:lastRenderedPageBreak/>
               <w:t>Titulo antecedente</w:t>
             </w:r>
           </w:p>
@@ -6126,21 +7319,15 @@
                 <w:lang w:val="en-US"/>
               </w:rPr>
             </w:pPr>
-            <w:hyperlink r:id="rId9" w:history="1">
+            <w:hyperlink r:id="rId10" w:history="1">
               <w:r>
                 <w:rPr>
                   <w:rStyle w:val="Hipervnculo"/>
                 </w:rPr>
-                <w:t>https://pis1.wikispaces.com/file/view/Presentacion+Fin</w:t>
-              </w:r>
-              <w:r>
-                <w:rPr>
-                  <w:rStyle w:val="Hipervnculo"/>
-                </w:rPr>
-                <w:t>al_Tesis+I.pdf</w:t>
+                <w:t>https://pis1.wikispaces.com/file/view/Presentacion+Final_Tesis+I.pdf</w:t>
               </w:r>
             </w:hyperlink>
-            <w:hyperlink r:id="rId10" w:history="1"/>
+            <w:hyperlink r:id="rId11" w:history="1"/>
           </w:p>
         </w:tc>
       </w:tr>
@@ -6199,7 +7386,6 @@
                 <w:sz w:val="24"/>
                 <w:szCs w:val="24"/>
               </w:rPr>
-              <w:lastRenderedPageBreak/>
               <w:t>“</w:t>
             </w:r>
             <w:r>
@@ -6393,15 +7579,7 @@
                 <w:sz w:val="24"/>
                 <w:szCs w:val="24"/>
               </w:rPr>
-              <w:t>UNIVERSIDAD TECNOLÓGICA DEL PERÚ</w:t>
-            </w:r>
-            <w:r>
-              <w:rPr>
-                <w:rFonts w:ascii="Arial" w:hAnsi="Arial" w:cs="Arial"/>
-                <w:sz w:val="24"/>
-                <w:szCs w:val="24"/>
-              </w:rPr>
-              <w:t xml:space="preserve"> por otra parte, la presente </w:t>
+              <w:t xml:space="preserve">UNIVERSIDAD TECNOLÓGICA DEL PERÚ por otra parte, la presente </w:t>
             </w:r>
             <w:r>
               <w:rPr>
@@ -6425,6 +7603,7 @@
                 <w:sz w:val="24"/>
                 <w:szCs w:val="24"/>
               </w:rPr>
+              <w:lastRenderedPageBreak/>
               <w:t>universitaria</w:t>
             </w:r>
             <w:r>
@@ -6542,7 +7721,6 @@
           <w:sz w:val="24"/>
           <w:szCs w:val="24"/>
         </w:rPr>
-        <w:lastRenderedPageBreak/>
         <w:t xml:space="preserve">La aplicación será desarrollada mediante la metodología de desarrollo en espiral, en su variante para aplicaciones móviles (Mobile </w:t>
       </w:r>
       <w:proofErr w:type="spellStart"/>
@@ -6658,14 +7836,14 @@
         <w:rPr>
           <w:rFonts w:ascii="Arial" w:hAnsi="Arial" w:cs="Arial"/>
         </w:rPr>
-        <w:t xml:space="preserve">“El proceso permite a los desarrolladores de aplicaciones móviles, detallar los criterios de usabilidad de la aplicación, el primer paso es identificar a los usuarios, las tareas y los contextos en los que se utilizará la aplicación móvil, el siguiente paso es dar prioridad a los atributos de usabilidad, identificar qué atributos son los más importantes para la aplicación, y para cada uno definir un conjunto de métricas para verificar el grado en que se cumplen en la aplicación final. El proceso de desarrollo de aplicaciones móviles en espiral contempla cinco (5) iteraciones, para cada una de ellas tres (3) tareas (determinación de requisitos, diseño y prueba) y finaliza cada iteración con la planificación de la siguiente; en la primera iteración se determinan los requisitos del sistema y se identifican usuarios, tareas y contextos en los que se utilizará la aplicación. Luego, se definen y priorizan los atributos de facilidad de uso y se identifican métricas para cada atributo; se dibuja un prototipo de la interfaz de aplicación y se realiza la prueba del prototipo, los desarrolladores podrán utilizar diferentes técnicas de usabilidad para medir el valor de cada atributo. En la segunda iteración el equipo de desarrollo recogerá más datos y requisitos, explorará si hay más usuarios potenciales, </w:t>
+        <w:t xml:space="preserve">“El proceso permite a los desarrolladores de aplicaciones móviles, detallar los criterios de usabilidad de la aplicación, el primer paso es identificar a los usuarios, las tareas y los contextos en los que se utilizará la aplicación móvil, el siguiente paso es dar prioridad a los atributos de usabilidad, identificar qué atributos son los más importantes para la aplicación, y para cada uno definir un conjunto de métricas para verificar el grado en que se cumplen en la aplicación final. El proceso de desarrollo de aplicaciones móviles en espiral contempla cinco (5) iteraciones, para cada una de ellas tres (3) tareas (determinación de requisitos, diseño y prueba) y finaliza cada iteración con </w:t>
       </w:r>
       <w:r>
         <w:rPr>
           <w:rFonts w:ascii="Arial" w:hAnsi="Arial" w:cs="Arial"/>
         </w:rPr>
         <w:lastRenderedPageBreak/>
-        <w:t>tareas y contextos en los que se utilizará la aplicación. A continuación, los atributos de usabilidad se redefinen y son priorizados, como resultado, los desarrolladores alterarán las métricas para acomodar los requisitos añadidos; en el diseño se realiza un prototipo de alta fidelidad de la interfaz y se realizan las pruebas, utilizando técnicas de usabilidad para cada atributo, la calificación se compara con los resultados de la iteración anterior. En la tercera iteración los desarrolladores pueden identificar y priorizar los atributos de usabilidad con mayor claridad utilizando los resultados de la iteración anterior; se desarrolla el diseño de todo el sistema y se realiza la versión alfa con sus respectivas pruebas, el equipo de desarrollo compara los resultados con la calificación de la iteración anterior. En la cuarta iteración los resultados de la iteración anterior son utilizados para identificar y dar prioridad a los atributos de facilidad de uso; se desarrolla la versión beta y se libera para su evaluación por parte del cliente. En la quinta iteración se desarrolla el producto final; se realiza una evaluación de facilidad de uso, la calificación de cada atributo se calcula y se compara con la calificación de la fase anterior. Una alteración en el producto final se realiza sobre la base de los resultados y se libera al producto.”</w:t>
+        <w:t>la planificación de la siguiente; en la primera iteración se determinan los requisitos del sistema y se identifican usuarios, tareas y contextos en los que se utilizará la aplicación. Luego, se definen y priorizan los atributos de facilidad de uso y se identifican métricas para cada atributo; se dibuja un prototipo de la interfaz de aplicación y se realiza la prueba del prototipo, los desarrolladores podrán utilizar diferentes técnicas de usabilidad para medir el valor de cada atributo. En la segunda iteración el equipo de desarrollo recogerá más datos y requisitos, explorará si hay más usuarios potenciales, tareas y contextos en los que se utilizará la aplicación. A continuación, los atributos de usabilidad se redefinen y son priorizados, como resultado, los desarrolladores alterarán las métricas para acomodar los requisitos añadidos; en el diseño se realiza un prototipo de alta fidelidad de la interfaz y se realizan las pruebas, utilizando técnicas de usabilidad para cada atributo, la calificación se compara con los resultados de la iteración anterior. En la tercera iteración los desarrolladores pueden identificar y priorizar los atributos de usabilidad con mayor claridad utilizando los resultados de la iteración anterior; se desarrolla el diseño de todo el sistema y se realiza la versión alfa con sus respectivas pruebas, el equipo de desarrollo compara los resultados con la calificación de la iteración anterior. En la cuarta iteración los resultados de la iteración anterior son utilizados para identificar y dar prioridad a los atributos de facilidad de uso; se desarrolla la versión beta y se libera para su evaluación por parte del cliente. En la quinta iteración se desarrolla el producto final; se realiza una evaluación de facilidad de uso, la calificación de cada atributo se calcula y se compara con la calificación de la fase anterior. Una alteración en el producto final se realiza sobre la base de los resultados y se libera al producto.”</w:t>
       </w:r>
     </w:p>
     <w:p>
@@ -6768,9 +7946,8 @@
           <w:noProof/>
           <w:sz w:val="24"/>
           <w:szCs w:val="24"/>
-          <w:lang w:val="es-ES" w:eastAsia="es-ES"/>
-        </w:rPr>
-        <w:lastRenderedPageBreak/>
+          <w:lang w:eastAsia="es-CO"/>
+        </w:rPr>
         <w:drawing>
           <wp:anchor distT="0" distB="0" distL="114300" distR="114300" simplePos="0" relativeHeight="251658240" behindDoc="0" locked="0" layoutInCell="1" allowOverlap="1" wp14:anchorId="7BB3CA8D" wp14:editId="3DD3DD87">
             <wp:simplePos x="0" y="0"/>
@@ -6797,7 +7974,7 @@
                     </pic:cNvPicPr>
                   </pic:nvPicPr>
                   <pic:blipFill>
-                    <a:blip r:embed="rId11">
+                    <a:blip r:embed="rId12">
                       <a:extLst>
                         <a:ext uri="{28A0092B-C50C-407E-A947-70E740481C1C}">
                           <a14:useLocalDpi xmlns:a14="http://schemas.microsoft.com/office/drawing/2010/main" val="0"/>
@@ -6873,15 +8050,26 @@
     <w:p>
       <w:pPr>
         <w:pStyle w:val="Prrafodelista"/>
+        <w:numPr>
+          <w:ilvl w:val="0"/>
+          <w:numId w:val="1"/>
+        </w:numPr>
         <w:spacing w:line="360" w:lineRule="auto"/>
         <w:jc w:val="both"/>
         <w:rPr>
           <w:rFonts w:ascii="Arial" w:hAnsi="Arial" w:cs="Arial"/>
-          <w:b/>
-          <w:sz w:val="24"/>
-          <w:szCs w:val="24"/>
-        </w:rPr>
-      </w:pPr>
+          <w:sz w:val="24"/>
+          <w:szCs w:val="24"/>
+        </w:rPr>
+      </w:pPr>
+      <w:r>
+        <w:rPr>
+          <w:rFonts w:ascii="Arial" w:hAnsi="Arial" w:cs="Arial"/>
+          <w:sz w:val="24"/>
+          <w:szCs w:val="24"/>
+        </w:rPr>
+        <w:t>Resultados esperados.</w:t>
+      </w:r>
     </w:p>
     <w:p>
       <w:pPr>
@@ -6890,42 +8078,132 @@
         <w:jc w:val="both"/>
         <w:rPr>
           <w:rFonts w:ascii="Arial" w:hAnsi="Arial" w:cs="Arial"/>
-          <w:b/>
-          <w:sz w:val="24"/>
-          <w:szCs w:val="24"/>
-        </w:rPr>
-      </w:pPr>
+          <w:sz w:val="24"/>
+          <w:szCs w:val="24"/>
+        </w:rPr>
+      </w:pPr>
+      <w:r>
+        <w:rPr>
+          <w:rFonts w:ascii="Arial" w:hAnsi="Arial" w:cs="Arial"/>
+          <w:sz w:val="24"/>
+          <w:szCs w:val="24"/>
+        </w:rPr>
+        <w:t>Al finalizar el proyecto se espera:</w:t>
+      </w:r>
+    </w:p>
+    <w:p>
+      <w:pPr>
+        <w:pStyle w:val="Prrafodelista"/>
+        <w:numPr>
+          <w:ilvl w:val="0"/>
+          <w:numId w:val="8"/>
+        </w:numPr>
+        <w:spacing w:line="360" w:lineRule="auto"/>
+        <w:jc w:val="both"/>
+        <w:rPr>
+          <w:rFonts w:ascii="Arial" w:hAnsi="Arial" w:cs="Arial"/>
+          <w:sz w:val="24"/>
+          <w:szCs w:val="24"/>
+        </w:rPr>
+      </w:pPr>
+      <w:r>
+        <w:rPr>
+          <w:rFonts w:ascii="Arial" w:hAnsi="Arial" w:cs="Arial"/>
+          <w:sz w:val="24"/>
+          <w:szCs w:val="24"/>
+        </w:rPr>
+        <w:t>Conocer la situación en cuanto al acceso a la información por parte de la comunidad universitaria de la Universidad de Nariño.</w:t>
+      </w:r>
+    </w:p>
+    <w:p>
+      <w:pPr>
+        <w:pStyle w:val="Prrafodelista"/>
+        <w:numPr>
+          <w:ilvl w:val="0"/>
+          <w:numId w:val="8"/>
+        </w:numPr>
+        <w:spacing w:line="360" w:lineRule="auto"/>
+        <w:jc w:val="both"/>
+        <w:rPr>
+          <w:rFonts w:ascii="Arial" w:hAnsi="Arial" w:cs="Arial"/>
+          <w:sz w:val="24"/>
+          <w:szCs w:val="24"/>
+        </w:rPr>
+      </w:pPr>
+      <w:r>
+        <w:rPr>
+          <w:rFonts w:ascii="Arial" w:hAnsi="Arial" w:cs="Arial"/>
+          <w:sz w:val="24"/>
+          <w:szCs w:val="24"/>
+        </w:rPr>
+        <w:t>Tener una aplicación que contribuya en el proceso de acceso a la información por parte de la comunidad universitaria de la Universidad de Nariño.</w:t>
+      </w:r>
+    </w:p>
+    <w:p>
+      <w:pPr>
+        <w:pStyle w:val="Prrafodelista"/>
+        <w:numPr>
+          <w:ilvl w:val="0"/>
+          <w:numId w:val="8"/>
+        </w:numPr>
+        <w:spacing w:line="360" w:lineRule="auto"/>
+        <w:jc w:val="both"/>
+        <w:rPr>
+          <w:rFonts w:ascii="Arial" w:hAnsi="Arial" w:cs="Arial"/>
+          <w:sz w:val="24"/>
+          <w:szCs w:val="24"/>
+        </w:rPr>
+      </w:pPr>
+      <w:r>
+        <w:rPr>
+          <w:rFonts w:ascii="Arial" w:hAnsi="Arial" w:cs="Arial"/>
+          <w:sz w:val="24"/>
+          <w:szCs w:val="24"/>
+        </w:rPr>
+        <w:t xml:space="preserve">Tener un </w:t>
+      </w:r>
+      <w:proofErr w:type="spellStart"/>
+      <w:r>
+        <w:rPr>
+          <w:rFonts w:ascii="Arial" w:hAnsi="Arial" w:cs="Arial"/>
+          <w:sz w:val="24"/>
+          <w:szCs w:val="24"/>
+        </w:rPr>
+        <w:t>diagnostico</w:t>
+      </w:r>
+      <w:proofErr w:type="spellEnd"/>
+      <w:r>
+        <w:rPr>
+          <w:rFonts w:ascii="Arial" w:hAnsi="Arial" w:cs="Arial"/>
+          <w:sz w:val="24"/>
+          <w:szCs w:val="24"/>
+        </w:rPr>
+        <w:t xml:space="preserve"> del funcionamiento y la respuesta de la comunidad universitaria de la Universidad de Nariño sobre aplicativo y los </w:t>
+      </w:r>
+      <w:proofErr w:type="spellStart"/>
+      <w:r>
+        <w:rPr>
+          <w:rFonts w:ascii="Arial" w:hAnsi="Arial" w:cs="Arial"/>
+          <w:sz w:val="24"/>
+          <w:szCs w:val="24"/>
+        </w:rPr>
+        <w:t>modulos</w:t>
+      </w:r>
+      <w:proofErr w:type="spellEnd"/>
+      <w:r>
+        <w:rPr>
+          <w:rFonts w:ascii="Arial" w:hAnsi="Arial" w:cs="Arial"/>
+          <w:sz w:val="24"/>
+          <w:szCs w:val="24"/>
+        </w:rPr>
+        <w:t xml:space="preserve"> implementados.</w:t>
+      </w:r>
     </w:p>
     <w:p>
       <w:pPr>
         <w:pStyle w:val="Prrafodelista"/>
         <w:spacing w:line="360" w:lineRule="auto"/>
-        <w:jc w:val="both"/>
-        <w:rPr>
-          <w:rFonts w:ascii="Arial" w:hAnsi="Arial" w:cs="Arial"/>
-          <w:b/>
-          <w:sz w:val="24"/>
-          <w:szCs w:val="24"/>
-        </w:rPr>
-      </w:pPr>
-    </w:p>
-    <w:p>
-      <w:pPr>
-        <w:pStyle w:val="Prrafodelista"/>
-        <w:spacing w:line="360" w:lineRule="auto"/>
-        <w:jc w:val="both"/>
-        <w:rPr>
-          <w:rFonts w:ascii="Arial" w:hAnsi="Arial" w:cs="Arial"/>
-          <w:b/>
-          <w:sz w:val="24"/>
-          <w:szCs w:val="24"/>
-        </w:rPr>
-      </w:pPr>
-    </w:p>
-    <w:p>
-      <w:pPr>
-        <w:pStyle w:val="Prrafodelista"/>
-        <w:spacing w:line="360" w:lineRule="auto"/>
+        <w:ind w:left="1440"/>
         <w:jc w:val="both"/>
         <w:rPr>
           <w:rFonts w:ascii="Arial" w:hAnsi="Arial" w:cs="Arial"/>
@@ -6955,30 +8233,6 @@
           <w:sz w:val="24"/>
           <w:szCs w:val="24"/>
         </w:rPr>
-        <w:t>Resultados esperados.</w:t>
-      </w:r>
-    </w:p>
-    <w:p>
-      <w:pPr>
-        <w:pStyle w:val="Prrafodelista"/>
-        <w:numPr>
-          <w:ilvl w:val="0"/>
-          <w:numId w:val="1"/>
-        </w:numPr>
-        <w:spacing w:line="360" w:lineRule="auto"/>
-        <w:jc w:val="both"/>
-        <w:rPr>
-          <w:rFonts w:ascii="Arial" w:hAnsi="Arial" w:cs="Arial"/>
-          <w:sz w:val="24"/>
-          <w:szCs w:val="24"/>
-        </w:rPr>
-      </w:pPr>
-      <w:r>
-        <w:rPr>
-          <w:rFonts w:ascii="Arial" w:hAnsi="Arial" w:cs="Arial"/>
-          <w:sz w:val="24"/>
-          <w:szCs w:val="24"/>
-        </w:rPr>
         <w:t>Recursos</w:t>
       </w:r>
     </w:p>
@@ -6999,31 +8253,8 @@
           <w:sz w:val="24"/>
           <w:szCs w:val="24"/>
         </w:rPr>
-        <w:t>Aquí se detallan todos los recursos que se utilizarán a lo largo del desarrollo del Proyecto. Los recursos</w:t>
-      </w:r>
-      <w:r>
-        <w:rPr>
-          <w:rFonts w:ascii="Arial" w:hAnsi="Arial" w:cs="Arial"/>
-          <w:sz w:val="24"/>
-          <w:szCs w:val="24"/>
-        </w:rPr>
-        <w:t xml:space="preserve"> </w:t>
-      </w:r>
-      <w:r>
-        <w:rPr>
-          <w:rFonts w:ascii="Arial" w:hAnsi="Arial" w:cs="Arial"/>
-          <w:sz w:val="24"/>
-          <w:szCs w:val="24"/>
-        </w:rPr>
-        <w:t>pueden ser HUMANOS, TECNOLÓGICOS, MATERIALES y FINANCIEROS</w:t>
-      </w:r>
-      <w:r>
-        <w:rPr>
-          <w:rFonts w:ascii="Arial" w:hAnsi="Arial" w:cs="Arial"/>
-          <w:sz w:val="24"/>
-          <w:szCs w:val="24"/>
-        </w:rPr>
-        <w:t>.</w:t>
+        <w:lastRenderedPageBreak/>
+        <w:t>Aquí se detallan todos los recursos que se utilizarán a lo largo del desarrollo del Proyecto. Los recursos pueden ser HUMANOS, TECNOLÓGICOS, MATERIALES y FINANCIEROS.</w:t>
       </w:r>
     </w:p>
     <w:p>
@@ -7223,7 +8454,6 @@
                 <w:sz w:val="24"/>
                 <w:szCs w:val="24"/>
               </w:rPr>
-              <w:lastRenderedPageBreak/>
               <w:t xml:space="preserve">Ing. M. G. </w:t>
             </w:r>
             <w:r>
@@ -7580,16 +8810,7 @@
                 <w:sz w:val="24"/>
                 <w:szCs w:val="24"/>
               </w:rPr>
-              <w:t>Getia</w:t>
-            </w:r>
-            <w:r>
-              <w:rPr>
-                <w:rFonts w:ascii="Arial" w:hAnsi="Arial" w:cs="Arial"/>
-                <w:color w:val="000000"/>
-                <w:sz w:val="24"/>
-                <w:szCs w:val="24"/>
-              </w:rPr>
-              <w:t>l</w:t>
+              <w:t>Ceron</w:t>
             </w:r>
             <w:proofErr w:type="spellEnd"/>
           </w:p>
@@ -7788,9 +9009,27 @@
                 <w:sz w:val="24"/>
                 <w:szCs w:val="24"/>
               </w:rPr>
-              <w:t>Ceron</w:t>
+              <w:t>Getia</w:t>
+            </w:r>
+            <w:r>
+              <w:rPr>
+                <w:rFonts w:ascii="Arial" w:hAnsi="Arial" w:cs="Arial"/>
+                <w:color w:val="000000"/>
+                <w:sz w:val="24"/>
+                <w:szCs w:val="24"/>
+              </w:rPr>
+              <w:t>l</w:t>
             </w:r>
             <w:proofErr w:type="spellEnd"/>
+            <w:r>
+              <w:rPr>
+                <w:rFonts w:ascii="Arial" w:hAnsi="Arial" w:cs="Arial"/>
+                <w:color w:val="000000"/>
+                <w:sz w:val="24"/>
+                <w:szCs w:val="24"/>
+              </w:rPr>
+              <w:t xml:space="preserve"> </w:t>
+            </w:r>
           </w:p>
           <w:p>
             <w:pPr>
@@ -8371,33 +9610,15 @@
                 <w:sz w:val="24"/>
                 <w:szCs w:val="24"/>
               </w:rPr>
-              <w:t xml:space="preserve">con procesador Intel </w:t>
-            </w:r>
-            <w:proofErr w:type="spellStart"/>
-            <w:r>
-              <w:rPr>
-                <w:rFonts w:ascii="Arial" w:hAnsi="Arial" w:cs="Arial"/>
-                <w:sz w:val="24"/>
-                <w:szCs w:val="24"/>
-              </w:rPr>
-              <w:t>C</w:t>
-            </w:r>
-            <w:r>
-              <w:rPr>
-                <w:rFonts w:ascii="Arial" w:hAnsi="Arial" w:cs="Arial"/>
-                <w:sz w:val="24"/>
-                <w:szCs w:val="24"/>
-              </w:rPr>
-              <w:t>ore</w:t>
-            </w:r>
-            <w:proofErr w:type="spellEnd"/>
-            <w:r>
-              <w:rPr>
-                <w:rFonts w:ascii="Arial" w:hAnsi="Arial" w:cs="Arial"/>
-                <w:sz w:val="24"/>
-                <w:szCs w:val="24"/>
-              </w:rPr>
-              <w:t xml:space="preserve"> i7, 6GB RAM, disco duro de 1 TB.</w:t>
+              <w:t>con procesador Intel C</w:t>
+            </w:r>
+            <w:r>
+              <w:rPr>
+                <w:rFonts w:ascii="Arial" w:hAnsi="Arial" w:cs="Arial"/>
+                <w:sz w:val="24"/>
+                <w:szCs w:val="24"/>
+              </w:rPr>
+              <w:t>ore i7, 6GB RAM, disco duro de 1 TB.</w:t>
             </w:r>
           </w:p>
         </w:tc>
@@ -8493,13 +9714,7 @@
               <w:rPr>
                 <w:rStyle w:val="fontstyle01"/>
               </w:rPr>
-              <w:t>Softwar</w:t>
-            </w:r>
-            <w:r>
-              <w:rPr>
-                <w:rStyle w:val="fontstyle01"/>
-              </w:rPr>
-              <w:t>e</w:t>
+              <w:t>Software</w:t>
             </w:r>
           </w:p>
           <w:p>
@@ -8532,8 +9747,6 @@
                 <w:szCs w:val="24"/>
               </w:rPr>
             </w:pPr>
-            <w:bookmarkStart w:id="2" w:name="_GoBack"/>
-            <w:bookmarkEnd w:id="2"/>
           </w:p>
         </w:tc>
         <w:tc>
@@ -8739,7 +9952,7 @@
           <w:szCs w:val="24"/>
         </w:rPr>
       </w:pPr>
-      <w:hyperlink r:id="rId12" w:history="1">
+      <w:hyperlink r:id="rId13" w:history="1">
         <w:r>
           <w:rPr>
             <w:rStyle w:val="Hipervnculo"/>
@@ -8774,7 +9987,7 @@
           <w:szCs w:val="24"/>
         </w:rPr>
       </w:pPr>
-      <w:hyperlink r:id="rId13" w:history="1">
+      <w:hyperlink r:id="rId14" w:history="1">
         <w:r>
           <w:rPr>
             <w:rStyle w:val="Hipervnculo"/>
@@ -8830,7 +10043,7 @@
           <w:szCs w:val="24"/>
         </w:rPr>
       </w:pPr>
-      <w:hyperlink r:id="rId14" w:history="1">
+      <w:hyperlink r:id="rId15" w:history="1">
         <w:r>
           <w:rPr>
             <w:rStyle w:val="Hipervnculo"/>
@@ -8914,7 +10127,7 @@
           <w:szCs w:val="24"/>
         </w:rPr>
       </w:pPr>
-      <w:hyperlink r:id="rId15" w:history="1">
+      <w:hyperlink r:id="rId16" w:history="1">
         <w:r>
           <w:rPr>
             <w:rStyle w:val="Hipervnculo"/>
@@ -8952,7 +10165,7 @@
           <w:u w:val="none"/>
         </w:rPr>
       </w:pPr>
-      <w:hyperlink r:id="rId16" w:history="1">
+      <w:hyperlink r:id="rId17" w:history="1">
         <w:r>
           <w:rPr>
             <w:rStyle w:val="Hipervnculo"/>
@@ -9037,7 +10250,7 @@
           <w:szCs w:val="24"/>
         </w:rPr>
       </w:pPr>
-      <w:hyperlink r:id="rId17" w:history="1">
+      <w:hyperlink r:id="rId18" w:history="1">
         <w:r>
           <w:rPr>
             <w:rStyle w:val="Hipervnculo"/>
@@ -9073,7 +10286,7 @@
           <w:lang w:val="en-US"/>
         </w:rPr>
       </w:pPr>
-      <w:hyperlink r:id="rId18" w:history="1">
+      <w:hyperlink r:id="rId19" w:history="1">
         <w:r>
           <w:rPr>
             <w:rStyle w:val="Hipervnculo"/>
@@ -9139,7 +10352,7 @@
           <w:szCs w:val="24"/>
         </w:rPr>
       </w:pPr>
-      <w:hyperlink r:id="rId19" w:history="1">
+      <w:hyperlink r:id="rId20" w:history="1">
         <w:r>
           <w:rPr>
             <w:rStyle w:val="Hipervnculo"/>
@@ -9182,7 +10395,7 @@
           <w:szCs w:val="24"/>
         </w:rPr>
       </w:pPr>
-      <w:hyperlink r:id="rId20" w:history="1">
+      <w:hyperlink r:id="rId21" w:history="1">
         <w:r>
           <w:rPr>
             <w:rStyle w:val="Hipervnculo"/>
@@ -9351,7 +10564,7 @@
 </file>
 
 <file path=word/endnotes.xml><?xml version="1.0" encoding="utf-8"?>
-<w:endnotes xmlns:wpc="http://schemas.microsoft.com/office/word/2010/wordprocessingCanvas" xmlns:mc="http://schemas.openxmlformats.org/markup-compatibility/2006" xmlns:o="urn:schemas-microsoft-com:office:office" xmlns:r="http://schemas.openxmlformats.org/officeDocument/2006/relationships" xmlns:m="http://schemas.openxmlformats.org/officeDocument/2006/math" xmlns:v="urn:schemas-microsoft-com:vml" xmlns:wp14="http://schemas.microsoft.com/office/word/2010/wordprocessingDrawing" xmlns:wp="http://schemas.openxmlformats.org/drawingml/2006/wordprocessingDrawing" xmlns:w10="urn:schemas-microsoft-com:office:word" xmlns:w="http://schemas.openxmlformats.org/wordprocessingml/2006/main" xmlns:w14="http://schemas.microsoft.com/office/word/2010/wordml" xmlns:w15="http://schemas.microsoft.com/office/word/2012/wordml" xmlns:wpg="http://schemas.microsoft.com/office/word/2010/wordprocessingGroup" xmlns:wpi="http://schemas.microsoft.com/office/word/2010/wordprocessingInk" xmlns:wne="http://schemas.microsoft.com/office/word/2006/wordml" xmlns:wps="http://schemas.microsoft.com/office/word/2010/wordprocessingShape" mc:Ignorable="w14 w15 wp14">
+<w:endnotes xmlns:wpc="http://schemas.microsoft.com/office/word/2010/wordprocessingCanvas" xmlns:cx="http://schemas.microsoft.com/office/drawing/2014/chartex" xmlns:mc="http://schemas.openxmlformats.org/markup-compatibility/2006" xmlns:o="urn:schemas-microsoft-com:office:office" xmlns:r="http://schemas.openxmlformats.org/officeDocument/2006/relationships" xmlns:m="http://schemas.openxmlformats.org/officeDocument/2006/math" xmlns:v="urn:schemas-microsoft-com:vml" xmlns:wp14="http://schemas.microsoft.com/office/word/2010/wordprocessingDrawing" xmlns:wp="http://schemas.openxmlformats.org/drawingml/2006/wordprocessingDrawing" xmlns:w10="urn:schemas-microsoft-com:office:word" xmlns:w="http://schemas.openxmlformats.org/wordprocessingml/2006/main" xmlns:w14="http://schemas.microsoft.com/office/word/2010/wordml" xmlns:w15="http://schemas.microsoft.com/office/word/2012/wordml" xmlns:w16se="http://schemas.microsoft.com/office/word/2015/wordml/symex" xmlns:wpg="http://schemas.microsoft.com/office/word/2010/wordprocessingGroup" xmlns:wpi="http://schemas.microsoft.com/office/word/2010/wordprocessingInk" xmlns:wne="http://schemas.microsoft.com/office/word/2006/wordml" xmlns:wps="http://schemas.microsoft.com/office/word/2010/wordprocessingShape" mc:Ignorable="w14 w15 w16se wp14">
   <w:endnote w:type="separator" w:id="-1">
     <w:p>
       <w:pPr>
@@ -9376,7 +10589,7 @@
 </file>
 
 <file path=word/footnotes.xml><?xml version="1.0" encoding="utf-8"?>
-<w:footnotes xmlns:wpc="http://schemas.microsoft.com/office/word/2010/wordprocessingCanvas" xmlns:mc="http://schemas.openxmlformats.org/markup-compatibility/2006" xmlns:o="urn:schemas-microsoft-com:office:office" xmlns:r="http://schemas.openxmlformats.org/officeDocument/2006/relationships" xmlns:m="http://schemas.openxmlformats.org/officeDocument/2006/math" xmlns:v="urn:schemas-microsoft-com:vml" xmlns:wp14="http://schemas.microsoft.com/office/word/2010/wordprocessingDrawing" xmlns:wp="http://schemas.openxmlformats.org/drawingml/2006/wordprocessingDrawing" xmlns:w10="urn:schemas-microsoft-com:office:word" xmlns:w="http://schemas.openxmlformats.org/wordprocessingml/2006/main" xmlns:w14="http://schemas.microsoft.com/office/word/2010/wordml" xmlns:w15="http://schemas.microsoft.com/office/word/2012/wordml" xmlns:wpg="http://schemas.microsoft.com/office/word/2010/wordprocessingGroup" xmlns:wpi="http://schemas.microsoft.com/office/word/2010/wordprocessingInk" xmlns:wne="http://schemas.microsoft.com/office/word/2006/wordml" xmlns:wps="http://schemas.microsoft.com/office/word/2010/wordprocessingShape" mc:Ignorable="w14 w15 wp14">
+<w:footnotes xmlns:wpc="http://schemas.microsoft.com/office/word/2010/wordprocessingCanvas" xmlns:cx="http://schemas.microsoft.com/office/drawing/2014/chartex" xmlns:mc="http://schemas.openxmlformats.org/markup-compatibility/2006" xmlns:o="urn:schemas-microsoft-com:office:office" xmlns:r="http://schemas.openxmlformats.org/officeDocument/2006/relationships" xmlns:m="http://schemas.openxmlformats.org/officeDocument/2006/math" xmlns:v="urn:schemas-microsoft-com:vml" xmlns:wp14="http://schemas.microsoft.com/office/word/2010/wordprocessingDrawing" xmlns:wp="http://schemas.openxmlformats.org/drawingml/2006/wordprocessingDrawing" xmlns:w10="urn:schemas-microsoft-com:office:word" xmlns:w="http://schemas.openxmlformats.org/wordprocessingml/2006/main" xmlns:w14="http://schemas.microsoft.com/office/word/2010/wordml" xmlns:w15="http://schemas.microsoft.com/office/word/2012/wordml" xmlns:w16se="http://schemas.microsoft.com/office/word/2015/wordml/symex" xmlns:wpg="http://schemas.microsoft.com/office/word/2010/wordprocessingGroup" xmlns:wpi="http://schemas.microsoft.com/office/word/2010/wordprocessingInk" xmlns:wne="http://schemas.microsoft.com/office/word/2006/wordml" xmlns:wps="http://schemas.microsoft.com/office/word/2010/wordprocessingShape" mc:Ignorable="w14 w15 w16se wp14">
   <w:footnote w:type="separator" w:id="-1">
     <w:p>
       <w:pPr>
@@ -9856,15 +11069,7 @@
           <w:sz w:val="20"/>
           <w:szCs w:val="20"/>
         </w:rPr>
-        <w:t>Doctora en Comunicación de la Universidad Autónoma de Barcelona y coordinadora de la investigación ‘Alfabetización y dispositivos móviles’ de la Universidad Pontificia Bolivariana (</w:t>
-      </w:r>
-      <w:r>
-        <w:rPr>
-          <w:rFonts w:ascii="Arial" w:hAnsi="Arial" w:cs="Arial"/>
-          <w:sz w:val="20"/>
-          <w:szCs w:val="20"/>
-        </w:rPr>
-        <w:t>UPB) http://www.universidad.edu.co/index.php/historial-de-noticias/65-noticias-2014/10622-las-universidades-se-apuntan-a-la-era-de-las-apps</w:t>
+        <w:t>Doctora en Comunicación de la Universidad Autónoma de Barcelona y coordinadora de la investigación ‘Alfabetización y dispositivos móviles’ de la Universidad Pontificia Bolivariana (UPB) http://www.universidad.edu.co/index.php/historial-de-noticias/65-noticias-2014/10622-las-universidades-se-apuntan-a-la-era-de-las-apps</w:t>
       </w:r>
     </w:p>
   </w:footnote>
@@ -9921,8 +11126,8 @@
 </file>
 
 <file path=word/numbering.xml><?xml version="1.0" encoding="utf-8"?>
-<w:numbering xmlns:wpc="http://schemas.microsoft.com/office/word/2010/wordprocessingCanvas" xmlns:mc="http://schemas.openxmlformats.org/markup-compatibility/2006" xmlns:o="urn:schemas-microsoft-com:office:office" xmlns:r="http://schemas.openxmlformats.org/officeDocument/2006/relationships" xmlns:m="http://schemas.openxmlformats.org/officeDocument/2006/math" xmlns:v="urn:schemas-microsoft-com:vml" xmlns:wp14="http://schemas.microsoft.com/office/word/2010/wordprocessingDrawing" xmlns:wp="http://schemas.openxmlformats.org/drawingml/2006/wordprocessingDrawing" xmlns:w10="urn:schemas-microsoft-com:office:word" xmlns:w="http://schemas.openxmlformats.org/wordprocessingml/2006/main" xmlns:w14="http://schemas.microsoft.com/office/word/2010/wordml" xmlns:w15="http://schemas.microsoft.com/office/word/2012/wordml" xmlns:wpg="http://schemas.microsoft.com/office/word/2010/wordprocessingGroup" xmlns:wpi="http://schemas.microsoft.com/office/word/2010/wordprocessingInk" xmlns:wne="http://schemas.microsoft.com/office/word/2006/wordml" xmlns:wps="http://schemas.microsoft.com/office/word/2010/wordprocessingShape" mc:Ignorable="w14 w15 wp14">
-  <w:abstractNum w:abstractNumId="0">
+<w:numbering xmlns:wpc="http://schemas.microsoft.com/office/word/2010/wordprocessingCanvas" xmlns:cx="http://schemas.microsoft.com/office/drawing/2014/chartex" xmlns:mc="http://schemas.openxmlformats.org/markup-compatibility/2006" xmlns:o="urn:schemas-microsoft-com:office:office" xmlns:r="http://schemas.openxmlformats.org/officeDocument/2006/relationships" xmlns:m="http://schemas.openxmlformats.org/officeDocument/2006/math" xmlns:v="urn:schemas-microsoft-com:vml" xmlns:wp14="http://schemas.microsoft.com/office/word/2010/wordprocessingDrawing" xmlns:wp="http://schemas.openxmlformats.org/drawingml/2006/wordprocessingDrawing" xmlns:w10="urn:schemas-microsoft-com:office:word" xmlns:w="http://schemas.openxmlformats.org/wordprocessingml/2006/main" xmlns:w14="http://schemas.microsoft.com/office/word/2010/wordml" xmlns:w15="http://schemas.microsoft.com/office/word/2012/wordml" xmlns:w16se="http://schemas.microsoft.com/office/word/2015/wordml/symex" xmlns:wpg="http://schemas.microsoft.com/office/word/2010/wordprocessingGroup" xmlns:wpi="http://schemas.microsoft.com/office/word/2010/wordprocessingInk" xmlns:wne="http://schemas.microsoft.com/office/word/2006/wordml" xmlns:wps="http://schemas.microsoft.com/office/word/2010/wordprocessingShape" mc:Ignorable="w14 w15 w16se wp14">
+  <w:abstractNum w:abstractNumId="0" w15:restartNumberingAfterBreak="0">
     <w:nsid w:val="15B1684F"/>
     <w:multiLevelType w:val="hybridMultilevel"/>
     <w:tmpl w:val="F52E8AFA"/>
@@ -10035,7 +11240,7 @@
       </w:rPr>
     </w:lvl>
   </w:abstractNum>
-  <w:abstractNum w:abstractNumId="1">
+  <w:abstractNum w:abstractNumId="1" w15:restartNumberingAfterBreak="0">
     <w:nsid w:val="2327415B"/>
     <w:multiLevelType w:val="hybridMultilevel"/>
     <w:tmpl w:val="E900501A"/>
@@ -10148,7 +11353,7 @@
       </w:rPr>
     </w:lvl>
   </w:abstractNum>
-  <w:abstractNum w:abstractNumId="2">
+  <w:abstractNum w:abstractNumId="2" w15:restartNumberingAfterBreak="0">
     <w:nsid w:val="45BE5138"/>
     <w:multiLevelType w:val="hybridMultilevel"/>
     <w:tmpl w:val="E05E2784"/>
@@ -10237,7 +11442,7 @@
       </w:pPr>
     </w:lvl>
   </w:abstractNum>
-  <w:abstractNum w:abstractNumId="3">
+  <w:abstractNum w:abstractNumId="3" w15:restartNumberingAfterBreak="0">
     <w:nsid w:val="4E7B073A"/>
     <w:multiLevelType w:val="hybridMultilevel"/>
     <w:tmpl w:val="FEE42A50"/>
@@ -10350,7 +11555,7 @@
       </w:rPr>
     </w:lvl>
   </w:abstractNum>
-  <w:abstractNum w:abstractNumId="4">
+  <w:abstractNum w:abstractNumId="4" w15:restartNumberingAfterBreak="0">
     <w:nsid w:val="4EC762CD"/>
     <w:multiLevelType w:val="hybridMultilevel"/>
     <w:tmpl w:val="4FC6F350"/>
@@ -10442,7 +11647,7 @@
       </w:pPr>
     </w:lvl>
   </w:abstractNum>
-  <w:abstractNum w:abstractNumId="5">
+  <w:abstractNum w:abstractNumId="5" w15:restartNumberingAfterBreak="0">
     <w:nsid w:val="6A371C26"/>
     <w:multiLevelType w:val="multilevel"/>
     <w:tmpl w:val="240A001F"/>
@@ -10528,7 +11733,7 @@
       </w:pPr>
     </w:lvl>
   </w:abstractNum>
-  <w:abstractNum w:abstractNumId="6">
+  <w:abstractNum w:abstractNumId="6" w15:restartNumberingAfterBreak="0">
     <w:nsid w:val="752020EE"/>
     <w:multiLevelType w:val="multilevel"/>
     <w:tmpl w:val="0C0A0025"/>
@@ -10621,6 +11826,119 @@
       <w:pPr>
         <w:ind w:left="1584" w:hanging="1584"/>
       </w:pPr>
+    </w:lvl>
+  </w:abstractNum>
+  <w:abstractNum w:abstractNumId="7" w15:restartNumberingAfterBreak="0">
+    <w:nsid w:val="7F55450A"/>
+    <w:multiLevelType w:val="hybridMultilevel"/>
+    <w:tmpl w:val="C49C1D0E"/>
+    <w:lvl w:ilvl="0" w:tplc="240A0001">
+      <w:start w:val="1"/>
+      <w:numFmt w:val="bullet"/>
+      <w:lvlText w:val=""/>
+      <w:lvlJc w:val="left"/>
+      <w:pPr>
+        <w:ind w:left="1440" w:hanging="360"/>
+      </w:pPr>
+      <w:rPr>
+        <w:rFonts w:ascii="Symbol" w:hAnsi="Symbol" w:hint="default"/>
+      </w:rPr>
+    </w:lvl>
+    <w:lvl w:ilvl="1" w:tplc="240A0003" w:tentative="1">
+      <w:start w:val="1"/>
+      <w:numFmt w:val="bullet"/>
+      <w:lvlText w:val="o"/>
+      <w:lvlJc w:val="left"/>
+      <w:pPr>
+        <w:ind w:left="2160" w:hanging="360"/>
+      </w:pPr>
+      <w:rPr>
+        <w:rFonts w:ascii="Courier New" w:hAnsi="Courier New" w:cs="Courier New" w:hint="default"/>
+      </w:rPr>
+    </w:lvl>
+    <w:lvl w:ilvl="2" w:tplc="240A0005" w:tentative="1">
+      <w:start w:val="1"/>
+      <w:numFmt w:val="bullet"/>
+      <w:lvlText w:val=""/>
+      <w:lvlJc w:val="left"/>
+      <w:pPr>
+        <w:ind w:left="2880" w:hanging="360"/>
+      </w:pPr>
+      <w:rPr>
+        <w:rFonts w:ascii="Wingdings" w:hAnsi="Wingdings" w:hint="default"/>
+      </w:rPr>
+    </w:lvl>
+    <w:lvl w:ilvl="3" w:tplc="240A0001" w:tentative="1">
+      <w:start w:val="1"/>
+      <w:numFmt w:val="bullet"/>
+      <w:lvlText w:val=""/>
+      <w:lvlJc w:val="left"/>
+      <w:pPr>
+        <w:ind w:left="3600" w:hanging="360"/>
+      </w:pPr>
+      <w:rPr>
+        <w:rFonts w:ascii="Symbol" w:hAnsi="Symbol" w:hint="default"/>
+      </w:rPr>
+    </w:lvl>
+    <w:lvl w:ilvl="4" w:tplc="240A0003" w:tentative="1">
+      <w:start w:val="1"/>
+      <w:numFmt w:val="bullet"/>
+      <w:lvlText w:val="o"/>
+      <w:lvlJc w:val="left"/>
+      <w:pPr>
+        <w:ind w:left="4320" w:hanging="360"/>
+      </w:pPr>
+      <w:rPr>
+        <w:rFonts w:ascii="Courier New" w:hAnsi="Courier New" w:cs="Courier New" w:hint="default"/>
+      </w:rPr>
+    </w:lvl>
+    <w:lvl w:ilvl="5" w:tplc="240A0005" w:tentative="1">
+      <w:start w:val="1"/>
+      <w:numFmt w:val="bullet"/>
+      <w:lvlText w:val=""/>
+      <w:lvlJc w:val="left"/>
+      <w:pPr>
+        <w:ind w:left="5040" w:hanging="360"/>
+      </w:pPr>
+      <w:rPr>
+        <w:rFonts w:ascii="Wingdings" w:hAnsi="Wingdings" w:hint="default"/>
+      </w:rPr>
+    </w:lvl>
+    <w:lvl w:ilvl="6" w:tplc="240A0001" w:tentative="1">
+      <w:start w:val="1"/>
+      <w:numFmt w:val="bullet"/>
+      <w:lvlText w:val=""/>
+      <w:lvlJc w:val="left"/>
+      <w:pPr>
+        <w:ind w:left="5760" w:hanging="360"/>
+      </w:pPr>
+      <w:rPr>
+        <w:rFonts w:ascii="Symbol" w:hAnsi="Symbol" w:hint="default"/>
+      </w:rPr>
+    </w:lvl>
+    <w:lvl w:ilvl="7" w:tplc="240A0003" w:tentative="1">
+      <w:start w:val="1"/>
+      <w:numFmt w:val="bullet"/>
+      <w:lvlText w:val="o"/>
+      <w:lvlJc w:val="left"/>
+      <w:pPr>
+        <w:ind w:left="6480" w:hanging="360"/>
+      </w:pPr>
+      <w:rPr>
+        <w:rFonts w:ascii="Courier New" w:hAnsi="Courier New" w:cs="Courier New" w:hint="default"/>
+      </w:rPr>
+    </w:lvl>
+    <w:lvl w:ilvl="8" w:tplc="240A0005" w:tentative="1">
+      <w:start w:val="1"/>
+      <w:numFmt w:val="bullet"/>
+      <w:lvlText w:val=""/>
+      <w:lvlJc w:val="left"/>
+      <w:pPr>
+        <w:ind w:left="7200" w:hanging="360"/>
+      </w:pPr>
+      <w:rPr>
+        <w:rFonts w:ascii="Wingdings" w:hAnsi="Wingdings" w:hint="default"/>
+      </w:rPr>
     </w:lvl>
   </w:abstractNum>
   <w:num w:numId="1">
@@ -10644,11 +11962,14 @@
   <w:num w:numId="7">
     <w:abstractNumId w:val="6"/>
   </w:num>
+  <w:num w:numId="8">
+    <w:abstractNumId w:val="7"/>
+  </w:num>
 </w:numbering>
 </file>
 
 <file path=word/styles.xml><?xml version="1.0" encoding="utf-8"?>
-<w:styles xmlns:mc="http://schemas.openxmlformats.org/markup-compatibility/2006" xmlns:r="http://schemas.openxmlformats.org/officeDocument/2006/relationships" xmlns:w="http://schemas.openxmlformats.org/wordprocessingml/2006/main" xmlns:w14="http://schemas.microsoft.com/office/word/2010/wordml" xmlns:w15="http://schemas.microsoft.com/office/word/2012/wordml" mc:Ignorable="w14 w15">
+<w:styles xmlns:mc="http://schemas.openxmlformats.org/markup-compatibility/2006" xmlns:r="http://schemas.openxmlformats.org/officeDocument/2006/relationships" xmlns:w="http://schemas.openxmlformats.org/wordprocessingml/2006/main" xmlns:w14="http://schemas.microsoft.com/office/word/2010/wordml" xmlns:w15="http://schemas.microsoft.com/office/word/2012/wordml" xmlns:w16se="http://schemas.microsoft.com/office/word/2015/wordml/symex" mc:Ignorable="w14 w15 w16se">
   <w:docDefaults>
     <w:rPrDefault>
       <w:rPr>
@@ -11745,7 +13066,6 @@
       <w:spacing w:after="0" w:line="240" w:lineRule="auto"/>
     </w:pPr>
     <w:tblPr>
-      <w:tblInd w:w="0" w:type="dxa"/>
       <w:tblBorders>
         <w:top w:val="single" w:sz="4" w:space="0" w:color="auto"/>
         <w:left w:val="single" w:sz="4" w:space="0" w:color="auto"/>
@@ -11754,12 +13074,6 @@
         <w:insideH w:val="single" w:sz="4" w:space="0" w:color="auto"/>
         <w:insideV w:val="single" w:sz="4" w:space="0" w:color="auto"/>
       </w:tblBorders>
-      <w:tblCellMar>
-        <w:top w:w="0" w:type="dxa"/>
-        <w:left w:w="108" w:type="dxa"/>
-        <w:bottom w:w="0" w:type="dxa"/>
-        <w:right w:w="108" w:type="dxa"/>
-      </w:tblCellMar>
     </w:tblPr>
   </w:style>
 </w:styles>
@@ -12047,7 +13361,7 @@
 </file>
 
 <file path=customXml/itemProps1.xml><?xml version="1.0" encoding="utf-8"?>
-<ds:datastoreItem xmlns:ds="http://schemas.openxmlformats.org/officeDocument/2006/customXml" ds:itemID="{3FDD4326-0C9B-4869-8033-15BECC0BC1E5}">
+<ds:datastoreItem xmlns:ds="http://schemas.openxmlformats.org/officeDocument/2006/customXml" ds:itemID="{C95137D8-0937-4E2B-B80F-383795285A62}">
   <ds:schemaRefs>
     <ds:schemaRef ds:uri="http://schemas.openxmlformats.org/officeDocument/2006/bibliography"/>
   </ds:schemaRefs>

</xml_diff>

<commit_message>
Se termina la parte de presupuestos.
</commit_message>
<xml_diff>
--- a/Anteproyecto.docx
+++ b/Anteproyecto.docx
@@ -1,6 +1,6 @@
 
 <file path=word/document.xml><?xml version="1.0" encoding="utf-8"?>
-<w:document xmlns:wpc="http://schemas.microsoft.com/office/word/2010/wordprocessingCanvas" xmlns:cx="http://schemas.microsoft.com/office/drawing/2014/chartex" xmlns:mc="http://schemas.openxmlformats.org/markup-compatibility/2006" xmlns:o="urn:schemas-microsoft-com:office:office" xmlns:r="http://schemas.openxmlformats.org/officeDocument/2006/relationships" xmlns:m="http://schemas.openxmlformats.org/officeDocument/2006/math" xmlns:v="urn:schemas-microsoft-com:vml" xmlns:wp14="http://schemas.microsoft.com/office/word/2010/wordprocessingDrawing" xmlns:wp="http://schemas.openxmlformats.org/drawingml/2006/wordprocessingDrawing" xmlns:w10="urn:schemas-microsoft-com:office:word" xmlns:w="http://schemas.openxmlformats.org/wordprocessingml/2006/main" xmlns:w14="http://schemas.microsoft.com/office/word/2010/wordml" xmlns:w15="http://schemas.microsoft.com/office/word/2012/wordml" xmlns:w16se="http://schemas.microsoft.com/office/word/2015/wordml/symex" xmlns:wpg="http://schemas.microsoft.com/office/word/2010/wordprocessingGroup" xmlns:wpi="http://schemas.microsoft.com/office/word/2010/wordprocessingInk" xmlns:wne="http://schemas.microsoft.com/office/word/2006/wordml" xmlns:wps="http://schemas.microsoft.com/office/word/2010/wordprocessingShape" mc:Ignorable="w14 w15 w16se wp14">
+<w:document xmlns:wpc="http://schemas.microsoft.com/office/word/2010/wordprocessingCanvas" xmlns:mc="http://schemas.openxmlformats.org/markup-compatibility/2006" xmlns:o="urn:schemas-microsoft-com:office:office" xmlns:r="http://schemas.openxmlformats.org/officeDocument/2006/relationships" xmlns:m="http://schemas.openxmlformats.org/officeDocument/2006/math" xmlns:v="urn:schemas-microsoft-com:vml" xmlns:wp14="http://schemas.microsoft.com/office/word/2010/wordprocessingDrawing" xmlns:wp="http://schemas.openxmlformats.org/drawingml/2006/wordprocessingDrawing" xmlns:w10="urn:schemas-microsoft-com:office:word" xmlns:w="http://schemas.openxmlformats.org/wordprocessingml/2006/main" xmlns:w14="http://schemas.microsoft.com/office/word/2010/wordml" xmlns:w15="http://schemas.microsoft.com/office/word/2012/wordml" xmlns:wpg="http://schemas.microsoft.com/office/word/2010/wordprocessingGroup" xmlns:wpi="http://schemas.microsoft.com/office/word/2010/wordprocessingInk" xmlns:wne="http://schemas.microsoft.com/office/word/2006/wordml" xmlns:wps="http://schemas.microsoft.com/office/word/2010/wordprocessingShape" mc:Ignorable="w14 w15 wp14">
   <w:body>
     <w:p>
       <w:pPr>
@@ -1345,23 +1345,13 @@
         </w:rPr>
         <w:t xml:space="preserve">un servicio de </w:t>
       </w:r>
-      <w:proofErr w:type="spellStart"/>
-      <w:r>
-        <w:rPr>
-          <w:rFonts w:ascii="Arial" w:hAnsi="Arial" w:cs="Arial"/>
-          <w:sz w:val="24"/>
-          <w:szCs w:val="24"/>
-        </w:rPr>
-        <w:t>APIs</w:t>
-      </w:r>
-      <w:proofErr w:type="spellEnd"/>
-      <w:r>
-        <w:rPr>
-          <w:rFonts w:ascii="Arial" w:hAnsi="Arial" w:cs="Arial"/>
-          <w:sz w:val="24"/>
-          <w:szCs w:val="24"/>
-        </w:rPr>
-        <w:t xml:space="preserve"> que </w:t>
+      <w:r>
+        <w:rPr>
+          <w:rFonts w:ascii="Arial" w:hAnsi="Arial" w:cs="Arial"/>
+          <w:sz w:val="24"/>
+          <w:szCs w:val="24"/>
+        </w:rPr>
+        <w:t xml:space="preserve">APIs que </w:t>
       </w:r>
       <w:r>
         <w:rPr>
@@ -2325,7 +2315,6 @@
         <w:t xml:space="preserve"> </w:t>
       </w:r>
       <w:bookmarkStart w:id="0" w:name="_Hlk513291131"/>
-      <w:proofErr w:type="spellStart"/>
       <w:r>
         <w:rPr>
           <w:rFonts w:ascii="Arial" w:hAnsi="Arial" w:cs="Arial"/>
@@ -2340,34 +2329,7 @@
           <w:sz w:val="24"/>
           <w:szCs w:val="24"/>
         </w:rPr>
-        <w:t>iht</w:t>
-      </w:r>
-      <w:proofErr w:type="spellEnd"/>
-      <w:r>
-        <w:rPr>
-          <w:rFonts w:ascii="Arial" w:hAnsi="Arial" w:cs="Arial"/>
-          <w:sz w:val="24"/>
-          <w:szCs w:val="24"/>
-        </w:rPr>
-        <w:t xml:space="preserve"> </w:t>
-      </w:r>
-      <w:proofErr w:type="spellStart"/>
-      <w:r>
-        <w:rPr>
-          <w:rFonts w:ascii="Arial" w:hAnsi="Arial" w:cs="Arial"/>
-          <w:sz w:val="24"/>
-          <w:szCs w:val="24"/>
-        </w:rPr>
-        <w:t>solutions</w:t>
-      </w:r>
-      <w:proofErr w:type="spellEnd"/>
-      <w:r>
-        <w:rPr>
-          <w:rFonts w:ascii="Arial" w:hAnsi="Arial" w:cs="Arial"/>
-          <w:sz w:val="24"/>
-          <w:szCs w:val="24"/>
-        </w:rPr>
-        <w:t>, s.l.</w:t>
+        <w:t>iht solutions, s.l.</w:t>
       </w:r>
       <w:bookmarkEnd w:id="0"/>
       <w:r>
@@ -2551,23 +2513,13 @@
           <w:szCs w:val="24"/>
         </w:rPr>
       </w:pPr>
-      <w:proofErr w:type="spellStart"/>
-      <w:r>
-        <w:rPr>
-          <w:rFonts w:ascii="Arial" w:hAnsi="Arial" w:cs="Arial"/>
-          <w:sz w:val="24"/>
-          <w:szCs w:val="24"/>
-        </w:rPr>
-        <w:t>Liht</w:t>
-      </w:r>
-      <w:proofErr w:type="spellEnd"/>
-      <w:r>
-        <w:rPr>
-          <w:rFonts w:ascii="Arial" w:hAnsi="Arial" w:cs="Arial"/>
-          <w:sz w:val="24"/>
-          <w:szCs w:val="24"/>
-        </w:rPr>
-        <w:t xml:space="preserve"> también tiene</w:t>
+      <w:r>
+        <w:rPr>
+          <w:rFonts w:ascii="Arial" w:hAnsi="Arial" w:cs="Arial"/>
+          <w:sz w:val="24"/>
+          <w:szCs w:val="24"/>
+        </w:rPr>
+        <w:t>Liht también tiene</w:t>
       </w:r>
       <w:r>
         <w:rPr>
@@ -2963,18 +2915,8 @@
           <w:sz w:val="24"/>
           <w:szCs w:val="24"/>
         </w:rPr>
-        <w:t xml:space="preserve">según el reporte de </w:t>
-      </w:r>
-      <w:proofErr w:type="spellStart"/>
-      <w:r>
-        <w:rPr>
-          <w:rFonts w:ascii="Arial" w:hAnsi="Arial" w:cs="Arial"/>
-          <w:sz w:val="24"/>
-          <w:szCs w:val="24"/>
-        </w:rPr>
-        <w:t>eMarketer</w:t>
-      </w:r>
-      <w:proofErr w:type="spellEnd"/>
+        <w:t>según el reporte de eMarketer</w:t>
+      </w:r>
       <w:r>
         <w:rPr>
           <w:rStyle w:val="Refdenotaalpie"/>
@@ -3334,7 +3276,6 @@
         </w:rPr>
         <w:t xml:space="preserve">(compañía de marketing y comunicaciones digitales) y </w:t>
       </w:r>
-      <w:proofErr w:type="spellStart"/>
       <w:r>
         <w:rPr>
           <w:rFonts w:ascii="Arial" w:hAnsi="Arial" w:cs="Arial"/>
@@ -3343,7 +3284,6 @@
         </w:rPr>
         <w:t>COMScore</w:t>
       </w:r>
-      <w:proofErr w:type="spellEnd"/>
       <w:r>
         <w:rPr>
           <w:rStyle w:val="Refdenotaalpie"/>
@@ -3932,16 +3872,7 @@
           <w:sz w:val="24"/>
           <w:szCs w:val="24"/>
         </w:rPr>
-        <w:t xml:space="preserve">lo informa </w:t>
-      </w:r>
-      <w:proofErr w:type="spellStart"/>
-      <w:r>
-        <w:rPr>
-          <w:rFonts w:ascii="Arial" w:hAnsi="Arial" w:cs="Arial"/>
-          <w:sz w:val="24"/>
-          <w:szCs w:val="24"/>
-        </w:rPr>
-        <w:t>L</w:t>
+        <w:t>lo informa L</w:t>
       </w:r>
       <w:r>
         <w:rPr>
@@ -3951,7 +3882,6 @@
         </w:rPr>
         <w:t>ancetalent</w:t>
       </w:r>
-      <w:proofErr w:type="spellEnd"/>
       <w:r>
         <w:rPr>
           <w:rFonts w:ascii="Arial" w:hAnsi="Arial" w:cs="Arial"/>
@@ -4001,16 +3931,14 @@
         </w:rPr>
         <w:t xml:space="preserve"> acerca de las ventajas de implementar aplicaciones </w:t>
       </w:r>
-      <w:proofErr w:type="spellStart"/>
-      <w:r>
-        <w:rPr>
-          <w:rFonts w:ascii="Arial" w:hAnsi="Arial" w:cs="Arial"/>
-          <w:sz w:val="24"/>
-          <w:szCs w:val="24"/>
-        </w:rPr>
-        <w:t>moviles</w:t>
-      </w:r>
-      <w:proofErr w:type="spellEnd"/>
+      <w:r>
+        <w:rPr>
+          <w:rFonts w:ascii="Arial" w:hAnsi="Arial" w:cs="Arial"/>
+          <w:sz w:val="24"/>
+          <w:szCs w:val="24"/>
+        </w:rPr>
+        <w:t>móviles</w:t>
+      </w:r>
       <w:r>
         <w:rPr>
           <w:rFonts w:ascii="Arial" w:hAnsi="Arial" w:cs="Arial"/>
@@ -6132,16 +6060,14 @@
                 <w:szCs w:val="24"/>
               </w:rPr>
             </w:pPr>
-            <w:proofErr w:type="spellStart"/>
-            <w:r>
-              <w:rPr>
-                <w:rFonts w:ascii="Arial" w:hAnsi="Arial" w:cs="Arial"/>
-                <w:sz w:val="24"/>
-                <w:szCs w:val="24"/>
-              </w:rPr>
-              <w:t>Institucion</w:t>
-            </w:r>
-            <w:proofErr w:type="spellEnd"/>
+            <w:r>
+              <w:rPr>
+                <w:rFonts w:ascii="Arial" w:hAnsi="Arial" w:cs="Arial"/>
+                <w:sz w:val="24"/>
+                <w:szCs w:val="24"/>
+              </w:rPr>
+              <w:t>Institución</w:t>
+            </w:r>
           </w:p>
         </w:tc>
         <w:tc>
@@ -6238,7 +6164,6 @@
                 <w:szCs w:val="24"/>
               </w:rPr>
             </w:pPr>
-            <w:bookmarkStart w:id="2" w:name="_GoBack"/>
             <w:r>
               <w:rPr>
                 <w:rFonts w:ascii="Arial" w:hAnsi="Arial" w:cs="Arial"/>
@@ -6250,7 +6175,6 @@
           </w:p>
         </w:tc>
       </w:tr>
-      <w:bookmarkEnd w:id="2"/>
       <w:tr>
         <w:trPr>
           <w:trHeight w:val="3631"/>
@@ -6283,94 +6207,14 @@
                 <w:rStyle w:val="fontstyle01"/>
                 <w:rFonts w:ascii="Arial" w:hAnsi="Arial" w:cs="Arial"/>
               </w:rPr>
-              <w:t xml:space="preserve">La solución se encuentra dividida en 2 secciones, la primera consiste en un aplicativo web que permite al administrador gestionar la información que desea bridar a sus usuarios, desarrollado en Python 3.6 con el </w:t>
-            </w:r>
-            <w:proofErr w:type="spellStart"/>
+              <w:t>La solución se encuentra dividida en 2 secciones, la primera consiste en un aplicativo web que permite al administrador gestionar la información que desea bridar a sus usuarios, desarrollado en Python 3.6 con el framework Django, el aplicativo web permite al administrador seleccionar entre los principales gestores de base de datos PostgreSQL, MySQL u Oracle</w:t>
+            </w:r>
             <w:r>
               <w:rPr>
                 <w:rStyle w:val="fontstyle01"/>
                 <w:rFonts w:ascii="Arial" w:hAnsi="Arial" w:cs="Arial"/>
               </w:rPr>
-              <w:t>framework</w:t>
-            </w:r>
-            <w:proofErr w:type="spellEnd"/>
-            <w:r>
-              <w:rPr>
-                <w:rStyle w:val="fontstyle01"/>
-                <w:rFonts w:ascii="Arial" w:hAnsi="Arial" w:cs="Arial"/>
-              </w:rPr>
-              <w:t xml:space="preserve"> Django, el aplicativo web permite al administrador seleccionar entre los principales gestores de base de datos </w:t>
-            </w:r>
-            <w:proofErr w:type="spellStart"/>
-            <w:r>
-              <w:rPr>
-                <w:rStyle w:val="fontstyle01"/>
-                <w:rFonts w:ascii="Arial" w:hAnsi="Arial" w:cs="Arial"/>
-              </w:rPr>
-              <w:t>PostgreSQL</w:t>
-            </w:r>
-            <w:proofErr w:type="spellEnd"/>
-            <w:r>
-              <w:rPr>
-                <w:rStyle w:val="fontstyle01"/>
-                <w:rFonts w:ascii="Arial" w:hAnsi="Arial" w:cs="Arial"/>
-              </w:rPr>
-              <w:t xml:space="preserve">, </w:t>
-            </w:r>
-            <w:proofErr w:type="spellStart"/>
-            <w:r>
-              <w:rPr>
-                <w:rStyle w:val="fontstyle01"/>
-                <w:rFonts w:ascii="Arial" w:hAnsi="Arial" w:cs="Arial"/>
-              </w:rPr>
-              <w:t>MySQL</w:t>
-            </w:r>
-            <w:proofErr w:type="spellEnd"/>
-            <w:r>
-              <w:rPr>
-                <w:rStyle w:val="fontstyle01"/>
-                <w:rFonts w:ascii="Arial" w:hAnsi="Arial" w:cs="Arial"/>
-              </w:rPr>
-              <w:t xml:space="preserve"> u Oracle</w:t>
-            </w:r>
-            <w:r>
-              <w:rPr>
-                <w:rStyle w:val="fontstyle01"/>
-                <w:rFonts w:ascii="Arial" w:hAnsi="Arial" w:cs="Arial"/>
-              </w:rPr>
-              <w:t xml:space="preserve">, una vez seleccionada la información y el motor de la base de datos, se le presenta al usuario </w:t>
-            </w:r>
-            <w:proofErr w:type="spellStart"/>
-            <w:r>
-              <w:rPr>
-                <w:rStyle w:val="fontstyle01"/>
-                <w:rFonts w:ascii="Arial" w:hAnsi="Arial" w:cs="Arial"/>
-              </w:rPr>
-              <w:t>mediente</w:t>
-            </w:r>
-            <w:proofErr w:type="spellEnd"/>
-            <w:r>
-              <w:rPr>
-                <w:rStyle w:val="fontstyle01"/>
-                <w:rFonts w:ascii="Arial" w:hAnsi="Arial" w:cs="Arial"/>
-              </w:rPr>
-              <w:t xml:space="preserve"> una aplicación móvil llamada </w:t>
-            </w:r>
-            <w:proofErr w:type="spellStart"/>
-            <w:r>
-              <w:rPr>
-                <w:rStyle w:val="fontstyle01"/>
-                <w:rFonts w:ascii="Arial" w:hAnsi="Arial" w:cs="Arial"/>
-              </w:rPr>
-              <w:t>UMovil</w:t>
-            </w:r>
-            <w:proofErr w:type="spellEnd"/>
-            <w:r>
-              <w:rPr>
-                <w:rStyle w:val="fontstyle01"/>
-                <w:rFonts w:ascii="Arial" w:hAnsi="Arial" w:cs="Arial"/>
-              </w:rPr>
-              <w:t>, mediante la cual puede hacer consultas sobre horarios, notas, listado de estudiantes, mapa de la universidad, entre otros servicios.”</w:t>
+              <w:t>, una vez seleccionada la información y el motor de la base de datos, se le presenta al usuario mediente una aplicación móvil llamada UMovil, mediante la cual puede hacer consultas sobre horarios, notas, listado de estudiantes, mapa de la universidad, entre otros servicios.”</w:t>
             </w:r>
           </w:p>
         </w:tc>
@@ -6507,25 +6351,7 @@
                 <w:sz w:val="24"/>
                 <w:szCs w:val="24"/>
               </w:rPr>
-              <w:t xml:space="preserve">la creación de un mecanismo de conexión con la base de datos de la universidad, brindando solo algunos servicios en base a esa información, pero sin profundizar en este aspecto. Por el contrario, el propósito de este proyecto es usar como base la aplicación anterior y trabajar más a profundidad en los servicios que se pueden ofrecer a la comunidad universitaria en base a la información a la que se tiene acceso mediante la conexión a las bases de datos </w:t>
-            </w:r>
-            <w:proofErr w:type="spellStart"/>
-            <w:r>
-              <w:rPr>
-                <w:rFonts w:ascii="Arial" w:hAnsi="Arial" w:cs="Arial"/>
-                <w:sz w:val="24"/>
-                <w:szCs w:val="24"/>
-              </w:rPr>
-              <w:t>insititucionales</w:t>
-            </w:r>
-            <w:proofErr w:type="spellEnd"/>
-            <w:r>
-              <w:rPr>
-                <w:rFonts w:ascii="Arial" w:hAnsi="Arial" w:cs="Arial"/>
-                <w:sz w:val="24"/>
-                <w:szCs w:val="24"/>
-              </w:rPr>
-              <w:t>.</w:t>
+              <w:t>la creación de un mecanismo de conexión con la base de datos de la universidad, brindando solo algunos servicios en base a esa información, pero sin profundizar en este aspecto. Por el contrario, el propósito de este proyecto es usar como base la aplicación anterior y trabajar más a profundidad en los servicios que se pueden ofrecer a la comunidad universitaria en base a la información a la que se tiene acceso mediante la conexión a las bases de datos insititucionales.</w:t>
             </w:r>
           </w:p>
         </w:tc>
@@ -7620,25 +7446,7 @@
                 <w:sz w:val="24"/>
                 <w:szCs w:val="24"/>
               </w:rPr>
-              <w:t xml:space="preserve"> y con ello una gran </w:t>
-            </w:r>
-            <w:proofErr w:type="spellStart"/>
-            <w:r>
-              <w:rPr>
-                <w:rFonts w:ascii="Arial" w:hAnsi="Arial" w:cs="Arial"/>
-                <w:sz w:val="24"/>
-                <w:szCs w:val="24"/>
-              </w:rPr>
-              <w:t>escabilidad</w:t>
-            </w:r>
-            <w:proofErr w:type="spellEnd"/>
-            <w:r>
-              <w:rPr>
-                <w:rFonts w:ascii="Arial" w:hAnsi="Arial" w:cs="Arial"/>
-                <w:sz w:val="24"/>
-                <w:szCs w:val="24"/>
-              </w:rPr>
-              <w:t>.</w:t>
+              <w:t xml:space="preserve"> y con ello una gran escabilidad.</w:t>
             </w:r>
           </w:p>
         </w:tc>
@@ -7721,61 +7529,7 @@
           <w:sz w:val="24"/>
           <w:szCs w:val="24"/>
         </w:rPr>
-        <w:t xml:space="preserve">La aplicación será desarrollada mediante la metodología de desarrollo en espiral, en su variante para aplicaciones móviles (Mobile </w:t>
-      </w:r>
-      <w:proofErr w:type="spellStart"/>
-      <w:r>
-        <w:rPr>
-          <w:rFonts w:ascii="Arial" w:hAnsi="Arial" w:cs="Arial"/>
-          <w:sz w:val="24"/>
-          <w:szCs w:val="24"/>
-        </w:rPr>
-        <w:t>Development</w:t>
-      </w:r>
-      <w:proofErr w:type="spellEnd"/>
-      <w:r>
-        <w:rPr>
-          <w:rFonts w:ascii="Arial" w:hAnsi="Arial" w:cs="Arial"/>
-          <w:sz w:val="24"/>
-          <w:szCs w:val="24"/>
-        </w:rPr>
-        <w:t xml:space="preserve"> </w:t>
-      </w:r>
-      <w:proofErr w:type="spellStart"/>
-      <w:r>
-        <w:rPr>
-          <w:rFonts w:ascii="Arial" w:hAnsi="Arial" w:cs="Arial"/>
-          <w:sz w:val="24"/>
-          <w:szCs w:val="24"/>
-        </w:rPr>
-        <w:t>Process</w:t>
-      </w:r>
-      <w:proofErr w:type="spellEnd"/>
-      <w:r>
-        <w:rPr>
-          <w:rFonts w:ascii="Arial" w:hAnsi="Arial" w:cs="Arial"/>
-          <w:sz w:val="24"/>
-          <w:szCs w:val="24"/>
-        </w:rPr>
-        <w:t xml:space="preserve"> </w:t>
-      </w:r>
-      <w:proofErr w:type="spellStart"/>
-      <w:r>
-        <w:rPr>
-          <w:rFonts w:ascii="Arial" w:hAnsi="Arial" w:cs="Arial"/>
-          <w:sz w:val="24"/>
-          <w:szCs w:val="24"/>
-        </w:rPr>
-        <w:t>Spiral</w:t>
-      </w:r>
-      <w:proofErr w:type="spellEnd"/>
-      <w:r>
-        <w:rPr>
-          <w:rFonts w:ascii="Arial" w:hAnsi="Arial" w:cs="Arial"/>
-          <w:sz w:val="24"/>
-          <w:szCs w:val="24"/>
-        </w:rPr>
-        <w:t>), una metodología ágil que utiliza como base el modelo de desarrollo en espiral y que prioriza la participación del usuario en todos los procesos del ciclo de vida de diseño de la aplicación, incorporando algo fundamental para el presente proyecto, los procesos de evaluación de la usabilidad.</w:t>
+        <w:t>La aplicación será desarrollada mediante la metodología de desarrollo en espiral, en su variante para aplicaciones móviles (Mobile Development Process Spiral), una metodología ágil que utiliza como base el modelo de desarrollo en espiral y que prioriza la participación del usuario en todos los procesos del ciclo de vida de diseño de la aplicación, incorporando algo fundamental para el presente proyecto, los procesos de evaluación de la usabilidad.</w:t>
       </w:r>
     </w:p>
     <w:p>
@@ -8162,16 +7916,14 @@
         </w:rPr>
         <w:t xml:space="preserve">Tener un </w:t>
       </w:r>
-      <w:proofErr w:type="spellStart"/>
-      <w:r>
-        <w:rPr>
-          <w:rFonts w:ascii="Arial" w:hAnsi="Arial" w:cs="Arial"/>
-          <w:sz w:val="24"/>
-          <w:szCs w:val="24"/>
-        </w:rPr>
-        <w:t>diagnostico</w:t>
-      </w:r>
-      <w:proofErr w:type="spellEnd"/>
+      <w:r>
+        <w:rPr>
+          <w:rFonts w:ascii="Arial" w:hAnsi="Arial" w:cs="Arial"/>
+          <w:sz w:val="24"/>
+          <w:szCs w:val="24"/>
+        </w:rPr>
+        <w:t>diagnóstico</w:t>
+      </w:r>
       <w:r>
         <w:rPr>
           <w:rFonts w:ascii="Arial" w:hAnsi="Arial" w:cs="Arial"/>
@@ -8180,16 +7932,14 @@
         </w:rPr>
         <w:t xml:space="preserve"> del funcionamiento y la respuesta de la comunidad universitaria de la Universidad de Nariño sobre aplicativo y los </w:t>
       </w:r>
-      <w:proofErr w:type="spellStart"/>
-      <w:r>
-        <w:rPr>
-          <w:rFonts w:ascii="Arial" w:hAnsi="Arial" w:cs="Arial"/>
-          <w:sz w:val="24"/>
-          <w:szCs w:val="24"/>
-        </w:rPr>
-        <w:t>modulos</w:t>
-      </w:r>
-      <w:proofErr w:type="spellEnd"/>
+      <w:r>
+        <w:rPr>
+          <w:rFonts w:ascii="Arial" w:hAnsi="Arial" w:cs="Arial"/>
+          <w:sz w:val="24"/>
+          <w:szCs w:val="24"/>
+        </w:rPr>
+        <w:t>módulos</w:t>
+      </w:r>
       <w:r>
         <w:rPr>
           <w:rFonts w:ascii="Arial" w:hAnsi="Arial" w:cs="Arial"/>
@@ -8274,7 +8024,7 @@
           <w:sz w:val="24"/>
           <w:szCs w:val="24"/>
         </w:rPr>
-        <w:t>Recursos Humanos</w:t>
+        <w:t>RECURSOS HUMANOS</w:t>
       </w:r>
     </w:p>
     <w:tbl>
@@ -8465,7 +8215,6 @@
               </w:rPr>
               <w:t xml:space="preserve">Franklin Eduardo </w:t>
             </w:r>
-            <w:proofErr w:type="spellStart"/>
             <w:r>
               <w:rPr>
                 <w:rFonts w:ascii="Arial" w:hAnsi="Arial" w:cs="Arial"/>
@@ -8473,9 +8222,8 @@
                 <w:sz w:val="24"/>
                 <w:szCs w:val="24"/>
               </w:rPr>
-              <w:t>Jimenez</w:t>
-            </w:r>
-            <w:proofErr w:type="spellEnd"/>
+              <w:t>Jiménez</w:t>
+            </w:r>
             <w:r>
               <w:rPr>
                 <w:rFonts w:ascii="Arial" w:hAnsi="Arial" w:cs="Arial"/>
@@ -8491,6 +8239,120 @@
           <w:tcPr>
             <w:tcW w:w="1134" w:type="dxa"/>
             <w:vAlign w:val="center"/>
+          </w:tcPr>
+          <w:p>
+            <w:pPr>
+              <w:pStyle w:val="Prrafodelista"/>
+              <w:spacing w:line="360" w:lineRule="auto"/>
+              <w:ind w:left="0"/>
+              <w:jc w:val="center"/>
+              <w:rPr>
+                <w:rFonts w:ascii="Arial" w:hAnsi="Arial" w:cs="Arial"/>
+                <w:sz w:val="24"/>
+                <w:szCs w:val="24"/>
+              </w:rPr>
+            </w:pPr>
+            <w:r>
+              <w:rPr>
+                <w:rFonts w:ascii="Arial" w:hAnsi="Arial" w:cs="Arial"/>
+                <w:color w:val="000000"/>
+                <w:sz w:val="24"/>
+                <w:szCs w:val="24"/>
+              </w:rPr>
+              <w:t>3</w:t>
+            </w:r>
+          </w:p>
+        </w:tc>
+        <w:tc>
+          <w:tcPr>
+            <w:tcW w:w="1275" w:type="dxa"/>
+            <w:vAlign w:val="bottom"/>
+          </w:tcPr>
+          <w:p>
+            <w:pPr>
+              <w:pStyle w:val="Prrafodelista"/>
+              <w:spacing w:line="360" w:lineRule="auto"/>
+              <w:ind w:left="0"/>
+              <w:jc w:val="center"/>
+              <w:rPr>
+                <w:rFonts w:ascii="Arial" w:hAnsi="Arial" w:cs="Arial"/>
+                <w:sz w:val="24"/>
+                <w:szCs w:val="24"/>
+              </w:rPr>
+            </w:pPr>
+            <w:r>
+              <w:rPr>
+                <w:rFonts w:ascii="Arial" w:hAnsi="Arial" w:cs="Arial"/>
+                <w:color w:val="000000"/>
+                <w:sz w:val="24"/>
+                <w:szCs w:val="24"/>
+              </w:rPr>
+              <w:t>$ 40.000</w:t>
+            </w:r>
+          </w:p>
+        </w:tc>
+        <w:tc>
+          <w:tcPr>
+            <w:tcW w:w="1009" w:type="dxa"/>
+            <w:vAlign w:val="bottom"/>
+          </w:tcPr>
+          <w:p>
+            <w:pPr>
+              <w:pStyle w:val="Prrafodelista"/>
+              <w:spacing w:line="360" w:lineRule="auto"/>
+              <w:ind w:left="0"/>
+              <w:jc w:val="center"/>
+              <w:rPr>
+                <w:rFonts w:ascii="Arial" w:hAnsi="Arial" w:cs="Arial"/>
+                <w:sz w:val="24"/>
+                <w:szCs w:val="24"/>
+              </w:rPr>
+            </w:pPr>
+            <w:r>
+              <w:rPr>
+                <w:rFonts w:ascii="Arial" w:hAnsi="Arial" w:cs="Arial"/>
+                <w:color w:val="000000"/>
+                <w:sz w:val="24"/>
+                <w:szCs w:val="24"/>
+              </w:rPr>
+              <w:t>72</w:t>
+            </w:r>
+          </w:p>
+        </w:tc>
+        <w:tc>
+          <w:tcPr>
+            <w:tcW w:w="1826" w:type="dxa"/>
+            <w:vAlign w:val="bottom"/>
+          </w:tcPr>
+          <w:p>
+            <w:pPr>
+              <w:pStyle w:val="Prrafodelista"/>
+              <w:spacing w:line="360" w:lineRule="auto"/>
+              <w:ind w:left="0"/>
+              <w:jc w:val="center"/>
+              <w:rPr>
+                <w:rFonts w:ascii="Arial" w:hAnsi="Arial" w:cs="Arial"/>
+                <w:sz w:val="24"/>
+                <w:szCs w:val="24"/>
+              </w:rPr>
+            </w:pPr>
+            <w:r>
+              <w:rPr>
+                <w:rFonts w:ascii="Arial" w:hAnsi="Arial" w:cs="Arial"/>
+                <w:color w:val="000000"/>
+                <w:sz w:val="24"/>
+                <w:szCs w:val="24"/>
+              </w:rPr>
+              <w:t>$ 2.880.000</w:t>
+            </w:r>
+          </w:p>
+        </w:tc>
+      </w:tr>
+      <w:tr>
+        <w:tc>
+          <w:tcPr>
+            <w:tcW w:w="3103" w:type="dxa"/>
+            <w:vAlign w:val="bottom"/>
           </w:tcPr>
           <w:p>
             <w:pPr>
@@ -8500,26 +8362,21 @@
               <w:jc w:val="both"/>
               <w:rPr>
                 <w:rFonts w:ascii="Arial" w:hAnsi="Arial" w:cs="Arial"/>
-                <w:sz w:val="24"/>
-                <w:szCs w:val="24"/>
-              </w:rPr>
-            </w:pPr>
-            <w:r>
-              <w:rPr>
-                <w:rFonts w:ascii="Arial" w:hAnsi="Arial" w:cs="Arial"/>
                 <w:color w:val="000000"/>
                 <w:sz w:val="24"/>
                 <w:szCs w:val="24"/>
               </w:rPr>
-              <w:t>3</w:t>
-            </w:r>
-          </w:p>
-        </w:tc>
-        <w:tc>
-          <w:tcPr>
-            <w:tcW w:w="1275" w:type="dxa"/>
-            <w:vAlign w:val="bottom"/>
-          </w:tcPr>
+            </w:pPr>
+            <w:r>
+              <w:rPr>
+                <w:rFonts w:ascii="Arial" w:hAnsi="Arial" w:cs="Arial"/>
+                <w:color w:val="000000"/>
+                <w:sz w:val="24"/>
+                <w:szCs w:val="24"/>
+              </w:rPr>
+              <w:t>Andrés Felipe Burbano</w:t>
+            </w:r>
+          </w:p>
           <w:p>
             <w:pPr>
               <w:pStyle w:val="Prrafodelista"/>
@@ -8539,13 +8396,127 @@
                 <w:sz w:val="24"/>
                 <w:szCs w:val="24"/>
               </w:rPr>
-              <w:t>$ 40.000</w:t>
+              <w:t>estudiante</w:t>
+            </w:r>
+          </w:p>
+        </w:tc>
+        <w:tc>
+          <w:tcPr>
+            <w:tcW w:w="1134" w:type="dxa"/>
+            <w:vAlign w:val="bottom"/>
+          </w:tcPr>
+          <w:p>
+            <w:pPr>
+              <w:pStyle w:val="Prrafodelista"/>
+              <w:spacing w:line="360" w:lineRule="auto"/>
+              <w:ind w:left="0"/>
+              <w:jc w:val="center"/>
+              <w:rPr>
+                <w:rFonts w:ascii="Arial" w:hAnsi="Arial" w:cs="Arial"/>
+                <w:sz w:val="24"/>
+                <w:szCs w:val="24"/>
+              </w:rPr>
+            </w:pPr>
+            <w:r>
+              <w:rPr>
+                <w:rFonts w:ascii="Arial" w:hAnsi="Arial" w:cs="Arial"/>
+                <w:color w:val="000000"/>
+                <w:sz w:val="24"/>
+                <w:szCs w:val="24"/>
+              </w:rPr>
+              <w:t>25</w:t>
+            </w:r>
+          </w:p>
+        </w:tc>
+        <w:tc>
+          <w:tcPr>
+            <w:tcW w:w="1275" w:type="dxa"/>
+            <w:vAlign w:val="bottom"/>
+          </w:tcPr>
+          <w:p>
+            <w:pPr>
+              <w:pStyle w:val="Prrafodelista"/>
+              <w:spacing w:line="360" w:lineRule="auto"/>
+              <w:ind w:left="0"/>
+              <w:jc w:val="center"/>
+              <w:rPr>
+                <w:rFonts w:ascii="Arial" w:hAnsi="Arial" w:cs="Arial"/>
+                <w:sz w:val="24"/>
+                <w:szCs w:val="24"/>
+              </w:rPr>
+            </w:pPr>
+            <w:r>
+              <w:rPr>
+                <w:rFonts w:ascii="Arial" w:hAnsi="Arial" w:cs="Arial"/>
+                <w:color w:val="000000"/>
+                <w:sz w:val="24"/>
+                <w:szCs w:val="24"/>
+              </w:rPr>
+              <w:t>$ 15.000</w:t>
             </w:r>
           </w:p>
         </w:tc>
         <w:tc>
           <w:tcPr>
             <w:tcW w:w="1009" w:type="dxa"/>
+            <w:vAlign w:val="bottom"/>
+          </w:tcPr>
+          <w:p>
+            <w:pPr>
+              <w:pStyle w:val="Prrafodelista"/>
+              <w:spacing w:line="360" w:lineRule="auto"/>
+              <w:ind w:left="0"/>
+              <w:jc w:val="center"/>
+              <w:rPr>
+                <w:rFonts w:ascii="Arial" w:hAnsi="Arial" w:cs="Arial"/>
+                <w:sz w:val="24"/>
+                <w:szCs w:val="24"/>
+              </w:rPr>
+            </w:pPr>
+            <w:r>
+              <w:rPr>
+                <w:rFonts w:ascii="Arial" w:hAnsi="Arial" w:cs="Arial"/>
+                <w:color w:val="000000"/>
+                <w:sz w:val="24"/>
+                <w:szCs w:val="24"/>
+              </w:rPr>
+              <w:t>600</w:t>
+            </w:r>
+          </w:p>
+        </w:tc>
+        <w:tc>
+          <w:tcPr>
+            <w:tcW w:w="1826" w:type="dxa"/>
+            <w:vAlign w:val="bottom"/>
+          </w:tcPr>
+          <w:p>
+            <w:pPr>
+              <w:pStyle w:val="Prrafodelista"/>
+              <w:spacing w:line="360" w:lineRule="auto"/>
+              <w:ind w:left="0"/>
+              <w:jc w:val="center"/>
+              <w:rPr>
+                <w:rFonts w:ascii="Arial" w:hAnsi="Arial" w:cs="Arial"/>
+                <w:sz w:val="24"/>
+                <w:szCs w:val="24"/>
+              </w:rPr>
+            </w:pPr>
+            <w:r>
+              <w:rPr>
+                <w:rFonts w:ascii="Arial" w:hAnsi="Arial" w:cs="Arial"/>
+                <w:color w:val="000000"/>
+                <w:sz w:val="24"/>
+                <w:szCs w:val="24"/>
+              </w:rPr>
+              <w:t>$ 9.000.000</w:t>
+            </w:r>
+          </w:p>
+        </w:tc>
+      </w:tr>
+      <w:tr>
+        <w:tc>
+          <w:tcPr>
+            <w:tcW w:w="3103" w:type="dxa"/>
             <w:vAlign w:val="bottom"/>
           </w:tcPr>
           <w:p>
@@ -8556,26 +8527,39 @@
               <w:jc w:val="both"/>
               <w:rPr>
                 <w:rFonts w:ascii="Arial" w:hAnsi="Arial" w:cs="Arial"/>
-                <w:sz w:val="24"/>
-                <w:szCs w:val="24"/>
-              </w:rPr>
-            </w:pPr>
-            <w:r>
-              <w:rPr>
-                <w:rFonts w:ascii="Arial" w:hAnsi="Arial" w:cs="Arial"/>
                 <w:color w:val="000000"/>
                 <w:sz w:val="24"/>
                 <w:szCs w:val="24"/>
               </w:rPr>
-              <w:t>72</w:t>
-            </w:r>
-          </w:p>
-        </w:tc>
-        <w:tc>
-          <w:tcPr>
-            <w:tcW w:w="1826" w:type="dxa"/>
-            <w:vAlign w:val="bottom"/>
-          </w:tcPr>
+            </w:pPr>
+            <w:r>
+              <w:rPr>
+                <w:rFonts w:ascii="Arial" w:hAnsi="Arial" w:cs="Arial"/>
+                <w:color w:val="000000"/>
+                <w:sz w:val="24"/>
+                <w:szCs w:val="24"/>
+              </w:rPr>
+              <w:t>David Alexander</w:t>
+            </w:r>
+            <w:r>
+              <w:rPr>
+                <w:rFonts w:ascii="Arial" w:hAnsi="Arial" w:cs="Arial"/>
+                <w:color w:val="000000"/>
+                <w:sz w:val="24"/>
+                <w:szCs w:val="24"/>
+              </w:rPr>
+              <w:t xml:space="preserve"> </w:t>
+            </w:r>
+            <w:r>
+              <w:rPr>
+                <w:rFonts w:ascii="Arial" w:hAnsi="Arial" w:cs="Arial"/>
+                <w:color w:val="000000"/>
+                <w:sz w:val="24"/>
+                <w:szCs w:val="24"/>
+              </w:rPr>
+              <w:t>Cerón</w:t>
+            </w:r>
+          </w:p>
           <w:p>
             <w:pPr>
               <w:pStyle w:val="Prrafodelista"/>
@@ -8595,15 +8579,13 @@
                 <w:sz w:val="24"/>
                 <w:szCs w:val="24"/>
               </w:rPr>
-              <w:t>$ 2.880.000</w:t>
-            </w:r>
-          </w:p>
-        </w:tc>
-      </w:tr>
-      <w:tr>
-        <w:tc>
-          <w:tcPr>
-            <w:tcW w:w="3103" w:type="dxa"/>
+              <w:t>estudiante</w:t>
+            </w:r>
+          </w:p>
+        </w:tc>
+        <w:tc>
+          <w:tcPr>
+            <w:tcW w:w="1134" w:type="dxa"/>
             <w:vAlign w:val="bottom"/>
           </w:tcPr>
           <w:p>
@@ -8611,30 +8593,35 @@
               <w:pStyle w:val="Prrafodelista"/>
               <w:spacing w:line="360" w:lineRule="auto"/>
               <w:ind w:left="0"/>
-              <w:jc w:val="both"/>
+              <w:jc w:val="center"/>
+              <w:rPr>
+                <w:rFonts w:ascii="Arial" w:hAnsi="Arial" w:cs="Arial"/>
+                <w:sz w:val="24"/>
+                <w:szCs w:val="24"/>
+              </w:rPr>
+            </w:pPr>
+            <w:r>
               <w:rPr>
                 <w:rFonts w:ascii="Arial" w:hAnsi="Arial" w:cs="Arial"/>
                 <w:color w:val="000000"/>
                 <w:sz w:val="24"/>
                 <w:szCs w:val="24"/>
               </w:rPr>
-            </w:pPr>
-            <w:r>
-              <w:rPr>
-                <w:rFonts w:ascii="Arial" w:hAnsi="Arial" w:cs="Arial"/>
-                <w:color w:val="000000"/>
-                <w:sz w:val="24"/>
-                <w:szCs w:val="24"/>
-              </w:rPr>
-              <w:t>Andrés Felipe Burbano</w:t>
-            </w:r>
-          </w:p>
+              <w:t>25</w:t>
+            </w:r>
+          </w:p>
+        </w:tc>
+        <w:tc>
+          <w:tcPr>
+            <w:tcW w:w="1275" w:type="dxa"/>
+            <w:vAlign w:val="bottom"/>
+          </w:tcPr>
           <w:p>
             <w:pPr>
               <w:pStyle w:val="Prrafodelista"/>
               <w:spacing w:line="360" w:lineRule="auto"/>
               <w:ind w:left="0"/>
-              <w:jc w:val="both"/>
+              <w:jc w:val="center"/>
               <w:rPr>
                 <w:rFonts w:ascii="Arial" w:hAnsi="Arial" w:cs="Arial"/>
                 <w:sz w:val="24"/>
@@ -8648,13 +8635,13 @@
                 <w:sz w:val="24"/>
                 <w:szCs w:val="24"/>
               </w:rPr>
-              <w:t>estudiante</w:t>
-            </w:r>
-          </w:p>
-        </w:tc>
-        <w:tc>
-          <w:tcPr>
-            <w:tcW w:w="1134" w:type="dxa"/>
+              <w:t>$ 15.000</w:t>
+            </w:r>
+          </w:p>
+        </w:tc>
+        <w:tc>
+          <w:tcPr>
+            <w:tcW w:w="1009" w:type="dxa"/>
             <w:vAlign w:val="bottom"/>
           </w:tcPr>
           <w:p>
@@ -8662,7 +8649,7 @@
               <w:pStyle w:val="Prrafodelista"/>
               <w:spacing w:line="360" w:lineRule="auto"/>
               <w:ind w:left="0"/>
-              <w:jc w:val="both"/>
+              <w:jc w:val="center"/>
               <w:rPr>
                 <w:rFonts w:ascii="Arial" w:hAnsi="Arial" w:cs="Arial"/>
                 <w:sz w:val="24"/>
@@ -8676,13 +8663,13 @@
                 <w:sz w:val="24"/>
                 <w:szCs w:val="24"/>
               </w:rPr>
-              <w:t>25</w:t>
-            </w:r>
-          </w:p>
-        </w:tc>
-        <w:tc>
-          <w:tcPr>
-            <w:tcW w:w="1275" w:type="dxa"/>
+              <w:t>600</w:t>
+            </w:r>
+          </w:p>
+        </w:tc>
+        <w:tc>
+          <w:tcPr>
+            <w:tcW w:w="1826" w:type="dxa"/>
             <w:vAlign w:val="bottom"/>
           </w:tcPr>
           <w:p>
@@ -8690,248 +8677,7 @@
               <w:pStyle w:val="Prrafodelista"/>
               <w:spacing w:line="360" w:lineRule="auto"/>
               <w:ind w:left="0"/>
-              <w:jc w:val="both"/>
-              <w:rPr>
-                <w:rFonts w:ascii="Arial" w:hAnsi="Arial" w:cs="Arial"/>
-                <w:sz w:val="24"/>
-                <w:szCs w:val="24"/>
-              </w:rPr>
-            </w:pPr>
-            <w:r>
-              <w:rPr>
-                <w:rFonts w:ascii="Arial" w:hAnsi="Arial" w:cs="Arial"/>
-                <w:color w:val="000000"/>
-                <w:sz w:val="24"/>
-                <w:szCs w:val="24"/>
-              </w:rPr>
-              <w:t>$ 15.000</w:t>
-            </w:r>
-          </w:p>
-        </w:tc>
-        <w:tc>
-          <w:tcPr>
-            <w:tcW w:w="1009" w:type="dxa"/>
-            <w:vAlign w:val="bottom"/>
-          </w:tcPr>
-          <w:p>
-            <w:pPr>
-              <w:pStyle w:val="Prrafodelista"/>
-              <w:spacing w:line="360" w:lineRule="auto"/>
-              <w:ind w:left="0"/>
-              <w:jc w:val="both"/>
-              <w:rPr>
-                <w:rFonts w:ascii="Arial" w:hAnsi="Arial" w:cs="Arial"/>
-                <w:sz w:val="24"/>
-                <w:szCs w:val="24"/>
-              </w:rPr>
-            </w:pPr>
-            <w:r>
-              <w:rPr>
-                <w:rFonts w:ascii="Arial" w:hAnsi="Arial" w:cs="Arial"/>
-                <w:color w:val="000000"/>
-                <w:sz w:val="24"/>
-                <w:szCs w:val="24"/>
-              </w:rPr>
-              <w:t>600</w:t>
-            </w:r>
-          </w:p>
-        </w:tc>
-        <w:tc>
-          <w:tcPr>
-            <w:tcW w:w="1826" w:type="dxa"/>
-            <w:vAlign w:val="bottom"/>
-          </w:tcPr>
-          <w:p>
-            <w:pPr>
-              <w:pStyle w:val="Prrafodelista"/>
-              <w:spacing w:line="360" w:lineRule="auto"/>
-              <w:ind w:left="0"/>
-              <w:jc w:val="both"/>
-              <w:rPr>
-                <w:rFonts w:ascii="Arial" w:hAnsi="Arial" w:cs="Arial"/>
-                <w:sz w:val="24"/>
-                <w:szCs w:val="24"/>
-              </w:rPr>
-            </w:pPr>
-            <w:r>
-              <w:rPr>
-                <w:rFonts w:ascii="Arial" w:hAnsi="Arial" w:cs="Arial"/>
-                <w:color w:val="000000"/>
-                <w:sz w:val="24"/>
-                <w:szCs w:val="24"/>
-              </w:rPr>
-              <w:t>$ 9.000.000</w:t>
-            </w:r>
-          </w:p>
-        </w:tc>
-      </w:tr>
-      <w:tr>
-        <w:tc>
-          <w:tcPr>
-            <w:tcW w:w="3103" w:type="dxa"/>
-            <w:vAlign w:val="bottom"/>
-          </w:tcPr>
-          <w:p>
-            <w:pPr>
-              <w:pStyle w:val="Prrafodelista"/>
-              <w:spacing w:line="360" w:lineRule="auto"/>
-              <w:ind w:left="0"/>
-              <w:jc w:val="both"/>
-              <w:rPr>
-                <w:rFonts w:ascii="Arial" w:hAnsi="Arial" w:cs="Arial"/>
-                <w:color w:val="000000"/>
-                <w:sz w:val="24"/>
-                <w:szCs w:val="24"/>
-              </w:rPr>
-            </w:pPr>
-            <w:r>
-              <w:rPr>
-                <w:rFonts w:ascii="Arial" w:hAnsi="Arial" w:cs="Arial"/>
-                <w:color w:val="000000"/>
-                <w:sz w:val="24"/>
-                <w:szCs w:val="24"/>
-              </w:rPr>
-              <w:t>David Alexander</w:t>
-            </w:r>
-            <w:r>
-              <w:rPr>
-                <w:rFonts w:ascii="Arial" w:hAnsi="Arial" w:cs="Arial"/>
-                <w:color w:val="000000"/>
-                <w:sz w:val="24"/>
-                <w:szCs w:val="24"/>
-              </w:rPr>
-              <w:t xml:space="preserve"> </w:t>
-            </w:r>
-            <w:proofErr w:type="spellStart"/>
-            <w:r>
-              <w:rPr>
-                <w:rFonts w:ascii="Arial" w:hAnsi="Arial" w:cs="Arial"/>
-                <w:color w:val="000000"/>
-                <w:sz w:val="24"/>
-                <w:szCs w:val="24"/>
-              </w:rPr>
-              <w:t>Ceron</w:t>
-            </w:r>
-            <w:proofErr w:type="spellEnd"/>
-          </w:p>
-          <w:p>
-            <w:pPr>
-              <w:pStyle w:val="Prrafodelista"/>
-              <w:spacing w:line="360" w:lineRule="auto"/>
-              <w:ind w:left="0"/>
-              <w:jc w:val="both"/>
-              <w:rPr>
-                <w:rFonts w:ascii="Arial" w:hAnsi="Arial" w:cs="Arial"/>
-                <w:sz w:val="24"/>
-                <w:szCs w:val="24"/>
-              </w:rPr>
-            </w:pPr>
-            <w:r>
-              <w:rPr>
-                <w:rFonts w:ascii="Arial" w:hAnsi="Arial" w:cs="Arial"/>
-                <w:color w:val="000000"/>
-                <w:sz w:val="24"/>
-                <w:szCs w:val="24"/>
-              </w:rPr>
-              <w:t>estudiante</w:t>
-            </w:r>
-          </w:p>
-        </w:tc>
-        <w:tc>
-          <w:tcPr>
-            <w:tcW w:w="1134" w:type="dxa"/>
-            <w:vAlign w:val="bottom"/>
-          </w:tcPr>
-          <w:p>
-            <w:pPr>
-              <w:pStyle w:val="Prrafodelista"/>
-              <w:spacing w:line="360" w:lineRule="auto"/>
-              <w:ind w:left="0"/>
-              <w:jc w:val="both"/>
-              <w:rPr>
-                <w:rFonts w:ascii="Arial" w:hAnsi="Arial" w:cs="Arial"/>
-                <w:sz w:val="24"/>
-                <w:szCs w:val="24"/>
-              </w:rPr>
-            </w:pPr>
-            <w:r>
-              <w:rPr>
-                <w:rFonts w:ascii="Arial" w:hAnsi="Arial" w:cs="Arial"/>
-                <w:color w:val="000000"/>
-                <w:sz w:val="24"/>
-                <w:szCs w:val="24"/>
-              </w:rPr>
-              <w:t>25</w:t>
-            </w:r>
-          </w:p>
-        </w:tc>
-        <w:tc>
-          <w:tcPr>
-            <w:tcW w:w="1275" w:type="dxa"/>
-            <w:vAlign w:val="bottom"/>
-          </w:tcPr>
-          <w:p>
-            <w:pPr>
-              <w:pStyle w:val="Prrafodelista"/>
-              <w:spacing w:line="360" w:lineRule="auto"/>
-              <w:ind w:left="0"/>
-              <w:jc w:val="both"/>
-              <w:rPr>
-                <w:rFonts w:ascii="Arial" w:hAnsi="Arial" w:cs="Arial"/>
-                <w:sz w:val="24"/>
-                <w:szCs w:val="24"/>
-              </w:rPr>
-            </w:pPr>
-            <w:r>
-              <w:rPr>
-                <w:rFonts w:ascii="Arial" w:hAnsi="Arial" w:cs="Arial"/>
-                <w:color w:val="000000"/>
-                <w:sz w:val="24"/>
-                <w:szCs w:val="24"/>
-              </w:rPr>
-              <w:t>$ 15.000</w:t>
-            </w:r>
-          </w:p>
-        </w:tc>
-        <w:tc>
-          <w:tcPr>
-            <w:tcW w:w="1009" w:type="dxa"/>
-            <w:vAlign w:val="bottom"/>
-          </w:tcPr>
-          <w:p>
-            <w:pPr>
-              <w:pStyle w:val="Prrafodelista"/>
-              <w:spacing w:line="360" w:lineRule="auto"/>
-              <w:ind w:left="0"/>
-              <w:jc w:val="both"/>
-              <w:rPr>
-                <w:rFonts w:ascii="Arial" w:hAnsi="Arial" w:cs="Arial"/>
-                <w:sz w:val="24"/>
-                <w:szCs w:val="24"/>
-              </w:rPr>
-            </w:pPr>
-            <w:r>
-              <w:rPr>
-                <w:rFonts w:ascii="Arial" w:hAnsi="Arial" w:cs="Arial"/>
-                <w:color w:val="000000"/>
-                <w:sz w:val="24"/>
-                <w:szCs w:val="24"/>
-              </w:rPr>
-              <w:t>600</w:t>
-            </w:r>
-          </w:p>
-        </w:tc>
-        <w:tc>
-          <w:tcPr>
-            <w:tcW w:w="1826" w:type="dxa"/>
-            <w:vAlign w:val="bottom"/>
-          </w:tcPr>
-          <w:p>
-            <w:pPr>
-              <w:pStyle w:val="Prrafodelista"/>
-              <w:spacing w:line="360" w:lineRule="auto"/>
-              <w:ind w:left="0"/>
-              <w:jc w:val="both"/>
+              <w:jc w:val="center"/>
               <w:rPr>
                 <w:rFonts w:ascii="Arial" w:hAnsi="Arial" w:cs="Arial"/>
                 <w:sz w:val="24"/>
@@ -8972,7 +8718,6 @@
                 <w:szCs w:val="24"/>
               </w:rPr>
             </w:pPr>
-            <w:proofErr w:type="spellStart"/>
             <w:r>
               <w:rPr>
                 <w:rFonts w:ascii="Arial" w:hAnsi="Arial" w:cs="Arial"/>
@@ -8980,9 +8725,8 @@
                 <w:sz w:val="24"/>
                 <w:szCs w:val="24"/>
               </w:rPr>
-              <w:t>Jhon</w:t>
-            </w:r>
-            <w:proofErr w:type="spellEnd"/>
+              <w:t>Jhon Mario</w:t>
+            </w:r>
             <w:r>
               <w:rPr>
                 <w:rFonts w:ascii="Arial" w:hAnsi="Arial" w:cs="Arial"/>
@@ -8990,7 +8734,7 @@
                 <w:sz w:val="24"/>
                 <w:szCs w:val="24"/>
               </w:rPr>
-              <w:t xml:space="preserve"> Mario</w:t>
+              <w:t xml:space="preserve"> </w:t>
             </w:r>
             <w:r>
               <w:rPr>
@@ -8999,9 +8743,8 @@
                 <w:sz w:val="24"/>
                 <w:szCs w:val="24"/>
               </w:rPr>
-              <w:t xml:space="preserve"> </w:t>
-            </w:r>
-            <w:proofErr w:type="spellStart"/>
+              <w:t>Getia</w:t>
+            </w:r>
             <w:r>
               <w:rPr>
                 <w:rFonts w:ascii="Arial" w:hAnsi="Arial" w:cs="Arial"/>
@@ -9009,18 +8752,8 @@
                 <w:sz w:val="24"/>
                 <w:szCs w:val="24"/>
               </w:rPr>
-              <w:t>Getia</w:t>
-            </w:r>
-            <w:r>
-              <w:rPr>
-                <w:rFonts w:ascii="Arial" w:hAnsi="Arial" w:cs="Arial"/>
-                <w:color w:val="000000"/>
-                <w:sz w:val="24"/>
-                <w:szCs w:val="24"/>
-              </w:rPr>
               <w:t>l</w:t>
             </w:r>
-            <w:proofErr w:type="spellEnd"/>
             <w:r>
               <w:rPr>
                 <w:rFonts w:ascii="Arial" w:hAnsi="Arial" w:cs="Arial"/>
@@ -9067,7 +8800,7 @@
               <w:pStyle w:val="Prrafodelista"/>
               <w:spacing w:line="360" w:lineRule="auto"/>
               <w:ind w:left="0"/>
-              <w:jc w:val="both"/>
+              <w:jc w:val="center"/>
               <w:rPr>
                 <w:rFonts w:ascii="Arial" w:hAnsi="Arial" w:cs="Arial"/>
                 <w:sz w:val="24"/>
@@ -9098,7 +8831,7 @@
               <w:pStyle w:val="Prrafodelista"/>
               <w:spacing w:line="360" w:lineRule="auto"/>
               <w:ind w:left="0"/>
-              <w:jc w:val="both"/>
+              <w:jc w:val="center"/>
               <w:rPr>
                 <w:rFonts w:ascii="Arial" w:hAnsi="Arial" w:cs="Arial"/>
                 <w:sz w:val="24"/>
@@ -9126,7 +8859,7 @@
               <w:pStyle w:val="Prrafodelista"/>
               <w:spacing w:line="360" w:lineRule="auto"/>
               <w:ind w:left="0"/>
-              <w:jc w:val="both"/>
+              <w:jc w:val="center"/>
               <w:rPr>
                 <w:rFonts w:ascii="Arial" w:hAnsi="Arial" w:cs="Arial"/>
                 <w:sz w:val="24"/>
@@ -9154,7 +8887,7 @@
               <w:pStyle w:val="Prrafodelista"/>
               <w:spacing w:line="360" w:lineRule="auto"/>
               <w:ind w:left="0"/>
-              <w:jc w:val="both"/>
+              <w:jc w:val="center"/>
               <w:rPr>
                 <w:rFonts w:ascii="Arial" w:hAnsi="Arial" w:cs="Arial"/>
                 <w:sz w:val="24"/>
@@ -9319,6 +9052,42 @@
         </w:tc>
       </w:tr>
     </w:tbl>
+    <w:p>
+      <w:pPr>
+        <w:pStyle w:val="Prrafodelista"/>
+        <w:spacing w:line="360" w:lineRule="auto"/>
+        <w:jc w:val="both"/>
+        <w:rPr>
+          <w:rFonts w:ascii="Arial" w:hAnsi="Arial" w:cs="Arial"/>
+          <w:sz w:val="24"/>
+          <w:szCs w:val="24"/>
+        </w:rPr>
+      </w:pPr>
+      <w:r>
+        <w:rPr>
+          <w:rFonts w:ascii="Arial" w:hAnsi="Arial" w:cs="Arial"/>
+          <w:sz w:val="24"/>
+          <w:szCs w:val="24"/>
+        </w:rPr>
+        <w:t>F</w:t>
+      </w:r>
+      <w:r>
+        <w:rPr>
+          <w:rFonts w:ascii="Arial" w:hAnsi="Arial" w:cs="Arial"/>
+          <w:sz w:val="24"/>
+          <w:szCs w:val="24"/>
+        </w:rPr>
+        <w:t>uente: esta investigación</w:t>
+      </w:r>
+      <w:r>
+        <w:rPr>
+          <w:rFonts w:ascii="Arial" w:hAnsi="Arial" w:cs="Arial"/>
+          <w:sz w:val="24"/>
+          <w:szCs w:val="24"/>
+        </w:rPr>
+        <w:t>.</w:t>
+      </w:r>
+    </w:p>
     <w:p>
       <w:pPr>
         <w:pStyle w:val="Prrafodelista"/>
@@ -9397,8 +9166,8 @@
         <w:tblLook w:val="04A0" w:firstRow="1" w:lastRow="0" w:firstColumn="1" w:lastColumn="0" w:noHBand="0" w:noVBand="1"/>
       </w:tblPr>
       <w:tblGrid>
-        <w:gridCol w:w="1190"/>
-        <w:gridCol w:w="3047"/>
+        <w:gridCol w:w="1260"/>
+        <w:gridCol w:w="2977"/>
         <w:gridCol w:w="1417"/>
         <w:gridCol w:w="1276"/>
         <w:gridCol w:w="1417"/>
@@ -9409,7 +9178,7 @@
         </w:trPr>
         <w:tc>
           <w:tcPr>
-            <w:tcW w:w="1190" w:type="dxa"/>
+            <w:tcW w:w="1260" w:type="dxa"/>
             <w:shd w:val="clear" w:color="auto" w:fill="BDD6EE" w:themeFill="accent1" w:themeFillTint="66"/>
           </w:tcPr>
           <w:p>
@@ -9436,7 +9205,7 @@
         </w:tc>
         <w:tc>
           <w:tcPr>
-            <w:tcW w:w="3047" w:type="dxa"/>
+            <w:tcW w:w="2977" w:type="dxa"/>
             <w:shd w:val="clear" w:color="auto" w:fill="BDD6EE" w:themeFill="accent1" w:themeFillTint="66"/>
           </w:tcPr>
           <w:p>
@@ -9546,7 +9315,7 @@
       <w:tr>
         <w:tc>
           <w:tcPr>
-            <w:tcW w:w="1190" w:type="dxa"/>
+            <w:tcW w:w="1260" w:type="dxa"/>
           </w:tcPr>
           <w:p>
             <w:pPr>
@@ -9560,21 +9329,19 @@
                 <w:szCs w:val="24"/>
               </w:rPr>
             </w:pPr>
-            <w:proofErr w:type="spellStart"/>
-            <w:r>
-              <w:rPr>
-                <w:rFonts w:ascii="Arial" w:hAnsi="Arial" w:cs="Arial"/>
-                <w:sz w:val="24"/>
-                <w:szCs w:val="24"/>
-              </w:rPr>
-              <w:t>Harware</w:t>
-            </w:r>
-            <w:proofErr w:type="spellEnd"/>
-          </w:p>
-        </w:tc>
-        <w:tc>
-          <w:tcPr>
-            <w:tcW w:w="3047" w:type="dxa"/>
+            <w:r>
+              <w:rPr>
+                <w:rFonts w:ascii="Arial" w:hAnsi="Arial" w:cs="Arial"/>
+                <w:sz w:val="24"/>
+                <w:szCs w:val="24"/>
+              </w:rPr>
+              <w:t>Hardware</w:t>
+            </w:r>
+          </w:p>
+        </w:tc>
+        <w:tc>
+          <w:tcPr>
+            <w:tcW w:w="2977" w:type="dxa"/>
           </w:tcPr>
           <w:p>
             <w:pPr>
@@ -9632,7 +9399,7 @@
               <w:pStyle w:val="Prrafodelista"/>
               <w:spacing w:line="360" w:lineRule="auto"/>
               <w:ind w:left="0"/>
-              <w:jc w:val="both"/>
+              <w:jc w:val="center"/>
               <w:rPr>
                 <w:rFonts w:ascii="Arial" w:hAnsi="Arial" w:cs="Arial"/>
                 <w:sz w:val="24"/>
@@ -9652,6 +9419,396 @@
           <w:tcPr>
             <w:tcW w:w="1276" w:type="dxa"/>
             <w:vAlign w:val="bottom"/>
+          </w:tcPr>
+          <w:p>
+            <w:pPr>
+              <w:pStyle w:val="Prrafodelista"/>
+              <w:spacing w:line="360" w:lineRule="auto"/>
+              <w:ind w:left="0"/>
+              <w:jc w:val="center"/>
+              <w:rPr>
+                <w:rFonts w:ascii="Arial" w:hAnsi="Arial" w:cs="Arial"/>
+                <w:sz w:val="24"/>
+                <w:szCs w:val="24"/>
+              </w:rPr>
+            </w:pPr>
+            <w:r>
+              <w:rPr>
+                <w:rFonts w:ascii="Calibri" w:hAnsi="Calibri" w:cs="Calibri"/>
+                <w:color w:val="000000"/>
+              </w:rPr>
+              <w:t>1800</w:t>
+            </w:r>
+          </w:p>
+        </w:tc>
+        <w:tc>
+          <w:tcPr>
+            <w:tcW w:w="1417" w:type="dxa"/>
+            <w:vAlign w:val="bottom"/>
+          </w:tcPr>
+          <w:p>
+            <w:pPr>
+              <w:pStyle w:val="Prrafodelista"/>
+              <w:spacing w:line="360" w:lineRule="auto"/>
+              <w:ind w:left="0"/>
+              <w:jc w:val="center"/>
+              <w:rPr>
+                <w:rFonts w:ascii="Arial" w:hAnsi="Arial" w:cs="Arial"/>
+                <w:sz w:val="24"/>
+                <w:szCs w:val="24"/>
+              </w:rPr>
+            </w:pPr>
+            <w:r>
+              <w:rPr>
+                <w:rFonts w:ascii="Calibri" w:hAnsi="Calibri" w:cs="Calibri"/>
+                <w:color w:val="000000"/>
+              </w:rPr>
+              <w:t>$ 630.000</w:t>
+            </w:r>
+          </w:p>
+        </w:tc>
+      </w:tr>
+      <w:tr>
+        <w:trPr>
+          <w:trHeight w:val="637"/>
+        </w:trPr>
+        <w:tc>
+          <w:tcPr>
+            <w:tcW w:w="1260" w:type="dxa"/>
+            <w:vMerge w:val="restart"/>
+            <w:textDirection w:val="btLr"/>
+          </w:tcPr>
+          <w:p>
+            <w:pPr>
+              <w:ind w:left="113" w:right="113"/>
+              <w:jc w:val="center"/>
+              <w:rPr>
+                <w:rFonts w:ascii="Arial" w:hAnsi="Arial" w:cs="Arial"/>
+              </w:rPr>
+            </w:pPr>
+            <w:r>
+              <w:rPr>
+                <w:rStyle w:val="fontstyle01"/>
+                <w:rFonts w:ascii="Arial" w:hAnsi="Arial" w:cs="Arial"/>
+              </w:rPr>
+              <w:t>Software</w:t>
+            </w:r>
+          </w:p>
+          <w:p>
+            <w:pPr>
+              <w:pStyle w:val="Prrafodelista"/>
+              <w:spacing w:line="360" w:lineRule="auto"/>
+              <w:ind w:left="113" w:right="113"/>
+              <w:jc w:val="both"/>
+              <w:rPr>
+                <w:rFonts w:ascii="Arial" w:hAnsi="Arial" w:cs="Arial"/>
+                <w:sz w:val="24"/>
+                <w:szCs w:val="24"/>
+              </w:rPr>
+            </w:pPr>
+          </w:p>
+        </w:tc>
+        <w:tc>
+          <w:tcPr>
+            <w:tcW w:w="2977" w:type="dxa"/>
+          </w:tcPr>
+          <w:p>
+            <w:pPr>
+              <w:spacing w:line="360" w:lineRule="auto"/>
+              <w:jc w:val="both"/>
+              <w:rPr>
+                <w:rFonts w:ascii="Arial" w:hAnsi="Arial" w:cs="Arial"/>
+                <w:sz w:val="24"/>
+                <w:szCs w:val="24"/>
+              </w:rPr>
+            </w:pPr>
+            <w:r>
+              <w:rPr>
+                <w:rFonts w:ascii="Arial" w:hAnsi="Arial" w:cs="Arial"/>
+                <w:sz w:val="24"/>
+                <w:szCs w:val="24"/>
+              </w:rPr>
+              <w:t>Entorno de desarrollo</w:t>
+            </w:r>
+            <w:r>
+              <w:rPr>
+                <w:rFonts w:ascii="Arial" w:hAnsi="Arial" w:cs="Arial"/>
+                <w:sz w:val="24"/>
+                <w:szCs w:val="24"/>
+              </w:rPr>
+              <w:t xml:space="preserve"> </w:t>
+            </w:r>
+            <w:r>
+              <w:rPr>
+                <w:rFonts w:ascii="Arial" w:hAnsi="Arial" w:cs="Arial"/>
+                <w:sz w:val="24"/>
+                <w:szCs w:val="24"/>
+              </w:rPr>
+              <w:t>Android</w:t>
+            </w:r>
+            <w:r>
+              <w:rPr>
+                <w:rFonts w:ascii="Arial" w:hAnsi="Arial" w:cs="Arial"/>
+                <w:sz w:val="24"/>
+                <w:szCs w:val="24"/>
+              </w:rPr>
+              <w:t xml:space="preserve"> studio </w:t>
+            </w:r>
+            <w:r>
+              <w:rPr>
+                <w:rFonts w:ascii="Arial" w:hAnsi="Arial" w:cs="Arial"/>
+                <w:sz w:val="24"/>
+                <w:szCs w:val="24"/>
+              </w:rPr>
+              <w:t>3.1.2</w:t>
+            </w:r>
+          </w:p>
+        </w:tc>
+        <w:tc>
+          <w:tcPr>
+            <w:tcW w:w="1417" w:type="dxa"/>
+          </w:tcPr>
+          <w:p>
+            <w:pPr>
+              <w:pStyle w:val="Prrafodelista"/>
+              <w:spacing w:line="360" w:lineRule="auto"/>
+              <w:ind w:left="0"/>
+              <w:jc w:val="center"/>
+              <w:rPr>
+                <w:rFonts w:ascii="Arial" w:hAnsi="Arial" w:cs="Arial"/>
+                <w:sz w:val="24"/>
+                <w:szCs w:val="24"/>
+              </w:rPr>
+            </w:pPr>
+            <w:r>
+              <w:rPr>
+                <w:rFonts w:ascii="Arial" w:hAnsi="Arial" w:cs="Arial"/>
+                <w:sz w:val="24"/>
+                <w:szCs w:val="24"/>
+              </w:rPr>
+              <w:t>Gratis</w:t>
+            </w:r>
+          </w:p>
+        </w:tc>
+        <w:tc>
+          <w:tcPr>
+            <w:tcW w:w="1276" w:type="dxa"/>
+          </w:tcPr>
+          <w:p>
+            <w:pPr>
+              <w:pStyle w:val="Prrafodelista"/>
+              <w:spacing w:line="360" w:lineRule="auto"/>
+              <w:ind w:left="0"/>
+              <w:jc w:val="center"/>
+              <w:rPr>
+                <w:rFonts w:ascii="Arial" w:hAnsi="Arial" w:cs="Arial"/>
+                <w:sz w:val="24"/>
+                <w:szCs w:val="24"/>
+              </w:rPr>
+            </w:pPr>
+            <w:r>
+              <w:rPr>
+                <w:rFonts w:ascii="Arial" w:hAnsi="Arial" w:cs="Arial"/>
+                <w:sz w:val="24"/>
+                <w:szCs w:val="24"/>
+              </w:rPr>
+              <w:t>Gratis</w:t>
+            </w:r>
+          </w:p>
+        </w:tc>
+        <w:tc>
+          <w:tcPr>
+            <w:tcW w:w="1417" w:type="dxa"/>
+          </w:tcPr>
+          <w:p>
+            <w:pPr>
+              <w:pStyle w:val="Prrafodelista"/>
+              <w:spacing w:line="360" w:lineRule="auto"/>
+              <w:ind w:left="0"/>
+              <w:jc w:val="center"/>
+              <w:rPr>
+                <w:rFonts w:ascii="Arial" w:hAnsi="Arial" w:cs="Arial"/>
+                <w:sz w:val="24"/>
+                <w:szCs w:val="24"/>
+              </w:rPr>
+            </w:pPr>
+            <w:r>
+              <w:rPr>
+                <w:rFonts w:ascii="Arial" w:hAnsi="Arial" w:cs="Arial"/>
+                <w:sz w:val="24"/>
+                <w:szCs w:val="24"/>
+              </w:rPr>
+              <w:t>Gratis</w:t>
+            </w:r>
+          </w:p>
+        </w:tc>
+      </w:tr>
+      <w:tr>
+        <w:trPr>
+          <w:trHeight w:val="507"/>
+        </w:trPr>
+        <w:tc>
+          <w:tcPr>
+            <w:tcW w:w="1260" w:type="dxa"/>
+            <w:vMerge/>
+          </w:tcPr>
+          <w:p>
+            <w:pPr>
+              <w:jc w:val="both"/>
+              <w:rPr>
+                <w:rStyle w:val="fontstyle01"/>
+              </w:rPr>
+            </w:pPr>
+          </w:p>
+        </w:tc>
+        <w:tc>
+          <w:tcPr>
+            <w:tcW w:w="2977" w:type="dxa"/>
+          </w:tcPr>
+          <w:p>
+            <w:pPr>
+              <w:spacing w:line="360" w:lineRule="auto"/>
+              <w:jc w:val="both"/>
+              <w:rPr>
+                <w:rFonts w:ascii="Arial" w:hAnsi="Arial" w:cs="Arial"/>
+                <w:sz w:val="24"/>
+                <w:szCs w:val="24"/>
+              </w:rPr>
+            </w:pPr>
+            <w:r>
+              <w:rPr>
+                <w:rFonts w:ascii="Arial" w:hAnsi="Arial" w:cs="Arial"/>
+                <w:sz w:val="24"/>
+                <w:szCs w:val="24"/>
+              </w:rPr>
+              <w:t>Java Development Kit</w:t>
+            </w:r>
+            <w:r>
+              <w:rPr>
+                <w:rFonts w:ascii="Arial" w:hAnsi="Arial" w:cs="Arial"/>
+                <w:sz w:val="24"/>
+                <w:szCs w:val="24"/>
+              </w:rPr>
+              <w:t xml:space="preserve"> </w:t>
+            </w:r>
+            <w:r>
+              <w:rPr>
+                <w:rFonts w:ascii="Arial" w:hAnsi="Arial" w:cs="Arial"/>
+                <w:sz w:val="24"/>
+                <w:szCs w:val="24"/>
+              </w:rPr>
+              <w:t>8u172</w:t>
+            </w:r>
+            <w:r>
+              <w:rPr>
+                <w:rFonts w:ascii="Arial" w:hAnsi="Arial" w:cs="Arial"/>
+                <w:sz w:val="24"/>
+                <w:szCs w:val="24"/>
+              </w:rPr>
+              <w:t>.</w:t>
+            </w:r>
+          </w:p>
+        </w:tc>
+        <w:tc>
+          <w:tcPr>
+            <w:tcW w:w="1417" w:type="dxa"/>
+          </w:tcPr>
+          <w:p>
+            <w:pPr>
+              <w:pStyle w:val="Prrafodelista"/>
+              <w:spacing w:line="360" w:lineRule="auto"/>
+              <w:ind w:left="0"/>
+              <w:jc w:val="center"/>
+              <w:rPr>
+                <w:rFonts w:ascii="Arial" w:hAnsi="Arial" w:cs="Arial"/>
+                <w:sz w:val="24"/>
+                <w:szCs w:val="24"/>
+              </w:rPr>
+            </w:pPr>
+            <w:r>
+              <w:rPr>
+                <w:rFonts w:ascii="Arial" w:hAnsi="Arial" w:cs="Arial"/>
+                <w:sz w:val="24"/>
+                <w:szCs w:val="24"/>
+              </w:rPr>
+              <w:t>Gratis</w:t>
+            </w:r>
+          </w:p>
+        </w:tc>
+        <w:tc>
+          <w:tcPr>
+            <w:tcW w:w="1276" w:type="dxa"/>
+          </w:tcPr>
+          <w:p>
+            <w:pPr>
+              <w:pStyle w:val="Prrafodelista"/>
+              <w:spacing w:line="360" w:lineRule="auto"/>
+              <w:ind w:left="0"/>
+              <w:jc w:val="center"/>
+              <w:rPr>
+                <w:rFonts w:ascii="Arial" w:hAnsi="Arial" w:cs="Arial"/>
+                <w:sz w:val="24"/>
+                <w:szCs w:val="24"/>
+              </w:rPr>
+            </w:pPr>
+            <w:r>
+              <w:rPr>
+                <w:rFonts w:ascii="Arial" w:hAnsi="Arial" w:cs="Arial"/>
+                <w:sz w:val="24"/>
+                <w:szCs w:val="24"/>
+              </w:rPr>
+              <w:t>Gratis</w:t>
+            </w:r>
+          </w:p>
+        </w:tc>
+        <w:tc>
+          <w:tcPr>
+            <w:tcW w:w="1417" w:type="dxa"/>
+          </w:tcPr>
+          <w:p>
+            <w:pPr>
+              <w:pStyle w:val="Prrafodelista"/>
+              <w:spacing w:line="360" w:lineRule="auto"/>
+              <w:ind w:left="0"/>
+              <w:jc w:val="center"/>
+              <w:rPr>
+                <w:rFonts w:ascii="Arial" w:hAnsi="Arial" w:cs="Arial"/>
+                <w:sz w:val="24"/>
+                <w:szCs w:val="24"/>
+              </w:rPr>
+            </w:pPr>
+            <w:r>
+              <w:rPr>
+                <w:rFonts w:ascii="Arial" w:hAnsi="Arial" w:cs="Arial"/>
+                <w:sz w:val="24"/>
+                <w:szCs w:val="24"/>
+              </w:rPr>
+              <w:t>Gratis</w:t>
+            </w:r>
+          </w:p>
+        </w:tc>
+      </w:tr>
+      <w:tr>
+        <w:trPr>
+          <w:trHeight w:val="431"/>
+        </w:trPr>
+        <w:tc>
+          <w:tcPr>
+            <w:tcW w:w="1260" w:type="dxa"/>
+            <w:vMerge/>
+          </w:tcPr>
+          <w:p>
+            <w:pPr>
+              <w:jc w:val="both"/>
+              <w:rPr>
+                <w:rStyle w:val="fontstyle01"/>
+              </w:rPr>
+            </w:pPr>
+          </w:p>
+        </w:tc>
+        <w:tc>
+          <w:tcPr>
+            <w:tcW w:w="2977" w:type="dxa"/>
           </w:tcPr>
           <w:p>
             <w:pPr>
@@ -9667,17 +9824,122 @@
             </w:pPr>
             <w:r>
               <w:rPr>
-                <w:rFonts w:ascii="Calibri" w:hAnsi="Calibri" w:cs="Calibri"/>
-                <w:color w:val="000000"/>
-              </w:rPr>
-              <w:t>1800</w:t>
+                <w:rFonts w:ascii="Arial" w:hAnsi="Arial" w:cs="Arial"/>
+                <w:sz w:val="24"/>
+                <w:szCs w:val="24"/>
+              </w:rPr>
+              <w:t>Gestor de bases de datos SQLite</w:t>
+            </w:r>
+            <w:r>
+              <w:rPr>
+                <w:rFonts w:ascii="Arial" w:hAnsi="Arial" w:cs="Arial"/>
+                <w:sz w:val="24"/>
+                <w:szCs w:val="24"/>
+              </w:rPr>
+              <w:t>.</w:t>
             </w:r>
           </w:p>
         </w:tc>
         <w:tc>
           <w:tcPr>
             <w:tcW w:w="1417" w:type="dxa"/>
-            <w:vAlign w:val="bottom"/>
+          </w:tcPr>
+          <w:p>
+            <w:pPr>
+              <w:pStyle w:val="Prrafodelista"/>
+              <w:spacing w:line="360" w:lineRule="auto"/>
+              <w:ind w:left="0"/>
+              <w:jc w:val="center"/>
+              <w:rPr>
+                <w:rFonts w:ascii="Arial" w:hAnsi="Arial" w:cs="Arial"/>
+                <w:sz w:val="24"/>
+                <w:szCs w:val="24"/>
+              </w:rPr>
+            </w:pPr>
+            <w:r>
+              <w:rPr>
+                <w:rFonts w:ascii="Arial" w:hAnsi="Arial" w:cs="Arial"/>
+                <w:sz w:val="24"/>
+                <w:szCs w:val="24"/>
+              </w:rPr>
+              <w:t>Gratis</w:t>
+            </w:r>
+          </w:p>
+        </w:tc>
+        <w:tc>
+          <w:tcPr>
+            <w:tcW w:w="1276" w:type="dxa"/>
+          </w:tcPr>
+          <w:p>
+            <w:pPr>
+              <w:pStyle w:val="Prrafodelista"/>
+              <w:spacing w:line="360" w:lineRule="auto"/>
+              <w:ind w:left="0"/>
+              <w:jc w:val="center"/>
+              <w:rPr>
+                <w:rFonts w:ascii="Arial" w:hAnsi="Arial" w:cs="Arial"/>
+                <w:sz w:val="24"/>
+                <w:szCs w:val="24"/>
+              </w:rPr>
+            </w:pPr>
+            <w:r>
+              <w:rPr>
+                <w:rFonts w:ascii="Arial" w:hAnsi="Arial" w:cs="Arial"/>
+                <w:sz w:val="24"/>
+                <w:szCs w:val="24"/>
+              </w:rPr>
+              <w:t>Gratis</w:t>
+            </w:r>
+          </w:p>
+        </w:tc>
+        <w:tc>
+          <w:tcPr>
+            <w:tcW w:w="1417" w:type="dxa"/>
+          </w:tcPr>
+          <w:p>
+            <w:pPr>
+              <w:pStyle w:val="Prrafodelista"/>
+              <w:spacing w:line="360" w:lineRule="auto"/>
+              <w:ind w:left="0"/>
+              <w:jc w:val="center"/>
+              <w:rPr>
+                <w:rFonts w:ascii="Arial" w:hAnsi="Arial" w:cs="Arial"/>
+                <w:sz w:val="24"/>
+                <w:szCs w:val="24"/>
+              </w:rPr>
+            </w:pPr>
+            <w:r>
+              <w:rPr>
+                <w:rFonts w:ascii="Arial" w:hAnsi="Arial" w:cs="Arial"/>
+                <w:sz w:val="24"/>
+                <w:szCs w:val="24"/>
+              </w:rPr>
+              <w:t>Gratis</w:t>
+            </w:r>
+          </w:p>
+        </w:tc>
+      </w:tr>
+      <w:tr>
+        <w:trPr>
+          <w:trHeight w:val="430"/>
+        </w:trPr>
+        <w:tc>
+          <w:tcPr>
+            <w:tcW w:w="1260" w:type="dxa"/>
+            <w:vMerge/>
+          </w:tcPr>
+          <w:p>
+            <w:pPr>
+              <w:jc w:val="both"/>
+              <w:rPr>
+                <w:rStyle w:val="fontstyle01"/>
+              </w:rPr>
+            </w:pPr>
+          </w:p>
+        </w:tc>
+        <w:tc>
+          <w:tcPr>
+            <w:tcW w:w="2977" w:type="dxa"/>
           </w:tcPr>
           <w:p>
             <w:pPr>
@@ -9693,30 +9955,131 @@
             </w:pPr>
             <w:r>
               <w:rPr>
-                <w:rFonts w:ascii="Calibri" w:hAnsi="Calibri" w:cs="Calibri"/>
-                <w:color w:val="000000"/>
-              </w:rPr>
-              <w:t>$ 630.000</w:t>
+                <w:rFonts w:ascii="Arial" w:hAnsi="Arial" w:cs="Arial"/>
+                <w:sz w:val="24"/>
+                <w:szCs w:val="24"/>
+              </w:rPr>
+              <w:t xml:space="preserve">Gestor de bases de datos </w:t>
+            </w:r>
+            <w:r>
+              <w:rPr>
+                <w:rFonts w:ascii="Arial" w:hAnsi="Arial" w:cs="Arial"/>
+                <w:sz w:val="24"/>
+                <w:szCs w:val="24"/>
+              </w:rPr>
+              <w:t>MySQL</w:t>
+            </w:r>
+            <w:r>
+              <w:rPr>
+                <w:rFonts w:ascii="Arial" w:hAnsi="Arial" w:cs="Arial"/>
+                <w:sz w:val="24"/>
+                <w:szCs w:val="24"/>
+              </w:rPr>
+              <w:t>.</w:t>
+            </w:r>
+          </w:p>
+        </w:tc>
+        <w:tc>
+          <w:tcPr>
+            <w:tcW w:w="1417" w:type="dxa"/>
+          </w:tcPr>
+          <w:p>
+            <w:pPr>
+              <w:pStyle w:val="Prrafodelista"/>
+              <w:spacing w:line="360" w:lineRule="auto"/>
+              <w:ind w:left="0"/>
+              <w:jc w:val="center"/>
+              <w:rPr>
+                <w:rFonts w:ascii="Arial" w:hAnsi="Arial" w:cs="Arial"/>
+                <w:sz w:val="24"/>
+                <w:szCs w:val="24"/>
+              </w:rPr>
+            </w:pPr>
+            <w:r>
+              <w:rPr>
+                <w:rFonts w:ascii="Arial" w:hAnsi="Arial" w:cs="Arial"/>
+                <w:sz w:val="24"/>
+                <w:szCs w:val="24"/>
+              </w:rPr>
+              <w:t>Gratis</w:t>
+            </w:r>
+          </w:p>
+        </w:tc>
+        <w:tc>
+          <w:tcPr>
+            <w:tcW w:w="1276" w:type="dxa"/>
+          </w:tcPr>
+          <w:p>
+            <w:pPr>
+              <w:pStyle w:val="Prrafodelista"/>
+              <w:spacing w:line="360" w:lineRule="auto"/>
+              <w:ind w:left="0"/>
+              <w:jc w:val="center"/>
+              <w:rPr>
+                <w:rFonts w:ascii="Arial" w:hAnsi="Arial" w:cs="Arial"/>
+                <w:sz w:val="24"/>
+                <w:szCs w:val="24"/>
+              </w:rPr>
+            </w:pPr>
+            <w:r>
+              <w:rPr>
+                <w:rFonts w:ascii="Arial" w:hAnsi="Arial" w:cs="Arial"/>
+                <w:sz w:val="24"/>
+                <w:szCs w:val="24"/>
+              </w:rPr>
+              <w:t>Gratis</w:t>
+            </w:r>
+          </w:p>
+        </w:tc>
+        <w:tc>
+          <w:tcPr>
+            <w:tcW w:w="1417" w:type="dxa"/>
+          </w:tcPr>
+          <w:p>
+            <w:pPr>
+              <w:pStyle w:val="Prrafodelista"/>
+              <w:spacing w:line="360" w:lineRule="auto"/>
+              <w:ind w:left="0"/>
+              <w:jc w:val="center"/>
+              <w:rPr>
+                <w:rFonts w:ascii="Arial" w:hAnsi="Arial" w:cs="Arial"/>
+                <w:sz w:val="24"/>
+                <w:szCs w:val="24"/>
+              </w:rPr>
+            </w:pPr>
+            <w:r>
+              <w:rPr>
+                <w:rFonts w:ascii="Arial" w:hAnsi="Arial" w:cs="Arial"/>
+                <w:sz w:val="24"/>
+                <w:szCs w:val="24"/>
+              </w:rPr>
+              <w:t>Gratis</w:t>
             </w:r>
           </w:p>
         </w:tc>
       </w:tr>
       <w:tr>
-        <w:tc>
-          <w:tcPr>
-            <w:tcW w:w="1190" w:type="dxa"/>
+        <w:trPr>
+          <w:trHeight w:val="146"/>
+        </w:trPr>
+        <w:tc>
+          <w:tcPr>
+            <w:tcW w:w="1260" w:type="dxa"/>
+            <w:vMerge/>
           </w:tcPr>
           <w:p>
             <w:pPr>
               <w:jc w:val="both"/>
-            </w:pPr>
-            <w:r>
               <w:rPr>
                 <w:rStyle w:val="fontstyle01"/>
               </w:rPr>
-              <w:t>Software</w:t>
-            </w:r>
-          </w:p>
+            </w:pPr>
+          </w:p>
+        </w:tc>
+        <w:tc>
+          <w:tcPr>
+            <w:tcW w:w="2977" w:type="dxa"/>
+          </w:tcPr>
           <w:p>
             <w:pPr>
               <w:pStyle w:val="Prrafodelista"/>
@@ -9729,11 +10092,303 @@
                 <w:szCs w:val="24"/>
               </w:rPr>
             </w:pPr>
-          </w:p>
-        </w:tc>
-        <w:tc>
-          <w:tcPr>
-            <w:tcW w:w="3047" w:type="dxa"/>
+            <w:r>
+              <w:rPr>
+                <w:rFonts w:ascii="Arial" w:hAnsi="Arial" w:cs="Arial"/>
+                <w:sz w:val="24"/>
+                <w:szCs w:val="24"/>
+              </w:rPr>
+              <w:t xml:space="preserve">Framework </w:t>
+            </w:r>
+            <w:r>
+              <w:rPr>
+                <w:rFonts w:ascii="Arial" w:hAnsi="Arial" w:cs="Arial"/>
+                <w:sz w:val="24"/>
+                <w:szCs w:val="24"/>
+              </w:rPr>
+              <w:t>Django</w:t>
+            </w:r>
+            <w:r>
+              <w:rPr>
+                <w:rFonts w:ascii="Arial" w:hAnsi="Arial" w:cs="Arial"/>
+                <w:sz w:val="24"/>
+                <w:szCs w:val="24"/>
+              </w:rPr>
+              <w:t>.</w:t>
+            </w:r>
+          </w:p>
+        </w:tc>
+        <w:tc>
+          <w:tcPr>
+            <w:tcW w:w="1417" w:type="dxa"/>
+          </w:tcPr>
+          <w:p>
+            <w:pPr>
+              <w:pStyle w:val="Prrafodelista"/>
+              <w:spacing w:line="360" w:lineRule="auto"/>
+              <w:ind w:left="0"/>
+              <w:jc w:val="center"/>
+              <w:rPr>
+                <w:rFonts w:ascii="Arial" w:hAnsi="Arial" w:cs="Arial"/>
+                <w:sz w:val="24"/>
+                <w:szCs w:val="24"/>
+              </w:rPr>
+            </w:pPr>
+            <w:r>
+              <w:rPr>
+                <w:rFonts w:ascii="Arial" w:hAnsi="Arial" w:cs="Arial"/>
+                <w:sz w:val="24"/>
+                <w:szCs w:val="24"/>
+              </w:rPr>
+              <w:t>Gratis</w:t>
+            </w:r>
+          </w:p>
+        </w:tc>
+        <w:tc>
+          <w:tcPr>
+            <w:tcW w:w="1276" w:type="dxa"/>
+          </w:tcPr>
+          <w:p>
+            <w:pPr>
+              <w:pStyle w:val="Prrafodelista"/>
+              <w:spacing w:line="360" w:lineRule="auto"/>
+              <w:ind w:left="0"/>
+              <w:jc w:val="center"/>
+              <w:rPr>
+                <w:rFonts w:ascii="Arial" w:hAnsi="Arial" w:cs="Arial"/>
+                <w:sz w:val="24"/>
+                <w:szCs w:val="24"/>
+              </w:rPr>
+            </w:pPr>
+            <w:r>
+              <w:rPr>
+                <w:rFonts w:ascii="Arial" w:hAnsi="Arial" w:cs="Arial"/>
+                <w:sz w:val="24"/>
+                <w:szCs w:val="24"/>
+              </w:rPr>
+              <w:t>Gratis</w:t>
+            </w:r>
+          </w:p>
+        </w:tc>
+        <w:tc>
+          <w:tcPr>
+            <w:tcW w:w="1417" w:type="dxa"/>
+          </w:tcPr>
+          <w:p>
+            <w:pPr>
+              <w:pStyle w:val="Prrafodelista"/>
+              <w:spacing w:line="360" w:lineRule="auto"/>
+              <w:ind w:left="0"/>
+              <w:jc w:val="center"/>
+              <w:rPr>
+                <w:rFonts w:ascii="Arial" w:hAnsi="Arial" w:cs="Arial"/>
+                <w:sz w:val="24"/>
+                <w:szCs w:val="24"/>
+              </w:rPr>
+            </w:pPr>
+            <w:r>
+              <w:rPr>
+                <w:rFonts w:ascii="Arial" w:hAnsi="Arial" w:cs="Arial"/>
+                <w:sz w:val="24"/>
+                <w:szCs w:val="24"/>
+              </w:rPr>
+              <w:t>Gratis</w:t>
+            </w:r>
+          </w:p>
+        </w:tc>
+      </w:tr>
+      <w:tr>
+        <w:trPr>
+          <w:trHeight w:val="111"/>
+        </w:trPr>
+        <w:tc>
+          <w:tcPr>
+            <w:tcW w:w="1260" w:type="dxa"/>
+            <w:vMerge/>
+          </w:tcPr>
+          <w:p>
+            <w:pPr>
+              <w:jc w:val="both"/>
+              <w:rPr>
+                <w:rStyle w:val="fontstyle01"/>
+              </w:rPr>
+            </w:pPr>
+          </w:p>
+        </w:tc>
+        <w:tc>
+          <w:tcPr>
+            <w:tcW w:w="2977" w:type="dxa"/>
+          </w:tcPr>
+          <w:p>
+            <w:pPr>
+              <w:pStyle w:val="Ttulo3"/>
+              <w:numPr>
+                <w:ilvl w:val="0"/>
+                <w:numId w:val="0"/>
+              </w:numPr>
+              <w:shd w:val="clear" w:color="auto" w:fill="FFFFFF"/>
+              <w:spacing w:before="0"/>
+              <w:ind w:left="720" w:hanging="720"/>
+              <w:outlineLvl w:val="2"/>
+              <w:rPr>
+                <w:rFonts w:ascii="Arial" w:hAnsi="Arial" w:cs="Arial"/>
+                <w:color w:val="auto"/>
+                <w:shd w:val="clear" w:color="auto" w:fill="FFFFFF"/>
+              </w:rPr>
+            </w:pPr>
+            <w:r>
+              <w:rPr>
+                <w:rFonts w:ascii="Arial" w:hAnsi="Arial" w:cs="Arial"/>
+                <w:color w:val="auto"/>
+                <w:shd w:val="clear" w:color="auto" w:fill="FFFFFF"/>
+              </w:rPr>
+              <w:t>E</w:t>
+            </w:r>
+            <w:r>
+              <w:rPr>
+                <w:rFonts w:ascii="Arial" w:hAnsi="Arial" w:cs="Arial"/>
+                <w:color w:val="auto"/>
+                <w:shd w:val="clear" w:color="auto" w:fill="FFFFFF"/>
+              </w:rPr>
+              <w:t>ditor de código fuente</w:t>
+            </w:r>
+          </w:p>
+          <w:p>
+            <w:pPr>
+              <w:pStyle w:val="Ttulo3"/>
+              <w:numPr>
+                <w:ilvl w:val="0"/>
+                <w:numId w:val="0"/>
+              </w:numPr>
+              <w:shd w:val="clear" w:color="auto" w:fill="FFFFFF"/>
+              <w:spacing w:before="0"/>
+              <w:ind w:left="720" w:hanging="720"/>
+              <w:rPr>
+                <w:rFonts w:ascii="Arial" w:hAnsi="Arial" w:cs="Arial"/>
+              </w:rPr>
+            </w:pPr>
+            <w:hyperlink r:id="rId13" w:history="1">
+              <w:r>
+                <w:rPr>
+                  <w:rStyle w:val="Hipervnculo"/>
+                  <w:rFonts w:ascii="Arial" w:hAnsi="Arial" w:cs="Arial"/>
+                  <w:bCs/>
+                  <w:color w:val="auto"/>
+                  <w:u w:val="none"/>
+                </w:rPr>
+                <w:t>Visual Studio Code</w:t>
+              </w:r>
+            </w:hyperlink>
+            <w:r>
+              <w:rPr>
+                <w:rFonts w:ascii="Arial" w:hAnsi="Arial" w:cs="Arial"/>
+                <w:bCs/>
+                <w:color w:val="auto"/>
+              </w:rPr>
+              <w:t>.</w:t>
+            </w:r>
+          </w:p>
+        </w:tc>
+        <w:tc>
+          <w:tcPr>
+            <w:tcW w:w="1417" w:type="dxa"/>
+          </w:tcPr>
+          <w:p>
+            <w:pPr>
+              <w:pStyle w:val="Prrafodelista"/>
+              <w:spacing w:line="360" w:lineRule="auto"/>
+              <w:ind w:left="0"/>
+              <w:jc w:val="center"/>
+              <w:rPr>
+                <w:rFonts w:ascii="Arial" w:hAnsi="Arial" w:cs="Arial"/>
+                <w:sz w:val="24"/>
+                <w:szCs w:val="24"/>
+              </w:rPr>
+            </w:pPr>
+            <w:r>
+              <w:rPr>
+                <w:rFonts w:ascii="Arial" w:hAnsi="Arial" w:cs="Arial"/>
+                <w:sz w:val="24"/>
+                <w:szCs w:val="24"/>
+              </w:rPr>
+              <w:t>Gratis</w:t>
+            </w:r>
+          </w:p>
+        </w:tc>
+        <w:tc>
+          <w:tcPr>
+            <w:tcW w:w="1276" w:type="dxa"/>
+          </w:tcPr>
+          <w:p>
+            <w:pPr>
+              <w:pStyle w:val="Prrafodelista"/>
+              <w:spacing w:line="360" w:lineRule="auto"/>
+              <w:ind w:left="0"/>
+              <w:jc w:val="center"/>
+              <w:rPr>
+                <w:rFonts w:ascii="Arial" w:hAnsi="Arial" w:cs="Arial"/>
+                <w:sz w:val="24"/>
+                <w:szCs w:val="24"/>
+              </w:rPr>
+            </w:pPr>
+            <w:r>
+              <w:rPr>
+                <w:rFonts w:ascii="Arial" w:hAnsi="Arial" w:cs="Arial"/>
+                <w:sz w:val="24"/>
+                <w:szCs w:val="24"/>
+              </w:rPr>
+              <w:t>Gratis</w:t>
+            </w:r>
+          </w:p>
+        </w:tc>
+        <w:tc>
+          <w:tcPr>
+            <w:tcW w:w="1417" w:type="dxa"/>
+          </w:tcPr>
+          <w:p>
+            <w:pPr>
+              <w:pStyle w:val="Prrafodelista"/>
+              <w:spacing w:line="360" w:lineRule="auto"/>
+              <w:ind w:left="0"/>
+              <w:jc w:val="center"/>
+              <w:rPr>
+                <w:rFonts w:ascii="Arial" w:hAnsi="Arial" w:cs="Arial"/>
+                <w:sz w:val="24"/>
+                <w:szCs w:val="24"/>
+              </w:rPr>
+            </w:pPr>
+            <w:r>
+              <w:rPr>
+                <w:rFonts w:ascii="Arial" w:hAnsi="Arial" w:cs="Arial"/>
+                <w:sz w:val="24"/>
+                <w:szCs w:val="24"/>
+              </w:rPr>
+              <w:t>Gratis</w:t>
+            </w:r>
+          </w:p>
+        </w:tc>
+      </w:tr>
+      <w:tr>
+        <w:trPr>
+          <w:trHeight w:val="109"/>
+        </w:trPr>
+        <w:tc>
+          <w:tcPr>
+            <w:tcW w:w="1260" w:type="dxa"/>
+            <w:vMerge/>
+          </w:tcPr>
+          <w:p>
+            <w:pPr>
+              <w:jc w:val="both"/>
+              <w:rPr>
+                <w:rStyle w:val="fontstyle01"/>
+              </w:rPr>
+            </w:pPr>
+          </w:p>
+        </w:tc>
+        <w:tc>
+          <w:tcPr>
+            <w:tcW w:w="2977" w:type="dxa"/>
           </w:tcPr>
           <w:p>
             <w:pPr>
@@ -9743,15 +10398,150 @@
               <w:jc w:val="both"/>
               <w:rPr>
                 <w:rFonts w:ascii="Arial" w:hAnsi="Arial" w:cs="Arial"/>
-                <w:sz w:val="24"/>
-                <w:szCs w:val="24"/>
-              </w:rPr>
-            </w:pPr>
+                <w:color w:val="545454"/>
+                <w:sz w:val="24"/>
+                <w:szCs w:val="24"/>
+                <w:shd w:val="clear" w:color="auto" w:fill="FFFFFF"/>
+              </w:rPr>
+            </w:pPr>
+            <w:r>
+              <w:rPr>
+                <w:rFonts w:ascii="Arial" w:hAnsi="Arial" w:cs="Arial"/>
+                <w:sz w:val="24"/>
+                <w:szCs w:val="24"/>
+                <w:shd w:val="clear" w:color="auto" w:fill="FFFFFF"/>
+              </w:rPr>
+              <w:t>S</w:t>
+            </w:r>
+            <w:r>
+              <w:rPr>
+                <w:rFonts w:ascii="Arial" w:hAnsi="Arial" w:cs="Arial"/>
+                <w:sz w:val="24"/>
+                <w:szCs w:val="24"/>
+                <w:shd w:val="clear" w:color="auto" w:fill="FFFFFF"/>
+              </w:rPr>
+              <w:t>oftware de control de versiones</w:t>
+            </w:r>
+            <w:r>
+              <w:rPr>
+                <w:rFonts w:ascii="Arial" w:hAnsi="Arial" w:cs="Arial"/>
+                <w:sz w:val="24"/>
+                <w:szCs w:val="24"/>
+                <w:shd w:val="clear" w:color="auto" w:fill="FFFFFF"/>
+              </w:rPr>
+              <w:t xml:space="preserve"> Git</w:t>
+            </w:r>
+            <w:r>
+              <w:rPr>
+                <w:rFonts w:ascii="Arial" w:hAnsi="Arial" w:cs="Arial"/>
+                <w:sz w:val="24"/>
+                <w:szCs w:val="24"/>
+                <w:shd w:val="clear" w:color="auto" w:fill="FFFFFF"/>
+              </w:rPr>
+              <w:t>.</w:t>
+            </w:r>
           </w:p>
         </w:tc>
         <w:tc>
           <w:tcPr>
             <w:tcW w:w="1417" w:type="dxa"/>
+          </w:tcPr>
+          <w:p>
+            <w:pPr>
+              <w:pStyle w:val="Prrafodelista"/>
+              <w:spacing w:line="360" w:lineRule="auto"/>
+              <w:ind w:left="0"/>
+              <w:jc w:val="center"/>
+              <w:rPr>
+                <w:rFonts w:ascii="Arial" w:hAnsi="Arial" w:cs="Arial"/>
+                <w:sz w:val="24"/>
+                <w:szCs w:val="24"/>
+              </w:rPr>
+            </w:pPr>
+            <w:r>
+              <w:rPr>
+                <w:rFonts w:ascii="Arial" w:hAnsi="Arial" w:cs="Arial"/>
+                <w:sz w:val="24"/>
+                <w:szCs w:val="24"/>
+              </w:rPr>
+              <w:t>Gratis</w:t>
+            </w:r>
+          </w:p>
+        </w:tc>
+        <w:tc>
+          <w:tcPr>
+            <w:tcW w:w="1276" w:type="dxa"/>
+          </w:tcPr>
+          <w:p>
+            <w:pPr>
+              <w:pStyle w:val="Prrafodelista"/>
+              <w:spacing w:line="360" w:lineRule="auto"/>
+              <w:ind w:left="0"/>
+              <w:jc w:val="center"/>
+              <w:rPr>
+                <w:rFonts w:ascii="Arial" w:hAnsi="Arial" w:cs="Arial"/>
+                <w:sz w:val="24"/>
+                <w:szCs w:val="24"/>
+              </w:rPr>
+            </w:pPr>
+            <w:r>
+              <w:rPr>
+                <w:rFonts w:ascii="Arial" w:hAnsi="Arial" w:cs="Arial"/>
+                <w:sz w:val="24"/>
+                <w:szCs w:val="24"/>
+              </w:rPr>
+              <w:t>Gratis</w:t>
+            </w:r>
+          </w:p>
+        </w:tc>
+        <w:tc>
+          <w:tcPr>
+            <w:tcW w:w="1417" w:type="dxa"/>
+          </w:tcPr>
+          <w:p>
+            <w:pPr>
+              <w:pStyle w:val="Prrafodelista"/>
+              <w:spacing w:line="360" w:lineRule="auto"/>
+              <w:ind w:left="0"/>
+              <w:jc w:val="center"/>
+              <w:rPr>
+                <w:rFonts w:ascii="Arial" w:hAnsi="Arial" w:cs="Arial"/>
+                <w:sz w:val="24"/>
+                <w:szCs w:val="24"/>
+              </w:rPr>
+            </w:pPr>
+            <w:r>
+              <w:rPr>
+                <w:rFonts w:ascii="Arial" w:hAnsi="Arial" w:cs="Arial"/>
+                <w:sz w:val="24"/>
+                <w:szCs w:val="24"/>
+              </w:rPr>
+              <w:t>Gratis</w:t>
+            </w:r>
+          </w:p>
+        </w:tc>
+      </w:tr>
+      <w:tr>
+        <w:trPr>
+          <w:trHeight w:val="109"/>
+        </w:trPr>
+        <w:tc>
+          <w:tcPr>
+            <w:tcW w:w="1260" w:type="dxa"/>
+            <w:vMerge/>
+          </w:tcPr>
+          <w:p>
+            <w:pPr>
+              <w:jc w:val="both"/>
+              <w:rPr>
+                <w:rStyle w:val="fontstyle01"/>
+              </w:rPr>
+            </w:pPr>
+          </w:p>
+        </w:tc>
+        <w:tc>
+          <w:tcPr>
+            <w:tcW w:w="2977" w:type="dxa"/>
           </w:tcPr>
           <w:p>
             <w:pPr>
@@ -9761,15 +10551,131 @@
               <w:jc w:val="both"/>
               <w:rPr>
                 <w:rFonts w:ascii="Arial" w:hAnsi="Arial" w:cs="Arial"/>
-                <w:sz w:val="24"/>
-                <w:szCs w:val="24"/>
-              </w:rPr>
-            </w:pPr>
+                <w:shd w:val="clear" w:color="auto" w:fill="FFFFFF"/>
+              </w:rPr>
+            </w:pPr>
+            <w:r>
+              <w:rPr>
+                <w:rFonts w:ascii="Arial" w:hAnsi="Arial" w:cs="Arial"/>
+                <w:shd w:val="clear" w:color="auto" w:fill="FFFFFF"/>
+              </w:rPr>
+              <w:t>Plataforma GitHub</w:t>
+            </w:r>
+            <w:r>
+              <w:rPr>
+                <w:rFonts w:ascii="Arial" w:hAnsi="Arial" w:cs="Arial"/>
+                <w:shd w:val="clear" w:color="auto" w:fill="FFFFFF"/>
+              </w:rPr>
+              <w:t>.</w:t>
+            </w:r>
+          </w:p>
+        </w:tc>
+        <w:tc>
+          <w:tcPr>
+            <w:tcW w:w="1417" w:type="dxa"/>
+          </w:tcPr>
+          <w:p>
+            <w:pPr>
+              <w:pStyle w:val="Prrafodelista"/>
+              <w:spacing w:line="360" w:lineRule="auto"/>
+              <w:ind w:left="0"/>
+              <w:jc w:val="center"/>
+              <w:rPr>
+                <w:rFonts w:ascii="Arial" w:hAnsi="Arial" w:cs="Arial"/>
+                <w:sz w:val="24"/>
+                <w:szCs w:val="24"/>
+              </w:rPr>
+            </w:pPr>
+            <w:r>
+              <w:rPr>
+                <w:rFonts w:ascii="Arial" w:hAnsi="Arial" w:cs="Arial"/>
+                <w:sz w:val="24"/>
+                <w:szCs w:val="24"/>
+              </w:rPr>
+              <w:t>Gratis</w:t>
+            </w:r>
           </w:p>
         </w:tc>
         <w:tc>
           <w:tcPr>
             <w:tcW w:w="1276" w:type="dxa"/>
+          </w:tcPr>
+          <w:p>
+            <w:pPr>
+              <w:pStyle w:val="Prrafodelista"/>
+              <w:spacing w:line="360" w:lineRule="auto"/>
+              <w:ind w:left="0"/>
+              <w:jc w:val="center"/>
+              <w:rPr>
+                <w:rFonts w:ascii="Arial" w:hAnsi="Arial" w:cs="Arial"/>
+                <w:sz w:val="24"/>
+                <w:szCs w:val="24"/>
+              </w:rPr>
+            </w:pPr>
+            <w:r>
+              <w:rPr>
+                <w:rFonts w:ascii="Arial" w:hAnsi="Arial" w:cs="Arial"/>
+                <w:sz w:val="24"/>
+                <w:szCs w:val="24"/>
+              </w:rPr>
+              <w:t>Gratis</w:t>
+            </w:r>
+          </w:p>
+        </w:tc>
+        <w:tc>
+          <w:tcPr>
+            <w:tcW w:w="1417" w:type="dxa"/>
+          </w:tcPr>
+          <w:p>
+            <w:pPr>
+              <w:pStyle w:val="Prrafodelista"/>
+              <w:spacing w:line="360" w:lineRule="auto"/>
+              <w:ind w:left="0"/>
+              <w:jc w:val="center"/>
+              <w:rPr>
+                <w:rFonts w:ascii="Arial" w:hAnsi="Arial" w:cs="Arial"/>
+                <w:sz w:val="24"/>
+                <w:szCs w:val="24"/>
+              </w:rPr>
+            </w:pPr>
+            <w:r>
+              <w:rPr>
+                <w:rFonts w:ascii="Arial" w:hAnsi="Arial" w:cs="Arial"/>
+                <w:sz w:val="24"/>
+                <w:szCs w:val="24"/>
+              </w:rPr>
+              <w:t>Gratis</w:t>
+            </w:r>
+          </w:p>
+        </w:tc>
+      </w:tr>
+      <w:tr>
+        <w:trPr>
+          <w:trHeight w:val="109"/>
+        </w:trPr>
+        <w:tc>
+          <w:tcPr>
+            <w:tcW w:w="1260" w:type="dxa"/>
+            <w:vMerge/>
+            <w:tcBorders>
+              <w:bottom w:val="single" w:sz="4" w:space="0" w:color="auto"/>
+            </w:tcBorders>
+          </w:tcPr>
+          <w:p>
+            <w:pPr>
+              <w:jc w:val="both"/>
+              <w:rPr>
+                <w:rStyle w:val="fontstyle01"/>
+              </w:rPr>
+            </w:pPr>
+          </w:p>
+        </w:tc>
+        <w:tc>
+          <w:tcPr>
+            <w:tcW w:w="2977" w:type="dxa"/>
+            <w:tcBorders>
+              <w:bottom w:val="single" w:sz="4" w:space="0" w:color="auto"/>
+            </w:tcBorders>
           </w:tcPr>
           <w:p>
             <w:pPr>
@@ -9779,15 +10685,108 @@
               <w:jc w:val="both"/>
               <w:rPr>
                 <w:rFonts w:ascii="Arial" w:hAnsi="Arial" w:cs="Arial"/>
-                <w:sz w:val="24"/>
-                <w:szCs w:val="24"/>
-              </w:rPr>
-            </w:pPr>
+                <w:shd w:val="clear" w:color="auto" w:fill="FFFFFF"/>
+              </w:rPr>
+            </w:pPr>
+            <w:r>
+              <w:rPr>
+                <w:rFonts w:ascii="Arial" w:hAnsi="Arial" w:cs="Arial"/>
+                <w:shd w:val="clear" w:color="auto" w:fill="FFFFFF"/>
+              </w:rPr>
+              <w:t>Navegadores web Google Chrome y Firefox.</w:t>
+            </w:r>
           </w:p>
         </w:tc>
         <w:tc>
           <w:tcPr>
             <w:tcW w:w="1417" w:type="dxa"/>
+            <w:tcBorders>
+              <w:bottom w:val="single" w:sz="4" w:space="0" w:color="auto"/>
+            </w:tcBorders>
+          </w:tcPr>
+          <w:p>
+            <w:pPr>
+              <w:pStyle w:val="Prrafodelista"/>
+              <w:spacing w:line="360" w:lineRule="auto"/>
+              <w:ind w:left="0"/>
+              <w:jc w:val="center"/>
+              <w:rPr>
+                <w:rFonts w:ascii="Arial" w:hAnsi="Arial" w:cs="Arial"/>
+                <w:sz w:val="24"/>
+                <w:szCs w:val="24"/>
+              </w:rPr>
+            </w:pPr>
+            <w:r>
+              <w:rPr>
+                <w:rFonts w:ascii="Arial" w:hAnsi="Arial" w:cs="Arial"/>
+                <w:sz w:val="24"/>
+                <w:szCs w:val="24"/>
+              </w:rPr>
+              <w:t>Gratis</w:t>
+            </w:r>
+          </w:p>
+        </w:tc>
+        <w:tc>
+          <w:tcPr>
+            <w:tcW w:w="1276" w:type="dxa"/>
+          </w:tcPr>
+          <w:p>
+            <w:pPr>
+              <w:pStyle w:val="Prrafodelista"/>
+              <w:spacing w:line="360" w:lineRule="auto"/>
+              <w:ind w:left="0"/>
+              <w:jc w:val="center"/>
+              <w:rPr>
+                <w:rFonts w:ascii="Arial" w:hAnsi="Arial" w:cs="Arial"/>
+                <w:sz w:val="24"/>
+                <w:szCs w:val="24"/>
+              </w:rPr>
+            </w:pPr>
+            <w:r>
+              <w:rPr>
+                <w:rFonts w:ascii="Arial" w:hAnsi="Arial" w:cs="Arial"/>
+                <w:sz w:val="24"/>
+                <w:szCs w:val="24"/>
+              </w:rPr>
+              <w:t>Gratis</w:t>
+            </w:r>
+          </w:p>
+        </w:tc>
+        <w:tc>
+          <w:tcPr>
+            <w:tcW w:w="1417" w:type="dxa"/>
+          </w:tcPr>
+          <w:p>
+            <w:pPr>
+              <w:pStyle w:val="Prrafodelista"/>
+              <w:spacing w:line="360" w:lineRule="auto"/>
+              <w:ind w:left="0"/>
+              <w:jc w:val="center"/>
+              <w:rPr>
+                <w:rFonts w:ascii="Arial" w:hAnsi="Arial" w:cs="Arial"/>
+                <w:sz w:val="24"/>
+                <w:szCs w:val="24"/>
+              </w:rPr>
+            </w:pPr>
+            <w:r>
+              <w:rPr>
+                <w:rFonts w:ascii="Arial" w:hAnsi="Arial" w:cs="Arial"/>
+                <w:sz w:val="24"/>
+                <w:szCs w:val="24"/>
+              </w:rPr>
+              <w:t>Gratis</w:t>
+            </w:r>
+          </w:p>
+        </w:tc>
+      </w:tr>
+      <w:tr>
+        <w:trPr>
+          <w:trHeight w:val="219"/>
+        </w:trPr>
+        <w:tc>
+          <w:tcPr>
+            <w:tcW w:w="1260" w:type="dxa"/>
+            <w:vMerge w:val="restart"/>
           </w:tcPr>
           <w:p>
             <w:pPr>
@@ -9801,13 +10800,19 @@
                 <w:szCs w:val="24"/>
               </w:rPr>
             </w:pPr>
-          </w:p>
-        </w:tc>
-      </w:tr>
-      <w:tr>
-        <w:tc>
-          <w:tcPr>
-            <w:tcW w:w="1190" w:type="dxa"/>
+            <w:r>
+              <w:rPr>
+                <w:rFonts w:ascii="Arial" w:hAnsi="Arial" w:cs="Arial"/>
+                <w:sz w:val="24"/>
+                <w:szCs w:val="24"/>
+              </w:rPr>
+              <w:t>Servicios</w:t>
+            </w:r>
+          </w:p>
+        </w:tc>
+        <w:tc>
+          <w:tcPr>
+            <w:tcW w:w="2977" w:type="dxa"/>
           </w:tcPr>
           <w:p>
             <w:pPr>
@@ -9827,13 +10832,13 @@
                 <w:sz w:val="24"/>
                 <w:szCs w:val="24"/>
               </w:rPr>
-              <w:t>Servicios</w:t>
-            </w:r>
-          </w:p>
-        </w:tc>
-        <w:tc>
-          <w:tcPr>
-            <w:tcW w:w="3047" w:type="dxa"/>
+              <w:t>Energía Eléctrica</w:t>
+            </w:r>
+          </w:p>
+        </w:tc>
+        <w:tc>
+          <w:tcPr>
+            <w:tcW w:w="1417" w:type="dxa"/>
           </w:tcPr>
           <w:p>
             <w:pPr>
@@ -9847,11 +10852,19 @@
                 <w:szCs w:val="24"/>
               </w:rPr>
             </w:pPr>
-          </w:p>
-        </w:tc>
-        <w:tc>
-          <w:tcPr>
-            <w:tcW w:w="1417" w:type="dxa"/>
+            <w:r>
+              <w:rPr>
+                <w:rFonts w:ascii="Arial" w:hAnsi="Arial" w:cs="Arial"/>
+                <w:sz w:val="24"/>
+                <w:szCs w:val="24"/>
+              </w:rPr>
+              <w:t>$300</w:t>
+            </w:r>
+          </w:p>
+        </w:tc>
+        <w:tc>
+          <w:tcPr>
+            <w:tcW w:w="1276" w:type="dxa"/>
           </w:tcPr>
           <w:p>
             <w:pPr>
@@ -9865,11 +10878,19 @@
                 <w:szCs w:val="24"/>
               </w:rPr>
             </w:pPr>
-          </w:p>
-        </w:tc>
-        <w:tc>
-          <w:tcPr>
-            <w:tcW w:w="1276" w:type="dxa"/>
+            <w:r>
+              <w:rPr>
+                <w:rFonts w:ascii="Arial" w:hAnsi="Arial" w:cs="Arial"/>
+                <w:sz w:val="24"/>
+                <w:szCs w:val="24"/>
+              </w:rPr>
+              <w:t>1800</w:t>
+            </w:r>
+          </w:p>
+        </w:tc>
+        <w:tc>
+          <w:tcPr>
+            <w:tcW w:w="1417" w:type="dxa"/>
           </w:tcPr>
           <w:p>
             <w:pPr>
@@ -9883,11 +10904,28 @@
                 <w:szCs w:val="24"/>
               </w:rPr>
             </w:pPr>
-          </w:p>
-        </w:tc>
-        <w:tc>
-          <w:tcPr>
-            <w:tcW w:w="1417" w:type="dxa"/>
+            <w:r>
+              <w:rPr>
+                <w:rFonts w:ascii="Arial" w:hAnsi="Arial" w:cs="Arial"/>
+                <w:sz w:val="24"/>
+                <w:szCs w:val="24"/>
+              </w:rPr>
+              <w:t>$540.000</w:t>
+            </w:r>
+          </w:p>
+        </w:tc>
+      </w:tr>
+      <w:tr>
+        <w:trPr>
+          <w:trHeight w:val="219"/>
+        </w:trPr>
+        <w:tc>
+          <w:tcPr>
+            <w:tcW w:w="1260" w:type="dxa"/>
+            <w:vMerge/>
+            <w:tcBorders>
+              <w:bottom w:val="single" w:sz="4" w:space="0" w:color="auto"/>
+            </w:tcBorders>
           </w:tcPr>
           <w:p>
             <w:pPr>
@@ -9903,6 +10941,288 @@
             </w:pPr>
           </w:p>
         </w:tc>
+        <w:tc>
+          <w:tcPr>
+            <w:tcW w:w="2977" w:type="dxa"/>
+            <w:tcBorders>
+              <w:bottom w:val="single" w:sz="4" w:space="0" w:color="auto"/>
+            </w:tcBorders>
+          </w:tcPr>
+          <w:p>
+            <w:pPr>
+              <w:pStyle w:val="Prrafodelista"/>
+              <w:spacing w:line="360" w:lineRule="auto"/>
+              <w:ind w:left="0"/>
+              <w:jc w:val="both"/>
+              <w:rPr>
+                <w:rFonts w:ascii="Arial" w:hAnsi="Arial" w:cs="Arial"/>
+                <w:sz w:val="24"/>
+                <w:szCs w:val="24"/>
+              </w:rPr>
+            </w:pPr>
+            <w:r>
+              <w:rPr>
+                <w:rFonts w:ascii="Arial" w:hAnsi="Arial" w:cs="Arial"/>
+                <w:sz w:val="24"/>
+                <w:szCs w:val="24"/>
+              </w:rPr>
+              <w:t>Internet</w:t>
+            </w:r>
+          </w:p>
+        </w:tc>
+        <w:tc>
+          <w:tcPr>
+            <w:tcW w:w="1417" w:type="dxa"/>
+            <w:tcBorders>
+              <w:bottom w:val="single" w:sz="4" w:space="0" w:color="auto"/>
+            </w:tcBorders>
+          </w:tcPr>
+          <w:p>
+            <w:pPr>
+              <w:pStyle w:val="Prrafodelista"/>
+              <w:spacing w:line="360" w:lineRule="auto"/>
+              <w:ind w:left="0"/>
+              <w:jc w:val="both"/>
+              <w:rPr>
+                <w:rFonts w:ascii="Arial" w:hAnsi="Arial" w:cs="Arial"/>
+                <w:sz w:val="24"/>
+                <w:szCs w:val="24"/>
+              </w:rPr>
+            </w:pPr>
+            <w:r>
+              <w:rPr>
+                <w:rFonts w:ascii="Arial" w:hAnsi="Arial" w:cs="Arial"/>
+                <w:sz w:val="24"/>
+                <w:szCs w:val="24"/>
+              </w:rPr>
+              <w:t>$350</w:t>
+            </w:r>
+          </w:p>
+        </w:tc>
+        <w:tc>
+          <w:tcPr>
+            <w:tcW w:w="1276" w:type="dxa"/>
+            <w:tcBorders>
+              <w:bottom w:val="single" w:sz="4" w:space="0" w:color="auto"/>
+            </w:tcBorders>
+          </w:tcPr>
+          <w:p>
+            <w:pPr>
+              <w:pStyle w:val="Prrafodelista"/>
+              <w:spacing w:line="360" w:lineRule="auto"/>
+              <w:ind w:left="0"/>
+              <w:jc w:val="both"/>
+              <w:rPr>
+                <w:rFonts w:ascii="Arial" w:hAnsi="Arial" w:cs="Arial"/>
+                <w:sz w:val="24"/>
+                <w:szCs w:val="24"/>
+              </w:rPr>
+            </w:pPr>
+            <w:r>
+              <w:rPr>
+                <w:rFonts w:ascii="Arial" w:hAnsi="Arial" w:cs="Arial"/>
+                <w:sz w:val="24"/>
+                <w:szCs w:val="24"/>
+              </w:rPr>
+              <w:t>1800</w:t>
+            </w:r>
+          </w:p>
+        </w:tc>
+        <w:tc>
+          <w:tcPr>
+            <w:tcW w:w="1417" w:type="dxa"/>
+          </w:tcPr>
+          <w:p>
+            <w:pPr>
+              <w:pStyle w:val="Prrafodelista"/>
+              <w:spacing w:line="360" w:lineRule="auto"/>
+              <w:ind w:left="0"/>
+              <w:jc w:val="both"/>
+              <w:rPr>
+                <w:rFonts w:ascii="Arial" w:hAnsi="Arial" w:cs="Arial"/>
+                <w:sz w:val="24"/>
+                <w:szCs w:val="24"/>
+              </w:rPr>
+            </w:pPr>
+            <w:r>
+              <w:rPr>
+                <w:rFonts w:ascii="Arial" w:hAnsi="Arial" w:cs="Arial"/>
+                <w:sz w:val="24"/>
+                <w:szCs w:val="24"/>
+              </w:rPr>
+              <w:t>$630.000</w:t>
+            </w:r>
+          </w:p>
+        </w:tc>
+      </w:tr>
+      <w:tr>
+        <w:trPr>
+          <w:trHeight w:val="219"/>
+        </w:trPr>
+        <w:tc>
+          <w:tcPr>
+            <w:tcW w:w="1260" w:type="dxa"/>
+            <w:tcBorders>
+              <w:top w:val="single" w:sz="4" w:space="0" w:color="auto"/>
+              <w:left w:val="nil"/>
+              <w:bottom w:val="nil"/>
+              <w:right w:val="nil"/>
+            </w:tcBorders>
+          </w:tcPr>
+          <w:p>
+            <w:pPr>
+              <w:pStyle w:val="Prrafodelista"/>
+              <w:spacing w:line="360" w:lineRule="auto"/>
+              <w:ind w:left="0"/>
+              <w:jc w:val="both"/>
+              <w:rPr>
+                <w:rFonts w:ascii="Arial" w:hAnsi="Arial" w:cs="Arial"/>
+                <w:sz w:val="24"/>
+                <w:szCs w:val="24"/>
+              </w:rPr>
+            </w:pPr>
+          </w:p>
+        </w:tc>
+        <w:tc>
+          <w:tcPr>
+            <w:tcW w:w="2977" w:type="dxa"/>
+            <w:tcBorders>
+              <w:top w:val="single" w:sz="4" w:space="0" w:color="auto"/>
+              <w:left w:val="nil"/>
+              <w:bottom w:val="nil"/>
+              <w:right w:val="nil"/>
+            </w:tcBorders>
+          </w:tcPr>
+          <w:p>
+            <w:pPr>
+              <w:pStyle w:val="Prrafodelista"/>
+              <w:spacing w:line="360" w:lineRule="auto"/>
+              <w:ind w:left="0"/>
+              <w:jc w:val="both"/>
+              <w:rPr>
+                <w:rFonts w:ascii="Arial" w:hAnsi="Arial" w:cs="Arial"/>
+                <w:sz w:val="24"/>
+                <w:szCs w:val="24"/>
+              </w:rPr>
+            </w:pPr>
+          </w:p>
+        </w:tc>
+        <w:tc>
+          <w:tcPr>
+            <w:tcW w:w="1417" w:type="dxa"/>
+            <w:tcBorders>
+              <w:top w:val="single" w:sz="4" w:space="0" w:color="auto"/>
+              <w:left w:val="nil"/>
+              <w:bottom w:val="nil"/>
+              <w:right w:val="single" w:sz="4" w:space="0" w:color="auto"/>
+            </w:tcBorders>
+            <w:vAlign w:val="bottom"/>
+          </w:tcPr>
+          <w:p>
+            <w:pPr>
+              <w:pStyle w:val="Prrafodelista"/>
+              <w:spacing w:line="360" w:lineRule="auto"/>
+              <w:ind w:left="0"/>
+              <w:jc w:val="both"/>
+              <w:rPr>
+                <w:rFonts w:ascii="Arial" w:hAnsi="Arial" w:cs="Arial"/>
+                <w:sz w:val="24"/>
+                <w:szCs w:val="24"/>
+              </w:rPr>
+            </w:pPr>
+          </w:p>
+        </w:tc>
+        <w:tc>
+          <w:tcPr>
+            <w:tcW w:w="1276" w:type="dxa"/>
+            <w:tcBorders>
+              <w:left w:val="single" w:sz="4" w:space="0" w:color="auto"/>
+            </w:tcBorders>
+            <w:shd w:val="clear" w:color="auto" w:fill="F7CAAC" w:themeFill="accent2" w:themeFillTint="66"/>
+            <w:vAlign w:val="bottom"/>
+          </w:tcPr>
+          <w:p>
+            <w:pPr>
+              <w:pStyle w:val="Prrafodelista"/>
+              <w:spacing w:line="360" w:lineRule="auto"/>
+              <w:ind w:left="0"/>
+              <w:jc w:val="both"/>
+              <w:rPr>
+                <w:rFonts w:ascii="Arial" w:hAnsi="Arial" w:cs="Arial"/>
+                <w:sz w:val="24"/>
+                <w:szCs w:val="24"/>
+              </w:rPr>
+            </w:pPr>
+            <w:r>
+              <w:rPr>
+                <w:rFonts w:ascii="Arial" w:hAnsi="Arial" w:cs="Arial"/>
+                <w:sz w:val="24"/>
+                <w:szCs w:val="24"/>
+              </w:rPr>
+              <w:t>Total</w:t>
+            </w:r>
+          </w:p>
+        </w:tc>
+        <w:tc>
+          <w:tcPr>
+            <w:tcW w:w="1417" w:type="dxa"/>
+            <w:shd w:val="clear" w:color="auto" w:fill="F7CAAC" w:themeFill="accent2" w:themeFillTint="66"/>
+            <w:vAlign w:val="bottom"/>
+          </w:tcPr>
+          <w:p>
+            <w:pPr>
+              <w:pStyle w:val="Prrafodelista"/>
+              <w:spacing w:line="360" w:lineRule="auto"/>
+              <w:ind w:left="0"/>
+              <w:jc w:val="both"/>
+              <w:rPr>
+                <w:rFonts w:ascii="Arial" w:hAnsi="Arial" w:cs="Arial"/>
+              </w:rPr>
+            </w:pPr>
+            <w:r>
+              <w:rPr>
+                <w:rFonts w:ascii="Arial" w:hAnsi="Arial" w:cs="Arial"/>
+                <w:color w:val="000000"/>
+              </w:rPr>
+              <w:t xml:space="preserve">$ </w:t>
+            </w:r>
+            <w:r>
+              <w:rPr>
+                <w:rFonts w:ascii="Arial" w:hAnsi="Arial" w:cs="Arial"/>
+                <w:color w:val="000000"/>
+              </w:rPr>
+              <w:t>1</w:t>
+            </w:r>
+            <w:r>
+              <w:rPr>
+                <w:rFonts w:ascii="Arial" w:hAnsi="Arial" w:cs="Arial"/>
+                <w:color w:val="000000"/>
+              </w:rPr>
+              <w:t>.</w:t>
+            </w:r>
+            <w:r>
+              <w:rPr>
+                <w:rFonts w:ascii="Arial" w:hAnsi="Arial" w:cs="Arial"/>
+                <w:color w:val="000000"/>
+              </w:rPr>
+              <w:t>800</w:t>
+            </w:r>
+            <w:r>
+              <w:rPr>
+                <w:rFonts w:ascii="Arial" w:hAnsi="Arial" w:cs="Arial"/>
+                <w:color w:val="000000"/>
+              </w:rPr>
+              <w:t>.</w:t>
+            </w:r>
+            <w:r>
+              <w:rPr>
+                <w:rFonts w:ascii="Arial" w:hAnsi="Arial" w:cs="Arial"/>
+                <w:color w:val="000000"/>
+              </w:rPr>
+              <w:t>000</w:t>
+            </w:r>
+          </w:p>
+        </w:tc>
       </w:tr>
     </w:tbl>
     <w:p>
@@ -9916,6 +11236,14 @@
           <w:szCs w:val="24"/>
         </w:rPr>
       </w:pPr>
+      <w:r>
+        <w:rPr>
+          <w:rFonts w:ascii="Arial" w:hAnsi="Arial" w:cs="Arial"/>
+          <w:sz w:val="24"/>
+          <w:szCs w:val="24"/>
+        </w:rPr>
+        <w:t>Fuente: esta investigación.</w:t>
+      </w:r>
     </w:p>
     <w:p>
       <w:pPr>
@@ -9928,7 +11256,478 @@
           <w:szCs w:val="24"/>
         </w:rPr>
       </w:pPr>
-    </w:p>
+      <w:r>
+        <w:rPr>
+          <w:rFonts w:ascii="Arial" w:hAnsi="Arial" w:cs="Arial"/>
+          <w:sz w:val="24"/>
+          <w:szCs w:val="24"/>
+        </w:rPr>
+        <w:t xml:space="preserve">RECURSOS </w:t>
+      </w:r>
+      <w:r>
+        <w:rPr>
+          <w:rFonts w:ascii="Arial" w:hAnsi="Arial" w:cs="Arial"/>
+          <w:sz w:val="24"/>
+          <w:szCs w:val="24"/>
+        </w:rPr>
+        <w:t>MATERIALES</w:t>
+      </w:r>
+    </w:p>
+    <w:tbl>
+      <w:tblPr>
+        <w:tblStyle w:val="Tablaconcuadrcula"/>
+        <w:tblW w:w="8347" w:type="dxa"/>
+        <w:tblInd w:w="720" w:type="dxa"/>
+        <w:tblLook w:val="04A0" w:firstRow="1" w:lastRow="0" w:firstColumn="1" w:lastColumn="0" w:noHBand="0" w:noVBand="1"/>
+      </w:tblPr>
+      <w:tblGrid>
+        <w:gridCol w:w="3528"/>
+        <w:gridCol w:w="1417"/>
+        <w:gridCol w:w="1985"/>
+        <w:gridCol w:w="1417"/>
+      </w:tblGrid>
+      <w:tr>
+        <w:tc>
+          <w:tcPr>
+            <w:tcW w:w="3528" w:type="dxa"/>
+            <w:shd w:val="clear" w:color="auto" w:fill="BDD6EE" w:themeFill="accent1" w:themeFillTint="66"/>
+          </w:tcPr>
+          <w:p>
+            <w:pPr>
+              <w:pStyle w:val="Prrafodelista"/>
+              <w:spacing w:line="360" w:lineRule="auto"/>
+              <w:ind w:left="0"/>
+              <w:jc w:val="both"/>
+              <w:rPr>
+                <w:rFonts w:ascii="Arial" w:hAnsi="Arial" w:cs="Arial"/>
+                <w:sz w:val="24"/>
+                <w:szCs w:val="24"/>
+              </w:rPr>
+            </w:pPr>
+            <w:r>
+              <w:rPr>
+                <w:rFonts w:ascii="Arial" w:hAnsi="Arial" w:cs="Arial"/>
+                <w:sz w:val="24"/>
+                <w:szCs w:val="24"/>
+              </w:rPr>
+              <w:t>Articulo</w:t>
+            </w:r>
+          </w:p>
+        </w:tc>
+        <w:tc>
+          <w:tcPr>
+            <w:tcW w:w="1417" w:type="dxa"/>
+            <w:shd w:val="clear" w:color="auto" w:fill="BDD6EE" w:themeFill="accent1" w:themeFillTint="66"/>
+          </w:tcPr>
+          <w:p>
+            <w:pPr>
+              <w:pStyle w:val="Prrafodelista"/>
+              <w:spacing w:line="360" w:lineRule="auto"/>
+              <w:ind w:left="0"/>
+              <w:jc w:val="both"/>
+              <w:rPr>
+                <w:rFonts w:ascii="Arial" w:hAnsi="Arial" w:cs="Arial"/>
+                <w:sz w:val="24"/>
+                <w:szCs w:val="24"/>
+              </w:rPr>
+            </w:pPr>
+            <w:r>
+              <w:rPr>
+                <w:rFonts w:ascii="Arial" w:hAnsi="Arial" w:cs="Arial"/>
+                <w:sz w:val="24"/>
+                <w:szCs w:val="24"/>
+              </w:rPr>
+              <w:t>Cantidad</w:t>
+            </w:r>
+          </w:p>
+        </w:tc>
+        <w:tc>
+          <w:tcPr>
+            <w:tcW w:w="1985" w:type="dxa"/>
+            <w:shd w:val="clear" w:color="auto" w:fill="BDD6EE" w:themeFill="accent1" w:themeFillTint="66"/>
+          </w:tcPr>
+          <w:p>
+            <w:pPr>
+              <w:pStyle w:val="Prrafodelista"/>
+              <w:spacing w:line="360" w:lineRule="auto"/>
+              <w:ind w:left="0"/>
+              <w:jc w:val="both"/>
+              <w:rPr>
+                <w:rFonts w:ascii="Arial" w:hAnsi="Arial" w:cs="Arial"/>
+                <w:sz w:val="24"/>
+                <w:szCs w:val="24"/>
+              </w:rPr>
+            </w:pPr>
+            <w:r>
+              <w:rPr>
+                <w:rFonts w:ascii="Arial" w:hAnsi="Arial" w:cs="Arial"/>
+                <w:sz w:val="24"/>
+                <w:szCs w:val="24"/>
+              </w:rPr>
+              <w:t>Valor individual</w:t>
+            </w:r>
+          </w:p>
+        </w:tc>
+        <w:tc>
+          <w:tcPr>
+            <w:tcW w:w="1417" w:type="dxa"/>
+            <w:shd w:val="clear" w:color="auto" w:fill="BDD6EE" w:themeFill="accent1" w:themeFillTint="66"/>
+          </w:tcPr>
+          <w:p>
+            <w:pPr>
+              <w:pStyle w:val="Prrafodelista"/>
+              <w:spacing w:line="360" w:lineRule="auto"/>
+              <w:ind w:left="0"/>
+              <w:jc w:val="both"/>
+              <w:rPr>
+                <w:rFonts w:ascii="Arial" w:hAnsi="Arial" w:cs="Arial"/>
+                <w:sz w:val="24"/>
+                <w:szCs w:val="24"/>
+              </w:rPr>
+            </w:pPr>
+            <w:r>
+              <w:rPr>
+                <w:rFonts w:ascii="Arial" w:hAnsi="Arial" w:cs="Arial"/>
+                <w:sz w:val="24"/>
+                <w:szCs w:val="24"/>
+              </w:rPr>
+              <w:t>Valor total</w:t>
+            </w:r>
+          </w:p>
+        </w:tc>
+      </w:tr>
+      <w:tr>
+        <w:tc>
+          <w:tcPr>
+            <w:tcW w:w="3528" w:type="dxa"/>
+            <w:tcBorders>
+              <w:bottom w:val="single" w:sz="4" w:space="0" w:color="auto"/>
+            </w:tcBorders>
+            <w:vAlign w:val="bottom"/>
+          </w:tcPr>
+          <w:p>
+            <w:pPr>
+              <w:pStyle w:val="Prrafodelista"/>
+              <w:spacing w:line="360" w:lineRule="auto"/>
+              <w:ind w:left="0"/>
+              <w:jc w:val="both"/>
+              <w:rPr>
+                <w:rFonts w:ascii="Arial" w:hAnsi="Arial" w:cs="Arial"/>
+                <w:sz w:val="24"/>
+                <w:szCs w:val="24"/>
+              </w:rPr>
+            </w:pPr>
+            <w:r>
+              <w:rPr>
+                <w:rFonts w:ascii="Arial" w:hAnsi="Arial" w:cs="Arial"/>
+                <w:color w:val="000000"/>
+              </w:rPr>
+              <w:t>Memoria USB</w:t>
+            </w:r>
+          </w:p>
+        </w:tc>
+        <w:tc>
+          <w:tcPr>
+            <w:tcW w:w="1417" w:type="dxa"/>
+            <w:vAlign w:val="bottom"/>
+          </w:tcPr>
+          <w:p>
+            <w:pPr>
+              <w:pStyle w:val="Prrafodelista"/>
+              <w:spacing w:line="360" w:lineRule="auto"/>
+              <w:ind w:left="0"/>
+              <w:jc w:val="center"/>
+              <w:rPr>
+                <w:rFonts w:ascii="Arial" w:hAnsi="Arial" w:cs="Arial"/>
+                <w:sz w:val="24"/>
+                <w:szCs w:val="24"/>
+              </w:rPr>
+            </w:pPr>
+            <w:r>
+              <w:rPr>
+                <w:rFonts w:ascii="Arial" w:hAnsi="Arial" w:cs="Arial"/>
+                <w:color w:val="000000"/>
+              </w:rPr>
+              <w:t>3</w:t>
+            </w:r>
+          </w:p>
+        </w:tc>
+        <w:tc>
+          <w:tcPr>
+            <w:tcW w:w="1985" w:type="dxa"/>
+            <w:vAlign w:val="bottom"/>
+          </w:tcPr>
+          <w:p>
+            <w:pPr>
+              <w:pStyle w:val="Prrafodelista"/>
+              <w:spacing w:line="360" w:lineRule="auto"/>
+              <w:ind w:left="0"/>
+              <w:jc w:val="center"/>
+              <w:rPr>
+                <w:rFonts w:ascii="Arial" w:hAnsi="Arial" w:cs="Arial"/>
+                <w:sz w:val="24"/>
+                <w:szCs w:val="24"/>
+              </w:rPr>
+            </w:pPr>
+            <w:r>
+              <w:rPr>
+                <w:rFonts w:ascii="Arial" w:hAnsi="Arial" w:cs="Arial"/>
+                <w:color w:val="000000"/>
+              </w:rPr>
+              <w:t>$15.000</w:t>
+            </w:r>
+          </w:p>
+        </w:tc>
+        <w:tc>
+          <w:tcPr>
+            <w:tcW w:w="1417" w:type="dxa"/>
+            <w:vAlign w:val="bottom"/>
+          </w:tcPr>
+          <w:p>
+            <w:pPr>
+              <w:pStyle w:val="Prrafodelista"/>
+              <w:spacing w:line="360" w:lineRule="auto"/>
+              <w:ind w:left="0"/>
+              <w:jc w:val="center"/>
+              <w:rPr>
+                <w:rFonts w:ascii="Arial" w:hAnsi="Arial" w:cs="Arial"/>
+                <w:sz w:val="24"/>
+                <w:szCs w:val="24"/>
+              </w:rPr>
+            </w:pPr>
+            <w:r>
+              <w:rPr>
+                <w:rFonts w:ascii="Arial" w:hAnsi="Arial" w:cs="Arial"/>
+                <w:color w:val="000000"/>
+              </w:rPr>
+              <w:t>$45.000</w:t>
+            </w:r>
+          </w:p>
+        </w:tc>
+      </w:tr>
+      <w:tr>
+        <w:tc>
+          <w:tcPr>
+            <w:tcW w:w="3528" w:type="dxa"/>
+            <w:tcBorders>
+              <w:bottom w:val="single" w:sz="4" w:space="0" w:color="auto"/>
+            </w:tcBorders>
+            <w:vAlign w:val="bottom"/>
+          </w:tcPr>
+          <w:p>
+            <w:pPr>
+              <w:pStyle w:val="Prrafodelista"/>
+              <w:spacing w:line="360" w:lineRule="auto"/>
+              <w:ind w:left="0"/>
+              <w:jc w:val="both"/>
+              <w:rPr>
+                <w:rFonts w:ascii="Arial" w:hAnsi="Arial" w:cs="Arial"/>
+                <w:sz w:val="24"/>
+                <w:szCs w:val="24"/>
+              </w:rPr>
+            </w:pPr>
+            <w:r>
+              <w:rPr>
+                <w:rFonts w:ascii="Arial" w:hAnsi="Arial" w:cs="Arial"/>
+                <w:color w:val="000000"/>
+              </w:rPr>
+              <w:t>Elementos de papelería (resmas de papel, tóner para impresión, hojas, lapiceros, lápices, etc.)</w:t>
+            </w:r>
+          </w:p>
+        </w:tc>
+        <w:tc>
+          <w:tcPr>
+            <w:tcW w:w="1417" w:type="dxa"/>
+            <w:tcBorders>
+              <w:bottom w:val="single" w:sz="4" w:space="0" w:color="auto"/>
+            </w:tcBorders>
+            <w:vAlign w:val="bottom"/>
+          </w:tcPr>
+          <w:p>
+            <w:pPr>
+              <w:pStyle w:val="Prrafodelista"/>
+              <w:spacing w:line="360" w:lineRule="auto"/>
+              <w:ind w:left="0"/>
+              <w:jc w:val="center"/>
+              <w:rPr>
+                <w:rFonts w:ascii="Arial" w:hAnsi="Arial" w:cs="Arial"/>
+                <w:sz w:val="24"/>
+                <w:szCs w:val="24"/>
+              </w:rPr>
+            </w:pPr>
+            <w:r>
+              <w:rPr>
+                <w:rFonts w:ascii="Arial" w:hAnsi="Arial" w:cs="Arial"/>
+                <w:color w:val="000000"/>
+              </w:rPr>
+              <w:t>3</w:t>
+            </w:r>
+          </w:p>
+        </w:tc>
+        <w:tc>
+          <w:tcPr>
+            <w:tcW w:w="1985" w:type="dxa"/>
+            <w:vAlign w:val="bottom"/>
+          </w:tcPr>
+          <w:p>
+            <w:pPr>
+              <w:pStyle w:val="Prrafodelista"/>
+              <w:spacing w:line="360" w:lineRule="auto"/>
+              <w:ind w:left="0"/>
+              <w:jc w:val="center"/>
+              <w:rPr>
+                <w:rFonts w:ascii="Arial" w:hAnsi="Arial" w:cs="Arial"/>
+                <w:sz w:val="24"/>
+                <w:szCs w:val="24"/>
+              </w:rPr>
+            </w:pPr>
+            <w:r>
+              <w:rPr>
+                <w:rFonts w:ascii="Arial" w:hAnsi="Arial" w:cs="Arial"/>
+                <w:color w:val="000000"/>
+              </w:rPr>
+              <w:t>$40.000</w:t>
+            </w:r>
+          </w:p>
+        </w:tc>
+        <w:tc>
+          <w:tcPr>
+            <w:tcW w:w="1417" w:type="dxa"/>
+            <w:vAlign w:val="bottom"/>
+          </w:tcPr>
+          <w:p>
+            <w:pPr>
+              <w:pStyle w:val="Prrafodelista"/>
+              <w:spacing w:line="360" w:lineRule="auto"/>
+              <w:ind w:left="0"/>
+              <w:jc w:val="center"/>
+              <w:rPr>
+                <w:rFonts w:ascii="Arial" w:hAnsi="Arial" w:cs="Arial"/>
+                <w:sz w:val="24"/>
+                <w:szCs w:val="24"/>
+              </w:rPr>
+            </w:pPr>
+            <w:r>
+              <w:rPr>
+                <w:rFonts w:ascii="Arial" w:hAnsi="Arial" w:cs="Arial"/>
+                <w:color w:val="000000"/>
+              </w:rPr>
+              <w:t>$120.000</w:t>
+            </w:r>
+          </w:p>
+        </w:tc>
+      </w:tr>
+      <w:tr>
+        <w:tc>
+          <w:tcPr>
+            <w:tcW w:w="3528" w:type="dxa"/>
+            <w:tcBorders>
+              <w:top w:val="single" w:sz="4" w:space="0" w:color="auto"/>
+              <w:left w:val="nil"/>
+              <w:bottom w:val="nil"/>
+              <w:right w:val="single" w:sz="4" w:space="0" w:color="auto"/>
+            </w:tcBorders>
+          </w:tcPr>
+          <w:p>
+            <w:pPr>
+              <w:pStyle w:val="Prrafodelista"/>
+              <w:spacing w:line="360" w:lineRule="auto"/>
+              <w:ind w:left="0"/>
+              <w:jc w:val="both"/>
+              <w:rPr>
+                <w:rFonts w:ascii="Arial" w:hAnsi="Arial" w:cs="Arial"/>
+                <w:sz w:val="24"/>
+                <w:szCs w:val="24"/>
+              </w:rPr>
+            </w:pPr>
+          </w:p>
+        </w:tc>
+        <w:tc>
+          <w:tcPr>
+            <w:tcW w:w="1417" w:type="dxa"/>
+            <w:tcBorders>
+              <w:left w:val="single" w:sz="4" w:space="0" w:color="auto"/>
+            </w:tcBorders>
+            <w:shd w:val="clear" w:color="auto" w:fill="F7CAAC" w:themeFill="accent2" w:themeFillTint="66"/>
+          </w:tcPr>
+          <w:p>
+            <w:pPr>
+              <w:pStyle w:val="Prrafodelista"/>
+              <w:spacing w:line="360" w:lineRule="auto"/>
+              <w:ind w:left="0"/>
+              <w:jc w:val="both"/>
+              <w:rPr>
+                <w:rFonts w:ascii="Arial" w:hAnsi="Arial" w:cs="Arial"/>
+                <w:sz w:val="24"/>
+                <w:szCs w:val="24"/>
+              </w:rPr>
+            </w:pPr>
+            <w:r>
+              <w:rPr>
+                <w:rFonts w:ascii="Arial" w:hAnsi="Arial" w:cs="Arial"/>
+                <w:sz w:val="24"/>
+                <w:szCs w:val="24"/>
+              </w:rPr>
+              <w:t>Total</w:t>
+            </w:r>
+          </w:p>
+        </w:tc>
+        <w:tc>
+          <w:tcPr>
+            <w:tcW w:w="1985" w:type="dxa"/>
+            <w:shd w:val="clear" w:color="auto" w:fill="F7CAAC" w:themeFill="accent2" w:themeFillTint="66"/>
+            <w:vAlign w:val="bottom"/>
+          </w:tcPr>
+          <w:p>
+            <w:pPr>
+              <w:pStyle w:val="Prrafodelista"/>
+              <w:spacing w:line="360" w:lineRule="auto"/>
+              <w:ind w:left="0"/>
+              <w:jc w:val="center"/>
+              <w:rPr>
+                <w:rFonts w:ascii="Arial" w:hAnsi="Arial" w:cs="Arial"/>
+                <w:sz w:val="24"/>
+                <w:szCs w:val="24"/>
+              </w:rPr>
+            </w:pPr>
+            <w:r>
+              <w:rPr>
+                <w:rFonts w:ascii="Arial" w:hAnsi="Arial" w:cs="Arial"/>
+                <w:color w:val="000000"/>
+              </w:rPr>
+              <w:t>$55.000</w:t>
+            </w:r>
+          </w:p>
+        </w:tc>
+        <w:tc>
+          <w:tcPr>
+            <w:tcW w:w="1417" w:type="dxa"/>
+            <w:shd w:val="clear" w:color="auto" w:fill="F7CAAC" w:themeFill="accent2" w:themeFillTint="66"/>
+            <w:vAlign w:val="bottom"/>
+          </w:tcPr>
+          <w:p>
+            <w:pPr>
+              <w:pStyle w:val="Prrafodelista"/>
+              <w:spacing w:line="360" w:lineRule="auto"/>
+              <w:ind w:left="0"/>
+              <w:jc w:val="center"/>
+              <w:rPr>
+                <w:rFonts w:ascii="Arial" w:hAnsi="Arial" w:cs="Arial"/>
+                <w:sz w:val="24"/>
+                <w:szCs w:val="24"/>
+              </w:rPr>
+            </w:pPr>
+            <w:r>
+              <w:rPr>
+                <w:rFonts w:ascii="Arial" w:hAnsi="Arial" w:cs="Arial"/>
+                <w:color w:val="000000"/>
+              </w:rPr>
+              <w:t>$165.000</w:t>
+            </w:r>
+          </w:p>
+        </w:tc>
+      </w:tr>
+    </w:tbl>
     <w:p>
       <w:pPr>
         <w:pStyle w:val="Prrafodelista"/>
@@ -9940,6 +11739,14 @@
           <w:szCs w:val="24"/>
         </w:rPr>
       </w:pPr>
+      <w:r>
+        <w:rPr>
+          <w:rFonts w:ascii="Arial" w:hAnsi="Arial" w:cs="Arial"/>
+          <w:sz w:val="24"/>
+          <w:szCs w:val="24"/>
+        </w:rPr>
+        <w:t>Fuente: esta investigación.</w:t>
+      </w:r>
     </w:p>
     <w:p>
       <w:pPr>
@@ -9952,7 +11759,434 @@
           <w:szCs w:val="24"/>
         </w:rPr>
       </w:pPr>
-      <w:hyperlink r:id="rId13" w:history="1">
+      <w:r>
+        <w:rPr>
+          <w:rFonts w:ascii="Arial" w:hAnsi="Arial" w:cs="Arial"/>
+          <w:sz w:val="24"/>
+          <w:szCs w:val="24"/>
+        </w:rPr>
+        <w:t>RECURSOS OPERATIVOS</w:t>
+      </w:r>
+    </w:p>
+    <w:p>
+      <w:pPr>
+        <w:pStyle w:val="Prrafodelista"/>
+        <w:spacing w:line="360" w:lineRule="auto"/>
+        <w:jc w:val="both"/>
+        <w:rPr>
+          <w:rFonts w:ascii="Arial" w:hAnsi="Arial" w:cs="Arial"/>
+          <w:sz w:val="24"/>
+          <w:szCs w:val="24"/>
+        </w:rPr>
+      </w:pPr>
+      <w:r>
+        <w:rPr>
+          <w:rFonts w:ascii="Arial" w:hAnsi="Arial" w:cs="Arial"/>
+          <w:sz w:val="24"/>
+          <w:szCs w:val="24"/>
+        </w:rPr>
+        <w:t xml:space="preserve">Debido a que el </w:t>
+      </w:r>
+      <w:proofErr w:type="spellStart"/>
+      <w:r>
+        <w:rPr>
+          <w:rFonts w:ascii="Arial" w:hAnsi="Arial" w:cs="Arial"/>
+          <w:sz w:val="24"/>
+          <w:szCs w:val="24"/>
+        </w:rPr>
+        <w:t>resoltado</w:t>
+      </w:r>
+      <w:proofErr w:type="spellEnd"/>
+      <w:r>
+        <w:rPr>
+          <w:rFonts w:ascii="Arial" w:hAnsi="Arial" w:cs="Arial"/>
+          <w:sz w:val="24"/>
+          <w:szCs w:val="24"/>
+        </w:rPr>
+        <w:t xml:space="preserve"> de esta investigación es de carácter institucional, la misma no puede ser vendida de esta misma forma es la Universidad de Nariño quien se reserva los derechos sobre este proyecto.</w:t>
+      </w:r>
+    </w:p>
+    <w:p>
+      <w:pPr>
+        <w:pStyle w:val="Prrafodelista"/>
+        <w:spacing w:line="360" w:lineRule="auto"/>
+        <w:jc w:val="both"/>
+        <w:rPr>
+          <w:rFonts w:ascii="Arial" w:hAnsi="Arial" w:cs="Arial"/>
+          <w:sz w:val="24"/>
+          <w:szCs w:val="24"/>
+        </w:rPr>
+      </w:pPr>
+      <w:r>
+        <w:rPr>
+          <w:rFonts w:ascii="Arial" w:hAnsi="Arial" w:cs="Arial"/>
+          <w:sz w:val="24"/>
+          <w:szCs w:val="24"/>
+        </w:rPr>
+        <w:t>PRESUPUESTO TOTAL</w:t>
+      </w:r>
+    </w:p>
+    <w:tbl>
+      <w:tblPr>
+        <w:tblStyle w:val="Tablaconcuadrcula"/>
+        <w:tblW w:w="0" w:type="auto"/>
+        <w:tblInd w:w="720" w:type="dxa"/>
+        <w:tblLook w:val="04A0" w:firstRow="1" w:lastRow="0" w:firstColumn="1" w:lastColumn="0" w:noHBand="0" w:noVBand="1"/>
+      </w:tblPr>
+      <w:tblGrid>
+        <w:gridCol w:w="4054"/>
+        <w:gridCol w:w="4054"/>
+      </w:tblGrid>
+      <w:tr>
+        <w:tc>
+          <w:tcPr>
+            <w:tcW w:w="4054" w:type="dxa"/>
+            <w:shd w:val="clear" w:color="auto" w:fill="BDD6EE" w:themeFill="accent1" w:themeFillTint="66"/>
+          </w:tcPr>
+          <w:p>
+            <w:pPr>
+              <w:pStyle w:val="Prrafodelista"/>
+              <w:spacing w:line="360" w:lineRule="auto"/>
+              <w:ind w:left="0"/>
+              <w:jc w:val="both"/>
+              <w:rPr>
+                <w:rFonts w:ascii="Arial" w:hAnsi="Arial" w:cs="Arial"/>
+                <w:sz w:val="24"/>
+                <w:szCs w:val="24"/>
+              </w:rPr>
+            </w:pPr>
+            <w:proofErr w:type="spellStart"/>
+            <w:r>
+              <w:rPr>
+                <w:rFonts w:ascii="Arial" w:hAnsi="Arial" w:cs="Arial"/>
+                <w:sz w:val="24"/>
+                <w:szCs w:val="24"/>
+              </w:rPr>
+              <w:t>Item</w:t>
+            </w:r>
+            <w:proofErr w:type="spellEnd"/>
+          </w:p>
+        </w:tc>
+        <w:tc>
+          <w:tcPr>
+            <w:tcW w:w="4054" w:type="dxa"/>
+            <w:shd w:val="clear" w:color="auto" w:fill="BDD6EE" w:themeFill="accent1" w:themeFillTint="66"/>
+          </w:tcPr>
+          <w:p>
+            <w:pPr>
+              <w:pStyle w:val="Prrafodelista"/>
+              <w:spacing w:line="360" w:lineRule="auto"/>
+              <w:ind w:left="0"/>
+              <w:jc w:val="both"/>
+              <w:rPr>
+                <w:rFonts w:ascii="Arial" w:hAnsi="Arial" w:cs="Arial"/>
+                <w:sz w:val="24"/>
+                <w:szCs w:val="24"/>
+              </w:rPr>
+            </w:pPr>
+            <w:r>
+              <w:rPr>
+                <w:rFonts w:ascii="Arial" w:hAnsi="Arial" w:cs="Arial"/>
+                <w:sz w:val="24"/>
+                <w:szCs w:val="24"/>
+              </w:rPr>
+              <w:t>Valor</w:t>
+            </w:r>
+          </w:p>
+        </w:tc>
+      </w:tr>
+      <w:tr>
+        <w:tc>
+          <w:tcPr>
+            <w:tcW w:w="4054" w:type="dxa"/>
+          </w:tcPr>
+          <w:p>
+            <w:pPr>
+              <w:spacing w:line="360" w:lineRule="auto"/>
+              <w:rPr>
+                <w:rFonts w:ascii="Arial" w:hAnsi="Arial" w:cs="Arial"/>
+                <w:sz w:val="24"/>
+                <w:szCs w:val="24"/>
+              </w:rPr>
+            </w:pPr>
+            <w:r>
+              <w:rPr>
+                <w:rFonts w:ascii="Arial" w:hAnsi="Arial" w:cs="Arial"/>
+                <w:sz w:val="24"/>
+                <w:szCs w:val="24"/>
+              </w:rPr>
+              <w:lastRenderedPageBreak/>
+              <w:t>Recursos Humanos</w:t>
+            </w:r>
+          </w:p>
+        </w:tc>
+        <w:tc>
+          <w:tcPr>
+            <w:tcW w:w="4054" w:type="dxa"/>
+          </w:tcPr>
+          <w:p>
+            <w:pPr>
+              <w:pStyle w:val="Prrafodelista"/>
+              <w:spacing w:line="360" w:lineRule="auto"/>
+              <w:ind w:left="0"/>
+              <w:jc w:val="right"/>
+              <w:rPr>
+                <w:rFonts w:ascii="Arial" w:hAnsi="Arial" w:cs="Arial"/>
+                <w:sz w:val="24"/>
+                <w:szCs w:val="24"/>
+              </w:rPr>
+            </w:pPr>
+            <w:r>
+              <w:rPr>
+                <w:rFonts w:ascii="Arial" w:hAnsi="Arial" w:cs="Arial"/>
+                <w:color w:val="000000"/>
+                <w:sz w:val="24"/>
+                <w:szCs w:val="24"/>
+              </w:rPr>
+              <w:t>$ 29.880.000</w:t>
+            </w:r>
+          </w:p>
+        </w:tc>
+      </w:tr>
+      <w:tr>
+        <w:tc>
+          <w:tcPr>
+            <w:tcW w:w="4054" w:type="dxa"/>
+          </w:tcPr>
+          <w:p>
+            <w:pPr>
+              <w:spacing w:line="360" w:lineRule="auto"/>
+              <w:jc w:val="both"/>
+              <w:rPr>
+                <w:rFonts w:ascii="Arial" w:hAnsi="Arial" w:cs="Arial"/>
+                <w:sz w:val="24"/>
+                <w:szCs w:val="24"/>
+              </w:rPr>
+            </w:pPr>
+            <w:r>
+              <w:rPr>
+                <w:rFonts w:ascii="Arial" w:hAnsi="Arial" w:cs="Arial"/>
+                <w:sz w:val="24"/>
+                <w:szCs w:val="24"/>
+              </w:rPr>
+              <w:t>Recursos tecnológicos</w:t>
+            </w:r>
+          </w:p>
+        </w:tc>
+        <w:tc>
+          <w:tcPr>
+            <w:tcW w:w="4054" w:type="dxa"/>
+          </w:tcPr>
+          <w:p>
+            <w:pPr>
+              <w:pStyle w:val="Prrafodelista"/>
+              <w:spacing w:line="360" w:lineRule="auto"/>
+              <w:ind w:left="0"/>
+              <w:jc w:val="right"/>
+              <w:rPr>
+                <w:rFonts w:ascii="Arial" w:hAnsi="Arial" w:cs="Arial"/>
+                <w:sz w:val="24"/>
+                <w:szCs w:val="24"/>
+              </w:rPr>
+            </w:pPr>
+            <w:r>
+              <w:rPr>
+                <w:rFonts w:ascii="Arial" w:hAnsi="Arial" w:cs="Arial"/>
+                <w:color w:val="000000"/>
+              </w:rPr>
+              <w:t>$ 1.800.000</w:t>
+            </w:r>
+          </w:p>
+        </w:tc>
+      </w:tr>
+      <w:tr>
+        <w:tc>
+          <w:tcPr>
+            <w:tcW w:w="4054" w:type="dxa"/>
+          </w:tcPr>
+          <w:p>
+            <w:pPr>
+              <w:spacing w:line="360" w:lineRule="auto"/>
+              <w:jc w:val="both"/>
+              <w:rPr>
+                <w:rFonts w:ascii="Arial" w:hAnsi="Arial" w:cs="Arial"/>
+                <w:sz w:val="24"/>
+                <w:szCs w:val="24"/>
+              </w:rPr>
+            </w:pPr>
+            <w:r>
+              <w:rPr>
+                <w:rFonts w:ascii="Arial" w:hAnsi="Arial" w:cs="Arial"/>
+                <w:sz w:val="24"/>
+                <w:szCs w:val="24"/>
+              </w:rPr>
+              <w:t>Recursos materiales</w:t>
+            </w:r>
+          </w:p>
+        </w:tc>
+        <w:tc>
+          <w:tcPr>
+            <w:tcW w:w="4054" w:type="dxa"/>
+          </w:tcPr>
+          <w:p>
+            <w:pPr>
+              <w:pStyle w:val="Prrafodelista"/>
+              <w:spacing w:line="360" w:lineRule="auto"/>
+              <w:ind w:left="0"/>
+              <w:jc w:val="right"/>
+              <w:rPr>
+                <w:rFonts w:ascii="Arial" w:hAnsi="Arial" w:cs="Arial"/>
+                <w:color w:val="000000"/>
+              </w:rPr>
+            </w:pPr>
+            <w:r>
+              <w:rPr>
+                <w:rFonts w:ascii="Arial" w:hAnsi="Arial" w:cs="Arial"/>
+                <w:color w:val="000000"/>
+              </w:rPr>
+              <w:t>$165.000</w:t>
+            </w:r>
+          </w:p>
+        </w:tc>
+      </w:tr>
+      <w:tr>
+        <w:tc>
+          <w:tcPr>
+            <w:tcW w:w="4054" w:type="dxa"/>
+          </w:tcPr>
+          <w:p>
+            <w:pPr>
+              <w:spacing w:line="360" w:lineRule="auto"/>
+              <w:jc w:val="both"/>
+              <w:rPr>
+                <w:rFonts w:ascii="Arial" w:hAnsi="Arial" w:cs="Arial"/>
+                <w:sz w:val="24"/>
+                <w:szCs w:val="24"/>
+              </w:rPr>
+            </w:pPr>
+            <w:r>
+              <w:rPr>
+                <w:rFonts w:ascii="Arial" w:hAnsi="Arial" w:cs="Arial"/>
+                <w:sz w:val="24"/>
+                <w:szCs w:val="24"/>
+              </w:rPr>
+              <w:t>Imprevistos (10%)</w:t>
+            </w:r>
+          </w:p>
+        </w:tc>
+        <w:tc>
+          <w:tcPr>
+            <w:tcW w:w="4054" w:type="dxa"/>
+          </w:tcPr>
+          <w:p>
+            <w:pPr>
+              <w:pStyle w:val="Prrafodelista"/>
+              <w:spacing w:line="360" w:lineRule="auto"/>
+              <w:ind w:left="0"/>
+              <w:jc w:val="right"/>
+              <w:rPr>
+                <w:rFonts w:ascii="Arial" w:hAnsi="Arial" w:cs="Arial"/>
+                <w:color w:val="000000"/>
+              </w:rPr>
+            </w:pPr>
+            <w:r>
+              <w:rPr>
+                <w:rFonts w:ascii="Arial" w:hAnsi="Arial" w:cs="Arial"/>
+                <w:color w:val="000000"/>
+              </w:rPr>
+              <w:t>$3.184.500</w:t>
+            </w:r>
+          </w:p>
+        </w:tc>
+      </w:tr>
+      <w:tr>
+        <w:tc>
+          <w:tcPr>
+            <w:tcW w:w="4054" w:type="dxa"/>
+            <w:shd w:val="clear" w:color="auto" w:fill="F7CAAC" w:themeFill="accent2" w:themeFillTint="66"/>
+          </w:tcPr>
+          <w:p>
+            <w:pPr>
+              <w:spacing w:line="360" w:lineRule="auto"/>
+              <w:jc w:val="both"/>
+              <w:rPr>
+                <w:rFonts w:ascii="Arial" w:hAnsi="Arial" w:cs="Arial"/>
+                <w:sz w:val="24"/>
+                <w:szCs w:val="24"/>
+              </w:rPr>
+            </w:pPr>
+            <w:r>
+              <w:rPr>
+                <w:rFonts w:ascii="Arial" w:hAnsi="Arial" w:cs="Arial"/>
+                <w:sz w:val="24"/>
+                <w:szCs w:val="24"/>
+              </w:rPr>
+              <w:t>Total</w:t>
+            </w:r>
+          </w:p>
+        </w:tc>
+        <w:tc>
+          <w:tcPr>
+            <w:tcW w:w="4054" w:type="dxa"/>
+            <w:shd w:val="clear" w:color="auto" w:fill="F7CAAC" w:themeFill="accent2" w:themeFillTint="66"/>
+          </w:tcPr>
+          <w:p>
+            <w:pPr>
+              <w:jc w:val="right"/>
+              <w:rPr>
+                <w:rFonts w:ascii="Arial" w:hAnsi="Arial" w:cs="Arial"/>
+                <w:color w:val="000000"/>
+                <w:sz w:val="24"/>
+                <w:szCs w:val="24"/>
+              </w:rPr>
+            </w:pPr>
+            <w:r>
+              <w:rPr>
+                <w:rFonts w:ascii="Arial" w:hAnsi="Arial" w:cs="Arial"/>
+                <w:color w:val="000000"/>
+                <w:sz w:val="24"/>
+                <w:szCs w:val="24"/>
+              </w:rPr>
+              <w:t>$35.029.500</w:t>
+            </w:r>
+          </w:p>
+        </w:tc>
+      </w:tr>
+    </w:tbl>
+    <w:p>
+      <w:pPr>
+        <w:pStyle w:val="Prrafodelista"/>
+        <w:spacing w:line="360" w:lineRule="auto"/>
+        <w:jc w:val="both"/>
+        <w:rPr>
+          <w:rFonts w:ascii="Arial" w:hAnsi="Arial" w:cs="Arial"/>
+          <w:sz w:val="24"/>
+          <w:szCs w:val="24"/>
+        </w:rPr>
+      </w:pPr>
+      <w:r>
+        <w:rPr>
+          <w:rFonts w:ascii="Arial" w:hAnsi="Arial" w:cs="Arial"/>
+          <w:sz w:val="24"/>
+          <w:szCs w:val="24"/>
+        </w:rPr>
+        <w:t>Fuente: esta investigación.</w:t>
+      </w:r>
+      <w:bookmarkStart w:id="2" w:name="_GoBack"/>
+      <w:bookmarkEnd w:id="2"/>
+    </w:p>
+    <w:p>
+      <w:pPr>
+        <w:pStyle w:val="Prrafodelista"/>
+        <w:spacing w:line="360" w:lineRule="auto"/>
+        <w:jc w:val="both"/>
+        <w:rPr>
+          <w:rFonts w:ascii="Arial" w:hAnsi="Arial" w:cs="Arial"/>
+          <w:sz w:val="24"/>
+          <w:szCs w:val="24"/>
+        </w:rPr>
+      </w:pPr>
+      <w:hyperlink r:id="rId14" w:history="1">
         <w:r>
           <w:rPr>
             <w:rStyle w:val="Hipervnculo"/>
@@ -9987,7 +12221,7 @@
           <w:szCs w:val="24"/>
         </w:rPr>
       </w:pPr>
-      <w:hyperlink r:id="rId14" w:history="1">
+      <w:hyperlink r:id="rId15" w:history="1">
         <w:r>
           <w:rPr>
             <w:rStyle w:val="Hipervnculo"/>
@@ -10043,7 +12277,7 @@
           <w:szCs w:val="24"/>
         </w:rPr>
       </w:pPr>
-      <w:hyperlink r:id="rId15" w:history="1">
+      <w:hyperlink r:id="rId16" w:history="1">
         <w:r>
           <w:rPr>
             <w:rStyle w:val="Hipervnculo"/>
@@ -10127,7 +12361,7 @@
           <w:szCs w:val="24"/>
         </w:rPr>
       </w:pPr>
-      <w:hyperlink r:id="rId16" w:history="1">
+      <w:hyperlink r:id="rId17" w:history="1">
         <w:r>
           <w:rPr>
             <w:rStyle w:val="Hipervnculo"/>
@@ -10165,7 +12399,7 @@
           <w:u w:val="none"/>
         </w:rPr>
       </w:pPr>
-      <w:hyperlink r:id="rId17" w:history="1">
+      <w:hyperlink r:id="rId18" w:history="1">
         <w:r>
           <w:rPr>
             <w:rStyle w:val="Hipervnculo"/>
@@ -10250,7 +12484,7 @@
           <w:szCs w:val="24"/>
         </w:rPr>
       </w:pPr>
-      <w:hyperlink r:id="rId18" w:history="1">
+      <w:hyperlink r:id="rId19" w:history="1">
         <w:r>
           <w:rPr>
             <w:rStyle w:val="Hipervnculo"/>
@@ -10286,7 +12520,7 @@
           <w:lang w:val="en-US"/>
         </w:rPr>
       </w:pPr>
-      <w:hyperlink r:id="rId19" w:history="1">
+      <w:hyperlink r:id="rId20" w:history="1">
         <w:r>
           <w:rPr>
             <w:rStyle w:val="Hipervnculo"/>
@@ -10305,27 +12539,7 @@
           <w:szCs w:val="24"/>
           <w:lang w:val="en-US"/>
         </w:rPr>
-        <w:t xml:space="preserve"> (</w:t>
-      </w:r>
-      <w:proofErr w:type="spellStart"/>
-      <w:r>
-        <w:rPr>
-          <w:rFonts w:ascii="Arial" w:hAnsi="Arial" w:cs="Arial"/>
-          <w:sz w:val="24"/>
-          <w:szCs w:val="24"/>
-          <w:lang w:val="en-US"/>
-        </w:rPr>
-        <w:t>Arquitectura</w:t>
-      </w:r>
-      <w:proofErr w:type="spellEnd"/>
-      <w:r>
-        <w:rPr>
-          <w:rFonts w:ascii="Arial" w:hAnsi="Arial" w:cs="Arial"/>
-          <w:sz w:val="24"/>
-          <w:szCs w:val="24"/>
-          <w:lang w:val="en-US"/>
-        </w:rPr>
-        <w:t xml:space="preserve"> API-REST)</w:t>
+        <w:t xml:space="preserve"> (Arquitectura API-REST)</w:t>
       </w:r>
     </w:p>
     <w:p>
@@ -10352,7 +12566,7 @@
           <w:szCs w:val="24"/>
         </w:rPr>
       </w:pPr>
-      <w:hyperlink r:id="rId20" w:history="1">
+      <w:hyperlink r:id="rId21" w:history="1">
         <w:r>
           <w:rPr>
             <w:rStyle w:val="Hipervnculo"/>
@@ -10395,7 +12609,7 @@
           <w:szCs w:val="24"/>
         </w:rPr>
       </w:pPr>
-      <w:hyperlink r:id="rId21" w:history="1">
+      <w:hyperlink r:id="rId22" w:history="1">
         <w:r>
           <w:rPr>
             <w:rStyle w:val="Hipervnculo"/>
@@ -10424,25 +12638,7 @@
           <w:sz w:val="24"/>
           <w:szCs w:val="24"/>
         </w:rPr>
-        <w:t>(</w:t>
-      </w:r>
-      <w:proofErr w:type="spellStart"/>
-      <w:r>
-        <w:rPr>
-          <w:rFonts w:ascii="Arial" w:hAnsi="Arial" w:cs="Arial"/>
-          <w:sz w:val="24"/>
-          <w:szCs w:val="24"/>
-        </w:rPr>
-        <w:t>Estadisticas</w:t>
-      </w:r>
-      <w:proofErr w:type="spellEnd"/>
-      <w:r>
-        <w:rPr>
-          <w:rFonts w:ascii="Arial" w:hAnsi="Arial" w:cs="Arial"/>
-          <w:sz w:val="24"/>
-          <w:szCs w:val="24"/>
-        </w:rPr>
-        <w:t xml:space="preserve"> uso de celulares Colombia)</w:t>
+        <w:t>(Estadisticas uso de celulares Colombia)</w:t>
       </w:r>
     </w:p>
     <w:p>
@@ -10564,7 +12760,7 @@
 </file>
 
 <file path=word/endnotes.xml><?xml version="1.0" encoding="utf-8"?>
-<w:endnotes xmlns:wpc="http://schemas.microsoft.com/office/word/2010/wordprocessingCanvas" xmlns:cx="http://schemas.microsoft.com/office/drawing/2014/chartex" xmlns:mc="http://schemas.openxmlformats.org/markup-compatibility/2006" xmlns:o="urn:schemas-microsoft-com:office:office" xmlns:r="http://schemas.openxmlformats.org/officeDocument/2006/relationships" xmlns:m="http://schemas.openxmlformats.org/officeDocument/2006/math" xmlns:v="urn:schemas-microsoft-com:vml" xmlns:wp14="http://schemas.microsoft.com/office/word/2010/wordprocessingDrawing" xmlns:wp="http://schemas.openxmlformats.org/drawingml/2006/wordprocessingDrawing" xmlns:w10="urn:schemas-microsoft-com:office:word" xmlns:w="http://schemas.openxmlformats.org/wordprocessingml/2006/main" xmlns:w14="http://schemas.microsoft.com/office/word/2010/wordml" xmlns:w15="http://schemas.microsoft.com/office/word/2012/wordml" xmlns:w16se="http://schemas.microsoft.com/office/word/2015/wordml/symex" xmlns:wpg="http://schemas.microsoft.com/office/word/2010/wordprocessingGroup" xmlns:wpi="http://schemas.microsoft.com/office/word/2010/wordprocessingInk" xmlns:wne="http://schemas.microsoft.com/office/word/2006/wordml" xmlns:wps="http://schemas.microsoft.com/office/word/2010/wordprocessingShape" mc:Ignorable="w14 w15 w16se wp14">
+<w:endnotes xmlns:wpc="http://schemas.microsoft.com/office/word/2010/wordprocessingCanvas" xmlns:mc="http://schemas.openxmlformats.org/markup-compatibility/2006" xmlns:o="urn:schemas-microsoft-com:office:office" xmlns:r="http://schemas.openxmlformats.org/officeDocument/2006/relationships" xmlns:m="http://schemas.openxmlformats.org/officeDocument/2006/math" xmlns:v="urn:schemas-microsoft-com:vml" xmlns:wp14="http://schemas.microsoft.com/office/word/2010/wordprocessingDrawing" xmlns:wp="http://schemas.openxmlformats.org/drawingml/2006/wordprocessingDrawing" xmlns:w10="urn:schemas-microsoft-com:office:word" xmlns:w="http://schemas.openxmlformats.org/wordprocessingml/2006/main" xmlns:w14="http://schemas.microsoft.com/office/word/2010/wordml" xmlns:w15="http://schemas.microsoft.com/office/word/2012/wordml" xmlns:wpg="http://schemas.microsoft.com/office/word/2010/wordprocessingGroup" xmlns:wpi="http://schemas.microsoft.com/office/word/2010/wordprocessingInk" xmlns:wne="http://schemas.microsoft.com/office/word/2006/wordml" xmlns:wps="http://schemas.microsoft.com/office/word/2010/wordprocessingShape" mc:Ignorable="w14 w15 wp14">
   <w:endnote w:type="separator" w:id="-1">
     <w:p>
       <w:pPr>
@@ -10589,7 +12785,7 @@
 </file>
 
 <file path=word/footnotes.xml><?xml version="1.0" encoding="utf-8"?>
-<w:footnotes xmlns:wpc="http://schemas.microsoft.com/office/word/2010/wordprocessingCanvas" xmlns:cx="http://schemas.microsoft.com/office/drawing/2014/chartex" xmlns:mc="http://schemas.openxmlformats.org/markup-compatibility/2006" xmlns:o="urn:schemas-microsoft-com:office:office" xmlns:r="http://schemas.openxmlformats.org/officeDocument/2006/relationships" xmlns:m="http://schemas.openxmlformats.org/officeDocument/2006/math" xmlns:v="urn:schemas-microsoft-com:vml" xmlns:wp14="http://schemas.microsoft.com/office/word/2010/wordprocessingDrawing" xmlns:wp="http://schemas.openxmlformats.org/drawingml/2006/wordprocessingDrawing" xmlns:w10="urn:schemas-microsoft-com:office:word" xmlns:w="http://schemas.openxmlformats.org/wordprocessingml/2006/main" xmlns:w14="http://schemas.microsoft.com/office/word/2010/wordml" xmlns:w15="http://schemas.microsoft.com/office/word/2012/wordml" xmlns:w16se="http://schemas.microsoft.com/office/word/2015/wordml/symex" xmlns:wpg="http://schemas.microsoft.com/office/word/2010/wordprocessingGroup" xmlns:wpi="http://schemas.microsoft.com/office/word/2010/wordprocessingInk" xmlns:wne="http://schemas.microsoft.com/office/word/2006/wordml" xmlns:wps="http://schemas.microsoft.com/office/word/2010/wordprocessingShape" mc:Ignorable="w14 w15 w16se wp14">
+<w:footnotes xmlns:wpc="http://schemas.microsoft.com/office/word/2010/wordprocessingCanvas" xmlns:mc="http://schemas.openxmlformats.org/markup-compatibility/2006" xmlns:o="urn:schemas-microsoft-com:office:office" xmlns:r="http://schemas.openxmlformats.org/officeDocument/2006/relationships" xmlns:m="http://schemas.openxmlformats.org/officeDocument/2006/math" xmlns:v="urn:schemas-microsoft-com:vml" xmlns:wp14="http://schemas.microsoft.com/office/word/2010/wordprocessingDrawing" xmlns:wp="http://schemas.openxmlformats.org/drawingml/2006/wordprocessingDrawing" xmlns:w10="urn:schemas-microsoft-com:office:word" xmlns:w="http://schemas.openxmlformats.org/wordprocessingml/2006/main" xmlns:w14="http://schemas.microsoft.com/office/word/2010/wordml" xmlns:w15="http://schemas.microsoft.com/office/word/2012/wordml" xmlns:wpg="http://schemas.microsoft.com/office/word/2010/wordprocessingGroup" xmlns:wpi="http://schemas.microsoft.com/office/word/2010/wordprocessingInk" xmlns:wne="http://schemas.microsoft.com/office/word/2006/wordml" xmlns:wps="http://schemas.microsoft.com/office/word/2010/wordprocessingShape" mc:Ignorable="w14 w15 wp14">
   <w:footnote w:type="separator" w:id="-1">
     <w:p>
       <w:pPr>
@@ -11126,7 +13322,7 @@
 </file>
 
 <file path=word/numbering.xml><?xml version="1.0" encoding="utf-8"?>
-<w:numbering xmlns:wpc="http://schemas.microsoft.com/office/word/2010/wordprocessingCanvas" xmlns:cx="http://schemas.microsoft.com/office/drawing/2014/chartex" xmlns:mc="http://schemas.openxmlformats.org/markup-compatibility/2006" xmlns:o="urn:schemas-microsoft-com:office:office" xmlns:r="http://schemas.openxmlformats.org/officeDocument/2006/relationships" xmlns:m="http://schemas.openxmlformats.org/officeDocument/2006/math" xmlns:v="urn:schemas-microsoft-com:vml" xmlns:wp14="http://schemas.microsoft.com/office/word/2010/wordprocessingDrawing" xmlns:wp="http://schemas.openxmlformats.org/drawingml/2006/wordprocessingDrawing" xmlns:w10="urn:schemas-microsoft-com:office:word" xmlns:w="http://schemas.openxmlformats.org/wordprocessingml/2006/main" xmlns:w14="http://schemas.microsoft.com/office/word/2010/wordml" xmlns:w15="http://schemas.microsoft.com/office/word/2012/wordml" xmlns:w16se="http://schemas.microsoft.com/office/word/2015/wordml/symex" xmlns:wpg="http://schemas.microsoft.com/office/word/2010/wordprocessingGroup" xmlns:wpi="http://schemas.microsoft.com/office/word/2010/wordprocessingInk" xmlns:wne="http://schemas.microsoft.com/office/word/2006/wordml" xmlns:wps="http://schemas.microsoft.com/office/word/2010/wordprocessingShape" mc:Ignorable="w14 w15 w16se wp14">
+<w:numbering xmlns:wpc="http://schemas.microsoft.com/office/word/2010/wordprocessingCanvas" xmlns:mc="http://schemas.openxmlformats.org/markup-compatibility/2006" xmlns:o="urn:schemas-microsoft-com:office:office" xmlns:r="http://schemas.openxmlformats.org/officeDocument/2006/relationships" xmlns:m="http://schemas.openxmlformats.org/officeDocument/2006/math" xmlns:v="urn:schemas-microsoft-com:vml" xmlns:wp14="http://schemas.microsoft.com/office/word/2010/wordprocessingDrawing" xmlns:wp="http://schemas.openxmlformats.org/drawingml/2006/wordprocessingDrawing" xmlns:w10="urn:schemas-microsoft-com:office:word" xmlns:w="http://schemas.openxmlformats.org/wordprocessingml/2006/main" xmlns:w14="http://schemas.microsoft.com/office/word/2010/wordml" xmlns:w15="http://schemas.microsoft.com/office/word/2012/wordml" xmlns:wpg="http://schemas.microsoft.com/office/word/2010/wordprocessingGroup" xmlns:wpi="http://schemas.microsoft.com/office/word/2010/wordprocessingInk" xmlns:wne="http://schemas.microsoft.com/office/word/2006/wordml" xmlns:wps="http://schemas.microsoft.com/office/word/2010/wordprocessingShape" mc:Ignorable="w14 w15 wp14">
   <w:abstractNum w:abstractNumId="0" w15:restartNumberingAfterBreak="0">
     <w:nsid w:val="15B1684F"/>
     <w:multiLevelType w:val="hybridMultilevel"/>
@@ -11969,7 +14165,7 @@
 </file>
 
 <file path=word/styles.xml><?xml version="1.0" encoding="utf-8"?>
-<w:styles xmlns:mc="http://schemas.openxmlformats.org/markup-compatibility/2006" xmlns:r="http://schemas.openxmlformats.org/officeDocument/2006/relationships" xmlns:w="http://schemas.openxmlformats.org/wordprocessingml/2006/main" xmlns:w14="http://schemas.microsoft.com/office/word/2010/wordml" xmlns:w15="http://schemas.microsoft.com/office/word/2012/wordml" xmlns:w16se="http://schemas.microsoft.com/office/word/2015/wordml/symex" mc:Ignorable="w14 w15 w16se">
+<w:styles xmlns:mc="http://schemas.openxmlformats.org/markup-compatibility/2006" xmlns:r="http://schemas.openxmlformats.org/officeDocument/2006/relationships" xmlns:w="http://schemas.openxmlformats.org/wordprocessingml/2006/main" xmlns:w14="http://schemas.microsoft.com/office/word/2010/wordml" xmlns:w15="http://schemas.microsoft.com/office/word/2012/wordml" mc:Ignorable="w14 w15">
   <w:docDefaults>
     <w:rPrDefault>
       <w:rPr>
@@ -12418,7 +14614,6 @@
     <w:next w:val="Normal"/>
     <w:link w:val="Ttulo3Car"/>
     <w:uiPriority w:val="9"/>
-    <w:semiHidden/>
     <w:unhideWhenUsed/>
     <w:qFormat/>
     <w:rsid w:val="00B64EC2"/>
@@ -12899,7 +15094,6 @@
     <w:basedOn w:val="Fuentedeprrafopredeter"/>
     <w:link w:val="Ttulo3"/>
     <w:uiPriority w:val="9"/>
-    <w:semiHidden/>
     <w:rsid w:val="00B64EC2"/>
     <w:rPr>
       <w:rFonts w:asciiTheme="majorHAnsi" w:eastAsiaTheme="majorEastAsia" w:hAnsiTheme="majorHAnsi" w:cstheme="majorBidi"/>
@@ -13361,7 +15555,7 @@
 </file>
 
 <file path=customXml/itemProps1.xml><?xml version="1.0" encoding="utf-8"?>
-<ds:datastoreItem xmlns:ds="http://schemas.openxmlformats.org/officeDocument/2006/customXml" ds:itemID="{C95137D8-0937-4E2B-B80F-383795285A62}">
+<ds:datastoreItem xmlns:ds="http://schemas.openxmlformats.org/officeDocument/2006/customXml" ds:itemID="{94BD1FD0-58A8-4664-AB62-592A7D9CD393}">
   <ds:schemaRefs>
     <ds:schemaRef ds:uri="http://schemas.openxmlformats.org/officeDocument/2006/bibliography"/>
   </ds:schemaRefs>

</xml_diff>

<commit_message>
Documento final con normas ICONTEC (Pendiente cambiar metodologia y completar recursos). Atentos a correciones
</commit_message>
<xml_diff>
--- a/Anteproyecto.docx
+++ b/Anteproyecto.docx
@@ -487,6 +487,15 @@
     <w:p>
       <w:pPr>
         <w:spacing w:line="360" w:lineRule="auto"/>
+        <w:rPr>
+          <w:rFonts w:cs="Arial"/>
+          <w:szCs w:val="24"/>
+        </w:rPr>
+      </w:pPr>
+    </w:p>
+    <w:p>
+      <w:pPr>
+        <w:spacing w:line="360" w:lineRule="auto"/>
         <w:jc w:val="center"/>
         <w:rPr>
           <w:rFonts w:cs="Arial"/>
@@ -568,24 +577,13 @@
         </w:rPr>
         <w:t>2018</w:t>
       </w:r>
-    </w:p>
-    <w:p>
-      <w:pPr>
-        <w:spacing w:line="360" w:lineRule="auto"/>
-        <w:jc w:val="center"/>
-        <w:rPr>
-          <w:rFonts w:cs="Arial"/>
-          <w:szCs w:val="24"/>
-          <w:u w:val="single"/>
-        </w:rPr>
-      </w:pPr>
     </w:p>
     <w:sdt>
       <w:sdtPr>
         <w:rPr>
-          <w:rFonts w:cs="Arial"/>
-          <w:szCs w:val="24"/>
-          <w:lang w:val="es-ES"/>
+          <w:rFonts w:eastAsiaTheme="minorHAnsi" w:cs="Arial"/>
+          <w:szCs w:val="24"/>
+          <w:lang w:val="es-ES" w:eastAsia="en-US"/>
         </w:rPr>
         <w:id w:val="875813120"/>
         <w:docPartObj>
@@ -595,10 +593,8 @@
       </w:sdtPr>
       <w:sdtEndPr>
         <w:rPr>
-          <w:rFonts w:eastAsiaTheme="minorHAnsi"/>
           <w:b/>
           <w:bCs/>
-          <w:lang w:eastAsia="en-US"/>
         </w:rPr>
       </w:sdtEndPr>
       <w:sdtContent>
@@ -617,7 +613,17 @@
               <w:szCs w:val="24"/>
               <w:lang w:val="es-ES"/>
             </w:rPr>
-            <w:t>Contenido</w:t>
+            <w:t>Conteni</w:t>
+          </w:r>
+          <w:bookmarkStart w:id="0" w:name="_GoBack"/>
+          <w:bookmarkEnd w:id="0"/>
+          <w:r>
+            <w:rPr>
+              <w:rFonts w:cs="Arial"/>
+              <w:szCs w:val="24"/>
+              <w:lang w:val="es-ES"/>
+            </w:rPr>
+            <w:t>do</w:t>
           </w:r>
         </w:p>
         <w:p>
@@ -3229,7 +3235,7 @@
           <w:szCs w:val="24"/>
         </w:rPr>
       </w:pPr>
-      <w:bookmarkStart w:id="0" w:name="_Toc514060085"/>
+      <w:bookmarkStart w:id="1" w:name="_Toc514060085"/>
       <w:r>
         <w:rPr>
           <w:rFonts w:cs="Arial"/>
@@ -3238,7 +3244,7 @@
         <w:lastRenderedPageBreak/>
         <w:t>INTRODUCCIÓN</w:t>
       </w:r>
-      <w:bookmarkEnd w:id="0"/>
+      <w:bookmarkEnd w:id="1"/>
     </w:p>
     <w:p>
       <w:pPr>
@@ -3572,21 +3578,12 @@
         </w:rPr>
         <w:t xml:space="preserve">un servicio de </w:t>
       </w:r>
-      <w:proofErr w:type="spellStart"/>
-      <w:r>
-        <w:rPr>
-          <w:rFonts w:cs="Arial"/>
-          <w:szCs w:val="24"/>
-        </w:rPr>
-        <w:t>APIs</w:t>
-      </w:r>
-      <w:proofErr w:type="spellEnd"/>
-      <w:r>
-        <w:rPr>
-          <w:rFonts w:cs="Arial"/>
-          <w:szCs w:val="24"/>
-        </w:rPr>
-        <w:t xml:space="preserve"> que </w:t>
+      <w:r>
+        <w:rPr>
+          <w:rFonts w:cs="Arial"/>
+          <w:szCs w:val="24"/>
+        </w:rPr>
+        <w:t xml:space="preserve">APIs que </w:t>
       </w:r>
       <w:r>
         <w:rPr>
@@ -3962,7 +3959,7 @@
           <w:szCs w:val="24"/>
         </w:rPr>
       </w:pPr>
-      <w:bookmarkStart w:id="1" w:name="_Toc514060086"/>
+      <w:bookmarkStart w:id="2" w:name="_Toc514060086"/>
       <w:r>
         <w:rPr>
           <w:rFonts w:cs="Arial"/>
@@ -3971,7 +3968,7 @@
         <w:lastRenderedPageBreak/>
         <w:t>TEMA</w:t>
       </w:r>
-      <w:bookmarkEnd w:id="1"/>
+      <w:bookmarkEnd w:id="2"/>
     </w:p>
     <w:p>
       <w:pPr>
@@ -3999,7 +3996,7 @@
           <w:szCs w:val="24"/>
         </w:rPr>
       </w:pPr>
-      <w:bookmarkStart w:id="2" w:name="_Toc514060087"/>
+      <w:bookmarkStart w:id="3" w:name="_Toc514060087"/>
       <w:r>
         <w:rPr>
           <w:rFonts w:cs="Arial"/>
@@ -4007,7 +4004,7 @@
         </w:rPr>
         <w:t>TITULO</w:t>
       </w:r>
-      <w:bookmarkEnd w:id="2"/>
+      <w:bookmarkEnd w:id="3"/>
     </w:p>
     <w:p>
       <w:pPr>
@@ -4041,7 +4038,7 @@
           <w:szCs w:val="24"/>
         </w:rPr>
       </w:pPr>
-      <w:bookmarkStart w:id="3" w:name="_Toc514060088"/>
+      <w:bookmarkStart w:id="4" w:name="_Toc514060088"/>
       <w:r>
         <w:rPr>
           <w:rFonts w:cs="Arial"/>
@@ -4049,9 +4046,9 @@
         </w:rPr>
         <w:t>LÍNEA DE INVESTIGACIÓN</w:t>
       </w:r>
-      <w:bookmarkStart w:id="4" w:name="_Toc514059626"/>
-      <w:bookmarkStart w:id="5" w:name="_Toc514059668"/>
-      <w:bookmarkEnd w:id="3"/>
+      <w:bookmarkStart w:id="5" w:name="_Toc514059626"/>
+      <w:bookmarkStart w:id="6" w:name="_Toc514059668"/>
+      <w:bookmarkEnd w:id="4"/>
     </w:p>
     <w:p>
       <w:pPr>
@@ -4067,8 +4064,8 @@
         </w:rPr>
         <w:t>Línea Software y manejo de Información.</w:t>
       </w:r>
-      <w:bookmarkEnd w:id="4"/>
       <w:bookmarkEnd w:id="5"/>
+      <w:bookmarkEnd w:id="6"/>
     </w:p>
     <w:p>
       <w:pPr>
@@ -4087,7 +4084,7 @@
           <w:szCs w:val="24"/>
         </w:rPr>
       </w:pPr>
-      <w:bookmarkStart w:id="6" w:name="_Toc514060089"/>
+      <w:bookmarkStart w:id="7" w:name="_Toc514060089"/>
       <w:r>
         <w:rPr>
           <w:rFonts w:cs="Arial"/>
@@ -4095,51 +4092,27 @@
         </w:rPr>
         <w:t>ALCANCE Y DELIMITACIÓN</w:t>
       </w:r>
-      <w:bookmarkStart w:id="7" w:name="_Toc514059628"/>
-      <w:bookmarkStart w:id="8" w:name="_Toc514059670"/>
-      <w:bookmarkEnd w:id="6"/>
-    </w:p>
-    <w:p>
-      <w:r>
-        <w:t xml:space="preserve">Este sistema de </w:t>
-      </w:r>
-      <w:proofErr w:type="spellStart"/>
-      <w:r>
-        <w:t>informacion</w:t>
-      </w:r>
-      <w:proofErr w:type="spellEnd"/>
-      <w:r>
-        <w:t xml:space="preserve"> se encargará de ofrecer a la comunidad universitaria la posibilidad de acceder a servicios institucionales mediante una aplicación móvil para dispositivos basados en Android</w:t>
-      </w:r>
+      <w:bookmarkStart w:id="8" w:name="_Toc514059628"/>
+      <w:bookmarkStart w:id="9" w:name="_Toc514059670"/>
       <w:bookmarkEnd w:id="7"/>
+    </w:p>
+    <w:p>
+      <w:r>
+        <w:t>Este sistema de informacion se encargará de ofrecer a la comunidad universitaria la posibilidad de acceder a servicios institucionales mediante una aplicación móvil para dispositivos basados en Android</w:t>
+      </w:r>
       <w:bookmarkEnd w:id="8"/>
+      <w:bookmarkEnd w:id="9"/>
       <w:r>
         <w:t xml:space="preserve">. Se tendrá en cuenta las necesidades más comunes que se presentan dentro de la universidad </w:t>
       </w:r>
       <w:r>
-        <w:t xml:space="preserve">para gestionar los servicios que </w:t>
-      </w:r>
-      <w:proofErr w:type="spellStart"/>
-      <w:r>
-        <w:t>seran</w:t>
-      </w:r>
-      <w:proofErr w:type="spellEnd"/>
-      <w:r>
-        <w:t xml:space="preserve"> ofrecidos</w:t>
+        <w:t>para gestionar los servicios que seran ofrecidos</w:t>
       </w:r>
       <w:r>
         <w:t xml:space="preserve"> a través de</w:t>
       </w:r>
       <w:r>
-        <w:t xml:space="preserve"> un servicio de </w:t>
-      </w:r>
-      <w:proofErr w:type="spellStart"/>
-      <w:r>
-        <w:t>APIs</w:t>
-      </w:r>
-      <w:proofErr w:type="spellEnd"/>
-      <w:r>
-        <w:t xml:space="preserve">  que</w:t>
+        <w:t xml:space="preserve"> un servicio de APIs  que</w:t>
       </w:r>
       <w:r>
         <w:t xml:space="preserve"> se administraran a través de una plataforma web. </w:t>
@@ -4149,13 +4122,8 @@
       <w:r>
         <w:t xml:space="preserve">La aplicación móvil estará disponible desde la Play Store y </w:t>
       </w:r>
-      <w:proofErr w:type="spellStart"/>
-      <w:r>
-        <w:t>consumira</w:t>
-      </w:r>
-      <w:proofErr w:type="spellEnd"/>
-      <w:r>
-        <w:t xml:space="preserve"> los servicios ofrecidos </w:t>
+      <w:r>
+        <w:t xml:space="preserve">consumira los servicios ofrecidos </w:t>
       </w:r>
       <w:r>
         <w:t>por  la universidad de Nariño.</w:t>
@@ -4170,7 +4138,7 @@
           <w:szCs w:val="24"/>
         </w:rPr>
       </w:pPr>
-      <w:bookmarkStart w:id="9" w:name="_Toc514060090"/>
+      <w:bookmarkStart w:id="10" w:name="_Toc514060090"/>
       <w:r>
         <w:rPr>
           <w:rFonts w:cs="Arial"/>
@@ -4178,7 +4146,7 @@
         </w:rPr>
         <w:t>MODALIDAD</w:t>
       </w:r>
-      <w:bookmarkEnd w:id="9"/>
+      <w:bookmarkEnd w:id="10"/>
     </w:p>
     <w:p>
       <w:pPr>
@@ -4195,8 +4163,8 @@
         </w:rPr>
         <w:t xml:space="preserve"> </w:t>
       </w:r>
-      <w:bookmarkStart w:id="10" w:name="_Toc514059630"/>
-      <w:bookmarkStart w:id="11" w:name="_Toc514059672"/>
+      <w:bookmarkStart w:id="11" w:name="_Toc514059630"/>
+      <w:bookmarkStart w:id="12" w:name="_Toc514059672"/>
       <w:r>
         <w:rPr>
           <w:rFonts w:cs="Arial"/>
@@ -4204,8 +4172,8 @@
         </w:rPr>
         <w:t>Trabajo de investigación.</w:t>
       </w:r>
-      <w:bookmarkEnd w:id="10"/>
       <w:bookmarkEnd w:id="11"/>
+      <w:bookmarkEnd w:id="12"/>
     </w:p>
     <w:p>
       <w:pPr>
@@ -4330,7 +4298,7 @@
         <w:lastRenderedPageBreak/>
         <w:t xml:space="preserve"> </w:t>
       </w:r>
-      <w:bookmarkStart w:id="12" w:name="_Toc514060091"/>
+      <w:bookmarkStart w:id="13" w:name="_Toc514060091"/>
       <w:r>
         <w:rPr>
           <w:rFonts w:cs="Arial"/>
@@ -4338,7 +4306,7 @@
         </w:rPr>
         <w:t>DESCRIPCIÓN DEL PROBLEMA</w:t>
       </w:r>
-      <w:bookmarkEnd w:id="12"/>
+      <w:bookmarkEnd w:id="13"/>
     </w:p>
     <w:p>
       <w:pPr>
@@ -4371,7 +4339,7 @@
           <w:szCs w:val="24"/>
         </w:rPr>
       </w:pPr>
-      <w:bookmarkStart w:id="13" w:name="_Toc514060092"/>
+      <w:bookmarkStart w:id="14" w:name="_Toc514060092"/>
       <w:r>
         <w:rPr>
           <w:rFonts w:cs="Arial"/>
@@ -4379,7 +4347,7 @@
         </w:rPr>
         <w:t>PLANTEAMIENTO DEL PROBLEMA</w:t>
       </w:r>
-      <w:bookmarkEnd w:id="13"/>
+      <w:bookmarkEnd w:id="14"/>
     </w:p>
     <w:p>
       <w:pPr>
@@ -4604,40 +4572,15 @@
         </w:rPr>
         <w:t xml:space="preserve"> </w:t>
       </w:r>
-      <w:bookmarkStart w:id="14" w:name="_Hlk513291131"/>
-      <w:proofErr w:type="spellStart"/>
-      <w:r>
-        <w:rPr>
-          <w:rFonts w:cs="Arial"/>
-          <w:szCs w:val="24"/>
-        </w:rPr>
-        <w:t>Liht</w:t>
-      </w:r>
-      <w:proofErr w:type="spellEnd"/>
-      <w:r>
-        <w:rPr>
-          <w:rFonts w:cs="Arial"/>
-          <w:szCs w:val="24"/>
-        </w:rPr>
-        <w:t xml:space="preserve"> </w:t>
-      </w:r>
-      <w:proofErr w:type="spellStart"/>
-      <w:r>
-        <w:rPr>
-          <w:rFonts w:cs="Arial"/>
-          <w:szCs w:val="24"/>
-        </w:rPr>
-        <w:t>solutions</w:t>
-      </w:r>
-      <w:proofErr w:type="spellEnd"/>
-      <w:r>
-        <w:rPr>
-          <w:rFonts w:cs="Arial"/>
-          <w:szCs w:val="24"/>
-        </w:rPr>
-        <w:t>, s.l.</w:t>
-      </w:r>
-      <w:bookmarkEnd w:id="14"/>
+      <w:bookmarkStart w:id="15" w:name="_Hlk513291131"/>
+      <w:r>
+        <w:rPr>
+          <w:rFonts w:cs="Arial"/>
+          <w:szCs w:val="24"/>
+        </w:rPr>
+        <w:t>Liht solutions, s.l.</w:t>
+      </w:r>
+      <w:bookmarkEnd w:id="15"/>
       <w:r>
         <w:rPr>
           <w:rStyle w:val="Refdenotaalpie"/>
@@ -4804,21 +4747,12 @@
           <w:szCs w:val="24"/>
         </w:rPr>
       </w:pPr>
-      <w:proofErr w:type="spellStart"/>
-      <w:r>
-        <w:rPr>
-          <w:rFonts w:cs="Arial"/>
-          <w:szCs w:val="24"/>
-        </w:rPr>
-        <w:t>Liht</w:t>
-      </w:r>
-      <w:proofErr w:type="spellEnd"/>
-      <w:r>
-        <w:rPr>
-          <w:rFonts w:cs="Arial"/>
-          <w:szCs w:val="24"/>
-        </w:rPr>
-        <w:t xml:space="preserve"> también tiene</w:t>
+      <w:r>
+        <w:rPr>
+          <w:rFonts w:cs="Arial"/>
+          <w:szCs w:val="24"/>
+        </w:rPr>
+        <w:t>Liht también tiene</w:t>
       </w:r>
       <w:r>
         <w:rPr>
@@ -5164,17 +5098,8 @@
           <w:rFonts w:cs="Arial"/>
           <w:szCs w:val="24"/>
         </w:rPr>
-        <w:t xml:space="preserve">según el reporte de </w:t>
-      </w:r>
-      <w:proofErr w:type="spellStart"/>
-      <w:r>
-        <w:rPr>
-          <w:rFonts w:cs="Arial"/>
-          <w:szCs w:val="24"/>
-        </w:rPr>
-        <w:t>eMarketer</w:t>
-      </w:r>
-      <w:proofErr w:type="spellEnd"/>
+        <w:t>según el reporte de eMarketer</w:t>
+      </w:r>
       <w:r>
         <w:rPr>
           <w:rStyle w:val="Refdenotaalpie"/>
@@ -5481,7 +5406,6 @@
         </w:rPr>
         <w:t xml:space="preserve">(compañía de marketing y comunicaciones digitales) y </w:t>
       </w:r>
-      <w:proofErr w:type="spellStart"/>
       <w:r>
         <w:rPr>
           <w:rFonts w:cs="Arial"/>
@@ -5489,7 +5413,6 @@
         </w:rPr>
         <w:t>COMScore</w:t>
       </w:r>
-      <w:proofErr w:type="spellEnd"/>
       <w:r>
         <w:rPr>
           <w:rStyle w:val="Refdenotaalpie"/>
@@ -6005,23 +5928,7 @@
           <w:rFonts w:cs="Arial"/>
           <w:szCs w:val="24"/>
         </w:rPr>
-        <w:t xml:space="preserve">lo informa </w:t>
-      </w:r>
-      <w:proofErr w:type="spellStart"/>
-      <w:r>
-        <w:rPr>
-          <w:rFonts w:cs="Arial"/>
-          <w:szCs w:val="24"/>
-        </w:rPr>
-        <w:t>Lancetalent</w:t>
-      </w:r>
-      <w:proofErr w:type="spellEnd"/>
-      <w:r>
-        <w:rPr>
-          <w:rFonts w:cs="Arial"/>
-          <w:szCs w:val="24"/>
-        </w:rPr>
-        <w:t xml:space="preserve"> </w:t>
+        <w:t xml:space="preserve">lo informa Lancetalent </w:t>
       </w:r>
       <w:r>
         <w:rPr>
@@ -6057,17 +5964,8 @@
           <w:rFonts w:cs="Arial"/>
           <w:szCs w:val="24"/>
         </w:rPr>
-        <w:t xml:space="preserve"> acerca de las ventajas de implementar aplicaciones </w:t>
-      </w:r>
-      <w:proofErr w:type="spellStart"/>
-      <w:r>
-        <w:rPr>
-          <w:rFonts w:cs="Arial"/>
-          <w:szCs w:val="24"/>
-        </w:rPr>
-        <w:t>moviles</w:t>
-      </w:r>
-      <w:proofErr w:type="spellEnd"/>
+        <w:t xml:space="preserve"> acerca de las ventajas de implementar aplicaciones moviles</w:t>
+      </w:r>
       <w:r>
         <w:rPr>
           <w:rFonts w:cs="Arial"/>
@@ -6401,7 +6299,7 @@
           <w:szCs w:val="24"/>
         </w:rPr>
       </w:pPr>
-      <w:bookmarkStart w:id="15" w:name="_Toc514060093"/>
+      <w:bookmarkStart w:id="16" w:name="_Toc514060093"/>
       <w:r>
         <w:rPr>
           <w:rFonts w:cs="Arial"/>
@@ -6410,7 +6308,7 @@
         <w:lastRenderedPageBreak/>
         <w:t>FORMULACIÓN DEL PROBLEMA</w:t>
       </w:r>
-      <w:bookmarkEnd w:id="15"/>
+      <w:bookmarkEnd w:id="16"/>
     </w:p>
     <w:p>
       <w:pPr>
@@ -6533,7 +6431,7 @@
           <w:szCs w:val="24"/>
         </w:rPr>
       </w:pPr>
-      <w:bookmarkStart w:id="16" w:name="_Toc514060094"/>
+      <w:bookmarkStart w:id="17" w:name="_Toc514060094"/>
       <w:r>
         <w:rPr>
           <w:rFonts w:cs="Arial"/>
@@ -6541,7 +6439,7 @@
         </w:rPr>
         <w:t>SISTEMATIZACIÓN DEL PROBLEMA</w:t>
       </w:r>
-      <w:bookmarkEnd w:id="16"/>
+      <w:bookmarkEnd w:id="17"/>
     </w:p>
     <w:p>
       <w:pPr>
@@ -6785,7 +6683,7 @@
           <w:szCs w:val="24"/>
         </w:rPr>
       </w:pPr>
-      <w:bookmarkStart w:id="17" w:name="_Toc514060095"/>
+      <w:bookmarkStart w:id="18" w:name="_Toc514060095"/>
       <w:r>
         <w:rPr>
           <w:rFonts w:cs="Arial"/>
@@ -6794,7 +6692,7 @@
         <w:lastRenderedPageBreak/>
         <w:t>OBJETIVOS</w:t>
       </w:r>
-      <w:bookmarkEnd w:id="17"/>
+      <w:bookmarkEnd w:id="18"/>
     </w:p>
     <w:p>
       <w:pPr>
@@ -6826,7 +6724,7 @@
           <w:szCs w:val="24"/>
         </w:rPr>
       </w:pPr>
-      <w:bookmarkStart w:id="18" w:name="_Toc514060096"/>
+      <w:bookmarkStart w:id="19" w:name="_Toc514060096"/>
       <w:r>
         <w:rPr>
           <w:rFonts w:cs="Arial"/>
@@ -6834,7 +6732,7 @@
         </w:rPr>
         <w:t>OBJETIVO GENERAL</w:t>
       </w:r>
-      <w:bookmarkEnd w:id="18"/>
+      <w:bookmarkEnd w:id="19"/>
     </w:p>
     <w:p>
       <w:pPr>
@@ -6920,7 +6818,7 @@
           <w:szCs w:val="24"/>
         </w:rPr>
       </w:pPr>
-      <w:bookmarkStart w:id="19" w:name="_Toc514060097"/>
+      <w:bookmarkStart w:id="20" w:name="_Toc514060097"/>
       <w:r>
         <w:rPr>
           <w:rFonts w:cs="Arial"/>
@@ -6928,7 +6826,7 @@
         </w:rPr>
         <w:t>OBJETIVOS ESPECÍFICOS</w:t>
       </w:r>
-      <w:bookmarkEnd w:id="19"/>
+      <w:bookmarkEnd w:id="20"/>
     </w:p>
     <w:p>
       <w:pPr>
@@ -7228,7 +7126,7 @@
           <w:szCs w:val="24"/>
         </w:rPr>
       </w:pPr>
-      <w:bookmarkStart w:id="20" w:name="_Toc514060098"/>
+      <w:bookmarkStart w:id="21" w:name="_Toc514060098"/>
       <w:r>
         <w:rPr>
           <w:rFonts w:cs="Arial"/>
@@ -7237,7 +7135,7 @@
         <w:lastRenderedPageBreak/>
         <w:t>JUSTIFICACIÓN</w:t>
       </w:r>
-      <w:bookmarkEnd w:id="20"/>
+      <w:bookmarkEnd w:id="21"/>
     </w:p>
     <w:p>
       <w:pPr>
@@ -8479,7 +8377,7 @@
           <w:szCs w:val="24"/>
         </w:rPr>
       </w:pPr>
-      <w:bookmarkStart w:id="22" w:name="_Toc514060099"/>
+      <w:bookmarkStart w:id="23" w:name="_Toc514060099"/>
       <w:r>
         <w:rPr>
           <w:rFonts w:cs="Arial"/>
@@ -8488,7 +8386,7 @@
         <w:lastRenderedPageBreak/>
         <w:t>ANTECEDENTES</w:t>
       </w:r>
-      <w:bookmarkEnd w:id="22"/>
+      <w:bookmarkEnd w:id="23"/>
     </w:p>
     <w:p>
       <w:pPr>
@@ -8514,7 +8412,7 @@
           <w:szCs w:val="24"/>
         </w:rPr>
       </w:pPr>
-      <w:bookmarkStart w:id="23" w:name="_Toc514060100"/>
+      <w:bookmarkStart w:id="24" w:name="_Toc514060100"/>
       <w:r>
         <w:rPr>
           <w:rFonts w:cs="Arial"/>
@@ -8522,7 +8420,7 @@
         </w:rPr>
         <w:t>REFERENCIA REGIONAL</w:t>
       </w:r>
-      <w:bookmarkEnd w:id="23"/>
+      <w:bookmarkEnd w:id="24"/>
     </w:p>
     <w:tbl>
       <w:tblPr>
@@ -8612,7 +8510,6 @@
                 <w:szCs w:val="24"/>
               </w:rPr>
             </w:pPr>
-            <w:proofErr w:type="spellStart"/>
             <w:r>
               <w:rPr>
                 <w:rFonts w:cs="Arial"/>
@@ -8620,7 +8517,6 @@
               </w:rPr>
               <w:t>Institucion</w:t>
             </w:r>
-            <w:proofErr w:type="spellEnd"/>
           </w:p>
         </w:tc>
         <w:tc>
@@ -8755,87 +8651,7 @@
                 <w:rStyle w:val="fontstyle01"/>
                 <w:rFonts w:ascii="Arial" w:hAnsi="Arial" w:cs="Arial"/>
               </w:rPr>
-              <w:t xml:space="preserve">La solución se encuentra dividida en 2 secciones, la primera consiste en un aplicativo web que permite al administrador gestionar la información que desea bridar a sus usuarios, desarrollado en Python 3.6 con el </w:t>
-            </w:r>
-            <w:proofErr w:type="spellStart"/>
-            <w:r>
-              <w:rPr>
-                <w:rStyle w:val="fontstyle01"/>
-                <w:rFonts w:ascii="Arial" w:hAnsi="Arial" w:cs="Arial"/>
-              </w:rPr>
-              <w:t>framework</w:t>
-            </w:r>
-            <w:proofErr w:type="spellEnd"/>
-            <w:r>
-              <w:rPr>
-                <w:rStyle w:val="fontstyle01"/>
-                <w:rFonts w:ascii="Arial" w:hAnsi="Arial" w:cs="Arial"/>
-              </w:rPr>
-              <w:t xml:space="preserve"> Django, el aplicativo web permite al administrador seleccionar entre los principales gestores de base de datos </w:t>
-            </w:r>
-            <w:proofErr w:type="spellStart"/>
-            <w:r>
-              <w:rPr>
-                <w:rStyle w:val="fontstyle01"/>
-                <w:rFonts w:ascii="Arial" w:hAnsi="Arial" w:cs="Arial"/>
-              </w:rPr>
-              <w:t>PostgreSQL</w:t>
-            </w:r>
-            <w:proofErr w:type="spellEnd"/>
-            <w:r>
-              <w:rPr>
-                <w:rStyle w:val="fontstyle01"/>
-                <w:rFonts w:ascii="Arial" w:hAnsi="Arial" w:cs="Arial"/>
-              </w:rPr>
-              <w:t xml:space="preserve">, </w:t>
-            </w:r>
-            <w:proofErr w:type="spellStart"/>
-            <w:r>
-              <w:rPr>
-                <w:rStyle w:val="fontstyle01"/>
-                <w:rFonts w:ascii="Arial" w:hAnsi="Arial" w:cs="Arial"/>
-              </w:rPr>
-              <w:t>MySQL</w:t>
-            </w:r>
-            <w:proofErr w:type="spellEnd"/>
-            <w:r>
-              <w:rPr>
-                <w:rStyle w:val="fontstyle01"/>
-                <w:rFonts w:ascii="Arial" w:hAnsi="Arial" w:cs="Arial"/>
-              </w:rPr>
-              <w:t xml:space="preserve"> u Oracle, una vez seleccionada la información y el motor de la base de datos, se le presenta al usuario </w:t>
-            </w:r>
-            <w:proofErr w:type="spellStart"/>
-            <w:r>
-              <w:rPr>
-                <w:rStyle w:val="fontstyle01"/>
-                <w:rFonts w:ascii="Arial" w:hAnsi="Arial" w:cs="Arial"/>
-              </w:rPr>
-              <w:t>mediente</w:t>
-            </w:r>
-            <w:proofErr w:type="spellEnd"/>
-            <w:r>
-              <w:rPr>
-                <w:rStyle w:val="fontstyle01"/>
-                <w:rFonts w:ascii="Arial" w:hAnsi="Arial" w:cs="Arial"/>
-              </w:rPr>
-              <w:t xml:space="preserve"> una aplicación móvil llamada </w:t>
-            </w:r>
-            <w:proofErr w:type="spellStart"/>
-            <w:r>
-              <w:rPr>
-                <w:rStyle w:val="fontstyle01"/>
-                <w:rFonts w:ascii="Arial" w:hAnsi="Arial" w:cs="Arial"/>
-              </w:rPr>
-              <w:t>UMovil</w:t>
-            </w:r>
-            <w:proofErr w:type="spellEnd"/>
-            <w:r>
-              <w:rPr>
-                <w:rStyle w:val="fontstyle01"/>
-                <w:rFonts w:ascii="Arial" w:hAnsi="Arial" w:cs="Arial"/>
-              </w:rPr>
-              <w:t>, mediante la cual puede hacer consultas sobre horarios, notas, listado de estudiantes, mapa de la universidad, entre otros servicios.”</w:t>
+              <w:t>La solución se encuentra dividida en 2 secciones, la primera consiste en un aplicativo web que permite al administrador gestionar la información que desea bridar a sus usuarios, desarrollado en Python 3.6 con el framework Django, el aplicativo web permite al administrador seleccionar entre los principales gestores de base de datos PostgreSQL, MySQL u Oracle, una vez seleccionada la información y el motor de la base de datos, se le presenta al usuario mediente una aplicación móvil llamada UMovil, mediante la cual puede hacer consultas sobre horarios, notas, listado de estudiantes, mapa de la universidad, entre otros servicios.”</w:t>
             </w:r>
           </w:p>
         </w:tc>
@@ -8962,23 +8778,7 @@
                 <w:rFonts w:cs="Arial"/>
                 <w:szCs w:val="24"/>
               </w:rPr>
-              <w:t xml:space="preserve">la creación de un mecanismo de conexión con la base de datos de la universidad, brindando solo algunos servicios en base a esa información, pero sin profundizar en este aspecto. Por el contrario, el propósito de este proyecto es usar como base la aplicación anterior y trabajar más a profundidad en los servicios que se pueden ofrecer a la comunidad universitaria en base a la información a la que se tiene acceso mediante la conexión a las bases de datos </w:t>
-            </w:r>
-            <w:proofErr w:type="spellStart"/>
-            <w:r>
-              <w:rPr>
-                <w:rFonts w:cs="Arial"/>
-                <w:szCs w:val="24"/>
-              </w:rPr>
-              <w:t>insititucionales</w:t>
-            </w:r>
-            <w:proofErr w:type="spellEnd"/>
-            <w:r>
-              <w:rPr>
-                <w:rFonts w:cs="Arial"/>
-                <w:szCs w:val="24"/>
-              </w:rPr>
-              <w:t>.</w:t>
+              <w:t>la creación de un mecanismo de conexión con la base de datos de la universidad, brindando solo algunos servicios en base a esa información, pero sin profundizar en este aspecto. Por el contrario, el propósito de este proyecto es usar como base la aplicación anterior y trabajar más a profundidad en los servicios que se pueden ofrecer a la comunidad universitaria en base a la información a la que se tiene acceso mediante la conexión a las bases de datos insititucionales.</w:t>
             </w:r>
           </w:p>
         </w:tc>
@@ -9003,7 +8803,7 @@
           <w:szCs w:val="24"/>
         </w:rPr>
       </w:pPr>
-      <w:bookmarkStart w:id="24" w:name="_Toc514060101"/>
+      <w:bookmarkStart w:id="25" w:name="_Toc514060101"/>
       <w:r>
         <w:rPr>
           <w:rFonts w:cs="Arial"/>
@@ -9011,7 +8811,7 @@
         </w:rPr>
         <w:t>REFERENCIA NACIONAL</w:t>
       </w:r>
-      <w:bookmarkEnd w:id="24"/>
+      <w:bookmarkEnd w:id="25"/>
     </w:p>
     <w:tbl>
       <w:tblPr>
@@ -9501,7 +9301,7 @@
           <w:szCs w:val="24"/>
         </w:rPr>
       </w:pPr>
-      <w:bookmarkStart w:id="25" w:name="_Toc514060102"/>
+      <w:bookmarkStart w:id="26" w:name="_Toc514060102"/>
       <w:r>
         <w:rPr>
           <w:rFonts w:cs="Arial"/>
@@ -9509,7 +9309,7 @@
         </w:rPr>
         <w:t>REFERENCIA INTERNACIONAL</w:t>
       </w:r>
-      <w:bookmarkEnd w:id="25"/>
+      <w:bookmarkEnd w:id="26"/>
     </w:p>
     <w:tbl>
       <w:tblPr>
@@ -9969,23 +9769,7 @@
                 <w:rFonts w:cs="Arial"/>
                 <w:szCs w:val="24"/>
               </w:rPr>
-              <w:t xml:space="preserve"> y con ello una gran </w:t>
-            </w:r>
-            <w:proofErr w:type="spellStart"/>
-            <w:r>
-              <w:rPr>
-                <w:rFonts w:cs="Arial"/>
-                <w:szCs w:val="24"/>
-              </w:rPr>
-              <w:t>escabilidad</w:t>
-            </w:r>
-            <w:proofErr w:type="spellEnd"/>
-            <w:r>
-              <w:rPr>
-                <w:rFonts w:cs="Arial"/>
-                <w:szCs w:val="24"/>
-              </w:rPr>
-              <w:t>.</w:t>
+              <w:t xml:space="preserve"> y con ello una gran escabilidad.</w:t>
             </w:r>
           </w:p>
         </w:tc>
@@ -10059,7 +9843,7 @@
           <w:szCs w:val="24"/>
         </w:rPr>
       </w:pPr>
-      <w:bookmarkStart w:id="26" w:name="_Toc514060103"/>
+      <w:bookmarkStart w:id="27" w:name="_Toc514060103"/>
       <w:r>
         <w:rPr>
           <w:rFonts w:cs="Arial"/>
@@ -10068,7 +9852,7 @@
         <w:lastRenderedPageBreak/>
         <w:t>METODOLOGÍA</w:t>
       </w:r>
-      <w:bookmarkEnd w:id="26"/>
+      <w:bookmarkEnd w:id="27"/>
     </w:p>
     <w:p>
       <w:pPr>
@@ -10102,55 +9886,7 @@
           <w:rFonts w:cs="Arial"/>
           <w:szCs w:val="24"/>
         </w:rPr>
-        <w:t xml:space="preserve">La aplicación será desarrollada mediante la metodología de desarrollo en espiral, en su variante para aplicaciones móviles (Mobile </w:t>
-      </w:r>
-      <w:proofErr w:type="spellStart"/>
-      <w:r>
-        <w:rPr>
-          <w:rFonts w:cs="Arial"/>
-          <w:szCs w:val="24"/>
-        </w:rPr>
-        <w:t>Development</w:t>
-      </w:r>
-      <w:proofErr w:type="spellEnd"/>
-      <w:r>
-        <w:rPr>
-          <w:rFonts w:cs="Arial"/>
-          <w:szCs w:val="24"/>
-        </w:rPr>
-        <w:t xml:space="preserve"> </w:t>
-      </w:r>
-      <w:proofErr w:type="spellStart"/>
-      <w:r>
-        <w:rPr>
-          <w:rFonts w:cs="Arial"/>
-          <w:szCs w:val="24"/>
-        </w:rPr>
-        <w:t>Process</w:t>
-      </w:r>
-      <w:proofErr w:type="spellEnd"/>
-      <w:r>
-        <w:rPr>
-          <w:rFonts w:cs="Arial"/>
-          <w:szCs w:val="24"/>
-        </w:rPr>
-        <w:t xml:space="preserve"> </w:t>
-      </w:r>
-      <w:proofErr w:type="spellStart"/>
-      <w:r>
-        <w:rPr>
-          <w:rFonts w:cs="Arial"/>
-          <w:szCs w:val="24"/>
-        </w:rPr>
-        <w:t>Spiral</w:t>
-      </w:r>
-      <w:proofErr w:type="spellEnd"/>
-      <w:r>
-        <w:rPr>
-          <w:rFonts w:cs="Arial"/>
-          <w:szCs w:val="24"/>
-        </w:rPr>
-        <w:t>), una metodología ágil que utiliza como base el modelo de desarrollo en espiral y que prioriza la participación del usuario en todos los procesos del ciclo de vida de diseño de la aplicación, incorporando algo fundamental para el presente proyecto, los procesos de evaluación de la usabilidad.</w:t>
+        <w:t>La aplicación será desarrollada mediante la metodología de desarrollo en espiral, en su variante para aplicaciones móviles (Mobile Development Process Spiral), una metodología ágil que utiliza como base el modelo de desarrollo en espiral y que prioriza la participación del usuario en todos los procesos del ciclo de vida de diseño de la aplicación, incorporando algo fundamental para el presente proyecto, los procesos de evaluación de la usabilidad.</w:t>
       </w:r>
     </w:p>
     <w:p>
@@ -10281,7 +10017,7 @@
           <w:docGrid w:linePitch="360"/>
         </w:sectPr>
       </w:pPr>
-      <w:bookmarkStart w:id="27" w:name="_Toc514060104"/>
+      <w:bookmarkStart w:id="28" w:name="_Toc514060104"/>
     </w:p>
     <w:p>
       <w:pPr>
@@ -10299,7 +10035,7 @@
         <w:lastRenderedPageBreak/>
         <w:t>CRONOGRAMA</w:t>
       </w:r>
-      <w:bookmarkEnd w:id="27"/>
+      <w:bookmarkEnd w:id="28"/>
     </w:p>
     <w:p>
       <w:pPr>
@@ -10396,7 +10132,7 @@
           <w:szCs w:val="24"/>
         </w:rPr>
       </w:pPr>
-      <w:bookmarkStart w:id="28" w:name="_Toc514060105"/>
+      <w:bookmarkStart w:id="29" w:name="_Toc514060105"/>
       <w:r>
         <w:rPr>
           <w:rFonts w:cs="Arial"/>
@@ -10405,7 +10141,7 @@
         <w:lastRenderedPageBreak/>
         <w:t>RESULTADOS ESPERADOS</w:t>
       </w:r>
-      <w:bookmarkEnd w:id="28"/>
+      <w:bookmarkEnd w:id="29"/>
     </w:p>
     <w:p>
       <w:pPr>
@@ -10503,39 +10239,7 @@
           <w:rFonts w:cs="Arial"/>
           <w:szCs w:val="24"/>
         </w:rPr>
-        <w:t xml:space="preserve">Tener un </w:t>
-      </w:r>
-      <w:proofErr w:type="spellStart"/>
-      <w:r>
-        <w:rPr>
-          <w:rFonts w:cs="Arial"/>
-          <w:szCs w:val="24"/>
-        </w:rPr>
-        <w:t>diagnostico</w:t>
-      </w:r>
-      <w:proofErr w:type="spellEnd"/>
-      <w:r>
-        <w:rPr>
-          <w:rFonts w:cs="Arial"/>
-          <w:szCs w:val="24"/>
-        </w:rPr>
-        <w:t xml:space="preserve"> del funcionamiento y la respuesta de la comunidad universitaria de la Universidad de Nariño sobre aplicativo y los </w:t>
-      </w:r>
-      <w:proofErr w:type="spellStart"/>
-      <w:r>
-        <w:rPr>
-          <w:rFonts w:cs="Arial"/>
-          <w:szCs w:val="24"/>
-        </w:rPr>
-        <w:t>modulos</w:t>
-      </w:r>
-      <w:proofErr w:type="spellEnd"/>
-      <w:r>
-        <w:rPr>
-          <w:rFonts w:cs="Arial"/>
-          <w:szCs w:val="24"/>
-        </w:rPr>
-        <w:t xml:space="preserve"> implementados.</w:t>
+        <w:t>Tener un diagnostico del funcionamiento y la respuesta de la comunidad universitaria de la Universidad de Nariño sobre aplicativo y los modulos implementados.</w:t>
       </w:r>
     </w:p>
     <w:p>
@@ -10684,7 +10388,7 @@
         <w:lastRenderedPageBreak/>
         <w:t xml:space="preserve"> </w:t>
       </w:r>
-      <w:bookmarkStart w:id="29" w:name="_Toc514060106"/>
+      <w:bookmarkStart w:id="30" w:name="_Toc514060106"/>
       <w:r>
         <w:rPr>
           <w:rFonts w:cs="Arial"/>
@@ -10692,7 +10396,7 @@
         </w:rPr>
         <w:t>RECURSOS</w:t>
       </w:r>
-      <w:bookmarkEnd w:id="29"/>
+      <w:bookmarkEnd w:id="30"/>
     </w:p>
     <w:p>
       <w:pPr>
@@ -10746,7 +10450,7 @@
           <w:szCs w:val="24"/>
         </w:rPr>
       </w:pPr>
-      <w:bookmarkStart w:id="30" w:name="_Toc514060107"/>
+      <w:bookmarkStart w:id="31" w:name="_Toc514060107"/>
       <w:r>
         <w:rPr>
           <w:rFonts w:cs="Arial"/>
@@ -10754,7 +10458,7 @@
         </w:rPr>
         <w:t>RECURSOS HUMANOS</w:t>
       </w:r>
-      <w:bookmarkEnd w:id="30"/>
+      <w:bookmarkEnd w:id="31"/>
     </w:p>
     <w:tbl>
       <w:tblPr>
@@ -10935,25 +10639,7 @@
                 <w:color w:val="000000"/>
                 <w:szCs w:val="24"/>
               </w:rPr>
-              <w:t xml:space="preserve">Franklin Eduardo </w:t>
-            </w:r>
-            <w:proofErr w:type="spellStart"/>
-            <w:r>
-              <w:rPr>
-                <w:rFonts w:cs="Arial"/>
-                <w:color w:val="000000"/>
-                <w:szCs w:val="24"/>
-              </w:rPr>
-              <w:t>Jimenez</w:t>
-            </w:r>
-            <w:proofErr w:type="spellEnd"/>
-            <w:r>
-              <w:rPr>
-                <w:rFonts w:cs="Arial"/>
-                <w:color w:val="000000"/>
-                <w:szCs w:val="24"/>
-              </w:rPr>
-              <w:t xml:space="preserve"> Giraldo</w:t>
+              <w:t>Franklin Eduardo Jimenez Giraldo</w:t>
             </w:r>
           </w:p>
         </w:tc>
@@ -11255,7 +10941,6 @@
               </w:rPr>
               <w:t xml:space="preserve"> </w:t>
             </w:r>
-            <w:proofErr w:type="spellStart"/>
             <w:r>
               <w:rPr>
                 <w:rFonts w:cs="Arial"/>
@@ -11264,7 +10949,6 @@
               </w:rPr>
               <w:t>Ceron</w:t>
             </w:r>
-            <w:proofErr w:type="spellEnd"/>
           </w:p>
           <w:p>
             <w:pPr>
@@ -11416,23 +11100,13 @@
                 <w:szCs w:val="24"/>
               </w:rPr>
             </w:pPr>
-            <w:proofErr w:type="spellStart"/>
             <w:r>
               <w:rPr>
                 <w:rFonts w:cs="Arial"/>
                 <w:color w:val="000000"/>
                 <w:szCs w:val="24"/>
               </w:rPr>
-              <w:t>Jhon</w:t>
-            </w:r>
-            <w:proofErr w:type="spellEnd"/>
-            <w:r>
-              <w:rPr>
-                <w:rFonts w:cs="Arial"/>
-                <w:color w:val="000000"/>
-                <w:szCs w:val="24"/>
-              </w:rPr>
-              <w:t xml:space="preserve"> Mario</w:t>
+              <w:t>Jhon Mario</w:t>
             </w:r>
             <w:r>
               <w:rPr>
@@ -11782,7 +11456,7 @@
           <w:szCs w:val="24"/>
         </w:rPr>
       </w:pPr>
-      <w:bookmarkStart w:id="31" w:name="_Toc514060108"/>
+      <w:bookmarkStart w:id="32" w:name="_Toc514060108"/>
       <w:r>
         <w:rPr>
           <w:rFonts w:cs="Arial"/>
@@ -11790,7 +11464,7 @@
         </w:rPr>
         <w:t>RECURSOS TECNOLÓGICOS</w:t>
       </w:r>
-      <w:bookmarkEnd w:id="31"/>
+      <w:bookmarkEnd w:id="32"/>
     </w:p>
     <w:tbl>
       <w:tblPr>
@@ -11953,7 +11627,6 @@
                 <w:szCs w:val="24"/>
               </w:rPr>
             </w:pPr>
-            <w:proofErr w:type="spellStart"/>
             <w:r>
               <w:rPr>
                 <w:rFonts w:cs="Arial"/>
@@ -11961,7 +11634,6 @@
               </w:rPr>
               <w:t>Harware</w:t>
             </w:r>
-            <w:proofErr w:type="spellEnd"/>
           </w:p>
         </w:tc>
         <w:tc>
@@ -12893,25 +12565,7 @@
           <w:szCs w:val="24"/>
           <w:lang w:val="en-US"/>
         </w:rPr>
-        <w:t xml:space="preserve"> (</w:t>
-      </w:r>
-      <w:proofErr w:type="spellStart"/>
-      <w:r>
-        <w:rPr>
-          <w:rFonts w:cs="Arial"/>
-          <w:szCs w:val="24"/>
-          <w:lang w:val="en-US"/>
-        </w:rPr>
-        <w:t>Arquitectura</w:t>
-      </w:r>
-      <w:proofErr w:type="spellEnd"/>
-      <w:r>
-        <w:rPr>
-          <w:rFonts w:cs="Arial"/>
-          <w:szCs w:val="24"/>
-          <w:lang w:val="en-US"/>
-        </w:rPr>
-        <w:t xml:space="preserve"> API-REST)</w:t>
+        <w:t xml:space="preserve"> (Arquitectura API-REST)</w:t>
       </w:r>
     </w:p>
     <w:p>
@@ -12964,8 +12618,6 @@
           <w:szCs w:val="24"/>
         </w:rPr>
       </w:pPr>
-      <w:bookmarkStart w:id="32" w:name="_GoBack"/>
-      <w:bookmarkEnd w:id="32"/>
     </w:p>
     <w:p>
       <w:pPr>
@@ -13003,23 +12655,7 @@
           <w:rFonts w:cs="Arial"/>
           <w:szCs w:val="24"/>
         </w:rPr>
-        <w:t>(</w:t>
-      </w:r>
-      <w:proofErr w:type="spellStart"/>
-      <w:r>
-        <w:rPr>
-          <w:rFonts w:cs="Arial"/>
-          <w:szCs w:val="24"/>
-        </w:rPr>
-        <w:t>Estadisticas</w:t>
-      </w:r>
-      <w:proofErr w:type="spellEnd"/>
-      <w:r>
-        <w:rPr>
-          <w:rFonts w:cs="Arial"/>
-          <w:szCs w:val="24"/>
-        </w:rPr>
-        <w:t xml:space="preserve"> uso de celulares Colombia)</w:t>
+        <w:t>(Estadisticas uso de celulares Colombia)</w:t>
       </w:r>
     </w:p>
     <w:p>
@@ -13089,6 +12725,7 @@
         <w:docPartUnique/>
       </w:docPartObj>
     </w:sdtPr>
+    <w:sdtEndPr/>
     <w:sdtContent>
       <w:p>
         <w:pPr>
@@ -13109,7 +12746,7 @@
             <w:noProof/>
             <w:lang w:val="es-ES"/>
           </w:rPr>
-          <w:t>19</w:t>
+          <w:t>2</w:t>
         </w:r>
         <w:r>
           <w:fldChar w:fldCharType="end"/>
@@ -13443,7 +13080,7 @@
       <w:r>
         <w:t xml:space="preserve"> </w:t>
       </w:r>
-      <w:bookmarkStart w:id="21" w:name="_Hlk513709534"/>
+      <w:bookmarkStart w:id="22" w:name="_Hlk513709534"/>
       <w:r>
         <w:rPr>
           <w:rFonts w:cs="Arial"/>
@@ -13451,7 +13088,7 @@
         <w:t>Acercate a las TIC. Uso de dispositivos moviles.</w:t>
       </w:r>
     </w:p>
-    <w:bookmarkEnd w:id="21"/>
+    <w:bookmarkEnd w:id="22"/>
     <w:p>
       <w:pPr>
         <w:pStyle w:val="Textonotapie"/>
@@ -15333,6 +14970,7 @@
   <w:style w:type="character" w:default="1" w:styleId="Fuentedeprrafopredeter">
     <w:name w:val="Default Paragraph Font"/>
     <w:uiPriority w:val="1"/>
+    <w:semiHidden/>
     <w:unhideWhenUsed/>
   </w:style>
   <w:style w:type="table" w:default="1" w:styleId="Tablanormal">
@@ -16216,7 +15854,7 @@
 </file>
 
 <file path=customXml/itemProps1.xml><?xml version="1.0" encoding="utf-8"?>
-<ds:datastoreItem xmlns:ds="http://schemas.openxmlformats.org/officeDocument/2006/customXml" ds:itemID="{FCEF7375-BC25-4831-AD70-F67A393E6758}">
+<ds:datastoreItem xmlns:ds="http://schemas.openxmlformats.org/officeDocument/2006/customXml" ds:itemID="{012F2FB3-F900-4A63-B338-2695ADECBEA7}">
   <ds:schemaRefs>
     <ds:schemaRef ds:uri="http://schemas.openxmlformats.org/officeDocument/2006/bibliography"/>
   </ds:schemaRefs>

</xml_diff>

<commit_message>
Se realizan algunas correciones (Cuadros negros-Introduccion-Justificacion)
</commit_message>
<xml_diff>
--- a/Anteproyecto.docx
+++ b/Anteproyecto.docx
@@ -477,6 +477,16 @@
     <w:p>
       <w:pPr>
         <w:spacing w:line="360" w:lineRule="auto"/>
+        <w:rPr>
+          <w:rFonts w:cs="Arial"/>
+          <w:szCs w:val="24"/>
+        </w:rPr>
+      </w:pPr>
+    </w:p>
+    <w:p>
+      <w:pPr>
+        <w:spacing w:line="360" w:lineRule="auto"/>
+        <w:jc w:val="center"/>
         <w:rPr>
           <w:rFonts w:cs="Arial"/>
           <w:szCs w:val="24"/>
@@ -3665,7 +3675,253 @@
           <w:rFonts w:cs="Arial"/>
           <w:szCs w:val="24"/>
         </w:rPr>
-        <w:t xml:space="preserve">organiza en </w:t>
+        <w:t xml:space="preserve">organiza </w:t>
+      </w:r>
+      <w:r>
+        <w:rPr>
+          <w:rFonts w:cs="Arial"/>
+          <w:szCs w:val="24"/>
+        </w:rPr>
+        <w:t xml:space="preserve">de la siguiente manera: primero se hace una </w:t>
+      </w:r>
+      <w:proofErr w:type="spellStart"/>
+      <w:r>
+        <w:rPr>
+          <w:rFonts w:cs="Arial"/>
+          <w:szCs w:val="24"/>
+        </w:rPr>
+        <w:t>presentacion</w:t>
+      </w:r>
+      <w:proofErr w:type="spellEnd"/>
+      <w:r>
+        <w:rPr>
+          <w:rFonts w:cs="Arial"/>
+          <w:szCs w:val="24"/>
+        </w:rPr>
+        <w:t xml:space="preserve"> general del proyecto, luego se procede a realizar la descripción del problema que se quiere resolver, se plantean los objetivos, tanto generales como específicos y la respectiva justificación. Por </w:t>
+      </w:r>
+      <w:proofErr w:type="spellStart"/>
+      <w:r>
+        <w:rPr>
+          <w:rFonts w:cs="Arial"/>
+          <w:szCs w:val="24"/>
+        </w:rPr>
+        <w:t>ultimo</w:t>
+      </w:r>
+      <w:proofErr w:type="spellEnd"/>
+      <w:r>
+        <w:rPr>
+          <w:rFonts w:cs="Arial"/>
+          <w:szCs w:val="24"/>
+        </w:rPr>
+        <w:t xml:space="preserve"> se establecen los antecedentes relacionados con el proyecto y la metodología a seguir para el desarrollo del mismo</w:t>
+      </w:r>
+      <w:r>
+        <w:rPr>
+          <w:rFonts w:cs="Arial"/>
+          <w:szCs w:val="24"/>
+        </w:rPr>
+        <w:t>.</w:t>
+      </w:r>
+    </w:p>
+    <w:p>
+      <w:pPr>
+        <w:spacing w:line="360" w:lineRule="auto"/>
+        <w:jc w:val="both"/>
+        <w:rPr>
+          <w:rFonts w:cs="Arial"/>
+          <w:szCs w:val="24"/>
+        </w:rPr>
+      </w:pPr>
+    </w:p>
+    <w:p>
+      <w:pPr>
+        <w:spacing w:line="360" w:lineRule="auto"/>
+        <w:jc w:val="both"/>
+        <w:rPr>
+          <w:rFonts w:cs="Arial"/>
+          <w:szCs w:val="24"/>
+        </w:rPr>
+      </w:pPr>
+    </w:p>
+    <w:p>
+      <w:pPr>
+        <w:spacing w:line="360" w:lineRule="auto"/>
+        <w:jc w:val="both"/>
+        <w:rPr>
+          <w:rFonts w:cs="Arial"/>
+          <w:szCs w:val="24"/>
+        </w:rPr>
+      </w:pPr>
+    </w:p>
+    <w:p>
+      <w:pPr>
+        <w:spacing w:line="360" w:lineRule="auto"/>
+        <w:jc w:val="both"/>
+        <w:rPr>
+          <w:rFonts w:cs="Arial"/>
+          <w:szCs w:val="24"/>
+        </w:rPr>
+      </w:pPr>
+    </w:p>
+    <w:p>
+      <w:pPr>
+        <w:spacing w:line="360" w:lineRule="auto"/>
+        <w:jc w:val="both"/>
+        <w:rPr>
+          <w:rFonts w:cs="Arial"/>
+          <w:szCs w:val="24"/>
+        </w:rPr>
+      </w:pPr>
+    </w:p>
+    <w:p>
+      <w:pPr>
+        <w:spacing w:line="360" w:lineRule="auto"/>
+        <w:jc w:val="both"/>
+        <w:rPr>
+          <w:rFonts w:cs="Arial"/>
+          <w:szCs w:val="24"/>
+        </w:rPr>
+      </w:pPr>
+    </w:p>
+    <w:p>
+      <w:pPr>
+        <w:spacing w:line="360" w:lineRule="auto"/>
+        <w:jc w:val="both"/>
+        <w:rPr>
+          <w:rFonts w:cs="Arial"/>
+          <w:szCs w:val="24"/>
+        </w:rPr>
+      </w:pPr>
+    </w:p>
+    <w:p>
+      <w:pPr>
+        <w:spacing w:line="360" w:lineRule="auto"/>
+        <w:jc w:val="both"/>
+        <w:rPr>
+          <w:rFonts w:cs="Arial"/>
+          <w:szCs w:val="24"/>
+        </w:rPr>
+      </w:pPr>
+    </w:p>
+    <w:p>
+      <w:pPr>
+        <w:spacing w:line="360" w:lineRule="auto"/>
+        <w:jc w:val="both"/>
+        <w:rPr>
+          <w:rFonts w:cs="Arial"/>
+          <w:szCs w:val="24"/>
+        </w:rPr>
+      </w:pPr>
+    </w:p>
+    <w:p>
+      <w:pPr>
+        <w:spacing w:line="360" w:lineRule="auto"/>
+        <w:jc w:val="both"/>
+        <w:rPr>
+          <w:rFonts w:cs="Arial"/>
+          <w:szCs w:val="24"/>
+        </w:rPr>
+      </w:pPr>
+    </w:p>
+    <w:p>
+      <w:pPr>
+        <w:spacing w:line="360" w:lineRule="auto"/>
+        <w:jc w:val="both"/>
+        <w:rPr>
+          <w:rFonts w:cs="Arial"/>
+          <w:szCs w:val="24"/>
+        </w:rPr>
+      </w:pPr>
+    </w:p>
+    <w:p>
+      <w:pPr>
+        <w:spacing w:line="360" w:lineRule="auto"/>
+        <w:jc w:val="both"/>
+        <w:rPr>
+          <w:rFonts w:cs="Arial"/>
+          <w:szCs w:val="24"/>
+        </w:rPr>
+      </w:pPr>
+    </w:p>
+    <w:p>
+      <w:pPr>
+        <w:spacing w:line="360" w:lineRule="auto"/>
+        <w:jc w:val="both"/>
+        <w:rPr>
+          <w:rFonts w:cs="Arial"/>
+          <w:szCs w:val="24"/>
+        </w:rPr>
+      </w:pPr>
+    </w:p>
+    <w:p>
+      <w:pPr>
+        <w:pStyle w:val="Heading1"/>
+        <w:spacing w:line="360" w:lineRule="auto"/>
+        <w:rPr>
+          <w:rFonts w:cs="Arial"/>
+          <w:szCs w:val="24"/>
+        </w:rPr>
+      </w:pPr>
+      <w:bookmarkStart w:id="1" w:name="_Toc514076692"/>
+      <w:r>
+        <w:rPr>
+          <w:rFonts w:cs="Arial"/>
+          <w:szCs w:val="24"/>
+        </w:rPr>
+        <w:t>TEMA</w:t>
+      </w:r>
+      <w:bookmarkEnd w:id="1"/>
+    </w:p>
+    <w:p>
+      <w:pPr>
+        <w:spacing w:line="360" w:lineRule="auto"/>
+        <w:rPr>
+          <w:rFonts w:cs="Arial"/>
+          <w:szCs w:val="24"/>
+        </w:rPr>
+      </w:pPr>
+    </w:p>
+    <w:p>
+      <w:pPr>
+        <w:spacing w:line="360" w:lineRule="auto"/>
+        <w:rPr>
+          <w:rFonts w:cs="Arial"/>
+          <w:szCs w:val="24"/>
+        </w:rPr>
+      </w:pPr>
+    </w:p>
+    <w:p>
+      <w:pPr>
+        <w:pStyle w:val="Heading2"/>
+      </w:pPr>
+      <w:bookmarkStart w:id="2" w:name="_Toc514076693"/>
+      <w:r>
+        <w:t>TITULO</w:t>
+      </w:r>
+      <w:bookmarkEnd w:id="2"/>
+    </w:p>
+    <w:p>
+      <w:pPr>
+        <w:spacing w:line="360" w:lineRule="auto"/>
+        <w:rPr>
+          <w:rFonts w:cs="Arial"/>
+          <w:szCs w:val="24"/>
+        </w:rPr>
+      </w:pPr>
+      <w:r>
+        <w:rPr>
+          <w:rFonts w:cs="Arial"/>
+          <w:szCs w:val="24"/>
+        </w:rPr>
+        <w:t>I</w:t>
+      </w:r>
+      <w:r>
+        <w:rPr>
+          <w:rFonts w:cs="Arial"/>
+          <w:szCs w:val="24"/>
+        </w:rPr>
+        <w:t>ntegración de aplicaciones móviles a servicios web</w:t>
       </w:r>
       <w:r>
         <w:rPr>
@@ -3674,213 +3930,6 @@
         </w:rPr>
         <w:t xml:space="preserve"> </w:t>
       </w:r>
-    </w:p>
-    <w:p>
-      <w:pPr>
-        <w:spacing w:line="360" w:lineRule="auto"/>
-        <w:jc w:val="both"/>
-        <w:rPr>
-          <w:rFonts w:cs="Arial"/>
-          <w:szCs w:val="24"/>
-        </w:rPr>
-      </w:pPr>
-    </w:p>
-    <w:p>
-      <w:pPr>
-        <w:spacing w:line="360" w:lineRule="auto"/>
-        <w:jc w:val="both"/>
-        <w:rPr>
-          <w:rFonts w:cs="Arial"/>
-          <w:szCs w:val="24"/>
-        </w:rPr>
-      </w:pPr>
-    </w:p>
-    <w:p>
-      <w:pPr>
-        <w:spacing w:line="360" w:lineRule="auto"/>
-        <w:jc w:val="both"/>
-        <w:rPr>
-          <w:rFonts w:cs="Arial"/>
-          <w:szCs w:val="24"/>
-        </w:rPr>
-      </w:pPr>
-    </w:p>
-    <w:p>
-      <w:pPr>
-        <w:spacing w:line="360" w:lineRule="auto"/>
-        <w:jc w:val="both"/>
-        <w:rPr>
-          <w:rFonts w:cs="Arial"/>
-          <w:szCs w:val="24"/>
-        </w:rPr>
-      </w:pPr>
-    </w:p>
-    <w:p>
-      <w:pPr>
-        <w:spacing w:line="360" w:lineRule="auto"/>
-        <w:jc w:val="both"/>
-        <w:rPr>
-          <w:rFonts w:cs="Arial"/>
-          <w:szCs w:val="24"/>
-        </w:rPr>
-      </w:pPr>
-    </w:p>
-    <w:p>
-      <w:pPr>
-        <w:spacing w:line="360" w:lineRule="auto"/>
-        <w:jc w:val="both"/>
-        <w:rPr>
-          <w:rFonts w:cs="Arial"/>
-          <w:szCs w:val="24"/>
-        </w:rPr>
-      </w:pPr>
-    </w:p>
-    <w:p>
-      <w:pPr>
-        <w:spacing w:line="360" w:lineRule="auto"/>
-        <w:jc w:val="both"/>
-        <w:rPr>
-          <w:rFonts w:cs="Arial"/>
-          <w:szCs w:val="24"/>
-        </w:rPr>
-      </w:pPr>
-    </w:p>
-    <w:p>
-      <w:pPr>
-        <w:spacing w:line="360" w:lineRule="auto"/>
-        <w:jc w:val="both"/>
-        <w:rPr>
-          <w:rFonts w:cs="Arial"/>
-          <w:szCs w:val="24"/>
-        </w:rPr>
-      </w:pPr>
-    </w:p>
-    <w:p>
-      <w:pPr>
-        <w:spacing w:line="360" w:lineRule="auto"/>
-        <w:jc w:val="both"/>
-        <w:rPr>
-          <w:rFonts w:cs="Arial"/>
-          <w:szCs w:val="24"/>
-        </w:rPr>
-      </w:pPr>
-    </w:p>
-    <w:p>
-      <w:pPr>
-        <w:spacing w:line="360" w:lineRule="auto"/>
-        <w:jc w:val="both"/>
-        <w:rPr>
-          <w:rFonts w:cs="Arial"/>
-          <w:szCs w:val="24"/>
-        </w:rPr>
-      </w:pPr>
-    </w:p>
-    <w:p>
-      <w:pPr>
-        <w:spacing w:line="360" w:lineRule="auto"/>
-        <w:jc w:val="both"/>
-        <w:rPr>
-          <w:rFonts w:cs="Arial"/>
-          <w:szCs w:val="24"/>
-        </w:rPr>
-      </w:pPr>
-    </w:p>
-    <w:p>
-      <w:pPr>
-        <w:spacing w:line="360" w:lineRule="auto"/>
-        <w:jc w:val="both"/>
-        <w:rPr>
-          <w:rFonts w:cs="Arial"/>
-          <w:szCs w:val="24"/>
-        </w:rPr>
-      </w:pPr>
-    </w:p>
-    <w:p>
-      <w:pPr>
-        <w:spacing w:line="360" w:lineRule="auto"/>
-        <w:jc w:val="both"/>
-        <w:rPr>
-          <w:rFonts w:cs="Arial"/>
-          <w:szCs w:val="24"/>
-        </w:rPr>
-      </w:pPr>
-    </w:p>
-    <w:p>
-      <w:pPr>
-        <w:pStyle w:val="Heading1"/>
-        <w:spacing w:line="360" w:lineRule="auto"/>
-        <w:rPr>
-          <w:rFonts w:cs="Arial"/>
-          <w:szCs w:val="24"/>
-        </w:rPr>
-      </w:pPr>
-      <w:bookmarkStart w:id="1" w:name="_Toc514076692"/>
-      <w:r>
-        <w:rPr>
-          <w:rFonts w:cs="Arial"/>
-          <w:szCs w:val="24"/>
-        </w:rPr>
-        <w:t>TEMA</w:t>
-      </w:r>
-      <w:bookmarkEnd w:id="1"/>
-    </w:p>
-    <w:p>
-      <w:pPr>
-        <w:spacing w:line="360" w:lineRule="auto"/>
-        <w:rPr>
-          <w:rFonts w:cs="Arial"/>
-          <w:szCs w:val="24"/>
-        </w:rPr>
-      </w:pPr>
-    </w:p>
-    <w:p>
-      <w:pPr>
-        <w:spacing w:line="360" w:lineRule="auto"/>
-        <w:rPr>
-          <w:rFonts w:cs="Arial"/>
-          <w:szCs w:val="24"/>
-        </w:rPr>
-      </w:pPr>
-    </w:p>
-    <w:p>
-      <w:pPr>
-        <w:pStyle w:val="Heading2"/>
-      </w:pPr>
-      <w:bookmarkStart w:id="2" w:name="_Toc514076693"/>
-      <w:r>
-        <w:t>TITULO</w:t>
-      </w:r>
-      <w:bookmarkEnd w:id="2"/>
-    </w:p>
-    <w:p>
-      <w:pPr>
-        <w:spacing w:line="360" w:lineRule="auto"/>
-        <w:rPr>
-          <w:rFonts w:cs="Arial"/>
-          <w:szCs w:val="24"/>
-        </w:rPr>
-      </w:pPr>
-      <w:r>
-        <w:rPr>
-          <w:rFonts w:cs="Arial"/>
-          <w:szCs w:val="24"/>
-        </w:rPr>
-        <w:t>I</w:t>
-      </w:r>
-      <w:r>
-        <w:rPr>
-          <w:rFonts w:cs="Arial"/>
-          <w:szCs w:val="24"/>
-        </w:rPr>
-        <w:t>ntegración de aplicaciones móviles a servicios web</w:t>
-      </w:r>
-      <w:r>
-        <w:rPr>
-          <w:rFonts w:cs="Arial"/>
-          <w:szCs w:val="24"/>
-        </w:rPr>
-        <w:t xml:space="preserve"> </w:t>
-      </w:r>
       <w:r>
         <w:rPr>
           <w:rFonts w:cs="Arial"/>
@@ -3904,16 +3953,6 @@
         </w:rPr>
         <w:t>.</w:t>
       </w:r>
-    </w:p>
-    <w:p>
-      <w:pPr>
-        <w:pStyle w:val="Subtitle"/>
-        <w:spacing w:line="360" w:lineRule="auto"/>
-        <w:rPr>
-          <w:rFonts w:cs="Arial"/>
-          <w:szCs w:val="24"/>
-        </w:rPr>
-      </w:pPr>
     </w:p>
     <w:p>
       <w:pPr>
@@ -3956,15 +3995,6 @@
     </w:p>
     <w:p>
       <w:pPr>
-        <w:spacing w:line="360" w:lineRule="auto"/>
-        <w:rPr>
-          <w:rFonts w:cs="Arial"/>
-          <w:szCs w:val="24"/>
-        </w:rPr>
-      </w:pPr>
-    </w:p>
-    <w:p>
-      <w:pPr>
         <w:pStyle w:val="Heading2"/>
         <w:spacing w:line="360" w:lineRule="auto"/>
         <w:rPr>
@@ -4076,11 +4106,6 @@
     </w:p>
     <w:p>
       <w:pPr>
-        <w:spacing w:line="360" w:lineRule="auto"/>
-      </w:pPr>
-    </w:p>
-    <w:p>
-      <w:pPr>
         <w:pStyle w:val="Heading2"/>
         <w:spacing w:line="360" w:lineRule="auto"/>
         <w:rPr>
@@ -4128,9 +4153,35 @@
     </w:p>
     <w:p>
       <w:pPr>
+        <w:pStyle w:val="Heading1"/>
+        <w:spacing w:line="360" w:lineRule="auto"/>
+        <w:rPr>
+          <w:rFonts w:cs="Arial"/>
+          <w:szCs w:val="24"/>
+        </w:rPr>
+      </w:pPr>
+      <w:r>
+        <w:rPr>
+          <w:rFonts w:cs="Arial"/>
+          <w:szCs w:val="24"/>
+        </w:rPr>
+        <w:lastRenderedPageBreak/>
+        <w:t xml:space="preserve"> </w:t>
+      </w:r>
+      <w:bookmarkStart w:id="12" w:name="_Toc514076697"/>
+      <w:r>
+        <w:rPr>
+          <w:rFonts w:cs="Arial"/>
+          <w:szCs w:val="24"/>
+        </w:rPr>
+        <w:t>DESCRIPCIÓN DEL PROBLEMA</w:t>
+      </w:r>
+      <w:bookmarkEnd w:id="12"/>
+    </w:p>
+    <w:p>
+      <w:pPr>
         <w:pStyle w:val="ListParagraph"/>
         <w:spacing w:line="360" w:lineRule="auto"/>
-        <w:ind w:left="1440"/>
         <w:jc w:val="both"/>
         <w:rPr>
           <w:rFonts w:cs="Arial"/>
@@ -4142,137 +4193,6 @@
       <w:pPr>
         <w:pStyle w:val="ListParagraph"/>
         <w:spacing w:line="360" w:lineRule="auto"/>
-        <w:ind w:left="1440"/>
-        <w:jc w:val="both"/>
-        <w:rPr>
-          <w:rFonts w:cs="Arial"/>
-          <w:szCs w:val="24"/>
-        </w:rPr>
-      </w:pPr>
-    </w:p>
-    <w:p>
-      <w:pPr>
-        <w:pStyle w:val="ListParagraph"/>
-        <w:spacing w:line="360" w:lineRule="auto"/>
-        <w:ind w:left="1440"/>
-        <w:jc w:val="both"/>
-        <w:rPr>
-          <w:rFonts w:cs="Arial"/>
-          <w:szCs w:val="24"/>
-        </w:rPr>
-      </w:pPr>
-    </w:p>
-    <w:p>
-      <w:pPr>
-        <w:pStyle w:val="ListParagraph"/>
-        <w:spacing w:line="360" w:lineRule="auto"/>
-        <w:ind w:left="1440"/>
-        <w:jc w:val="both"/>
-        <w:rPr>
-          <w:rFonts w:cs="Arial"/>
-          <w:szCs w:val="24"/>
-        </w:rPr>
-      </w:pPr>
-    </w:p>
-    <w:p>
-      <w:pPr>
-        <w:pStyle w:val="ListParagraph"/>
-        <w:spacing w:line="360" w:lineRule="auto"/>
-        <w:ind w:left="1440"/>
-        <w:jc w:val="both"/>
-        <w:rPr>
-          <w:rFonts w:cs="Arial"/>
-          <w:szCs w:val="24"/>
-        </w:rPr>
-      </w:pPr>
-    </w:p>
-    <w:p>
-      <w:pPr>
-        <w:pStyle w:val="ListParagraph"/>
-        <w:spacing w:line="360" w:lineRule="auto"/>
-        <w:ind w:left="1440"/>
-        <w:jc w:val="both"/>
-        <w:rPr>
-          <w:rFonts w:cs="Arial"/>
-          <w:szCs w:val="24"/>
-        </w:rPr>
-      </w:pPr>
-    </w:p>
-    <w:p>
-      <w:pPr>
-        <w:pStyle w:val="ListParagraph"/>
-        <w:spacing w:line="360" w:lineRule="auto"/>
-        <w:ind w:left="1440"/>
-        <w:jc w:val="both"/>
-        <w:rPr>
-          <w:rFonts w:cs="Arial"/>
-          <w:szCs w:val="24"/>
-        </w:rPr>
-      </w:pPr>
-    </w:p>
-    <w:p>
-      <w:pPr>
-        <w:pStyle w:val="ListParagraph"/>
-        <w:spacing w:line="360" w:lineRule="auto"/>
-        <w:ind w:left="1440"/>
-        <w:jc w:val="both"/>
-        <w:rPr>
-          <w:rFonts w:cs="Arial"/>
-          <w:szCs w:val="24"/>
-        </w:rPr>
-      </w:pPr>
-    </w:p>
-    <w:p>
-      <w:pPr>
-        <w:spacing w:line="360" w:lineRule="auto"/>
-        <w:jc w:val="both"/>
-        <w:rPr>
-          <w:rFonts w:cs="Arial"/>
-          <w:szCs w:val="24"/>
-        </w:rPr>
-      </w:pPr>
-    </w:p>
-    <w:p>
-      <w:pPr>
-        <w:pStyle w:val="Heading1"/>
-        <w:spacing w:line="360" w:lineRule="auto"/>
-        <w:rPr>
-          <w:rFonts w:cs="Arial"/>
-          <w:szCs w:val="24"/>
-        </w:rPr>
-      </w:pPr>
-      <w:r>
-        <w:rPr>
-          <w:rFonts w:cs="Arial"/>
-          <w:szCs w:val="24"/>
-        </w:rPr>
-        <w:t xml:space="preserve"> </w:t>
-      </w:r>
-      <w:bookmarkStart w:id="12" w:name="_Toc514076697"/>
-      <w:r>
-        <w:rPr>
-          <w:rFonts w:cs="Arial"/>
-          <w:szCs w:val="24"/>
-        </w:rPr>
-        <w:t>DESCRIPCIÓN DEL PROBLEMA</w:t>
-      </w:r>
-      <w:bookmarkEnd w:id="12"/>
-    </w:p>
-    <w:p>
-      <w:pPr>
-        <w:pStyle w:val="ListParagraph"/>
-        <w:spacing w:line="360" w:lineRule="auto"/>
-        <w:jc w:val="both"/>
-        <w:rPr>
-          <w:rFonts w:cs="Arial"/>
-          <w:szCs w:val="24"/>
-        </w:rPr>
-      </w:pPr>
-    </w:p>
-    <w:p>
-      <w:pPr>
-        <w:pStyle w:val="ListParagraph"/>
-        <w:spacing w:line="360" w:lineRule="auto"/>
         <w:jc w:val="both"/>
         <w:rPr>
           <w:rFonts w:cs="Arial"/>
@@ -4390,15 +4310,7 @@
           <w:rFonts w:cs="Arial"/>
           <w:szCs w:val="24"/>
         </w:rPr>
-        <w:t xml:space="preserve"> al no existir ningún tipo de distinción a la hora de ingresar a los servicios web de la universidad, y en el caso de hacer uso de un dispositivo móvil algunas de las páginas que se muestran no están adaptadas para poder ser visualizadas de manera correcta y de fácil uso, lo que genera insatisfacción y poca acogida por parte de los usuarios ya sean estudiantes o profesores que en su mayoría por lo general </w:t>
-      </w:r>
-      <w:r>
-        <w:rPr>
-          <w:rFonts w:cs="Arial"/>
-          <w:szCs w:val="24"/>
-        </w:rPr>
-        <w:lastRenderedPageBreak/>
-        <w:t>hacen uso de un Smartphone</w:t>
+        <w:t xml:space="preserve"> al no existir ningún tipo de distinción a la hora de ingresar a los servicios web de la universidad, y en el caso de hacer uso de un dispositivo móvil algunas de las páginas que se muestran no están adaptadas para poder ser visualizadas de manera correcta y de fácil uso, lo que genera insatisfacción y poca acogida por parte de los usuarios ya sean estudiantes o profesores que en su mayoría por lo general hacen uso de un Smartphone</w:t>
       </w:r>
       <w:r>
         <w:rPr>
@@ -4692,7 +4604,15 @@
           <w:rFonts w:cs="Arial"/>
           <w:szCs w:val="24"/>
         </w:rPr>
-        <w:t xml:space="preserve"> para poder ubicar la información que</w:t>
+        <w:t xml:space="preserve"> para poder </w:t>
+      </w:r>
+      <w:r>
+        <w:rPr>
+          <w:rFonts w:cs="Arial"/>
+          <w:szCs w:val="24"/>
+        </w:rPr>
+        <w:lastRenderedPageBreak/>
+        <w:t>ubicar la información que</w:t>
       </w:r>
       <w:r>
         <w:rPr>
@@ -5291,7 +5211,210 @@
           <w:rFonts w:cs="Arial"/>
           <w:szCs w:val="24"/>
         </w:rPr>
-        <w:t xml:space="preserve">es </w:t>
+        <w:t xml:space="preserve">es necesario </w:t>
+      </w:r>
+      <w:r>
+        <w:rPr>
+          <w:rFonts w:cs="Arial"/>
+          <w:szCs w:val="24"/>
+        </w:rPr>
+        <w:t>h</w:t>
+      </w:r>
+      <w:r>
+        <w:rPr>
+          <w:rFonts w:cs="Arial"/>
+          <w:szCs w:val="24"/>
+        </w:rPr>
+        <w:t xml:space="preserve">acer frente adaptando los servicios de </w:t>
+      </w:r>
+      <w:r>
+        <w:rPr>
+          <w:rFonts w:cs="Arial"/>
+          <w:szCs w:val="24"/>
+        </w:rPr>
+        <w:t>comunicación</w:t>
+      </w:r>
+      <w:r>
+        <w:rPr>
+          <w:rFonts w:cs="Arial"/>
+          <w:szCs w:val="24"/>
+        </w:rPr>
+        <w:t xml:space="preserve"> web que </w:t>
+      </w:r>
+      <w:r>
+        <w:rPr>
+          <w:rFonts w:cs="Arial"/>
+          <w:szCs w:val="24"/>
+        </w:rPr>
+        <w:t xml:space="preserve">tiene la </w:t>
+      </w:r>
+      <w:r>
+        <w:rPr>
+          <w:rFonts w:cs="Arial"/>
+          <w:szCs w:val="24"/>
+        </w:rPr>
+        <w:t>institución</w:t>
+      </w:r>
+      <w:r>
+        <w:rPr>
+          <w:rFonts w:cs="Arial"/>
+          <w:szCs w:val="24"/>
+        </w:rPr>
+        <w:t xml:space="preserve"> para el uso </w:t>
+      </w:r>
+      <w:r>
+        <w:rPr>
+          <w:rFonts w:cs="Arial"/>
+          <w:szCs w:val="24"/>
+        </w:rPr>
+        <w:t>móvil</w:t>
+      </w:r>
+      <w:r>
+        <w:rPr>
+          <w:rFonts w:cs="Arial"/>
+          <w:szCs w:val="24"/>
+        </w:rPr>
+        <w:t>.</w:t>
+      </w:r>
+    </w:p>
+    <w:p>
+      <w:pPr>
+        <w:spacing w:line="360" w:lineRule="auto"/>
+        <w:jc w:val="both"/>
+        <w:rPr>
+          <w:rFonts w:cs="Arial"/>
+          <w:szCs w:val="24"/>
+        </w:rPr>
+      </w:pPr>
+      <w:r>
+        <w:rPr>
+          <w:rFonts w:cs="Arial"/>
+          <w:szCs w:val="24"/>
+        </w:rPr>
+        <w:t>En la actualidad,</w:t>
+      </w:r>
+      <w:r>
+        <w:rPr>
+          <w:rFonts w:cs="Arial"/>
+          <w:szCs w:val="24"/>
+        </w:rPr>
+        <w:t xml:space="preserve"> el</w:t>
+      </w:r>
+      <w:r>
+        <w:rPr>
+          <w:rFonts w:cs="Arial"/>
+          <w:szCs w:val="24"/>
+        </w:rPr>
+        <w:t xml:space="preserve"> consumo de Internet móvil en los colombianos </w:t>
+      </w:r>
+      <w:r>
+        <w:rPr>
+          <w:rFonts w:cs="Arial"/>
+          <w:szCs w:val="24"/>
+        </w:rPr>
+        <w:t xml:space="preserve">se </w:t>
+      </w:r>
+      <w:r>
+        <w:rPr>
+          <w:rFonts w:cs="Arial"/>
+          <w:szCs w:val="24"/>
+        </w:rPr>
+        <w:t>ha incrementado significativamente</w:t>
+      </w:r>
+      <w:r>
+        <w:rPr>
+          <w:rFonts w:cs="Arial"/>
+          <w:szCs w:val="24"/>
+        </w:rPr>
+        <w:t>, según investigaciones realizadas por IMS</w:t>
+      </w:r>
+      <w:r>
+        <w:rPr>
+          <w:rFonts w:cs="Arial"/>
+          <w:color w:val="393939"/>
+          <w:szCs w:val="24"/>
+        </w:rPr>
+        <w:t xml:space="preserve"> </w:t>
+      </w:r>
+      <w:r>
+        <w:rPr>
+          <w:rFonts w:cs="Arial"/>
+          <w:szCs w:val="24"/>
+        </w:rPr>
+        <w:t xml:space="preserve">(compañía de marketing y comunicaciones digitales) y </w:t>
+      </w:r>
+      <w:proofErr w:type="spellStart"/>
+      <w:r>
+        <w:rPr>
+          <w:rFonts w:cs="Arial"/>
+          <w:szCs w:val="24"/>
+        </w:rPr>
+        <w:t>COMScore</w:t>
+      </w:r>
+      <w:proofErr w:type="spellEnd"/>
+      <w:r>
+        <w:rPr>
+          <w:rStyle w:val="FootnoteReference"/>
+          <w:rFonts w:cs="Arial"/>
+          <w:szCs w:val="24"/>
+        </w:rPr>
+        <w:footnoteReference w:id="4"/>
+      </w:r>
+      <w:r>
+        <w:rPr>
+          <w:rFonts w:cs="Arial"/>
+          <w:szCs w:val="24"/>
+        </w:rPr>
+        <w:t xml:space="preserve">, en Colombia 9 de cada 10 usuarios de internet se conectan a través de un teléfono inteligente. Esto refleja cómo </w:t>
+      </w:r>
+      <w:r>
+        <w:rPr>
+          <w:rFonts w:cs="Arial"/>
+          <w:szCs w:val="24"/>
+        </w:rPr>
+        <w:t xml:space="preserve">los </w:t>
+      </w:r>
+      <w:r>
+        <w:rPr>
+          <w:rFonts w:cs="Arial"/>
+          <w:szCs w:val="24"/>
+        </w:rPr>
+        <w:t>teléfonos inteligentes pasaron de ser un lujo a una necesidad</w:t>
+      </w:r>
+      <w:r>
+        <w:rPr>
+          <w:rFonts w:cs="Arial"/>
+          <w:szCs w:val="24"/>
+        </w:rPr>
+        <w:t>.</w:t>
+      </w:r>
+      <w:r>
+        <w:rPr>
+          <w:rFonts w:cs="Arial"/>
+          <w:szCs w:val="24"/>
+        </w:rPr>
+        <w:t xml:space="preserve"> </w:t>
+      </w:r>
+      <w:r>
+        <w:rPr>
+          <w:rFonts w:cs="Arial"/>
+          <w:szCs w:val="24"/>
+        </w:rPr>
+        <w:t>H</w:t>
+      </w:r>
+      <w:r>
+        <w:rPr>
+          <w:rFonts w:cs="Arial"/>
+          <w:szCs w:val="24"/>
+        </w:rPr>
+        <w:t xml:space="preserve">ace unos años </w:t>
+      </w:r>
+      <w:r>
+        <w:rPr>
+          <w:rFonts w:cs="Arial"/>
+          <w:szCs w:val="24"/>
+        </w:rPr>
+        <w:t xml:space="preserve">la mayor preocupación de los usuarios de telefonía móvil era quedarse </w:t>
       </w:r>
       <w:r>
         <w:rPr>
@@ -5299,56 +5422,143 @@
           <w:szCs w:val="24"/>
         </w:rPr>
         <w:lastRenderedPageBreak/>
-        <w:t xml:space="preserve">necesario </w:t>
-      </w:r>
-      <w:r>
-        <w:rPr>
-          <w:rFonts w:cs="Arial"/>
-          <w:szCs w:val="24"/>
-        </w:rPr>
-        <w:t>h</w:t>
-      </w:r>
-      <w:r>
-        <w:rPr>
-          <w:rFonts w:cs="Arial"/>
-          <w:szCs w:val="24"/>
-        </w:rPr>
-        <w:t xml:space="preserve">acer frente adaptando los servicios de </w:t>
-      </w:r>
-      <w:r>
-        <w:rPr>
-          <w:rFonts w:cs="Arial"/>
-          <w:szCs w:val="24"/>
-        </w:rPr>
-        <w:t>comunicación</w:t>
-      </w:r>
-      <w:r>
-        <w:rPr>
-          <w:rFonts w:cs="Arial"/>
-          <w:szCs w:val="24"/>
-        </w:rPr>
-        <w:t xml:space="preserve"> web que </w:t>
-      </w:r>
-      <w:r>
-        <w:rPr>
-          <w:rFonts w:cs="Arial"/>
-          <w:szCs w:val="24"/>
-        </w:rPr>
-        <w:t xml:space="preserve">tiene la </w:t>
-      </w:r>
-      <w:r>
-        <w:rPr>
-          <w:rFonts w:cs="Arial"/>
-          <w:szCs w:val="24"/>
-        </w:rPr>
-        <w:t>institución</w:t>
-      </w:r>
-      <w:r>
-        <w:rPr>
-          <w:rFonts w:cs="Arial"/>
-          <w:szCs w:val="24"/>
-        </w:rPr>
-        <w:t xml:space="preserve"> para el uso </w:t>
+        <w:t>sin minutos</w:t>
+      </w:r>
+      <w:r>
+        <w:rPr>
+          <w:rFonts w:cs="Arial"/>
+          <w:szCs w:val="24"/>
+        </w:rPr>
+        <w:t>,</w:t>
+      </w:r>
+      <w:r>
+        <w:rPr>
+          <w:rFonts w:cs="Arial"/>
+          <w:szCs w:val="24"/>
+        </w:rPr>
+        <w:t xml:space="preserve"> por el contrario</w:t>
+      </w:r>
+      <w:r>
+        <w:rPr>
+          <w:rFonts w:cs="Arial"/>
+          <w:szCs w:val="24"/>
+        </w:rPr>
+        <w:t xml:space="preserve">, hoy en día </w:t>
+      </w:r>
+      <w:r>
+        <w:rPr>
+          <w:rFonts w:cs="Arial"/>
+          <w:szCs w:val="24"/>
+        </w:rPr>
+        <w:t xml:space="preserve">la </w:t>
+      </w:r>
+      <w:r>
+        <w:rPr>
+          <w:rFonts w:cs="Arial"/>
+          <w:szCs w:val="24"/>
+        </w:rPr>
+        <w:t>preocupación</w:t>
+      </w:r>
+      <w:r>
+        <w:rPr>
+          <w:rFonts w:cs="Arial"/>
+          <w:szCs w:val="24"/>
+        </w:rPr>
+        <w:t xml:space="preserve"> más </w:t>
+      </w:r>
+      <w:r>
+        <w:rPr>
+          <w:rFonts w:cs="Arial"/>
+          <w:szCs w:val="24"/>
+        </w:rPr>
+        <w:t>común</w:t>
+      </w:r>
+      <w:r>
+        <w:rPr>
+          <w:rFonts w:cs="Arial"/>
+          <w:szCs w:val="24"/>
+        </w:rPr>
+        <w:t xml:space="preserve"> de los usuari</w:t>
+      </w:r>
+      <w:r>
+        <w:rPr>
+          <w:rFonts w:cs="Arial"/>
+          <w:szCs w:val="24"/>
+        </w:rPr>
+        <w:t>os de teléfonos inteligentes es</w:t>
+      </w:r>
+      <w:r>
+        <w:rPr>
+          <w:rFonts w:cs="Arial"/>
+          <w:szCs w:val="24"/>
+        </w:rPr>
+        <w:t xml:space="preserve"> quedarse sin datos</w:t>
+      </w:r>
+      <w:r>
+        <w:rPr>
+          <w:rFonts w:cs="Arial"/>
+          <w:szCs w:val="24"/>
+        </w:rPr>
+        <w:t>.</w:t>
+      </w:r>
+    </w:p>
+    <w:p>
+      <w:pPr>
+        <w:spacing w:line="360" w:lineRule="auto"/>
+        <w:jc w:val="both"/>
+        <w:rPr>
+          <w:rFonts w:cs="Arial"/>
+          <w:szCs w:val="24"/>
+        </w:rPr>
+      </w:pPr>
+      <w:r>
+        <w:rPr>
+          <w:rFonts w:cs="Arial"/>
+          <w:szCs w:val="24"/>
+        </w:rPr>
+        <w:t>De igual manera</w:t>
+      </w:r>
+      <w:r>
+        <w:rPr>
+          <w:rFonts w:cs="Arial"/>
+          <w:szCs w:val="24"/>
+        </w:rPr>
+        <w:t>,</w:t>
+      </w:r>
+      <w:r>
+        <w:rPr>
+          <w:rFonts w:cs="Arial"/>
+          <w:szCs w:val="24"/>
+        </w:rPr>
+        <w:t xml:space="preserve"> e</w:t>
+      </w:r>
+      <w:r>
+        <w:rPr>
+          <w:rFonts w:cs="Arial"/>
+          <w:szCs w:val="24"/>
+        </w:rPr>
+        <w:t xml:space="preserve">n la universidad de Nariño el uso de dispositivos móviles </w:t>
+      </w:r>
+      <w:r>
+        <w:rPr>
+          <w:rFonts w:cs="Arial"/>
+          <w:szCs w:val="24"/>
+        </w:rPr>
+        <w:t>y,</w:t>
+      </w:r>
+      <w:r>
+        <w:rPr>
+          <w:rFonts w:cs="Arial"/>
+          <w:szCs w:val="24"/>
+        </w:rPr>
+        <w:t xml:space="preserve"> por ende, de internet móvil se incrementa cada vez más, y cuando se presenta la necesidad de acceder a determinada información o servicio web de la universidad, lo más normal es qu</w:t>
+      </w:r>
+      <w:r>
+        <w:rPr>
+          <w:rFonts w:cs="Arial"/>
+          <w:szCs w:val="24"/>
+        </w:rPr>
+        <w:t xml:space="preserve">e se use un </w:t>
       </w:r>
       <w:r>
         <w:rPr>
@@ -5362,38 +5572,173 @@
           <w:rFonts w:cs="Arial"/>
           <w:szCs w:val="24"/>
         </w:rPr>
-        <w:t>.</w:t>
-      </w:r>
-    </w:p>
-    <w:p>
-      <w:pPr>
-        <w:spacing w:line="360" w:lineRule="auto"/>
-        <w:jc w:val="both"/>
-        <w:rPr>
-          <w:rFonts w:cs="Arial"/>
-          <w:szCs w:val="24"/>
-        </w:rPr>
-      </w:pPr>
-      <w:r>
-        <w:rPr>
-          <w:rFonts w:cs="Arial"/>
-          <w:szCs w:val="24"/>
-        </w:rPr>
-        <w:t>En la actualidad,</w:t>
-      </w:r>
-      <w:r>
-        <w:rPr>
-          <w:rFonts w:cs="Arial"/>
-          <w:szCs w:val="24"/>
-        </w:rPr>
-        <w:t xml:space="preserve"> el</w:t>
-      </w:r>
-      <w:r>
-        <w:rPr>
-          <w:rFonts w:cs="Arial"/>
-          <w:szCs w:val="24"/>
-        </w:rPr>
-        <w:t xml:space="preserve"> consumo de Internet móvil en los colombianos </w:t>
+        <w:t xml:space="preserve"> para hacer esa consulta. Al no existir un mecanismo diferente al de acceder a los servicios web mediante la página de la universidad,</w:t>
+      </w:r>
+      <w:r>
+        <w:rPr>
+          <w:rFonts w:cs="Arial"/>
+          <w:szCs w:val="24"/>
+        </w:rPr>
+        <w:t xml:space="preserve"> </w:t>
+      </w:r>
+      <w:r>
+        <w:rPr>
+          <w:rFonts w:cs="Arial"/>
+          <w:szCs w:val="24"/>
+        </w:rPr>
+        <w:t>se</w:t>
+      </w:r>
+      <w:r>
+        <w:rPr>
+          <w:rFonts w:cs="Arial"/>
+          <w:szCs w:val="24"/>
+        </w:rPr>
+        <w:t xml:space="preserve"> convierte en </w:t>
+      </w:r>
+      <w:r>
+        <w:rPr>
+          <w:rFonts w:cs="Arial"/>
+          <w:szCs w:val="24"/>
+        </w:rPr>
+        <w:t>obligación</w:t>
+      </w:r>
+      <w:r>
+        <w:rPr>
+          <w:rFonts w:cs="Arial"/>
+          <w:szCs w:val="24"/>
+        </w:rPr>
+        <w:t xml:space="preserve"> </w:t>
+      </w:r>
+      <w:r>
+        <w:rPr>
+          <w:rFonts w:cs="Arial"/>
+          <w:szCs w:val="24"/>
+        </w:rPr>
+        <w:t xml:space="preserve">usar navegadores desde nuestros celulares, lo cual implica un alto uso de datos en las consultas realizadas, </w:t>
+      </w:r>
+      <w:r>
+        <w:rPr>
+          <w:rFonts w:cs="Arial"/>
+          <w:szCs w:val="24"/>
+        </w:rPr>
+        <w:t>que,</w:t>
+      </w:r>
+      <w:r>
+        <w:rPr>
+          <w:rFonts w:cs="Arial"/>
+          <w:szCs w:val="24"/>
+        </w:rPr>
+        <w:t xml:space="preserve"> de existir una aplicación enfocada únicamente a esa consulta, podría ser menor.</w:t>
+      </w:r>
+    </w:p>
+    <w:p>
+      <w:pPr>
+        <w:pStyle w:val="ListParagraph"/>
+        <w:spacing w:line="360" w:lineRule="auto"/>
+        <w:ind w:left="0"/>
+        <w:jc w:val="both"/>
+        <w:rPr>
+          <w:rFonts w:cs="Arial"/>
+          <w:szCs w:val="24"/>
+        </w:rPr>
+      </w:pPr>
+      <w:r>
+        <w:rPr>
+          <w:rFonts w:cs="Arial"/>
+          <w:szCs w:val="24"/>
+        </w:rPr>
+        <w:t xml:space="preserve">De </w:t>
+      </w:r>
+      <w:r>
+        <w:rPr>
+          <w:rFonts w:cs="Arial"/>
+          <w:szCs w:val="24"/>
+        </w:rPr>
+        <w:t>este modo</w:t>
+      </w:r>
+      <w:r>
+        <w:rPr>
+          <w:rFonts w:cs="Arial"/>
+          <w:szCs w:val="24"/>
+        </w:rPr>
+        <w:t xml:space="preserve">, pensado en las ventajas que tiene hacer uso de un </w:t>
+      </w:r>
+      <w:r>
+        <w:rPr>
+          <w:rFonts w:cs="Arial"/>
+          <w:szCs w:val="24"/>
+        </w:rPr>
+        <w:t>teléfono</w:t>
+      </w:r>
+      <w:r>
+        <w:rPr>
+          <w:rFonts w:cs="Arial"/>
+          <w:szCs w:val="24"/>
+        </w:rPr>
+        <w:t xml:space="preserve"> inteligente como son la portabilidad, agilidad, eficiencia y practicidad</w:t>
+      </w:r>
+      <w:r>
+        <w:rPr>
+          <w:rFonts w:cs="Arial"/>
+          <w:szCs w:val="24"/>
+        </w:rPr>
+        <w:t xml:space="preserve"> al momento de ayudar a los</w:t>
+      </w:r>
+      <w:r>
+        <w:rPr>
+          <w:rFonts w:cs="Arial"/>
+          <w:szCs w:val="24"/>
+        </w:rPr>
+        <w:t xml:space="preserve"> </w:t>
+      </w:r>
+      <w:r>
+        <w:rPr>
+          <w:rFonts w:cs="Arial"/>
+          <w:szCs w:val="24"/>
+        </w:rPr>
+        <w:t>usuario</w:t>
+      </w:r>
+      <w:r>
+        <w:rPr>
+          <w:rFonts w:cs="Arial"/>
+          <w:szCs w:val="24"/>
+        </w:rPr>
+        <w:t>s</w:t>
+      </w:r>
+      <w:r>
+        <w:rPr>
+          <w:rFonts w:cs="Arial"/>
+          <w:szCs w:val="24"/>
+        </w:rPr>
+        <w:t xml:space="preserve"> a resolver necesidades de manera rápida </w:t>
+      </w:r>
+      <w:r>
+        <w:rPr>
+          <w:rFonts w:cs="Arial"/>
+          <w:szCs w:val="24"/>
+        </w:rPr>
+        <w:t>a</w:t>
+      </w:r>
+      <w:r>
+        <w:rPr>
+          <w:rFonts w:cs="Arial"/>
+          <w:szCs w:val="24"/>
+        </w:rPr>
+        <w:t xml:space="preserve"> </w:t>
+      </w:r>
+      <w:r>
+        <w:rPr>
+          <w:rFonts w:cs="Arial"/>
+          <w:szCs w:val="24"/>
+        </w:rPr>
+        <w:t>través</w:t>
+      </w:r>
+      <w:r>
+        <w:rPr>
+          <w:rFonts w:cs="Arial"/>
+          <w:szCs w:val="24"/>
+        </w:rPr>
+        <w:t xml:space="preserve"> de aplicaciones que han potenciado la utilidad de estos dispositivos, todas estas ventajas están siendo anuladas al momento de hacer uso de los servicios web institucionales, ya que no </w:t>
       </w:r>
       <w:r>
         <w:rPr>
@@ -5407,19 +5752,77 @@
           <w:rFonts w:cs="Arial"/>
           <w:szCs w:val="24"/>
         </w:rPr>
-        <w:t>ha incrementado significativamente</w:t>
-      </w:r>
-      <w:r>
-        <w:rPr>
-          <w:rFonts w:cs="Arial"/>
-          <w:szCs w:val="24"/>
-        </w:rPr>
-        <w:t>, según investigaciones realizadas por IMS</w:t>
-      </w:r>
-      <w:r>
-        <w:rPr>
-          <w:rFonts w:cs="Arial"/>
-          <w:color w:val="393939"/>
+        <w:t>ha tenido en cuenta este canal de comunicación para compartir información.</w:t>
+      </w:r>
+    </w:p>
+    <w:p>
+      <w:pPr>
+        <w:spacing w:line="360" w:lineRule="auto"/>
+        <w:jc w:val="both"/>
+        <w:rPr>
+          <w:rFonts w:cs="Arial"/>
+          <w:szCs w:val="24"/>
+        </w:rPr>
+      </w:pPr>
+      <w:r>
+        <w:rPr>
+          <w:rFonts w:cs="Arial"/>
+          <w:szCs w:val="24"/>
+        </w:rPr>
+        <w:t xml:space="preserve">En </w:t>
+      </w:r>
+      <w:r>
+        <w:rPr>
+          <w:rFonts w:cs="Arial"/>
+          <w:szCs w:val="24"/>
+        </w:rPr>
+        <w:t>consecuencia</w:t>
+      </w:r>
+      <w:r>
+        <w:rPr>
+          <w:rFonts w:cs="Arial"/>
+          <w:szCs w:val="24"/>
+        </w:rPr>
+        <w:t xml:space="preserve"> de todos los problemas que se presentan por la falta de ap</w:t>
+      </w:r>
+      <w:r>
+        <w:rPr>
+          <w:rFonts w:cs="Arial"/>
+          <w:szCs w:val="24"/>
+        </w:rPr>
+        <w:t>o</w:t>
+      </w:r>
+      <w:r>
+        <w:rPr>
+          <w:rFonts w:cs="Arial"/>
+          <w:szCs w:val="24"/>
+        </w:rPr>
+        <w:t xml:space="preserve">yo en la parte </w:t>
+      </w:r>
+      <w:r>
+        <w:rPr>
+          <w:rFonts w:cs="Arial"/>
+          <w:szCs w:val="24"/>
+        </w:rPr>
+        <w:t>móvil</w:t>
+      </w:r>
+      <w:r>
+        <w:rPr>
+          <w:rFonts w:cs="Arial"/>
+          <w:szCs w:val="24"/>
+        </w:rPr>
+        <w:t xml:space="preserve">, muchas instituciones de todo tipo han empezado a hacer parte </w:t>
+      </w:r>
+      <w:r>
+        <w:rPr>
+          <w:rFonts w:cs="Arial"/>
+          <w:szCs w:val="24"/>
+        </w:rPr>
+        <w:t>de este mundo</w:t>
+      </w:r>
+      <w:r>
+        <w:rPr>
+          <w:rFonts w:cs="Arial"/>
           <w:szCs w:val="24"/>
         </w:rPr>
         <w:t xml:space="preserve"> </w:t>
@@ -5429,7 +5832,56 @@
           <w:rFonts w:cs="Arial"/>
           <w:szCs w:val="24"/>
         </w:rPr>
-        <w:t xml:space="preserve">(compañía de marketing y comunicaciones digitales) y </w:t>
+        <w:t>implementado</w:t>
+      </w:r>
+      <w:r>
+        <w:rPr>
+          <w:rFonts w:cs="Arial"/>
+          <w:szCs w:val="24"/>
+        </w:rPr>
+        <w:t xml:space="preserve"> aplicaciones y </w:t>
+      </w:r>
+      <w:r>
+        <w:rPr>
+          <w:rFonts w:cs="Arial"/>
+          <w:szCs w:val="24"/>
+        </w:rPr>
+        <w:t>páginas</w:t>
+      </w:r>
+      <w:r>
+        <w:rPr>
+          <w:rFonts w:cs="Arial"/>
+          <w:szCs w:val="24"/>
+        </w:rPr>
+        <w:t xml:space="preserve"> </w:t>
+      </w:r>
+      <w:r>
+        <w:rPr>
+          <w:rFonts w:cs="Arial"/>
+          <w:szCs w:val="24"/>
+        </w:rPr>
+        <w:t>web responsivas</w:t>
+      </w:r>
+      <w:r>
+        <w:rPr>
+          <w:rFonts w:cs="Arial"/>
+          <w:szCs w:val="24"/>
+        </w:rPr>
+        <w:t xml:space="preserve"> para dar soporte a los que hacen uso de sus servicios desde diferentes plataformas</w:t>
+      </w:r>
+      <w:r>
+        <w:rPr>
+          <w:rFonts w:cs="Arial"/>
+          <w:szCs w:val="24"/>
+        </w:rPr>
+        <w:t xml:space="preserve"> como </w:t>
+      </w:r>
+      <w:r>
+        <w:rPr>
+          <w:rFonts w:cs="Arial"/>
+          <w:szCs w:val="24"/>
+        </w:rPr>
+        <w:t xml:space="preserve">lo informa </w:t>
       </w:r>
       <w:proofErr w:type="spellStart"/>
       <w:r>
@@ -5437,388 +5889,88 @@
           <w:rFonts w:cs="Arial"/>
           <w:szCs w:val="24"/>
         </w:rPr>
-        <w:t>COMScore</w:t>
+        <w:t>Lancetalent</w:t>
       </w:r>
       <w:proofErr w:type="spellEnd"/>
       <w:r>
         <w:rPr>
+          <w:rFonts w:cs="Arial"/>
+          <w:szCs w:val="24"/>
+        </w:rPr>
+        <w:t xml:space="preserve"> </w:t>
+      </w:r>
+      <w:r>
+        <w:rPr>
           <w:rStyle w:val="FootnoteReference"/>
           <w:rFonts w:cs="Arial"/>
           <w:szCs w:val="24"/>
         </w:rPr>
-        <w:footnoteReference w:id="4"/>
-      </w:r>
-      <w:r>
-        <w:rPr>
-          <w:rFonts w:cs="Arial"/>
-          <w:szCs w:val="24"/>
-        </w:rPr>
-        <w:t xml:space="preserve">, en Colombia 9 de cada 10 usuarios de internet se conectan a través de un teléfono inteligente. Esto refleja cómo </w:t>
-      </w:r>
-      <w:r>
-        <w:rPr>
-          <w:rFonts w:cs="Arial"/>
-          <w:szCs w:val="24"/>
-        </w:rPr>
-        <w:t xml:space="preserve">los </w:t>
-      </w:r>
-      <w:r>
-        <w:rPr>
-          <w:rFonts w:cs="Arial"/>
-          <w:szCs w:val="24"/>
-        </w:rPr>
-        <w:t>teléfonos inteligentes pasaron de ser un lujo a una necesidad</w:t>
-      </w:r>
-      <w:r>
-        <w:rPr>
-          <w:rFonts w:cs="Arial"/>
-          <w:szCs w:val="24"/>
-        </w:rPr>
-        <w:t>.</w:t>
-      </w:r>
-      <w:r>
-        <w:rPr>
-          <w:rFonts w:cs="Arial"/>
-          <w:szCs w:val="24"/>
-        </w:rPr>
-        <w:t xml:space="preserve"> </w:t>
-      </w:r>
-      <w:r>
-        <w:rPr>
-          <w:rFonts w:cs="Arial"/>
-          <w:szCs w:val="24"/>
-        </w:rPr>
-        <w:t>H</w:t>
-      </w:r>
-      <w:r>
-        <w:rPr>
-          <w:rFonts w:cs="Arial"/>
-          <w:szCs w:val="24"/>
-        </w:rPr>
-        <w:t xml:space="preserve">ace unos años </w:t>
-      </w:r>
-      <w:r>
-        <w:rPr>
-          <w:rFonts w:cs="Arial"/>
-          <w:szCs w:val="24"/>
-        </w:rPr>
-        <w:t>la mayor preocupación de los usuarios de telefonía móvil era quedarse sin minutos</w:t>
-      </w:r>
-      <w:r>
-        <w:rPr>
-          <w:rFonts w:cs="Arial"/>
-          <w:szCs w:val="24"/>
-        </w:rPr>
-        <w:t>,</w:t>
-      </w:r>
-      <w:r>
-        <w:rPr>
-          <w:rFonts w:cs="Arial"/>
-          <w:szCs w:val="24"/>
-        </w:rPr>
-        <w:t xml:space="preserve"> por el contrario</w:t>
-      </w:r>
-      <w:r>
-        <w:rPr>
-          <w:rFonts w:cs="Arial"/>
-          <w:szCs w:val="24"/>
-        </w:rPr>
-        <w:t xml:space="preserve">, hoy en día </w:t>
-      </w:r>
-      <w:r>
-        <w:rPr>
-          <w:rFonts w:cs="Arial"/>
-          <w:szCs w:val="24"/>
-        </w:rPr>
-        <w:t xml:space="preserve">la </w:t>
-      </w:r>
-      <w:r>
-        <w:rPr>
-          <w:rFonts w:cs="Arial"/>
-          <w:szCs w:val="24"/>
-        </w:rPr>
-        <w:t>preocupación</w:t>
-      </w:r>
-      <w:r>
-        <w:rPr>
-          <w:rFonts w:cs="Arial"/>
-          <w:szCs w:val="24"/>
-        </w:rPr>
-        <w:t xml:space="preserve"> más </w:t>
-      </w:r>
-      <w:r>
-        <w:rPr>
-          <w:rFonts w:cs="Arial"/>
-          <w:szCs w:val="24"/>
-        </w:rPr>
-        <w:t>común</w:t>
-      </w:r>
-      <w:r>
-        <w:rPr>
-          <w:rFonts w:cs="Arial"/>
-          <w:szCs w:val="24"/>
-        </w:rPr>
-        <w:t xml:space="preserve"> de los usuari</w:t>
-      </w:r>
-      <w:r>
-        <w:rPr>
-          <w:rFonts w:cs="Arial"/>
-          <w:szCs w:val="24"/>
-        </w:rPr>
-        <w:t>os de teléfonos inteligentes es</w:t>
-      </w:r>
-      <w:r>
-        <w:rPr>
-          <w:rFonts w:cs="Arial"/>
-          <w:szCs w:val="24"/>
-        </w:rPr>
-        <w:t xml:space="preserve"> quedarse sin datos</w:t>
-      </w:r>
-      <w:r>
-        <w:rPr>
-          <w:rFonts w:cs="Arial"/>
-          <w:szCs w:val="24"/>
-        </w:rPr>
-        <w:t>.</w:t>
-      </w:r>
-    </w:p>
-    <w:p>
-      <w:pPr>
-        <w:spacing w:line="360" w:lineRule="auto"/>
-        <w:jc w:val="both"/>
-        <w:rPr>
-          <w:rFonts w:cs="Arial"/>
-          <w:szCs w:val="24"/>
-        </w:rPr>
-      </w:pPr>
-      <w:r>
-        <w:rPr>
-          <w:rFonts w:cs="Arial"/>
-          <w:szCs w:val="24"/>
-        </w:rPr>
-        <w:t>De igual manera</w:t>
-      </w:r>
-      <w:r>
-        <w:rPr>
-          <w:rFonts w:cs="Arial"/>
-          <w:szCs w:val="24"/>
-        </w:rPr>
-        <w:t>,</w:t>
-      </w:r>
-      <w:r>
-        <w:rPr>
-          <w:rFonts w:cs="Arial"/>
-          <w:szCs w:val="24"/>
-        </w:rPr>
-        <w:t xml:space="preserve"> e</w:t>
-      </w:r>
-      <w:r>
-        <w:rPr>
-          <w:rFonts w:cs="Arial"/>
-          <w:szCs w:val="24"/>
-        </w:rPr>
-        <w:t xml:space="preserve">n la universidad de Nariño el uso de dispositivos móviles </w:t>
-      </w:r>
-      <w:r>
-        <w:rPr>
-          <w:rFonts w:cs="Arial"/>
-          <w:szCs w:val="24"/>
-        </w:rPr>
-        <w:t>y,</w:t>
-      </w:r>
-      <w:r>
-        <w:rPr>
-          <w:rFonts w:cs="Arial"/>
-          <w:szCs w:val="24"/>
-        </w:rPr>
-        <w:t xml:space="preserve"> por ende, de internet móvil se incrementa cada vez más, y cuando se presenta la necesidad de acceder a determinada información o servicio web de la universidad, lo más normal es qu</w:t>
-      </w:r>
-      <w:r>
-        <w:rPr>
-          <w:rFonts w:cs="Arial"/>
-          <w:szCs w:val="24"/>
-        </w:rPr>
-        <w:t xml:space="preserve">e se use un </w:t>
-      </w:r>
-      <w:r>
-        <w:rPr>
-          <w:rFonts w:cs="Arial"/>
-          <w:szCs w:val="24"/>
-        </w:rPr>
-        <w:t>móvil</w:t>
-      </w:r>
-      <w:r>
-        <w:rPr>
-          <w:rFonts w:cs="Arial"/>
-          <w:szCs w:val="24"/>
-        </w:rPr>
-        <w:t xml:space="preserve"> para hacer esa consulta. Al no existir un mecanismo diferente al de acceder a los servicios web mediante la página de la universidad,</w:t>
-      </w:r>
-      <w:r>
-        <w:rPr>
-          <w:rFonts w:cs="Arial"/>
-          <w:szCs w:val="24"/>
-        </w:rPr>
-        <w:t xml:space="preserve"> </w:t>
-      </w:r>
-      <w:r>
-        <w:rPr>
-          <w:rFonts w:cs="Arial"/>
-          <w:szCs w:val="24"/>
-        </w:rPr>
-        <w:t>se</w:t>
-      </w:r>
-      <w:r>
-        <w:rPr>
-          <w:rFonts w:cs="Arial"/>
-          <w:szCs w:val="24"/>
-        </w:rPr>
-        <w:t xml:space="preserve"> convierte en </w:t>
-      </w:r>
-      <w:r>
-        <w:rPr>
-          <w:rFonts w:cs="Arial"/>
-          <w:szCs w:val="24"/>
-        </w:rPr>
-        <w:t>obligación</w:t>
-      </w:r>
-      <w:r>
-        <w:rPr>
-          <w:rFonts w:cs="Arial"/>
-          <w:szCs w:val="24"/>
-        </w:rPr>
-        <w:t xml:space="preserve"> </w:t>
-      </w:r>
-      <w:r>
-        <w:rPr>
-          <w:rFonts w:cs="Arial"/>
-          <w:szCs w:val="24"/>
-        </w:rPr>
-        <w:t xml:space="preserve">usar navegadores desde nuestros celulares, lo cual implica un alto uso de datos en las consultas realizadas, </w:t>
-      </w:r>
-      <w:r>
-        <w:rPr>
-          <w:rFonts w:cs="Arial"/>
-          <w:szCs w:val="24"/>
-        </w:rPr>
-        <w:t>que,</w:t>
-      </w:r>
-      <w:r>
-        <w:rPr>
-          <w:rFonts w:cs="Arial"/>
-          <w:szCs w:val="24"/>
-        </w:rPr>
-        <w:t xml:space="preserve"> de existir una aplicación enfocada únicamente a esa consulta, podría ser menor.</w:t>
-      </w:r>
-    </w:p>
-    <w:p>
-      <w:pPr>
-        <w:pStyle w:val="ListParagraph"/>
-        <w:spacing w:line="360" w:lineRule="auto"/>
-        <w:ind w:left="0"/>
-        <w:jc w:val="both"/>
-        <w:rPr>
-          <w:rFonts w:cs="Arial"/>
-          <w:szCs w:val="24"/>
-        </w:rPr>
-      </w:pPr>
-      <w:r>
-        <w:rPr>
-          <w:rFonts w:cs="Arial"/>
-          <w:szCs w:val="24"/>
-        </w:rPr>
-        <w:t xml:space="preserve">De </w:t>
-      </w:r>
-      <w:r>
-        <w:rPr>
-          <w:rFonts w:cs="Arial"/>
-          <w:szCs w:val="24"/>
-        </w:rPr>
-        <w:t>este modo</w:t>
-      </w:r>
-      <w:r>
-        <w:rPr>
-          <w:rFonts w:cs="Arial"/>
-          <w:szCs w:val="24"/>
-        </w:rPr>
-        <w:t xml:space="preserve">, pensado en las ventajas que tiene hacer uso de un </w:t>
-      </w:r>
-      <w:r>
-        <w:rPr>
-          <w:rFonts w:cs="Arial"/>
-          <w:szCs w:val="24"/>
-        </w:rPr>
-        <w:t>teléfono</w:t>
-      </w:r>
-      <w:r>
-        <w:rPr>
-          <w:rFonts w:cs="Arial"/>
-          <w:szCs w:val="24"/>
-        </w:rPr>
-        <w:t xml:space="preserve"> inteligente como son la portabilidad, agilidad, eficiencia y practicidad</w:t>
-      </w:r>
-      <w:r>
-        <w:rPr>
-          <w:rFonts w:cs="Arial"/>
-          <w:szCs w:val="24"/>
-        </w:rPr>
-        <w:t xml:space="preserve"> al momento de ayudar a los</w:t>
-      </w:r>
-      <w:r>
-        <w:rPr>
-          <w:rFonts w:cs="Arial"/>
-          <w:szCs w:val="24"/>
-        </w:rPr>
-        <w:t xml:space="preserve"> </w:t>
-      </w:r>
-      <w:r>
-        <w:rPr>
-          <w:rFonts w:cs="Arial"/>
-          <w:szCs w:val="24"/>
-        </w:rPr>
-        <w:t>usuario</w:t>
-      </w:r>
-      <w:r>
-        <w:rPr>
-          <w:rFonts w:cs="Arial"/>
-          <w:szCs w:val="24"/>
-        </w:rPr>
-        <w:t>s</w:t>
-      </w:r>
-      <w:r>
-        <w:rPr>
-          <w:rFonts w:cs="Arial"/>
-          <w:szCs w:val="24"/>
-        </w:rPr>
-        <w:t xml:space="preserve"> a resolver necesidades de manera rápida </w:t>
-      </w:r>
-      <w:r>
-        <w:rPr>
-          <w:rFonts w:cs="Arial"/>
-          <w:szCs w:val="24"/>
-        </w:rPr>
-        <w:t>a</w:t>
-      </w:r>
-      <w:r>
-        <w:rPr>
-          <w:rFonts w:cs="Arial"/>
-          <w:szCs w:val="24"/>
-        </w:rPr>
-        <w:t xml:space="preserve"> </w:t>
-      </w:r>
-      <w:r>
-        <w:rPr>
-          <w:rFonts w:cs="Arial"/>
-          <w:szCs w:val="24"/>
-        </w:rPr>
-        <w:t>través</w:t>
-      </w:r>
-      <w:r>
-        <w:rPr>
-          <w:rFonts w:cs="Arial"/>
-          <w:szCs w:val="24"/>
-        </w:rPr>
-        <w:t xml:space="preserve"> de aplicaciones que han potenciado la utilidad de estos dispositivos, todas estas ventajas están siendo anuladas al momento de hacer uso de los servicios web institucionales, ya que no </w:t>
+        <w:footnoteReference w:id="5"/>
+      </w:r>
+      <w:r>
+        <w:rPr>
+          <w:rFonts w:cs="Arial"/>
+          <w:szCs w:val="24"/>
+        </w:rPr>
+        <w:t xml:space="preserve">en </w:t>
+      </w:r>
+      <w:r>
+        <w:rPr>
+          <w:rFonts w:cs="Arial"/>
+          <w:szCs w:val="24"/>
+        </w:rPr>
+        <w:t xml:space="preserve">su </w:t>
+      </w:r>
+      <w:r>
+        <w:rPr>
+          <w:rFonts w:cs="Arial"/>
+          <w:szCs w:val="24"/>
+        </w:rPr>
+        <w:t>post</w:t>
+      </w:r>
+      <w:r>
+        <w:rPr>
+          <w:rFonts w:cs="Arial"/>
+          <w:szCs w:val="24"/>
+        </w:rPr>
+        <w:t xml:space="preserve"> acerca de las ventajas de implementar aplicaciones </w:t>
+      </w:r>
+      <w:proofErr w:type="spellStart"/>
+      <w:r>
+        <w:rPr>
+          <w:rFonts w:cs="Arial"/>
+          <w:szCs w:val="24"/>
+        </w:rPr>
+        <w:t>moviles</w:t>
+      </w:r>
+      <w:proofErr w:type="spellEnd"/>
+      <w:r>
+        <w:rPr>
+          <w:rFonts w:cs="Arial"/>
+          <w:szCs w:val="24"/>
+        </w:rPr>
+        <w:t xml:space="preserve"> en las empresas</w:t>
+      </w:r>
+      <w:r>
+        <w:rPr>
+          <w:rFonts w:cs="Arial"/>
+          <w:szCs w:val="24"/>
+        </w:rPr>
+        <w:t xml:space="preserve">, </w:t>
+      </w:r>
+      <w:r>
+        <w:rPr>
+          <w:rFonts w:cs="Arial"/>
+          <w:szCs w:val="24"/>
+        </w:rPr>
+        <w:t xml:space="preserve">en las que </w:t>
+      </w:r>
+      <w:r>
+        <w:rPr>
+          <w:rFonts w:cs="Arial"/>
+          <w:szCs w:val="24"/>
+        </w:rPr>
+        <w:t xml:space="preserve">también </w:t>
       </w:r>
       <w:r>
         <w:rPr>
@@ -5832,282 +5984,57 @@
           <w:rFonts w:cs="Arial"/>
           <w:szCs w:val="24"/>
         </w:rPr>
-        <w:t>ha tenido en cuenta este canal de comunicación para compartir información.</w:t>
-      </w:r>
-    </w:p>
-    <w:p>
-      <w:pPr>
-        <w:spacing w:line="360" w:lineRule="auto"/>
-        <w:jc w:val="both"/>
-        <w:rPr>
-          <w:rFonts w:cs="Arial"/>
-          <w:szCs w:val="24"/>
-        </w:rPr>
-      </w:pPr>
+        <w:t xml:space="preserve">destaca la disponibilidad de información, </w:t>
+      </w:r>
+      <w:r>
+        <w:rPr>
+          <w:rFonts w:cs="Arial"/>
+          <w:szCs w:val="24"/>
+        </w:rPr>
+        <w:t>la posibilidad de descubrir nuevos clientes, aumentar la fidelidad de los usuarios</w:t>
+      </w:r>
+      <w:r>
+        <w:rPr>
+          <w:rFonts w:cs="Arial"/>
+          <w:szCs w:val="24"/>
+        </w:rPr>
+        <w:t xml:space="preserve"> y </w:t>
+      </w:r>
+      <w:r>
+        <w:rPr>
+          <w:rFonts w:cs="Arial"/>
+          <w:szCs w:val="24"/>
+        </w:rPr>
+        <w:t xml:space="preserve">establecer </w:t>
+      </w:r>
+      <w:r>
+        <w:rPr>
+          <w:rFonts w:cs="Arial"/>
+          <w:szCs w:val="24"/>
+        </w:rPr>
+        <w:t xml:space="preserve">un mejor canal de comunicación, </w:t>
+      </w:r>
+      <w:r>
+        <w:rPr>
+          <w:rFonts w:cs="Arial"/>
+          <w:szCs w:val="24"/>
+        </w:rPr>
+        <w:t xml:space="preserve">que por el contrario, al no contar </w:t>
+      </w:r>
+      <w:r>
+        <w:rPr>
+          <w:rFonts w:cs="Arial"/>
+          <w:szCs w:val="24"/>
+        </w:rPr>
+        <w:t xml:space="preserve">con </w:t>
+      </w:r>
       <w:r>
         <w:rPr>
           <w:rFonts w:cs="Arial"/>
           <w:szCs w:val="24"/>
         </w:rPr>
         <w:lastRenderedPageBreak/>
-        <w:t xml:space="preserve">En </w:t>
-      </w:r>
-      <w:r>
-        <w:rPr>
-          <w:rFonts w:cs="Arial"/>
-          <w:szCs w:val="24"/>
-        </w:rPr>
-        <w:t>consecuencia</w:t>
-      </w:r>
-      <w:r>
-        <w:rPr>
-          <w:rFonts w:cs="Arial"/>
-          <w:szCs w:val="24"/>
-        </w:rPr>
-        <w:t xml:space="preserve"> de todos los problemas que se presentan por la falta de ap</w:t>
-      </w:r>
-      <w:r>
-        <w:rPr>
-          <w:rFonts w:cs="Arial"/>
-          <w:szCs w:val="24"/>
-        </w:rPr>
-        <w:t>o</w:t>
-      </w:r>
-      <w:r>
-        <w:rPr>
-          <w:rFonts w:cs="Arial"/>
-          <w:szCs w:val="24"/>
-        </w:rPr>
-        <w:t xml:space="preserve">yo en la parte </w:t>
-      </w:r>
-      <w:r>
-        <w:rPr>
-          <w:rFonts w:cs="Arial"/>
-          <w:szCs w:val="24"/>
-        </w:rPr>
-        <w:t>móvil</w:t>
-      </w:r>
-      <w:r>
-        <w:rPr>
-          <w:rFonts w:cs="Arial"/>
-          <w:szCs w:val="24"/>
-        </w:rPr>
-        <w:t xml:space="preserve">, muchas instituciones de todo tipo han empezado a hacer parte </w:t>
-      </w:r>
-      <w:r>
-        <w:rPr>
-          <w:rFonts w:cs="Arial"/>
-          <w:szCs w:val="24"/>
-        </w:rPr>
-        <w:t>de este mundo</w:t>
-      </w:r>
-      <w:r>
-        <w:rPr>
-          <w:rFonts w:cs="Arial"/>
-          <w:szCs w:val="24"/>
-        </w:rPr>
-        <w:t xml:space="preserve"> </w:t>
-      </w:r>
-      <w:r>
-        <w:rPr>
-          <w:rFonts w:cs="Arial"/>
-          <w:szCs w:val="24"/>
-        </w:rPr>
-        <w:t>implementado</w:t>
-      </w:r>
-      <w:r>
-        <w:rPr>
-          <w:rFonts w:cs="Arial"/>
-          <w:szCs w:val="24"/>
-        </w:rPr>
-        <w:t xml:space="preserve"> aplicaciones y </w:t>
-      </w:r>
-      <w:r>
-        <w:rPr>
-          <w:rFonts w:cs="Arial"/>
-          <w:szCs w:val="24"/>
-        </w:rPr>
-        <w:t>páginas</w:t>
-      </w:r>
-      <w:r>
-        <w:rPr>
-          <w:rFonts w:cs="Arial"/>
-          <w:szCs w:val="24"/>
-        </w:rPr>
-        <w:t xml:space="preserve"> </w:t>
-      </w:r>
-      <w:r>
-        <w:rPr>
-          <w:rFonts w:cs="Arial"/>
-          <w:szCs w:val="24"/>
-        </w:rPr>
-        <w:t>web responsivas</w:t>
-      </w:r>
-      <w:r>
-        <w:rPr>
-          <w:rFonts w:cs="Arial"/>
-          <w:szCs w:val="24"/>
-        </w:rPr>
-        <w:t xml:space="preserve"> para dar soporte a los que hacen uso de sus servicios desde diferentes plataformas</w:t>
-      </w:r>
-      <w:r>
-        <w:rPr>
-          <w:rFonts w:cs="Arial"/>
-          <w:szCs w:val="24"/>
-        </w:rPr>
-        <w:t xml:space="preserve"> como </w:t>
-      </w:r>
-      <w:r>
-        <w:rPr>
-          <w:rFonts w:cs="Arial"/>
-          <w:szCs w:val="24"/>
-        </w:rPr>
-        <w:t xml:space="preserve">lo informa </w:t>
-      </w:r>
-      <w:proofErr w:type="spellStart"/>
-      <w:r>
-        <w:rPr>
-          <w:rFonts w:cs="Arial"/>
-          <w:szCs w:val="24"/>
-        </w:rPr>
-        <w:t>Lancetalent</w:t>
-      </w:r>
-      <w:proofErr w:type="spellEnd"/>
-      <w:r>
-        <w:rPr>
-          <w:rFonts w:cs="Arial"/>
-          <w:szCs w:val="24"/>
-        </w:rPr>
-        <w:t xml:space="preserve"> </w:t>
-      </w:r>
-      <w:r>
-        <w:rPr>
-          <w:rStyle w:val="FootnoteReference"/>
-          <w:rFonts w:cs="Arial"/>
-          <w:szCs w:val="24"/>
-        </w:rPr>
-        <w:footnoteReference w:id="5"/>
-      </w:r>
-      <w:r>
-        <w:rPr>
-          <w:rFonts w:cs="Arial"/>
-          <w:szCs w:val="24"/>
-        </w:rPr>
-        <w:t xml:space="preserve">en </w:t>
-      </w:r>
-      <w:r>
-        <w:rPr>
-          <w:rFonts w:cs="Arial"/>
-          <w:szCs w:val="24"/>
-        </w:rPr>
-        <w:t xml:space="preserve">su </w:t>
-      </w:r>
-      <w:r>
-        <w:rPr>
-          <w:rFonts w:cs="Arial"/>
-          <w:szCs w:val="24"/>
-        </w:rPr>
-        <w:t>post</w:t>
-      </w:r>
-      <w:r>
-        <w:rPr>
-          <w:rFonts w:cs="Arial"/>
-          <w:szCs w:val="24"/>
-        </w:rPr>
-        <w:t xml:space="preserve"> acerca de las ventajas de implementar aplicaciones </w:t>
-      </w:r>
-      <w:proofErr w:type="spellStart"/>
-      <w:r>
-        <w:rPr>
-          <w:rFonts w:cs="Arial"/>
-          <w:szCs w:val="24"/>
-        </w:rPr>
-        <w:t>moviles</w:t>
-      </w:r>
-      <w:proofErr w:type="spellEnd"/>
-      <w:r>
-        <w:rPr>
-          <w:rFonts w:cs="Arial"/>
-          <w:szCs w:val="24"/>
-        </w:rPr>
-        <w:t xml:space="preserve"> en las empresas</w:t>
-      </w:r>
-      <w:r>
-        <w:rPr>
-          <w:rFonts w:cs="Arial"/>
-          <w:szCs w:val="24"/>
-        </w:rPr>
-        <w:t xml:space="preserve">, </w:t>
-      </w:r>
-      <w:r>
-        <w:rPr>
-          <w:rFonts w:cs="Arial"/>
-          <w:szCs w:val="24"/>
-        </w:rPr>
-        <w:t xml:space="preserve">en las que </w:t>
-      </w:r>
-      <w:r>
-        <w:rPr>
-          <w:rFonts w:cs="Arial"/>
-          <w:szCs w:val="24"/>
-        </w:rPr>
-        <w:t xml:space="preserve">también </w:t>
-      </w:r>
-      <w:r>
-        <w:rPr>
-          <w:rFonts w:cs="Arial"/>
-          <w:szCs w:val="24"/>
-        </w:rPr>
-        <w:t xml:space="preserve">se </w:t>
-      </w:r>
-      <w:r>
-        <w:rPr>
-          <w:rFonts w:cs="Arial"/>
-          <w:szCs w:val="24"/>
-        </w:rPr>
-        <w:t xml:space="preserve">destaca la disponibilidad de información, </w:t>
-      </w:r>
-      <w:r>
-        <w:rPr>
-          <w:rFonts w:cs="Arial"/>
-          <w:szCs w:val="24"/>
-        </w:rPr>
-        <w:t>la posibilidad de descubrir nuevos clientes, aumentar la fidelidad de los usuarios</w:t>
-      </w:r>
-      <w:r>
-        <w:rPr>
-          <w:rFonts w:cs="Arial"/>
-          <w:szCs w:val="24"/>
-        </w:rPr>
-        <w:t xml:space="preserve"> y </w:t>
-      </w:r>
-      <w:r>
-        <w:rPr>
-          <w:rFonts w:cs="Arial"/>
-          <w:szCs w:val="24"/>
-        </w:rPr>
-        <w:t xml:space="preserve">establecer </w:t>
-      </w:r>
-      <w:r>
-        <w:rPr>
-          <w:rFonts w:cs="Arial"/>
-          <w:szCs w:val="24"/>
-        </w:rPr>
-        <w:t xml:space="preserve">un mejor canal de comunicación, </w:t>
-      </w:r>
-      <w:r>
-        <w:rPr>
-          <w:rFonts w:cs="Arial"/>
-          <w:szCs w:val="24"/>
-        </w:rPr>
-        <w:t xml:space="preserve">que por el contrario, al no contar </w:t>
-      </w:r>
-      <w:r>
-        <w:rPr>
-          <w:rFonts w:cs="Arial"/>
-          <w:szCs w:val="24"/>
-        </w:rPr>
-        <w:t xml:space="preserve">con este soporte se perdería muchos usuarios </w:t>
+        <w:t xml:space="preserve">este soporte se perdería muchos usuarios </w:t>
       </w:r>
       <w:r>
         <w:rPr>
@@ -6151,6 +6078,86 @@
         </w:rPr>
         <w:t>ofrecidos.</w:t>
       </w:r>
+    </w:p>
+    <w:p>
+      <w:pPr>
+        <w:spacing w:line="360" w:lineRule="auto"/>
+        <w:jc w:val="both"/>
+        <w:rPr>
+          <w:rFonts w:cs="Arial"/>
+          <w:szCs w:val="24"/>
+        </w:rPr>
+      </w:pPr>
+    </w:p>
+    <w:p>
+      <w:pPr>
+        <w:spacing w:line="360" w:lineRule="auto"/>
+        <w:jc w:val="both"/>
+        <w:rPr>
+          <w:rFonts w:cs="Arial"/>
+          <w:szCs w:val="24"/>
+        </w:rPr>
+      </w:pPr>
+    </w:p>
+    <w:p>
+      <w:pPr>
+        <w:spacing w:line="360" w:lineRule="auto"/>
+        <w:jc w:val="both"/>
+        <w:rPr>
+          <w:rFonts w:cs="Arial"/>
+          <w:szCs w:val="24"/>
+        </w:rPr>
+      </w:pPr>
+    </w:p>
+    <w:p>
+      <w:pPr>
+        <w:spacing w:line="360" w:lineRule="auto"/>
+        <w:jc w:val="both"/>
+        <w:rPr>
+          <w:rFonts w:cs="Arial"/>
+          <w:szCs w:val="24"/>
+        </w:rPr>
+      </w:pPr>
+    </w:p>
+    <w:p>
+      <w:pPr>
+        <w:spacing w:line="360" w:lineRule="auto"/>
+        <w:jc w:val="both"/>
+        <w:rPr>
+          <w:rFonts w:cs="Arial"/>
+          <w:szCs w:val="24"/>
+        </w:rPr>
+      </w:pPr>
+    </w:p>
+    <w:p>
+      <w:pPr>
+        <w:spacing w:line="360" w:lineRule="auto"/>
+        <w:jc w:val="both"/>
+        <w:rPr>
+          <w:rFonts w:cs="Arial"/>
+          <w:szCs w:val="24"/>
+        </w:rPr>
+      </w:pPr>
+    </w:p>
+    <w:p>
+      <w:pPr>
+        <w:spacing w:line="360" w:lineRule="auto"/>
+        <w:jc w:val="both"/>
+        <w:rPr>
+          <w:rFonts w:cs="Arial"/>
+          <w:szCs w:val="24"/>
+        </w:rPr>
+      </w:pPr>
+    </w:p>
+    <w:p>
+      <w:pPr>
+        <w:spacing w:line="360" w:lineRule="auto"/>
+        <w:jc w:val="both"/>
+        <w:rPr>
+          <w:rFonts w:cs="Arial"/>
+          <w:szCs w:val="24"/>
+        </w:rPr>
+      </w:pPr>
     </w:p>
     <w:p>
       <w:pPr>
@@ -6968,6 +6975,112 @@
     </w:p>
     <w:p>
       <w:pPr>
+        <w:pStyle w:val="ListParagraph"/>
+        <w:spacing w:line="360" w:lineRule="auto"/>
+        <w:ind w:left="1440"/>
+        <w:jc w:val="both"/>
+        <w:rPr>
+          <w:rFonts w:cs="Arial"/>
+          <w:szCs w:val="24"/>
+        </w:rPr>
+      </w:pPr>
+    </w:p>
+    <w:p>
+      <w:pPr>
+        <w:pStyle w:val="ListParagraph"/>
+        <w:spacing w:line="360" w:lineRule="auto"/>
+        <w:ind w:left="1440"/>
+        <w:jc w:val="both"/>
+        <w:rPr>
+          <w:rFonts w:cs="Arial"/>
+          <w:szCs w:val="24"/>
+        </w:rPr>
+      </w:pPr>
+    </w:p>
+    <w:p>
+      <w:pPr>
+        <w:pStyle w:val="ListParagraph"/>
+        <w:spacing w:line="360" w:lineRule="auto"/>
+        <w:ind w:left="1440"/>
+        <w:jc w:val="both"/>
+        <w:rPr>
+          <w:rFonts w:cs="Arial"/>
+          <w:szCs w:val="24"/>
+        </w:rPr>
+      </w:pPr>
+    </w:p>
+    <w:p>
+      <w:pPr>
+        <w:pStyle w:val="ListParagraph"/>
+        <w:spacing w:line="360" w:lineRule="auto"/>
+        <w:ind w:left="1440"/>
+        <w:jc w:val="both"/>
+        <w:rPr>
+          <w:rFonts w:cs="Arial"/>
+          <w:szCs w:val="24"/>
+        </w:rPr>
+      </w:pPr>
+    </w:p>
+    <w:p>
+      <w:pPr>
+        <w:pStyle w:val="ListParagraph"/>
+        <w:spacing w:line="360" w:lineRule="auto"/>
+        <w:ind w:left="1440"/>
+        <w:jc w:val="both"/>
+        <w:rPr>
+          <w:rFonts w:cs="Arial"/>
+          <w:szCs w:val="24"/>
+        </w:rPr>
+      </w:pPr>
+    </w:p>
+    <w:p>
+      <w:pPr>
+        <w:pStyle w:val="ListParagraph"/>
+        <w:spacing w:line="360" w:lineRule="auto"/>
+        <w:ind w:left="1440"/>
+        <w:jc w:val="both"/>
+        <w:rPr>
+          <w:rFonts w:cs="Arial"/>
+          <w:szCs w:val="24"/>
+        </w:rPr>
+      </w:pPr>
+    </w:p>
+    <w:p>
+      <w:pPr>
+        <w:pStyle w:val="ListParagraph"/>
+        <w:spacing w:line="360" w:lineRule="auto"/>
+        <w:ind w:left="1440"/>
+        <w:jc w:val="both"/>
+        <w:rPr>
+          <w:rFonts w:cs="Arial"/>
+          <w:szCs w:val="24"/>
+        </w:rPr>
+      </w:pPr>
+    </w:p>
+    <w:p>
+      <w:pPr>
+        <w:pStyle w:val="ListParagraph"/>
+        <w:spacing w:line="360" w:lineRule="auto"/>
+        <w:ind w:left="1440"/>
+        <w:jc w:val="both"/>
+        <w:rPr>
+          <w:rFonts w:cs="Arial"/>
+          <w:szCs w:val="24"/>
+        </w:rPr>
+      </w:pPr>
+    </w:p>
+    <w:p>
+      <w:pPr>
+        <w:spacing w:line="360" w:lineRule="auto"/>
+        <w:jc w:val="both"/>
+        <w:rPr>
+          <w:rFonts w:cs="Arial"/>
+          <w:szCs w:val="24"/>
+        </w:rPr>
+      </w:pPr>
+    </w:p>
+    <w:p>
+      <w:pPr>
         <w:spacing w:line="360" w:lineRule="auto"/>
         <w:jc w:val="both"/>
         <w:rPr>
@@ -6991,6 +7104,7 @@
           <w:rFonts w:cs="Arial"/>
           <w:szCs w:val="24"/>
         </w:rPr>
+        <w:lastRenderedPageBreak/>
         <w:t>JUSTIFICACIÓN</w:t>
       </w:r>
       <w:bookmarkEnd w:id="20"/>
@@ -7099,7 +7213,227 @@
           <w:rFonts w:cs="Arial"/>
           <w:szCs w:val="24"/>
         </w:rPr>
-        <w:t xml:space="preserve">, dejando el espacio de </w:t>
+        <w:t xml:space="preserve">, dejando el espacio de las necesidades comunes </w:t>
+      </w:r>
+      <w:r>
+        <w:rPr>
+          <w:rFonts w:cs="Arial"/>
+          <w:szCs w:val="24"/>
+        </w:rPr>
+        <w:t xml:space="preserve">a los dispositivos móviles, </w:t>
+      </w:r>
+      <w:r>
+        <w:rPr>
+          <w:rFonts w:cs="Arial"/>
+          <w:szCs w:val="24"/>
+        </w:rPr>
+        <w:t>como revisar redes sociales, consumir y generar información, escuch</w:t>
+      </w:r>
+      <w:r>
+        <w:rPr>
+          <w:rFonts w:cs="Arial"/>
+          <w:szCs w:val="24"/>
+        </w:rPr>
+        <w:t>ar música, ver videos, jugar y muchas otras</w:t>
+      </w:r>
+      <w:r>
+        <w:rPr>
+          <w:rFonts w:cs="Arial"/>
+          <w:szCs w:val="24"/>
+        </w:rPr>
+        <w:t xml:space="preserve"> necesidades que no requieren de potentes ordenadores</w:t>
+      </w:r>
+      <w:r>
+        <w:rPr>
+          <w:rStyle w:val="FootnoteReference"/>
+          <w:rFonts w:cs="Arial"/>
+          <w:szCs w:val="24"/>
+        </w:rPr>
+        <w:footnoteReference w:id="6"/>
+      </w:r>
+      <w:r>
+        <w:rPr>
+          <w:rFonts w:cs="Arial"/>
+          <w:szCs w:val="24"/>
+        </w:rPr>
+        <w:t>.</w:t>
+      </w:r>
+    </w:p>
+    <w:p>
+      <w:pPr>
+        <w:pStyle w:val="ListParagraph"/>
+        <w:spacing w:line="360" w:lineRule="auto"/>
+        <w:jc w:val="both"/>
+        <w:rPr>
+          <w:rFonts w:cs="Arial"/>
+          <w:szCs w:val="24"/>
+        </w:rPr>
+      </w:pPr>
+    </w:p>
+    <w:p>
+      <w:pPr>
+        <w:pStyle w:val="ListParagraph"/>
+        <w:spacing w:line="360" w:lineRule="auto"/>
+        <w:ind w:left="0"/>
+        <w:jc w:val="both"/>
+        <w:rPr>
+          <w:rFonts w:cs="Arial"/>
+          <w:szCs w:val="24"/>
+        </w:rPr>
+      </w:pPr>
+      <w:r>
+        <w:rPr>
+          <w:rFonts w:cs="Arial"/>
+          <w:szCs w:val="24"/>
+        </w:rPr>
+        <w:t>Es por eso que, e</w:t>
+      </w:r>
+      <w:r>
+        <w:rPr>
+          <w:rFonts w:cs="Arial"/>
+          <w:szCs w:val="24"/>
+        </w:rPr>
+        <w:t>n la actualidad, los teléfonos inteligentes</w:t>
+      </w:r>
+      <w:r>
+        <w:rPr>
+          <w:rFonts w:cs="Arial"/>
+          <w:szCs w:val="24"/>
+        </w:rPr>
+        <w:t xml:space="preserve"> se han convertido en el soporte de</w:t>
+      </w:r>
+      <w:r>
+        <w:rPr>
+          <w:rFonts w:cs="Arial"/>
+          <w:szCs w:val="24"/>
+        </w:rPr>
+        <w:t xml:space="preserve"> una gran variedad de </w:t>
+      </w:r>
+      <w:r>
+        <w:rPr>
+          <w:rFonts w:cs="Arial"/>
+          <w:szCs w:val="24"/>
+        </w:rPr>
+        <w:t>funciones en nuestra vida c</w:t>
+      </w:r>
+      <w:r>
+        <w:rPr>
+          <w:rFonts w:cs="Arial"/>
+          <w:szCs w:val="24"/>
+        </w:rPr>
+        <w:t>otidiana.</w:t>
+      </w:r>
+      <w:r>
+        <w:rPr>
+          <w:rFonts w:cs="Arial"/>
+          <w:szCs w:val="24"/>
+        </w:rPr>
+        <w:t xml:space="preserve"> </w:t>
+      </w:r>
+      <w:r>
+        <w:rPr>
+          <w:rFonts w:cs="Arial"/>
+          <w:szCs w:val="24"/>
+        </w:rPr>
+        <w:t>C</w:t>
+      </w:r>
+      <w:r>
+        <w:rPr>
+          <w:rFonts w:cs="Arial"/>
+          <w:szCs w:val="24"/>
+        </w:rPr>
+        <w:t>omo comenta Beatriz Marín Ochoa</w:t>
+      </w:r>
+      <w:r>
+        <w:rPr>
+          <w:rStyle w:val="FootnoteReference"/>
+          <w:rFonts w:cs="Arial"/>
+          <w:szCs w:val="24"/>
+        </w:rPr>
+        <w:footnoteReference w:id="7"/>
+      </w:r>
+      <w:r>
+        <w:rPr>
+          <w:rFonts w:cs="Arial"/>
+          <w:szCs w:val="24"/>
+        </w:rPr>
+        <w:t>, u</w:t>
+      </w:r>
+      <w:r>
+        <w:rPr>
+          <w:rFonts w:cs="Arial"/>
+          <w:szCs w:val="24"/>
+        </w:rPr>
+        <w:t xml:space="preserve">n teléfono inteligente </w:t>
+      </w:r>
+      <w:r>
+        <w:rPr>
+          <w:rFonts w:cs="Arial"/>
+          <w:szCs w:val="24"/>
+        </w:rPr>
+        <w:t>puede ser</w:t>
+      </w:r>
+      <w:r>
+        <w:rPr>
+          <w:rFonts w:cs="Arial"/>
+          <w:szCs w:val="24"/>
+        </w:rPr>
+        <w:t xml:space="preserve"> una biblioteca, un asistente personal, un archivo de datos, un equipo que graba aud</w:t>
+      </w:r>
+      <w:r>
+        <w:rPr>
+          <w:rFonts w:cs="Arial"/>
+          <w:szCs w:val="24"/>
+        </w:rPr>
+        <w:t>io y video, toma notas y fotos, entre otras muchas funcionalidades, por lo cual, en su opinión, es un gran error</w:t>
+      </w:r>
+      <w:r>
+        <w:rPr>
+          <w:rFonts w:cs="Arial"/>
+          <w:szCs w:val="24"/>
+        </w:rPr>
+        <w:t xml:space="preserve"> no </w:t>
+      </w:r>
+      <w:r>
+        <w:rPr>
+          <w:rFonts w:cs="Arial"/>
+          <w:szCs w:val="24"/>
+        </w:rPr>
+        <w:t xml:space="preserve">explorar </w:t>
+      </w:r>
+      <w:r>
+        <w:rPr>
+          <w:rFonts w:cs="Arial"/>
+          <w:szCs w:val="24"/>
+        </w:rPr>
+        <w:t>t</w:t>
+      </w:r>
+      <w:r>
+        <w:rPr>
+          <w:rFonts w:cs="Arial"/>
+          <w:szCs w:val="24"/>
+        </w:rPr>
+        <w:t>odas las posibilidades que ofrece.</w:t>
+      </w:r>
+    </w:p>
+    <w:p>
+      <w:pPr>
+        <w:pStyle w:val="ListParagraph"/>
+        <w:spacing w:line="360" w:lineRule="auto"/>
+        <w:ind w:left="0"/>
+        <w:jc w:val="both"/>
+        <w:rPr>
+          <w:rFonts w:cs="Arial"/>
+          <w:color w:val="FF0000"/>
+          <w:szCs w:val="24"/>
+        </w:rPr>
+      </w:pPr>
+      <w:r>
+        <w:rPr>
+          <w:rFonts w:cs="Arial"/>
+          <w:szCs w:val="24"/>
+        </w:rPr>
+        <w:t xml:space="preserve">Debido a esta nueva forma de compartir la información muchas empresas e instituciones han entendido la importancia de explotar sus potencialidades y </w:t>
       </w:r>
       <w:r>
         <w:rPr>
@@ -7107,35 +7441,7 @@
           <w:szCs w:val="24"/>
         </w:rPr>
         <w:lastRenderedPageBreak/>
-        <w:t xml:space="preserve">las necesidades comunes </w:t>
-      </w:r>
-      <w:r>
-        <w:rPr>
-          <w:rFonts w:cs="Arial"/>
-          <w:szCs w:val="24"/>
-        </w:rPr>
-        <w:t xml:space="preserve">a los dispositivos móviles, </w:t>
-      </w:r>
-      <w:r>
-        <w:rPr>
-          <w:rFonts w:cs="Arial"/>
-          <w:szCs w:val="24"/>
-        </w:rPr>
-        <w:t>como revisar redes sociales, consumir y generar información, escuch</w:t>
-      </w:r>
-      <w:r>
-        <w:rPr>
-          <w:rFonts w:cs="Arial"/>
-          <w:szCs w:val="24"/>
-        </w:rPr>
-        <w:t>ar música, ver videos, jugar y muchas otras</w:t>
-      </w:r>
-      <w:r>
-        <w:rPr>
-          <w:rFonts w:cs="Arial"/>
-          <w:szCs w:val="24"/>
-        </w:rPr>
-        <w:t xml:space="preserve"> necesidades que no requieren de potentes ordenadores</w:t>
+        <w:t>empezar a resolver necesidades y adaptarse a los nuevos hábitos que la sociedad ha adquirido, empezando a tener presencia en el mundo móvil ofreciendo aplicaciones con funcionalidades e interfaces novedosas, para dar una gran experiencia a sus usuarios potenciando al máximo la utilidad y los beneficios de estas nuevas alternativas</w:t>
       </w:r>
       <w:r>
         <w:rPr>
@@ -7143,7 +7449,7 @@
           <w:rFonts w:cs="Arial"/>
           <w:szCs w:val="24"/>
         </w:rPr>
-        <w:footnoteReference w:id="6"/>
+        <w:footnoteReference w:id="8"/>
       </w:r>
       <w:r>
         <w:rPr>
@@ -7180,42 +7486,98 @@
           <w:rFonts w:cs="Arial"/>
           <w:szCs w:val="24"/>
         </w:rPr>
-        <w:t>Es por eso que, e</w:t>
-      </w:r>
-      <w:r>
-        <w:rPr>
-          <w:rFonts w:cs="Arial"/>
-          <w:szCs w:val="24"/>
-        </w:rPr>
-        <w:t>n la actualidad, los teléfonos inteligentes</w:t>
-      </w:r>
-      <w:r>
-        <w:rPr>
-          <w:rFonts w:cs="Arial"/>
-          <w:szCs w:val="24"/>
-        </w:rPr>
-        <w:t xml:space="preserve"> se han convertido en el soporte de</w:t>
-      </w:r>
-      <w:r>
-        <w:rPr>
-          <w:rFonts w:cs="Arial"/>
-          <w:szCs w:val="24"/>
-        </w:rPr>
-        <w:t xml:space="preserve"> una gran variedad de </w:t>
-      </w:r>
-      <w:r>
-        <w:rPr>
-          <w:rFonts w:cs="Arial"/>
-          <w:szCs w:val="24"/>
-        </w:rPr>
-        <w:t>funciones en nuestra vida c</w:t>
-      </w:r>
-      <w:r>
-        <w:rPr>
-          <w:rFonts w:cs="Arial"/>
-          <w:szCs w:val="24"/>
-        </w:rPr>
-        <w:t>otidiana.</w:t>
+        <w:t>Sin embargo, en el caso de la Universidad de Nariño, la carencia de elementos que permitan la gestión de la información en dispositivos móviles, supone un problema para buena parte de la comunidad, que, muchas veces, se ve obligada a pagar servicios adicionales dentro de la universidad pa</w:t>
+      </w:r>
+      <w:r>
+        <w:rPr>
+          <w:rFonts w:cs="Arial"/>
+          <w:szCs w:val="24"/>
+        </w:rPr>
+        <w:t>ra hacer consultas simples</w:t>
+      </w:r>
+      <w:r>
+        <w:rPr>
+          <w:rFonts w:cs="Arial"/>
+          <w:szCs w:val="24"/>
+        </w:rPr>
+        <w:t xml:space="preserve">, esto </w:t>
+      </w:r>
+      <w:r>
+        <w:rPr>
+          <w:rFonts w:cs="Arial"/>
+          <w:szCs w:val="24"/>
+        </w:rPr>
+        <w:t>refleja</w:t>
+      </w:r>
+      <w:r>
+        <w:rPr>
+          <w:rFonts w:cs="Arial"/>
+          <w:szCs w:val="24"/>
+        </w:rPr>
+        <w:t xml:space="preserve"> una e</w:t>
+      </w:r>
+      <w:r>
+        <w:rPr>
+          <w:rFonts w:cs="Arial"/>
+          <w:szCs w:val="24"/>
+        </w:rPr>
+        <w:t>norme necesidad por parte de</w:t>
+      </w:r>
+      <w:r>
+        <w:rPr>
+          <w:rFonts w:cs="Arial"/>
+          <w:szCs w:val="24"/>
+        </w:rPr>
+        <w:t xml:space="preserve"> esos usuarios </w:t>
+      </w:r>
+      <w:r>
+        <w:rPr>
+          <w:rFonts w:cs="Arial"/>
+          <w:szCs w:val="24"/>
+        </w:rPr>
+        <w:t xml:space="preserve">en </w:t>
+      </w:r>
+      <w:r>
+        <w:rPr>
+          <w:rFonts w:cs="Arial"/>
+          <w:szCs w:val="24"/>
+        </w:rPr>
+        <w:t>el</w:t>
+      </w:r>
+      <w:r>
+        <w:rPr>
+          <w:rFonts w:cs="Arial"/>
+          <w:szCs w:val="24"/>
+        </w:rPr>
+        <w:t xml:space="preserve"> proceso de</w:t>
+      </w:r>
+      <w:r>
+        <w:rPr>
+          <w:rFonts w:cs="Arial"/>
+          <w:szCs w:val="24"/>
+        </w:rPr>
+        <w:t xml:space="preserve"> acceso </w:t>
+      </w:r>
+      <w:r>
+        <w:rPr>
+          <w:rFonts w:cs="Arial"/>
+          <w:szCs w:val="24"/>
+        </w:rPr>
+        <w:t>a la información requerida en</w:t>
+      </w:r>
+      <w:r>
+        <w:rPr>
+          <w:rFonts w:cs="Arial"/>
+          <w:szCs w:val="24"/>
+        </w:rPr>
+        <w:t xml:space="preserve"> los procesos académicos, además de</w:t>
+      </w:r>
+      <w:r>
+        <w:rPr>
+          <w:rFonts w:cs="Arial"/>
+          <w:szCs w:val="24"/>
+        </w:rPr>
+        <w:t xml:space="preserve"> una carencia</w:t>
       </w:r>
       <w:r>
         <w:rPr>
@@ -7229,113 +7591,297 @@
           <w:rFonts w:cs="Arial"/>
           <w:szCs w:val="24"/>
         </w:rPr>
-        <w:t>C</w:t>
-      </w:r>
-      <w:r>
-        <w:rPr>
-          <w:rFonts w:cs="Arial"/>
-          <w:szCs w:val="24"/>
-        </w:rPr>
-        <w:t>omo comenta Beatriz Marín Ochoa</w:t>
-      </w:r>
-      <w:r>
-        <w:rPr>
-          <w:rStyle w:val="FootnoteReference"/>
-          <w:rFonts w:cs="Arial"/>
-          <w:szCs w:val="24"/>
-        </w:rPr>
-        <w:footnoteReference w:id="7"/>
-      </w:r>
-      <w:r>
-        <w:rPr>
-          <w:rFonts w:cs="Arial"/>
-          <w:szCs w:val="24"/>
-        </w:rPr>
-        <w:t>, u</w:t>
-      </w:r>
-      <w:r>
-        <w:rPr>
-          <w:rFonts w:cs="Arial"/>
-          <w:szCs w:val="24"/>
-        </w:rPr>
-        <w:t xml:space="preserve">n teléfono inteligente </w:t>
-      </w:r>
-      <w:r>
-        <w:rPr>
-          <w:rFonts w:cs="Arial"/>
-          <w:szCs w:val="24"/>
-        </w:rPr>
-        <w:t>puede ser</w:t>
-      </w:r>
-      <w:r>
-        <w:rPr>
-          <w:rFonts w:cs="Arial"/>
-          <w:szCs w:val="24"/>
-        </w:rPr>
-        <w:t xml:space="preserve"> una biblioteca, un asistente personal, un archivo de datos, un equipo que graba aud</w:t>
-      </w:r>
-      <w:r>
-        <w:rPr>
-          <w:rFonts w:cs="Arial"/>
-          <w:szCs w:val="24"/>
-        </w:rPr>
-        <w:t>io y video, toma notas y fotos, entre otras muchas funcionalidades, por lo cual, en su opinión, es un gran error</w:t>
-      </w:r>
-      <w:r>
-        <w:rPr>
-          <w:rFonts w:cs="Arial"/>
-          <w:szCs w:val="24"/>
-        </w:rPr>
-        <w:t xml:space="preserve"> no </w:t>
-      </w:r>
-      <w:r>
-        <w:rPr>
-          <w:rFonts w:cs="Arial"/>
-          <w:szCs w:val="24"/>
-        </w:rPr>
-        <w:t xml:space="preserve">explorar </w:t>
-      </w:r>
-      <w:r>
-        <w:rPr>
-          <w:rFonts w:cs="Arial"/>
-          <w:szCs w:val="24"/>
-        </w:rPr>
-        <w:t>t</w:t>
-      </w:r>
-      <w:r>
-        <w:rPr>
-          <w:rFonts w:cs="Arial"/>
-          <w:szCs w:val="24"/>
-        </w:rPr>
-        <w:t>odas las posibilidades que ofrece.</w:t>
+        <w:t>en</w:t>
+      </w:r>
+      <w:r>
+        <w:rPr>
+          <w:rFonts w:cs="Arial"/>
+          <w:szCs w:val="24"/>
+        </w:rPr>
+        <w:t xml:space="preserve"> </w:t>
+      </w:r>
+      <w:r>
+        <w:rPr>
+          <w:rFonts w:cs="Arial"/>
+          <w:szCs w:val="24"/>
+        </w:rPr>
+        <w:t xml:space="preserve">la incorporación de mecanismos novedosos para interactuar con las plataformas de la universidad de forma sencilla y </w:t>
+      </w:r>
+      <w:r>
+        <w:rPr>
+          <w:rFonts w:cs="Arial"/>
+          <w:szCs w:val="24"/>
+        </w:rPr>
+        <w:t>práctica</w:t>
+      </w:r>
+      <w:r>
+        <w:rPr>
+          <w:rFonts w:cs="Arial"/>
+          <w:szCs w:val="24"/>
+        </w:rPr>
+        <w:t xml:space="preserve">, con las facilidades que ofrecen los dispositivos móviles. En </w:t>
+      </w:r>
+      <w:r>
+        <w:rPr>
+          <w:rFonts w:cs="Arial"/>
+          <w:szCs w:val="24"/>
+        </w:rPr>
+        <w:t>este sentido, es pertinente</w:t>
+      </w:r>
+      <w:r>
+        <w:rPr>
+          <w:rFonts w:cs="Arial"/>
+          <w:szCs w:val="24"/>
+        </w:rPr>
+        <w:t xml:space="preserve"> identif</w:t>
+      </w:r>
+      <w:r>
+        <w:rPr>
+          <w:rFonts w:cs="Arial"/>
+          <w:szCs w:val="24"/>
+        </w:rPr>
+        <w:t>icar las necesidades</w:t>
+      </w:r>
+      <w:r>
+        <w:rPr>
+          <w:rFonts w:cs="Arial"/>
+          <w:szCs w:val="24"/>
+        </w:rPr>
+        <w:t xml:space="preserve"> en cuanto al acceso a la información por parte de los usuarios de teléfonos inteligentes de la comunidad universitaria de la Universidad de Nariño y explorar hasta qué punto esas necesidades pueden ser resueltas mediante un aplicativo móvil. </w:t>
       </w:r>
     </w:p>
     <w:p>
       <w:pPr>
         <w:pStyle w:val="ListParagraph"/>
         <w:spacing w:line="360" w:lineRule="auto"/>
+        <w:jc w:val="both"/>
+        <w:rPr>
+          <w:rFonts w:cs="Arial"/>
+          <w:szCs w:val="24"/>
+        </w:rPr>
+      </w:pPr>
+    </w:p>
+    <w:p>
+      <w:pPr>
+        <w:pStyle w:val="ListParagraph"/>
+        <w:spacing w:line="360" w:lineRule="auto"/>
         <w:ind w:left="0"/>
         <w:jc w:val="both"/>
         <w:rPr>
           <w:rFonts w:cs="Arial"/>
-          <w:color w:val="FF0000"/>
-          <w:szCs w:val="24"/>
-        </w:rPr>
-      </w:pPr>
-      <w:r>
-        <w:rPr>
-          <w:rFonts w:cs="Arial"/>
-          <w:szCs w:val="24"/>
-        </w:rPr>
-        <w:t>Debido a esta nueva forma de compartir la información muchas empresas e instituciones han entendido la importancia de explotar sus potencialidades y empezar a resolver necesidades y adaptarse a los nuevos hábitos que la sociedad ha adquirido, empezando a tener presencia en el mundo móvil ofreciendo aplicaciones con funcionalidades e interfaces novedosas, para dar una gran experiencia a sus usuarios potenciando al máximo la utilidad y los beneficios de estas nuevas alternativas</w:t>
-      </w:r>
-      <w:r>
-        <w:rPr>
-          <w:rStyle w:val="FootnoteReference"/>
-          <w:rFonts w:cs="Arial"/>
-          <w:szCs w:val="24"/>
-        </w:rPr>
-        <w:footnoteReference w:id="8"/>
+          <w:szCs w:val="24"/>
+        </w:rPr>
+      </w:pPr>
+      <w:r>
+        <w:rPr>
+          <w:rFonts w:cs="Arial"/>
+          <w:szCs w:val="24"/>
+        </w:rPr>
+        <w:t>Es por esto que</w:t>
+      </w:r>
+      <w:r>
+        <w:rPr>
+          <w:rFonts w:cs="Arial"/>
+          <w:szCs w:val="24"/>
+        </w:rPr>
+        <w:t xml:space="preserve"> </w:t>
+      </w:r>
+      <w:r>
+        <w:rPr>
+          <w:rFonts w:cs="Arial"/>
+          <w:szCs w:val="24"/>
+        </w:rPr>
+        <w:t>se propone</w:t>
+      </w:r>
+      <w:r>
+        <w:rPr>
+          <w:rFonts w:cs="Arial"/>
+          <w:szCs w:val="24"/>
+        </w:rPr>
+        <w:t xml:space="preserve"> im</w:t>
+      </w:r>
+      <w:r>
+        <w:rPr>
+          <w:rFonts w:cs="Arial"/>
+          <w:szCs w:val="24"/>
+        </w:rPr>
+        <w:t>plementar en la universidad un</w:t>
+      </w:r>
+      <w:r>
+        <w:rPr>
+          <w:rFonts w:cs="Arial"/>
+          <w:szCs w:val="24"/>
+        </w:rPr>
+        <w:t xml:space="preserve"> servicio de distribución de informac</w:t>
+      </w:r>
+      <w:r>
+        <w:rPr>
+          <w:rFonts w:cs="Arial"/>
+          <w:szCs w:val="24"/>
+        </w:rPr>
+        <w:t>ión basado en móviles, que</w:t>
+      </w:r>
+      <w:r>
+        <w:rPr>
+          <w:rFonts w:cs="Arial"/>
+          <w:szCs w:val="24"/>
+        </w:rPr>
+        <w:t xml:space="preserve"> creara un canal de comunicación mucho más efectivo entre la universidad y su comunidad, estableciendo una conexión directa con los </w:t>
+      </w:r>
+      <w:r>
+        <w:rPr>
+          <w:rFonts w:cs="Arial"/>
+          <w:szCs w:val="24"/>
+        </w:rPr>
+        <w:t>teléfonos inteligentes</w:t>
+      </w:r>
+      <w:r>
+        <w:rPr>
+          <w:rFonts w:cs="Arial"/>
+          <w:szCs w:val="24"/>
+        </w:rPr>
+        <w:t xml:space="preserve">, que son dispositivos que los usuarios llevan consigo la mayor parte del tiempo y son utilizados y revisados de manera constante durante el día, facilitando de manera significativa a la </w:t>
+      </w:r>
+      <w:r>
+        <w:rPr>
+          <w:rFonts w:cs="Arial"/>
+          <w:szCs w:val="24"/>
+        </w:rPr>
+        <w:t>institución</w:t>
+      </w:r>
+      <w:r>
+        <w:rPr>
+          <w:rFonts w:cs="Arial"/>
+          <w:szCs w:val="24"/>
+        </w:rPr>
+        <w:t xml:space="preserve"> el proceso de distribuir </w:t>
+      </w:r>
+      <w:r>
+        <w:rPr>
+          <w:rFonts w:cs="Arial"/>
+          <w:szCs w:val="24"/>
+        </w:rPr>
+        <w:t>información</w:t>
+      </w:r>
+      <w:r>
+        <w:rPr>
+          <w:rFonts w:cs="Arial"/>
+          <w:szCs w:val="24"/>
+        </w:rPr>
+        <w:t xml:space="preserve"> y generar nuevos servicios de forma sencilla y </w:t>
+      </w:r>
+      <w:r>
+        <w:rPr>
+          <w:rFonts w:cs="Arial"/>
+          <w:szCs w:val="24"/>
+        </w:rPr>
+        <w:t>ágil</w:t>
+      </w:r>
+      <w:r>
+        <w:rPr>
+          <w:rFonts w:cs="Arial"/>
+          <w:szCs w:val="24"/>
+        </w:rPr>
+        <w:t xml:space="preserve">. Para ello es necesario contar con una aplicación que </w:t>
+      </w:r>
+      <w:r>
+        <w:rPr>
+          <w:rFonts w:cs="Arial"/>
+          <w:szCs w:val="24"/>
+        </w:rPr>
+        <w:t xml:space="preserve">sintonice con ese cometido y </w:t>
+      </w:r>
+      <w:r>
+        <w:rPr>
+          <w:rFonts w:cs="Arial"/>
+          <w:szCs w:val="24"/>
+        </w:rPr>
+        <w:lastRenderedPageBreak/>
+        <w:t xml:space="preserve">proporcione herramientas </w:t>
+      </w:r>
+      <w:r>
+        <w:rPr>
+          <w:rFonts w:cs="Arial"/>
+          <w:szCs w:val="24"/>
+        </w:rPr>
+        <w:t>útiles</w:t>
+      </w:r>
+      <w:r>
+        <w:rPr>
+          <w:rFonts w:cs="Arial"/>
+          <w:szCs w:val="24"/>
+        </w:rPr>
+        <w:t xml:space="preserve"> </w:t>
+      </w:r>
+      <w:r>
+        <w:rPr>
+          <w:rFonts w:cs="Arial"/>
+          <w:szCs w:val="24"/>
+        </w:rPr>
+        <w:t xml:space="preserve">que </w:t>
+      </w:r>
+      <w:r>
+        <w:rPr>
+          <w:rFonts w:cs="Arial"/>
+          <w:szCs w:val="24"/>
+        </w:rPr>
+        <w:t>contr</w:t>
+      </w:r>
+      <w:r>
+        <w:rPr>
+          <w:rFonts w:cs="Arial"/>
+          <w:szCs w:val="24"/>
+        </w:rPr>
+        <w:t>ibuyan a</w:t>
+      </w:r>
+      <w:r>
+        <w:rPr>
+          <w:rFonts w:cs="Arial"/>
+          <w:szCs w:val="24"/>
+        </w:rPr>
+        <w:t xml:space="preserve"> satisfacer</w:t>
+      </w:r>
+      <w:r>
+        <w:rPr>
+          <w:rFonts w:cs="Arial"/>
+          <w:szCs w:val="24"/>
+        </w:rPr>
+        <w:t xml:space="preserve"> </w:t>
+      </w:r>
+      <w:r>
+        <w:rPr>
+          <w:rFonts w:cs="Arial"/>
+          <w:szCs w:val="24"/>
+        </w:rPr>
+        <w:t xml:space="preserve">las </w:t>
+      </w:r>
+      <w:r>
+        <w:rPr>
+          <w:rFonts w:cs="Arial"/>
+          <w:szCs w:val="24"/>
+        </w:rPr>
+        <w:t xml:space="preserve">necesidades </w:t>
+      </w:r>
+      <w:r>
+        <w:rPr>
+          <w:rFonts w:cs="Arial"/>
+          <w:szCs w:val="24"/>
+        </w:rPr>
+        <w:t xml:space="preserve">de acceso a la información </w:t>
+      </w:r>
+      <w:r>
+        <w:rPr>
+          <w:rFonts w:cs="Arial"/>
+          <w:szCs w:val="24"/>
+        </w:rPr>
+        <w:t>de</w:t>
+      </w:r>
+      <w:r>
+        <w:rPr>
+          <w:rFonts w:cs="Arial"/>
+          <w:szCs w:val="24"/>
+        </w:rPr>
+        <w:t xml:space="preserve"> la comunidad universitaria</w:t>
       </w:r>
       <w:r>
         <w:rPr>
@@ -7372,269 +7918,7 @@
           <w:rFonts w:cs="Arial"/>
           <w:szCs w:val="24"/>
         </w:rPr>
-        <w:t xml:space="preserve">Sin embargo, en el caso de la Universidad de Nariño, la carencia de elementos que permitan la gestión de la información en dispositivos móviles, supone un problema para buena parte de la comunidad, que, muchas veces, se ve obligada a pagar </w:t>
-      </w:r>
-      <w:r>
-        <w:rPr>
-          <w:rFonts w:cs="Arial"/>
-          <w:szCs w:val="24"/>
-        </w:rPr>
-        <w:lastRenderedPageBreak/>
-        <w:t>servicios adicionales dentro de la universidad pa</w:t>
-      </w:r>
-      <w:r>
-        <w:rPr>
-          <w:rFonts w:cs="Arial"/>
-          <w:szCs w:val="24"/>
-        </w:rPr>
-        <w:t>ra hacer consultas simples</w:t>
-      </w:r>
-      <w:r>
-        <w:rPr>
-          <w:rFonts w:cs="Arial"/>
-          <w:szCs w:val="24"/>
-        </w:rPr>
-        <w:t xml:space="preserve">, esto </w:t>
-      </w:r>
-      <w:r>
-        <w:rPr>
-          <w:rFonts w:cs="Arial"/>
-          <w:szCs w:val="24"/>
-        </w:rPr>
-        <w:t>refleja</w:t>
-      </w:r>
-      <w:r>
-        <w:rPr>
-          <w:rFonts w:cs="Arial"/>
-          <w:szCs w:val="24"/>
-        </w:rPr>
-        <w:t xml:space="preserve"> una e</w:t>
-      </w:r>
-      <w:r>
-        <w:rPr>
-          <w:rFonts w:cs="Arial"/>
-          <w:szCs w:val="24"/>
-        </w:rPr>
-        <w:t>norme necesidad por parte de</w:t>
-      </w:r>
-      <w:r>
-        <w:rPr>
-          <w:rFonts w:cs="Arial"/>
-          <w:szCs w:val="24"/>
-        </w:rPr>
-        <w:t xml:space="preserve"> esos usuarios </w:t>
-      </w:r>
-      <w:r>
-        <w:rPr>
-          <w:rFonts w:cs="Arial"/>
-          <w:szCs w:val="24"/>
-        </w:rPr>
-        <w:t xml:space="preserve">en </w:t>
-      </w:r>
-      <w:r>
-        <w:rPr>
-          <w:rFonts w:cs="Arial"/>
-          <w:szCs w:val="24"/>
-        </w:rPr>
-        <w:t>el</w:t>
-      </w:r>
-      <w:r>
-        <w:rPr>
-          <w:rFonts w:cs="Arial"/>
-          <w:szCs w:val="24"/>
-        </w:rPr>
-        <w:t xml:space="preserve"> proceso de</w:t>
-      </w:r>
-      <w:r>
-        <w:rPr>
-          <w:rFonts w:cs="Arial"/>
-          <w:szCs w:val="24"/>
-        </w:rPr>
-        <w:t xml:space="preserve"> acceso </w:t>
-      </w:r>
-      <w:r>
-        <w:rPr>
-          <w:rFonts w:cs="Arial"/>
-          <w:szCs w:val="24"/>
-        </w:rPr>
-        <w:t>a la información requerida en</w:t>
-      </w:r>
-      <w:r>
-        <w:rPr>
-          <w:rFonts w:cs="Arial"/>
-          <w:szCs w:val="24"/>
-        </w:rPr>
-        <w:t xml:space="preserve"> los procesos académicos, además de</w:t>
-      </w:r>
-      <w:r>
-        <w:rPr>
-          <w:rFonts w:cs="Arial"/>
-          <w:szCs w:val="24"/>
-        </w:rPr>
-        <w:t xml:space="preserve"> una carencia</w:t>
-      </w:r>
-      <w:r>
-        <w:rPr>
-          <w:rFonts w:cs="Arial"/>
-          <w:szCs w:val="24"/>
-        </w:rPr>
-        <w:t xml:space="preserve"> </w:t>
-      </w:r>
-      <w:r>
-        <w:rPr>
-          <w:rFonts w:cs="Arial"/>
-          <w:szCs w:val="24"/>
-        </w:rPr>
-        <w:t>en</w:t>
-      </w:r>
-      <w:r>
-        <w:rPr>
-          <w:rFonts w:cs="Arial"/>
-          <w:szCs w:val="24"/>
-        </w:rPr>
-        <w:t xml:space="preserve"> </w:t>
-      </w:r>
-      <w:r>
-        <w:rPr>
-          <w:rFonts w:cs="Arial"/>
-          <w:szCs w:val="24"/>
-        </w:rPr>
-        <w:t xml:space="preserve">la incorporación de mecanismos novedosos para interactuar con las plataformas de la universidad de forma sencilla y </w:t>
-      </w:r>
-      <w:r>
-        <w:rPr>
-          <w:rFonts w:cs="Arial"/>
-          <w:szCs w:val="24"/>
-        </w:rPr>
-        <w:t>práctica</w:t>
-      </w:r>
-      <w:r>
-        <w:rPr>
-          <w:rFonts w:cs="Arial"/>
-          <w:szCs w:val="24"/>
-        </w:rPr>
-        <w:t xml:space="preserve">, con las facilidades que ofrecen los dispositivos móviles. En </w:t>
-      </w:r>
-      <w:r>
-        <w:rPr>
-          <w:rFonts w:cs="Arial"/>
-          <w:szCs w:val="24"/>
-        </w:rPr>
-        <w:t>este sentido, es pertinente</w:t>
-      </w:r>
-      <w:r>
-        <w:rPr>
-          <w:rFonts w:cs="Arial"/>
-          <w:szCs w:val="24"/>
-        </w:rPr>
-        <w:t xml:space="preserve"> identif</w:t>
-      </w:r>
-      <w:r>
-        <w:rPr>
-          <w:rFonts w:cs="Arial"/>
-          <w:szCs w:val="24"/>
-        </w:rPr>
-        <w:t>icar las necesidades</w:t>
-      </w:r>
-      <w:r>
-        <w:rPr>
-          <w:rFonts w:cs="Arial"/>
-          <w:szCs w:val="24"/>
-        </w:rPr>
-        <w:t xml:space="preserve"> en cuanto al acceso a la información por parte de los usuarios de teléfonos inteligentes de la comunidad universitaria de la Universidad de Nariño y explorar hasta qué punto esas necesidades pueden ser resueltas mediante un aplicativo móvil. </w:t>
-      </w:r>
-    </w:p>
-    <w:p>
-      <w:pPr>
-        <w:pStyle w:val="ListParagraph"/>
-        <w:spacing w:line="360" w:lineRule="auto"/>
-        <w:jc w:val="both"/>
-        <w:rPr>
-          <w:rFonts w:cs="Arial"/>
-          <w:szCs w:val="24"/>
-        </w:rPr>
-      </w:pPr>
-    </w:p>
-    <w:p>
-      <w:pPr>
-        <w:pStyle w:val="ListParagraph"/>
-        <w:spacing w:line="360" w:lineRule="auto"/>
-        <w:ind w:left="0"/>
-        <w:jc w:val="both"/>
-        <w:rPr>
-          <w:rFonts w:cs="Arial"/>
-          <w:szCs w:val="24"/>
-        </w:rPr>
-      </w:pPr>
-      <w:r>
-        <w:rPr>
-          <w:rFonts w:cs="Arial"/>
-          <w:szCs w:val="24"/>
-        </w:rPr>
-        <w:t>Es por esto que</w:t>
-      </w:r>
-      <w:r>
-        <w:rPr>
-          <w:rFonts w:cs="Arial"/>
-          <w:szCs w:val="24"/>
-        </w:rPr>
-        <w:t xml:space="preserve"> </w:t>
-      </w:r>
-      <w:r>
-        <w:rPr>
-          <w:rFonts w:cs="Arial"/>
-          <w:szCs w:val="24"/>
-        </w:rPr>
-        <w:t>se propone</w:t>
-      </w:r>
-      <w:r>
-        <w:rPr>
-          <w:rFonts w:cs="Arial"/>
-          <w:szCs w:val="24"/>
-        </w:rPr>
-        <w:t xml:space="preserve"> im</w:t>
-      </w:r>
-      <w:r>
-        <w:rPr>
-          <w:rFonts w:cs="Arial"/>
-          <w:szCs w:val="24"/>
-        </w:rPr>
-        <w:t>plementar en la universidad un</w:t>
-      </w:r>
-      <w:r>
-        <w:rPr>
-          <w:rFonts w:cs="Arial"/>
-          <w:szCs w:val="24"/>
-        </w:rPr>
-        <w:t xml:space="preserve"> servicio de distribución de informac</w:t>
-      </w:r>
-      <w:r>
-        <w:rPr>
-          <w:rFonts w:cs="Arial"/>
-          <w:szCs w:val="24"/>
-        </w:rPr>
-        <w:t>ión basado en móviles, que</w:t>
-      </w:r>
-      <w:r>
-        <w:rPr>
-          <w:rFonts w:cs="Arial"/>
-          <w:szCs w:val="24"/>
-        </w:rPr>
-        <w:t xml:space="preserve"> creara un canal de comunicación mucho más efectivo entre la universidad y su comunidad, estableciendo una conexión directa con los </w:t>
-      </w:r>
-      <w:r>
-        <w:rPr>
-          <w:rFonts w:cs="Arial"/>
-          <w:szCs w:val="24"/>
-        </w:rPr>
-        <w:t>teléfonos inteligentes</w:t>
-      </w:r>
-      <w:r>
-        <w:rPr>
-          <w:rFonts w:cs="Arial"/>
-          <w:szCs w:val="24"/>
-        </w:rPr>
-        <w:t xml:space="preserve">, que son dispositivos que los usuarios llevan consigo la mayor parte del tiempo y son utilizados y revisados de manera constante </w:t>
+        <w:t>Así</w:t>
       </w:r>
       <w:bookmarkStart w:id="22" w:name="_GoBack"/>
       <w:bookmarkEnd w:id="22"/>
@@ -7643,70 +7927,14 @@
           <w:rFonts w:cs="Arial"/>
           <w:szCs w:val="24"/>
         </w:rPr>
-        <w:t xml:space="preserve">durante el día, facilitando de manera significativa a la </w:t>
-      </w:r>
-      <w:r>
-        <w:rPr>
-          <w:rFonts w:cs="Arial"/>
-          <w:szCs w:val="24"/>
-        </w:rPr>
-        <w:t>institución</w:t>
-      </w:r>
-      <w:r>
-        <w:rPr>
-          <w:rFonts w:cs="Arial"/>
-          <w:szCs w:val="24"/>
-        </w:rPr>
-        <w:t xml:space="preserve"> el proceso de distribuir </w:t>
-      </w:r>
-      <w:r>
-        <w:rPr>
-          <w:rFonts w:cs="Arial"/>
-          <w:szCs w:val="24"/>
-        </w:rPr>
-        <w:t>información</w:t>
-      </w:r>
-      <w:r>
-        <w:rPr>
-          <w:rFonts w:cs="Arial"/>
-          <w:szCs w:val="24"/>
-        </w:rPr>
-        <w:t xml:space="preserve"> y generar nuevos servicios de forma sencilla y </w:t>
-      </w:r>
-      <w:r>
-        <w:rPr>
-          <w:rFonts w:cs="Arial"/>
-          <w:szCs w:val="24"/>
-        </w:rPr>
-        <w:t>ágil</w:t>
-      </w:r>
-      <w:r>
-        <w:rPr>
-          <w:rFonts w:cs="Arial"/>
-          <w:szCs w:val="24"/>
-        </w:rPr>
-        <w:t xml:space="preserve">. Para ello es necesario contar con una aplicación que </w:t>
-      </w:r>
-      <w:r>
-        <w:rPr>
-          <w:rFonts w:cs="Arial"/>
-          <w:szCs w:val="24"/>
-        </w:rPr>
-        <w:t xml:space="preserve">sintonice con ese cometido y </w:t>
-      </w:r>
-      <w:r>
-        <w:rPr>
-          <w:rFonts w:cs="Arial"/>
-          <w:szCs w:val="24"/>
-        </w:rPr>
-        <w:t xml:space="preserve">proporcione herramientas </w:t>
-      </w:r>
-      <w:r>
-        <w:rPr>
-          <w:rFonts w:cs="Arial"/>
-          <w:szCs w:val="24"/>
-        </w:rPr>
-        <w:t>útiles</w:t>
+        <w:t xml:space="preserve"> mismo,</w:t>
+      </w:r>
+      <w:r>
+        <w:rPr>
+          <w:rFonts w:cs="Arial"/>
+          <w:szCs w:val="24"/>
+        </w:rPr>
+        <w:t xml:space="preserve"> dado que</w:t>
       </w:r>
       <w:r>
         <w:rPr>
@@ -7720,28 +7948,42 @@
           <w:rFonts w:cs="Arial"/>
           <w:szCs w:val="24"/>
         </w:rPr>
-        <w:t xml:space="preserve">que </w:t>
-      </w:r>
-      <w:r>
-        <w:rPr>
-          <w:rFonts w:cs="Arial"/>
-          <w:szCs w:val="24"/>
-        </w:rPr>
-        <w:t>contr</w:t>
-      </w:r>
-      <w:r>
-        <w:rPr>
-          <w:rFonts w:cs="Arial"/>
-          <w:szCs w:val="24"/>
-        </w:rPr>
-        <w:t>ibuyan a</w:t>
-      </w:r>
-      <w:r>
-        <w:rPr>
-          <w:rFonts w:cs="Arial"/>
-          <w:szCs w:val="24"/>
-        </w:rPr>
-        <w:t xml:space="preserve"> satisfacer</w:t>
+        <w:t>la importancia de este</w:t>
+      </w:r>
+      <w:r>
+        <w:rPr>
+          <w:rFonts w:cs="Arial"/>
+          <w:szCs w:val="24"/>
+        </w:rPr>
+        <w:t xml:space="preserve"> proy</w:t>
+      </w:r>
+      <w:r>
+        <w:rPr>
+          <w:rFonts w:cs="Arial"/>
+          <w:szCs w:val="24"/>
+        </w:rPr>
+        <w:t>ecto</w:t>
+      </w:r>
+      <w:r>
+        <w:rPr>
+          <w:rFonts w:cs="Arial"/>
+          <w:szCs w:val="24"/>
+        </w:rPr>
+        <w:t xml:space="preserve"> radica en la utilidad del aporte brindado</w:t>
+      </w:r>
+      <w:r>
+        <w:rPr>
+          <w:rFonts w:cs="Arial"/>
+          <w:szCs w:val="24"/>
+        </w:rPr>
+        <w:t xml:space="preserve"> a </w:t>
+      </w:r>
+      <w:r>
+        <w:rPr>
+          <w:rFonts w:cs="Arial"/>
+          <w:szCs w:val="24"/>
+        </w:rPr>
+        <w:t>dicha</w:t>
       </w:r>
       <w:r>
         <w:rPr>
@@ -7755,42 +7997,154 @@
           <w:rFonts w:cs="Arial"/>
           <w:szCs w:val="24"/>
         </w:rPr>
-        <w:t xml:space="preserve">las </w:t>
-      </w:r>
-      <w:r>
-        <w:rPr>
-          <w:rFonts w:cs="Arial"/>
-          <w:szCs w:val="24"/>
-        </w:rPr>
-        <w:t xml:space="preserve">necesidades </w:t>
-      </w:r>
-      <w:r>
-        <w:rPr>
-          <w:rFonts w:cs="Arial"/>
-          <w:szCs w:val="24"/>
-        </w:rPr>
-        <w:t xml:space="preserve">de acceso a la información </w:t>
-      </w:r>
-      <w:r>
-        <w:rPr>
-          <w:rFonts w:cs="Arial"/>
-          <w:szCs w:val="24"/>
-        </w:rPr>
-        <w:t>de</w:t>
-      </w:r>
-      <w:r>
-        <w:rPr>
-          <w:rFonts w:cs="Arial"/>
-          <w:szCs w:val="24"/>
-        </w:rPr>
-        <w:t xml:space="preserve"> la comunidad universitaria</w:t>
-      </w:r>
-      <w:r>
-        <w:rPr>
-          <w:rFonts w:cs="Arial"/>
-          <w:szCs w:val="24"/>
-        </w:rPr>
-        <w:t>.</w:t>
+        <w:t>comunidad</w:t>
+      </w:r>
+      <w:r>
+        <w:rPr>
+          <w:rFonts w:cs="Arial"/>
+          <w:szCs w:val="24"/>
+        </w:rPr>
+        <w:t xml:space="preserve"> en el ámbito del acceso a los servicios institucionales</w:t>
+      </w:r>
+      <w:r>
+        <w:rPr>
+          <w:rFonts w:cs="Arial"/>
+          <w:szCs w:val="24"/>
+        </w:rPr>
+        <w:t>,</w:t>
+      </w:r>
+      <w:r>
+        <w:rPr>
+          <w:rFonts w:cs="Arial"/>
+          <w:szCs w:val="24"/>
+        </w:rPr>
+        <w:t xml:space="preserve"> </w:t>
+      </w:r>
+      <w:r>
+        <w:rPr>
+          <w:rFonts w:cs="Arial"/>
+          <w:szCs w:val="24"/>
+        </w:rPr>
+        <w:t xml:space="preserve">se </w:t>
+      </w:r>
+      <w:r>
+        <w:rPr>
+          <w:rFonts w:cs="Arial"/>
+          <w:szCs w:val="24"/>
+        </w:rPr>
+        <w:t>ha</w:t>
+      </w:r>
+      <w:r>
+        <w:rPr>
+          <w:rFonts w:cs="Arial"/>
+          <w:szCs w:val="24"/>
+        </w:rPr>
+        <w:t>ce</w:t>
+      </w:r>
+      <w:r>
+        <w:rPr>
+          <w:rFonts w:cs="Arial"/>
+          <w:szCs w:val="24"/>
+        </w:rPr>
+        <w:t xml:space="preserve"> indispensable</w:t>
+      </w:r>
+      <w:r>
+        <w:rPr>
+          <w:rFonts w:cs="Arial"/>
+          <w:szCs w:val="24"/>
+        </w:rPr>
+        <w:t xml:space="preserve"> </w:t>
+      </w:r>
+      <w:r>
+        <w:rPr>
+          <w:rFonts w:cs="Arial"/>
+          <w:szCs w:val="24"/>
+        </w:rPr>
+        <w:t>evaluar</w:t>
+      </w:r>
+      <w:r>
+        <w:rPr>
+          <w:rFonts w:cs="Arial"/>
+          <w:szCs w:val="24"/>
+        </w:rPr>
+        <w:t xml:space="preserve"> </w:t>
+      </w:r>
+      <w:r>
+        <w:rPr>
+          <w:rFonts w:cs="Arial"/>
+          <w:szCs w:val="24"/>
+        </w:rPr>
+        <w:t xml:space="preserve">la respuesta y nivel de conformidad de </w:t>
+      </w:r>
+      <w:r>
+        <w:rPr>
+          <w:rFonts w:cs="Arial"/>
+          <w:szCs w:val="24"/>
+        </w:rPr>
+        <w:t xml:space="preserve">los usuarios </w:t>
+      </w:r>
+      <w:r>
+        <w:rPr>
+          <w:rFonts w:cs="Arial"/>
+          <w:szCs w:val="24"/>
+        </w:rPr>
+        <w:t xml:space="preserve">ante el aplicativo propuesto, validando el </w:t>
+      </w:r>
+      <w:r>
+        <w:rPr>
+          <w:rFonts w:cs="Arial"/>
+          <w:szCs w:val="24"/>
+        </w:rPr>
+        <w:t>funcionamiento de los módulos implementados dentro del aplicativo en un entorno de pruebas</w:t>
+      </w:r>
+      <w:r>
+        <w:rPr>
+          <w:rFonts w:cs="Arial"/>
+          <w:szCs w:val="24"/>
+        </w:rPr>
+        <w:t>, para analizar su desempeño</w:t>
+      </w:r>
+      <w:r>
+        <w:rPr>
+          <w:rFonts w:cs="Arial"/>
+          <w:szCs w:val="24"/>
+        </w:rPr>
+        <w:t xml:space="preserve"> y pertinencia a la hora de reso</w:t>
+      </w:r>
+      <w:r>
+        <w:rPr>
+          <w:rFonts w:cs="Arial"/>
+          <w:szCs w:val="24"/>
+        </w:rPr>
+        <w:t>lver necesidades concretas de la comunidad universitaria</w:t>
+      </w:r>
+      <w:r>
+        <w:rPr>
+          <w:rFonts w:cs="Arial"/>
+          <w:szCs w:val="24"/>
+        </w:rPr>
+        <w:t xml:space="preserve">; </w:t>
+      </w:r>
+      <w:r>
+        <w:rPr>
+          <w:rFonts w:cs="Arial"/>
+          <w:szCs w:val="24"/>
+        </w:rPr>
+        <w:t>además</w:t>
+      </w:r>
+      <w:r>
+        <w:rPr>
+          <w:rFonts w:cs="Arial"/>
+          <w:szCs w:val="24"/>
+        </w:rPr>
+        <w:t>, para que el aporte sea efectivo, es esencial visibilizar sus resultados, tanto dentro como fuera de la universidad</w:t>
+      </w:r>
+      <w:r>
+        <w:rPr>
+          <w:rFonts w:cs="Arial"/>
+          <w:szCs w:val="24"/>
+        </w:rPr>
+        <w:t xml:space="preserve">. </w:t>
       </w:r>
     </w:p>
     <w:p>
@@ -7820,232 +8174,34 @@
           <w:rFonts w:cs="Arial"/>
           <w:szCs w:val="24"/>
         </w:rPr>
-        <w:t>Así</w:t>
-      </w:r>
-      <w:r>
-        <w:rPr>
-          <w:rFonts w:cs="Arial"/>
-          <w:szCs w:val="24"/>
-        </w:rPr>
-        <w:t xml:space="preserve"> mismo,</w:t>
-      </w:r>
-      <w:r>
-        <w:rPr>
-          <w:rFonts w:cs="Arial"/>
-          <w:szCs w:val="24"/>
-        </w:rPr>
-        <w:t xml:space="preserve"> dado que</w:t>
-      </w:r>
-      <w:r>
-        <w:rPr>
-          <w:rFonts w:cs="Arial"/>
-          <w:szCs w:val="24"/>
-        </w:rPr>
-        <w:t xml:space="preserve"> </w:t>
-      </w:r>
-      <w:r>
-        <w:rPr>
-          <w:rFonts w:cs="Arial"/>
-          <w:szCs w:val="24"/>
-        </w:rPr>
-        <w:t>la importancia de este</w:t>
-      </w:r>
-      <w:r>
-        <w:rPr>
-          <w:rFonts w:cs="Arial"/>
-          <w:szCs w:val="24"/>
-        </w:rPr>
-        <w:t xml:space="preserve"> proy</w:t>
-      </w:r>
-      <w:r>
-        <w:rPr>
-          <w:rFonts w:cs="Arial"/>
-          <w:szCs w:val="24"/>
-        </w:rPr>
-        <w:t>ecto</w:t>
-      </w:r>
-      <w:r>
-        <w:rPr>
-          <w:rFonts w:cs="Arial"/>
-          <w:szCs w:val="24"/>
-        </w:rPr>
-        <w:t xml:space="preserve"> radica en la utilidad del aporte brindado</w:t>
-      </w:r>
-      <w:r>
-        <w:rPr>
-          <w:rFonts w:cs="Arial"/>
-          <w:szCs w:val="24"/>
-        </w:rPr>
-        <w:t xml:space="preserve"> a </w:t>
-      </w:r>
-      <w:r>
-        <w:rPr>
-          <w:rFonts w:cs="Arial"/>
-          <w:szCs w:val="24"/>
-        </w:rPr>
-        <w:t>dicha</w:t>
-      </w:r>
-      <w:r>
-        <w:rPr>
-          <w:rFonts w:cs="Arial"/>
-          <w:szCs w:val="24"/>
-        </w:rPr>
-        <w:t xml:space="preserve"> </w:t>
-      </w:r>
-      <w:r>
-        <w:rPr>
-          <w:rFonts w:cs="Arial"/>
-          <w:szCs w:val="24"/>
-        </w:rPr>
-        <w:t>comunidad</w:t>
-      </w:r>
-      <w:r>
-        <w:rPr>
-          <w:rFonts w:cs="Arial"/>
-          <w:szCs w:val="24"/>
-        </w:rPr>
-        <w:t xml:space="preserve"> en el ámbito del acceso a los servicios institucionales</w:t>
-      </w:r>
-      <w:r>
-        <w:rPr>
-          <w:rFonts w:cs="Arial"/>
-          <w:szCs w:val="24"/>
-        </w:rPr>
-        <w:t>,</w:t>
-      </w:r>
-      <w:r>
-        <w:rPr>
-          <w:rFonts w:cs="Arial"/>
-          <w:szCs w:val="24"/>
-        </w:rPr>
-        <w:t xml:space="preserve"> </w:t>
-      </w:r>
-      <w:r>
-        <w:rPr>
-          <w:rFonts w:cs="Arial"/>
-          <w:szCs w:val="24"/>
-        </w:rPr>
-        <w:t xml:space="preserve">se </w:t>
-      </w:r>
-      <w:r>
-        <w:rPr>
-          <w:rFonts w:cs="Arial"/>
-          <w:szCs w:val="24"/>
-        </w:rPr>
-        <w:t>ha</w:t>
-      </w:r>
-      <w:r>
-        <w:rPr>
-          <w:rFonts w:cs="Arial"/>
-          <w:szCs w:val="24"/>
-        </w:rPr>
-        <w:t>ce</w:t>
-      </w:r>
-      <w:r>
-        <w:rPr>
-          <w:rFonts w:cs="Arial"/>
-          <w:szCs w:val="24"/>
-        </w:rPr>
-        <w:t xml:space="preserve"> indispensable</w:t>
-      </w:r>
-      <w:r>
-        <w:rPr>
-          <w:rFonts w:cs="Arial"/>
-          <w:szCs w:val="24"/>
-        </w:rPr>
-        <w:t xml:space="preserve"> </w:t>
-      </w:r>
-      <w:r>
-        <w:rPr>
-          <w:rFonts w:cs="Arial"/>
-          <w:szCs w:val="24"/>
-        </w:rPr>
-        <w:t>evaluar</w:t>
-      </w:r>
-      <w:r>
-        <w:rPr>
-          <w:rFonts w:cs="Arial"/>
-          <w:szCs w:val="24"/>
-        </w:rPr>
-        <w:t xml:space="preserve"> </w:t>
-      </w:r>
-      <w:r>
-        <w:rPr>
-          <w:rFonts w:cs="Arial"/>
-          <w:szCs w:val="24"/>
-        </w:rPr>
-        <w:t xml:space="preserve">la respuesta y nivel de conformidad de </w:t>
-      </w:r>
-      <w:r>
-        <w:rPr>
-          <w:rFonts w:cs="Arial"/>
-          <w:szCs w:val="24"/>
-        </w:rPr>
-        <w:t xml:space="preserve">los usuarios </w:t>
-      </w:r>
-      <w:r>
-        <w:rPr>
-          <w:rFonts w:cs="Arial"/>
-          <w:szCs w:val="24"/>
-        </w:rPr>
-        <w:t xml:space="preserve">ante el aplicativo propuesto, validando el </w:t>
-      </w:r>
-      <w:r>
-        <w:rPr>
-          <w:rFonts w:cs="Arial"/>
-          <w:szCs w:val="24"/>
-        </w:rPr>
-        <w:t>funcionamiento de los módulos implementados dentro del aplicativo en un entorno de pruebas</w:t>
-      </w:r>
-      <w:r>
-        <w:rPr>
-          <w:rFonts w:cs="Arial"/>
-          <w:szCs w:val="24"/>
-        </w:rPr>
-        <w:t>, para analizar su desempeño</w:t>
-      </w:r>
-      <w:r>
-        <w:rPr>
-          <w:rFonts w:cs="Arial"/>
-          <w:szCs w:val="24"/>
-        </w:rPr>
-        <w:t xml:space="preserve"> y pertinencia a la hora de reso</w:t>
-      </w:r>
-      <w:r>
-        <w:rPr>
-          <w:rFonts w:cs="Arial"/>
-          <w:szCs w:val="24"/>
-        </w:rPr>
-        <w:t>lver necesidades concretas de la comunidad universitaria</w:t>
-      </w:r>
-      <w:r>
-        <w:rPr>
-          <w:rFonts w:cs="Arial"/>
-          <w:szCs w:val="24"/>
-        </w:rPr>
-        <w:t xml:space="preserve">; </w:t>
-      </w:r>
-      <w:r>
-        <w:rPr>
-          <w:rFonts w:cs="Arial"/>
-          <w:szCs w:val="24"/>
-        </w:rPr>
-        <w:t>además</w:t>
-      </w:r>
-      <w:r>
-        <w:rPr>
-          <w:rFonts w:cs="Arial"/>
-          <w:szCs w:val="24"/>
-        </w:rPr>
-        <w:t>, para que el aporte sea efectivo, es esencial visibilizar sus resultados, tanto dentro como fuera de la universidad</w:t>
-      </w:r>
-      <w:r>
-        <w:rPr>
-          <w:rFonts w:cs="Arial"/>
-          <w:szCs w:val="24"/>
-        </w:rPr>
-        <w:t xml:space="preserve">. </w:t>
-      </w:r>
+        <w:t xml:space="preserve">Por </w:t>
+      </w:r>
+      <w:proofErr w:type="spellStart"/>
+      <w:r>
+        <w:rPr>
+          <w:rFonts w:cs="Arial"/>
+          <w:szCs w:val="24"/>
+        </w:rPr>
+        <w:t>ultimo</w:t>
+      </w:r>
+      <w:proofErr w:type="spellEnd"/>
+      <w:r>
+        <w:rPr>
+          <w:rFonts w:cs="Arial"/>
+          <w:szCs w:val="24"/>
+        </w:rPr>
+        <w:t xml:space="preserve">, teniendo en cuenta la capacidad de adaptabilidad que ofrece esta aplicación, existe la posibilidad de utilizar diversas bases de datos de cualquier universidad, creando conexiones administradas por el personal responsable dentro de cada institución, permitiendo crear sus propias consultas y ser utilizadas de manera estándar dentro del aplicativo móvil destinado a los usuarios finales. De esta manera se extiende el alcance de este proyecto hacia cualquier universidad regional o nacional. </w:t>
+      </w:r>
+    </w:p>
+    <w:p>
+      <w:pPr>
+        <w:spacing w:line="360" w:lineRule="auto"/>
+        <w:jc w:val="both"/>
+        <w:rPr>
+          <w:rFonts w:cs="Arial"/>
+          <w:szCs w:val="24"/>
+        </w:rPr>
+      </w:pPr>
     </w:p>
     <w:p>
       <w:pPr>
@@ -8062,161 +8218,105 @@
       <w:pPr>
         <w:pStyle w:val="ListParagraph"/>
         <w:spacing w:line="360" w:lineRule="auto"/>
-        <w:ind w:left="0"/>
-        <w:jc w:val="both"/>
-        <w:rPr>
-          <w:rFonts w:cs="Arial"/>
-          <w:szCs w:val="24"/>
-        </w:rPr>
-      </w:pPr>
+        <w:jc w:val="both"/>
+        <w:rPr>
+          <w:rFonts w:cs="Arial"/>
+          <w:szCs w:val="24"/>
+        </w:rPr>
+      </w:pPr>
+    </w:p>
+    <w:p>
+      <w:pPr>
+        <w:pStyle w:val="ListParagraph"/>
+        <w:spacing w:line="360" w:lineRule="auto"/>
+        <w:jc w:val="both"/>
+        <w:rPr>
+          <w:rFonts w:cs="Arial"/>
+          <w:szCs w:val="24"/>
+        </w:rPr>
+      </w:pPr>
+    </w:p>
+    <w:p>
+      <w:pPr>
+        <w:pStyle w:val="ListParagraph"/>
+        <w:spacing w:line="360" w:lineRule="auto"/>
+        <w:jc w:val="both"/>
+        <w:rPr>
+          <w:rFonts w:cs="Arial"/>
+          <w:szCs w:val="24"/>
+        </w:rPr>
+      </w:pPr>
+    </w:p>
+    <w:p>
+      <w:pPr>
+        <w:pStyle w:val="ListParagraph"/>
+        <w:spacing w:line="360" w:lineRule="auto"/>
+        <w:jc w:val="both"/>
+        <w:rPr>
+          <w:rFonts w:cs="Arial"/>
+          <w:szCs w:val="24"/>
+        </w:rPr>
+      </w:pPr>
+    </w:p>
+    <w:p>
+      <w:pPr>
+        <w:pStyle w:val="ListParagraph"/>
+        <w:spacing w:line="360" w:lineRule="auto"/>
+        <w:jc w:val="both"/>
+        <w:rPr>
+          <w:rFonts w:cs="Arial"/>
+          <w:szCs w:val="24"/>
+        </w:rPr>
+      </w:pPr>
+    </w:p>
+    <w:p>
+      <w:pPr>
+        <w:pStyle w:val="ListParagraph"/>
+        <w:spacing w:line="360" w:lineRule="auto"/>
+        <w:jc w:val="both"/>
+        <w:rPr>
+          <w:rFonts w:cs="Arial"/>
+          <w:szCs w:val="24"/>
+        </w:rPr>
+      </w:pPr>
+    </w:p>
+    <w:p>
+      <w:pPr>
+        <w:pStyle w:val="ListParagraph"/>
+        <w:spacing w:line="360" w:lineRule="auto"/>
+        <w:jc w:val="both"/>
+        <w:rPr>
+          <w:rFonts w:cs="Arial"/>
+          <w:szCs w:val="24"/>
+        </w:rPr>
+      </w:pPr>
+    </w:p>
+    <w:p>
+      <w:pPr>
+        <w:spacing w:line="360" w:lineRule="auto"/>
+        <w:jc w:val="both"/>
+        <w:rPr>
+          <w:rFonts w:cs="Arial"/>
+          <w:szCs w:val="24"/>
+        </w:rPr>
+      </w:pPr>
+    </w:p>
+    <w:p>
+      <w:pPr>
+        <w:pStyle w:val="Heading1"/>
+        <w:spacing w:line="360" w:lineRule="auto"/>
+        <w:rPr>
+          <w:rFonts w:cs="Arial"/>
+          <w:szCs w:val="24"/>
+        </w:rPr>
+      </w:pPr>
+      <w:bookmarkStart w:id="23" w:name="_Toc514076705"/>
       <w:r>
         <w:rPr>
           <w:rFonts w:cs="Arial"/>
           <w:szCs w:val="24"/>
         </w:rPr>
         <w:lastRenderedPageBreak/>
-        <w:t xml:space="preserve">Por </w:t>
-      </w:r>
-      <w:proofErr w:type="spellStart"/>
-      <w:r>
-        <w:rPr>
-          <w:rFonts w:cs="Arial"/>
-          <w:szCs w:val="24"/>
-        </w:rPr>
-        <w:t>ultimo</w:t>
-      </w:r>
-      <w:proofErr w:type="spellEnd"/>
-      <w:r>
-        <w:rPr>
-          <w:rFonts w:cs="Arial"/>
-          <w:szCs w:val="24"/>
-        </w:rPr>
-        <w:t xml:space="preserve">, teniendo en cuenta la capacidad de adaptabilidad que ofrece esta aplicación, existe la posibilidad de utilizar diversas bases de datos de cualquier universidad, creando conexiones administradas por el personal responsable dentro de cada institución, permitiendo crear sus propias consultas y ser utilizadas de manera estándar dentro del aplicativo móvil destinado a los usuarios finales. De esta manera se extiende el alcance de este proyecto hacia cualquier universidad regional o nacional. </w:t>
-      </w:r>
-    </w:p>
-    <w:p>
-      <w:pPr>
-        <w:spacing w:line="360" w:lineRule="auto"/>
-        <w:jc w:val="both"/>
-        <w:rPr>
-          <w:rFonts w:cs="Arial"/>
-          <w:szCs w:val="24"/>
-        </w:rPr>
-      </w:pPr>
-    </w:p>
-    <w:p>
-      <w:pPr>
-        <w:pStyle w:val="ListParagraph"/>
-        <w:spacing w:line="360" w:lineRule="auto"/>
-        <w:jc w:val="both"/>
-        <w:rPr>
-          <w:rFonts w:cs="Arial"/>
-          <w:szCs w:val="24"/>
-        </w:rPr>
-      </w:pPr>
-    </w:p>
-    <w:p>
-      <w:pPr>
-        <w:pStyle w:val="ListParagraph"/>
-        <w:spacing w:line="360" w:lineRule="auto"/>
-        <w:jc w:val="both"/>
-        <w:rPr>
-          <w:rFonts w:cs="Arial"/>
-          <w:szCs w:val="24"/>
-        </w:rPr>
-      </w:pPr>
-    </w:p>
-    <w:p>
-      <w:pPr>
-        <w:pStyle w:val="ListParagraph"/>
-        <w:spacing w:line="360" w:lineRule="auto"/>
-        <w:jc w:val="both"/>
-        <w:rPr>
-          <w:rFonts w:cs="Arial"/>
-          <w:szCs w:val="24"/>
-        </w:rPr>
-      </w:pPr>
-    </w:p>
-    <w:p>
-      <w:pPr>
-        <w:pStyle w:val="ListParagraph"/>
-        <w:spacing w:line="360" w:lineRule="auto"/>
-        <w:jc w:val="both"/>
-        <w:rPr>
-          <w:rFonts w:cs="Arial"/>
-          <w:szCs w:val="24"/>
-        </w:rPr>
-      </w:pPr>
-    </w:p>
-    <w:p>
-      <w:pPr>
-        <w:pStyle w:val="ListParagraph"/>
-        <w:spacing w:line="360" w:lineRule="auto"/>
-        <w:jc w:val="both"/>
-        <w:rPr>
-          <w:rFonts w:cs="Arial"/>
-          <w:szCs w:val="24"/>
-        </w:rPr>
-      </w:pPr>
-    </w:p>
-    <w:p>
-      <w:pPr>
-        <w:pStyle w:val="ListParagraph"/>
-        <w:spacing w:line="360" w:lineRule="auto"/>
-        <w:jc w:val="both"/>
-        <w:rPr>
-          <w:rFonts w:cs="Arial"/>
-          <w:szCs w:val="24"/>
-        </w:rPr>
-      </w:pPr>
-    </w:p>
-    <w:p>
-      <w:pPr>
-        <w:pStyle w:val="ListParagraph"/>
-        <w:spacing w:line="360" w:lineRule="auto"/>
-        <w:jc w:val="both"/>
-        <w:rPr>
-          <w:rFonts w:cs="Arial"/>
-          <w:szCs w:val="24"/>
-        </w:rPr>
-      </w:pPr>
-    </w:p>
-    <w:p>
-      <w:pPr>
-        <w:pStyle w:val="ListParagraph"/>
-        <w:spacing w:line="360" w:lineRule="auto"/>
-        <w:jc w:val="both"/>
-        <w:rPr>
-          <w:rFonts w:cs="Arial"/>
-          <w:szCs w:val="24"/>
-        </w:rPr>
-      </w:pPr>
-    </w:p>
-    <w:p>
-      <w:pPr>
-        <w:spacing w:line="360" w:lineRule="auto"/>
-        <w:jc w:val="both"/>
-        <w:rPr>
-          <w:rFonts w:cs="Arial"/>
-          <w:szCs w:val="24"/>
-        </w:rPr>
-      </w:pPr>
-    </w:p>
-    <w:p>
-      <w:pPr>
-        <w:pStyle w:val="Heading1"/>
-        <w:spacing w:line="360" w:lineRule="auto"/>
-        <w:rPr>
-          <w:rFonts w:cs="Arial"/>
-          <w:szCs w:val="24"/>
-        </w:rPr>
-      </w:pPr>
-      <w:bookmarkStart w:id="23" w:name="_Toc514076705"/>
-      <w:r>
-        <w:rPr>
-          <w:rFonts w:cs="Arial"/>
-          <w:szCs w:val="24"/>
-        </w:rPr>
         <w:t>ANTECEDENTES</w:t>
       </w:r>
       <w:bookmarkEnd w:id="23"/>
@@ -8454,7 +8554,6 @@
                 <w:rFonts w:cs="Arial"/>
                 <w:szCs w:val="24"/>
               </w:rPr>
-              <w:lastRenderedPageBreak/>
               <w:t>RESUMEN</w:t>
             </w:r>
           </w:p>
@@ -8650,6 +8749,7 @@
                 <w:rFonts w:cs="Arial"/>
                 <w:szCs w:val="24"/>
               </w:rPr>
+              <w:lastRenderedPageBreak/>
               <w:t>La presente referencia regional</w:t>
             </w:r>
             <w:r>
@@ -8712,7 +8812,6 @@
           <w:rFonts w:cs="Arial"/>
           <w:szCs w:val="24"/>
         </w:rPr>
-        <w:lastRenderedPageBreak/>
         <w:t>REFERENCIA NACIONAL</w:t>
       </w:r>
       <w:bookmarkEnd w:id="25"/>
@@ -8998,6 +9097,7 @@
                 <w:rFonts w:cs="Arial"/>
                 <w:szCs w:val="24"/>
               </w:rPr>
+              <w:lastRenderedPageBreak/>
               <w:t xml:space="preserve">Esta referencia nacional en relación con la presente investigación busca facilitar el acceso a servicios universitarios a través de una aplicación móvil, teniendo en cuenta las necesidades </w:t>
             </w:r>
             <w:r>
@@ -9103,15 +9203,7 @@
                 <w:rFonts w:cs="Arial"/>
                 <w:szCs w:val="24"/>
               </w:rPr>
-              <w:t xml:space="preserve">en los servicios que tienen que ver con la disponibilidad y condición de los espacios físicos dentro de la </w:t>
-            </w:r>
-            <w:r>
-              <w:rPr>
-                <w:rFonts w:cs="Arial"/>
-                <w:szCs w:val="24"/>
-              </w:rPr>
-              <w:lastRenderedPageBreak/>
-              <w:t>universidad</w:t>
+              <w:t>en los servicios que tienen que ver con la disponibilidad y condición de los espacios físicos dentro de la universidad</w:t>
             </w:r>
             <w:r>
               <w:rPr>
@@ -9478,6 +9570,7 @@
                 <w:rFonts w:cs="Arial"/>
                 <w:szCs w:val="24"/>
               </w:rPr>
+              <w:lastRenderedPageBreak/>
               <w:t>“</w:t>
             </w:r>
             <w:r>
@@ -9604,7 +9697,6 @@
                 <w:rFonts w:cs="Arial"/>
                 <w:szCs w:val="24"/>
               </w:rPr>
-              <w:lastRenderedPageBreak/>
               <w:t>DIFERENCIAS CON LA INVESTIGACIÓN</w:t>
             </w:r>
           </w:p>
@@ -9780,6 +9872,7 @@
           <w:rFonts w:cs="Arial"/>
           <w:szCs w:val="24"/>
         </w:rPr>
+        <w:lastRenderedPageBreak/>
         <w:t>METODOLOGÍA</w:t>
       </w:r>
       <w:bookmarkEnd w:id="27"/>
@@ -9896,7 +9989,37 @@
           <w:rFonts w:cs="Arial"/>
           <w:szCs w:val="24"/>
         </w:rPr>
-        <w:t xml:space="preserve"> Esta metodología se usa para desarrollar proyectos grandes, y consiste en la realización de varias iteraciones del proceso elemental de desarrollo de la aplicación, permitiendo evaluar resultados (como la usabilidad) y, mediante un </w:t>
+        <w:t xml:space="preserve"> Esta metodología se usa para desarrollar proyectos grandes, y consiste en la realización de varias iteraciones del proceso elemental de desarrollo de la aplicación, permitiendo evaluar resultados (como la usabilidad) y, mediante un análisis de los mismos, realizar correcciones y añadir funcionalidades nuevas a la aplicación en cada iteración. </w:t>
+      </w:r>
+    </w:p>
+    <w:p>
+      <w:pPr>
+        <w:pStyle w:val="ListParagraph"/>
+        <w:spacing w:line="360" w:lineRule="auto"/>
+        <w:jc w:val="both"/>
+        <w:rPr>
+          <w:rFonts w:cs="Arial"/>
+          <w:szCs w:val="24"/>
+        </w:rPr>
+      </w:pPr>
+    </w:p>
+    <w:p>
+      <w:pPr>
+        <w:pStyle w:val="ListParagraph"/>
+        <w:spacing w:line="360" w:lineRule="auto"/>
+        <w:ind w:left="1416"/>
+        <w:jc w:val="both"/>
+        <w:rPr>
+          <w:rFonts w:cs="Arial"/>
+          <w:szCs w:val="24"/>
+        </w:rPr>
+      </w:pPr>
+      <w:r>
+        <w:rPr>
+          <w:rFonts w:cs="Arial"/>
+          <w:szCs w:val="24"/>
+        </w:rPr>
+        <w:t xml:space="preserve">“El proceso permite a los desarrolladores de aplicaciones móviles, detallar los criterios de usabilidad de la aplicación, el primer paso es identificar a los usuarios, las tareas y los contextos en los que se utilizará la aplicación móvil, el siguiente paso es dar prioridad a los atributos de usabilidad, identificar qué atributos son los más importantes para la aplicación, y para cada uno definir un conjunto de métricas para verificar el grado en que se cumplen en la aplicación final. El proceso de desarrollo de aplicaciones móviles en espiral contempla cinco (5) iteraciones, para cada una de ellas tres (3) tareas (determinación de requisitos, diseño y prueba) y finaliza cada iteración con la planificación de la siguiente; en la primera iteración se determinan los requisitos del sistema y se identifican usuarios, tareas y contextos en los que se utilizará la aplicación. Luego, se definen y </w:t>
       </w:r>
       <w:r>
         <w:rPr>
@@ -9904,45 +10027,7 @@
           <w:szCs w:val="24"/>
         </w:rPr>
         <w:lastRenderedPageBreak/>
-        <w:t xml:space="preserve">análisis de los mismos, realizar correcciones y añadir funcionalidades nuevas a la aplicación en cada iteración. </w:t>
-      </w:r>
-    </w:p>
-    <w:p>
-      <w:pPr>
-        <w:pStyle w:val="ListParagraph"/>
-        <w:spacing w:line="360" w:lineRule="auto"/>
-        <w:jc w:val="both"/>
-        <w:rPr>
-          <w:rFonts w:cs="Arial"/>
-          <w:szCs w:val="24"/>
-        </w:rPr>
-      </w:pPr>
-    </w:p>
-    <w:p>
-      <w:pPr>
-        <w:pStyle w:val="ListParagraph"/>
-        <w:spacing w:line="360" w:lineRule="auto"/>
-        <w:ind w:left="1416"/>
-        <w:jc w:val="both"/>
-        <w:rPr>
-          <w:rFonts w:cs="Arial"/>
-          <w:szCs w:val="24"/>
-        </w:rPr>
-      </w:pPr>
-      <w:r>
-        <w:rPr>
-          <w:rFonts w:cs="Arial"/>
-          <w:szCs w:val="24"/>
-        </w:rPr>
-        <w:t xml:space="preserve">“El proceso permite a los desarrolladores de aplicaciones móviles, detallar los criterios de usabilidad de la aplicación, el primer paso es identificar a los usuarios, las tareas y los contextos en los que se utilizará la aplicación móvil, el siguiente paso es dar prioridad a los atributos de usabilidad, identificar qué atributos son los más importantes para la aplicación, y para cada uno definir un conjunto de métricas para verificar el grado en que se cumplen en la aplicación final. El proceso de desarrollo de aplicaciones móviles en espiral contempla cinco (5) iteraciones, para cada una de ellas tres (3) tareas (determinación de requisitos, diseño y prueba) y finaliza cada iteración con la planificación de la siguiente; en la primera iteración se determinan los requisitos del sistema y se identifican usuarios, tareas y contextos en los que se utilizará la aplicación. Luego, se definen y priorizan los atributos de facilidad de uso y se identifican métricas para cada atributo; se dibuja un prototipo de la interfaz de aplicación y se realiza la prueba del prototipo, los desarrolladores podrán utilizar diferentes técnicas de usabilidad para medir el valor de cada atributo. En la segunda iteración el equipo de desarrollo recogerá más datos y requisitos, explorará si hay más usuarios potenciales, tareas y contextos en los que se utilizará la aplicación. A continuación, los atributos de usabilidad se redefinen y son priorizados, como resultado, los desarrolladores alterarán las métricas para acomodar los requisitos añadidos; en el diseño se realiza un prototipo de alta fidelidad de la interfaz y se realizan las pruebas, utilizando técnicas de usabilidad para cada atributo, la calificación se compara con los resultados de la iteración anterior. En la tercera iteración los desarrolladores pueden identificar y priorizar los atributos de usabilidad con mayor claridad </w:t>
-      </w:r>
-      <w:r>
-        <w:rPr>
-          <w:rFonts w:cs="Arial"/>
-          <w:szCs w:val="24"/>
-        </w:rPr>
-        <w:lastRenderedPageBreak/>
-        <w:t>utilizando los resultados de la iteración anterior; se desarrolla el diseño de todo el sistema y se realiza la versión alfa con sus respectivas pruebas, el equipo de desarrollo compara los resultados con la calificación de la iteración anterior. En la cuarta iteración los resultados de la iteración anterior son utilizados para identificar y dar prioridad a los atributos de facilidad de uso; se desarrolla la versión beta y se libera para su evaluación por parte del cliente. En la quinta iteración se desarrolla el producto final; se realiza una evaluación de facilidad de uso, la calificación de cada atributo se calcula y se compara con la calificación de la fase anterior. Una alteración en el producto final se realiza sobre la base de los resultados y se libera al producto.”</w:t>
+        <w:t>priorizan los atributos de facilidad de uso y se identifican métricas para cada atributo; se dibuja un prototipo de la interfaz de aplicación y se realiza la prueba del prototipo, los desarrolladores podrán utilizar diferentes técnicas de usabilidad para medir el valor de cada atributo. En la segunda iteración el equipo de desarrollo recogerá más datos y requisitos, explorará si hay más usuarios potenciales, tareas y contextos en los que se utilizará la aplicación. A continuación, los atributos de usabilidad se redefinen y son priorizados, como resultado, los desarrolladores alterarán las métricas para acomodar los requisitos añadidos; en el diseño se realiza un prototipo de alta fidelidad de la interfaz y se realizan las pruebas, utilizando técnicas de usabilidad para cada atributo, la calificación se compara con los resultados de la iteración anterior. En la tercera iteración los desarrolladores pueden identificar y priorizar los atributos de usabilidad con mayor claridad utilizando los resultados de la iteración anterior; se desarrolla el diseño de todo el sistema y se realiza la versión alfa con sus respectivas pruebas, el equipo de desarrollo compara los resultados con la calificación de la iteración anterior. En la cuarta iteración los resultados de la iteración anterior son utilizados para identificar y dar prioridad a los atributos de facilidad de uso; se desarrolla la versión beta y se libera para su evaluación por parte del cliente. En la quinta iteración se desarrolla el producto final; se realiza una evaluación de facilidad de uso, la calificación de cada atributo se calcula y se compara con la calificación de la fase anterior. Una alteración en el producto final se realiza sobre la base de los resultados y se libera al producto.”</w:t>
       </w:r>
     </w:p>
     <w:p>
@@ -16391,7 +16476,7 @@
   <w:abstractNum w:abstractNumId="8" w15:restartNumberingAfterBreak="0">
     <w:nsid w:val="752020EE"/>
     <w:multiLevelType w:val="multilevel"/>
-    <w:tmpl w:val="7DCC69E6"/>
+    <w:tmpl w:val="42CE31FA"/>
     <w:lvl w:ilvl="0">
       <w:start w:val="1"/>
       <w:numFmt w:val="decimal"/>
@@ -16435,7 +16520,7 @@
         <w:position w:val="0"/>
         <w:sz w:val="0"/>
         <w:szCs w:val="0"/>
-        <w:u w:val="words" w:color="000000"/>
+        <w:u w:val="none" w:color="000000"/>
         <w:effect w:val="none"/>
         <w:bdr w:val="none" w:sz="0" w:space="0" w:color="000000"/>
         <w:shd w:val="clear" w:color="000000" w:fill="000000"/>
@@ -16809,6 +16894,7 @@
     <w:lsdException w:name="HTML Sample" w:semiHidden="1" w:unhideWhenUsed="1"/>
     <w:lsdException w:name="HTML Typewriter" w:semiHidden="1" w:unhideWhenUsed="1"/>
     <w:lsdException w:name="HTML Variable" w:semiHidden="1" w:unhideWhenUsed="1"/>
+    <w:lsdException w:name="Normal Table" w:semiHidden="1" w:unhideWhenUsed="1"/>
     <w:lsdException w:name="annotation subject" w:semiHidden="1" w:unhideWhenUsed="1"/>
     <w:lsdException w:name="No List" w:semiHidden="1" w:unhideWhenUsed="1"/>
     <w:lsdException w:name="Outline List 1" w:semiHidden="1" w:unhideWhenUsed="1"/>
@@ -16852,8 +16938,10 @@
     <w:lsdException w:name="Table Elegant" w:semiHidden="1" w:unhideWhenUsed="1"/>
     <w:lsdException w:name="Table Professional" w:semiHidden="1" w:unhideWhenUsed="1"/>
     <w:lsdException w:name="Table Subtle 1" w:semiHidden="1" w:unhideWhenUsed="1"/>
+    <w:lsdException w:name="Table Subtle 2" w:semiHidden="1" w:unhideWhenUsed="1"/>
     <w:lsdException w:name="Table Web 1" w:semiHidden="1" w:unhideWhenUsed="1"/>
     <w:lsdException w:name="Table Web 2" w:semiHidden="1" w:unhideWhenUsed="1"/>
+    <w:lsdException w:name="Table Web 3" w:semiHidden="1" w:unhideWhenUsed="1"/>
     <w:lsdException w:name="Balloon Text" w:semiHidden="1" w:unhideWhenUsed="1"/>
     <w:lsdException w:name="Table Grid" w:uiPriority="39"/>
     <w:lsdException w:name="Table Theme" w:semiHidden="1" w:unhideWhenUsed="1"/>
@@ -17322,6 +17410,7 @@
   <w:style w:type="character" w:default="1" w:styleId="DefaultParagraphFont">
     <w:name w:val="Default Paragraph Font"/>
     <w:uiPriority w:val="1"/>
+    <w:semiHidden/>
     <w:unhideWhenUsed/>
   </w:style>
   <w:style w:type="table" w:default="1" w:styleId="TableNormal">
@@ -18205,7 +18294,7 @@
 </file>
 
 <file path=customXml/itemProps1.xml><?xml version="1.0" encoding="utf-8"?>
-<ds:datastoreItem xmlns:ds="http://schemas.openxmlformats.org/officeDocument/2006/customXml" ds:itemID="{A1DFA057-7423-45BB-8D15-ACAE0C009A38}">
+<ds:datastoreItem xmlns:ds="http://schemas.openxmlformats.org/officeDocument/2006/customXml" ds:itemID="{0762C3C5-ABCF-4C60-B034-9DFE65044CEC}">
   <ds:schemaRefs>
     <ds:schemaRef ds:uri="http://schemas.openxmlformats.org/officeDocument/2006/bibliography"/>
   </ds:schemaRefs>

</xml_diff>